<commit_message>
(Báo cáo tổng hợp) Version 1.01
Sửa lại mô hình EER
</commit_message>
<xml_diff>
--- a/Báo cáo.docx
+++ b/Báo cáo.docx
@@ -124,6 +124,16 @@
           <w:lang w:val="en-US"/>
         </w:rPr>
         <w:t>1.0</w:t>
+      </w:r>
+      <w:r>
+        <w:rPr>
+          <w:rFonts w:ascii="Arial" w:hAnsi="Arial"/>
+          <w:color w:val="0070C0"/>
+          <w:sz w:val="30"/>
+          <w:szCs w:val="30"/>
+          <w:lang w:val="en-US"/>
+        </w:rPr>
+        <w:t>1</w:t>
       </w:r>
     </w:p>
     <w:p>
@@ -675,8 +685,6 @@
               </w:rPr>
               <w:t>.</w:t>
             </w:r>
-            <w:bookmarkStart w:id="0" w:name="_GoBack"/>
-            <w:bookmarkEnd w:id="0"/>
             <w:r>
               <w:rPr>
                 <w:rFonts w:eastAsia="SimSun"/>
@@ -766,6 +774,13 @@
                 <w:lang w:val="en-US"/>
               </w:rPr>
             </w:pPr>
+            <w:r>
+              <w:rPr>
+                <w:rFonts w:eastAsia="SimSun"/>
+                <w:lang w:val="en-US"/>
+              </w:rPr>
+              <w:t>5/52017</w:t>
+            </w:r>
           </w:p>
         </w:tc>
         <w:tc>
@@ -788,6 +803,13 @@
                 <w:lang w:val="en-US"/>
               </w:rPr>
             </w:pPr>
+            <w:r>
+              <w:rPr>
+                <w:rFonts w:eastAsia="SimSun"/>
+                <w:lang w:val="en-US"/>
+              </w:rPr>
+              <w:t>1.01</w:t>
+            </w:r>
           </w:p>
         </w:tc>
         <w:tc>
@@ -810,6 +832,13 @@
                 <w:lang w:val="en-US"/>
               </w:rPr>
             </w:pPr>
+            <w:r>
+              <w:rPr>
+                <w:rFonts w:eastAsia="SimSun"/>
+                <w:lang w:val="en-US"/>
+              </w:rPr>
+              <w:t>Sửa lại mô hình EER</w:t>
+            </w:r>
           </w:p>
         </w:tc>
         <w:tc>
@@ -832,6 +861,13 @@
                 <w:lang w:val="en-US"/>
               </w:rPr>
             </w:pPr>
+            <w:r>
+              <w:rPr>
+                <w:rFonts w:eastAsia="SimSun"/>
+                <w:lang w:val="en-US"/>
+              </w:rPr>
+              <w:t>Nguyễn Đức Đông</w:t>
+            </w:r>
           </w:p>
         </w:tc>
       </w:tr>
@@ -1034,7 +1070,7 @@
           <w:iCs w:val="0"/>
         </w:rPr>
       </w:pPr>
-      <w:bookmarkStart w:id="1" w:name="_Toc334194228"/>
+      <w:bookmarkStart w:id="0" w:name="_Toc334194228"/>
       <w:r>
         <w:rPr>
           <w:rStyle w:val="Emphasis"/>
@@ -1044,7 +1080,7 @@
         <w:lastRenderedPageBreak/>
         <w:t>Giới thiệu</w:t>
       </w:r>
-      <w:bookmarkEnd w:id="1"/>
+      <w:bookmarkEnd w:id="0"/>
     </w:p>
     <w:p>
       <w:pPr>
@@ -1054,11 +1090,11 @@
         <w:ind w:left="900" w:hanging="540"/>
         <w:contextualSpacing/>
       </w:pPr>
-      <w:bookmarkStart w:id="2" w:name="_Toc334194229"/>
+      <w:bookmarkStart w:id="1" w:name="_Toc334194229"/>
       <w:r>
         <w:t>Mục tiêu</w:t>
       </w:r>
-      <w:bookmarkEnd w:id="2"/>
+      <w:bookmarkEnd w:id="1"/>
     </w:p>
     <w:p>
       <w:pPr>
@@ -1071,7 +1107,7 @@
           <w:szCs w:val="28"/>
         </w:rPr>
       </w:pPr>
-      <w:bookmarkStart w:id="3" w:name="_Toc334194230"/>
+      <w:bookmarkStart w:id="2" w:name="_Toc334194230"/>
       <w:r>
         <w:rPr>
           <w:color w:val="000000" w:themeColor="text1"/>
@@ -1162,7 +1198,7 @@
         </w:rPr>
         <w:t>Giới hạn</w:t>
       </w:r>
-      <w:bookmarkEnd w:id="3"/>
+      <w:bookmarkEnd w:id="2"/>
     </w:p>
     <w:p>
       <w:pPr>
@@ -1175,7 +1211,7 @@
           <w:lang w:val="en-US"/>
         </w:rPr>
       </w:pPr>
-      <w:bookmarkStart w:id="4" w:name="_Toc334194231"/>
+      <w:bookmarkStart w:id="3" w:name="_Toc334194231"/>
       <w:r>
         <w:rPr>
           <w:color w:val="000000" w:themeColor="text1"/>
@@ -1183,25 +1219,7 @@
           <w:szCs w:val="28"/>
           <w:lang w:val="en-US"/>
         </w:rPr>
-        <w:t>Vì thời hoàn thành hạn hẹp và đội ngủ phát triển còn chưa có nhiều kinh nghiệm nên tham vọng đề ra là:</w:t>
-      </w:r>
-      <w:r>
-        <w:rPr>
-          <w:color w:val="000000" w:themeColor="text1"/>
-          <w:sz w:val="28"/>
-          <w:szCs w:val="28"/>
-          <w:lang w:val="en-US"/>
-        </w:rPr>
-        <w:t xml:space="preserve"> </w:t>
-      </w:r>
-      <w:r>
-        <w:rPr>
-          <w:color w:val="000000" w:themeColor="text1"/>
-          <w:sz w:val="28"/>
-          <w:szCs w:val="28"/>
-          <w:lang w:val="en-US"/>
-        </w:rPr>
-        <w:t>ứng dụng chỉ được phát triển để đáp ứng nhu cầu quản lý nhân sự hết sức căn bản nhưng vẫn đầy đủ, giải quyết các nghiệp vụ đơn giản của người sử dụng giúp người sử dụng hoàn thành các nghiệp vụ của họ nhanh chóng và chuẩn xác.</w:t>
+        <w:t>Vì thời hoàn thành hạn hẹp và đội ngủ phát triển còn chưa có nhiều kinh nghiệm nên tham vọng đề ra là: ứng dụng chỉ được phát triển để đáp ứng nhu cầu quản lý nhân sự hết sức căn bản nhưng vẫn đầy đủ, giải quyết các nghiệp vụ đơn giản của người sử dụng giúp người sử dụng hoàn thành các nghiệp vụ của họ nhanh chóng và chuẩn xác.</w:t>
       </w:r>
       <w:r>
         <w:rPr>
@@ -1225,7 +1243,7 @@
         <w:lastRenderedPageBreak/>
         <w:t>Thuật ngữ và từ viết tắt</w:t>
       </w:r>
-      <w:bookmarkEnd w:id="4"/>
+      <w:bookmarkEnd w:id="3"/>
     </w:p>
     <w:tbl>
       <w:tblPr>
@@ -1655,7 +1673,7 @@
           <w:sz w:val="28"/>
         </w:rPr>
       </w:pPr>
-      <w:bookmarkStart w:id="5" w:name="_Toc334194232"/>
+      <w:bookmarkStart w:id="4" w:name="_Toc334194232"/>
       <w:r>
         <w:rPr>
           <w:rStyle w:val="Emphasis"/>
@@ -1683,7 +1701,7 @@
         <w:lastRenderedPageBreak/>
         <w:t>Phát biểu bài toán</w:t>
       </w:r>
-      <w:bookmarkEnd w:id="5"/>
+      <w:bookmarkEnd w:id="4"/>
     </w:p>
     <w:p>
       <w:pPr>
@@ -1698,14 +1716,14 @@
           <w:iCs w:val="0"/>
         </w:rPr>
       </w:pPr>
-      <w:bookmarkStart w:id="6" w:name="_Toc334194233"/>
+      <w:bookmarkStart w:id="5" w:name="_Toc334194233"/>
       <w:r>
         <w:rPr>
           <w:rStyle w:val="Emphasis"/>
         </w:rPr>
         <w:t>Chức năng</w:t>
       </w:r>
-      <w:bookmarkEnd w:id="6"/>
+      <w:bookmarkEnd w:id="5"/>
     </w:p>
     <w:p>
       <w:pPr>
@@ -1719,7 +1737,7 @@
           <w:szCs w:val="28"/>
         </w:rPr>
       </w:pPr>
-      <w:bookmarkStart w:id="7" w:name="_Toc334194234"/>
+      <w:bookmarkStart w:id="6" w:name="_Toc334194234"/>
       <w:r>
         <w:rPr>
           <w:b/>
@@ -2445,7 +2463,7 @@
         </w:rPr>
         <w:t xml:space="preserve"> &amp; các loại người dùng</w:t>
       </w:r>
-      <w:bookmarkEnd w:id="7"/>
+      <w:bookmarkEnd w:id="6"/>
       <w:r>
         <w:rPr>
           <w:rStyle w:val="Emphasis"/>
@@ -3523,12 +3541,12 @@
         <w:ind w:left="900" w:hanging="540"/>
         <w:contextualSpacing/>
       </w:pPr>
-      <w:bookmarkStart w:id="8" w:name="_Toc334194235"/>
+      <w:bookmarkStart w:id="7" w:name="_Toc334194235"/>
       <w:r>
         <w:lastRenderedPageBreak/>
         <w:t>Môi trường hoạt động</w:t>
       </w:r>
-      <w:bookmarkEnd w:id="8"/>
+      <w:bookmarkEnd w:id="7"/>
     </w:p>
     <w:p>
       <w:pPr>
@@ -3642,11 +3660,11 @@
         <w:ind w:left="900" w:hanging="540"/>
         <w:contextualSpacing/>
       </w:pPr>
-      <w:bookmarkStart w:id="9" w:name="_Toc334194236"/>
+      <w:bookmarkStart w:id="8" w:name="_Toc334194236"/>
       <w:r>
         <w:t>Các ràng buộc thiết kế và triển khai</w:t>
       </w:r>
-      <w:bookmarkEnd w:id="9"/>
+      <w:bookmarkEnd w:id="8"/>
     </w:p>
     <w:p>
       <w:pPr>
@@ -3716,11 +3734,11 @@
         <w:ind w:left="900" w:hanging="540"/>
         <w:contextualSpacing/>
       </w:pPr>
-      <w:bookmarkStart w:id="10" w:name="_Toc334194237"/>
+      <w:bookmarkStart w:id="9" w:name="_Toc334194237"/>
       <w:r>
         <w:t>Các giả định và phụ thuộc</w:t>
       </w:r>
-      <w:bookmarkEnd w:id="10"/>
+      <w:bookmarkEnd w:id="9"/>
     </w:p>
     <w:p>
       <w:pPr>
@@ -3732,7 +3750,7 @@
           <w:sz w:val="28"/>
         </w:rPr>
       </w:pPr>
-      <w:bookmarkStart w:id="11" w:name="_Toc334194238"/>
+      <w:bookmarkStart w:id="10" w:name="_Toc334194238"/>
       <w:r>
         <w:br w:type="page"/>
       </w:r>
@@ -3749,7 +3767,7 @@
         <w:lastRenderedPageBreak/>
         <w:t>Yêu cầu phần mềm</w:t>
       </w:r>
-      <w:bookmarkEnd w:id="11"/>
+      <w:bookmarkEnd w:id="10"/>
     </w:p>
     <w:p>
       <w:pPr>
@@ -3759,11 +3777,11 @@
         <w:ind w:left="900" w:hanging="540"/>
         <w:contextualSpacing/>
       </w:pPr>
-      <w:bookmarkStart w:id="12" w:name="_Toc334194239"/>
+      <w:bookmarkStart w:id="11" w:name="_Toc334194239"/>
       <w:r>
         <w:t>Đặc tả yêu cầu chức năng</w:t>
       </w:r>
-      <w:bookmarkEnd w:id="12"/>
+      <w:bookmarkEnd w:id="11"/>
     </w:p>
     <w:p>
       <w:pPr>
@@ -3829,11 +3847,11 @@
         <w:ind w:left="900" w:hanging="540"/>
         <w:contextualSpacing/>
       </w:pPr>
-      <w:bookmarkStart w:id="13" w:name="_Toc334194245"/>
+      <w:bookmarkStart w:id="12" w:name="_Toc334194245"/>
       <w:r>
         <w:t>Đặc tả yêu cầu phi chức năng</w:t>
       </w:r>
-      <w:bookmarkEnd w:id="13"/>
+      <w:bookmarkEnd w:id="12"/>
     </w:p>
     <w:p>
       <w:pPr>
@@ -3883,24 +3901,24 @@
         <w:ind w:left="900" w:hanging="540"/>
         <w:contextualSpacing/>
       </w:pPr>
-      <w:bookmarkStart w:id="14" w:name="_Toc334194240"/>
+      <w:bookmarkStart w:id="13" w:name="_Toc334194240"/>
       <w:r>
         <w:t>Use Case</w:t>
+      </w:r>
+      <w:bookmarkEnd w:id="13"/>
+    </w:p>
+    <w:p>
+      <w:pPr>
+        <w:pStyle w:val="Heading3"/>
+      </w:pPr>
+      <w:bookmarkStart w:id="14" w:name="_Toc334194241"/>
+      <w:r>
+        <w:t>Sơ đồ Use Case</w:t>
       </w:r>
       <w:bookmarkEnd w:id="14"/>
     </w:p>
     <w:p>
       <w:pPr>
-        <w:pStyle w:val="Heading3"/>
-      </w:pPr>
-      <w:bookmarkStart w:id="15" w:name="_Toc334194241"/>
-      <w:r>
-        <w:t>Sơ đồ Use Case</w:t>
-      </w:r>
-      <w:bookmarkEnd w:id="15"/>
-    </w:p>
-    <w:p>
-      <w:pPr>
         <w:ind w:firstLine="720"/>
         <w:rPr>
           <w:i/>
@@ -3926,11 +3944,11 @@
       <w:pPr>
         <w:pStyle w:val="Heading3"/>
       </w:pPr>
-      <w:bookmarkStart w:id="16" w:name="_Toc334194242"/>
+      <w:bookmarkStart w:id="15" w:name="_Toc334194242"/>
       <w:r>
         <w:t>Danh sách các Use Case</w:t>
       </w:r>
-      <w:bookmarkEnd w:id="16"/>
+      <w:bookmarkEnd w:id="15"/>
     </w:p>
     <w:tbl>
       <w:tblPr>
@@ -5617,11 +5635,11 @@
       <w:pPr>
         <w:pStyle w:val="Heading3"/>
       </w:pPr>
-      <w:bookmarkStart w:id="17" w:name="_Toc334194243"/>
+      <w:bookmarkStart w:id="16" w:name="_Toc334194243"/>
       <w:r>
         <w:t>Danh sách các tác nhân</w:t>
       </w:r>
-      <w:bookmarkEnd w:id="17"/>
+      <w:bookmarkEnd w:id="16"/>
       <w:r>
         <w:rPr>
           <w:lang w:val="en-US"/>
@@ -5899,17 +5917,7 @@
                 <w:szCs w:val="28"/>
                 <w:lang w:val="en-US"/>
               </w:rPr>
-              <w:t>Nhân viên kế</w:t>
-            </w:r>
-            <w:r>
-              <w:rPr>
-                <w:rFonts w:eastAsia="SimSun"/>
-                <w:color w:val="000000" w:themeColor="text1"/>
-                <w:sz w:val="28"/>
-                <w:szCs w:val="28"/>
-                <w:lang w:val="en-US"/>
-              </w:rPr>
-              <w:t xml:space="preserve"> toán </w:t>
+              <w:t xml:space="preserve">Nhân viên kế toán </w:t>
             </w:r>
           </w:p>
         </w:tc>
@@ -6011,7 +6019,7 @@
         </w:numPr>
         <w:ind w:left="1224" w:hanging="504"/>
       </w:pPr>
-      <w:bookmarkStart w:id="18" w:name="_Toc334194244"/>
+      <w:bookmarkStart w:id="17" w:name="_Toc334194244"/>
     </w:p>
     <w:p>
       <w:pPr>
@@ -6034,7 +6042,7 @@
         <w:lastRenderedPageBreak/>
         <w:t>Đặc tả Use Case</w:t>
       </w:r>
-      <w:bookmarkEnd w:id="18"/>
+      <w:bookmarkEnd w:id="17"/>
     </w:p>
     <w:p>
       <w:pPr>
@@ -15828,7 +15836,7 @@
       <w:pPr>
         <w:pStyle w:val="Heading1"/>
       </w:pPr>
-      <w:bookmarkStart w:id="19" w:name="_Toc334194254"/>
+      <w:bookmarkStart w:id="18" w:name="_Toc334194254"/>
       <w:r>
         <w:rPr>
           <w:lang w:val="en-US"/>
@@ -15851,34 +15859,31 @@
       <w:r>
         <w:t>Thiết kế dữ liệu</w:t>
       </w:r>
-      <w:bookmarkEnd w:id="19"/>
+      <w:bookmarkEnd w:id="18"/>
     </w:p>
     <w:p>
       <w:pPr>
         <w:pStyle w:val="Heading3"/>
       </w:pPr>
-      <w:r>
-        <w:rPr>
-          <w:lang w:val="en-US"/>
-        </w:rPr>
-        <w:t>Mô hình hoá dữ liệu (mô hình EER)</w:t>
-      </w:r>
-      <w:r>
-        <w:rPr>
-          <w:lang w:val="en-US"/>
-        </w:rPr>
-        <w:br/>
-      </w:r>
+      <w:bookmarkStart w:id="19" w:name="_GoBack"/>
       <w:r>
         <w:rPr>
           <w:noProof/>
           <w:lang w:val="en-US"/>
         </w:rPr>
         <w:drawing>
-          <wp:inline distT="0" distB="0" distL="0" distR="0">
-            <wp:extent cx="6067425" cy="5908800"/>
+          <wp:anchor distT="0" distB="0" distL="114300" distR="114300" simplePos="0" relativeHeight="251658240" behindDoc="0" locked="0" layoutInCell="1" allowOverlap="1" wp14:anchorId="314DC368" wp14:editId="0F4E4773">
+            <wp:simplePos x="0" y="0"/>
+            <wp:positionH relativeFrom="column">
+              <wp:posOffset>-561975</wp:posOffset>
+            </wp:positionH>
+            <wp:positionV relativeFrom="paragraph">
+              <wp:posOffset>508635</wp:posOffset>
+            </wp:positionV>
+            <wp:extent cx="6845935" cy="6667500"/>
             <wp:effectExtent l="0" t="0" r="0" b="0"/>
-            <wp:docPr id="7" name="Picture 7"/>
+            <wp:wrapTopAndBottom/>
+            <wp:docPr id="2" name="Picture 2"/>
             <wp:cNvGraphicFramePr>
               <a:graphicFrameLocks xmlns:a="http://schemas.openxmlformats.org/drawingml/2006/main" noChangeAspect="1"/>
             </wp:cNvGraphicFramePr>
@@ -15886,11 +15891,11 @@
               <a:graphicData uri="http://schemas.openxmlformats.org/drawingml/2006/picture">
                 <pic:pic xmlns:pic="http://schemas.openxmlformats.org/drawingml/2006/picture">
                   <pic:nvPicPr>
-                    <pic:cNvPr id="7" name="EER.png"/>
+                    <pic:cNvPr id="2" name="EER.png"/>
                     <pic:cNvPicPr/>
                   </pic:nvPicPr>
                   <pic:blipFill>
-                    <a:blip r:embed="rId10">
+                    <a:blip r:embed="rId10" cstate="print">
                       <a:extLst>
                         <a:ext uri="{28A0092B-C50C-407E-A947-70E740481C1C}">
                           <a14:useLocalDpi xmlns:a14="http://schemas.microsoft.com/office/drawing/2010/main" val="0"/>
@@ -15904,7 +15909,7 @@
                   <pic:spPr>
                     <a:xfrm>
                       <a:off x="0" y="0"/>
-                      <a:ext cx="6070964" cy="5912246"/>
+                      <a:ext cx="6845935" cy="6667500"/>
                     </a:xfrm>
                     <a:prstGeom prst="rect">
                       <a:avLst/>
@@ -15913,8 +15918,39 @@
                 </pic:pic>
               </a:graphicData>
             </a:graphic>
-          </wp:inline>
+            <wp14:sizeRelH relativeFrom="margin">
+              <wp14:pctWidth>0</wp14:pctWidth>
+            </wp14:sizeRelH>
+            <wp14:sizeRelV relativeFrom="margin">
+              <wp14:pctHeight>0</wp14:pctHeight>
+            </wp14:sizeRelV>
+          </wp:anchor>
         </w:drawing>
+      </w:r>
+      <w:bookmarkEnd w:id="19"/>
+      <w:r>
+        <w:rPr>
+          <w:lang w:val="en-US"/>
+        </w:rPr>
+        <w:t>Mô hình hoá dữ liệu (mô hình EER)</w:t>
+      </w:r>
+      <w:r>
+        <w:rPr>
+          <w:lang w:val="en-US"/>
+        </w:rPr>
+        <w:br/>
+      </w:r>
+      <w:r>
+        <w:br/>
+      </w:r>
+      <w:r>
+        <w:br/>
+      </w:r>
+      <w:r>
+        <w:br/>
+      </w:r>
+      <w:r>
+        <w:br/>
       </w:r>
     </w:p>
     <w:p>
@@ -15923,6 +15959,7 @@
       </w:pPr>
       <w:bookmarkStart w:id="20" w:name="_Toc334194256"/>
       <w:r>
+        <w:lastRenderedPageBreak/>
         <w:t xml:space="preserve">Đặc tả </w:t>
       </w:r>
       <w:r>
@@ -16045,7 +16082,6 @@
         <w:rPr>
           <w:lang w:val="en-US"/>
         </w:rPr>
-        <w:lastRenderedPageBreak/>
         <w:t>Sơ đồ và danh sách màn hình</w:t>
       </w:r>
       <w:bookmarkEnd w:id="22"/>
@@ -16521,7 +16557,7 @@
               <w:rStyle w:val="PageNumber"/>
               <w:noProof/>
             </w:rPr>
-            <w:t>1</w:t>
+            <w:t>18</w:t>
           </w:r>
           <w:r>
             <w:rPr>
@@ -16711,7 +16747,7 @@
         </mc:Choice>
         <mc:Fallback>
           <w:pict>
-            <v:shape w14:anchorId="0C611507" id="Freeform 1" o:spid="_x0000_s1026" style="position:absolute;margin-left:-1.65pt;margin-top:1.35pt;width:93.15pt;height:839pt;flip:x;z-index:251659776;visibility:visible;mso-wrap-style:square;mso-width-percent:0;mso-height-percent:0;mso-wrap-distance-left:9pt;mso-wrap-distance-top:0;mso-wrap-distance-right:9pt;mso-wrap-distance-bottom:0;mso-position-horizontal:absolute;mso-position-horizontal-relative:page;mso-position-vertical:absolute;mso-position-vertical-relative:page;mso-width-percent:0;mso-height-percent:0;mso-width-relative:page;mso-height-relative:page;v-text-anchor:top" coordsize="502,3168" o:gfxdata="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" path="m502,c93,,93,,93,,146,383,323,1900,,3168v502,,502,,502,l502,xe" fillcolor="#8db3e2" stroked="f" strokecolor="#212120">
+            <v:shape w14:anchorId="7D456A7B" id="Freeform 1" o:spid="_x0000_s1026" style="position:absolute;margin-left:-1.65pt;margin-top:1.35pt;width:93.15pt;height:839pt;flip:x;z-index:251659776;visibility:visible;mso-wrap-style:square;mso-width-percent:0;mso-height-percent:0;mso-wrap-distance-left:9pt;mso-wrap-distance-top:0;mso-wrap-distance-right:9pt;mso-wrap-distance-bottom:0;mso-position-horizontal:absolute;mso-position-horizontal-relative:page;mso-position-vertical:absolute;mso-position-vertical-relative:page;mso-width-percent:0;mso-height-percent:0;mso-width-relative:page;mso-height-relative:page;v-text-anchor:top" coordsize="502,3168" o:gfxdata="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" path="m502,c93,,93,,93,,146,383,323,1900,,3168v502,,502,,502,l502,xe" fillcolor="#8db3e2" stroked="f" strokecolor="#212120">
               <v:fill color2="#1f497d" rotate="t" focus="100%" type="gradient"/>
               <v:shadow color="#8c8682"/>
               <v:path arrowok="t" o:connecttype="custom" o:connectlocs="1183005,0;219162,0;0,10655300;1183005,10655300;1183005,0" o:connectangles="0,0,0,0,0"/>
@@ -17223,6 +17259,13 @@
               <w:lang w:val="en-US"/>
             </w:rPr>
             <w:t>1.0</w:t>
+          </w:r>
+          <w:r>
+            <w:rPr>
+              <w:color w:val="0000FF"/>
+              <w:lang w:val="en-US"/>
+            </w:rPr>
+            <w:t>1</w:t>
           </w:r>
         </w:p>
       </w:tc>

</xml_diff>

<commit_message>
(Báo cáo tổng hợp) Version 1.04
Sửa EER và đặc tả thành phần dữ liệu bảng ThongTinChiTietNhanVien
</commit_message>
<xml_diff>
--- a/Báo cáo.docx
+++ b/Báo cáo.docx
@@ -133,7 +133,7 @@
           <w:szCs w:val="30"/>
           <w:lang w:val="en-US"/>
         </w:rPr>
-        <w:t>3</w:t>
+        <w:t>4</w:t>
       </w:r>
     </w:p>
     <w:p>
@@ -1120,6 +1120,124 @@
           </w:p>
         </w:tc>
       </w:tr>
+      <w:tr>
+        <w:tc>
+          <w:tcPr>
+            <w:tcW w:w="2093" w:type="dxa"/>
+            <w:tcBorders>
+              <w:top w:val="single" w:sz="6" w:space="0" w:color="auto"/>
+              <w:left w:val="single" w:sz="6" w:space="0" w:color="auto"/>
+              <w:bottom w:val="single" w:sz="6" w:space="0" w:color="auto"/>
+              <w:right w:val="single" w:sz="6" w:space="0" w:color="auto"/>
+            </w:tcBorders>
+          </w:tcPr>
+          <w:p>
+            <w:pPr>
+              <w:keepLines/>
+              <w:spacing w:after="120"/>
+              <w:jc w:val="center"/>
+              <w:rPr>
+                <w:rFonts w:eastAsia="SimSun"/>
+                <w:lang w:val="en-US"/>
+              </w:rPr>
+            </w:pPr>
+            <w:r>
+              <w:rPr>
+                <w:rFonts w:eastAsia="SimSun"/>
+                <w:lang w:val="en-US"/>
+              </w:rPr>
+              <w:t>8/5/2017</w:t>
+            </w:r>
+          </w:p>
+        </w:tc>
+        <w:tc>
+          <w:tcPr>
+            <w:tcW w:w="1363" w:type="dxa"/>
+            <w:tcBorders>
+              <w:top w:val="single" w:sz="6" w:space="0" w:color="auto"/>
+              <w:left w:val="single" w:sz="6" w:space="0" w:color="auto"/>
+              <w:bottom w:val="single" w:sz="6" w:space="0" w:color="auto"/>
+              <w:right w:val="single" w:sz="6" w:space="0" w:color="auto"/>
+            </w:tcBorders>
+          </w:tcPr>
+          <w:p>
+            <w:pPr>
+              <w:keepLines/>
+              <w:spacing w:after="120"/>
+              <w:jc w:val="center"/>
+              <w:rPr>
+                <w:rFonts w:eastAsia="SimSun"/>
+                <w:lang w:val="en-US"/>
+              </w:rPr>
+            </w:pPr>
+            <w:r>
+              <w:rPr>
+                <w:rFonts w:eastAsia="SimSun"/>
+                <w:lang w:val="en-US"/>
+              </w:rPr>
+              <w:t>1.04</w:t>
+            </w:r>
+          </w:p>
+        </w:tc>
+        <w:tc>
+          <w:tcPr>
+            <w:tcW w:w="3744" w:type="dxa"/>
+            <w:tcBorders>
+              <w:top w:val="single" w:sz="6" w:space="0" w:color="auto"/>
+              <w:left w:val="single" w:sz="6" w:space="0" w:color="auto"/>
+              <w:bottom w:val="single" w:sz="6" w:space="0" w:color="auto"/>
+              <w:right w:val="single" w:sz="6" w:space="0" w:color="auto"/>
+            </w:tcBorders>
+          </w:tcPr>
+          <w:p>
+            <w:pPr>
+              <w:keepLines/>
+              <w:spacing w:after="120"/>
+              <w:rPr>
+                <w:rFonts w:eastAsia="SimSun"/>
+                <w:lang w:val="en-US"/>
+              </w:rPr>
+            </w:pPr>
+            <w:r>
+              <w:rPr>
+                <w:rFonts w:eastAsia="SimSun"/>
+                <w:lang w:val="en-US"/>
+              </w:rPr>
+              <w:t>Sửa lại EER và đặc tả thành phần dữ liệu cho bảng ThongTinChiTietNhanVien (Thêm cột Email, QuocTich)</w:t>
+            </w:r>
+          </w:p>
+        </w:tc>
+        <w:tc>
+          <w:tcPr>
+            <w:tcW w:w="2304" w:type="dxa"/>
+            <w:tcBorders>
+              <w:top w:val="single" w:sz="6" w:space="0" w:color="auto"/>
+              <w:left w:val="single" w:sz="6" w:space="0" w:color="auto"/>
+              <w:bottom w:val="single" w:sz="6" w:space="0" w:color="auto"/>
+              <w:right w:val="single" w:sz="6" w:space="0" w:color="auto"/>
+            </w:tcBorders>
+          </w:tcPr>
+          <w:p>
+            <w:pPr>
+              <w:keepLines/>
+              <w:spacing w:after="120"/>
+              <w:rPr>
+                <w:rFonts w:eastAsia="SimSun"/>
+                <w:lang w:val="en-US"/>
+              </w:rPr>
+            </w:pPr>
+            <w:r>
+              <w:rPr>
+                <w:rFonts w:eastAsia="SimSun"/>
+                <w:lang w:val="en-US"/>
+              </w:rPr>
+              <w:t>Đỗ Minh Thiện</w:t>
+            </w:r>
+            <w:bookmarkStart w:id="0" w:name="_GoBack"/>
+            <w:bookmarkEnd w:id="0"/>
+          </w:p>
+        </w:tc>
+      </w:tr>
     </w:tbl>
     <w:p>
       <w:pPr>
@@ -1139,7 +1257,7 @@
           <w:iCs w:val="0"/>
         </w:rPr>
       </w:pPr>
-      <w:bookmarkStart w:id="0" w:name="_Toc334194228"/>
+      <w:bookmarkStart w:id="1" w:name="_Toc334194228"/>
       <w:r>
         <w:rPr>
           <w:rStyle w:val="Emphasis"/>
@@ -1149,7 +1267,7 @@
         <w:lastRenderedPageBreak/>
         <w:t>Giới thiệu</w:t>
       </w:r>
-      <w:bookmarkEnd w:id="0"/>
+      <w:bookmarkEnd w:id="1"/>
     </w:p>
     <w:p>
       <w:pPr>
@@ -1159,11 +1277,11 @@
         <w:ind w:left="900" w:hanging="540"/>
         <w:contextualSpacing/>
       </w:pPr>
-      <w:bookmarkStart w:id="1" w:name="_Toc334194229"/>
+      <w:bookmarkStart w:id="2" w:name="_Toc334194229"/>
       <w:r>
         <w:t>Mục tiêu</w:t>
       </w:r>
-      <w:bookmarkEnd w:id="1"/>
+      <w:bookmarkEnd w:id="2"/>
     </w:p>
     <w:p>
       <w:pPr>
@@ -1176,7 +1294,7 @@
           <w:szCs w:val="28"/>
         </w:rPr>
       </w:pPr>
-      <w:bookmarkStart w:id="2" w:name="_Toc334194230"/>
+      <w:bookmarkStart w:id="3" w:name="_Toc334194230"/>
       <w:r>
         <w:rPr>
           <w:color w:val="000000" w:themeColor="text1"/>
@@ -1267,7 +1385,7 @@
         </w:rPr>
         <w:t>Giới hạn</w:t>
       </w:r>
-      <w:bookmarkEnd w:id="2"/>
+      <w:bookmarkEnd w:id="3"/>
     </w:p>
     <w:p>
       <w:pPr>
@@ -1280,7 +1398,7 @@
           <w:lang w:val="en-US"/>
         </w:rPr>
       </w:pPr>
-      <w:bookmarkStart w:id="3" w:name="_Toc334194231"/>
+      <w:bookmarkStart w:id="4" w:name="_Toc334194231"/>
       <w:r>
         <w:rPr>
           <w:color w:val="000000" w:themeColor="text1"/>
@@ -1312,7 +1430,7 @@
         <w:lastRenderedPageBreak/>
         <w:t>Thuật ngữ và từ viết tắt</w:t>
       </w:r>
-      <w:bookmarkEnd w:id="3"/>
+      <w:bookmarkEnd w:id="4"/>
     </w:p>
     <w:tbl>
       <w:tblPr>
@@ -1742,7 +1860,7 @@
           <w:sz w:val="28"/>
         </w:rPr>
       </w:pPr>
-      <w:bookmarkStart w:id="4" w:name="_Toc334194232"/>
+      <w:bookmarkStart w:id="5" w:name="_Toc334194232"/>
       <w:r>
         <w:rPr>
           <w:rStyle w:val="Emphasis"/>
@@ -1771,7 +1889,7 @@
         <w:lastRenderedPageBreak/>
         <w:t>Phát biểu bài toán</w:t>
       </w:r>
-      <w:bookmarkEnd w:id="4"/>
+      <w:bookmarkEnd w:id="5"/>
     </w:p>
     <w:p>
       <w:pPr>
@@ -1786,7 +1904,7 @@
           <w:iCs w:val="0"/>
         </w:rPr>
       </w:pPr>
-      <w:bookmarkStart w:id="5" w:name="_Toc334194233"/>
+      <w:bookmarkStart w:id="6" w:name="_Toc334194233"/>
       <w:r>
         <w:rPr>
           <w:rStyle w:val="Emphasis"/>
@@ -1794,7 +1912,7 @@
         </w:rPr>
         <w:t>Chức năng</w:t>
       </w:r>
-      <w:bookmarkEnd w:id="5"/>
+      <w:bookmarkEnd w:id="6"/>
     </w:p>
     <w:p>
       <w:pPr>
@@ -1808,7 +1926,7 @@
           <w:szCs w:val="28"/>
         </w:rPr>
       </w:pPr>
-      <w:bookmarkStart w:id="6" w:name="_Toc334194234"/>
+      <w:bookmarkStart w:id="7" w:name="_Toc334194234"/>
       <w:r>
         <w:rPr>
           <w:b/>
@@ -1819,8 +1937,6 @@
         </w:rPr>
         <w:t xml:space="preserve">1. Quản lý hồ sơ của nhân sự công ty </w:t>
       </w:r>
-      <w:bookmarkStart w:id="7" w:name="_GoBack"/>
-      <w:bookmarkEnd w:id="7"/>
     </w:p>
     <w:p>
       <w:pPr>
@@ -2534,7 +2650,7 @@
         </w:rPr>
         <w:t>Danh sách các Stakeholder &amp; các loại người dùng</w:t>
       </w:r>
-      <w:bookmarkEnd w:id="6"/>
+      <w:bookmarkEnd w:id="7"/>
       <w:r>
         <w:rPr>
           <w:rStyle w:val="Emphasis"/>
@@ -15943,18 +16059,18 @@
           <w:lang w:val="en-US"/>
         </w:rPr>
         <w:drawing>
-          <wp:anchor distT="0" distB="0" distL="114300" distR="114300" simplePos="0" relativeHeight="251658240" behindDoc="0" locked="0" layoutInCell="1" allowOverlap="1" wp14:anchorId="314DC368" wp14:editId="0F4E4773">
+          <wp:anchor distT="0" distB="0" distL="114300" distR="114300" simplePos="0" relativeHeight="251658240" behindDoc="0" locked="0" layoutInCell="1" allowOverlap="1" wp14:anchorId="2CBABF99" wp14:editId="13552B9F">
             <wp:simplePos x="0" y="0"/>
             <wp:positionH relativeFrom="column">
-              <wp:posOffset>-695325</wp:posOffset>
+              <wp:posOffset>-676275</wp:posOffset>
             </wp:positionH>
             <wp:positionV relativeFrom="paragraph">
-              <wp:posOffset>546100</wp:posOffset>
+              <wp:posOffset>594360</wp:posOffset>
             </wp:positionV>
-            <wp:extent cx="7124700" cy="6938645"/>
-            <wp:effectExtent l="0" t="0" r="0" b="0"/>
+            <wp:extent cx="7089775" cy="6905625"/>
+            <wp:effectExtent l="0" t="0" r="0" b="9525"/>
             <wp:wrapTopAndBottom/>
-            <wp:docPr id="2" name="Picture 2"/>
+            <wp:docPr id="3" name="Picture 3"/>
             <wp:cNvGraphicFramePr>
               <a:graphicFrameLocks xmlns:a="http://schemas.openxmlformats.org/drawingml/2006/main" noChangeAspect="1"/>
             </wp:cNvGraphicFramePr>
@@ -15962,11 +16078,11 @@
               <a:graphicData uri="http://schemas.openxmlformats.org/drawingml/2006/picture">
                 <pic:pic xmlns:pic="http://schemas.openxmlformats.org/drawingml/2006/picture">
                   <pic:nvPicPr>
-                    <pic:cNvPr id="2" name="EER.png"/>
+                    <pic:cNvPr id="3" name="EER.png"/>
                     <pic:cNvPicPr/>
                   </pic:nvPicPr>
                   <pic:blipFill>
-                    <a:blip r:embed="rId10" cstate="print">
+                    <a:blip r:embed="rId10">
                       <a:extLst>
                         <a:ext uri="{28A0092B-C50C-407E-A947-70E740481C1C}">
                           <a14:useLocalDpi xmlns:a14="http://schemas.microsoft.com/office/drawing/2010/main" val="0"/>
@@ -15980,7 +16096,7 @@
                   <pic:spPr>
                     <a:xfrm>
                       <a:off x="0" y="0"/>
-                      <a:ext cx="7124700" cy="6938645"/>
+                      <a:ext cx="7089775" cy="6905625"/>
                     </a:xfrm>
                     <a:prstGeom prst="rect">
                       <a:avLst/>
@@ -32752,6 +32868,196 @@
           </w:p>
         </w:tc>
       </w:tr>
+      <w:tr>
+        <w:trPr>
+          <w:trHeight w:val="342"/>
+        </w:trPr>
+        <w:tc>
+          <w:tcPr>
+            <w:tcW w:w="959" w:type="dxa"/>
+          </w:tcPr>
+          <w:p>
+            <w:pPr>
+              <w:jc w:val="center"/>
+              <w:rPr>
+                <w:lang w:val="en-US"/>
+              </w:rPr>
+            </w:pPr>
+            <w:r>
+              <w:rPr>
+                <w:lang w:val="en-US"/>
+              </w:rPr>
+              <w:t>16</w:t>
+            </w:r>
+          </w:p>
+        </w:tc>
+        <w:tc>
+          <w:tcPr>
+            <w:tcW w:w="2112" w:type="dxa"/>
+          </w:tcPr>
+          <w:p>
+            <w:pPr>
+              <w:rPr>
+                <w:lang w:val="en-US"/>
+              </w:rPr>
+            </w:pPr>
+            <w:r>
+              <w:rPr>
+                <w:lang w:val="en-US"/>
+              </w:rPr>
+              <w:t>Email</w:t>
+            </w:r>
+          </w:p>
+        </w:tc>
+        <w:tc>
+          <w:tcPr>
+            <w:tcW w:w="2140" w:type="dxa"/>
+            <w:gridSpan w:val="2"/>
+          </w:tcPr>
+          <w:p>
+            <w:pPr>
+              <w:rPr>
+                <w:lang w:val="en-US"/>
+              </w:rPr>
+            </w:pPr>
+            <w:r>
+              <w:rPr>
+                <w:lang w:val="en-US"/>
+              </w:rPr>
+              <w:t>Nvarchar(100)</w:t>
+            </w:r>
+          </w:p>
+        </w:tc>
+        <w:tc>
+          <w:tcPr>
+            <w:tcW w:w="1701" w:type="dxa"/>
+          </w:tcPr>
+          <w:p>
+            <w:pPr>
+              <w:jc w:val="center"/>
+              <w:rPr>
+                <w:lang w:val="en-US"/>
+              </w:rPr>
+            </w:pPr>
+          </w:p>
+        </w:tc>
+        <w:tc>
+          <w:tcPr>
+            <w:tcW w:w="2331" w:type="dxa"/>
+          </w:tcPr>
+          <w:p>
+            <w:pPr>
+              <w:rPr>
+                <w:lang w:val="en-US"/>
+              </w:rPr>
+            </w:pPr>
+            <w:r>
+              <w:rPr>
+                <w:lang w:val="en-US"/>
+              </w:rPr>
+              <w:t>Được null</w:t>
+            </w:r>
+          </w:p>
+        </w:tc>
+      </w:tr>
+      <w:tr>
+        <w:trPr>
+          <w:trHeight w:val="342"/>
+        </w:trPr>
+        <w:tc>
+          <w:tcPr>
+            <w:tcW w:w="959" w:type="dxa"/>
+          </w:tcPr>
+          <w:p>
+            <w:pPr>
+              <w:jc w:val="center"/>
+              <w:rPr>
+                <w:lang w:val="en-US"/>
+              </w:rPr>
+            </w:pPr>
+            <w:r>
+              <w:rPr>
+                <w:lang w:val="en-US"/>
+              </w:rPr>
+              <w:t>17</w:t>
+            </w:r>
+          </w:p>
+        </w:tc>
+        <w:tc>
+          <w:tcPr>
+            <w:tcW w:w="2112" w:type="dxa"/>
+          </w:tcPr>
+          <w:p>
+            <w:pPr>
+              <w:rPr>
+                <w:lang w:val="en-US"/>
+              </w:rPr>
+            </w:pPr>
+            <w:r>
+              <w:rPr>
+                <w:lang w:val="en-US"/>
+              </w:rPr>
+              <w:t>QuocTich</w:t>
+            </w:r>
+          </w:p>
+        </w:tc>
+        <w:tc>
+          <w:tcPr>
+            <w:tcW w:w="2140" w:type="dxa"/>
+            <w:gridSpan w:val="2"/>
+          </w:tcPr>
+          <w:p>
+            <w:pPr>
+              <w:rPr>
+                <w:lang w:val="en-US"/>
+              </w:rPr>
+            </w:pPr>
+            <w:r>
+              <w:rPr>
+                <w:lang w:val="en-US"/>
+              </w:rPr>
+              <w:t>Nchar(10)</w:t>
+            </w:r>
+          </w:p>
+        </w:tc>
+        <w:tc>
+          <w:tcPr>
+            <w:tcW w:w="1701" w:type="dxa"/>
+          </w:tcPr>
+          <w:p>
+            <w:pPr>
+              <w:jc w:val="center"/>
+              <w:rPr>
+                <w:lang w:val="en-US"/>
+              </w:rPr>
+            </w:pPr>
+            <w:r>
+              <w:rPr>
+                <w:lang w:val="en-US"/>
+              </w:rPr>
+              <w:t>Ngoại</w:t>
+            </w:r>
+          </w:p>
+        </w:tc>
+        <w:tc>
+          <w:tcPr>
+            <w:tcW w:w="2331" w:type="dxa"/>
+          </w:tcPr>
+          <w:p>
+            <w:pPr>
+              <w:rPr>
+                <w:lang w:val="en-US"/>
+              </w:rPr>
+            </w:pPr>
+            <w:r>
+              <w:rPr>
+                <w:lang w:val="en-US"/>
+              </w:rPr>
+              <w:t>Không được null</w:t>
+            </w:r>
+          </w:p>
+        </w:tc>
+      </w:tr>
     </w:tbl>
     <w:p>
       <w:pPr>
@@ -33316,7 +33622,6 @@
                 <w:b/>
                 <w:lang w:val="en-US"/>
               </w:rPr>
-              <w:lastRenderedPageBreak/>
               <w:t>TinhTrangNhanhVien</w:t>
             </w:r>
           </w:p>
@@ -34632,7 +34937,7 @@
               <w:rStyle w:val="PageNumber"/>
               <w:noProof/>
             </w:rPr>
-            <w:t>23</w:t>
+            <w:t>1</w:t>
           </w:r>
           <w:r>
             <w:rPr>
@@ -34822,7 +35127,7 @@
         </mc:Choice>
         <mc:Fallback>
           <w:pict>
-            <v:shape w14:anchorId="3E252929" id="Freeform 1" o:spid="_x0000_s1026" style="position:absolute;margin-left:-1.65pt;margin-top:1.35pt;width:93.15pt;height:839pt;flip:x;z-index:251659776;visibility:visible;mso-wrap-style:square;mso-width-percent:0;mso-height-percent:0;mso-wrap-distance-left:9pt;mso-wrap-distance-top:0;mso-wrap-distance-right:9pt;mso-wrap-distance-bottom:0;mso-position-horizontal:absolute;mso-position-horizontal-relative:page;mso-position-vertical:absolute;mso-position-vertical-relative:page;mso-width-percent:0;mso-height-percent:0;mso-width-relative:page;mso-height-relative:page;v-text-anchor:top" coordsize="502,3168" o:gfxdata="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" path="m502,c93,,93,,93,,146,383,323,1900,,3168v502,,502,,502,l502,xe" fillcolor="#8db3e2" stroked="f" strokecolor="#212120">
+            <v:shape w14:anchorId="55BD5D44" id="Freeform 1" o:spid="_x0000_s1026" style="position:absolute;margin-left:-1.65pt;margin-top:1.35pt;width:93.15pt;height:839pt;flip:x;z-index:251659776;visibility:visible;mso-wrap-style:square;mso-width-percent:0;mso-height-percent:0;mso-wrap-distance-left:9pt;mso-wrap-distance-top:0;mso-wrap-distance-right:9pt;mso-wrap-distance-bottom:0;mso-position-horizontal:absolute;mso-position-horizontal-relative:page;mso-position-vertical:absolute;mso-position-vertical-relative:page;mso-width-percent:0;mso-height-percent:0;mso-width-relative:page;mso-height-relative:page;v-text-anchor:top" coordsize="502,3168" o:gfxdata="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" path="m502,c93,,93,,93,,146,383,323,1900,,3168v502,,502,,502,l502,xe" fillcolor="#8db3e2" stroked="f" strokecolor="#212120">
               <v:fill color2="#1f497d" rotate="t" focus="100%" type="gradient"/>
               <v:shadow color="#8c8682"/>
               <v:path arrowok="t" o:connecttype="custom" o:connectlocs="1183005,0;219162,0;0,10655300;1183005,10655300;1183005,0" o:connectangles="0,0,0,0,0"/>
@@ -35340,7 +35645,7 @@
               <w:color w:val="0000FF"/>
               <w:lang w:val="en-US"/>
             </w:rPr>
-            <w:t>3</w:t>
+            <w:t>4</w:t>
           </w:r>
         </w:p>
       </w:tc>

</xml_diff>

<commit_message>
Update (Báo Cáo Tổng Hợp ) Version 1.04
</commit_message>
<xml_diff>
--- a/Báo cáo.docx
+++ b/Báo cáo.docx
@@ -1,6 +1,6 @@
 
 <file path=word/document.xml><?xml version="1.0" encoding="utf-8"?>
-<w:document xmlns:wpc="http://schemas.microsoft.com/office/word/2010/wordprocessingCanvas" xmlns:cx="http://schemas.microsoft.com/office/drawing/2014/chartex" xmlns:mc="http://schemas.openxmlformats.org/markup-compatibility/2006" xmlns:o="urn:schemas-microsoft-com:office:office" xmlns:r="http://schemas.openxmlformats.org/officeDocument/2006/relationships" xmlns:m="http://schemas.openxmlformats.org/officeDocument/2006/math" xmlns:v="urn:schemas-microsoft-com:vml" xmlns:wp14="http://schemas.microsoft.com/office/word/2010/wordprocessingDrawing" xmlns:wp="http://schemas.openxmlformats.org/drawingml/2006/wordprocessingDrawing" xmlns:w10="urn:schemas-microsoft-com:office:word" xmlns:w="http://schemas.openxmlformats.org/wordprocessingml/2006/main" xmlns:w14="http://schemas.microsoft.com/office/word/2010/wordml" xmlns:w15="http://schemas.microsoft.com/office/word/2012/wordml" xmlns:w16se="http://schemas.microsoft.com/office/word/2015/wordml/symex" xmlns:wpg="http://schemas.microsoft.com/office/word/2010/wordprocessingGroup" xmlns:wpi="http://schemas.microsoft.com/office/word/2010/wordprocessingInk" xmlns:wne="http://schemas.microsoft.com/office/word/2006/wordml" xmlns:wps="http://schemas.microsoft.com/office/word/2010/wordprocessingShape" mc:Ignorable="w14 w15 w16se wp14">
+<w:document xmlns:wpc="http://schemas.microsoft.com/office/word/2010/wordprocessingCanvas" xmlns:cx="http://schemas.microsoft.com/office/drawing/2014/chartex" xmlns:cx1="http://schemas.microsoft.com/office/drawing/2015/9/8/chartex" xmlns:cx2="http://schemas.microsoft.com/office/drawing/2015/10/21/chartex" xmlns:cx3="http://schemas.microsoft.com/office/drawing/2016/5/9/chartex" xmlns:cx4="http://schemas.microsoft.com/office/drawing/2016/5/10/chartex" xmlns:cx5="http://schemas.microsoft.com/office/drawing/2016/5/11/chartex" xmlns:cx6="http://schemas.microsoft.com/office/drawing/2016/5/12/chartex" xmlns:cx7="http://schemas.microsoft.com/office/drawing/2016/5/13/chartex" xmlns:cx8="http://schemas.microsoft.com/office/drawing/2016/5/14/chartex" xmlns:mc="http://schemas.openxmlformats.org/markup-compatibility/2006" xmlns:o="urn:schemas-microsoft-com:office:office" xmlns:r="http://schemas.openxmlformats.org/officeDocument/2006/relationships" xmlns:m="http://schemas.openxmlformats.org/officeDocument/2006/math" xmlns:v="urn:schemas-microsoft-com:vml" xmlns:wp14="http://schemas.microsoft.com/office/word/2010/wordprocessingDrawing" xmlns:wp="http://schemas.openxmlformats.org/drawingml/2006/wordprocessingDrawing" xmlns:w10="urn:schemas-microsoft-com:office:word" xmlns:w="http://schemas.openxmlformats.org/wordprocessingml/2006/main" xmlns:w14="http://schemas.microsoft.com/office/word/2010/wordml" xmlns:w15="http://schemas.microsoft.com/office/word/2012/wordml" xmlns:w16se="http://schemas.microsoft.com/office/word/2015/wordml/symex" xmlns:wpg="http://schemas.microsoft.com/office/word/2010/wordprocessingGroup" xmlns:wpi="http://schemas.microsoft.com/office/word/2010/wordprocessingInk" xmlns:wne="http://schemas.microsoft.com/office/word/2006/wordml" xmlns:wps="http://schemas.microsoft.com/office/word/2010/wordprocessingShape" mc:Ignorable="w14 w15 w16se wp14">
   <w:body>
     <w:p>
       <w:pPr>
@@ -60,7 +60,7 @@
     </w:p>
     <w:p>
       <w:pPr>
-        <w:pStyle w:val="Title"/>
+        <w:pStyle w:val="Tiu"/>
         <w:spacing w:line="360" w:lineRule="auto"/>
         <w:jc w:val="right"/>
         <w:rPr>
@@ -71,7 +71,7 @@
     </w:p>
     <w:p>
       <w:pPr>
-        <w:pStyle w:val="Title"/>
+        <w:pStyle w:val="Tiu"/>
         <w:spacing w:line="360" w:lineRule="auto"/>
         <w:jc w:val="right"/>
         <w:rPr>
@@ -138,7 +138,7 @@
     </w:p>
     <w:p>
       <w:pPr>
-        <w:pStyle w:val="Title"/>
+        <w:pStyle w:val="Tiu"/>
         <w:jc w:val="both"/>
         <w:rPr>
           <w:lang w:val="en-US"/>
@@ -1233,8 +1233,6 @@
               </w:rPr>
               <w:t>Đỗ Minh Thiện</w:t>
             </w:r>
-            <w:bookmarkStart w:id="0" w:name="_GoBack"/>
-            <w:bookmarkEnd w:id="0"/>
           </w:p>
         </w:tc>
       </w:tr>
@@ -1250,38 +1248,38 @@
     </w:p>
     <w:p>
       <w:pPr>
-        <w:pStyle w:val="Heading1"/>
+        <w:pStyle w:val="u1"/>
         <w:rPr>
-          <w:rStyle w:val="Emphasis"/>
+          <w:rStyle w:val="Nhnmanh"/>
           <w:i w:val="0"/>
           <w:iCs w:val="0"/>
         </w:rPr>
       </w:pPr>
-      <w:bookmarkStart w:id="1" w:name="_Toc334194228"/>
+      <w:bookmarkStart w:id="0" w:name="_Toc334194228"/>
       <w:r>
         <w:rPr>
-          <w:rStyle w:val="Emphasis"/>
+          <w:rStyle w:val="Nhnmanh"/>
           <w:i w:val="0"/>
           <w:iCs w:val="0"/>
         </w:rPr>
         <w:lastRenderedPageBreak/>
         <w:t>Giới thiệu</w:t>
       </w:r>
-      <w:bookmarkEnd w:id="1"/>
+      <w:bookmarkEnd w:id="0"/>
     </w:p>
     <w:p>
       <w:pPr>
-        <w:pStyle w:val="Heading2"/>
+        <w:pStyle w:val="u2"/>
         <w:keepNext w:val="0"/>
         <w:spacing w:before="240" w:after="240" w:line="276" w:lineRule="auto"/>
         <w:ind w:left="900" w:hanging="540"/>
         <w:contextualSpacing/>
       </w:pPr>
-      <w:bookmarkStart w:id="2" w:name="_Toc334194229"/>
+      <w:bookmarkStart w:id="1" w:name="_Toc334194229"/>
       <w:r>
         <w:t>Mục tiêu</w:t>
       </w:r>
-      <w:bookmarkEnd w:id="2"/>
+      <w:bookmarkEnd w:id="1"/>
     </w:p>
     <w:p>
       <w:pPr>
@@ -1294,7 +1292,7 @@
           <w:szCs w:val="28"/>
         </w:rPr>
       </w:pPr>
-      <w:bookmarkStart w:id="3" w:name="_Toc334194230"/>
+      <w:bookmarkStart w:id="2" w:name="_Toc334194230"/>
       <w:r>
         <w:rPr>
           <w:color w:val="000000" w:themeColor="text1"/>
@@ -1370,7 +1368,7 @@
     </w:p>
     <w:p>
       <w:pPr>
-        <w:pStyle w:val="Heading2"/>
+        <w:pStyle w:val="u2"/>
         <w:keepNext w:val="0"/>
         <w:spacing w:before="240" w:after="240" w:line="276" w:lineRule="auto"/>
         <w:ind w:left="900" w:hanging="540"/>
@@ -1385,7 +1383,7 @@
         </w:rPr>
         <w:t>Giới hạn</w:t>
       </w:r>
-      <w:bookmarkEnd w:id="3"/>
+      <w:bookmarkEnd w:id="2"/>
     </w:p>
     <w:p>
       <w:pPr>
@@ -1398,7 +1396,7 @@
           <w:lang w:val="en-US"/>
         </w:rPr>
       </w:pPr>
-      <w:bookmarkStart w:id="4" w:name="_Toc334194231"/>
+      <w:bookmarkStart w:id="3" w:name="_Toc334194231"/>
       <w:r>
         <w:rPr>
           <w:color w:val="000000" w:themeColor="text1"/>
@@ -1420,7 +1418,7 @@
     </w:p>
     <w:p>
       <w:pPr>
-        <w:pStyle w:val="Heading2"/>
+        <w:pStyle w:val="u2"/>
         <w:keepNext w:val="0"/>
         <w:spacing w:before="240" w:after="240" w:line="276" w:lineRule="auto"/>
         <w:ind w:left="900" w:hanging="540"/>
@@ -1430,7 +1428,7 @@
         <w:lastRenderedPageBreak/>
         <w:t>Thuật ngữ và từ viết tắt</w:t>
       </w:r>
-      <w:bookmarkEnd w:id="4"/>
+      <w:bookmarkEnd w:id="3"/>
     </w:p>
     <w:tbl>
       <w:tblPr>
@@ -1854,65 +1852,65 @@
         <w:widowControl/>
         <w:spacing w:line="240" w:lineRule="auto"/>
         <w:rPr>
-          <w:rStyle w:val="Emphasis"/>
+          <w:rStyle w:val="Nhnmanh"/>
           <w:rFonts w:ascii="Arial" w:hAnsi="Arial"/>
           <w:b/>
           <w:sz w:val="28"/>
         </w:rPr>
       </w:pPr>
-      <w:bookmarkStart w:id="5" w:name="_Toc334194232"/>
+      <w:bookmarkStart w:id="4" w:name="_Toc334194232"/>
       <w:r>
         <w:rPr>
-          <w:rStyle w:val="Emphasis"/>
+          <w:rStyle w:val="Nhnmanh"/>
         </w:rPr>
         <w:br w:type="page"/>
       </w:r>
     </w:p>
     <w:p>
       <w:pPr>
-        <w:pStyle w:val="Heading1"/>
+        <w:pStyle w:val="u1"/>
         <w:keepNext w:val="0"/>
         <w:spacing w:before="240" w:after="240" w:line="276" w:lineRule="auto"/>
         <w:ind w:left="360" w:hanging="360"/>
         <w:contextualSpacing/>
         <w:rPr>
-          <w:rStyle w:val="Emphasis"/>
+          <w:rStyle w:val="Nhnmanh"/>
           <w:i w:val="0"/>
           <w:iCs w:val="0"/>
         </w:rPr>
       </w:pPr>
       <w:r>
         <w:rPr>
-          <w:rStyle w:val="Emphasis"/>
+          <w:rStyle w:val="Nhnmanh"/>
           <w:i w:val="0"/>
         </w:rPr>
         <w:lastRenderedPageBreak/>
         <w:t>Phát biểu bài toán</w:t>
       </w:r>
-      <w:bookmarkEnd w:id="5"/>
+      <w:bookmarkEnd w:id="4"/>
     </w:p>
     <w:p>
       <w:pPr>
-        <w:pStyle w:val="Heading2"/>
+        <w:pStyle w:val="u2"/>
         <w:keepNext w:val="0"/>
         <w:spacing w:before="240" w:after="240" w:line="276" w:lineRule="auto"/>
         <w:ind w:left="900" w:hanging="540"/>
         <w:contextualSpacing/>
         <w:rPr>
-          <w:rStyle w:val="Emphasis"/>
+          <w:rStyle w:val="Nhnmanh"/>
           <w:i w:val="0"/>
           <w:iCs w:val="0"/>
         </w:rPr>
       </w:pPr>
-      <w:bookmarkStart w:id="6" w:name="_Toc334194233"/>
+      <w:bookmarkStart w:id="5" w:name="_Toc334194233"/>
       <w:r>
         <w:rPr>
-          <w:rStyle w:val="Emphasis"/>
+          <w:rStyle w:val="Nhnmanh"/>
           <w:i w:val="0"/>
         </w:rPr>
         <w:t>Chức năng</w:t>
       </w:r>
-      <w:bookmarkEnd w:id="6"/>
+      <w:bookmarkEnd w:id="5"/>
     </w:p>
     <w:p>
       <w:pPr>
@@ -1926,7 +1924,7 @@
           <w:szCs w:val="28"/>
         </w:rPr>
       </w:pPr>
-      <w:bookmarkStart w:id="7" w:name="_Toc334194234"/>
+      <w:bookmarkStart w:id="6" w:name="_Toc334194234"/>
       <w:r>
         <w:rPr>
           <w:b/>
@@ -2036,7 +2034,7 @@
     </w:p>
     <w:p>
       <w:pPr>
-        <w:pStyle w:val="Heading1"/>
+        <w:pStyle w:val="u1"/>
         <w:numPr>
           <w:ilvl w:val="0"/>
           <w:numId w:val="0"/>
@@ -2634,7 +2632,7 @@
     </w:p>
     <w:p>
       <w:pPr>
-        <w:pStyle w:val="Heading2"/>
+        <w:pStyle w:val="u2"/>
         <w:keepNext w:val="0"/>
         <w:spacing w:before="240" w:after="240" w:line="276" w:lineRule="auto"/>
         <w:ind w:left="900" w:hanging="540"/>
@@ -2645,15 +2643,15 @@
       </w:pPr>
       <w:r>
         <w:rPr>
-          <w:rStyle w:val="Emphasis"/>
+          <w:rStyle w:val="Nhnmanh"/>
           <w:i w:val="0"/>
         </w:rPr>
         <w:t>Danh sách các Stakeholder &amp; các loại người dùng</w:t>
       </w:r>
-      <w:bookmarkEnd w:id="7"/>
+      <w:bookmarkEnd w:id="6"/>
       <w:r>
         <w:rPr>
-          <w:rStyle w:val="Emphasis"/>
+          <w:rStyle w:val="Nhnmanh"/>
           <w:i w:val="0"/>
         </w:rPr>
         <w:br/>
@@ -3723,22 +3721,22 @@
     </w:tbl>
     <w:p>
       <w:pPr>
-        <w:pStyle w:val="Heading2"/>
+        <w:pStyle w:val="u2"/>
         <w:keepNext w:val="0"/>
         <w:spacing w:before="240" w:after="240" w:line="276" w:lineRule="auto"/>
         <w:ind w:left="900" w:hanging="540"/>
         <w:contextualSpacing/>
       </w:pPr>
-      <w:bookmarkStart w:id="8" w:name="_Toc334194235"/>
+      <w:bookmarkStart w:id="7" w:name="_Toc334194235"/>
       <w:r>
         <w:lastRenderedPageBreak/>
         <w:t>Môi trường hoạt động</w:t>
       </w:r>
-      <w:bookmarkEnd w:id="8"/>
+      <w:bookmarkEnd w:id="7"/>
     </w:p>
     <w:p>
       <w:pPr>
-        <w:pStyle w:val="ListParagraph"/>
+        <w:pStyle w:val="oancuaDanhsach"/>
         <w:numPr>
           <w:ilvl w:val="1"/>
           <w:numId w:val="8"/>
@@ -3764,7 +3762,7 @@
     </w:p>
     <w:p>
       <w:pPr>
-        <w:pStyle w:val="ListParagraph"/>
+        <w:pStyle w:val="oancuaDanhsach"/>
         <w:numPr>
           <w:ilvl w:val="1"/>
           <w:numId w:val="8"/>
@@ -3790,7 +3788,7 @@
     </w:p>
     <w:p>
       <w:pPr>
-        <w:pStyle w:val="ListParagraph"/>
+        <w:pStyle w:val="oancuaDanhsach"/>
         <w:numPr>
           <w:ilvl w:val="1"/>
           <w:numId w:val="8"/>
@@ -3816,7 +3814,7 @@
     </w:p>
     <w:p>
       <w:pPr>
-        <w:pStyle w:val="ListParagraph"/>
+        <w:pStyle w:val="oancuaDanhsach"/>
         <w:numPr>
           <w:ilvl w:val="1"/>
           <w:numId w:val="8"/>
@@ -3842,21 +3840,21 @@
     </w:p>
     <w:p>
       <w:pPr>
-        <w:pStyle w:val="Heading2"/>
+        <w:pStyle w:val="u2"/>
         <w:keepNext w:val="0"/>
         <w:spacing w:before="240" w:after="240" w:line="276" w:lineRule="auto"/>
         <w:ind w:left="900" w:hanging="540"/>
         <w:contextualSpacing/>
       </w:pPr>
-      <w:bookmarkStart w:id="9" w:name="_Toc334194236"/>
+      <w:bookmarkStart w:id="8" w:name="_Toc334194236"/>
       <w:r>
         <w:t>Các ràng buộc thiết kế và triển khai</w:t>
       </w:r>
-      <w:bookmarkEnd w:id="9"/>
+      <w:bookmarkEnd w:id="8"/>
     </w:p>
     <w:p>
       <w:pPr>
-        <w:pStyle w:val="ListParagraph"/>
+        <w:pStyle w:val="oancuaDanhsach"/>
         <w:numPr>
           <w:ilvl w:val="1"/>
           <w:numId w:val="8"/>
@@ -3876,7 +3874,7 @@
     </w:p>
     <w:p>
       <w:pPr>
-        <w:pStyle w:val="ListParagraph"/>
+        <w:pStyle w:val="oancuaDanhsach"/>
         <w:numPr>
           <w:ilvl w:val="1"/>
           <w:numId w:val="8"/>
@@ -3896,7 +3894,7 @@
     </w:p>
     <w:p>
       <w:pPr>
-        <w:pStyle w:val="ListParagraph"/>
+        <w:pStyle w:val="oancuaDanhsach"/>
         <w:numPr>
           <w:ilvl w:val="1"/>
           <w:numId w:val="8"/>
@@ -3916,17 +3914,17 @@
     </w:p>
     <w:p>
       <w:pPr>
-        <w:pStyle w:val="Heading2"/>
+        <w:pStyle w:val="u2"/>
         <w:keepNext w:val="0"/>
         <w:spacing w:before="240" w:after="240" w:line="276" w:lineRule="auto"/>
         <w:ind w:left="900" w:hanging="540"/>
         <w:contextualSpacing/>
       </w:pPr>
-      <w:bookmarkStart w:id="10" w:name="_Toc334194237"/>
+      <w:bookmarkStart w:id="9" w:name="_Toc334194237"/>
       <w:r>
         <w:t>Các giả định và phụ thuộc</w:t>
       </w:r>
-      <w:bookmarkEnd w:id="10"/>
+      <w:bookmarkEnd w:id="9"/>
     </w:p>
     <w:p>
       <w:pPr>
@@ -3938,14 +3936,14 @@
           <w:sz w:val="28"/>
         </w:rPr>
       </w:pPr>
-      <w:bookmarkStart w:id="11" w:name="_Toc334194238"/>
+      <w:bookmarkStart w:id="10" w:name="_Toc334194238"/>
       <w:r>
         <w:br w:type="page"/>
       </w:r>
     </w:p>
     <w:p>
       <w:pPr>
-        <w:pStyle w:val="Heading1"/>
+        <w:pStyle w:val="u1"/>
         <w:keepNext w:val="0"/>
         <w:spacing w:before="240" w:after="240" w:line="276" w:lineRule="auto"/>
         <w:ind w:left="360" w:hanging="360"/>
@@ -3955,21 +3953,21 @@
         <w:lastRenderedPageBreak/>
         <w:t>Yêu cầu phần mềm</w:t>
       </w:r>
-      <w:bookmarkEnd w:id="11"/>
+      <w:bookmarkEnd w:id="10"/>
     </w:p>
     <w:p>
       <w:pPr>
-        <w:pStyle w:val="Heading2"/>
+        <w:pStyle w:val="u2"/>
         <w:keepNext w:val="0"/>
         <w:spacing w:before="240" w:after="240" w:line="276" w:lineRule="auto"/>
         <w:ind w:left="900" w:hanging="540"/>
         <w:contextualSpacing/>
       </w:pPr>
-      <w:bookmarkStart w:id="12" w:name="_Toc334194239"/>
+      <w:bookmarkStart w:id="11" w:name="_Toc334194239"/>
       <w:r>
         <w:t>Đặc tả yêu cầu chức năng</w:t>
       </w:r>
-      <w:bookmarkEnd w:id="12"/>
+      <w:bookmarkEnd w:id="11"/>
     </w:p>
     <w:p>
       <w:pPr>
@@ -4029,17 +4027,17 @@
     </w:p>
     <w:p>
       <w:pPr>
-        <w:pStyle w:val="Heading2"/>
+        <w:pStyle w:val="u2"/>
         <w:keepNext w:val="0"/>
         <w:spacing w:before="240" w:after="240" w:line="276" w:lineRule="auto"/>
         <w:ind w:left="900" w:hanging="540"/>
         <w:contextualSpacing/>
       </w:pPr>
-      <w:bookmarkStart w:id="13" w:name="_Toc334194245"/>
+      <w:bookmarkStart w:id="12" w:name="_Toc334194245"/>
       <w:r>
         <w:t>Đặc tả yêu cầu phi chức năng</w:t>
       </w:r>
-      <w:bookmarkEnd w:id="13"/>
+      <w:bookmarkEnd w:id="12"/>
     </w:p>
     <w:p>
       <w:pPr>
@@ -4083,27 +4081,27 @@
     </w:p>
     <w:p>
       <w:pPr>
-        <w:pStyle w:val="Heading2"/>
+        <w:pStyle w:val="u2"/>
         <w:keepNext w:val="0"/>
         <w:spacing w:before="240" w:after="240" w:line="276" w:lineRule="auto"/>
         <w:ind w:left="900" w:hanging="540"/>
         <w:contextualSpacing/>
       </w:pPr>
-      <w:bookmarkStart w:id="14" w:name="_Toc334194240"/>
+      <w:bookmarkStart w:id="13" w:name="_Toc334194240"/>
       <w:r>
         <w:t>Use Case</w:t>
       </w:r>
-      <w:bookmarkEnd w:id="14"/>
+      <w:bookmarkEnd w:id="13"/>
     </w:p>
     <w:p>
       <w:pPr>
-        <w:pStyle w:val="Heading3"/>
-      </w:pPr>
-      <w:bookmarkStart w:id="15" w:name="_Toc334194241"/>
+        <w:pStyle w:val="u3"/>
+      </w:pPr>
+      <w:bookmarkStart w:id="14" w:name="_Toc334194241"/>
       <w:r>
         <w:t>Sơ đồ Use Case</w:t>
       </w:r>
-      <w:bookmarkEnd w:id="15"/>
+      <w:bookmarkEnd w:id="14"/>
     </w:p>
     <w:p>
       <w:pPr>
@@ -4130,7 +4128,67 @@
     </w:p>
     <w:p>
       <w:pPr>
-        <w:pStyle w:val="Heading3"/>
+        <w:ind w:firstLine="720"/>
+        <w:rPr>
+          <w:i/>
+          <w:color w:val="0000FF"/>
+        </w:rPr>
+      </w:pPr>
+      <w:r>
+        <w:rPr>
+          <w:i/>
+          <w:noProof/>
+          <w:color w:val="0000FF"/>
+          <w:lang w:val="en-US"/>
+        </w:rPr>
+        <w:drawing>
+          <wp:inline distT="0" distB="0" distL="0" distR="0">
+            <wp:extent cx="5732145" cy="3766820"/>
+            <wp:effectExtent l="0" t="0" r="1905" b="5080"/>
+            <wp:docPr id="7" name="Hình ảnh 7"/>
+            <wp:cNvGraphicFramePr>
+              <a:graphicFrameLocks xmlns:a="http://schemas.openxmlformats.org/drawingml/2006/main" noChangeAspect="1"/>
+            </wp:cNvGraphicFramePr>
+            <a:graphic xmlns:a="http://schemas.openxmlformats.org/drawingml/2006/main">
+              <a:graphicData uri="http://schemas.openxmlformats.org/drawingml/2006/picture">
+                <pic:pic xmlns:pic="http://schemas.openxmlformats.org/drawingml/2006/picture">
+                  <pic:nvPicPr>
+                    <pic:cNvPr id="7" name="Sơ Đồ Use-Case Quản lý nhân viên.jpg"/>
+                    <pic:cNvPicPr/>
+                  </pic:nvPicPr>
+                  <pic:blipFill>
+                    <a:blip r:embed="rId10">
+                      <a:extLst>
+                        <a:ext uri="{28A0092B-C50C-407E-A947-70E740481C1C}">
+                          <a14:useLocalDpi xmlns:a14="http://schemas.microsoft.com/office/drawing/2010/main" val="0"/>
+                        </a:ext>
+                      </a:extLst>
+                    </a:blip>
+                    <a:stretch>
+                      <a:fillRect/>
+                    </a:stretch>
+                  </pic:blipFill>
+                  <pic:spPr>
+                    <a:xfrm>
+                      <a:off x="0" y="0"/>
+                      <a:ext cx="5732145" cy="3766820"/>
+                    </a:xfrm>
+                    <a:prstGeom prst="rect">
+                      <a:avLst/>
+                    </a:prstGeom>
+                  </pic:spPr>
+                </pic:pic>
+              </a:graphicData>
+            </a:graphic>
+          </wp:inline>
+        </w:drawing>
+      </w:r>
+      <w:bookmarkStart w:id="15" w:name="_GoBack"/>
+      <w:bookmarkEnd w:id="15"/>
+    </w:p>
+    <w:p>
+      <w:pPr>
+        <w:pStyle w:val="u3"/>
       </w:pPr>
       <w:bookmarkStart w:id="16" w:name="_Toc334194242"/>
       <w:r>
@@ -4591,6 +4649,7 @@
                 <w:szCs w:val="28"/>
                 <w:lang w:val="en-US"/>
               </w:rPr>
+              <w:lastRenderedPageBreak/>
               <w:t>04</w:t>
             </w:r>
           </w:p>
@@ -5593,18 +5652,7 @@
                 <w:szCs w:val="28"/>
                 <w:lang w:val="en-US"/>
               </w:rPr>
-              <w:t xml:space="preserve">Hiển thị danh sách báo cáo cho người </w:t>
-            </w:r>
-            <w:r>
-              <w:rPr>
-                <w:rFonts w:eastAsia="SimSun"/>
-                <w:color w:val="000000" w:themeColor="text1"/>
-                <w:sz w:val="28"/>
-                <w:szCs w:val="28"/>
-                <w:lang w:val="en-US"/>
-              </w:rPr>
-              <w:lastRenderedPageBreak/>
-              <w:t>dùng</w:t>
+              <w:t>Hiển thị danh sách báo cáo cho người dùng</w:t>
             </w:r>
           </w:p>
         </w:tc>
@@ -5642,7 +5690,6 @@
                 <w:szCs w:val="28"/>
                 <w:lang w:val="en-US"/>
               </w:rPr>
-              <w:lastRenderedPageBreak/>
               <w:t>14</w:t>
             </w:r>
           </w:p>
@@ -5821,7 +5868,7 @@
     </w:tbl>
     <w:p>
       <w:pPr>
-        <w:pStyle w:val="Heading3"/>
+        <w:pStyle w:val="u3"/>
       </w:pPr>
       <w:bookmarkStart w:id="17" w:name="_Toc334194243"/>
       <w:r>
@@ -6200,7 +6247,7 @@
     </w:tbl>
     <w:p>
       <w:pPr>
-        <w:pStyle w:val="Heading3"/>
+        <w:pStyle w:val="u3"/>
         <w:numPr>
           <w:ilvl w:val="0"/>
           <w:numId w:val="0"/>
@@ -6224,7 +6271,7 @@
     </w:p>
     <w:p>
       <w:pPr>
-        <w:pStyle w:val="Heading3"/>
+        <w:pStyle w:val="u3"/>
       </w:pPr>
       <w:r>
         <w:lastRenderedPageBreak/>
@@ -6234,7 +6281,7 @@
     </w:p>
     <w:p>
       <w:pPr>
-        <w:pStyle w:val="Heading4"/>
+        <w:pStyle w:val="u4"/>
       </w:pPr>
       <w:r>
         <w:t>Use case &lt;mã, tên use case&gt;</w:t>
@@ -6516,7 +6563,7 @@
           </w:tcPr>
           <w:p>
             <w:pPr>
-              <w:pStyle w:val="ListParagraph"/>
+              <w:pStyle w:val="oancuaDanhsach"/>
               <w:numPr>
                 <w:ilvl w:val="0"/>
                 <w:numId w:val="9"/>
@@ -6542,7 +6589,7 @@
           </w:p>
           <w:p>
             <w:pPr>
-              <w:pStyle w:val="ListParagraph"/>
+              <w:pStyle w:val="oancuaDanhsach"/>
               <w:numPr>
                 <w:ilvl w:val="0"/>
                 <w:numId w:val="9"/>
@@ -6568,7 +6615,7 @@
           </w:p>
           <w:p>
             <w:pPr>
-              <w:pStyle w:val="ListParagraph"/>
+              <w:pStyle w:val="oancuaDanhsach"/>
               <w:numPr>
                 <w:ilvl w:val="0"/>
                 <w:numId w:val="9"/>
@@ -6643,7 +6690,7 @@
           </w:tcPr>
           <w:p>
             <w:pPr>
-              <w:pStyle w:val="ListParagraph"/>
+              <w:pStyle w:val="oancuaDanhsach"/>
               <w:numPr>
                 <w:ilvl w:val="0"/>
                 <w:numId w:val="10"/>
@@ -6687,7 +6734,7 @@
           </w:p>
           <w:p>
             <w:pPr>
-              <w:pStyle w:val="ListParagraph"/>
+              <w:pStyle w:val="oancuaDanhsach"/>
               <w:numPr>
                 <w:ilvl w:val="0"/>
                 <w:numId w:val="10"/>
@@ -6796,8 +6843,18 @@
                 <w:color w:val="000000" w:themeColor="text1"/>
                 <w:sz w:val="28"/>
                 <w:szCs w:val="28"/>
-              </w:rPr>
-            </w:pPr>
+                <w:lang w:val="en-US"/>
+              </w:rPr>
+            </w:pPr>
+            <w:r>
+              <w:rPr>
+                <w:color w:val="000000" w:themeColor="text1"/>
+                <w:sz w:val="28"/>
+                <w:szCs w:val="28"/>
+                <w:lang w:val="en-US"/>
+              </w:rPr>
+              <w:t>Không Có</w:t>
+            </w:r>
           </w:p>
         </w:tc>
       </w:tr>
@@ -6854,8 +6911,18 @@
                 <w:color w:val="000000" w:themeColor="text1"/>
                 <w:sz w:val="28"/>
                 <w:szCs w:val="28"/>
-              </w:rPr>
-            </w:pPr>
+                <w:lang w:val="en-US"/>
+              </w:rPr>
+            </w:pPr>
+            <w:r>
+              <w:rPr>
+                <w:color w:val="000000" w:themeColor="text1"/>
+                <w:sz w:val="28"/>
+                <w:szCs w:val="28"/>
+                <w:lang w:val="en-US"/>
+              </w:rPr>
+              <w:t>Không Có</w:t>
+            </w:r>
           </w:p>
         </w:tc>
       </w:tr>
@@ -7147,7 +7214,7 @@
           </w:tcPr>
           <w:p>
             <w:pPr>
-              <w:pStyle w:val="BodyText"/>
+              <w:pStyle w:val="ThnVnban"/>
               <w:spacing w:line="276" w:lineRule="auto"/>
               <w:ind w:left="0"/>
               <w:jc w:val="both"/>
@@ -7170,7 +7237,7 @@
           </w:p>
           <w:p>
             <w:pPr>
-              <w:pStyle w:val="BodyText"/>
+              <w:pStyle w:val="ThnVnban"/>
               <w:spacing w:line="276" w:lineRule="auto"/>
               <w:ind w:left="0"/>
               <w:jc w:val="both"/>
@@ -7247,8 +7314,19 @@
                 <w:color w:val="000000" w:themeColor="text1"/>
                 <w:sz w:val="28"/>
                 <w:szCs w:val="28"/>
-              </w:rPr>
-            </w:pPr>
+                <w:lang w:val="en-US"/>
+              </w:rPr>
+            </w:pPr>
+            <w:r>
+              <w:rPr>
+                <w:rFonts w:eastAsia="SimSun"/>
+                <w:color w:val="000000" w:themeColor="text1"/>
+                <w:sz w:val="28"/>
+                <w:szCs w:val="28"/>
+                <w:lang w:val="en-US"/>
+              </w:rPr>
+              <w:t>Không Có</w:t>
+            </w:r>
           </w:p>
         </w:tc>
       </w:tr>
@@ -7307,8 +7385,18 @@
                 <w:color w:val="000000" w:themeColor="text1"/>
                 <w:sz w:val="28"/>
                 <w:szCs w:val="28"/>
-              </w:rPr>
-            </w:pPr>
+                <w:lang w:val="en-US"/>
+              </w:rPr>
+            </w:pPr>
+            <w:r>
+              <w:rPr>
+                <w:color w:val="000000" w:themeColor="text1"/>
+                <w:sz w:val="28"/>
+                <w:szCs w:val="28"/>
+                <w:lang w:val="en-US"/>
+              </w:rPr>
+              <w:t>Không Có</w:t>
+            </w:r>
           </w:p>
         </w:tc>
       </w:tr>
@@ -7365,8 +7453,18 @@
                 <w:color w:val="000000" w:themeColor="text1"/>
                 <w:sz w:val="28"/>
                 <w:szCs w:val="28"/>
-              </w:rPr>
-            </w:pPr>
+                <w:lang w:val="en-US"/>
+              </w:rPr>
+            </w:pPr>
+            <w:r>
+              <w:rPr>
+                <w:color w:val="000000" w:themeColor="text1"/>
+                <w:sz w:val="28"/>
+                <w:szCs w:val="28"/>
+                <w:lang w:val="en-US"/>
+              </w:rPr>
+              <w:t>Không Có</w:t>
+            </w:r>
           </w:p>
         </w:tc>
       </w:tr>
@@ -7670,7 +7768,7 @@
           </w:tcPr>
           <w:p>
             <w:pPr>
-              <w:pStyle w:val="BodyText"/>
+              <w:pStyle w:val="ThnVnban"/>
               <w:numPr>
                 <w:ilvl w:val="0"/>
                 <w:numId w:val="11"/>
@@ -7697,7 +7795,7 @@
           </w:p>
           <w:p>
             <w:pPr>
-              <w:pStyle w:val="BodyText"/>
+              <w:pStyle w:val="ThnVnban"/>
               <w:numPr>
                 <w:ilvl w:val="0"/>
                 <w:numId w:val="11"/>
@@ -7719,7 +7817,43 @@
                 <w:szCs w:val="28"/>
                 <w:lang w:val="en-US"/>
               </w:rPr>
+              <w:t>Người Dùng Chọn những thông tin mình muốn xem</w:t>
+            </w:r>
+          </w:p>
+          <w:p>
+            <w:pPr>
+              <w:pStyle w:val="ThnVnban"/>
+              <w:numPr>
+                <w:ilvl w:val="0"/>
+                <w:numId w:val="11"/>
+              </w:numPr>
+              <w:spacing w:line="276" w:lineRule="auto"/>
+              <w:jc w:val="both"/>
+              <w:rPr>
+                <w:rFonts w:eastAsia="SimSun"/>
+                <w:color w:val="000000" w:themeColor="text1"/>
+                <w:sz w:val="28"/>
+                <w:szCs w:val="28"/>
+                <w:lang w:val="en-US"/>
+              </w:rPr>
+            </w:pPr>
+            <w:r>
+              <w:rPr>
+                <w:color w:val="000000" w:themeColor="text1"/>
+                <w:sz w:val="28"/>
+                <w:szCs w:val="28"/>
+                <w:lang w:val="en-US"/>
+              </w:rPr>
               <w:t xml:space="preserve"> Hệ thống hiện thị danh sách nhân viên </w:t>
+            </w:r>
+            <w:r>
+              <w:rPr>
+                <w:color w:val="000000" w:themeColor="text1"/>
+                <w:sz w:val="28"/>
+                <w:szCs w:val="28"/>
+                <w:lang w:val="en-US"/>
+              </w:rPr>
+              <w:t>theo các thông tin đã chọn</w:t>
             </w:r>
           </w:p>
         </w:tc>
@@ -7778,8 +7912,19 @@
                 <w:color w:val="000000" w:themeColor="text1"/>
                 <w:sz w:val="28"/>
                 <w:szCs w:val="28"/>
-              </w:rPr>
-            </w:pPr>
+                <w:lang w:val="en-US"/>
+              </w:rPr>
+            </w:pPr>
+            <w:r>
+              <w:rPr>
+                <w:rFonts w:eastAsia="SimSun"/>
+                <w:color w:val="000000" w:themeColor="text1"/>
+                <w:sz w:val="28"/>
+                <w:szCs w:val="28"/>
+                <w:lang w:val="en-US"/>
+              </w:rPr>
+              <w:t>Không Có</w:t>
+            </w:r>
           </w:p>
         </w:tc>
       </w:tr>
@@ -7905,8 +8050,18 @@
                 <w:color w:val="000000" w:themeColor="text1"/>
                 <w:sz w:val="28"/>
                 <w:szCs w:val="28"/>
-              </w:rPr>
-            </w:pPr>
+                <w:lang w:val="en-US"/>
+              </w:rPr>
+            </w:pPr>
+            <w:r>
+              <w:rPr>
+                <w:color w:val="000000" w:themeColor="text1"/>
+                <w:sz w:val="28"/>
+                <w:szCs w:val="28"/>
+                <w:lang w:val="en-US"/>
+              </w:rPr>
+              <w:t>Không Có</w:t>
+            </w:r>
           </w:p>
         </w:tc>
       </w:tr>
@@ -8209,7 +8364,7 @@
           </w:tcPr>
           <w:p>
             <w:pPr>
-              <w:pStyle w:val="BodyText"/>
+              <w:pStyle w:val="ThnVnban"/>
               <w:numPr>
                 <w:ilvl w:val="0"/>
                 <w:numId w:val="12"/>
@@ -8236,7 +8391,7 @@
           </w:p>
           <w:p>
             <w:pPr>
-              <w:pStyle w:val="BodyText"/>
+              <w:pStyle w:val="ThnVnban"/>
               <w:numPr>
                 <w:ilvl w:val="0"/>
                 <w:numId w:val="12"/>
@@ -8263,7 +8418,7 @@
           </w:p>
           <w:p>
             <w:pPr>
-              <w:pStyle w:val="BodyText"/>
+              <w:pStyle w:val="ThnVnban"/>
               <w:numPr>
                 <w:ilvl w:val="0"/>
                 <w:numId w:val="12"/>
@@ -8290,7 +8445,7 @@
           </w:p>
           <w:p>
             <w:pPr>
-              <w:pStyle w:val="BodyText"/>
+              <w:pStyle w:val="ThnVnban"/>
               <w:numPr>
                 <w:ilvl w:val="0"/>
                 <w:numId w:val="12"/>
@@ -8366,7 +8521,7 @@
           </w:tcPr>
           <w:p>
             <w:pPr>
-              <w:pStyle w:val="ListParagraph"/>
+              <w:pStyle w:val="oancuaDanhsach"/>
               <w:numPr>
                 <w:ilvl w:val="0"/>
                 <w:numId w:val="13"/>
@@ -8410,7 +8565,7 @@
           </w:p>
           <w:p>
             <w:pPr>
-              <w:pStyle w:val="ListParagraph"/>
+              <w:pStyle w:val="oancuaDanhsach"/>
               <w:numPr>
                 <w:ilvl w:val="0"/>
                 <w:numId w:val="13"/>
@@ -8454,7 +8609,7 @@
           </w:p>
           <w:p>
             <w:pPr>
-              <w:pStyle w:val="ListParagraph"/>
+              <w:pStyle w:val="oancuaDanhsach"/>
               <w:rPr>
                 <w:rFonts w:eastAsia="SimSun"/>
                 <w:color w:val="000000" w:themeColor="text1"/>
@@ -8589,8 +8744,18 @@
                 <w:color w:val="000000" w:themeColor="text1"/>
                 <w:sz w:val="28"/>
                 <w:szCs w:val="28"/>
-              </w:rPr>
-            </w:pPr>
+                <w:lang w:val="en-US"/>
+              </w:rPr>
+            </w:pPr>
+            <w:r>
+              <w:rPr>
+                <w:color w:val="000000" w:themeColor="text1"/>
+                <w:sz w:val="28"/>
+                <w:szCs w:val="28"/>
+                <w:lang w:val="en-US"/>
+              </w:rPr>
+              <w:t>Không Có</w:t>
+            </w:r>
           </w:p>
         </w:tc>
       </w:tr>
@@ -8668,7 +8833,6 @@
                 <w:sz w:val="28"/>
                 <w:szCs w:val="28"/>
               </w:rPr>
-              <w:lastRenderedPageBreak/>
               <w:t>Use case ID</w:t>
             </w:r>
           </w:p>
@@ -8893,7 +9057,7 @@
           </w:tcPr>
           <w:p>
             <w:pPr>
-              <w:pStyle w:val="BodyText"/>
+              <w:pStyle w:val="ThnVnban"/>
               <w:numPr>
                 <w:ilvl w:val="0"/>
                 <w:numId w:val="14"/>
@@ -8921,7 +9085,7 @@
           </w:p>
           <w:p>
             <w:pPr>
-              <w:pStyle w:val="BodyText"/>
+              <w:pStyle w:val="ThnVnban"/>
               <w:numPr>
                 <w:ilvl w:val="0"/>
                 <w:numId w:val="14"/>
@@ -8949,7 +9113,7 @@
           </w:p>
           <w:p>
             <w:pPr>
-              <w:pStyle w:val="BodyText"/>
+              <w:pStyle w:val="ThnVnban"/>
               <w:numPr>
                 <w:ilvl w:val="0"/>
                 <w:numId w:val="14"/>
@@ -9026,7 +9190,7 @@
           </w:tcPr>
           <w:p>
             <w:pPr>
-              <w:pStyle w:val="ListParagraph"/>
+              <w:pStyle w:val="oancuaDanhsach"/>
               <w:numPr>
                 <w:ilvl w:val="0"/>
                 <w:numId w:val="15"/>
@@ -9070,7 +9234,7 @@
           </w:p>
           <w:p>
             <w:pPr>
-              <w:pStyle w:val="ListParagraph"/>
+              <w:pStyle w:val="oancuaDanhsach"/>
               <w:numPr>
                 <w:ilvl w:val="0"/>
                 <w:numId w:val="15"/>
@@ -9247,8 +9411,18 @@
                 <w:color w:val="000000" w:themeColor="text1"/>
                 <w:sz w:val="28"/>
                 <w:szCs w:val="28"/>
-              </w:rPr>
-            </w:pPr>
+                <w:lang w:val="en-US"/>
+              </w:rPr>
+            </w:pPr>
+            <w:r>
+              <w:rPr>
+                <w:color w:val="000000" w:themeColor="text1"/>
+                <w:sz w:val="28"/>
+                <w:szCs w:val="28"/>
+                <w:lang w:val="en-US"/>
+              </w:rPr>
+              <w:t>Không Có</w:t>
+            </w:r>
           </w:p>
         </w:tc>
       </w:tr>
@@ -9551,7 +9725,7 @@
           </w:tcPr>
           <w:p>
             <w:pPr>
-              <w:pStyle w:val="BodyText"/>
+              <w:pStyle w:val="ThnVnban"/>
               <w:numPr>
                 <w:ilvl w:val="0"/>
                 <w:numId w:val="19"/>
@@ -9577,7 +9751,7 @@
           </w:p>
           <w:p>
             <w:pPr>
-              <w:pStyle w:val="BodyText"/>
+              <w:pStyle w:val="ThnVnban"/>
               <w:numPr>
                 <w:ilvl w:val="0"/>
                 <w:numId w:val="19"/>
@@ -9603,7 +9777,7 @@
           </w:p>
           <w:p>
             <w:pPr>
-              <w:pStyle w:val="BodyText"/>
+              <w:pStyle w:val="ThnVnban"/>
               <w:numPr>
                 <w:ilvl w:val="0"/>
                 <w:numId w:val="19"/>
@@ -9683,8 +9857,19 @@
                 <w:color w:val="000000" w:themeColor="text1"/>
                 <w:sz w:val="28"/>
                 <w:szCs w:val="28"/>
-              </w:rPr>
-            </w:pPr>
+                <w:lang w:val="en-US"/>
+              </w:rPr>
+            </w:pPr>
+            <w:r>
+              <w:rPr>
+                <w:rFonts w:eastAsia="SimSun"/>
+                <w:color w:val="000000" w:themeColor="text1"/>
+                <w:sz w:val="28"/>
+                <w:szCs w:val="28"/>
+                <w:lang w:val="en-US"/>
+              </w:rPr>
+              <w:t>Không Có</w:t>
+            </w:r>
           </w:p>
         </w:tc>
       </w:tr>
@@ -9811,8 +9996,18 @@
                 <w:color w:val="000000" w:themeColor="text1"/>
                 <w:sz w:val="28"/>
                 <w:szCs w:val="28"/>
-              </w:rPr>
-            </w:pPr>
+                <w:lang w:val="en-US"/>
+              </w:rPr>
+            </w:pPr>
+            <w:r>
+              <w:rPr>
+                <w:color w:val="000000" w:themeColor="text1"/>
+                <w:sz w:val="28"/>
+                <w:szCs w:val="28"/>
+                <w:lang w:val="en-US"/>
+              </w:rPr>
+              <w:t>Không Có</w:t>
+            </w:r>
           </w:p>
         </w:tc>
       </w:tr>
@@ -9890,7 +10085,6 @@
                 <w:sz w:val="28"/>
                 <w:szCs w:val="28"/>
               </w:rPr>
-              <w:lastRenderedPageBreak/>
               <w:t>Use case ID</w:t>
             </w:r>
           </w:p>
@@ -10115,7 +10309,7 @@
           </w:tcPr>
           <w:p>
             <w:pPr>
-              <w:pStyle w:val="BodyText"/>
+              <w:pStyle w:val="ThnVnban"/>
               <w:numPr>
                 <w:ilvl w:val="0"/>
                 <w:numId w:val="16"/>
@@ -10142,7 +10336,7 @@
           </w:p>
           <w:p>
             <w:pPr>
-              <w:pStyle w:val="BodyText"/>
+              <w:pStyle w:val="ThnVnban"/>
               <w:numPr>
                 <w:ilvl w:val="0"/>
                 <w:numId w:val="16"/>
@@ -10167,10 +10361,20 @@
               </w:rPr>
               <w:t xml:space="preserve">Người dùng nhập thông tin tra cứu </w:t>
             </w:r>
-          </w:p>
-          <w:p>
-            <w:pPr>
-              <w:pStyle w:val="BodyText"/>
+            <w:r>
+              <w:rPr>
+                <w:rFonts w:eastAsia="SimSun"/>
+                <w:color w:val="000000" w:themeColor="text1"/>
+                <w:sz w:val="28"/>
+                <w:szCs w:val="28"/>
+                <w:lang w:val="en-US"/>
+              </w:rPr>
+              <w:t>theo các tiêu chí người dùng</w:t>
+            </w:r>
+          </w:p>
+          <w:p>
+            <w:pPr>
+              <w:pStyle w:val="ThnVnban"/>
               <w:numPr>
                 <w:ilvl w:val="0"/>
                 <w:numId w:val="16"/>
@@ -10247,7 +10451,7 @@
           </w:tcPr>
           <w:p>
             <w:pPr>
-              <w:pStyle w:val="ListParagraph"/>
+              <w:pStyle w:val="oancuaDanhsach"/>
               <w:numPr>
                 <w:ilvl w:val="0"/>
                 <w:numId w:val="17"/>
@@ -10406,8 +10610,18 @@
                 <w:color w:val="000000" w:themeColor="text1"/>
                 <w:sz w:val="28"/>
                 <w:szCs w:val="28"/>
-              </w:rPr>
-            </w:pPr>
+                <w:lang w:val="en-US"/>
+              </w:rPr>
+            </w:pPr>
+            <w:r>
+              <w:rPr>
+                <w:color w:val="000000" w:themeColor="text1"/>
+                <w:sz w:val="28"/>
+                <w:szCs w:val="28"/>
+                <w:lang w:val="en-US"/>
+              </w:rPr>
+              <w:t>Không Có</w:t>
+            </w:r>
           </w:p>
         </w:tc>
       </w:tr>
@@ -10699,7 +10913,7 @@
           </w:tcPr>
           <w:p>
             <w:pPr>
-              <w:pStyle w:val="BodyText"/>
+              <w:pStyle w:val="ThnVnban"/>
               <w:numPr>
                 <w:ilvl w:val="0"/>
                 <w:numId w:val="20"/>
@@ -10725,7 +10939,7 @@
           </w:p>
           <w:p>
             <w:pPr>
-              <w:pStyle w:val="BodyText"/>
+              <w:pStyle w:val="ThnVnban"/>
               <w:numPr>
                 <w:ilvl w:val="0"/>
                 <w:numId w:val="20"/>
@@ -10751,7 +10965,7 @@
           </w:p>
           <w:p>
             <w:pPr>
-              <w:pStyle w:val="BodyText"/>
+              <w:pStyle w:val="ThnVnban"/>
               <w:numPr>
                 <w:ilvl w:val="0"/>
                 <w:numId w:val="20"/>
@@ -10831,8 +11045,19 @@
                 <w:color w:val="000000" w:themeColor="text1"/>
                 <w:sz w:val="28"/>
                 <w:szCs w:val="28"/>
-              </w:rPr>
-            </w:pPr>
+                <w:lang w:val="en-US"/>
+              </w:rPr>
+            </w:pPr>
+            <w:r>
+              <w:rPr>
+                <w:rFonts w:eastAsia="SimSun"/>
+                <w:color w:val="000000" w:themeColor="text1"/>
+                <w:sz w:val="28"/>
+                <w:szCs w:val="28"/>
+                <w:lang w:val="en-US"/>
+              </w:rPr>
+              <w:t>Không Có</w:t>
+            </w:r>
           </w:p>
         </w:tc>
       </w:tr>
@@ -10967,8 +11192,18 @@
                 <w:color w:val="000000" w:themeColor="text1"/>
                 <w:sz w:val="28"/>
                 <w:szCs w:val="28"/>
-              </w:rPr>
-            </w:pPr>
+                <w:lang w:val="en-US"/>
+              </w:rPr>
+            </w:pPr>
+            <w:r>
+              <w:rPr>
+                <w:color w:val="000000" w:themeColor="text1"/>
+                <w:sz w:val="28"/>
+                <w:szCs w:val="28"/>
+                <w:lang w:val="en-US"/>
+              </w:rPr>
+              <w:t>Không Có</w:t>
+            </w:r>
           </w:p>
         </w:tc>
       </w:tr>
@@ -11243,7 +11478,17 @@
                 <w:sz w:val="28"/>
                 <w:szCs w:val="28"/>
               </w:rPr>
-              <w:t>Dòng sự kiện chính</w:t>
+              <w:t xml:space="preserve">Dòng sự kiện </w:t>
+            </w:r>
+            <w:r>
+              <w:rPr>
+                <w:rFonts w:eastAsia="SimSun"/>
+                <w:color w:val="000000" w:themeColor="text1"/>
+                <w:sz w:val="28"/>
+                <w:szCs w:val="28"/>
+              </w:rPr>
+              <w:lastRenderedPageBreak/>
+              <w:t>chính</w:t>
             </w:r>
           </w:p>
         </w:tc>
@@ -11260,7 +11505,7 @@
           </w:tcPr>
           <w:p>
             <w:pPr>
-              <w:pStyle w:val="BodyText"/>
+              <w:pStyle w:val="ThnVnban"/>
               <w:numPr>
                 <w:ilvl w:val="0"/>
                 <w:numId w:val="18"/>
@@ -11281,12 +11526,13 @@
                 <w:szCs w:val="28"/>
                 <w:lang w:val="en-US"/>
               </w:rPr>
+              <w:lastRenderedPageBreak/>
               <w:t>Chọn chức năng cây tổ chức</w:t>
             </w:r>
           </w:p>
           <w:p>
             <w:pPr>
-              <w:pStyle w:val="BodyText"/>
+              <w:pStyle w:val="ThnVnban"/>
               <w:numPr>
                 <w:ilvl w:val="0"/>
                 <w:numId w:val="18"/>
@@ -11307,6 +11553,7 @@
                 <w:szCs w:val="28"/>
                 <w:lang w:val="en-US"/>
               </w:rPr>
+              <w:lastRenderedPageBreak/>
               <w:t>Hệ thống hiển thị cấu trúc công ty qua sơ đồ cây</w:t>
             </w:r>
           </w:p>
@@ -11367,8 +11614,19 @@
                 <w:color w:val="000000" w:themeColor="text1"/>
                 <w:sz w:val="28"/>
                 <w:szCs w:val="28"/>
-              </w:rPr>
-            </w:pPr>
+                <w:lang w:val="en-US"/>
+              </w:rPr>
+            </w:pPr>
+            <w:r>
+              <w:rPr>
+                <w:rFonts w:eastAsia="SimSun"/>
+                <w:color w:val="000000" w:themeColor="text1"/>
+                <w:sz w:val="28"/>
+                <w:szCs w:val="28"/>
+                <w:lang w:val="en-US"/>
+              </w:rPr>
+              <w:t>Không Có</w:t>
+            </w:r>
           </w:p>
         </w:tc>
       </w:tr>
@@ -11824,7 +12082,7 @@
           </w:tcPr>
           <w:p>
             <w:pPr>
-              <w:pStyle w:val="BodyText"/>
+              <w:pStyle w:val="ThnVnban"/>
               <w:numPr>
                 <w:ilvl w:val="0"/>
                 <w:numId w:val="21"/>
@@ -11850,7 +12108,7 @@
           </w:p>
           <w:p>
             <w:pPr>
-              <w:pStyle w:val="BodyText"/>
+              <w:pStyle w:val="ThnVnban"/>
               <w:numPr>
                 <w:ilvl w:val="0"/>
                 <w:numId w:val="21"/>
@@ -11876,7 +12134,7 @@
           </w:p>
           <w:p>
             <w:pPr>
-              <w:pStyle w:val="BodyText"/>
+              <w:pStyle w:val="ThnVnban"/>
               <w:numPr>
                 <w:ilvl w:val="0"/>
                 <w:numId w:val="21"/>
@@ -11951,7 +12209,7 @@
           </w:tcPr>
           <w:p>
             <w:pPr>
-              <w:pStyle w:val="ListParagraph"/>
+              <w:pStyle w:val="oancuaDanhsach"/>
               <w:numPr>
                 <w:ilvl w:val="0"/>
                 <w:numId w:val="22"/>
@@ -11975,7 +12233,7 @@
           </w:p>
           <w:p>
             <w:pPr>
-              <w:pStyle w:val="ListParagraph"/>
+              <w:pStyle w:val="oancuaDanhsach"/>
               <w:numPr>
                 <w:ilvl w:val="0"/>
                 <w:numId w:val="23"/>
@@ -11999,7 +12257,7 @@
           </w:p>
           <w:p>
             <w:pPr>
-              <w:pStyle w:val="ListParagraph"/>
+              <w:pStyle w:val="oancuaDanhsach"/>
               <w:numPr>
                 <w:ilvl w:val="0"/>
                 <w:numId w:val="23"/>
@@ -12023,7 +12281,7 @@
           </w:p>
           <w:p>
             <w:pPr>
-              <w:pStyle w:val="ListParagraph"/>
+              <w:pStyle w:val="oancuaDanhsach"/>
               <w:numPr>
                 <w:ilvl w:val="0"/>
                 <w:numId w:val="23"/>
@@ -12178,8 +12436,18 @@
                 <w:color w:val="000000" w:themeColor="text1"/>
                 <w:sz w:val="28"/>
                 <w:szCs w:val="28"/>
-              </w:rPr>
-            </w:pPr>
+                <w:lang w:val="en-US"/>
+              </w:rPr>
+            </w:pPr>
+            <w:r>
+              <w:rPr>
+                <w:color w:val="000000" w:themeColor="text1"/>
+                <w:sz w:val="28"/>
+                <w:szCs w:val="28"/>
+                <w:lang w:val="en-US"/>
+              </w:rPr>
+              <w:t>Không Có</w:t>
+            </w:r>
           </w:p>
         </w:tc>
       </w:tr>
@@ -12482,7 +12750,7 @@
           </w:tcPr>
           <w:p>
             <w:pPr>
-              <w:pStyle w:val="BodyText"/>
+              <w:pStyle w:val="ThnVnban"/>
               <w:numPr>
                 <w:ilvl w:val="0"/>
                 <w:numId w:val="24"/>
@@ -12508,7 +12776,7 @@
           </w:p>
           <w:p>
             <w:pPr>
-              <w:pStyle w:val="BodyText"/>
+              <w:pStyle w:val="ThnVnban"/>
               <w:numPr>
                 <w:ilvl w:val="0"/>
                 <w:numId w:val="24"/>
@@ -12534,7 +12802,7 @@
           </w:p>
           <w:p>
             <w:pPr>
-              <w:pStyle w:val="BodyText"/>
+              <w:pStyle w:val="ThnVnban"/>
               <w:numPr>
                 <w:ilvl w:val="0"/>
                 <w:numId w:val="24"/>
@@ -12609,7 +12877,7 @@
           </w:tcPr>
           <w:p>
             <w:pPr>
-              <w:pStyle w:val="ListParagraph"/>
+              <w:pStyle w:val="oancuaDanhsach"/>
               <w:numPr>
                 <w:ilvl w:val="0"/>
                 <w:numId w:val="25"/>
@@ -12633,7 +12901,7 @@
           </w:p>
           <w:p>
             <w:pPr>
-              <w:pStyle w:val="ListParagraph"/>
+              <w:pStyle w:val="oancuaDanhsach"/>
               <w:numPr>
                 <w:ilvl w:val="0"/>
                 <w:numId w:val="26"/>
@@ -12657,7 +12925,7 @@
           </w:p>
           <w:p>
             <w:pPr>
-              <w:pStyle w:val="ListParagraph"/>
+              <w:pStyle w:val="oancuaDanhsach"/>
               <w:numPr>
                 <w:ilvl w:val="0"/>
                 <w:numId w:val="26"/>
@@ -12681,7 +12949,7 @@
           </w:p>
           <w:p>
             <w:pPr>
-              <w:pStyle w:val="ListParagraph"/>
+              <w:pStyle w:val="oancuaDanhsach"/>
               <w:numPr>
                 <w:ilvl w:val="0"/>
                 <w:numId w:val="26"/>
@@ -12829,8 +13097,18 @@
                 <w:color w:val="000000" w:themeColor="text1"/>
                 <w:sz w:val="28"/>
                 <w:szCs w:val="28"/>
-              </w:rPr>
-            </w:pPr>
+                <w:lang w:val="en-US"/>
+              </w:rPr>
+            </w:pPr>
+            <w:r>
+              <w:rPr>
+                <w:color w:val="000000" w:themeColor="text1"/>
+                <w:sz w:val="28"/>
+                <w:szCs w:val="28"/>
+                <w:lang w:val="en-US"/>
+              </w:rPr>
+              <w:t>Không Có</w:t>
+            </w:r>
           </w:p>
         </w:tc>
       </w:tr>
@@ -13133,7 +13411,7 @@
           </w:tcPr>
           <w:p>
             <w:pPr>
-              <w:pStyle w:val="BodyText"/>
+              <w:pStyle w:val="ThnVnban"/>
               <w:numPr>
                 <w:ilvl w:val="0"/>
                 <w:numId w:val="27"/>
@@ -13159,7 +13437,7 @@
           </w:p>
           <w:p>
             <w:pPr>
-              <w:pStyle w:val="BodyText"/>
+              <w:pStyle w:val="ThnVnban"/>
               <w:numPr>
                 <w:ilvl w:val="0"/>
                 <w:numId w:val="27"/>
@@ -13185,7 +13463,7 @@
           </w:p>
           <w:p>
             <w:pPr>
-              <w:pStyle w:val="BodyText"/>
+              <w:pStyle w:val="ThnVnban"/>
               <w:numPr>
                 <w:ilvl w:val="0"/>
                 <w:numId w:val="27"/>
@@ -13211,7 +13489,7 @@
           </w:p>
           <w:p>
             <w:pPr>
-              <w:pStyle w:val="BodyText"/>
+              <w:pStyle w:val="ThnVnban"/>
               <w:numPr>
                 <w:ilvl w:val="0"/>
                 <w:numId w:val="27"/>
@@ -13286,7 +13564,7 @@
           </w:tcPr>
           <w:p>
             <w:pPr>
-              <w:pStyle w:val="ListParagraph"/>
+              <w:pStyle w:val="oancuaDanhsach"/>
               <w:numPr>
                 <w:ilvl w:val="0"/>
                 <w:numId w:val="28"/>
@@ -13312,7 +13590,7 @@
           </w:p>
           <w:p>
             <w:pPr>
-              <w:pStyle w:val="ListParagraph"/>
+              <w:pStyle w:val="oancuaDanhsach"/>
               <w:numPr>
                 <w:ilvl w:val="0"/>
                 <w:numId w:val="28"/>
@@ -13469,8 +13747,18 @@
                 <w:color w:val="000000" w:themeColor="text1"/>
                 <w:sz w:val="28"/>
                 <w:szCs w:val="28"/>
-              </w:rPr>
-            </w:pPr>
+                <w:lang w:val="en-US"/>
+              </w:rPr>
+            </w:pPr>
+            <w:r>
+              <w:rPr>
+                <w:color w:val="000000" w:themeColor="text1"/>
+                <w:sz w:val="28"/>
+                <w:szCs w:val="28"/>
+                <w:lang w:val="en-US"/>
+              </w:rPr>
+              <w:t>Không Có</w:t>
+            </w:r>
           </w:p>
         </w:tc>
       </w:tr>
@@ -13773,7 +14061,7 @@
           </w:tcPr>
           <w:p>
             <w:pPr>
-              <w:pStyle w:val="BodyText"/>
+              <w:pStyle w:val="ThnVnban"/>
               <w:numPr>
                 <w:ilvl w:val="0"/>
                 <w:numId w:val="29"/>
@@ -13799,7 +14087,7 @@
           </w:p>
           <w:p>
             <w:pPr>
-              <w:pStyle w:val="BodyText"/>
+              <w:pStyle w:val="ThnVnban"/>
               <w:numPr>
                 <w:ilvl w:val="0"/>
                 <w:numId w:val="29"/>
@@ -13825,7 +14113,7 @@
           </w:p>
           <w:p>
             <w:pPr>
-              <w:pStyle w:val="BodyText"/>
+              <w:pStyle w:val="ThnVnban"/>
               <w:numPr>
                 <w:ilvl w:val="0"/>
                 <w:numId w:val="29"/>
@@ -13851,7 +14139,7 @@
           </w:p>
           <w:p>
             <w:pPr>
-              <w:pStyle w:val="BodyText"/>
+              <w:pStyle w:val="ThnVnban"/>
               <w:numPr>
                 <w:ilvl w:val="0"/>
                 <w:numId w:val="29"/>
@@ -13926,7 +14214,7 @@
           </w:tcPr>
           <w:p>
             <w:pPr>
-              <w:pStyle w:val="ListParagraph"/>
+              <w:pStyle w:val="oancuaDanhsach"/>
               <w:numPr>
                 <w:ilvl w:val="0"/>
                 <w:numId w:val="30"/>
@@ -13952,7 +14240,7 @@
           </w:p>
           <w:p>
             <w:pPr>
-              <w:pStyle w:val="ListParagraph"/>
+              <w:pStyle w:val="oancuaDanhsach"/>
               <w:numPr>
                 <w:ilvl w:val="0"/>
                 <w:numId w:val="30"/>
@@ -14109,8 +14397,18 @@
                 <w:color w:val="000000" w:themeColor="text1"/>
                 <w:sz w:val="28"/>
                 <w:szCs w:val="28"/>
-              </w:rPr>
-            </w:pPr>
+                <w:lang w:val="en-US"/>
+              </w:rPr>
+            </w:pPr>
+            <w:r>
+              <w:rPr>
+                <w:color w:val="000000" w:themeColor="text1"/>
+                <w:sz w:val="28"/>
+                <w:szCs w:val="28"/>
+                <w:lang w:val="en-US"/>
+              </w:rPr>
+              <w:t>Không Có</w:t>
+            </w:r>
           </w:p>
         </w:tc>
       </w:tr>
@@ -14413,7 +14711,7 @@
           </w:tcPr>
           <w:p>
             <w:pPr>
-              <w:pStyle w:val="BodyText"/>
+              <w:pStyle w:val="ThnVnban"/>
               <w:numPr>
                 <w:ilvl w:val="0"/>
                 <w:numId w:val="31"/>
@@ -14439,7 +14737,7 @@
           </w:p>
           <w:p>
             <w:pPr>
-              <w:pStyle w:val="BodyText"/>
+              <w:pStyle w:val="ThnVnban"/>
               <w:numPr>
                 <w:ilvl w:val="0"/>
                 <w:numId w:val="31"/>
@@ -14465,7 +14763,7 @@
           </w:p>
           <w:p>
             <w:pPr>
-              <w:pStyle w:val="BodyText"/>
+              <w:pStyle w:val="ThnVnban"/>
               <w:numPr>
                 <w:ilvl w:val="0"/>
                 <w:numId w:val="32"/>
@@ -14491,7 +14789,7 @@
           </w:p>
           <w:p>
             <w:pPr>
-              <w:pStyle w:val="BodyText"/>
+              <w:pStyle w:val="ThnVnban"/>
               <w:numPr>
                 <w:ilvl w:val="0"/>
                 <w:numId w:val="32"/>
@@ -14567,7 +14865,7 @@
           </w:tcPr>
           <w:p>
             <w:pPr>
-              <w:pStyle w:val="ListParagraph"/>
+              <w:pStyle w:val="oancuaDanhsach"/>
               <w:numPr>
                 <w:ilvl w:val="0"/>
                 <w:numId w:val="33"/>
@@ -14593,7 +14891,7 @@
           </w:p>
           <w:p>
             <w:pPr>
-              <w:pStyle w:val="ListParagraph"/>
+              <w:pStyle w:val="oancuaDanhsach"/>
               <w:numPr>
                 <w:ilvl w:val="0"/>
                 <w:numId w:val="33"/>
@@ -14750,8 +15048,18 @@
                 <w:color w:val="000000" w:themeColor="text1"/>
                 <w:sz w:val="28"/>
                 <w:szCs w:val="28"/>
-              </w:rPr>
-            </w:pPr>
+                <w:lang w:val="en-US"/>
+              </w:rPr>
+            </w:pPr>
+            <w:r>
+              <w:rPr>
+                <w:color w:val="000000" w:themeColor="text1"/>
+                <w:sz w:val="28"/>
+                <w:szCs w:val="28"/>
+                <w:lang w:val="en-US"/>
+              </w:rPr>
+              <w:t>Không Có</w:t>
+            </w:r>
           </w:p>
         </w:tc>
       </w:tr>
@@ -15054,7 +15362,7 @@
           </w:tcPr>
           <w:p>
             <w:pPr>
-              <w:pStyle w:val="BodyText"/>
+              <w:pStyle w:val="ThnVnban"/>
               <w:numPr>
                 <w:ilvl w:val="0"/>
                 <w:numId w:val="34"/>
@@ -15080,7 +15388,7 @@
           </w:p>
           <w:p>
             <w:pPr>
-              <w:pStyle w:val="BodyText"/>
+              <w:pStyle w:val="ThnVnban"/>
               <w:numPr>
                 <w:ilvl w:val="0"/>
                 <w:numId w:val="34"/>
@@ -15106,7 +15414,7 @@
           </w:p>
           <w:p>
             <w:pPr>
-              <w:pStyle w:val="BodyText"/>
+              <w:pStyle w:val="ThnVnban"/>
               <w:numPr>
                 <w:ilvl w:val="0"/>
                 <w:numId w:val="34"/>
@@ -15186,8 +15494,19 @@
                 <w:color w:val="000000" w:themeColor="text1"/>
                 <w:sz w:val="28"/>
                 <w:szCs w:val="28"/>
-              </w:rPr>
-            </w:pPr>
+                <w:lang w:val="en-US"/>
+              </w:rPr>
+            </w:pPr>
+            <w:r>
+              <w:rPr>
+                <w:rFonts w:eastAsia="SimSun"/>
+                <w:color w:val="000000" w:themeColor="text1"/>
+                <w:sz w:val="28"/>
+                <w:szCs w:val="28"/>
+                <w:lang w:val="en-US"/>
+              </w:rPr>
+              <w:t>Không Có</w:t>
+            </w:r>
           </w:p>
         </w:tc>
       </w:tr>
@@ -15314,8 +15633,18 @@
                 <w:color w:val="000000" w:themeColor="text1"/>
                 <w:sz w:val="28"/>
                 <w:szCs w:val="28"/>
-              </w:rPr>
-            </w:pPr>
+                <w:lang w:val="en-US"/>
+              </w:rPr>
+            </w:pPr>
+            <w:r>
+              <w:rPr>
+                <w:color w:val="000000" w:themeColor="text1"/>
+                <w:sz w:val="28"/>
+                <w:szCs w:val="28"/>
+                <w:lang w:val="en-US"/>
+              </w:rPr>
+              <w:t>Không Có</w:t>
+            </w:r>
           </w:p>
         </w:tc>
       </w:tr>
@@ -15619,7 +15948,7 @@
           </w:tcPr>
           <w:p>
             <w:pPr>
-              <w:pStyle w:val="BodyText"/>
+              <w:pStyle w:val="ThnVnban"/>
               <w:spacing w:line="276" w:lineRule="auto"/>
               <w:ind w:left="0"/>
               <w:jc w:val="both"/>
@@ -16022,7 +16351,7 @@
     </w:p>
     <w:p>
       <w:pPr>
-        <w:pStyle w:val="Heading1"/>
+        <w:pStyle w:val="u1"/>
       </w:pPr>
       <w:bookmarkStart w:id="19" w:name="_Toc334194254"/>
       <w:r>
@@ -16035,7 +16364,7 @@
     </w:p>
     <w:p>
       <w:pPr>
-        <w:pStyle w:val="Heading2"/>
+        <w:pStyle w:val="u2"/>
         <w:keepNext w:val="0"/>
         <w:numPr>
           <w:ilvl w:val="1"/>
@@ -16051,7 +16380,7 @@
     </w:p>
     <w:p>
       <w:pPr>
-        <w:pStyle w:val="Heading3"/>
+        <w:pStyle w:val="u3"/>
       </w:pPr>
       <w:r>
         <w:rPr>
@@ -16082,7 +16411,7 @@
                     <pic:cNvPicPr/>
                   </pic:nvPicPr>
                   <pic:blipFill>
-                    <a:blip r:embed="rId10">
+                    <a:blip r:embed="rId11">
                       <a:extLst>
                         <a:ext uri="{28A0092B-C50C-407E-A947-70E740481C1C}">
                           <a14:useLocalDpi xmlns:a14="http://schemas.microsoft.com/office/drawing/2010/main" val="0"/>
@@ -16142,7 +16471,7 @@
     </w:p>
     <w:p>
       <w:pPr>
-        <w:pStyle w:val="Heading3"/>
+        <w:pStyle w:val="u3"/>
       </w:pPr>
       <w:bookmarkStart w:id="20" w:name="_Toc334194256"/>
       <w:r>
@@ -16161,7 +16490,7 @@
     </w:p>
     <w:tbl>
       <w:tblPr>
-        <w:tblStyle w:val="TableGrid"/>
+        <w:tblStyle w:val="LiBang"/>
         <w:tblW w:w="0" w:type="auto"/>
         <w:tblLook w:val="04A0" w:firstRow="1" w:lastRow="0" w:firstColumn="1" w:lastColumn="0" w:noHBand="0" w:noVBand="1"/>
       </w:tblPr>
@@ -17328,7 +17657,7 @@
     </w:p>
     <w:tbl>
       <w:tblPr>
-        <w:tblStyle w:val="TableGrid"/>
+        <w:tblStyle w:val="LiBang"/>
         <w:tblW w:w="0" w:type="auto"/>
         <w:tblLook w:val="04A0" w:firstRow="1" w:lastRow="0" w:firstColumn="1" w:lastColumn="0" w:noHBand="0" w:noVBand="1"/>
       </w:tblPr>
@@ -17821,7 +18150,7 @@
     <w:p/>
     <w:tbl>
       <w:tblPr>
-        <w:tblStyle w:val="TableGrid"/>
+        <w:tblStyle w:val="LiBang"/>
         <w:tblW w:w="0" w:type="auto"/>
         <w:tblLook w:val="04A0" w:firstRow="1" w:lastRow="0" w:firstColumn="1" w:lastColumn="0" w:noHBand="0" w:noVBand="1"/>
       </w:tblPr>
@@ -18387,7 +18716,7 @@
     <w:p/>
     <w:tbl>
       <w:tblPr>
-        <w:tblStyle w:val="TableGrid"/>
+        <w:tblStyle w:val="LiBang"/>
         <w:tblW w:w="0" w:type="auto"/>
         <w:tblLook w:val="04A0" w:firstRow="1" w:lastRow="0" w:firstColumn="1" w:lastColumn="0" w:noHBand="0" w:noVBand="1"/>
       </w:tblPr>
@@ -18975,7 +19304,7 @@
     </w:p>
     <w:tbl>
       <w:tblPr>
-        <w:tblStyle w:val="TableGrid"/>
+        <w:tblStyle w:val="LiBang"/>
         <w:tblW w:w="0" w:type="auto"/>
         <w:tblLook w:val="04A0" w:firstRow="1" w:lastRow="0" w:firstColumn="1" w:lastColumn="0" w:noHBand="0" w:noVBand="1"/>
       </w:tblPr>
@@ -19659,7 +19988,7 @@
     </w:p>
     <w:tbl>
       <w:tblPr>
-        <w:tblStyle w:val="TableGrid"/>
+        <w:tblStyle w:val="LiBang"/>
         <w:tblW w:w="0" w:type="auto"/>
         <w:tblLook w:val="04A0" w:firstRow="1" w:lastRow="0" w:firstColumn="1" w:lastColumn="0" w:noHBand="0" w:noVBand="1"/>
       </w:tblPr>
@@ -20431,7 +20760,7 @@
     </w:p>
     <w:tbl>
       <w:tblPr>
-        <w:tblStyle w:val="TableGrid"/>
+        <w:tblStyle w:val="LiBang"/>
         <w:tblW w:w="0" w:type="auto"/>
         <w:tblLook w:val="04A0" w:firstRow="1" w:lastRow="0" w:firstColumn="1" w:lastColumn="0" w:noHBand="0" w:noVBand="1"/>
       </w:tblPr>
@@ -21213,7 +21542,7 @@
     </w:p>
     <w:tbl>
       <w:tblPr>
-        <w:tblStyle w:val="TableGrid"/>
+        <w:tblStyle w:val="LiBang"/>
         <w:tblW w:w="0" w:type="auto"/>
         <w:tblLook w:val="04A0" w:firstRow="1" w:lastRow="0" w:firstColumn="1" w:lastColumn="0" w:noHBand="0" w:noVBand="1"/>
       </w:tblPr>
@@ -21698,7 +22027,7 @@
     </w:p>
     <w:tbl>
       <w:tblPr>
-        <w:tblStyle w:val="TableGrid"/>
+        <w:tblStyle w:val="LiBang"/>
         <w:tblW w:w="0" w:type="auto"/>
         <w:tblLook w:val="04A0" w:firstRow="1" w:lastRow="0" w:firstColumn="1" w:lastColumn="0" w:noHBand="0" w:noVBand="1"/>
       </w:tblPr>
@@ -22579,7 +22908,7 @@
     </w:p>
     <w:tbl>
       <w:tblPr>
-        <w:tblStyle w:val="TableGrid"/>
+        <w:tblStyle w:val="LiBang"/>
         <w:tblW w:w="0" w:type="auto"/>
         <w:tblLook w:val="04A0" w:firstRow="1" w:lastRow="0" w:firstColumn="1" w:lastColumn="0" w:noHBand="0" w:noVBand="1"/>
       </w:tblPr>
@@ -23007,7 +23336,7 @@
     </w:p>
     <w:tbl>
       <w:tblPr>
-        <w:tblStyle w:val="TableGrid"/>
+        <w:tblStyle w:val="LiBang"/>
         <w:tblW w:w="0" w:type="auto"/>
         <w:tblLook w:val="04A0" w:firstRow="1" w:lastRow="0" w:firstColumn="1" w:lastColumn="0" w:noHBand="0" w:noVBand="1"/>
       </w:tblPr>
@@ -23867,7 +24196,7 @@
     </w:p>
     <w:tbl>
       <w:tblPr>
-        <w:tblStyle w:val="TableGrid"/>
+        <w:tblStyle w:val="LiBang"/>
         <w:tblW w:w="0" w:type="auto"/>
         <w:tblLook w:val="04A0" w:firstRow="1" w:lastRow="0" w:firstColumn="1" w:lastColumn="0" w:noHBand="0" w:noVBand="1"/>
       </w:tblPr>
@@ -24306,7 +24635,7 @@
     </w:p>
     <w:tbl>
       <w:tblPr>
-        <w:tblStyle w:val="TableGrid"/>
+        <w:tblStyle w:val="LiBang"/>
         <w:tblW w:w="0" w:type="auto"/>
         <w:tblLook w:val="04A0" w:firstRow="1" w:lastRow="0" w:firstColumn="1" w:lastColumn="0" w:noHBand="0" w:noVBand="1"/>
       </w:tblPr>
@@ -24707,7 +25036,7 @@
     </w:p>
     <w:tbl>
       <w:tblPr>
-        <w:tblStyle w:val="TableGrid"/>
+        <w:tblStyle w:val="LiBang"/>
         <w:tblW w:w="0" w:type="auto"/>
         <w:tblLook w:val="04A0" w:firstRow="1" w:lastRow="0" w:firstColumn="1" w:lastColumn="0" w:noHBand="0" w:noVBand="1"/>
       </w:tblPr>
@@ -25209,7 +25538,7 @@
     </w:p>
     <w:tbl>
       <w:tblPr>
-        <w:tblStyle w:val="TableGrid"/>
+        <w:tblStyle w:val="LiBang"/>
         <w:tblW w:w="0" w:type="auto"/>
         <w:tblLook w:val="04A0" w:firstRow="1" w:lastRow="0" w:firstColumn="1" w:lastColumn="0" w:noHBand="0" w:noVBand="1"/>
       </w:tblPr>
@@ -25630,7 +25959,7 @@
     </w:p>
     <w:tbl>
       <w:tblPr>
-        <w:tblStyle w:val="TableGrid"/>
+        <w:tblStyle w:val="LiBang"/>
         <w:tblW w:w="0" w:type="auto"/>
         <w:tblLook w:val="04A0" w:firstRow="1" w:lastRow="0" w:firstColumn="1" w:lastColumn="0" w:noHBand="0" w:noVBand="1"/>
       </w:tblPr>
@@ -26051,7 +26380,7 @@
     </w:p>
     <w:tbl>
       <w:tblPr>
-        <w:tblStyle w:val="TableGrid"/>
+        <w:tblStyle w:val="LiBang"/>
         <w:tblW w:w="0" w:type="auto"/>
         <w:tblLook w:val="04A0" w:firstRow="1" w:lastRow="0" w:firstColumn="1" w:lastColumn="0" w:noHBand="0" w:noVBand="1"/>
       </w:tblPr>
@@ -26460,7 +26789,7 @@
     </w:p>
     <w:tbl>
       <w:tblPr>
-        <w:tblStyle w:val="TableGrid"/>
+        <w:tblStyle w:val="LiBang"/>
         <w:tblW w:w="0" w:type="auto"/>
         <w:tblLook w:val="04A0" w:firstRow="1" w:lastRow="0" w:firstColumn="1" w:lastColumn="0" w:noHBand="0" w:noVBand="1"/>
       </w:tblPr>
@@ -26869,7 +27198,7 @@
     </w:p>
     <w:tbl>
       <w:tblPr>
-        <w:tblStyle w:val="TableGrid"/>
+        <w:tblStyle w:val="LiBang"/>
         <w:tblW w:w="0" w:type="auto"/>
         <w:tblLook w:val="04A0" w:firstRow="1" w:lastRow="0" w:firstColumn="1" w:lastColumn="0" w:noHBand="0" w:noVBand="1"/>
       </w:tblPr>
@@ -27290,7 +27619,7 @@
     </w:p>
     <w:tbl>
       <w:tblPr>
-        <w:tblStyle w:val="TableGrid"/>
+        <w:tblStyle w:val="LiBang"/>
         <w:tblW w:w="0" w:type="auto"/>
         <w:tblLook w:val="04A0" w:firstRow="1" w:lastRow="0" w:firstColumn="1" w:lastColumn="0" w:noHBand="0" w:noVBand="1"/>
       </w:tblPr>
@@ -27985,7 +28314,7 @@
     </w:p>
     <w:tbl>
       <w:tblPr>
-        <w:tblStyle w:val="TableGrid"/>
+        <w:tblStyle w:val="LiBang"/>
         <w:tblW w:w="0" w:type="auto"/>
         <w:tblLook w:val="04A0" w:firstRow="1" w:lastRow="0" w:firstColumn="1" w:lastColumn="0" w:noHBand="0" w:noVBand="1"/>
       </w:tblPr>
@@ -29073,7 +29402,7 @@
     </w:p>
     <w:tbl>
       <w:tblPr>
-        <w:tblStyle w:val="TableGrid"/>
+        <w:tblStyle w:val="LiBang"/>
         <w:tblW w:w="0" w:type="auto"/>
         <w:tblLook w:val="04A0" w:firstRow="1" w:lastRow="0" w:firstColumn="1" w:lastColumn="0" w:noHBand="0" w:noVBand="1"/>
       </w:tblPr>
@@ -29482,7 +29811,7 @@
     </w:p>
     <w:tbl>
       <w:tblPr>
-        <w:tblStyle w:val="TableGrid"/>
+        <w:tblStyle w:val="LiBang"/>
         <w:tblW w:w="0" w:type="auto"/>
         <w:tblLook w:val="04A0" w:firstRow="1" w:lastRow="0" w:firstColumn="1" w:lastColumn="0" w:noHBand="0" w:noVBand="1"/>
       </w:tblPr>
@@ -30299,7 +30628,7 @@
     </w:p>
     <w:tbl>
       <w:tblPr>
-        <w:tblStyle w:val="TableGrid"/>
+        <w:tblStyle w:val="LiBang"/>
         <w:tblW w:w="0" w:type="auto"/>
         <w:tblLook w:val="04A0" w:firstRow="1" w:lastRow="0" w:firstColumn="1" w:lastColumn="0" w:noHBand="0" w:noVBand="1"/>
       </w:tblPr>
@@ -30824,7 +31153,7 @@
     </w:p>
     <w:tbl>
       <w:tblPr>
-        <w:tblStyle w:val="TableGrid"/>
+        <w:tblStyle w:val="LiBang"/>
         <w:tblW w:w="0" w:type="auto"/>
         <w:tblLook w:val="04A0" w:firstRow="1" w:lastRow="0" w:firstColumn="1" w:lastColumn="0" w:noHBand="0" w:noVBand="1"/>
       </w:tblPr>
@@ -31233,7 +31562,7 @@
     </w:p>
     <w:tbl>
       <w:tblPr>
-        <w:tblStyle w:val="TableGrid"/>
+        <w:tblStyle w:val="LiBang"/>
         <w:tblW w:w="0" w:type="auto"/>
         <w:tblLook w:val="04A0" w:firstRow="1" w:lastRow="0" w:firstColumn="1" w:lastColumn="0" w:noHBand="0" w:noVBand="1"/>
       </w:tblPr>
@@ -33075,7 +33404,7 @@
     </w:p>
     <w:tbl>
       <w:tblPr>
-        <w:tblStyle w:val="TableGrid"/>
+        <w:tblStyle w:val="LiBang"/>
         <w:tblW w:w="0" w:type="auto"/>
         <w:tblLook w:val="04A0" w:firstRow="1" w:lastRow="0" w:firstColumn="1" w:lastColumn="0" w:noHBand="0" w:noVBand="1"/>
       </w:tblPr>
@@ -33587,7 +33916,7 @@
     </w:p>
     <w:tbl>
       <w:tblPr>
-        <w:tblStyle w:val="TableGrid"/>
+        <w:tblStyle w:val="LiBang"/>
         <w:tblW w:w="0" w:type="auto"/>
         <w:tblLook w:val="04A0" w:firstRow="1" w:lastRow="0" w:firstColumn="1" w:lastColumn="0" w:noHBand="0" w:noVBand="1"/>
       </w:tblPr>
@@ -34014,7 +34343,7 @@
     </w:p>
     <w:tbl>
       <w:tblPr>
-        <w:tblStyle w:val="TableGrid"/>
+        <w:tblStyle w:val="LiBang"/>
         <w:tblW w:w="0" w:type="auto"/>
         <w:tblLook w:val="04A0" w:firstRow="1" w:lastRow="0" w:firstColumn="1" w:lastColumn="0" w:noHBand="0" w:noVBand="1"/>
       </w:tblPr>
@@ -34440,7 +34769,7 @@
     </w:p>
     <w:p>
       <w:pPr>
-        <w:pStyle w:val="Heading2"/>
+        <w:pStyle w:val="u2"/>
         <w:keepNext w:val="0"/>
         <w:numPr>
           <w:ilvl w:val="1"/>
@@ -34457,7 +34786,7 @@
     </w:p>
     <w:p>
       <w:pPr>
-        <w:pStyle w:val="Heading3"/>
+        <w:pStyle w:val="u3"/>
         <w:ind w:left="1224" w:hanging="504"/>
         <w:rPr>
           <w:lang w:val="en-US"/>
@@ -34500,7 +34829,7 @@
     </w:p>
     <w:p>
       <w:pPr>
-        <w:pStyle w:val="BodyText"/>
+        <w:pStyle w:val="ThnVnban"/>
         <w:ind w:left="0"/>
         <w:rPr>
           <w:i/>
@@ -34537,6 +34866,66 @@
         <w:t>nh sách các màn hình]</w:t>
       </w:r>
     </w:p>
+    <w:p>
+      <w:pPr>
+        <w:pStyle w:val="ThnVnban"/>
+        <w:ind w:left="0"/>
+        <w:rPr>
+          <w:sz w:val="26"/>
+          <w:szCs w:val="26"/>
+          <w:lang w:val="en-US"/>
+        </w:rPr>
+      </w:pPr>
+      <w:r>
+        <w:rPr>
+          <w:noProof/>
+          <w:sz w:val="26"/>
+          <w:szCs w:val="26"/>
+          <w:lang w:val="en-US"/>
+        </w:rPr>
+        <w:drawing>
+          <wp:inline distT="0" distB="0" distL="0" distR="0">
+            <wp:extent cx="5732145" cy="3279140"/>
+            <wp:effectExtent l="0" t="0" r="1905" b="0"/>
+            <wp:docPr id="2" name="Hình ảnh 2"/>
+            <wp:cNvGraphicFramePr>
+              <a:graphicFrameLocks xmlns:a="http://schemas.openxmlformats.org/drawingml/2006/main" noChangeAspect="1"/>
+            </wp:cNvGraphicFramePr>
+            <a:graphic xmlns:a="http://schemas.openxmlformats.org/drawingml/2006/main">
+              <a:graphicData uri="http://schemas.openxmlformats.org/drawingml/2006/picture">
+                <pic:pic xmlns:pic="http://schemas.openxmlformats.org/drawingml/2006/picture">
+                  <pic:nvPicPr>
+                    <pic:cNvPr id="2" name="Capture.PNG"/>
+                    <pic:cNvPicPr/>
+                  </pic:nvPicPr>
+                  <pic:blipFill>
+                    <a:blip r:embed="rId12">
+                      <a:extLst>
+                        <a:ext uri="{28A0092B-C50C-407E-A947-70E740481C1C}">
+                          <a14:useLocalDpi xmlns:a14="http://schemas.microsoft.com/office/drawing/2010/main" val="0"/>
+                        </a:ext>
+                      </a:extLst>
+                    </a:blip>
+                    <a:stretch>
+                      <a:fillRect/>
+                    </a:stretch>
+                  </pic:blipFill>
+                  <pic:spPr>
+                    <a:xfrm>
+                      <a:off x="0" y="0"/>
+                      <a:ext cx="5732145" cy="3279140"/>
+                    </a:xfrm>
+                    <a:prstGeom prst="rect">
+                      <a:avLst/>
+                    </a:prstGeom>
+                  </pic:spPr>
+                </pic:pic>
+              </a:graphicData>
+            </a:graphic>
+          </wp:inline>
+        </w:drawing>
+      </w:r>
+    </w:p>
     <w:tbl>
       <w:tblPr>
         <w:tblW w:w="9641" w:type="dxa"/>
@@ -34623,14 +35012,507 @@
             <w:tcW w:w="801" w:type="dxa"/>
             <w:shd w:val="clear" w:color="auto" w:fill="auto"/>
           </w:tcPr>
-          <w:p/>
+          <w:p>
+            <w:pPr>
+              <w:rPr>
+                <w:lang w:val="en-US"/>
+              </w:rPr>
+            </w:pPr>
+            <w:r>
+              <w:rPr>
+                <w:lang w:val="en-US"/>
+              </w:rPr>
+              <w:t>1</w:t>
+            </w:r>
+          </w:p>
         </w:tc>
         <w:tc>
           <w:tcPr>
             <w:tcW w:w="3135" w:type="dxa"/>
             <w:shd w:val="clear" w:color="auto" w:fill="auto"/>
           </w:tcPr>
-          <w:p/>
+          <w:p>
+            <w:pPr>
+              <w:rPr>
+                <w:lang w:val="en-US"/>
+              </w:rPr>
+            </w:pPr>
+            <w:r>
+              <w:rPr>
+                <w:lang w:val="en-US"/>
+              </w:rPr>
+              <w:t>Đăng Nhập</w:t>
+            </w:r>
+          </w:p>
+        </w:tc>
+        <w:tc>
+          <w:tcPr>
+            <w:tcW w:w="5705" w:type="dxa"/>
+            <w:shd w:val="clear" w:color="auto" w:fill="auto"/>
+          </w:tcPr>
+          <w:p>
+            <w:pPr>
+              <w:rPr>
+                <w:lang w:val="en-US"/>
+              </w:rPr>
+            </w:pPr>
+            <w:r>
+              <w:rPr>
+                <w:lang w:val="en-US"/>
+              </w:rPr>
+              <w:t>Màn hình để người dung nhập UseerName/Password</w:t>
+            </w:r>
+          </w:p>
+        </w:tc>
+      </w:tr>
+      <w:tr>
+        <w:tc>
+          <w:tcPr>
+            <w:tcW w:w="801" w:type="dxa"/>
+            <w:shd w:val="clear" w:color="auto" w:fill="auto"/>
+          </w:tcPr>
+          <w:p>
+            <w:pPr>
+              <w:rPr>
+                <w:lang w:val="en-US"/>
+              </w:rPr>
+            </w:pPr>
+            <w:r>
+              <w:rPr>
+                <w:lang w:val="en-US"/>
+              </w:rPr>
+              <w:t>2</w:t>
+            </w:r>
+          </w:p>
+        </w:tc>
+        <w:tc>
+          <w:tcPr>
+            <w:tcW w:w="3135" w:type="dxa"/>
+            <w:shd w:val="clear" w:color="auto" w:fill="auto"/>
+          </w:tcPr>
+          <w:p>
+            <w:pPr>
+              <w:rPr>
+                <w:lang w:val="en-US"/>
+              </w:rPr>
+            </w:pPr>
+            <w:r>
+              <w:rPr>
+                <w:lang w:val="en-US"/>
+              </w:rPr>
+              <w:t>Giao Diện Chính</w:t>
+            </w:r>
+          </w:p>
+        </w:tc>
+        <w:tc>
+          <w:tcPr>
+            <w:tcW w:w="5705" w:type="dxa"/>
+            <w:shd w:val="clear" w:color="auto" w:fill="auto"/>
+          </w:tcPr>
+          <w:p>
+            <w:pPr>
+              <w:rPr>
+                <w:lang w:val="en-US"/>
+              </w:rPr>
+            </w:pPr>
+            <w:r>
+              <w:rPr>
+                <w:lang w:val="en-US"/>
+              </w:rPr>
+              <w:t>Màn hình trung gian qua các màn hình khác</w:t>
+            </w:r>
+          </w:p>
+        </w:tc>
+      </w:tr>
+      <w:tr>
+        <w:tc>
+          <w:tcPr>
+            <w:tcW w:w="801" w:type="dxa"/>
+            <w:shd w:val="clear" w:color="auto" w:fill="auto"/>
+          </w:tcPr>
+          <w:p>
+            <w:pPr>
+              <w:rPr>
+                <w:lang w:val="en-US"/>
+              </w:rPr>
+            </w:pPr>
+            <w:r>
+              <w:rPr>
+                <w:lang w:val="en-US"/>
+              </w:rPr>
+              <w:t>3</w:t>
+            </w:r>
+          </w:p>
+        </w:tc>
+        <w:tc>
+          <w:tcPr>
+            <w:tcW w:w="3135" w:type="dxa"/>
+            <w:shd w:val="clear" w:color="auto" w:fill="auto"/>
+          </w:tcPr>
+          <w:p>
+            <w:pPr>
+              <w:rPr>
+                <w:lang w:val="en-US"/>
+              </w:rPr>
+            </w:pPr>
+            <w:r>
+              <w:rPr>
+                <w:lang w:val="en-US"/>
+              </w:rPr>
+              <w:t>Tìm Kiếm</w:t>
+            </w:r>
+          </w:p>
+        </w:tc>
+        <w:tc>
+          <w:tcPr>
+            <w:tcW w:w="5705" w:type="dxa"/>
+            <w:shd w:val="clear" w:color="auto" w:fill="auto"/>
+          </w:tcPr>
+          <w:p>
+            <w:pPr>
+              <w:rPr>
+                <w:lang w:val="en-US"/>
+              </w:rPr>
+            </w:pPr>
+            <w:r>
+              <w:rPr>
+                <w:lang w:val="en-US"/>
+              </w:rPr>
+              <w:t>Màn hình tìm kiếm Nhân Viên</w:t>
+            </w:r>
+          </w:p>
+        </w:tc>
+      </w:tr>
+      <w:tr>
+        <w:tc>
+          <w:tcPr>
+            <w:tcW w:w="801" w:type="dxa"/>
+            <w:shd w:val="clear" w:color="auto" w:fill="auto"/>
+          </w:tcPr>
+          <w:p>
+            <w:pPr>
+              <w:rPr>
+                <w:lang w:val="en-US"/>
+              </w:rPr>
+            </w:pPr>
+            <w:r>
+              <w:rPr>
+                <w:lang w:val="en-US"/>
+              </w:rPr>
+              <w:t>4</w:t>
+            </w:r>
+          </w:p>
+        </w:tc>
+        <w:tc>
+          <w:tcPr>
+            <w:tcW w:w="3135" w:type="dxa"/>
+            <w:shd w:val="clear" w:color="auto" w:fill="auto"/>
+          </w:tcPr>
+          <w:p>
+            <w:pPr>
+              <w:rPr>
+                <w:lang w:val="en-US"/>
+              </w:rPr>
+            </w:pPr>
+            <w:r>
+              <w:rPr>
+                <w:lang w:val="en-US"/>
+              </w:rPr>
+              <w:t>Quản Lý Nhân Viên</w:t>
+            </w:r>
+          </w:p>
+        </w:tc>
+        <w:tc>
+          <w:tcPr>
+            <w:tcW w:w="5705" w:type="dxa"/>
+            <w:shd w:val="clear" w:color="auto" w:fill="auto"/>
+          </w:tcPr>
+          <w:p>
+            <w:pPr>
+              <w:rPr>
+                <w:lang w:val="en-US"/>
+              </w:rPr>
+            </w:pPr>
+            <w:r>
+              <w:rPr>
+                <w:lang w:val="en-US"/>
+              </w:rPr>
+              <w:t>Màn hình thêm, xóa, sửa Nhân Viên</w:t>
+            </w:r>
+          </w:p>
+        </w:tc>
+      </w:tr>
+      <w:tr>
+        <w:tc>
+          <w:tcPr>
+            <w:tcW w:w="801" w:type="dxa"/>
+            <w:shd w:val="clear" w:color="auto" w:fill="auto"/>
+          </w:tcPr>
+          <w:p>
+            <w:pPr>
+              <w:rPr>
+                <w:lang w:val="en-US"/>
+              </w:rPr>
+            </w:pPr>
+            <w:r>
+              <w:rPr>
+                <w:lang w:val="en-US"/>
+              </w:rPr>
+              <w:t>5</w:t>
+            </w:r>
+          </w:p>
+        </w:tc>
+        <w:tc>
+          <w:tcPr>
+            <w:tcW w:w="3135" w:type="dxa"/>
+            <w:shd w:val="clear" w:color="auto" w:fill="auto"/>
+          </w:tcPr>
+          <w:p>
+            <w:pPr>
+              <w:rPr>
+                <w:lang w:val="en-US"/>
+              </w:rPr>
+            </w:pPr>
+            <w:r>
+              <w:rPr>
+                <w:lang w:val="en-US"/>
+              </w:rPr>
+              <w:t>Quản Lý Phòng Ban</w:t>
+            </w:r>
+          </w:p>
+        </w:tc>
+        <w:tc>
+          <w:tcPr>
+            <w:tcW w:w="5705" w:type="dxa"/>
+            <w:shd w:val="clear" w:color="auto" w:fill="auto"/>
+          </w:tcPr>
+          <w:p>
+            <w:r>
+              <w:rPr>
+                <w:lang w:val="en-US"/>
+              </w:rPr>
+              <w:t>Màn hình t</w:t>
+            </w:r>
+            <w:r>
+              <w:rPr>
+                <w:lang w:val="en-US"/>
+              </w:rPr>
+              <w:t>hêm, xóa, sửa Phòng Ban</w:t>
+            </w:r>
+          </w:p>
+        </w:tc>
+      </w:tr>
+      <w:tr>
+        <w:tc>
+          <w:tcPr>
+            <w:tcW w:w="801" w:type="dxa"/>
+            <w:shd w:val="clear" w:color="auto" w:fill="auto"/>
+          </w:tcPr>
+          <w:p>
+            <w:pPr>
+              <w:rPr>
+                <w:lang w:val="en-US"/>
+              </w:rPr>
+            </w:pPr>
+            <w:r>
+              <w:rPr>
+                <w:lang w:val="en-US"/>
+              </w:rPr>
+              <w:t>6</w:t>
+            </w:r>
+          </w:p>
+        </w:tc>
+        <w:tc>
+          <w:tcPr>
+            <w:tcW w:w="3135" w:type="dxa"/>
+            <w:shd w:val="clear" w:color="auto" w:fill="auto"/>
+          </w:tcPr>
+          <w:p>
+            <w:pPr>
+              <w:rPr>
+                <w:lang w:val="en-US"/>
+              </w:rPr>
+            </w:pPr>
+            <w:r>
+              <w:rPr>
+                <w:lang w:val="en-US"/>
+              </w:rPr>
+              <w:t>Quản Lý Bộ Phận</w:t>
+            </w:r>
+          </w:p>
+        </w:tc>
+        <w:tc>
+          <w:tcPr>
+            <w:tcW w:w="5705" w:type="dxa"/>
+            <w:shd w:val="clear" w:color="auto" w:fill="auto"/>
+          </w:tcPr>
+          <w:p>
+            <w:r>
+              <w:rPr>
+                <w:lang w:val="en-US"/>
+              </w:rPr>
+              <w:t>Màn hình t</w:t>
+            </w:r>
+            <w:r>
+              <w:rPr>
+                <w:lang w:val="en-US"/>
+              </w:rPr>
+              <w:t>hêm, xóa, sửa Bộ Phận</w:t>
+            </w:r>
+          </w:p>
+        </w:tc>
+      </w:tr>
+      <w:tr>
+        <w:tc>
+          <w:tcPr>
+            <w:tcW w:w="801" w:type="dxa"/>
+            <w:shd w:val="clear" w:color="auto" w:fill="auto"/>
+          </w:tcPr>
+          <w:p>
+            <w:pPr>
+              <w:rPr>
+                <w:lang w:val="en-US"/>
+              </w:rPr>
+            </w:pPr>
+            <w:r>
+              <w:rPr>
+                <w:lang w:val="en-US"/>
+              </w:rPr>
+              <w:lastRenderedPageBreak/>
+              <w:t>7</w:t>
+            </w:r>
+          </w:p>
+        </w:tc>
+        <w:tc>
+          <w:tcPr>
+            <w:tcW w:w="3135" w:type="dxa"/>
+            <w:shd w:val="clear" w:color="auto" w:fill="auto"/>
+          </w:tcPr>
+          <w:p>
+            <w:pPr>
+              <w:rPr>
+                <w:lang w:val="en-US"/>
+              </w:rPr>
+            </w:pPr>
+            <w:r>
+              <w:rPr>
+                <w:lang w:val="en-US"/>
+              </w:rPr>
+              <w:t>Tính Lương</w:t>
+            </w:r>
+          </w:p>
+        </w:tc>
+        <w:tc>
+          <w:tcPr>
+            <w:tcW w:w="5705" w:type="dxa"/>
+            <w:shd w:val="clear" w:color="auto" w:fill="auto"/>
+          </w:tcPr>
+          <w:p>
+            <w:pPr>
+              <w:rPr>
+                <w:lang w:val="en-US"/>
+              </w:rPr>
+            </w:pPr>
+            <w:r>
+              <w:rPr>
+                <w:lang w:val="en-US"/>
+              </w:rPr>
+              <w:t>Màn hình chỉnh sửa cách tính lương cho Nhân Viên</w:t>
+            </w:r>
+          </w:p>
+        </w:tc>
+      </w:tr>
+      <w:tr>
+        <w:tc>
+          <w:tcPr>
+            <w:tcW w:w="801" w:type="dxa"/>
+            <w:shd w:val="clear" w:color="auto" w:fill="auto"/>
+          </w:tcPr>
+          <w:p>
+            <w:pPr>
+              <w:rPr>
+                <w:lang w:val="en-US"/>
+              </w:rPr>
+            </w:pPr>
+            <w:r>
+              <w:rPr>
+                <w:lang w:val="en-US"/>
+              </w:rPr>
+              <w:t>8</w:t>
+            </w:r>
+          </w:p>
+        </w:tc>
+        <w:tc>
+          <w:tcPr>
+            <w:tcW w:w="3135" w:type="dxa"/>
+            <w:shd w:val="clear" w:color="auto" w:fill="auto"/>
+          </w:tcPr>
+          <w:p>
+            <w:pPr>
+              <w:rPr>
+                <w:lang w:val="en-US"/>
+              </w:rPr>
+            </w:pPr>
+            <w:r>
+              <w:rPr>
+                <w:lang w:val="en-US"/>
+              </w:rPr>
+              <w:t>Báo Cáo</w:t>
+            </w:r>
+          </w:p>
+        </w:tc>
+        <w:tc>
+          <w:tcPr>
+            <w:tcW w:w="5705" w:type="dxa"/>
+            <w:shd w:val="clear" w:color="auto" w:fill="auto"/>
+          </w:tcPr>
+          <w:p>
+            <w:pPr>
+              <w:rPr>
+                <w:lang w:val="en-US"/>
+              </w:rPr>
+            </w:pPr>
+            <w:r>
+              <w:rPr>
+                <w:lang w:val="en-US"/>
+              </w:rPr>
+              <w:t>Màn hình hiển thị các báo cáo để người dung chọn báo cáo nào</w:t>
+            </w:r>
+          </w:p>
+        </w:tc>
+      </w:tr>
+      <w:tr>
+        <w:tc>
+          <w:tcPr>
+            <w:tcW w:w="801" w:type="dxa"/>
+            <w:shd w:val="clear" w:color="auto" w:fill="auto"/>
+          </w:tcPr>
+          <w:p>
+            <w:pPr>
+              <w:rPr>
+                <w:lang w:val="en-US"/>
+              </w:rPr>
+            </w:pPr>
+            <w:r>
+              <w:rPr>
+                <w:lang w:val="en-US"/>
+              </w:rPr>
+              <w:t>9</w:t>
+            </w:r>
+          </w:p>
+        </w:tc>
+        <w:tc>
+          <w:tcPr>
+            <w:tcW w:w="3135" w:type="dxa"/>
+            <w:shd w:val="clear" w:color="auto" w:fill="auto"/>
+          </w:tcPr>
+          <w:p>
+            <w:pPr>
+              <w:rPr>
+                <w:lang w:val="en-US"/>
+              </w:rPr>
+            </w:pPr>
+          </w:p>
         </w:tc>
         <w:tc>
           <w:tcPr>
@@ -34643,7 +35525,7 @@
     </w:tbl>
     <w:p>
       <w:pPr>
-        <w:pStyle w:val="Heading3"/>
+        <w:pStyle w:val="u3"/>
         <w:ind w:left="1224" w:hanging="504"/>
         <w:rPr>
           <w:lang w:val="en-US"/>
@@ -34723,7 +35605,7 @@
     </w:p>
     <w:p>
       <w:pPr>
-        <w:pStyle w:val="Heading4"/>
+        <w:pStyle w:val="u4"/>
       </w:pPr>
       <w:r>
         <w:t>Màn hình 1</w:t>
@@ -34818,8 +35700,8 @@
       </w:r>
     </w:p>
     <w:sectPr>
-      <w:headerReference w:type="default" r:id="rId11"/>
-      <w:footerReference w:type="default" r:id="rId12"/>
+      <w:headerReference w:type="default" r:id="rId13"/>
+      <w:footerReference w:type="default" r:id="rId14"/>
       <w:pgSz w:w="11907" w:h="16839" w:code="9"/>
       <w:pgMar w:top="1440" w:right="1440" w:bottom="1440" w:left="1440" w:header="720" w:footer="720" w:gutter="0"/>
       <w:pgNumType w:start="1"/>
@@ -34831,7 +35713,7 @@
 </file>
 
 <file path=word/endnotes.xml><?xml version="1.0" encoding="utf-8"?>
-<w:endnotes xmlns:wpc="http://schemas.microsoft.com/office/word/2010/wordprocessingCanvas" xmlns:cx="http://schemas.microsoft.com/office/drawing/2014/chartex" xmlns:mc="http://schemas.openxmlformats.org/markup-compatibility/2006" xmlns:o="urn:schemas-microsoft-com:office:office" xmlns:r="http://schemas.openxmlformats.org/officeDocument/2006/relationships" xmlns:m="http://schemas.openxmlformats.org/officeDocument/2006/math" xmlns:v="urn:schemas-microsoft-com:vml" xmlns:wp14="http://schemas.microsoft.com/office/word/2010/wordprocessingDrawing" xmlns:wp="http://schemas.openxmlformats.org/drawingml/2006/wordprocessingDrawing" xmlns:w10="urn:schemas-microsoft-com:office:word" xmlns:w="http://schemas.openxmlformats.org/wordprocessingml/2006/main" xmlns:w14="http://schemas.microsoft.com/office/word/2010/wordml" xmlns:w15="http://schemas.microsoft.com/office/word/2012/wordml" xmlns:w16se="http://schemas.microsoft.com/office/word/2015/wordml/symex" xmlns:wpg="http://schemas.microsoft.com/office/word/2010/wordprocessingGroup" xmlns:wpi="http://schemas.microsoft.com/office/word/2010/wordprocessingInk" xmlns:wne="http://schemas.microsoft.com/office/word/2006/wordml" xmlns:wps="http://schemas.microsoft.com/office/word/2010/wordprocessingShape" mc:Ignorable="w14 w15 w16se wp14">
+<w:endnotes xmlns:wpc="http://schemas.microsoft.com/office/word/2010/wordprocessingCanvas" xmlns:cx="http://schemas.microsoft.com/office/drawing/2014/chartex" xmlns:cx1="http://schemas.microsoft.com/office/drawing/2015/9/8/chartex" xmlns:cx2="http://schemas.microsoft.com/office/drawing/2015/10/21/chartex" xmlns:cx3="http://schemas.microsoft.com/office/drawing/2016/5/9/chartex" xmlns:cx4="http://schemas.microsoft.com/office/drawing/2016/5/10/chartex" xmlns:cx5="http://schemas.microsoft.com/office/drawing/2016/5/11/chartex" xmlns:cx6="http://schemas.microsoft.com/office/drawing/2016/5/12/chartex" xmlns:cx7="http://schemas.microsoft.com/office/drawing/2016/5/13/chartex" xmlns:cx8="http://schemas.microsoft.com/office/drawing/2016/5/14/chartex" xmlns:mc="http://schemas.openxmlformats.org/markup-compatibility/2006" xmlns:o="urn:schemas-microsoft-com:office:office" xmlns:r="http://schemas.openxmlformats.org/officeDocument/2006/relationships" xmlns:m="http://schemas.openxmlformats.org/officeDocument/2006/math" xmlns:v="urn:schemas-microsoft-com:vml" xmlns:wp14="http://schemas.microsoft.com/office/word/2010/wordprocessingDrawing" xmlns:wp="http://schemas.openxmlformats.org/drawingml/2006/wordprocessingDrawing" xmlns:w10="urn:schemas-microsoft-com:office:word" xmlns:w="http://schemas.openxmlformats.org/wordprocessingml/2006/main" xmlns:w14="http://schemas.microsoft.com/office/word/2010/wordml" xmlns:w15="http://schemas.microsoft.com/office/word/2012/wordml" xmlns:w16se="http://schemas.microsoft.com/office/word/2015/wordml/symex" xmlns:wpg="http://schemas.microsoft.com/office/word/2010/wordprocessingGroup" xmlns:wpi="http://schemas.microsoft.com/office/word/2010/wordprocessingInk" xmlns:wne="http://schemas.microsoft.com/office/word/2006/wordml" xmlns:wps="http://schemas.microsoft.com/office/word/2010/wordprocessingShape" mc:Ignorable="w14 w15 w16se wp14">
   <w:endnote w:type="separator" w:id="-1">
     <w:p>
       <w:r>
@@ -34850,7 +35732,7 @@
 </file>
 
 <file path=word/footer1.xml><?xml version="1.0" encoding="utf-8"?>
-<w:ftr xmlns:wpc="http://schemas.microsoft.com/office/word/2010/wordprocessingCanvas" xmlns:cx="http://schemas.microsoft.com/office/drawing/2014/chartex" xmlns:mc="http://schemas.openxmlformats.org/markup-compatibility/2006" xmlns:o="urn:schemas-microsoft-com:office:office" xmlns:r="http://schemas.openxmlformats.org/officeDocument/2006/relationships" xmlns:m="http://schemas.openxmlformats.org/officeDocument/2006/math" xmlns:v="urn:schemas-microsoft-com:vml" xmlns:wp14="http://schemas.microsoft.com/office/word/2010/wordprocessingDrawing" xmlns:wp="http://schemas.openxmlformats.org/drawingml/2006/wordprocessingDrawing" xmlns:w10="urn:schemas-microsoft-com:office:word" xmlns:w="http://schemas.openxmlformats.org/wordprocessingml/2006/main" xmlns:w14="http://schemas.microsoft.com/office/word/2010/wordml" xmlns:w15="http://schemas.microsoft.com/office/word/2012/wordml" xmlns:w16se="http://schemas.microsoft.com/office/word/2015/wordml/symex" xmlns:wpg="http://schemas.microsoft.com/office/word/2010/wordprocessingGroup" xmlns:wpi="http://schemas.microsoft.com/office/word/2010/wordprocessingInk" xmlns:wne="http://schemas.microsoft.com/office/word/2006/wordml" xmlns:wps="http://schemas.microsoft.com/office/word/2010/wordprocessingShape" mc:Ignorable="w14 w15 w16se wp14">
+<w:ftr xmlns:wpc="http://schemas.microsoft.com/office/word/2010/wordprocessingCanvas" xmlns:cx="http://schemas.microsoft.com/office/drawing/2014/chartex" xmlns:cx1="http://schemas.microsoft.com/office/drawing/2015/9/8/chartex" xmlns:cx2="http://schemas.microsoft.com/office/drawing/2015/10/21/chartex" xmlns:cx3="http://schemas.microsoft.com/office/drawing/2016/5/9/chartex" xmlns:cx4="http://schemas.microsoft.com/office/drawing/2016/5/10/chartex" xmlns:cx5="http://schemas.microsoft.com/office/drawing/2016/5/11/chartex" xmlns:cx6="http://schemas.microsoft.com/office/drawing/2016/5/12/chartex" xmlns:cx7="http://schemas.microsoft.com/office/drawing/2016/5/13/chartex" xmlns:cx8="http://schemas.microsoft.com/office/drawing/2016/5/14/chartex" xmlns:mc="http://schemas.openxmlformats.org/markup-compatibility/2006" xmlns:o="urn:schemas-microsoft-com:office:office" xmlns:r="http://schemas.openxmlformats.org/officeDocument/2006/relationships" xmlns:m="http://schemas.openxmlformats.org/officeDocument/2006/math" xmlns:v="urn:schemas-microsoft-com:vml" xmlns:wp14="http://schemas.microsoft.com/office/word/2010/wordprocessingDrawing" xmlns:wp="http://schemas.openxmlformats.org/drawingml/2006/wordprocessingDrawing" xmlns:w10="urn:schemas-microsoft-com:office:word" xmlns:w="http://schemas.openxmlformats.org/wordprocessingml/2006/main" xmlns:w14="http://schemas.microsoft.com/office/word/2010/wordml" xmlns:w15="http://schemas.microsoft.com/office/word/2012/wordml" xmlns:w16se="http://schemas.microsoft.com/office/word/2015/wordml/symex" xmlns:wpg="http://schemas.microsoft.com/office/word/2010/wordprocessingGroup" xmlns:wpi="http://schemas.microsoft.com/office/word/2010/wordprocessingInk" xmlns:wne="http://schemas.microsoft.com/office/word/2006/wordml" xmlns:wps="http://schemas.microsoft.com/office/word/2010/wordprocessingShape" mc:Ignorable="w14 w15 w16se wp14">
   <w:tbl>
     <w:tblPr>
       <w:tblW w:w="0" w:type="auto"/>
@@ -34916,32 +35798,32 @@
           </w:r>
           <w:r>
             <w:rPr>
-              <w:rStyle w:val="PageNumber"/>
+              <w:rStyle w:val="Strang"/>
             </w:rPr>
             <w:fldChar w:fldCharType="begin"/>
           </w:r>
           <w:r>
             <w:rPr>
-              <w:rStyle w:val="PageNumber"/>
+              <w:rStyle w:val="Strang"/>
             </w:rPr>
             <w:instrText xml:space="preserve">page </w:instrText>
           </w:r>
           <w:r>
             <w:rPr>
-              <w:rStyle w:val="PageNumber"/>
+              <w:rStyle w:val="Strang"/>
             </w:rPr>
             <w:fldChar w:fldCharType="separate"/>
           </w:r>
           <w:r>
             <w:rPr>
-              <w:rStyle w:val="PageNumber"/>
+              <w:rStyle w:val="Strang"/>
               <w:noProof/>
             </w:rPr>
-            <w:t>1</w:t>
+            <w:t>23</w:t>
           </w:r>
           <w:r>
             <w:rPr>
-              <w:rStyle w:val="PageNumber"/>
+              <w:rStyle w:val="Strang"/>
             </w:rPr>
             <w:fldChar w:fldCharType="end"/>
           </w:r>
@@ -34951,14 +35833,14 @@
   </w:tbl>
   <w:p>
     <w:pPr>
-      <w:pStyle w:val="Footer"/>
+      <w:pStyle w:val="Chntrang"/>
     </w:pPr>
   </w:p>
 </w:ftr>
 </file>
 
 <file path=word/footnotes.xml><?xml version="1.0" encoding="utf-8"?>
-<w:footnotes xmlns:wpc="http://schemas.microsoft.com/office/word/2010/wordprocessingCanvas" xmlns:cx="http://schemas.microsoft.com/office/drawing/2014/chartex" xmlns:mc="http://schemas.openxmlformats.org/markup-compatibility/2006" xmlns:o="urn:schemas-microsoft-com:office:office" xmlns:r="http://schemas.openxmlformats.org/officeDocument/2006/relationships" xmlns:m="http://schemas.openxmlformats.org/officeDocument/2006/math" xmlns:v="urn:schemas-microsoft-com:vml" xmlns:wp14="http://schemas.microsoft.com/office/word/2010/wordprocessingDrawing" xmlns:wp="http://schemas.openxmlformats.org/drawingml/2006/wordprocessingDrawing" xmlns:w10="urn:schemas-microsoft-com:office:word" xmlns:w="http://schemas.openxmlformats.org/wordprocessingml/2006/main" xmlns:w14="http://schemas.microsoft.com/office/word/2010/wordml" xmlns:w15="http://schemas.microsoft.com/office/word/2012/wordml" xmlns:w16se="http://schemas.microsoft.com/office/word/2015/wordml/symex" xmlns:wpg="http://schemas.microsoft.com/office/word/2010/wordprocessingGroup" xmlns:wpi="http://schemas.microsoft.com/office/word/2010/wordprocessingInk" xmlns:wne="http://schemas.microsoft.com/office/word/2006/wordml" xmlns:wps="http://schemas.microsoft.com/office/word/2010/wordprocessingShape" mc:Ignorable="w14 w15 w16se wp14">
+<w:footnotes xmlns:wpc="http://schemas.microsoft.com/office/word/2010/wordprocessingCanvas" xmlns:cx="http://schemas.microsoft.com/office/drawing/2014/chartex" xmlns:cx1="http://schemas.microsoft.com/office/drawing/2015/9/8/chartex" xmlns:cx2="http://schemas.microsoft.com/office/drawing/2015/10/21/chartex" xmlns:cx3="http://schemas.microsoft.com/office/drawing/2016/5/9/chartex" xmlns:cx4="http://schemas.microsoft.com/office/drawing/2016/5/10/chartex" xmlns:cx5="http://schemas.microsoft.com/office/drawing/2016/5/11/chartex" xmlns:cx6="http://schemas.microsoft.com/office/drawing/2016/5/12/chartex" xmlns:cx7="http://schemas.microsoft.com/office/drawing/2016/5/13/chartex" xmlns:cx8="http://schemas.microsoft.com/office/drawing/2016/5/14/chartex" xmlns:mc="http://schemas.openxmlformats.org/markup-compatibility/2006" xmlns:o="urn:schemas-microsoft-com:office:office" xmlns:r="http://schemas.openxmlformats.org/officeDocument/2006/relationships" xmlns:m="http://schemas.openxmlformats.org/officeDocument/2006/math" xmlns:v="urn:schemas-microsoft-com:vml" xmlns:wp14="http://schemas.microsoft.com/office/word/2010/wordprocessingDrawing" xmlns:wp="http://schemas.openxmlformats.org/drawingml/2006/wordprocessingDrawing" xmlns:w10="urn:schemas-microsoft-com:office:word" xmlns:w="http://schemas.openxmlformats.org/wordprocessingml/2006/main" xmlns:w14="http://schemas.microsoft.com/office/word/2010/wordml" xmlns:w15="http://schemas.microsoft.com/office/word/2012/wordml" xmlns:w16se="http://schemas.microsoft.com/office/word/2015/wordml/symex" xmlns:wpg="http://schemas.microsoft.com/office/word/2010/wordprocessingGroup" xmlns:wpi="http://schemas.microsoft.com/office/word/2010/wordprocessingInk" xmlns:wne="http://schemas.microsoft.com/office/word/2006/wordml" xmlns:wps="http://schemas.microsoft.com/office/word/2010/wordprocessingShape" mc:Ignorable="w14 w15 w16se wp14">
   <w:footnote w:type="separator" w:id="-1">
     <w:p>
       <w:r>
@@ -34977,7 +35859,7 @@
 </file>
 
 <file path=word/header1.xml><?xml version="1.0" encoding="utf-8"?>
-<w:hdr xmlns:wpc="http://schemas.microsoft.com/office/word/2010/wordprocessingCanvas" xmlns:cx="http://schemas.microsoft.com/office/drawing/2014/chartex" xmlns:mc="http://schemas.openxmlformats.org/markup-compatibility/2006" xmlns:o="urn:schemas-microsoft-com:office:office" xmlns:r="http://schemas.openxmlformats.org/officeDocument/2006/relationships" xmlns:m="http://schemas.openxmlformats.org/officeDocument/2006/math" xmlns:v="urn:schemas-microsoft-com:vml" xmlns:wp14="http://schemas.microsoft.com/office/word/2010/wordprocessingDrawing" xmlns:wp="http://schemas.openxmlformats.org/drawingml/2006/wordprocessingDrawing" xmlns:w10="urn:schemas-microsoft-com:office:word" xmlns:w="http://schemas.openxmlformats.org/wordprocessingml/2006/main" xmlns:w14="http://schemas.microsoft.com/office/word/2010/wordml" xmlns:w15="http://schemas.microsoft.com/office/word/2012/wordml" xmlns:w16se="http://schemas.microsoft.com/office/word/2015/wordml/symex" xmlns:wpg="http://schemas.microsoft.com/office/word/2010/wordprocessingGroup" xmlns:wpi="http://schemas.microsoft.com/office/word/2010/wordprocessingInk" xmlns:wne="http://schemas.microsoft.com/office/word/2006/wordml" xmlns:wps="http://schemas.microsoft.com/office/word/2010/wordprocessingShape" mc:Ignorable="w14 w15 w16se wp14">
+<w:hdr xmlns:wpc="http://schemas.microsoft.com/office/word/2010/wordprocessingCanvas" xmlns:cx="http://schemas.microsoft.com/office/drawing/2014/chartex" xmlns:cx1="http://schemas.microsoft.com/office/drawing/2015/9/8/chartex" xmlns:cx2="http://schemas.microsoft.com/office/drawing/2015/10/21/chartex" xmlns:cx3="http://schemas.microsoft.com/office/drawing/2016/5/9/chartex" xmlns:cx4="http://schemas.microsoft.com/office/drawing/2016/5/10/chartex" xmlns:cx5="http://schemas.microsoft.com/office/drawing/2016/5/11/chartex" xmlns:cx6="http://schemas.microsoft.com/office/drawing/2016/5/12/chartex" xmlns:cx7="http://schemas.microsoft.com/office/drawing/2016/5/13/chartex" xmlns:cx8="http://schemas.microsoft.com/office/drawing/2016/5/14/chartex" xmlns:mc="http://schemas.openxmlformats.org/markup-compatibility/2006" xmlns:o="urn:schemas-microsoft-com:office:office" xmlns:r="http://schemas.openxmlformats.org/officeDocument/2006/relationships" xmlns:m="http://schemas.openxmlformats.org/officeDocument/2006/math" xmlns:v="urn:schemas-microsoft-com:vml" xmlns:wp14="http://schemas.microsoft.com/office/word/2010/wordprocessingDrawing" xmlns:wp="http://schemas.openxmlformats.org/drawingml/2006/wordprocessingDrawing" xmlns:w10="urn:schemas-microsoft-com:office:word" xmlns:w="http://schemas.openxmlformats.org/wordprocessingml/2006/main" xmlns:w14="http://schemas.microsoft.com/office/word/2010/wordml" xmlns:w15="http://schemas.microsoft.com/office/word/2012/wordml" xmlns:w16se="http://schemas.microsoft.com/office/word/2015/wordml/symex" xmlns:wpg="http://schemas.microsoft.com/office/word/2010/wordprocessingGroup" xmlns:wpi="http://schemas.microsoft.com/office/word/2010/wordprocessingInk" xmlns:wne="http://schemas.microsoft.com/office/word/2006/wordml" xmlns:wps="http://schemas.microsoft.com/office/word/2010/wordprocessingShape" mc:Ignorable="w14 w15 w16se wp14">
   <w:p>
     <w:r>
       <w:rPr>
@@ -35127,7 +36009,7 @@
         </mc:Choice>
         <mc:Fallback>
           <w:pict>
-            <v:shape w14:anchorId="55BD5D44" id="Freeform 1" o:spid="_x0000_s1026" style="position:absolute;margin-left:-1.65pt;margin-top:1.35pt;width:93.15pt;height:839pt;flip:x;z-index:251659776;visibility:visible;mso-wrap-style:square;mso-width-percent:0;mso-height-percent:0;mso-wrap-distance-left:9pt;mso-wrap-distance-top:0;mso-wrap-distance-right:9pt;mso-wrap-distance-bottom:0;mso-position-horizontal:absolute;mso-position-horizontal-relative:page;mso-position-vertical:absolute;mso-position-vertical-relative:page;mso-width-percent:0;mso-height-percent:0;mso-width-relative:page;mso-height-relative:page;v-text-anchor:top" coordsize="502,3168" o:gfxdata="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" path="m502,c93,,93,,93,,146,383,323,1900,,3168v502,,502,,502,l502,xe" fillcolor="#8db3e2" stroked="f" strokecolor="#212120">
+            <v:shape w14:anchorId="4EE80F43" id="Freeform 1" o:spid="_x0000_s1026" style="position:absolute;margin-left:-1.65pt;margin-top:1.35pt;width:93.15pt;height:839pt;flip:x;z-index:251659776;visibility:visible;mso-wrap-style:square;mso-width-percent:0;mso-height-percent:0;mso-wrap-distance-left:9pt;mso-wrap-distance-top:0;mso-wrap-distance-right:9pt;mso-wrap-distance-bottom:0;mso-position-horizontal:absolute;mso-position-horizontal-relative:page;mso-position-vertical:absolute;mso-position-vertical-relative:page;mso-width-percent:0;mso-height-percent:0;mso-width-relative:page;mso-height-relative:page;v-text-anchor:top" coordsize="502,3168" o:gfxdata="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" path="m502,c93,,93,,93,,146,383,323,1900,,3168v502,,502,,502,l502,xe" fillcolor="#8db3e2" stroked="f" strokecolor="#212120">
               <v:fill color2="#1f497d" rotate="t" focus="100%" type="gradient"/>
               <v:shadow color="#8c8682"/>
               <v:path arrowok="t" o:connecttype="custom" o:connectlocs="1183005,0;219162,0;0,10655300;1183005,10655300;1183005,0" o:connectangles="0,0,0,0,0"/>
@@ -35370,12 +36252,12 @@
   </w:tbl>
   <w:p>
     <w:pPr>
-      <w:pStyle w:val="Title"/>
+      <w:pStyle w:val="Tiu"/>
     </w:pPr>
   </w:p>
   <w:p>
     <w:pPr>
-      <w:pStyle w:val="NormalWeb"/>
+      <w:pStyle w:val="ThngthngWeb"/>
       <w:spacing w:before="0" w:beforeAutospacing="0" w:after="0" w:afterAutospacing="0"/>
       <w:jc w:val="center"/>
       <w:rPr>
@@ -35433,7 +36315,7 @@
   </w:p>
   <w:p>
     <w:pPr>
-      <w:pStyle w:val="NormalWeb"/>
+      <w:pStyle w:val="ThngthngWeb"/>
       <w:spacing w:before="0" w:beforeAutospacing="0" w:after="0" w:afterAutospacing="0"/>
       <w:jc w:val="center"/>
       <w:rPr>
@@ -35574,7 +36456,7 @@
 </file>
 
 <file path=word/header2.xml><?xml version="1.0" encoding="utf-8"?>
-<w:hdr xmlns:wpc="http://schemas.microsoft.com/office/word/2010/wordprocessingCanvas" xmlns:cx="http://schemas.microsoft.com/office/drawing/2014/chartex" xmlns:mc="http://schemas.openxmlformats.org/markup-compatibility/2006" xmlns:o="urn:schemas-microsoft-com:office:office" xmlns:r="http://schemas.openxmlformats.org/officeDocument/2006/relationships" xmlns:m="http://schemas.openxmlformats.org/officeDocument/2006/math" xmlns:v="urn:schemas-microsoft-com:vml" xmlns:wp14="http://schemas.microsoft.com/office/word/2010/wordprocessingDrawing" xmlns:wp="http://schemas.openxmlformats.org/drawingml/2006/wordprocessingDrawing" xmlns:w10="urn:schemas-microsoft-com:office:word" xmlns:w="http://schemas.openxmlformats.org/wordprocessingml/2006/main" xmlns:w14="http://schemas.microsoft.com/office/word/2010/wordml" xmlns:w15="http://schemas.microsoft.com/office/word/2012/wordml" xmlns:w16se="http://schemas.microsoft.com/office/word/2015/wordml/symex" xmlns:wpg="http://schemas.microsoft.com/office/word/2010/wordprocessingGroup" xmlns:wpi="http://schemas.microsoft.com/office/word/2010/wordprocessingInk" xmlns:wne="http://schemas.microsoft.com/office/word/2006/wordml" xmlns:wps="http://schemas.microsoft.com/office/word/2010/wordprocessingShape" mc:Ignorable="w14 w15 w16se wp14">
+<w:hdr xmlns:wpc="http://schemas.microsoft.com/office/word/2010/wordprocessingCanvas" xmlns:cx="http://schemas.microsoft.com/office/drawing/2014/chartex" xmlns:cx1="http://schemas.microsoft.com/office/drawing/2015/9/8/chartex" xmlns:cx2="http://schemas.microsoft.com/office/drawing/2015/10/21/chartex" xmlns:cx3="http://schemas.microsoft.com/office/drawing/2016/5/9/chartex" xmlns:cx4="http://schemas.microsoft.com/office/drawing/2016/5/10/chartex" xmlns:cx5="http://schemas.microsoft.com/office/drawing/2016/5/11/chartex" xmlns:cx6="http://schemas.microsoft.com/office/drawing/2016/5/12/chartex" xmlns:cx7="http://schemas.microsoft.com/office/drawing/2016/5/13/chartex" xmlns:cx8="http://schemas.microsoft.com/office/drawing/2016/5/14/chartex" xmlns:mc="http://schemas.openxmlformats.org/markup-compatibility/2006" xmlns:o="urn:schemas-microsoft-com:office:office" xmlns:r="http://schemas.openxmlformats.org/officeDocument/2006/relationships" xmlns:m="http://schemas.openxmlformats.org/officeDocument/2006/math" xmlns:v="urn:schemas-microsoft-com:vml" xmlns:wp14="http://schemas.microsoft.com/office/word/2010/wordprocessingDrawing" xmlns:wp="http://schemas.openxmlformats.org/drawingml/2006/wordprocessingDrawing" xmlns:w10="urn:schemas-microsoft-com:office:word" xmlns:w="http://schemas.openxmlformats.org/wordprocessingml/2006/main" xmlns:w14="http://schemas.microsoft.com/office/word/2010/wordml" xmlns:w15="http://schemas.microsoft.com/office/word/2012/wordml" xmlns:w16se="http://schemas.microsoft.com/office/word/2015/wordml/symex" xmlns:wpg="http://schemas.microsoft.com/office/word/2010/wordprocessingGroup" xmlns:wpi="http://schemas.microsoft.com/office/word/2010/wordprocessingInk" xmlns:wne="http://schemas.microsoft.com/office/word/2006/wordml" xmlns:wps="http://schemas.microsoft.com/office/word/2010/wordprocessingShape" mc:Ignorable="w14 w15 w16se wp14">
   <w:tbl>
     <w:tblPr>
       <w:tblW w:w="9468" w:type="dxa"/>
@@ -35600,7 +36482,7 @@
         </w:tcPr>
         <w:p>
           <w:pPr>
-            <w:pStyle w:val="Header"/>
+            <w:pStyle w:val="utrang"/>
             <w:rPr>
               <w:color w:val="0000FF"/>
               <w:lang w:val="en-US"/>
@@ -35622,7 +36504,7 @@
         </w:tcPr>
         <w:p>
           <w:pPr>
-            <w:pStyle w:val="Header"/>
+            <w:pStyle w:val="utrang"/>
             <w:rPr>
               <w:lang w:val="en-US"/>
             </w:rPr>
@@ -35638,14 +36520,7 @@
               <w:color w:val="0000FF"/>
               <w:lang w:val="en-US"/>
             </w:rPr>
-            <w:t>1.0</w:t>
-          </w:r>
-          <w:r>
-            <w:rPr>
-              <w:color w:val="0000FF"/>
-              <w:lang w:val="en-US"/>
-            </w:rPr>
-            <w:t>4</w:t>
+            <w:t>1.04</w:t>
           </w:r>
         </w:p>
       </w:tc>
@@ -35658,7 +36533,7 @@
         </w:tcPr>
         <w:p>
           <w:pPr>
-            <w:pStyle w:val="Header"/>
+            <w:pStyle w:val="utrang"/>
             <w:rPr>
               <w:lang w:val="en-US"/>
             </w:rPr>
@@ -35678,7 +36553,7 @@
         </w:tcPr>
         <w:p>
           <w:pPr>
-            <w:pStyle w:val="Header"/>
+            <w:pStyle w:val="utrang"/>
             <w:rPr>
               <w:lang w:val="en-US"/>
             </w:rPr>
@@ -35702,7 +36577,7 @@
   </w:tbl>
   <w:p>
     <w:pPr>
-      <w:pStyle w:val="Header"/>
+      <w:pStyle w:val="utrang"/>
       <w:rPr>
         <w:lang w:val="en-US"/>
       </w:rPr>
@@ -35712,7 +36587,7 @@
 </file>
 
 <file path=word/numbering.xml><?xml version="1.0" encoding="utf-8"?>
-<w:numbering xmlns:wpc="http://schemas.microsoft.com/office/word/2010/wordprocessingCanvas" xmlns:cx="http://schemas.microsoft.com/office/drawing/2014/chartex" xmlns:mc="http://schemas.openxmlformats.org/markup-compatibility/2006" xmlns:o="urn:schemas-microsoft-com:office:office" xmlns:r="http://schemas.openxmlformats.org/officeDocument/2006/relationships" xmlns:m="http://schemas.openxmlformats.org/officeDocument/2006/math" xmlns:v="urn:schemas-microsoft-com:vml" xmlns:wp14="http://schemas.microsoft.com/office/word/2010/wordprocessingDrawing" xmlns:wp="http://schemas.openxmlformats.org/drawingml/2006/wordprocessingDrawing" xmlns:w10="urn:schemas-microsoft-com:office:word" xmlns:w="http://schemas.openxmlformats.org/wordprocessingml/2006/main" xmlns:w14="http://schemas.microsoft.com/office/word/2010/wordml" xmlns:w15="http://schemas.microsoft.com/office/word/2012/wordml" xmlns:w16se="http://schemas.microsoft.com/office/word/2015/wordml/symex" xmlns:wpg="http://schemas.microsoft.com/office/word/2010/wordprocessingGroup" xmlns:wpi="http://schemas.microsoft.com/office/word/2010/wordprocessingInk" xmlns:wne="http://schemas.microsoft.com/office/word/2006/wordml" xmlns:wps="http://schemas.microsoft.com/office/word/2010/wordprocessingShape" mc:Ignorable="w14 w15 w16se wp14">
+<w:numbering xmlns:wpc="http://schemas.microsoft.com/office/word/2010/wordprocessingCanvas" xmlns:cx="http://schemas.microsoft.com/office/drawing/2014/chartex" xmlns:cx1="http://schemas.microsoft.com/office/drawing/2015/9/8/chartex" xmlns:cx2="http://schemas.microsoft.com/office/drawing/2015/10/21/chartex" xmlns:cx3="http://schemas.microsoft.com/office/drawing/2016/5/9/chartex" xmlns:cx4="http://schemas.microsoft.com/office/drawing/2016/5/10/chartex" xmlns:cx5="http://schemas.microsoft.com/office/drawing/2016/5/11/chartex" xmlns:cx6="http://schemas.microsoft.com/office/drawing/2016/5/12/chartex" xmlns:cx7="http://schemas.microsoft.com/office/drawing/2016/5/13/chartex" xmlns:cx8="http://schemas.microsoft.com/office/drawing/2016/5/14/chartex" xmlns:mc="http://schemas.openxmlformats.org/markup-compatibility/2006" xmlns:o="urn:schemas-microsoft-com:office:office" xmlns:r="http://schemas.openxmlformats.org/officeDocument/2006/relationships" xmlns:m="http://schemas.openxmlformats.org/officeDocument/2006/math" xmlns:v="urn:schemas-microsoft-com:vml" xmlns:wp14="http://schemas.microsoft.com/office/word/2010/wordprocessingDrawing" xmlns:wp="http://schemas.openxmlformats.org/drawingml/2006/wordprocessingDrawing" xmlns:w10="urn:schemas-microsoft-com:office:word" xmlns:w="http://schemas.openxmlformats.org/wordprocessingml/2006/main" xmlns:w14="http://schemas.microsoft.com/office/word/2010/wordml" xmlns:w15="http://schemas.microsoft.com/office/word/2012/wordml" xmlns:w16se="http://schemas.microsoft.com/office/word/2015/wordml/symex" xmlns:wpg="http://schemas.microsoft.com/office/word/2010/wordprocessingGroup" xmlns:wpi="http://schemas.microsoft.com/office/word/2010/wordprocessingInk" xmlns:wne="http://schemas.microsoft.com/office/word/2006/wordml" xmlns:wps="http://schemas.microsoft.com/office/word/2010/wordprocessingShape" mc:Ignorable="w14 w15 w16se wp14">
   <w:abstractNum w:abstractNumId="0" w15:restartNumberingAfterBreak="0">
     <w:nsid w:val="FFFFFFFB"/>
     <w:multiLevelType w:val="multilevel"/>
@@ -35720,7 +36595,7 @@
     <w:lvl w:ilvl="0">
       <w:start w:val="1"/>
       <w:numFmt w:val="decimal"/>
-      <w:pStyle w:val="Heading1"/>
+      <w:pStyle w:val="u1"/>
       <w:lvlText w:val="%1."/>
       <w:legacy w:legacy="1" w:legacySpace="144" w:legacyIndent="0"/>
       <w:lvlJc w:val="left"/>
@@ -35728,7 +36603,7 @@
     <w:lvl w:ilvl="1">
       <w:start w:val="1"/>
       <w:numFmt w:val="decimal"/>
-      <w:pStyle w:val="Heading2"/>
+      <w:pStyle w:val="u2"/>
       <w:lvlText w:val="%1.%2"/>
       <w:legacy w:legacy="1" w:legacySpace="144" w:legacyIndent="0"/>
       <w:lvlJc w:val="left"/>
@@ -35736,7 +36611,7 @@
     <w:lvl w:ilvl="2">
       <w:start w:val="1"/>
       <w:numFmt w:val="decimal"/>
-      <w:pStyle w:val="Heading3"/>
+      <w:pStyle w:val="u3"/>
       <w:lvlText w:val="%1.%2.%3"/>
       <w:legacy w:legacy="1" w:legacySpace="144" w:legacyIndent="0"/>
       <w:lvlJc w:val="left"/>
@@ -35744,7 +36619,7 @@
     <w:lvl w:ilvl="3">
       <w:start w:val="1"/>
       <w:numFmt w:val="decimal"/>
-      <w:pStyle w:val="Heading4"/>
+      <w:pStyle w:val="u4"/>
       <w:lvlText w:val="%1.%2.%3.%4"/>
       <w:legacy w:legacy="1" w:legacySpace="144" w:legacyIndent="0"/>
       <w:lvlJc w:val="left"/>
@@ -35752,7 +36627,7 @@
     <w:lvl w:ilvl="4">
       <w:start w:val="1"/>
       <w:numFmt w:val="decimal"/>
-      <w:pStyle w:val="Heading5"/>
+      <w:pStyle w:val="u5"/>
       <w:lvlText w:val="%1.%2.%3.%4.%5"/>
       <w:legacy w:legacy="1" w:legacySpace="144" w:legacyIndent="0"/>
       <w:lvlJc w:val="left"/>
@@ -35760,7 +36635,7 @@
     <w:lvl w:ilvl="5">
       <w:start w:val="1"/>
       <w:numFmt w:val="decimal"/>
-      <w:pStyle w:val="Heading6"/>
+      <w:pStyle w:val="u6"/>
       <w:lvlText w:val="%1.%2.%3.%4.%5.%6"/>
       <w:legacy w:legacy="1" w:legacySpace="144" w:legacyIndent="0"/>
       <w:lvlJc w:val="left"/>
@@ -35768,7 +36643,7 @@
     <w:lvl w:ilvl="6">
       <w:start w:val="1"/>
       <w:numFmt w:val="decimal"/>
-      <w:pStyle w:val="Heading7"/>
+      <w:pStyle w:val="u7"/>
       <w:lvlText w:val="%1.%2.%3.%4.%5.%6.%7"/>
       <w:legacy w:legacy="1" w:legacySpace="144" w:legacyIndent="0"/>
       <w:lvlJc w:val="left"/>
@@ -35776,7 +36651,7 @@
     <w:lvl w:ilvl="7">
       <w:start w:val="1"/>
       <w:numFmt w:val="decimal"/>
-      <w:pStyle w:val="Heading8"/>
+      <w:pStyle w:val="u8"/>
       <w:lvlText w:val="%1.%2.%3.%4.%5.%6.%7.%8"/>
       <w:legacy w:legacy="1" w:legacySpace="144" w:legacyIndent="0"/>
       <w:lvlJc w:val="left"/>
@@ -35784,7 +36659,7 @@
     <w:lvl w:ilvl="8">
       <w:start w:val="1"/>
       <w:numFmt w:val="decimal"/>
-      <w:pStyle w:val="Heading9"/>
+      <w:pStyle w:val="u9"/>
       <w:lvlText w:val="%1.%2.%3.%4.%5.%6.%7.%8.%9"/>
       <w:legacy w:legacy="1" w:legacySpace="144" w:legacyIndent="0"/>
       <w:lvlJc w:val="left"/>
@@ -39023,7 +39898,7 @@
     </w:rPrDefault>
     <w:pPrDefault/>
   </w:docDefaults>
-  <w:latentStyles w:defLockedState="0" w:defUIPriority="0" w:defSemiHidden="0" w:defUnhideWhenUsed="0" w:defQFormat="0" w:count="371">
+  <w:latentStyles w:defLockedState="0" w:defUIPriority="0" w:defSemiHidden="0" w:defUnhideWhenUsed="0" w:defQFormat="0" w:count="374">
     <w:lsdException w:name="Normal" w:qFormat="1"/>
     <w:lsdException w:name="heading 1" w:qFormat="1"/>
     <w:lsdException w:name="heading 2" w:qFormat="1"/>
@@ -39123,7 +39998,6 @@
     <w:lsdException w:name="HTML Sample" w:semiHidden="1" w:unhideWhenUsed="1"/>
     <w:lsdException w:name="HTML Typewriter" w:semiHidden="1" w:unhideWhenUsed="1"/>
     <w:lsdException w:name="HTML Variable" w:semiHidden="1" w:unhideWhenUsed="1"/>
-    <w:lsdException w:name="Normal Table" w:semiHidden="1" w:unhideWhenUsed="1"/>
     <w:lsdException w:name="annotation subject" w:semiHidden="1" w:unhideWhenUsed="1"/>
     <w:lsdException w:name="No List" w:semiHidden="1" w:unhideWhenUsed="1"/>
     <w:lsdException w:name="Outline List 1" w:semiHidden="1" w:unhideWhenUsed="1"/>
@@ -39168,7 +40042,6 @@
     <w:lsdException w:name="Table Professional" w:semiHidden="1" w:unhideWhenUsed="1"/>
     <w:lsdException w:name="Table Subtle 1" w:semiHidden="1" w:unhideWhenUsed="1"/>
     <w:lsdException w:name="Table Subtle 2" w:semiHidden="1" w:unhideWhenUsed="1"/>
-    <w:lsdException w:name="Table Web 1" w:semiHidden="1" w:unhideWhenUsed="1"/>
     <w:lsdException w:name="Table Web 2" w:semiHidden="1" w:unhideWhenUsed="1"/>
     <w:lsdException w:name="Table Web 3" w:semiHidden="1" w:unhideWhenUsed="1"/>
     <w:lsdException w:name="Balloon Text" w:semiHidden="1" w:unhideWhenUsed="1"/>
@@ -39388,8 +40261,11 @@
     <w:lsdException w:name="List Table 5 Dark Accent 6" w:uiPriority="50"/>
     <w:lsdException w:name="List Table 6 Colorful Accent 6" w:uiPriority="51"/>
     <w:lsdException w:name="List Table 7 Colorful Accent 6" w:uiPriority="52"/>
+    <w:lsdException w:name="Mention" w:semiHidden="1" w:uiPriority="99" w:unhideWhenUsed="1"/>
+    <w:lsdException w:name="Smart Hyperlink" w:semiHidden="1" w:uiPriority="99" w:unhideWhenUsed="1"/>
+    <w:lsdException w:name="Hashtag" w:semiHidden="1" w:uiPriority="99" w:unhideWhenUsed="1"/>
   </w:latentStyles>
-  <w:style w:type="paragraph" w:default="1" w:styleId="Normal">
+  <w:style w:type="paragraph" w:default="1" w:styleId="Binhthng">
     <w:name w:val="Normal"/>
     <w:qFormat/>
     <w:pPr>
@@ -39401,11 +40277,11 @@
       <w:lang w:val="vi-VN"/>
     </w:rPr>
   </w:style>
-  <w:style w:type="paragraph" w:styleId="Heading1">
+  <w:style w:type="paragraph" w:styleId="u1">
     <w:name w:val="heading 1"/>
-    <w:basedOn w:val="Normal"/>
-    <w:next w:val="Normal"/>
-    <w:link w:val="Heading1Char"/>
+    <w:basedOn w:val="Binhthng"/>
+    <w:next w:val="Binhthng"/>
+    <w:link w:val="u1Char"/>
     <w:qFormat/>
     <w:rsid w:val="008F2F96"/>
     <w:pPr>
@@ -39422,10 +40298,10 @@
       <w:sz w:val="28"/>
     </w:rPr>
   </w:style>
-  <w:style w:type="paragraph" w:styleId="Heading2">
+  <w:style w:type="paragraph" w:styleId="u2">
     <w:name w:val="heading 2"/>
-    <w:basedOn w:val="Heading1"/>
-    <w:next w:val="Normal"/>
+    <w:basedOn w:val="u1"/>
+    <w:next w:val="Binhthng"/>
     <w:qFormat/>
     <w:rsid w:val="008F2F96"/>
     <w:pPr>
@@ -39438,10 +40314,10 @@
       <w:sz w:val="26"/>
     </w:rPr>
   </w:style>
-  <w:style w:type="paragraph" w:styleId="Heading3">
+  <w:style w:type="paragraph" w:styleId="u3">
     <w:name w:val="heading 3"/>
-    <w:basedOn w:val="Heading1"/>
-    <w:next w:val="Normal"/>
+    <w:basedOn w:val="u1"/>
+    <w:next w:val="Binhthng"/>
     <w:qFormat/>
     <w:rsid w:val="00AE607F"/>
     <w:pPr>
@@ -39459,10 +40335,10 @@
       <w:sz w:val="24"/>
     </w:rPr>
   </w:style>
-  <w:style w:type="paragraph" w:styleId="Heading4">
+  <w:style w:type="paragraph" w:styleId="u4">
     <w:name w:val="heading 4"/>
-    <w:basedOn w:val="Heading1"/>
-    <w:next w:val="Normal"/>
+    <w:basedOn w:val="u1"/>
+    <w:next w:val="Binhthng"/>
     <w:qFormat/>
     <w:rsid w:val="007D1CF6"/>
     <w:pPr>
@@ -39480,10 +40356,10 @@
       <w:sz w:val="24"/>
     </w:rPr>
   </w:style>
-  <w:style w:type="paragraph" w:styleId="Heading5">
+  <w:style w:type="paragraph" w:styleId="u5">
     <w:name w:val="heading 5"/>
-    <w:basedOn w:val="Normal"/>
-    <w:next w:val="Normal"/>
+    <w:basedOn w:val="Binhthng"/>
+    <w:next w:val="Binhthng"/>
     <w:qFormat/>
     <w:pPr>
       <w:numPr>
@@ -39497,10 +40373,10 @@
       <w:sz w:val="22"/>
     </w:rPr>
   </w:style>
-  <w:style w:type="paragraph" w:styleId="Heading6">
+  <w:style w:type="paragraph" w:styleId="u6">
     <w:name w:val="heading 6"/>
-    <w:basedOn w:val="Normal"/>
-    <w:next w:val="Normal"/>
+    <w:basedOn w:val="Binhthng"/>
+    <w:next w:val="Binhthng"/>
     <w:qFormat/>
     <w:pPr>
       <w:numPr>
@@ -39515,10 +40391,10 @@
       <w:sz w:val="22"/>
     </w:rPr>
   </w:style>
-  <w:style w:type="paragraph" w:styleId="Heading7">
+  <w:style w:type="paragraph" w:styleId="u7">
     <w:name w:val="heading 7"/>
-    <w:basedOn w:val="Normal"/>
-    <w:next w:val="Normal"/>
+    <w:basedOn w:val="Binhthng"/>
+    <w:next w:val="Binhthng"/>
     <w:qFormat/>
     <w:pPr>
       <w:numPr>
@@ -39529,10 +40405,10 @@
       <w:outlineLvl w:val="6"/>
     </w:pPr>
   </w:style>
-  <w:style w:type="paragraph" w:styleId="Heading8">
+  <w:style w:type="paragraph" w:styleId="u8">
     <w:name w:val="heading 8"/>
-    <w:basedOn w:val="Normal"/>
-    <w:next w:val="Normal"/>
+    <w:basedOn w:val="Binhthng"/>
+    <w:next w:val="Binhthng"/>
     <w:qFormat/>
     <w:pPr>
       <w:numPr>
@@ -39546,10 +40422,10 @@
       <w:i/>
     </w:rPr>
   </w:style>
-  <w:style w:type="paragraph" w:styleId="Heading9">
+  <w:style w:type="paragraph" w:styleId="u9">
     <w:name w:val="heading 9"/>
-    <w:basedOn w:val="Normal"/>
-    <w:next w:val="Normal"/>
+    <w:basedOn w:val="Binhthng"/>
+    <w:next w:val="Binhthng"/>
     <w:qFormat/>
     <w:pPr>
       <w:numPr>
@@ -39565,13 +40441,13 @@
       <w:sz w:val="18"/>
     </w:rPr>
   </w:style>
-  <w:style w:type="character" w:default="1" w:styleId="DefaultParagraphFont">
+  <w:style w:type="character" w:default="1" w:styleId="Phngmcinhcuaoanvn">
     <w:name w:val="Default Paragraph Font"/>
     <w:uiPriority w:val="1"/>
     <w:semiHidden/>
     <w:unhideWhenUsed/>
   </w:style>
-  <w:style w:type="table" w:default="1" w:styleId="TableNormal">
+  <w:style w:type="table" w:default="1" w:styleId="BangThngthng">
     <w:name w:val="Normal Table"/>
     <w:uiPriority w:val="99"/>
     <w:semiHidden/>
@@ -39586,7 +40462,7 @@
       </w:tblCellMar>
     </w:tblPr>
   </w:style>
-  <w:style w:type="numbering" w:default="1" w:styleId="NoList">
+  <w:style w:type="numbering" w:default="1" w:styleId="Khngco">
     <w:name w:val="No List"/>
     <w:uiPriority w:val="99"/>
     <w:semiHidden/>
@@ -39594,7 +40470,7 @@
   </w:style>
   <w:style w:type="paragraph" w:customStyle="1" w:styleId="Paragraph2">
     <w:name w:val="Paragraph2"/>
-    <w:basedOn w:val="Normal"/>
+    <w:basedOn w:val="Binhthng"/>
     <w:pPr>
       <w:spacing w:before="80"/>
       <w:ind w:left="720"/>
@@ -39605,11 +40481,11 @@
       <w:lang w:val="en-AU"/>
     </w:rPr>
   </w:style>
-  <w:style w:type="paragraph" w:styleId="Title">
+  <w:style w:type="paragraph" w:styleId="Tiu">
     <w:name w:val="Title"/>
-    <w:basedOn w:val="Normal"/>
-    <w:next w:val="Normal"/>
-    <w:link w:val="TitleChar"/>
+    <w:basedOn w:val="Binhthng"/>
+    <w:next w:val="Binhthng"/>
+    <w:link w:val="TiuChar"/>
     <w:qFormat/>
     <w:pPr>
       <w:spacing w:line="240" w:lineRule="auto"/>
@@ -39621,9 +40497,9 @@
       <w:sz w:val="36"/>
     </w:rPr>
   </w:style>
-  <w:style w:type="paragraph" w:styleId="Subtitle">
+  <w:style w:type="paragraph" w:styleId="Tiuphu">
     <w:name w:val="Subtitle"/>
-    <w:basedOn w:val="Normal"/>
+    <w:basedOn w:val="Binhthng"/>
     <w:qFormat/>
     <w:pPr>
       <w:spacing w:after="60"/>
@@ -39636,17 +40512,17 @@
       <w:lang w:val="en-AU"/>
     </w:rPr>
   </w:style>
-  <w:style w:type="paragraph" w:styleId="NormalIndent">
+  <w:style w:type="paragraph" w:styleId="ThutlBinhthng">
     <w:name w:val="Normal Indent"/>
-    <w:basedOn w:val="Normal"/>
+    <w:basedOn w:val="Binhthng"/>
     <w:pPr>
       <w:ind w:left="900" w:hanging="900"/>
     </w:pPr>
   </w:style>
-  <w:style w:type="paragraph" w:styleId="TOC1">
+  <w:style w:type="paragraph" w:styleId="Mucluc1">
     <w:name w:val="toc 1"/>
-    <w:basedOn w:val="Normal"/>
-    <w:next w:val="Normal"/>
+    <w:basedOn w:val="Binhthng"/>
+    <w:next w:val="Binhthng"/>
     <w:semiHidden/>
     <w:pPr>
       <w:tabs>
@@ -39656,10 +40532,10 @@
       <w:ind w:right="720"/>
     </w:pPr>
   </w:style>
-  <w:style w:type="paragraph" w:styleId="TOC2">
+  <w:style w:type="paragraph" w:styleId="Mucluc2">
     <w:name w:val="toc 2"/>
-    <w:basedOn w:val="Normal"/>
-    <w:next w:val="Normal"/>
+    <w:basedOn w:val="Binhthng"/>
+    <w:next w:val="Binhthng"/>
     <w:semiHidden/>
     <w:pPr>
       <w:tabs>
@@ -39668,10 +40544,10 @@
       <w:ind w:left="432" w:right="720"/>
     </w:pPr>
   </w:style>
-  <w:style w:type="paragraph" w:styleId="TOC3">
+  <w:style w:type="paragraph" w:styleId="Mucluc3">
     <w:name w:val="toc 3"/>
-    <w:basedOn w:val="Normal"/>
-    <w:next w:val="Normal"/>
+    <w:basedOn w:val="Binhthng"/>
+    <w:next w:val="Binhthng"/>
     <w:semiHidden/>
     <w:pPr>
       <w:tabs>
@@ -39680,9 +40556,9 @@
       <w:ind w:left="864"/>
     </w:pPr>
   </w:style>
-  <w:style w:type="paragraph" w:styleId="Header">
+  <w:style w:type="paragraph" w:styleId="utrang">
     <w:name w:val="header"/>
-    <w:basedOn w:val="Normal"/>
+    <w:basedOn w:val="Binhthng"/>
     <w:pPr>
       <w:tabs>
         <w:tab w:val="center" w:pos="4320"/>
@@ -39690,9 +40566,9 @@
       </w:tabs>
     </w:pPr>
   </w:style>
-  <w:style w:type="paragraph" w:styleId="Footer">
+  <w:style w:type="paragraph" w:styleId="Chntrang">
     <w:name w:val="footer"/>
-    <w:basedOn w:val="Normal"/>
+    <w:basedOn w:val="Binhthng"/>
     <w:pPr>
       <w:tabs>
         <w:tab w:val="center" w:pos="4320"/>
@@ -39700,13 +40576,13 @@
       </w:tabs>
     </w:pPr>
   </w:style>
-  <w:style w:type="character" w:styleId="PageNumber">
+  <w:style w:type="character" w:styleId="Strang">
     <w:name w:val="page number"/>
-    <w:basedOn w:val="DefaultParagraphFont"/>
+    <w:basedOn w:val="Phngmcinhcuaoanvn"/>
   </w:style>
   <w:style w:type="paragraph" w:customStyle="1" w:styleId="Bullet2">
     <w:name w:val="Bullet2"/>
-    <w:basedOn w:val="Normal"/>
+    <w:basedOn w:val="Binhthng"/>
     <w:pPr>
       <w:ind w:left="1440" w:hanging="360"/>
     </w:pPr>
@@ -39716,7 +40592,7 @@
   </w:style>
   <w:style w:type="paragraph" w:customStyle="1" w:styleId="Paragraph1">
     <w:name w:val="Paragraph1"/>
-    <w:basedOn w:val="Normal"/>
+    <w:basedOn w:val="Binhthng"/>
     <w:pPr>
       <w:spacing w:before="80" w:line="240" w:lineRule="auto"/>
       <w:jc w:val="both"/>
@@ -39724,16 +40600,16 @@
   </w:style>
   <w:style w:type="paragraph" w:customStyle="1" w:styleId="Tabletext">
     <w:name w:val="Tabletext"/>
-    <w:basedOn w:val="Normal"/>
+    <w:basedOn w:val="Binhthng"/>
     <w:pPr>
       <w:keepLines/>
       <w:spacing w:after="120"/>
     </w:pPr>
   </w:style>
-  <w:style w:type="paragraph" w:styleId="BodyText">
+  <w:style w:type="paragraph" w:styleId="ThnVnban">
     <w:name w:val="Body Text"/>
-    <w:basedOn w:val="Normal"/>
-    <w:link w:val="BodyTextChar"/>
+    <w:basedOn w:val="Binhthng"/>
+    <w:link w:val="ThnVnbanChar"/>
     <w:pPr>
       <w:keepLines/>
       <w:spacing w:after="120"/>
@@ -39749,12 +40625,12 @@
   </w:style>
   <w:style w:type="paragraph" w:customStyle="1" w:styleId="Bullet1">
     <w:name w:val="Bullet1"/>
-    <w:basedOn w:val="Normal"/>
+    <w:basedOn w:val="Binhthng"/>
     <w:pPr>
       <w:ind w:left="720" w:hanging="432"/>
     </w:pPr>
   </w:style>
-  <w:style w:type="character" w:styleId="FootnoteReference">
+  <w:style w:type="character" w:styleId="ThamchiuCcchu">
     <w:name w:val="footnote reference"/>
     <w:semiHidden/>
     <w:rPr>
@@ -39762,9 +40638,9 @@
       <w:vertAlign w:val="superscript"/>
     </w:rPr>
   </w:style>
-  <w:style w:type="paragraph" w:styleId="FootnoteText">
+  <w:style w:type="paragraph" w:styleId="VnbanCcchu">
     <w:name w:val="footnote text"/>
-    <w:basedOn w:val="Normal"/>
+    <w:basedOn w:val="Binhthng"/>
     <w:semiHidden/>
     <w:pPr>
       <w:keepNext/>
@@ -39780,9 +40656,9 @@
       <w:sz w:val="16"/>
     </w:rPr>
   </w:style>
-  <w:style w:type="paragraph" w:styleId="DocumentMap">
+  <w:style w:type="paragraph" w:styleId="Bantailiu">
     <w:name w:val="Document Map"/>
-    <w:basedOn w:val="Normal"/>
+    <w:basedOn w:val="Binhthng"/>
     <w:semiHidden/>
     <w:pPr>
       <w:shd w:val="clear" w:color="auto" w:fill="000080"/>
@@ -39798,63 +40674,63 @@
       <w:ind w:left="2250"/>
     </w:pPr>
   </w:style>
-  <w:style w:type="paragraph" w:styleId="TOC4">
+  <w:style w:type="paragraph" w:styleId="Mucluc4">
     <w:name w:val="toc 4"/>
-    <w:basedOn w:val="Normal"/>
-    <w:next w:val="Normal"/>
+    <w:basedOn w:val="Binhthng"/>
+    <w:next w:val="Binhthng"/>
     <w:semiHidden/>
     <w:pPr>
       <w:ind w:left="600"/>
     </w:pPr>
   </w:style>
-  <w:style w:type="paragraph" w:styleId="TOC5">
+  <w:style w:type="paragraph" w:styleId="Mucluc5">
     <w:name w:val="toc 5"/>
-    <w:basedOn w:val="Normal"/>
-    <w:next w:val="Normal"/>
+    <w:basedOn w:val="Binhthng"/>
+    <w:next w:val="Binhthng"/>
     <w:semiHidden/>
     <w:pPr>
       <w:ind w:left="800"/>
     </w:pPr>
   </w:style>
-  <w:style w:type="paragraph" w:styleId="TOC6">
+  <w:style w:type="paragraph" w:styleId="Mucluc6">
     <w:name w:val="toc 6"/>
-    <w:basedOn w:val="Normal"/>
-    <w:next w:val="Normal"/>
+    <w:basedOn w:val="Binhthng"/>
+    <w:next w:val="Binhthng"/>
     <w:semiHidden/>
     <w:pPr>
       <w:ind w:left="1000"/>
     </w:pPr>
   </w:style>
-  <w:style w:type="paragraph" w:styleId="TOC7">
+  <w:style w:type="paragraph" w:styleId="Mucluc7">
     <w:name w:val="toc 7"/>
-    <w:basedOn w:val="Normal"/>
-    <w:next w:val="Normal"/>
+    <w:basedOn w:val="Binhthng"/>
+    <w:next w:val="Binhthng"/>
     <w:semiHidden/>
     <w:pPr>
       <w:ind w:left="1200"/>
     </w:pPr>
   </w:style>
-  <w:style w:type="paragraph" w:styleId="TOC8">
+  <w:style w:type="paragraph" w:styleId="Mucluc8">
     <w:name w:val="toc 8"/>
-    <w:basedOn w:val="Normal"/>
-    <w:next w:val="Normal"/>
+    <w:basedOn w:val="Binhthng"/>
+    <w:next w:val="Binhthng"/>
     <w:semiHidden/>
     <w:pPr>
       <w:ind w:left="1400"/>
     </w:pPr>
   </w:style>
-  <w:style w:type="paragraph" w:styleId="TOC9">
+  <w:style w:type="paragraph" w:styleId="Mucluc9">
     <w:name w:val="toc 9"/>
-    <w:basedOn w:val="Normal"/>
-    <w:next w:val="Normal"/>
+    <w:basedOn w:val="Binhthng"/>
+    <w:next w:val="Binhthng"/>
     <w:semiHidden/>
     <w:pPr>
       <w:ind w:left="1600"/>
     </w:pPr>
   </w:style>
-  <w:style w:type="paragraph" w:styleId="BodyText2">
+  <w:style w:type="paragraph" w:styleId="Thnvnban2">
     <w:name w:val="Body Text 2"/>
-    <w:basedOn w:val="Normal"/>
+    <w:basedOn w:val="Binhthng"/>
     <w:pPr>
       <w:widowControl/>
       <w:spacing w:line="240" w:lineRule="auto"/>
@@ -39864,9 +40740,9 @@
       <w:sz w:val="28"/>
     </w:rPr>
   </w:style>
-  <w:style w:type="paragraph" w:styleId="BodyText3">
+  <w:style w:type="paragraph" w:styleId="Thnvnban3">
     <w:name w:val="Body Text 3"/>
-    <w:basedOn w:val="Normal"/>
+    <w:basedOn w:val="Binhthng"/>
     <w:pPr>
       <w:widowControl/>
       <w:spacing w:line="240" w:lineRule="auto"/>
@@ -39877,7 +40753,7 @@
   </w:style>
   <w:style w:type="paragraph" w:customStyle="1" w:styleId="ToDoItem">
     <w:name w:val="To Do Item"/>
-    <w:basedOn w:val="Normal"/>
+    <w:basedOn w:val="Binhthng"/>
     <w:pPr>
       <w:numPr>
         <w:numId w:val="2"/>
@@ -39890,9 +40766,9 @@
       <w:color w:val="0000FF"/>
     </w:rPr>
   </w:style>
-  <w:style w:type="table" w:styleId="TableGrid">
+  <w:style w:type="table" w:styleId="LiBang">
     <w:name w:val="Table Grid"/>
-    <w:basedOn w:val="TableNormal"/>
+    <w:basedOn w:val="BangThngthng"/>
     <w:rsid w:val="007A1DE8"/>
     <w:pPr>
       <w:widowControl w:val="0"/>
@@ -39909,9 +40785,9 @@
       </w:tblBorders>
     </w:tblPr>
   </w:style>
-  <w:style w:type="paragraph" w:styleId="NormalWeb">
+  <w:style w:type="paragraph" w:styleId="ThngthngWeb">
     <w:name w:val="Normal (Web)"/>
-    <w:basedOn w:val="Normal"/>
+    <w:basedOn w:val="Binhthng"/>
     <w:uiPriority w:val="99"/>
     <w:unhideWhenUsed/>
     <w:rsid w:val="00F53DBB"/>
@@ -39924,10 +40800,10 @@
       <w:lang w:val="en-US"/>
     </w:rPr>
   </w:style>
-  <w:style w:type="paragraph" w:styleId="BalloonText">
+  <w:style w:type="paragraph" w:styleId="Bongchuthich">
     <w:name w:val="Balloon Text"/>
-    <w:basedOn w:val="Normal"/>
-    <w:link w:val="BalloonTextChar"/>
+    <w:basedOn w:val="Binhthng"/>
+    <w:link w:val="BongchuthichChar"/>
     <w:rsid w:val="00BE4660"/>
     <w:pPr>
       <w:spacing w:line="240" w:lineRule="auto"/>
@@ -39938,10 +40814,10 @@
       <w:szCs w:val="16"/>
     </w:rPr>
   </w:style>
-  <w:style w:type="character" w:customStyle="1" w:styleId="BalloonTextChar">
-    <w:name w:val="Balloon Text Char"/>
-    <w:basedOn w:val="DefaultParagraphFont"/>
-    <w:link w:val="BalloonText"/>
+  <w:style w:type="character" w:customStyle="1" w:styleId="BongchuthichChar">
+    <w:name w:val="Bóng chú thích Char"/>
+    <w:basedOn w:val="Phngmcinhcuaoanvn"/>
+    <w:link w:val="Bongchuthich"/>
     <w:rsid w:val="00BE4660"/>
     <w:rPr>
       <w:rFonts w:ascii="Tahoma" w:hAnsi="Tahoma" w:cs="Tahoma"/>
@@ -39950,9 +40826,9 @@
       <w:lang w:val="vi-VN"/>
     </w:rPr>
   </w:style>
-  <w:style w:type="character" w:styleId="Emphasis">
+  <w:style w:type="character" w:styleId="Nhnmanh">
     <w:name w:val="Emphasis"/>
-    <w:basedOn w:val="DefaultParagraphFont"/>
+    <w:basedOn w:val="Phngmcinhcuaoanvn"/>
     <w:uiPriority w:val="20"/>
     <w:qFormat/>
     <w:rsid w:val="00AD0FFB"/>
@@ -39961,10 +40837,10 @@
       <w:iCs/>
     </w:rPr>
   </w:style>
-  <w:style w:type="character" w:customStyle="1" w:styleId="TitleChar">
-    <w:name w:val="Title Char"/>
-    <w:basedOn w:val="DefaultParagraphFont"/>
-    <w:link w:val="Title"/>
+  <w:style w:type="character" w:customStyle="1" w:styleId="TiuChar">
+    <w:name w:val="Tiêu đề Char"/>
+    <w:basedOn w:val="Phngmcinhcuaoanvn"/>
+    <w:link w:val="Tiu"/>
     <w:rsid w:val="00986AD6"/>
     <w:rPr>
       <w:rFonts w:ascii="Arial" w:hAnsi="Arial"/>
@@ -39973,10 +40849,10 @@
       <w:lang w:val="vi-VN"/>
     </w:rPr>
   </w:style>
-  <w:style w:type="character" w:customStyle="1" w:styleId="Heading1Char">
-    <w:name w:val="Heading 1 Char"/>
-    <w:basedOn w:val="DefaultParagraphFont"/>
-    <w:link w:val="Heading1"/>
+  <w:style w:type="character" w:customStyle="1" w:styleId="u1Char">
+    <w:name w:val="Đầu đề 1 Char"/>
+    <w:basedOn w:val="Phngmcinhcuaoanvn"/>
+    <w:link w:val="u1"/>
     <w:rsid w:val="00E76BD5"/>
     <w:rPr>
       <w:rFonts w:ascii="Arial" w:hAnsi="Arial"/>
@@ -39985,9 +40861,9 @@
       <w:lang w:val="vi-VN"/>
     </w:rPr>
   </w:style>
-  <w:style w:type="paragraph" w:styleId="ListParagraph">
+  <w:style w:type="paragraph" w:styleId="oancuaDanhsach">
     <w:name w:val="List Paragraph"/>
-    <w:basedOn w:val="Normal"/>
+    <w:basedOn w:val="Binhthng"/>
     <w:uiPriority w:val="34"/>
     <w:qFormat/>
     <w:rsid w:val="00B571E1"/>
@@ -39996,10 +40872,10 @@
       <w:contextualSpacing/>
     </w:pPr>
   </w:style>
-  <w:style w:type="character" w:customStyle="1" w:styleId="BodyTextChar">
-    <w:name w:val="Body Text Char"/>
-    <w:basedOn w:val="DefaultParagraphFont"/>
-    <w:link w:val="BodyText"/>
+  <w:style w:type="character" w:customStyle="1" w:styleId="ThnVnbanChar">
+    <w:name w:val="Thân Văn bản Char"/>
+    <w:basedOn w:val="Phngmcinhcuaoanvn"/>
+    <w:link w:val="ThnVnban"/>
     <w:rsid w:val="00D25075"/>
     <w:rPr>
       <w:sz w:val="24"/>

</xml_diff>

<commit_message>
(Báo cáo tổng hợp) Version 1.06
Sửa lại Null và allow null
</commit_message>
<xml_diff>
--- a/Báo cáo.docx
+++ b/Báo cáo.docx
@@ -17166,8 +17166,6 @@
               </w:rPr>
               <w:t>Được null</w:t>
             </w:r>
-            <w:bookmarkStart w:id="20" w:name="_GoBack"/>
-            <w:bookmarkEnd w:id="20"/>
           </w:p>
         </w:tc>
       </w:tr>
@@ -22855,8 +22853,10 @@
               <w:rPr>
                 <w:lang w:val="en-US"/>
               </w:rPr>
-              <w:t>Được null</w:t>
-            </w:r>
+              <w:t>Không được null</w:t>
+            </w:r>
+            <w:bookmarkStart w:id="20" w:name="_GoBack"/>
+            <w:bookmarkEnd w:id="20"/>
           </w:p>
         </w:tc>
       </w:tr>
@@ -25886,7 +25886,7 @@
               <w:rPr>
                 <w:lang w:val="en-US"/>
               </w:rPr>
-              <w:t>Được null</w:t>
+              <w:t>Không được null</w:t>
             </w:r>
           </w:p>
         </w:tc>
@@ -25972,7 +25972,7 @@
               <w:rPr>
                 <w:lang w:val="en-US"/>
               </w:rPr>
-              <w:t>Được null</w:t>
+              <w:t>Không được null</w:t>
             </w:r>
           </w:p>
         </w:tc>
@@ -26160,7 +26160,7 @@
               <w:rPr>
                 <w:lang w:val="en-US"/>
               </w:rPr>
-              <w:t>Được null</w:t>
+              <w:t>Không được null</w:t>
             </w:r>
           </w:p>
         </w:tc>
@@ -26257,7 +26257,7 @@
               <w:rPr>
                 <w:lang w:val="en-US"/>
               </w:rPr>
-              <w:t>Được null</w:t>
+              <w:t>Không được null</w:t>
             </w:r>
           </w:p>
         </w:tc>
@@ -29489,7 +29489,7 @@
               <w:rPr>
                 <w:lang w:val="en-US"/>
               </w:rPr>
-              <w:t>Được null</w:t>
+              <w:t>Không được null</w:t>
             </w:r>
           </w:p>
         </w:tc>
@@ -29580,7 +29580,7 @@
               <w:rPr>
                 <w:lang w:val="en-US"/>
               </w:rPr>
-              <w:t>Được null</w:t>
+              <w:t>Không được null</w:t>
             </w:r>
           </w:p>
         </w:tc>
@@ -32801,7 +32801,7 @@
               <w:rPr>
                 <w:lang w:val="en-US"/>
               </w:rPr>
-              <w:t>Được null</w:t>
+              <w:t>Không được null</w:t>
             </w:r>
           </w:p>
         </w:tc>
@@ -32893,7 +32893,7 @@
               <w:rPr>
                 <w:lang w:val="en-US"/>
               </w:rPr>
-              <w:t>Được null</w:t>
+              <w:t>Không được null</w:t>
             </w:r>
           </w:p>
         </w:tc>
@@ -37628,7 +37628,7 @@
               <w:rStyle w:val="PageNumber"/>
               <w:noProof/>
             </w:rPr>
-            <w:t>18</w:t>
+            <w:t>19</w:t>
           </w:r>
           <w:r>
             <w:rPr>
@@ -37818,7 +37818,7 @@
         </mc:Choice>
         <mc:Fallback>
           <w:pict>
-            <v:shape w14:anchorId="51CA8A93" id="Freeform 1" o:spid="_x0000_s1026" style="position:absolute;margin-left:-1.65pt;margin-top:1.35pt;width:93.15pt;height:839pt;flip:x;z-index:251659776;visibility:visible;mso-wrap-style:square;mso-width-percent:0;mso-height-percent:0;mso-wrap-distance-left:9pt;mso-wrap-distance-top:0;mso-wrap-distance-right:9pt;mso-wrap-distance-bottom:0;mso-position-horizontal:absolute;mso-position-horizontal-relative:page;mso-position-vertical:absolute;mso-position-vertical-relative:page;mso-width-percent:0;mso-height-percent:0;mso-width-relative:page;mso-height-relative:page;v-text-anchor:top" coordsize="502,3168" o:gfxdata="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" path="m502,c93,,93,,93,,146,383,323,1900,,3168v502,,502,,502,l502,xe" fillcolor="#8db3e2" stroked="f" strokecolor="#212120">
+            <v:shape w14:anchorId="25AE1DC6" id="Freeform 1" o:spid="_x0000_s1026" style="position:absolute;margin-left:-1.65pt;margin-top:1.35pt;width:93.15pt;height:839pt;flip:x;z-index:251659776;visibility:visible;mso-wrap-style:square;mso-width-percent:0;mso-height-percent:0;mso-wrap-distance-left:9pt;mso-wrap-distance-top:0;mso-wrap-distance-right:9pt;mso-wrap-distance-bottom:0;mso-position-horizontal:absolute;mso-position-horizontal-relative:page;mso-position-vertical:absolute;mso-position-vertical-relative:page;mso-width-percent:0;mso-height-percent:0;mso-width-relative:page;mso-height-relative:page;v-text-anchor:top" coordsize="502,3168" o:gfxdata="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" path="m502,c93,,93,,93,,146,383,323,1900,,3168v502,,502,,502,l502,xe" fillcolor="#8db3e2" stroked="f" strokecolor="#212120">
               <v:fill color2="#1f497d" rotate="t" focus="100%" type="gradient"/>
               <v:shadow color="#8c8682"/>
               <v:path arrowok="t" o:connecttype="custom" o:connectlocs="1183005,0;219162,0;0,10655300;1183005,10655300;1183005,0" o:connectangles="0,0,0,0,0"/>

</xml_diff>

<commit_message>
(Báo cáo tổng hợp) Version 1.07
Sửa lại EER và đặc tả thành phần dữ liệu (Xóa bảng LoaiLuong, xóa cột
LuongCB trong bảng PhongBan và bảng ChucVu và thêm cộ LuongCB vào bảng
NhanVien)
</commit_message>
<xml_diff>
--- a/Báo cáo.docx
+++ b/Báo cáo.docx
@@ -133,8 +133,10 @@
           <w:szCs w:val="30"/>
           <w:lang w:val="en-US"/>
         </w:rPr>
-        <w:t>6</w:t>
+        <w:t>7</w:t>
       </w:r>
+      <w:bookmarkStart w:id="0" w:name="_GoBack"/>
+      <w:bookmarkEnd w:id="0"/>
     </w:p>
     <w:p>
       <w:pPr>
@@ -1508,6 +1510,160 @@
           </w:p>
         </w:tc>
       </w:tr>
+      <w:tr>
+        <w:tc>
+          <w:tcPr>
+            <w:tcW w:w="2093" w:type="dxa"/>
+            <w:tcBorders>
+              <w:top w:val="single" w:sz="6" w:space="0" w:color="auto"/>
+              <w:left w:val="single" w:sz="6" w:space="0" w:color="auto"/>
+              <w:bottom w:val="single" w:sz="6" w:space="0" w:color="auto"/>
+              <w:right w:val="single" w:sz="6" w:space="0" w:color="auto"/>
+            </w:tcBorders>
+          </w:tcPr>
+          <w:p>
+            <w:pPr>
+              <w:keepLines/>
+              <w:spacing w:after="120"/>
+              <w:jc w:val="center"/>
+              <w:rPr>
+                <w:rFonts w:eastAsia="SimSun"/>
+                <w:lang w:val="en-US"/>
+              </w:rPr>
+            </w:pPr>
+            <w:r>
+              <w:rPr>
+                <w:rFonts w:eastAsia="SimSun"/>
+                <w:lang w:val="en-US"/>
+              </w:rPr>
+              <w:t>23/5/2017</w:t>
+            </w:r>
+          </w:p>
+        </w:tc>
+        <w:tc>
+          <w:tcPr>
+            <w:tcW w:w="1363" w:type="dxa"/>
+            <w:tcBorders>
+              <w:top w:val="single" w:sz="6" w:space="0" w:color="auto"/>
+              <w:left w:val="single" w:sz="6" w:space="0" w:color="auto"/>
+              <w:bottom w:val="single" w:sz="6" w:space="0" w:color="auto"/>
+              <w:right w:val="single" w:sz="6" w:space="0" w:color="auto"/>
+            </w:tcBorders>
+          </w:tcPr>
+          <w:p>
+            <w:pPr>
+              <w:keepLines/>
+              <w:spacing w:after="120"/>
+              <w:jc w:val="center"/>
+              <w:rPr>
+                <w:rFonts w:eastAsia="SimSun"/>
+                <w:lang w:val="en-US"/>
+              </w:rPr>
+            </w:pPr>
+            <w:r>
+              <w:rPr>
+                <w:rFonts w:eastAsia="SimSun"/>
+                <w:lang w:val="en-US"/>
+              </w:rPr>
+              <w:t>1.07</w:t>
+            </w:r>
+          </w:p>
+        </w:tc>
+        <w:tc>
+          <w:tcPr>
+            <w:tcW w:w="3744" w:type="dxa"/>
+            <w:tcBorders>
+              <w:top w:val="single" w:sz="6" w:space="0" w:color="auto"/>
+              <w:left w:val="single" w:sz="6" w:space="0" w:color="auto"/>
+              <w:bottom w:val="single" w:sz="6" w:space="0" w:color="auto"/>
+              <w:right w:val="single" w:sz="6" w:space="0" w:color="auto"/>
+            </w:tcBorders>
+          </w:tcPr>
+          <w:p>
+            <w:pPr>
+              <w:keepLines/>
+              <w:spacing w:after="120"/>
+              <w:rPr>
+                <w:rFonts w:eastAsia="SimSun"/>
+                <w:lang w:val="en-US"/>
+              </w:rPr>
+            </w:pPr>
+            <w:r>
+              <w:rPr>
+                <w:rFonts w:eastAsia="SimSun"/>
+                <w:lang w:val="en-US"/>
+              </w:rPr>
+              <w:t>Sửa lại EER và đặc tả thành phần dữ liệu (</w:t>
+            </w:r>
+            <w:r>
+              <w:rPr>
+                <w:rFonts w:eastAsia="SimSun"/>
+                <w:lang w:val="en-US"/>
+              </w:rPr>
+              <w:t>Xóa bảng LoaiLuong, xóa cột LuongCB trong bảng PhongBan và bảng ChucVu và thêm cộ LuongCB vào bảng NhanVien</w:t>
+            </w:r>
+            <w:r>
+              <w:rPr>
+                <w:rFonts w:eastAsia="SimSun"/>
+                <w:lang w:val="en-US"/>
+              </w:rPr>
+              <w:t>)</w:t>
+            </w:r>
+          </w:p>
+        </w:tc>
+        <w:tc>
+          <w:tcPr>
+            <w:tcW w:w="2304" w:type="dxa"/>
+            <w:tcBorders>
+              <w:top w:val="single" w:sz="6" w:space="0" w:color="auto"/>
+              <w:left w:val="single" w:sz="6" w:space="0" w:color="auto"/>
+              <w:bottom w:val="single" w:sz="6" w:space="0" w:color="auto"/>
+              <w:right w:val="single" w:sz="6" w:space="0" w:color="auto"/>
+            </w:tcBorders>
+          </w:tcPr>
+          <w:p>
+            <w:pPr>
+              <w:keepLines/>
+              <w:spacing w:after="120"/>
+              <w:rPr>
+                <w:rFonts w:eastAsia="SimSun"/>
+                <w:lang w:val="en-US"/>
+              </w:rPr>
+            </w:pPr>
+            <w:r>
+              <w:rPr>
+                <w:rFonts w:eastAsia="SimSun"/>
+                <w:lang w:val="en-US"/>
+              </w:rPr>
+              <w:t>Nguyễn Đức Đông</w:t>
+            </w:r>
+            <w:r>
+              <w:rPr>
+                <w:rFonts w:eastAsia="SimSun"/>
+                <w:lang w:val="en-US"/>
+              </w:rPr>
+              <w:br/>
+              <w:t>Nguyễn Cong Thành</w:t>
+            </w:r>
+            <w:r>
+              <w:rPr>
+                <w:rFonts w:eastAsia="SimSun"/>
+                <w:lang w:val="en-US"/>
+              </w:rPr>
+              <w:br/>
+              <w:t>Lâm Thiên Hưng</w:t>
+            </w:r>
+            <w:r>
+              <w:rPr>
+                <w:rFonts w:eastAsia="SimSun"/>
+                <w:lang w:val="en-US"/>
+              </w:rPr>
+              <w:br/>
+              <w:t>Đỗ Minh Thiện</w:t>
+            </w:r>
+          </w:p>
+        </w:tc>
+      </w:tr>
     </w:tbl>
     <w:p>
       <w:pPr>
@@ -1527,7 +1683,7 @@
           <w:iCs w:val="0"/>
         </w:rPr>
       </w:pPr>
-      <w:bookmarkStart w:id="0" w:name="_Toc334194228"/>
+      <w:bookmarkStart w:id="1" w:name="_Toc334194228"/>
       <w:r>
         <w:rPr>
           <w:rStyle w:val="Emphasis"/>
@@ -1537,7 +1693,7 @@
         <w:lastRenderedPageBreak/>
         <w:t>Giới thiệu</w:t>
       </w:r>
-      <w:bookmarkEnd w:id="0"/>
+      <w:bookmarkEnd w:id="1"/>
     </w:p>
     <w:p>
       <w:pPr>
@@ -1547,11 +1703,11 @@
         <w:ind w:left="900" w:hanging="540"/>
         <w:contextualSpacing/>
       </w:pPr>
-      <w:bookmarkStart w:id="1" w:name="_Toc334194229"/>
+      <w:bookmarkStart w:id="2" w:name="_Toc334194229"/>
       <w:r>
         <w:t>Mục tiêu</w:t>
       </w:r>
-      <w:bookmarkEnd w:id="1"/>
+      <w:bookmarkEnd w:id="2"/>
     </w:p>
     <w:p>
       <w:pPr>
@@ -1564,7 +1720,7 @@
           <w:szCs w:val="28"/>
         </w:rPr>
       </w:pPr>
-      <w:bookmarkStart w:id="2" w:name="_Toc334194230"/>
+      <w:bookmarkStart w:id="3" w:name="_Toc334194230"/>
       <w:r>
         <w:rPr>
           <w:color w:val="000000" w:themeColor="text1"/>
@@ -1655,7 +1811,7 @@
         </w:rPr>
         <w:t>Giới hạn</w:t>
       </w:r>
-      <w:bookmarkEnd w:id="2"/>
+      <w:bookmarkEnd w:id="3"/>
     </w:p>
     <w:p>
       <w:pPr>
@@ -1668,7 +1824,7 @@
           <w:lang w:val="en-US"/>
         </w:rPr>
       </w:pPr>
-      <w:bookmarkStart w:id="3" w:name="_Toc334194231"/>
+      <w:bookmarkStart w:id="4" w:name="_Toc334194231"/>
       <w:r>
         <w:rPr>
           <w:color w:val="000000" w:themeColor="text1"/>
@@ -1700,7 +1856,7 @@
         <w:lastRenderedPageBreak/>
         <w:t>Thuật ngữ và từ viết tắt</w:t>
       </w:r>
-      <w:bookmarkEnd w:id="3"/>
+      <w:bookmarkEnd w:id="4"/>
     </w:p>
     <w:tbl>
       <w:tblPr>
@@ -2130,7 +2286,7 @@
           <w:sz w:val="28"/>
         </w:rPr>
       </w:pPr>
-      <w:bookmarkStart w:id="4" w:name="_Toc334194232"/>
+      <w:bookmarkStart w:id="5" w:name="_Toc334194232"/>
       <w:r>
         <w:rPr>
           <w:rStyle w:val="Emphasis"/>
@@ -2159,7 +2315,7 @@
         <w:lastRenderedPageBreak/>
         <w:t>Phát biểu bài toán</w:t>
       </w:r>
-      <w:bookmarkEnd w:id="4"/>
+      <w:bookmarkEnd w:id="5"/>
     </w:p>
     <w:p>
       <w:pPr>
@@ -2174,7 +2330,7 @@
           <w:iCs w:val="0"/>
         </w:rPr>
       </w:pPr>
-      <w:bookmarkStart w:id="5" w:name="_Toc334194233"/>
+      <w:bookmarkStart w:id="6" w:name="_Toc334194233"/>
       <w:r>
         <w:rPr>
           <w:rStyle w:val="Emphasis"/>
@@ -2182,7 +2338,7 @@
         </w:rPr>
         <w:t>Chức năng</w:t>
       </w:r>
-      <w:bookmarkEnd w:id="5"/>
+      <w:bookmarkEnd w:id="6"/>
     </w:p>
     <w:p>
       <w:pPr>
@@ -2196,7 +2352,7 @@
           <w:szCs w:val="28"/>
         </w:rPr>
       </w:pPr>
-      <w:bookmarkStart w:id="6" w:name="_Toc334194234"/>
+      <w:bookmarkStart w:id="7" w:name="_Toc334194234"/>
       <w:r>
         <w:rPr>
           <w:b/>
@@ -2920,7 +3076,7 @@
         </w:rPr>
         <w:t>Danh sách các Stakeholder &amp; các loại người dùng</w:t>
       </w:r>
-      <w:bookmarkEnd w:id="6"/>
+      <w:bookmarkEnd w:id="7"/>
       <w:r>
         <w:rPr>
           <w:rStyle w:val="Emphasis"/>
@@ -3999,12 +4155,12 @@
         <w:ind w:left="900" w:hanging="540"/>
         <w:contextualSpacing/>
       </w:pPr>
-      <w:bookmarkStart w:id="7" w:name="_Toc334194235"/>
+      <w:bookmarkStart w:id="8" w:name="_Toc334194235"/>
       <w:r>
         <w:lastRenderedPageBreak/>
         <w:t>Môi trường hoạt động</w:t>
       </w:r>
-      <w:bookmarkEnd w:id="7"/>
+      <w:bookmarkEnd w:id="8"/>
     </w:p>
     <w:p>
       <w:pPr>
@@ -4118,11 +4274,11 @@
         <w:ind w:left="900" w:hanging="540"/>
         <w:contextualSpacing/>
       </w:pPr>
-      <w:bookmarkStart w:id="8" w:name="_Toc334194236"/>
+      <w:bookmarkStart w:id="9" w:name="_Toc334194236"/>
       <w:r>
         <w:t>Các ràng buộc thiết kế và triển khai</w:t>
       </w:r>
-      <w:bookmarkEnd w:id="8"/>
+      <w:bookmarkEnd w:id="9"/>
     </w:p>
     <w:p>
       <w:pPr>
@@ -4192,11 +4348,11 @@
         <w:ind w:left="900" w:hanging="540"/>
         <w:contextualSpacing/>
       </w:pPr>
-      <w:bookmarkStart w:id="9" w:name="_Toc334194237"/>
+      <w:bookmarkStart w:id="10" w:name="_Toc334194237"/>
       <w:r>
         <w:t>Các giả định và phụ thuộc</w:t>
       </w:r>
-      <w:bookmarkEnd w:id="9"/>
+      <w:bookmarkEnd w:id="10"/>
     </w:p>
     <w:p>
       <w:pPr>
@@ -4208,7 +4364,7 @@
           <w:sz w:val="28"/>
         </w:rPr>
       </w:pPr>
-      <w:bookmarkStart w:id="10" w:name="_Toc334194238"/>
+      <w:bookmarkStart w:id="11" w:name="_Toc334194238"/>
       <w:r>
         <w:br w:type="page"/>
       </w:r>
@@ -4225,7 +4381,7 @@
         <w:lastRenderedPageBreak/>
         <w:t>Yêu cầu phần mềm</w:t>
       </w:r>
-      <w:bookmarkEnd w:id="10"/>
+      <w:bookmarkEnd w:id="11"/>
     </w:p>
     <w:p>
       <w:pPr>
@@ -4235,11 +4391,11 @@
         <w:ind w:left="900" w:hanging="540"/>
         <w:contextualSpacing/>
       </w:pPr>
-      <w:bookmarkStart w:id="11" w:name="_Toc334194239"/>
+      <w:bookmarkStart w:id="12" w:name="_Toc334194239"/>
       <w:r>
         <w:t>Đặc tả yêu cầu chức năng</w:t>
       </w:r>
-      <w:bookmarkEnd w:id="11"/>
+      <w:bookmarkEnd w:id="12"/>
     </w:p>
     <w:p>
       <w:pPr>
@@ -4305,11 +4461,11 @@
         <w:ind w:left="900" w:hanging="540"/>
         <w:contextualSpacing/>
       </w:pPr>
-      <w:bookmarkStart w:id="12" w:name="_Toc334194245"/>
+      <w:bookmarkStart w:id="13" w:name="_Toc334194245"/>
       <w:r>
         <w:t>Đặc tả yêu cầu phi chức năng</w:t>
       </w:r>
-      <w:bookmarkEnd w:id="12"/>
+      <w:bookmarkEnd w:id="13"/>
     </w:p>
     <w:p>
       <w:pPr>
@@ -4359,17 +4515,17 @@
         <w:ind w:left="900" w:hanging="540"/>
         <w:contextualSpacing/>
       </w:pPr>
-      <w:bookmarkStart w:id="13" w:name="_Toc334194240"/>
+      <w:bookmarkStart w:id="14" w:name="_Toc334194240"/>
       <w:r>
         <w:t>Use Case</w:t>
       </w:r>
-      <w:bookmarkEnd w:id="13"/>
+      <w:bookmarkEnd w:id="14"/>
     </w:p>
     <w:p>
       <w:pPr>
         <w:pStyle w:val="Heading3"/>
       </w:pPr>
-      <w:bookmarkStart w:id="14" w:name="_Toc334194241"/>
+      <w:bookmarkStart w:id="15" w:name="_Toc334194241"/>
       <w:r>
         <w:rPr>
           <w:i w:val="0"/>
@@ -4436,7 +4592,7 @@
       <w:r>
         <w:t>Sơ đồ Use Case</w:t>
       </w:r>
-      <w:bookmarkEnd w:id="14"/>
+      <w:bookmarkEnd w:id="15"/>
       <w:r>
         <w:br/>
       </w:r>
@@ -4463,12 +4619,12 @@
       <w:pPr>
         <w:pStyle w:val="Heading3"/>
       </w:pPr>
-      <w:bookmarkStart w:id="15" w:name="_Toc334194242"/>
+      <w:bookmarkStart w:id="16" w:name="_Toc334194242"/>
       <w:r>
         <w:lastRenderedPageBreak/>
         <w:t>Danh sách các Use Case</w:t>
       </w:r>
-      <w:bookmarkEnd w:id="15"/>
+      <w:bookmarkEnd w:id="16"/>
     </w:p>
     <w:tbl>
       <w:tblPr>
@@ -6143,11 +6299,11 @@
       <w:pPr>
         <w:pStyle w:val="Heading3"/>
       </w:pPr>
-      <w:bookmarkStart w:id="16" w:name="_Toc334194243"/>
+      <w:bookmarkStart w:id="17" w:name="_Toc334194243"/>
       <w:r>
         <w:t>Danh sách các tác nhân</w:t>
       </w:r>
-      <w:bookmarkEnd w:id="16"/>
+      <w:bookmarkEnd w:id="17"/>
       <w:r>
         <w:rPr>
           <w:lang w:val="en-US"/>
@@ -6527,7 +6683,7 @@
         </w:numPr>
         <w:ind w:left="1224" w:hanging="504"/>
       </w:pPr>
-      <w:bookmarkStart w:id="17" w:name="_Toc334194244"/>
+      <w:bookmarkStart w:id="18" w:name="_Toc334194244"/>
     </w:p>
     <w:p>
       <w:pPr>
@@ -6550,7 +6706,7 @@
         <w:lastRenderedPageBreak/>
         <w:t>Đặc tả Use Case</w:t>
       </w:r>
-      <w:bookmarkEnd w:id="17"/>
+      <w:bookmarkEnd w:id="18"/>
     </w:p>
     <w:p>
       <w:pPr>
@@ -16626,7 +16782,7 @@
       <w:pPr>
         <w:pStyle w:val="Heading1"/>
       </w:pPr>
-      <w:bookmarkStart w:id="18" w:name="_Toc334194254"/>
+      <w:bookmarkStart w:id="19" w:name="_Toc334194254"/>
       <w:r>
         <w:rPr>
           <w:lang w:val="en-US"/>
@@ -16649,7 +16805,7 @@
       <w:r>
         <w:t>Thiết kế dữ liệu</w:t>
       </w:r>
-      <w:bookmarkEnd w:id="18"/>
+      <w:bookmarkEnd w:id="19"/>
     </w:p>
     <w:p>
       <w:pPr>
@@ -16661,18 +16817,18 @@
           <w:lang w:val="en-US"/>
         </w:rPr>
         <w:drawing>
-          <wp:anchor distT="0" distB="0" distL="114300" distR="114300" simplePos="0" relativeHeight="251658240" behindDoc="0" locked="0" layoutInCell="1" allowOverlap="1" wp14:anchorId="2C19FB9B" wp14:editId="7BD635E2">
+          <wp:anchor distT="0" distB="0" distL="114300" distR="114300" simplePos="0" relativeHeight="251658240" behindDoc="0" locked="0" layoutInCell="1" allowOverlap="1" wp14:anchorId="28D5ADA7" wp14:editId="2873A4D4">
             <wp:simplePos x="0" y="0"/>
             <wp:positionH relativeFrom="column">
-              <wp:posOffset>-828675</wp:posOffset>
+              <wp:posOffset>-868680</wp:posOffset>
             </wp:positionH>
             <wp:positionV relativeFrom="paragraph">
-              <wp:posOffset>556260</wp:posOffset>
+              <wp:posOffset>436245</wp:posOffset>
             </wp:positionV>
-            <wp:extent cx="7381875" cy="6981825"/>
-            <wp:effectExtent l="0" t="0" r="9525" b="9525"/>
+            <wp:extent cx="7448550" cy="7044055"/>
+            <wp:effectExtent l="0" t="0" r="0" b="4445"/>
             <wp:wrapTopAndBottom/>
-            <wp:docPr id="3" name="Picture 3"/>
+            <wp:docPr id="8" name="Picture 8"/>
             <wp:cNvGraphicFramePr>
               <a:graphicFrameLocks xmlns:a="http://schemas.openxmlformats.org/drawingml/2006/main" noChangeAspect="1"/>
             </wp:cNvGraphicFramePr>
@@ -16680,7 +16836,7 @@
               <a:graphicData uri="http://schemas.openxmlformats.org/drawingml/2006/picture">
                 <pic:pic xmlns:pic="http://schemas.openxmlformats.org/drawingml/2006/picture">
                   <pic:nvPicPr>
-                    <pic:cNvPr id="3" name="EER.png"/>
+                    <pic:cNvPr id="8" name="EER.png"/>
                     <pic:cNvPicPr/>
                   </pic:nvPicPr>
                   <pic:blipFill>
@@ -16698,7 +16854,7 @@
                   <pic:spPr>
                     <a:xfrm>
                       <a:off x="0" y="0"/>
-                      <a:ext cx="7381875" cy="6981825"/>
+                      <a:ext cx="7448550" cy="7044055"/>
                     </a:xfrm>
                     <a:prstGeom prst="rect">
                       <a:avLst/>
@@ -16739,7 +16895,7 @@
       <w:pPr>
         <w:pStyle w:val="Heading3"/>
       </w:pPr>
-      <w:bookmarkStart w:id="19" w:name="_Toc334194256"/>
+      <w:bookmarkStart w:id="20" w:name="_Toc334194256"/>
       <w:r>
         <w:lastRenderedPageBreak/>
         <w:t xml:space="preserve">Đặc tả </w:t>
@@ -16753,7 +16909,7 @@
       <w:r>
         <w:t xml:space="preserve"> dữ liệu</w:t>
       </w:r>
-      <w:bookmarkEnd w:id="19"/>
+      <w:bookmarkEnd w:id="20"/>
     </w:p>
     <w:tbl>
       <w:tblPr>
@@ -22310,92 +22466,6 @@
           </w:p>
         </w:tc>
       </w:tr>
-      <w:tr>
-        <w:trPr>
-          <w:trHeight w:val="347"/>
-        </w:trPr>
-        <w:tc>
-          <w:tcPr>
-            <w:tcW w:w="1417" w:type="dxa"/>
-          </w:tcPr>
-          <w:p>
-            <w:pPr>
-              <w:jc w:val="center"/>
-              <w:rPr>
-                <w:lang w:val="en-US"/>
-              </w:rPr>
-            </w:pPr>
-            <w:r>
-              <w:rPr>
-                <w:lang w:val="en-US"/>
-              </w:rPr>
-              <w:t>3</w:t>
-            </w:r>
-          </w:p>
-        </w:tc>
-        <w:tc>
-          <w:tcPr>
-            <w:tcW w:w="1790" w:type="dxa"/>
-          </w:tcPr>
-          <w:p>
-            <w:pPr>
-              <w:rPr>
-                <w:lang w:val="en-US"/>
-              </w:rPr>
-            </w:pPr>
-            <w:r>
-              <w:rPr>
-                <w:lang w:val="en-US"/>
-              </w:rPr>
-              <w:t>LuongCB</w:t>
-            </w:r>
-          </w:p>
-        </w:tc>
-        <w:tc>
-          <w:tcPr>
-            <w:tcW w:w="1560" w:type="dxa"/>
-          </w:tcPr>
-          <w:p>
-            <w:pPr>
-              <w:rPr>
-                <w:lang w:val="en-US"/>
-              </w:rPr>
-            </w:pPr>
-            <w:r>
-              <w:rPr>
-                <w:lang w:val="en-US"/>
-              </w:rPr>
-              <w:t>Bigint</w:t>
-            </w:r>
-          </w:p>
-        </w:tc>
-        <w:tc>
-          <w:tcPr>
-            <w:tcW w:w="1714" w:type="dxa"/>
-          </w:tcPr>
-          <w:p>
-            <w:pPr>
-              <w:jc w:val="center"/>
-              <w:rPr>
-                <w:lang w:val="en-US"/>
-              </w:rPr>
-            </w:pPr>
-          </w:p>
-        </w:tc>
-        <w:tc>
-          <w:tcPr>
-            <w:tcW w:w="1972" w:type="dxa"/>
-          </w:tcPr>
-          <w:p>
-            <w:r>
-              <w:rPr>
-                <w:lang w:val="en-US"/>
-              </w:rPr>
-              <w:t>Được null</w:t>
-            </w:r>
-          </w:p>
-        </w:tc>
-      </w:tr>
     </w:tbl>
     <w:p>
       <w:pPr>
@@ -22403,6 +22473,12 @@
           <w:lang w:val="en-US"/>
         </w:rPr>
       </w:pPr>
+      <w:r>
+        <w:rPr>
+          <w:lang w:val="en-US"/>
+        </w:rPr>
+        <w:br/>
+      </w:r>
     </w:p>
     <w:p>
       <w:pPr>
@@ -22855,8 +22931,6 @@
               </w:rPr>
               <w:t>Không được null</w:t>
             </w:r>
-            <w:bookmarkStart w:id="20" w:name="_GoBack"/>
-            <w:bookmarkEnd w:id="20"/>
           </w:p>
         </w:tc>
       </w:tr>
@@ -27949,407 +28023,6 @@
         </w:rPr>
       </w:pPr>
     </w:p>
-    <w:tbl>
-      <w:tblPr>
-        <w:tblStyle w:val="TableGrid"/>
-        <w:tblW w:w="0" w:type="auto"/>
-        <w:tblLook w:val="04A0" w:firstRow="1" w:lastRow="0" w:firstColumn="1" w:lastColumn="0" w:noHBand="0" w:noVBand="1"/>
-      </w:tblPr>
-      <w:tblGrid>
-        <w:gridCol w:w="1817"/>
-        <w:gridCol w:w="1790"/>
-        <w:gridCol w:w="1560"/>
-        <w:gridCol w:w="1714"/>
-        <w:gridCol w:w="1972"/>
-      </w:tblGrid>
-      <w:tr>
-        <w:trPr>
-          <w:trHeight w:val="440"/>
-        </w:trPr>
-        <w:tc>
-          <w:tcPr>
-            <w:tcW w:w="1817" w:type="dxa"/>
-            <w:tcBorders>
-              <w:right w:val="single" w:sz="4" w:space="0" w:color="auto"/>
-            </w:tcBorders>
-          </w:tcPr>
-          <w:p>
-            <w:pPr>
-              <w:spacing w:line="360" w:lineRule="auto"/>
-              <w:rPr>
-                <w:b/>
-                <w:lang w:val="en-US"/>
-              </w:rPr>
-            </w:pPr>
-            <w:r>
-              <w:rPr>
-                <w:b/>
-                <w:lang w:val="en-US"/>
-              </w:rPr>
-              <w:t>LoaiLuong</w:t>
-            </w:r>
-          </w:p>
-        </w:tc>
-        <w:tc>
-          <w:tcPr>
-            <w:tcW w:w="1790" w:type="dxa"/>
-            <w:tcBorders>
-              <w:top w:val="nil"/>
-              <w:left w:val="single" w:sz="4" w:space="0" w:color="auto"/>
-              <w:bottom w:val="single" w:sz="4" w:space="0" w:color="auto"/>
-              <w:right w:val="nil"/>
-            </w:tcBorders>
-          </w:tcPr>
-          <w:p>
-            <w:pPr>
-              <w:spacing w:line="360" w:lineRule="auto"/>
-            </w:pPr>
-          </w:p>
-        </w:tc>
-        <w:tc>
-          <w:tcPr>
-            <w:tcW w:w="1560" w:type="dxa"/>
-            <w:tcBorders>
-              <w:top w:val="nil"/>
-              <w:left w:val="nil"/>
-              <w:bottom w:val="single" w:sz="4" w:space="0" w:color="auto"/>
-              <w:right w:val="nil"/>
-            </w:tcBorders>
-          </w:tcPr>
-          <w:p/>
-        </w:tc>
-        <w:tc>
-          <w:tcPr>
-            <w:tcW w:w="1714" w:type="dxa"/>
-            <w:tcBorders>
-              <w:top w:val="nil"/>
-              <w:left w:val="nil"/>
-              <w:bottom w:val="single" w:sz="4" w:space="0" w:color="auto"/>
-              <w:right w:val="nil"/>
-            </w:tcBorders>
-          </w:tcPr>
-          <w:p/>
-        </w:tc>
-        <w:tc>
-          <w:tcPr>
-            <w:tcW w:w="1972" w:type="dxa"/>
-            <w:tcBorders>
-              <w:top w:val="nil"/>
-              <w:left w:val="nil"/>
-              <w:bottom w:val="single" w:sz="4" w:space="0" w:color="auto"/>
-              <w:right w:val="nil"/>
-            </w:tcBorders>
-          </w:tcPr>
-          <w:p/>
-        </w:tc>
-      </w:tr>
-      <w:tr>
-        <w:trPr>
-          <w:trHeight w:val="348"/>
-        </w:trPr>
-        <w:tc>
-          <w:tcPr>
-            <w:tcW w:w="1817" w:type="dxa"/>
-            <w:shd w:val="clear" w:color="auto" w:fill="EEECE1" w:themeFill="background2"/>
-          </w:tcPr>
-          <w:p>
-            <w:pPr>
-              <w:jc w:val="center"/>
-              <w:rPr>
-                <w:lang w:val="en-US"/>
-              </w:rPr>
-            </w:pPr>
-            <w:r>
-              <w:rPr>
-                <w:lang w:val="en-US"/>
-              </w:rPr>
-              <w:t>STT</w:t>
-            </w:r>
-          </w:p>
-        </w:tc>
-        <w:tc>
-          <w:tcPr>
-            <w:tcW w:w="1790" w:type="dxa"/>
-            <w:tcBorders>
-              <w:top w:val="single" w:sz="4" w:space="0" w:color="auto"/>
-            </w:tcBorders>
-            <w:shd w:val="clear" w:color="auto" w:fill="EEECE1" w:themeFill="background2"/>
-          </w:tcPr>
-          <w:p>
-            <w:pPr>
-              <w:jc w:val="center"/>
-              <w:rPr>
-                <w:lang w:val="en-US"/>
-              </w:rPr>
-            </w:pPr>
-            <w:r>
-              <w:rPr>
-                <w:lang w:val="en-US"/>
-              </w:rPr>
-              <w:t>Tên cột</w:t>
-            </w:r>
-          </w:p>
-        </w:tc>
-        <w:tc>
-          <w:tcPr>
-            <w:tcW w:w="1560" w:type="dxa"/>
-            <w:tcBorders>
-              <w:top w:val="single" w:sz="4" w:space="0" w:color="auto"/>
-            </w:tcBorders>
-            <w:shd w:val="clear" w:color="auto" w:fill="EEECE1" w:themeFill="background2"/>
-          </w:tcPr>
-          <w:p>
-            <w:pPr>
-              <w:jc w:val="center"/>
-              <w:rPr>
-                <w:lang w:val="en-US"/>
-              </w:rPr>
-            </w:pPr>
-            <w:r>
-              <w:rPr>
-                <w:lang w:val="en-US"/>
-              </w:rPr>
-              <w:t>Kiểu dữ liệu</w:t>
-            </w:r>
-          </w:p>
-        </w:tc>
-        <w:tc>
-          <w:tcPr>
-            <w:tcW w:w="1714" w:type="dxa"/>
-            <w:tcBorders>
-              <w:top w:val="single" w:sz="4" w:space="0" w:color="auto"/>
-            </w:tcBorders>
-            <w:shd w:val="clear" w:color="auto" w:fill="EEECE1" w:themeFill="background2"/>
-          </w:tcPr>
-          <w:p>
-            <w:pPr>
-              <w:jc w:val="center"/>
-              <w:rPr>
-                <w:lang w:val="en-US"/>
-              </w:rPr>
-            </w:pPr>
-            <w:r>
-              <w:rPr>
-                <w:lang w:val="en-US"/>
-              </w:rPr>
-              <w:t>Khóa</w:t>
-            </w:r>
-          </w:p>
-        </w:tc>
-        <w:tc>
-          <w:tcPr>
-            <w:tcW w:w="1972" w:type="dxa"/>
-            <w:tcBorders>
-              <w:top w:val="single" w:sz="4" w:space="0" w:color="auto"/>
-            </w:tcBorders>
-            <w:shd w:val="clear" w:color="auto" w:fill="EEECE1" w:themeFill="background2"/>
-          </w:tcPr>
-          <w:p>
-            <w:pPr>
-              <w:jc w:val="center"/>
-              <w:rPr>
-                <w:lang w:val="en-US"/>
-              </w:rPr>
-            </w:pPr>
-            <w:r>
-              <w:rPr>
-                <w:lang w:val="en-US"/>
-              </w:rPr>
-              <w:t>Ghi chú</w:t>
-            </w:r>
-          </w:p>
-        </w:tc>
-      </w:tr>
-      <w:tr>
-        <w:trPr>
-          <w:trHeight w:val="353"/>
-        </w:trPr>
-        <w:tc>
-          <w:tcPr>
-            <w:tcW w:w="1817" w:type="dxa"/>
-          </w:tcPr>
-          <w:p>
-            <w:pPr>
-              <w:jc w:val="center"/>
-              <w:rPr>
-                <w:lang w:val="en-US"/>
-              </w:rPr>
-            </w:pPr>
-            <w:r>
-              <w:rPr>
-                <w:lang w:val="en-US"/>
-              </w:rPr>
-              <w:t>1</w:t>
-            </w:r>
-          </w:p>
-        </w:tc>
-        <w:tc>
-          <w:tcPr>
-            <w:tcW w:w="1790" w:type="dxa"/>
-          </w:tcPr>
-          <w:p>
-            <w:pPr>
-              <w:rPr>
-                <w:lang w:val="en-US"/>
-              </w:rPr>
-            </w:pPr>
-            <w:r>
-              <w:rPr>
-                <w:lang w:val="en-US"/>
-              </w:rPr>
-              <w:t>MaLoaiLuong</w:t>
-            </w:r>
-          </w:p>
-        </w:tc>
-        <w:tc>
-          <w:tcPr>
-            <w:tcW w:w="1560" w:type="dxa"/>
-          </w:tcPr>
-          <w:p>
-            <w:pPr>
-              <w:rPr>
-                <w:lang w:val="en-US"/>
-              </w:rPr>
-            </w:pPr>
-            <w:r>
-              <w:rPr>
-                <w:lang w:val="en-US"/>
-              </w:rPr>
-              <w:t>Var</w:t>
-            </w:r>
-            <w:r>
-              <w:rPr>
-                <w:lang w:val="en-US"/>
-              </w:rPr>
-              <w:t>char(10)</w:t>
-            </w:r>
-          </w:p>
-        </w:tc>
-        <w:tc>
-          <w:tcPr>
-            <w:tcW w:w="1714" w:type="dxa"/>
-          </w:tcPr>
-          <w:p>
-            <w:pPr>
-              <w:jc w:val="center"/>
-              <w:rPr>
-                <w:lang w:val="en-US"/>
-              </w:rPr>
-            </w:pPr>
-            <w:r>
-              <w:rPr>
-                <w:lang w:val="en-US"/>
-              </w:rPr>
-              <w:t>Chính</w:t>
-            </w:r>
-          </w:p>
-        </w:tc>
-        <w:tc>
-          <w:tcPr>
-            <w:tcW w:w="1972" w:type="dxa"/>
-          </w:tcPr>
-          <w:p>
-            <w:pPr>
-              <w:rPr>
-                <w:lang w:val="en-US"/>
-              </w:rPr>
-            </w:pPr>
-            <w:r>
-              <w:rPr>
-                <w:lang w:val="en-US"/>
-              </w:rPr>
-              <w:t>Không được null</w:t>
-            </w:r>
-          </w:p>
-        </w:tc>
-      </w:tr>
-      <w:tr>
-        <w:trPr>
-          <w:trHeight w:val="342"/>
-        </w:trPr>
-        <w:tc>
-          <w:tcPr>
-            <w:tcW w:w="1817" w:type="dxa"/>
-          </w:tcPr>
-          <w:p>
-            <w:pPr>
-              <w:jc w:val="center"/>
-              <w:rPr>
-                <w:lang w:val="en-US"/>
-              </w:rPr>
-            </w:pPr>
-            <w:r>
-              <w:rPr>
-                <w:lang w:val="en-US"/>
-              </w:rPr>
-              <w:t>2</w:t>
-            </w:r>
-          </w:p>
-        </w:tc>
-        <w:tc>
-          <w:tcPr>
-            <w:tcW w:w="1790" w:type="dxa"/>
-          </w:tcPr>
-          <w:p>
-            <w:pPr>
-              <w:rPr>
-                <w:lang w:val="en-US"/>
-              </w:rPr>
-            </w:pPr>
-            <w:r>
-              <w:rPr>
-                <w:lang w:val="en-US"/>
-              </w:rPr>
-              <w:t>TenLoaiLuong</w:t>
-            </w:r>
-          </w:p>
-        </w:tc>
-        <w:tc>
-          <w:tcPr>
-            <w:tcW w:w="1560" w:type="dxa"/>
-          </w:tcPr>
-          <w:p>
-            <w:pPr>
-              <w:rPr>
-                <w:lang w:val="en-US"/>
-              </w:rPr>
-            </w:pPr>
-            <w:r>
-              <w:rPr>
-                <w:lang w:val="en-US"/>
-              </w:rPr>
-              <w:t>Nvarchar(50)</w:t>
-            </w:r>
-          </w:p>
-        </w:tc>
-        <w:tc>
-          <w:tcPr>
-            <w:tcW w:w="1714" w:type="dxa"/>
-          </w:tcPr>
-          <w:p>
-            <w:pPr>
-              <w:jc w:val="center"/>
-              <w:rPr>
-                <w:lang w:val="en-US"/>
-              </w:rPr>
-            </w:pPr>
-          </w:p>
-        </w:tc>
-        <w:tc>
-          <w:tcPr>
-            <w:tcW w:w="1972" w:type="dxa"/>
-          </w:tcPr>
-          <w:p>
-            <w:r>
-              <w:rPr>
-                <w:lang w:val="en-US"/>
-              </w:rPr>
-              <w:t>Được null</w:t>
-            </w:r>
-          </w:p>
-        </w:tc>
-      </w:tr>
-    </w:tbl>
     <w:p>
       <w:pPr>
         <w:rPr>
@@ -28394,7 +28067,6 @@
                 <w:b/>
                 <w:lang w:val="en-US"/>
               </w:rPr>
-              <w:lastRenderedPageBreak/>
               <w:t>NguoiDung</w:t>
             </w:r>
           </w:p>
@@ -28789,6 +28461,7 @@
               <w:rPr>
                 <w:lang w:val="en-US"/>
               </w:rPr>
+              <w:lastRenderedPageBreak/>
               <w:t>3</w:t>
             </w:r>
           </w:p>
@@ -29828,7 +29501,7 @@
               <w:rPr>
                 <w:lang w:val="en-US"/>
               </w:rPr>
-              <w:t>MaLoaiLuong</w:t>
+              <w:t>HinhAnh</w:t>
             </w:r>
           </w:p>
         </w:tc>
@@ -29846,13 +29519,7 @@
               <w:rPr>
                 <w:lang w:val="en-US"/>
               </w:rPr>
-              <w:t>Var</w:t>
-            </w:r>
-            <w:r>
-              <w:rPr>
-                <w:lang w:val="en-US"/>
-              </w:rPr>
-              <w:t>char(10)</w:t>
+              <w:t>Nvarchar(50)</w:t>
             </w:r>
           </w:p>
         </w:tc>
@@ -29867,12 +29534,6 @@
                 <w:lang w:val="en-US"/>
               </w:rPr>
             </w:pPr>
-            <w:r>
-              <w:rPr>
-                <w:lang w:val="en-US"/>
-              </w:rPr>
-              <w:t>Ngoại</w:t>
-            </w:r>
           </w:p>
         </w:tc>
         <w:tc>
@@ -29931,7 +29592,7 @@
               <w:rPr>
                 <w:lang w:val="en-US"/>
               </w:rPr>
-              <w:t>HinhAnh</w:t>
+              <w:t>MaTT</w:t>
             </w:r>
           </w:p>
         </w:tc>
@@ -29949,7 +29610,7 @@
               <w:rPr>
                 <w:lang w:val="en-US"/>
               </w:rPr>
-              <w:t>Nvarchar(50)</w:t>
+              <w:t>Int</w:t>
             </w:r>
           </w:p>
         </w:tc>
@@ -30022,7 +29683,7 @@
               <w:rPr>
                 <w:lang w:val="en-US"/>
               </w:rPr>
-              <w:t>MaTT</w:t>
+              <w:t>LuongCB</w:t>
             </w:r>
           </w:p>
         </w:tc>
@@ -30040,7 +29701,7 @@
               <w:rPr>
                 <w:lang w:val="en-US"/>
               </w:rPr>
-              <w:t>Int</w:t>
+              <w:t>Bigint</w:t>
             </w:r>
           </w:p>
         </w:tc>
@@ -30565,7 +30226,7 @@
         </w:tc>
         <w:tc>
           <w:tcPr>
-            <w:tcW w:w="1560" w:type="dxa"/>
+            <w:tcW w:w="1629" w:type="dxa"/>
             <w:tcBorders>
               <w:top w:val="nil"/>
               <w:left w:val="nil"/>
@@ -30649,7 +30310,7 @@
         </w:tc>
         <w:tc>
           <w:tcPr>
-            <w:tcW w:w="1560" w:type="dxa"/>
+            <w:tcW w:w="1629" w:type="dxa"/>
             <w:tcBorders>
               <w:top w:val="single" w:sz="4" w:space="0" w:color="auto"/>
             </w:tcBorders>
@@ -30766,7 +30427,7 @@
         </w:tc>
         <w:tc>
           <w:tcPr>
-            <w:tcW w:w="1560" w:type="dxa"/>
+            <w:tcW w:w="1629" w:type="dxa"/>
           </w:tcPr>
           <w:p>
             <w:pPr>
@@ -30869,7 +30530,7 @@
         </w:tc>
         <w:tc>
           <w:tcPr>
-            <w:tcW w:w="1560" w:type="dxa"/>
+            <w:tcW w:w="1629" w:type="dxa"/>
           </w:tcPr>
           <w:p>
             <w:pPr>
@@ -30967,7 +30628,7 @@
         </w:tc>
         <w:tc>
           <w:tcPr>
-            <w:tcW w:w="1560" w:type="dxa"/>
+            <w:tcW w:w="1629" w:type="dxa"/>
           </w:tcPr>
           <w:p>
             <w:pPr>
@@ -31058,7 +30719,7 @@
         </w:tc>
         <w:tc>
           <w:tcPr>
-            <w:tcW w:w="1560" w:type="dxa"/>
+            <w:tcW w:w="1629" w:type="dxa"/>
           </w:tcPr>
           <w:p>
             <w:pPr>
@@ -31161,7 +30822,7 @@
         </w:tc>
         <w:tc>
           <w:tcPr>
-            <w:tcW w:w="1560" w:type="dxa"/>
+            <w:tcW w:w="1629" w:type="dxa"/>
           </w:tcPr>
           <w:p>
             <w:pPr>
@@ -31200,97 +30861,6 @@
               </w:rPr>
               <w:t>Ngoại</w:t>
             </w:r>
-          </w:p>
-        </w:tc>
-        <w:tc>
-          <w:tcPr>
-            <w:tcW w:w="1972" w:type="dxa"/>
-          </w:tcPr>
-          <w:p>
-            <w:pPr>
-              <w:rPr>
-                <w:lang w:val="en-US"/>
-              </w:rPr>
-            </w:pPr>
-            <w:r>
-              <w:rPr>
-                <w:lang w:val="en-US"/>
-              </w:rPr>
-              <w:t>Được null</w:t>
-            </w:r>
-          </w:p>
-        </w:tc>
-      </w:tr>
-      <w:tr>
-        <w:trPr>
-          <w:trHeight w:val="342"/>
-        </w:trPr>
-        <w:tc>
-          <w:tcPr>
-            <w:tcW w:w="1817" w:type="dxa"/>
-          </w:tcPr>
-          <w:p>
-            <w:pPr>
-              <w:jc w:val="center"/>
-              <w:rPr>
-                <w:lang w:val="en-US"/>
-              </w:rPr>
-            </w:pPr>
-            <w:r>
-              <w:rPr>
-                <w:lang w:val="en-US"/>
-              </w:rPr>
-              <w:t>6</w:t>
-            </w:r>
-          </w:p>
-        </w:tc>
-        <w:tc>
-          <w:tcPr>
-            <w:tcW w:w="1790" w:type="dxa"/>
-          </w:tcPr>
-          <w:p>
-            <w:pPr>
-              <w:rPr>
-                <w:lang w:val="en-US"/>
-              </w:rPr>
-            </w:pPr>
-            <w:r>
-              <w:rPr>
-                <w:lang w:val="en-US"/>
-              </w:rPr>
-              <w:t>LuongCB</w:t>
-            </w:r>
-          </w:p>
-        </w:tc>
-        <w:tc>
-          <w:tcPr>
-            <w:tcW w:w="1560" w:type="dxa"/>
-          </w:tcPr>
-          <w:p>
-            <w:pPr>
-              <w:rPr>
-                <w:lang w:val="en-US"/>
-              </w:rPr>
-            </w:pPr>
-            <w:r>
-              <w:rPr>
-                <w:lang w:val="en-US"/>
-              </w:rPr>
-              <w:t>Bigint</w:t>
-            </w:r>
-          </w:p>
-        </w:tc>
-        <w:tc>
-          <w:tcPr>
-            <w:tcW w:w="1714" w:type="dxa"/>
-          </w:tcPr>
-          <w:p>
-            <w:pPr>
-              <w:jc w:val="center"/>
-              <w:rPr>
-                <w:lang w:val="en-US"/>
-              </w:rPr>
-            </w:pPr>
           </w:p>
         </w:tc>
         <w:tc>
@@ -31319,19 +30889,6 @@
           <w:lang w:val="en-US"/>
         </w:rPr>
       </w:pPr>
-    </w:p>
-    <w:p>
-      <w:pPr>
-        <w:rPr>
-          <w:lang w:val="en-US"/>
-        </w:rPr>
-      </w:pPr>
-      <w:r>
-        <w:rPr>
-          <w:lang w:val="en-US"/>
-        </w:rPr>
-        <w:br/>
-      </w:r>
       <w:r>
         <w:rPr>
           <w:lang w:val="en-US"/>
@@ -31376,7 +30933,6 @@
                 <w:b/>
                 <w:lang w:val="en-US"/>
               </w:rPr>
-              <w:lastRenderedPageBreak/>
               <w:t>QuanHuyen</w:t>
             </w:r>
           </w:p>
@@ -31913,6 +31469,7 @@
                 <w:b/>
                 <w:lang w:val="en-US"/>
               </w:rPr>
+              <w:lastRenderedPageBreak/>
               <w:t>QuocGia</w:t>
             </w:r>
           </w:p>
@@ -34605,6 +34162,12 @@
           <w:lang w:val="en-US"/>
         </w:rPr>
       </w:pPr>
+      <w:r>
+        <w:rPr>
+          <w:lang w:val="en-US"/>
+        </w:rPr>
+        <w:br/>
+      </w:r>
     </w:p>
     <w:tbl>
       <w:tblPr>
@@ -34643,7 +34206,6 @@
                 <w:b/>
                 <w:lang w:val="en-US"/>
               </w:rPr>
-              <w:lastRenderedPageBreak/>
               <w:t>TinhTrangNhanhVien</w:t>
             </w:r>
           </w:p>
@@ -35065,6 +34627,7 @@
                 <w:b/>
                 <w:lang w:val="en-US"/>
               </w:rPr>
+              <w:lastRenderedPageBreak/>
               <w:t>TinhTrangHopDong</w:t>
             </w:r>
           </w:p>
@@ -36556,102 +36119,6 @@
           <w:lang w:val="en-US"/>
         </w:rPr>
       </w:pPr>
-      <w:r>
-        <w:rPr>
-          <w:lang w:val="en-US"/>
-        </w:rPr>
-        <w:br/>
-      </w:r>
-      <w:r>
-        <w:rPr>
-          <w:lang w:val="en-US"/>
-        </w:rPr>
-        <w:br/>
-      </w:r>
-      <w:r>
-        <w:rPr>
-          <w:lang w:val="en-US"/>
-        </w:rPr>
-        <w:br/>
-      </w:r>
-      <w:r>
-        <w:rPr>
-          <w:lang w:val="en-US"/>
-        </w:rPr>
-        <w:br/>
-      </w:r>
-      <w:r>
-        <w:rPr>
-          <w:lang w:val="en-US"/>
-        </w:rPr>
-        <w:br/>
-      </w:r>
-      <w:r>
-        <w:rPr>
-          <w:lang w:val="en-US"/>
-        </w:rPr>
-        <w:br/>
-      </w:r>
-      <w:r>
-        <w:rPr>
-          <w:lang w:val="en-US"/>
-        </w:rPr>
-        <w:br/>
-      </w:r>
-      <w:r>
-        <w:rPr>
-          <w:lang w:val="en-US"/>
-        </w:rPr>
-        <w:br/>
-      </w:r>
-      <w:r>
-        <w:rPr>
-          <w:lang w:val="en-US"/>
-        </w:rPr>
-        <w:br/>
-      </w:r>
-      <w:r>
-        <w:rPr>
-          <w:lang w:val="en-US"/>
-        </w:rPr>
-        <w:br/>
-      </w:r>
-      <w:r>
-        <w:rPr>
-          <w:lang w:val="en-US"/>
-        </w:rPr>
-        <w:br/>
-      </w:r>
-      <w:r>
-        <w:rPr>
-          <w:lang w:val="en-US"/>
-        </w:rPr>
-        <w:br/>
-      </w:r>
-      <w:r>
-        <w:rPr>
-          <w:lang w:val="en-US"/>
-        </w:rPr>
-        <w:br/>
-      </w:r>
-      <w:r>
-        <w:rPr>
-          <w:lang w:val="en-US"/>
-        </w:rPr>
-        <w:br/>
-      </w:r>
-      <w:r>
-        <w:rPr>
-          <w:lang w:val="en-US"/>
-        </w:rPr>
-        <w:br/>
-      </w:r>
-      <w:r>
-        <w:rPr>
-          <w:lang w:val="en-US"/>
-        </w:rPr>
-        <w:br/>
-      </w:r>
     </w:p>
     <w:p>
       <w:pPr>
@@ -36666,7 +36133,6 @@
       </w:pPr>
       <w:bookmarkStart w:id="21" w:name="_Toc334194257"/>
       <w:r>
-        <w:lastRenderedPageBreak/>
         <w:t>Thiết kế giao diện</w:t>
       </w:r>
       <w:bookmarkEnd w:id="21"/>
@@ -36706,7 +36172,7 @@
           <w:lang w:val="en-US"/>
         </w:rPr>
         <w:drawing>
-          <wp:inline distT="0" distB="0" distL="0" distR="0">
+          <wp:inline distT="0" distB="0" distL="0" distR="0" wp14:anchorId="72E382E4" wp14:editId="1D2158D2">
             <wp:extent cx="5732145" cy="3279140"/>
             <wp:effectExtent l="0" t="0" r="1905" b="0"/>
             <wp:docPr id="2" name="Hình ảnh 2"/>
@@ -36783,6 +36249,7 @@
               <w:rPr>
                 <w:b/>
               </w:rPr>
+              <w:lastRenderedPageBreak/>
               <w:t>STT</w:t>
             </w:r>
           </w:p>
@@ -37628,7 +37095,7 @@
               <w:rStyle w:val="PageNumber"/>
               <w:noProof/>
             </w:rPr>
-            <w:t>19</w:t>
+            <w:t>1</w:t>
           </w:r>
           <w:r>
             <w:rPr>
@@ -37818,7 +37285,7 @@
         </mc:Choice>
         <mc:Fallback>
           <w:pict>
-            <v:shape w14:anchorId="25AE1DC6" id="Freeform 1" o:spid="_x0000_s1026" style="position:absolute;margin-left:-1.65pt;margin-top:1.35pt;width:93.15pt;height:839pt;flip:x;z-index:251659776;visibility:visible;mso-wrap-style:square;mso-width-percent:0;mso-height-percent:0;mso-wrap-distance-left:9pt;mso-wrap-distance-top:0;mso-wrap-distance-right:9pt;mso-wrap-distance-bottom:0;mso-position-horizontal:absolute;mso-position-horizontal-relative:page;mso-position-vertical:absolute;mso-position-vertical-relative:page;mso-width-percent:0;mso-height-percent:0;mso-width-relative:page;mso-height-relative:page;v-text-anchor:top" coordsize="502,3168" o:gfxdata="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" path="m502,c93,,93,,93,,146,383,323,1900,,3168v502,,502,,502,l502,xe" fillcolor="#8db3e2" stroked="f" strokecolor="#212120">
+            <v:shape w14:anchorId="338FE575" id="Freeform 1" o:spid="_x0000_s1026" style="position:absolute;margin-left:-1.65pt;margin-top:1.35pt;width:93.15pt;height:839pt;flip:x;z-index:251659776;visibility:visible;mso-wrap-style:square;mso-width-percent:0;mso-height-percent:0;mso-wrap-distance-left:9pt;mso-wrap-distance-top:0;mso-wrap-distance-right:9pt;mso-wrap-distance-bottom:0;mso-position-horizontal:absolute;mso-position-horizontal-relative:page;mso-position-vertical:absolute;mso-position-vertical-relative:page;mso-width-percent:0;mso-height-percent:0;mso-width-relative:page;mso-height-relative:page;v-text-anchor:top" coordsize="502,3168" o:gfxdata="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" path="m502,c93,,93,,93,,146,383,323,1900,,3168v502,,502,,502,l502,xe" fillcolor="#8db3e2" stroked="f" strokecolor="#212120">
               <v:fill color2="#1f497d" rotate="t" focus="100%" type="gradient"/>
               <v:shadow color="#8c8682"/>
               <v:path arrowok="t" o:connecttype="custom" o:connectlocs="1183005,0;219162,0;0,10655300;1183005,10655300;1183005,0" o:connectangles="0,0,0,0,0"/>
@@ -38329,7 +37796,14 @@
               <w:color w:val="0000FF"/>
               <w:lang w:val="en-US"/>
             </w:rPr>
-            <w:t>1.06</w:t>
+            <w:t>1.0</w:t>
+          </w:r>
+          <w:r>
+            <w:rPr>
+              <w:color w:val="0000FF"/>
+              <w:lang w:val="en-US"/>
+            </w:rPr>
+            <w:t>7</w:t>
           </w:r>
         </w:p>
       </w:tc>

</xml_diff>

<commit_message>
(Báo cáo tổng hợp) Version 1.08
Sửa lại EER và đặc tả thành phần dữ liệu (Thêm bảng ChamCongMacDinh)
</commit_message>
<xml_diff>
--- a/Báo cáo.docx
+++ b/Báo cáo.docx
@@ -133,10 +133,8 @@
           <w:szCs w:val="30"/>
           <w:lang w:val="en-US"/>
         </w:rPr>
-        <w:t>7</w:t>
+        <w:t>8</w:t>
       </w:r>
-      <w:bookmarkStart w:id="0" w:name="_GoBack"/>
-      <w:bookmarkEnd w:id="0"/>
     </w:p>
     <w:p>
       <w:pPr>
@@ -1593,21 +1591,7 @@
                 <w:rFonts w:eastAsia="SimSun"/>
                 <w:lang w:val="en-US"/>
               </w:rPr>
-              <w:t>Sửa lại EER và đặc tả thành phần dữ liệu (</w:t>
-            </w:r>
-            <w:r>
-              <w:rPr>
-                <w:rFonts w:eastAsia="SimSun"/>
-                <w:lang w:val="en-US"/>
-              </w:rPr>
-              <w:t>Xóa bảng LoaiLuong, xóa cột LuongCB trong bảng PhongBan và bảng ChucVu và thêm cộ LuongCB vào bảng NhanVien</w:t>
-            </w:r>
-            <w:r>
-              <w:rPr>
-                <w:rFonts w:eastAsia="SimSun"/>
-                <w:lang w:val="en-US"/>
-              </w:rPr>
-              <w:t>)</w:t>
+              <w:t>Sửa lại EER và đặc tả thành phần dữ liệu (Xóa bảng LoaiLuong, xóa cột LuongCB trong bảng PhongBan và bảng ChucVu và thêm cộ LuongCB vào bảng NhanVien)</w:t>
             </w:r>
           </w:p>
         </w:tc>
@@ -1661,6 +1645,145 @@
               <w:br/>
               <w:t>Đỗ Minh Thiện</w:t>
             </w:r>
+          </w:p>
+        </w:tc>
+      </w:tr>
+      <w:tr>
+        <w:tc>
+          <w:tcPr>
+            <w:tcW w:w="2093" w:type="dxa"/>
+            <w:tcBorders>
+              <w:top w:val="single" w:sz="6" w:space="0" w:color="auto"/>
+              <w:left w:val="single" w:sz="6" w:space="0" w:color="auto"/>
+              <w:bottom w:val="single" w:sz="6" w:space="0" w:color="auto"/>
+              <w:right w:val="single" w:sz="6" w:space="0" w:color="auto"/>
+            </w:tcBorders>
+          </w:tcPr>
+          <w:p>
+            <w:pPr>
+              <w:keepLines/>
+              <w:spacing w:after="120"/>
+              <w:jc w:val="center"/>
+              <w:rPr>
+                <w:rFonts w:eastAsia="SimSun"/>
+                <w:lang w:val="en-US"/>
+              </w:rPr>
+            </w:pPr>
+            <w:r>
+              <w:rPr>
+                <w:rFonts w:eastAsia="SimSun"/>
+                <w:lang w:val="en-US"/>
+              </w:rPr>
+              <w:t>24/5/2017</w:t>
+            </w:r>
+          </w:p>
+        </w:tc>
+        <w:tc>
+          <w:tcPr>
+            <w:tcW w:w="1363" w:type="dxa"/>
+            <w:tcBorders>
+              <w:top w:val="single" w:sz="6" w:space="0" w:color="auto"/>
+              <w:left w:val="single" w:sz="6" w:space="0" w:color="auto"/>
+              <w:bottom w:val="single" w:sz="6" w:space="0" w:color="auto"/>
+              <w:right w:val="single" w:sz="6" w:space="0" w:color="auto"/>
+            </w:tcBorders>
+          </w:tcPr>
+          <w:p>
+            <w:pPr>
+              <w:keepLines/>
+              <w:spacing w:after="120"/>
+              <w:jc w:val="center"/>
+              <w:rPr>
+                <w:rFonts w:eastAsia="SimSun"/>
+                <w:lang w:val="en-US"/>
+              </w:rPr>
+            </w:pPr>
+            <w:r>
+              <w:rPr>
+                <w:rFonts w:eastAsia="SimSun"/>
+                <w:lang w:val="en-US"/>
+              </w:rPr>
+              <w:t>1.08</w:t>
+            </w:r>
+          </w:p>
+        </w:tc>
+        <w:tc>
+          <w:tcPr>
+            <w:tcW w:w="3744" w:type="dxa"/>
+            <w:tcBorders>
+              <w:top w:val="single" w:sz="6" w:space="0" w:color="auto"/>
+              <w:left w:val="single" w:sz="6" w:space="0" w:color="auto"/>
+              <w:bottom w:val="single" w:sz="6" w:space="0" w:color="auto"/>
+              <w:right w:val="single" w:sz="6" w:space="0" w:color="auto"/>
+            </w:tcBorders>
+          </w:tcPr>
+          <w:p>
+            <w:pPr>
+              <w:keepLines/>
+              <w:spacing w:after="120"/>
+              <w:rPr>
+                <w:rFonts w:eastAsia="SimSun"/>
+                <w:lang w:val="en-US"/>
+              </w:rPr>
+            </w:pPr>
+            <w:r>
+              <w:rPr>
+                <w:rFonts w:eastAsia="SimSun"/>
+                <w:lang w:val="en-US"/>
+              </w:rPr>
+              <w:t>Sửa lại EER và đặc tả thành phần dữ liệu</w:t>
+            </w:r>
+            <w:r>
+              <w:rPr>
+                <w:rFonts w:eastAsia="SimSun"/>
+                <w:lang w:val="en-US"/>
+              </w:rPr>
+              <w:t xml:space="preserve"> (Thêm bảng ChamCongMacDinh)</w:t>
+            </w:r>
+          </w:p>
+        </w:tc>
+        <w:tc>
+          <w:tcPr>
+            <w:tcW w:w="2304" w:type="dxa"/>
+            <w:tcBorders>
+              <w:top w:val="single" w:sz="6" w:space="0" w:color="auto"/>
+              <w:left w:val="single" w:sz="6" w:space="0" w:color="auto"/>
+              <w:bottom w:val="single" w:sz="6" w:space="0" w:color="auto"/>
+              <w:right w:val="single" w:sz="6" w:space="0" w:color="auto"/>
+            </w:tcBorders>
+          </w:tcPr>
+          <w:p>
+            <w:pPr>
+              <w:keepLines/>
+              <w:spacing w:after="120"/>
+              <w:rPr>
+                <w:rFonts w:eastAsia="SimSun"/>
+                <w:lang w:val="en-US"/>
+              </w:rPr>
+            </w:pPr>
+            <w:r>
+              <w:rPr>
+                <w:rFonts w:eastAsia="SimSun"/>
+                <w:lang w:val="en-US"/>
+              </w:rPr>
+              <w:t>Nguyễn Đức Đông</w:t>
+            </w:r>
+            <w:r>
+              <w:rPr>
+                <w:rFonts w:eastAsia="SimSun"/>
+                <w:lang w:val="en-US"/>
+              </w:rPr>
+              <w:br/>
+            </w:r>
+            <w:r>
+              <w:rPr>
+                <w:rFonts w:eastAsia="SimSun"/>
+                <w:lang w:val="en-US"/>
+              </w:rPr>
+              <w:t>Đỗ Minh Thiện</w:t>
+            </w:r>
+            <w:bookmarkStart w:id="0" w:name="_GoBack"/>
+            <w:bookmarkEnd w:id="0"/>
           </w:p>
         </w:tc>
       </w:tr>
@@ -16817,18 +16940,18 @@
           <w:lang w:val="en-US"/>
         </w:rPr>
         <w:drawing>
-          <wp:anchor distT="0" distB="0" distL="114300" distR="114300" simplePos="0" relativeHeight="251658240" behindDoc="0" locked="0" layoutInCell="1" allowOverlap="1" wp14:anchorId="28D5ADA7" wp14:editId="2873A4D4">
+          <wp:anchor distT="0" distB="0" distL="114300" distR="114300" simplePos="0" relativeHeight="251658240" behindDoc="0" locked="0" layoutInCell="1" allowOverlap="1" wp14:anchorId="2620D714" wp14:editId="54E7E8B7">
             <wp:simplePos x="0" y="0"/>
             <wp:positionH relativeFrom="column">
-              <wp:posOffset>-868680</wp:posOffset>
+              <wp:posOffset>-876300</wp:posOffset>
             </wp:positionH>
             <wp:positionV relativeFrom="paragraph">
-              <wp:posOffset>436245</wp:posOffset>
+              <wp:posOffset>499110</wp:posOffset>
             </wp:positionV>
-            <wp:extent cx="7448550" cy="7044055"/>
-            <wp:effectExtent l="0" t="0" r="0" b="4445"/>
+            <wp:extent cx="7482840" cy="7077075"/>
+            <wp:effectExtent l="0" t="0" r="3810" b="9525"/>
             <wp:wrapTopAndBottom/>
-            <wp:docPr id="8" name="Picture 8"/>
+            <wp:docPr id="3" name="Picture 3"/>
             <wp:cNvGraphicFramePr>
               <a:graphicFrameLocks xmlns:a="http://schemas.openxmlformats.org/drawingml/2006/main" noChangeAspect="1"/>
             </wp:cNvGraphicFramePr>
@@ -16836,7 +16959,7 @@
               <a:graphicData uri="http://schemas.openxmlformats.org/drawingml/2006/picture">
                 <pic:pic xmlns:pic="http://schemas.openxmlformats.org/drawingml/2006/picture">
                   <pic:nvPicPr>
-                    <pic:cNvPr id="8" name="EER.png"/>
+                    <pic:cNvPr id="3" name="EER.png"/>
                     <pic:cNvPicPr/>
                   </pic:nvPicPr>
                   <pic:blipFill>
@@ -16854,7 +16977,7 @@
                   <pic:spPr>
                     <a:xfrm>
                       <a:off x="0" y="0"/>
-                      <a:ext cx="7448550" cy="7044055"/>
+                      <a:ext cx="7482840" cy="7077075"/>
                     </a:xfrm>
                     <a:prstGeom prst="rect">
                       <a:avLst/>
@@ -36122,6 +36245,443 @@
     </w:p>
     <w:p>
       <w:pPr>
+        <w:rPr>
+          <w:lang w:val="en-US"/>
+        </w:rPr>
+      </w:pPr>
+    </w:p>
+    <w:tbl>
+      <w:tblPr>
+        <w:tblStyle w:val="TableGrid"/>
+        <w:tblW w:w="0" w:type="auto"/>
+        <w:tblLook w:val="04A0" w:firstRow="1" w:lastRow="0" w:firstColumn="1" w:lastColumn="0" w:noHBand="0" w:noVBand="1"/>
+      </w:tblPr>
+      <w:tblGrid>
+        <w:gridCol w:w="2350"/>
+        <w:gridCol w:w="1747"/>
+        <w:gridCol w:w="1558"/>
+        <w:gridCol w:w="1670"/>
+        <w:gridCol w:w="1918"/>
+      </w:tblGrid>
+      <w:tr>
+        <w:trPr>
+          <w:trHeight w:val="440"/>
+        </w:trPr>
+        <w:tc>
+          <w:tcPr>
+            <w:tcW w:w="2350" w:type="dxa"/>
+            <w:tcBorders>
+              <w:right w:val="single" w:sz="4" w:space="0" w:color="auto"/>
+            </w:tcBorders>
+          </w:tcPr>
+          <w:p>
+            <w:pPr>
+              <w:spacing w:line="360" w:lineRule="auto"/>
+              <w:rPr>
+                <w:b/>
+                <w:lang w:val="en-US"/>
+              </w:rPr>
+            </w:pPr>
+            <w:r>
+              <w:rPr>
+                <w:b/>
+                <w:lang w:val="en-US"/>
+              </w:rPr>
+              <w:t>ChamCongMacDinh</w:t>
+            </w:r>
+          </w:p>
+        </w:tc>
+        <w:tc>
+          <w:tcPr>
+            <w:tcW w:w="1747" w:type="dxa"/>
+            <w:tcBorders>
+              <w:top w:val="nil"/>
+              <w:left w:val="single" w:sz="4" w:space="0" w:color="auto"/>
+              <w:bottom w:val="single" w:sz="4" w:space="0" w:color="auto"/>
+              <w:right w:val="nil"/>
+            </w:tcBorders>
+          </w:tcPr>
+          <w:p>
+            <w:pPr>
+              <w:spacing w:line="360" w:lineRule="auto"/>
+            </w:pPr>
+          </w:p>
+        </w:tc>
+        <w:tc>
+          <w:tcPr>
+            <w:tcW w:w="1558" w:type="dxa"/>
+            <w:tcBorders>
+              <w:top w:val="nil"/>
+              <w:left w:val="nil"/>
+              <w:bottom w:val="single" w:sz="4" w:space="0" w:color="auto"/>
+              <w:right w:val="nil"/>
+            </w:tcBorders>
+          </w:tcPr>
+          <w:p/>
+        </w:tc>
+        <w:tc>
+          <w:tcPr>
+            <w:tcW w:w="1670" w:type="dxa"/>
+            <w:tcBorders>
+              <w:top w:val="nil"/>
+              <w:left w:val="nil"/>
+              <w:bottom w:val="single" w:sz="4" w:space="0" w:color="auto"/>
+              <w:right w:val="nil"/>
+            </w:tcBorders>
+          </w:tcPr>
+          <w:p/>
+        </w:tc>
+        <w:tc>
+          <w:tcPr>
+            <w:tcW w:w="1918" w:type="dxa"/>
+            <w:tcBorders>
+              <w:top w:val="nil"/>
+              <w:left w:val="nil"/>
+              <w:bottom w:val="single" w:sz="4" w:space="0" w:color="auto"/>
+              <w:right w:val="nil"/>
+            </w:tcBorders>
+          </w:tcPr>
+          <w:p/>
+        </w:tc>
+      </w:tr>
+      <w:tr>
+        <w:trPr>
+          <w:trHeight w:val="348"/>
+        </w:trPr>
+        <w:tc>
+          <w:tcPr>
+            <w:tcW w:w="2350" w:type="dxa"/>
+            <w:shd w:val="clear" w:color="auto" w:fill="EEECE1" w:themeFill="background2"/>
+          </w:tcPr>
+          <w:p>
+            <w:pPr>
+              <w:jc w:val="center"/>
+              <w:rPr>
+                <w:lang w:val="en-US"/>
+              </w:rPr>
+            </w:pPr>
+            <w:r>
+              <w:rPr>
+                <w:lang w:val="en-US"/>
+              </w:rPr>
+              <w:t>STT</w:t>
+            </w:r>
+          </w:p>
+        </w:tc>
+        <w:tc>
+          <w:tcPr>
+            <w:tcW w:w="1747" w:type="dxa"/>
+            <w:tcBorders>
+              <w:top w:val="single" w:sz="4" w:space="0" w:color="auto"/>
+            </w:tcBorders>
+            <w:shd w:val="clear" w:color="auto" w:fill="EEECE1" w:themeFill="background2"/>
+          </w:tcPr>
+          <w:p>
+            <w:pPr>
+              <w:jc w:val="center"/>
+              <w:rPr>
+                <w:lang w:val="en-US"/>
+              </w:rPr>
+            </w:pPr>
+            <w:r>
+              <w:rPr>
+                <w:lang w:val="en-US"/>
+              </w:rPr>
+              <w:t>Tên cột</w:t>
+            </w:r>
+          </w:p>
+        </w:tc>
+        <w:tc>
+          <w:tcPr>
+            <w:tcW w:w="1558" w:type="dxa"/>
+            <w:tcBorders>
+              <w:top w:val="single" w:sz="4" w:space="0" w:color="auto"/>
+            </w:tcBorders>
+            <w:shd w:val="clear" w:color="auto" w:fill="EEECE1" w:themeFill="background2"/>
+          </w:tcPr>
+          <w:p>
+            <w:pPr>
+              <w:jc w:val="center"/>
+              <w:rPr>
+                <w:lang w:val="en-US"/>
+              </w:rPr>
+            </w:pPr>
+            <w:r>
+              <w:rPr>
+                <w:lang w:val="en-US"/>
+              </w:rPr>
+              <w:t>Kiểu dữ liệu</w:t>
+            </w:r>
+          </w:p>
+        </w:tc>
+        <w:tc>
+          <w:tcPr>
+            <w:tcW w:w="1670" w:type="dxa"/>
+            <w:tcBorders>
+              <w:top w:val="single" w:sz="4" w:space="0" w:color="auto"/>
+            </w:tcBorders>
+            <w:shd w:val="clear" w:color="auto" w:fill="EEECE1" w:themeFill="background2"/>
+          </w:tcPr>
+          <w:p>
+            <w:pPr>
+              <w:jc w:val="center"/>
+              <w:rPr>
+                <w:lang w:val="en-US"/>
+              </w:rPr>
+            </w:pPr>
+            <w:r>
+              <w:rPr>
+                <w:lang w:val="en-US"/>
+              </w:rPr>
+              <w:t>Khóa</w:t>
+            </w:r>
+          </w:p>
+        </w:tc>
+        <w:tc>
+          <w:tcPr>
+            <w:tcW w:w="1918" w:type="dxa"/>
+            <w:tcBorders>
+              <w:top w:val="single" w:sz="4" w:space="0" w:color="auto"/>
+            </w:tcBorders>
+            <w:shd w:val="clear" w:color="auto" w:fill="EEECE1" w:themeFill="background2"/>
+          </w:tcPr>
+          <w:p>
+            <w:pPr>
+              <w:jc w:val="center"/>
+              <w:rPr>
+                <w:lang w:val="en-US"/>
+              </w:rPr>
+            </w:pPr>
+            <w:r>
+              <w:rPr>
+                <w:lang w:val="en-US"/>
+              </w:rPr>
+              <w:t>Ghi chú</w:t>
+            </w:r>
+          </w:p>
+        </w:tc>
+      </w:tr>
+      <w:tr>
+        <w:trPr>
+          <w:trHeight w:val="353"/>
+        </w:trPr>
+        <w:tc>
+          <w:tcPr>
+            <w:tcW w:w="2350" w:type="dxa"/>
+          </w:tcPr>
+          <w:p>
+            <w:pPr>
+              <w:jc w:val="center"/>
+              <w:rPr>
+                <w:lang w:val="en-US"/>
+              </w:rPr>
+            </w:pPr>
+            <w:r>
+              <w:rPr>
+                <w:lang w:val="en-US"/>
+              </w:rPr>
+              <w:t>1</w:t>
+            </w:r>
+          </w:p>
+        </w:tc>
+        <w:tc>
+          <w:tcPr>
+            <w:tcW w:w="1747" w:type="dxa"/>
+          </w:tcPr>
+          <w:p>
+            <w:pPr>
+              <w:rPr>
+                <w:lang w:val="en-US"/>
+              </w:rPr>
+            </w:pPr>
+            <w:r>
+              <w:rPr>
+                <w:lang w:val="en-US"/>
+              </w:rPr>
+              <w:t>Ma</w:t>
+            </w:r>
+            <w:r>
+              <w:rPr>
+                <w:lang w:val="en-US"/>
+              </w:rPr>
+              <w:t>NV</w:t>
+            </w:r>
+          </w:p>
+        </w:tc>
+        <w:tc>
+          <w:tcPr>
+            <w:tcW w:w="1558" w:type="dxa"/>
+          </w:tcPr>
+          <w:p>
+            <w:pPr>
+              <w:rPr>
+                <w:lang w:val="en-US"/>
+              </w:rPr>
+            </w:pPr>
+            <w:r>
+              <w:rPr>
+                <w:lang w:val="en-US"/>
+              </w:rPr>
+              <w:t>Varchar(10)</w:t>
+            </w:r>
+          </w:p>
+        </w:tc>
+        <w:tc>
+          <w:tcPr>
+            <w:tcW w:w="1670" w:type="dxa"/>
+          </w:tcPr>
+          <w:p>
+            <w:pPr>
+              <w:jc w:val="center"/>
+              <w:rPr>
+                <w:lang w:val="en-US"/>
+              </w:rPr>
+            </w:pPr>
+            <w:r>
+              <w:rPr>
+                <w:lang w:val="en-US"/>
+              </w:rPr>
+              <w:t>Chính</w:t>
+            </w:r>
+            <w:r>
+              <w:rPr>
+                <w:lang w:val="en-US"/>
+              </w:rPr>
+              <w:t>,Ngoại</w:t>
+            </w:r>
+          </w:p>
+        </w:tc>
+        <w:tc>
+          <w:tcPr>
+            <w:tcW w:w="1918" w:type="dxa"/>
+          </w:tcPr>
+          <w:p>
+            <w:pPr>
+              <w:rPr>
+                <w:lang w:val="en-US"/>
+              </w:rPr>
+            </w:pPr>
+            <w:r>
+              <w:rPr>
+                <w:lang w:val="en-US"/>
+              </w:rPr>
+              <w:t>Không được null</w:t>
+            </w:r>
+          </w:p>
+        </w:tc>
+      </w:tr>
+    </w:tbl>
+    <w:p>
+      <w:pPr>
+        <w:rPr>
+          <w:lang w:val="en-US"/>
+        </w:rPr>
+      </w:pPr>
+      <w:r>
+        <w:rPr>
+          <w:lang w:val="en-US"/>
+        </w:rPr>
+        <w:br/>
+      </w:r>
+      <w:r>
+        <w:rPr>
+          <w:lang w:val="en-US"/>
+        </w:rPr>
+        <w:br/>
+      </w:r>
+      <w:r>
+        <w:rPr>
+          <w:lang w:val="en-US"/>
+        </w:rPr>
+        <w:br/>
+      </w:r>
+      <w:r>
+        <w:rPr>
+          <w:lang w:val="en-US"/>
+        </w:rPr>
+        <w:br/>
+      </w:r>
+      <w:r>
+        <w:rPr>
+          <w:lang w:val="en-US"/>
+        </w:rPr>
+        <w:br/>
+      </w:r>
+      <w:r>
+        <w:rPr>
+          <w:lang w:val="en-US"/>
+        </w:rPr>
+        <w:br/>
+      </w:r>
+      <w:r>
+        <w:rPr>
+          <w:lang w:val="en-US"/>
+        </w:rPr>
+        <w:br/>
+      </w:r>
+      <w:r>
+        <w:rPr>
+          <w:lang w:val="en-US"/>
+        </w:rPr>
+        <w:br/>
+      </w:r>
+      <w:r>
+        <w:rPr>
+          <w:lang w:val="en-US"/>
+        </w:rPr>
+        <w:br/>
+      </w:r>
+      <w:r>
+        <w:rPr>
+          <w:lang w:val="en-US"/>
+        </w:rPr>
+        <w:br/>
+      </w:r>
+      <w:r>
+        <w:rPr>
+          <w:lang w:val="en-US"/>
+        </w:rPr>
+        <w:br/>
+      </w:r>
+      <w:r>
+        <w:rPr>
+          <w:lang w:val="en-US"/>
+        </w:rPr>
+        <w:br/>
+      </w:r>
+      <w:r>
+        <w:rPr>
+          <w:lang w:val="en-US"/>
+        </w:rPr>
+        <w:br/>
+      </w:r>
+      <w:r>
+        <w:rPr>
+          <w:lang w:val="en-US"/>
+        </w:rPr>
+        <w:br/>
+      </w:r>
+      <w:r>
+        <w:rPr>
+          <w:lang w:val="en-US"/>
+        </w:rPr>
+        <w:br/>
+      </w:r>
+      <w:r>
+        <w:rPr>
+          <w:lang w:val="en-US"/>
+        </w:rPr>
+        <w:br/>
+      </w:r>
+      <w:r>
+        <w:rPr>
+          <w:lang w:val="en-US"/>
+        </w:rPr>
+        <w:br/>
+      </w:r>
+    </w:p>
+    <w:p>
+      <w:pPr>
         <w:pStyle w:val="Heading2"/>
         <w:keepNext w:val="0"/>
         <w:numPr>
@@ -36133,6 +36693,7 @@
       </w:pPr>
       <w:bookmarkStart w:id="21" w:name="_Toc334194257"/>
       <w:r>
+        <w:lastRenderedPageBreak/>
         <w:t>Thiết kế giao diện</w:t>
       </w:r>
       <w:bookmarkEnd w:id="21"/>
@@ -36249,7 +36810,6 @@
               <w:rPr>
                 <w:b/>
               </w:rPr>
-              <w:lastRenderedPageBreak/>
               <w:t>STT</w:t>
             </w:r>
           </w:p>
@@ -37095,7 +37655,7 @@
               <w:rStyle w:val="PageNumber"/>
               <w:noProof/>
             </w:rPr>
-            <w:t>1</w:t>
+            <w:t>2</w:t>
           </w:r>
           <w:r>
             <w:rPr>
@@ -37285,7 +37845,7 @@
         </mc:Choice>
         <mc:Fallback>
           <w:pict>
-            <v:shape w14:anchorId="338FE575" id="Freeform 1" o:spid="_x0000_s1026" style="position:absolute;margin-left:-1.65pt;margin-top:1.35pt;width:93.15pt;height:839pt;flip:x;z-index:251659776;visibility:visible;mso-wrap-style:square;mso-width-percent:0;mso-height-percent:0;mso-wrap-distance-left:9pt;mso-wrap-distance-top:0;mso-wrap-distance-right:9pt;mso-wrap-distance-bottom:0;mso-position-horizontal:absolute;mso-position-horizontal-relative:page;mso-position-vertical:absolute;mso-position-vertical-relative:page;mso-width-percent:0;mso-height-percent:0;mso-width-relative:page;mso-height-relative:page;v-text-anchor:top" coordsize="502,3168" o:gfxdata="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" path="m502,c93,,93,,93,,146,383,323,1900,,3168v502,,502,,502,l502,xe" fillcolor="#8db3e2" stroked="f" strokecolor="#212120">
+            <v:shape w14:anchorId="46FBE58B" id="Freeform 1" o:spid="_x0000_s1026" style="position:absolute;margin-left:-1.65pt;margin-top:1.35pt;width:93.15pt;height:839pt;flip:x;z-index:251659776;visibility:visible;mso-wrap-style:square;mso-width-percent:0;mso-height-percent:0;mso-wrap-distance-left:9pt;mso-wrap-distance-top:0;mso-wrap-distance-right:9pt;mso-wrap-distance-bottom:0;mso-position-horizontal:absolute;mso-position-horizontal-relative:page;mso-position-vertical:absolute;mso-position-vertical-relative:page;mso-width-percent:0;mso-height-percent:0;mso-width-relative:page;mso-height-relative:page;v-text-anchor:top" coordsize="502,3168" o:gfxdata="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" path="m502,c93,,93,,93,,146,383,323,1900,,3168v502,,502,,502,l502,xe" fillcolor="#8db3e2" stroked="f" strokecolor="#212120">
               <v:fill color2="#1f497d" rotate="t" focus="100%" type="gradient"/>
               <v:shadow color="#8c8682"/>
               <v:path arrowok="t" o:connecttype="custom" o:connectlocs="1183005,0;219162,0;0,10655300;1183005,10655300;1183005,0" o:connectangles="0,0,0,0,0"/>
@@ -37803,7 +38363,7 @@
               <w:color w:val="0000FF"/>
               <w:lang w:val="en-US"/>
             </w:rPr>
-            <w:t>7</w:t>
+            <w:t>8</w:t>
           </w:r>
         </w:p>
       </w:tc>

</xml_diff>

<commit_message>
(Báo cáo tổng hợp ) Version 1.09
Thêm vào đặc tả giao diện Quản Lý Nhân Viên
</commit_message>
<xml_diff>
--- a/Báo cáo.docx
+++ b/Báo cáo.docx
@@ -1,6 +1,6 @@
 
 <file path=word/document.xml><?xml version="1.0" encoding="utf-8"?>
-<w:document xmlns:wpc="http://schemas.microsoft.com/office/word/2010/wordprocessingCanvas" xmlns:cx="http://schemas.microsoft.com/office/drawing/2014/chartex" xmlns:mc="http://schemas.openxmlformats.org/markup-compatibility/2006" xmlns:o="urn:schemas-microsoft-com:office:office" xmlns:r="http://schemas.openxmlformats.org/officeDocument/2006/relationships" xmlns:m="http://schemas.openxmlformats.org/officeDocument/2006/math" xmlns:v="urn:schemas-microsoft-com:vml" xmlns:wp14="http://schemas.microsoft.com/office/word/2010/wordprocessingDrawing" xmlns:wp="http://schemas.openxmlformats.org/drawingml/2006/wordprocessingDrawing" xmlns:w10="urn:schemas-microsoft-com:office:word" xmlns:w="http://schemas.openxmlformats.org/wordprocessingml/2006/main" xmlns:w14="http://schemas.microsoft.com/office/word/2010/wordml" xmlns:w15="http://schemas.microsoft.com/office/word/2012/wordml" xmlns:w16se="http://schemas.microsoft.com/office/word/2015/wordml/symex" xmlns:wpg="http://schemas.microsoft.com/office/word/2010/wordprocessingGroup" xmlns:wpi="http://schemas.microsoft.com/office/word/2010/wordprocessingInk" xmlns:wne="http://schemas.microsoft.com/office/word/2006/wordml" xmlns:wps="http://schemas.microsoft.com/office/word/2010/wordprocessingShape" mc:Ignorable="w14 w15 w16se wp14">
+<w:document xmlns:wpc="http://schemas.microsoft.com/office/word/2010/wordprocessingCanvas" xmlns:cx="http://schemas.microsoft.com/office/drawing/2014/chartex" xmlns:cx1="http://schemas.microsoft.com/office/drawing/2015/9/8/chartex" xmlns:cx2="http://schemas.microsoft.com/office/drawing/2015/10/21/chartex" xmlns:cx3="http://schemas.microsoft.com/office/drawing/2016/5/9/chartex" xmlns:cx4="http://schemas.microsoft.com/office/drawing/2016/5/10/chartex" xmlns:cx5="http://schemas.microsoft.com/office/drawing/2016/5/11/chartex" xmlns:cx6="http://schemas.microsoft.com/office/drawing/2016/5/12/chartex" xmlns:cx7="http://schemas.microsoft.com/office/drawing/2016/5/13/chartex" xmlns:cx8="http://schemas.microsoft.com/office/drawing/2016/5/14/chartex" xmlns:mc="http://schemas.openxmlformats.org/markup-compatibility/2006" xmlns:o="urn:schemas-microsoft-com:office:office" xmlns:r="http://schemas.openxmlformats.org/officeDocument/2006/relationships" xmlns:m="http://schemas.openxmlformats.org/officeDocument/2006/math" xmlns:v="urn:schemas-microsoft-com:vml" xmlns:wp14="http://schemas.microsoft.com/office/word/2010/wordprocessingDrawing" xmlns:wp="http://schemas.openxmlformats.org/drawingml/2006/wordprocessingDrawing" xmlns:w10="urn:schemas-microsoft-com:office:word" xmlns:w="http://schemas.openxmlformats.org/wordprocessingml/2006/main" xmlns:w14="http://schemas.microsoft.com/office/word/2010/wordml" xmlns:w15="http://schemas.microsoft.com/office/word/2012/wordml" xmlns:w16se="http://schemas.microsoft.com/office/word/2015/wordml/symex" xmlns:wpg="http://schemas.microsoft.com/office/word/2010/wordprocessingGroup" xmlns:wpi="http://schemas.microsoft.com/office/word/2010/wordprocessingInk" xmlns:wne="http://schemas.microsoft.com/office/word/2006/wordml" xmlns:wps="http://schemas.microsoft.com/office/word/2010/wordprocessingShape" mc:Ignorable="w14 w15 w16se wp14">
   <w:body>
     <w:p>
       <w:pPr>
@@ -60,7 +60,7 @@
     </w:p>
     <w:p>
       <w:pPr>
-        <w:pStyle w:val="Title"/>
+        <w:pStyle w:val="Tiu"/>
         <w:spacing w:line="360" w:lineRule="auto"/>
         <w:jc w:val="right"/>
         <w:rPr>
@@ -71,7 +71,7 @@
     </w:p>
     <w:p>
       <w:pPr>
-        <w:pStyle w:val="Title"/>
+        <w:pStyle w:val="Tiu"/>
         <w:spacing w:line="360" w:lineRule="auto"/>
         <w:jc w:val="right"/>
         <w:rPr>
@@ -138,7 +138,7 @@
     </w:p>
     <w:p>
       <w:pPr>
-        <w:pStyle w:val="Title"/>
+        <w:pStyle w:val="Tiu"/>
         <w:jc w:val="both"/>
         <w:rPr>
           <w:lang w:val="en-US"/>
@@ -1731,14 +1731,7 @@
                 <w:rFonts w:eastAsia="SimSun"/>
                 <w:lang w:val="en-US"/>
               </w:rPr>
-              <w:t>Sửa lại EER và đặc tả thành phần dữ liệu</w:t>
-            </w:r>
-            <w:r>
-              <w:rPr>
-                <w:rFonts w:eastAsia="SimSun"/>
-                <w:lang w:val="en-US"/>
-              </w:rPr>
-              <w:t xml:space="preserve"> (Thêm bảng ChamCongMacDinh)</w:t>
+              <w:t>Sửa lại EER và đặc tả thành phần dữ liệu (Thêm bảng ChamCongMacDinh)</w:t>
             </w:r>
           </w:p>
         </w:tc>
@@ -1774,16 +1767,8 @@
                 <w:lang w:val="en-US"/>
               </w:rPr>
               <w:br/>
-            </w:r>
-            <w:r>
-              <w:rPr>
-                <w:rFonts w:eastAsia="SimSun"/>
-                <w:lang w:val="en-US"/>
-              </w:rPr>
               <w:t>Đỗ Minh Thiện</w:t>
             </w:r>
-            <w:bookmarkStart w:id="0" w:name="_GoBack"/>
-            <w:bookmarkEnd w:id="0"/>
           </w:p>
         </w:tc>
       </w:tr>
@@ -1799,38 +1784,38 @@
     </w:p>
     <w:p>
       <w:pPr>
-        <w:pStyle w:val="Heading1"/>
+        <w:pStyle w:val="u1"/>
         <w:rPr>
-          <w:rStyle w:val="Emphasis"/>
+          <w:rStyle w:val="Nhnmanh"/>
           <w:i w:val="0"/>
           <w:iCs w:val="0"/>
         </w:rPr>
       </w:pPr>
-      <w:bookmarkStart w:id="1" w:name="_Toc334194228"/>
+      <w:bookmarkStart w:id="0" w:name="_Toc334194228"/>
       <w:r>
         <w:rPr>
-          <w:rStyle w:val="Emphasis"/>
+          <w:rStyle w:val="Nhnmanh"/>
           <w:i w:val="0"/>
           <w:iCs w:val="0"/>
         </w:rPr>
         <w:lastRenderedPageBreak/>
         <w:t>Giới thiệu</w:t>
       </w:r>
-      <w:bookmarkEnd w:id="1"/>
+      <w:bookmarkEnd w:id="0"/>
     </w:p>
     <w:p>
       <w:pPr>
-        <w:pStyle w:val="Heading2"/>
+        <w:pStyle w:val="u2"/>
         <w:keepNext w:val="0"/>
         <w:spacing w:before="240" w:after="240" w:line="276" w:lineRule="auto"/>
         <w:ind w:left="900" w:hanging="540"/>
         <w:contextualSpacing/>
       </w:pPr>
-      <w:bookmarkStart w:id="2" w:name="_Toc334194229"/>
+      <w:bookmarkStart w:id="1" w:name="_Toc334194229"/>
       <w:r>
         <w:t>Mục tiêu</w:t>
       </w:r>
-      <w:bookmarkEnd w:id="2"/>
+      <w:bookmarkEnd w:id="1"/>
     </w:p>
     <w:p>
       <w:pPr>
@@ -1843,7 +1828,7 @@
           <w:szCs w:val="28"/>
         </w:rPr>
       </w:pPr>
-      <w:bookmarkStart w:id="3" w:name="_Toc334194230"/>
+      <w:bookmarkStart w:id="2" w:name="_Toc334194230"/>
       <w:r>
         <w:rPr>
           <w:color w:val="000000" w:themeColor="text1"/>
@@ -1919,7 +1904,7 @@
     </w:p>
     <w:p>
       <w:pPr>
-        <w:pStyle w:val="Heading2"/>
+        <w:pStyle w:val="u2"/>
         <w:keepNext w:val="0"/>
         <w:spacing w:before="240" w:after="240" w:line="276" w:lineRule="auto"/>
         <w:ind w:left="900" w:hanging="540"/>
@@ -1934,7 +1919,7 @@
         </w:rPr>
         <w:t>Giới hạn</w:t>
       </w:r>
-      <w:bookmarkEnd w:id="3"/>
+      <w:bookmarkEnd w:id="2"/>
     </w:p>
     <w:p>
       <w:pPr>
@@ -1947,7 +1932,7 @@
           <w:lang w:val="en-US"/>
         </w:rPr>
       </w:pPr>
-      <w:bookmarkStart w:id="4" w:name="_Toc334194231"/>
+      <w:bookmarkStart w:id="3" w:name="_Toc334194231"/>
       <w:r>
         <w:rPr>
           <w:color w:val="000000" w:themeColor="text1"/>
@@ -1969,7 +1954,7 @@
     </w:p>
     <w:p>
       <w:pPr>
-        <w:pStyle w:val="Heading2"/>
+        <w:pStyle w:val="u2"/>
         <w:keepNext w:val="0"/>
         <w:spacing w:before="240" w:after="240" w:line="276" w:lineRule="auto"/>
         <w:ind w:left="900" w:hanging="540"/>
@@ -1979,7 +1964,7 @@
         <w:lastRenderedPageBreak/>
         <w:t>Thuật ngữ và từ viết tắt</w:t>
       </w:r>
-      <w:bookmarkEnd w:id="4"/>
+      <w:bookmarkEnd w:id="3"/>
     </w:p>
     <w:tbl>
       <w:tblPr>
@@ -2403,65 +2388,65 @@
         <w:widowControl/>
         <w:spacing w:line="240" w:lineRule="auto"/>
         <w:rPr>
-          <w:rStyle w:val="Emphasis"/>
+          <w:rStyle w:val="Nhnmanh"/>
           <w:rFonts w:ascii="Arial" w:hAnsi="Arial"/>
           <w:b/>
           <w:sz w:val="28"/>
         </w:rPr>
       </w:pPr>
-      <w:bookmarkStart w:id="5" w:name="_Toc334194232"/>
+      <w:bookmarkStart w:id="4" w:name="_Toc334194232"/>
       <w:r>
         <w:rPr>
-          <w:rStyle w:val="Emphasis"/>
+          <w:rStyle w:val="Nhnmanh"/>
         </w:rPr>
         <w:br w:type="page"/>
       </w:r>
     </w:p>
     <w:p>
       <w:pPr>
-        <w:pStyle w:val="Heading1"/>
+        <w:pStyle w:val="u1"/>
         <w:keepNext w:val="0"/>
         <w:spacing w:before="240" w:after="240" w:line="276" w:lineRule="auto"/>
         <w:ind w:left="360" w:hanging="360"/>
         <w:contextualSpacing/>
         <w:rPr>
-          <w:rStyle w:val="Emphasis"/>
+          <w:rStyle w:val="Nhnmanh"/>
           <w:i w:val="0"/>
           <w:iCs w:val="0"/>
         </w:rPr>
       </w:pPr>
       <w:r>
         <w:rPr>
-          <w:rStyle w:val="Emphasis"/>
+          <w:rStyle w:val="Nhnmanh"/>
           <w:i w:val="0"/>
         </w:rPr>
         <w:lastRenderedPageBreak/>
         <w:t>Phát biểu bài toán</w:t>
       </w:r>
-      <w:bookmarkEnd w:id="5"/>
+      <w:bookmarkEnd w:id="4"/>
     </w:p>
     <w:p>
       <w:pPr>
-        <w:pStyle w:val="Heading2"/>
+        <w:pStyle w:val="u2"/>
         <w:keepNext w:val="0"/>
         <w:spacing w:before="240" w:after="240" w:line="276" w:lineRule="auto"/>
         <w:ind w:left="900" w:hanging="540"/>
         <w:contextualSpacing/>
         <w:rPr>
-          <w:rStyle w:val="Emphasis"/>
+          <w:rStyle w:val="Nhnmanh"/>
           <w:i w:val="0"/>
           <w:iCs w:val="0"/>
         </w:rPr>
       </w:pPr>
-      <w:bookmarkStart w:id="6" w:name="_Toc334194233"/>
+      <w:bookmarkStart w:id="5" w:name="_Toc334194233"/>
       <w:r>
         <w:rPr>
-          <w:rStyle w:val="Emphasis"/>
+          <w:rStyle w:val="Nhnmanh"/>
           <w:i w:val="0"/>
         </w:rPr>
         <w:t>Chức năng</w:t>
       </w:r>
-      <w:bookmarkEnd w:id="6"/>
+      <w:bookmarkEnd w:id="5"/>
     </w:p>
     <w:p>
       <w:pPr>
@@ -2475,7 +2460,7 @@
           <w:szCs w:val="28"/>
         </w:rPr>
       </w:pPr>
-      <w:bookmarkStart w:id="7" w:name="_Toc334194234"/>
+      <w:bookmarkStart w:id="6" w:name="_Toc334194234"/>
       <w:r>
         <w:rPr>
           <w:b/>
@@ -2585,7 +2570,7 @@
     </w:p>
     <w:p>
       <w:pPr>
-        <w:pStyle w:val="Heading1"/>
+        <w:pStyle w:val="u1"/>
         <w:numPr>
           <w:ilvl w:val="0"/>
           <w:numId w:val="0"/>
@@ -3183,7 +3168,7 @@
     </w:p>
     <w:p>
       <w:pPr>
-        <w:pStyle w:val="Heading2"/>
+        <w:pStyle w:val="u2"/>
         <w:keepNext w:val="0"/>
         <w:spacing w:before="240" w:after="240" w:line="276" w:lineRule="auto"/>
         <w:ind w:left="900" w:hanging="540"/>
@@ -3194,15 +3179,15 @@
       </w:pPr>
       <w:r>
         <w:rPr>
-          <w:rStyle w:val="Emphasis"/>
+          <w:rStyle w:val="Nhnmanh"/>
           <w:i w:val="0"/>
         </w:rPr>
         <w:t>Danh sách các Stakeholder &amp; các loại người dùng</w:t>
       </w:r>
-      <w:bookmarkEnd w:id="7"/>
+      <w:bookmarkEnd w:id="6"/>
       <w:r>
         <w:rPr>
-          <w:rStyle w:val="Emphasis"/>
+          <w:rStyle w:val="Nhnmanh"/>
           <w:i w:val="0"/>
         </w:rPr>
         <w:br/>
@@ -4272,22 +4257,22 @@
     </w:tbl>
     <w:p>
       <w:pPr>
-        <w:pStyle w:val="Heading2"/>
+        <w:pStyle w:val="u2"/>
         <w:keepNext w:val="0"/>
         <w:spacing w:before="240" w:after="240" w:line="276" w:lineRule="auto"/>
         <w:ind w:left="900" w:hanging="540"/>
         <w:contextualSpacing/>
       </w:pPr>
-      <w:bookmarkStart w:id="8" w:name="_Toc334194235"/>
+      <w:bookmarkStart w:id="7" w:name="_Toc334194235"/>
       <w:r>
         <w:lastRenderedPageBreak/>
         <w:t>Môi trường hoạt động</w:t>
       </w:r>
-      <w:bookmarkEnd w:id="8"/>
+      <w:bookmarkEnd w:id="7"/>
     </w:p>
     <w:p>
       <w:pPr>
-        <w:pStyle w:val="ListParagraph"/>
+        <w:pStyle w:val="oancuaDanhsach"/>
         <w:numPr>
           <w:ilvl w:val="1"/>
           <w:numId w:val="8"/>
@@ -4313,7 +4298,7 @@
     </w:p>
     <w:p>
       <w:pPr>
-        <w:pStyle w:val="ListParagraph"/>
+        <w:pStyle w:val="oancuaDanhsach"/>
         <w:numPr>
           <w:ilvl w:val="1"/>
           <w:numId w:val="8"/>
@@ -4339,7 +4324,7 @@
     </w:p>
     <w:p>
       <w:pPr>
-        <w:pStyle w:val="ListParagraph"/>
+        <w:pStyle w:val="oancuaDanhsach"/>
         <w:numPr>
           <w:ilvl w:val="1"/>
           <w:numId w:val="8"/>
@@ -4365,7 +4350,7 @@
     </w:p>
     <w:p>
       <w:pPr>
-        <w:pStyle w:val="ListParagraph"/>
+        <w:pStyle w:val="oancuaDanhsach"/>
         <w:numPr>
           <w:ilvl w:val="1"/>
           <w:numId w:val="8"/>
@@ -4391,21 +4376,21 @@
     </w:p>
     <w:p>
       <w:pPr>
-        <w:pStyle w:val="Heading2"/>
+        <w:pStyle w:val="u2"/>
         <w:keepNext w:val="0"/>
         <w:spacing w:before="240" w:after="240" w:line="276" w:lineRule="auto"/>
         <w:ind w:left="900" w:hanging="540"/>
         <w:contextualSpacing/>
       </w:pPr>
-      <w:bookmarkStart w:id="9" w:name="_Toc334194236"/>
+      <w:bookmarkStart w:id="8" w:name="_Toc334194236"/>
       <w:r>
         <w:t>Các ràng buộc thiết kế và triển khai</w:t>
       </w:r>
-      <w:bookmarkEnd w:id="9"/>
+      <w:bookmarkEnd w:id="8"/>
     </w:p>
     <w:p>
       <w:pPr>
-        <w:pStyle w:val="ListParagraph"/>
+        <w:pStyle w:val="oancuaDanhsach"/>
         <w:numPr>
           <w:ilvl w:val="1"/>
           <w:numId w:val="8"/>
@@ -4425,7 +4410,7 @@
     </w:p>
     <w:p>
       <w:pPr>
-        <w:pStyle w:val="ListParagraph"/>
+        <w:pStyle w:val="oancuaDanhsach"/>
         <w:numPr>
           <w:ilvl w:val="1"/>
           <w:numId w:val="8"/>
@@ -4445,7 +4430,7 @@
     </w:p>
     <w:p>
       <w:pPr>
-        <w:pStyle w:val="ListParagraph"/>
+        <w:pStyle w:val="oancuaDanhsach"/>
         <w:numPr>
           <w:ilvl w:val="1"/>
           <w:numId w:val="8"/>
@@ -4465,17 +4450,17 @@
     </w:p>
     <w:p>
       <w:pPr>
-        <w:pStyle w:val="Heading2"/>
+        <w:pStyle w:val="u2"/>
         <w:keepNext w:val="0"/>
         <w:spacing w:before="240" w:after="240" w:line="276" w:lineRule="auto"/>
         <w:ind w:left="900" w:hanging="540"/>
         <w:contextualSpacing/>
       </w:pPr>
-      <w:bookmarkStart w:id="10" w:name="_Toc334194237"/>
+      <w:bookmarkStart w:id="9" w:name="_Toc334194237"/>
       <w:r>
         <w:t>Các giả định và phụ thuộc</w:t>
       </w:r>
-      <w:bookmarkEnd w:id="10"/>
+      <w:bookmarkEnd w:id="9"/>
     </w:p>
     <w:p>
       <w:pPr>
@@ -4487,14 +4472,14 @@
           <w:sz w:val="28"/>
         </w:rPr>
       </w:pPr>
-      <w:bookmarkStart w:id="11" w:name="_Toc334194238"/>
+      <w:bookmarkStart w:id="10" w:name="_Toc334194238"/>
       <w:r>
         <w:br w:type="page"/>
       </w:r>
     </w:p>
     <w:p>
       <w:pPr>
-        <w:pStyle w:val="Heading1"/>
+        <w:pStyle w:val="u1"/>
         <w:keepNext w:val="0"/>
         <w:spacing w:before="240" w:after="240" w:line="276" w:lineRule="auto"/>
         <w:ind w:left="360" w:hanging="360"/>
@@ -4504,21 +4489,21 @@
         <w:lastRenderedPageBreak/>
         <w:t>Yêu cầu phần mềm</w:t>
       </w:r>
-      <w:bookmarkEnd w:id="11"/>
+      <w:bookmarkEnd w:id="10"/>
     </w:p>
     <w:p>
       <w:pPr>
-        <w:pStyle w:val="Heading2"/>
+        <w:pStyle w:val="u2"/>
         <w:keepNext w:val="0"/>
         <w:spacing w:before="240" w:after="240" w:line="276" w:lineRule="auto"/>
         <w:ind w:left="900" w:hanging="540"/>
         <w:contextualSpacing/>
       </w:pPr>
-      <w:bookmarkStart w:id="12" w:name="_Toc334194239"/>
+      <w:bookmarkStart w:id="11" w:name="_Toc334194239"/>
       <w:r>
         <w:t>Đặc tả yêu cầu chức năng</w:t>
       </w:r>
-      <w:bookmarkEnd w:id="12"/>
+      <w:bookmarkEnd w:id="11"/>
     </w:p>
     <w:p>
       <w:pPr>
@@ -4578,17 +4563,17 @@
     </w:p>
     <w:p>
       <w:pPr>
-        <w:pStyle w:val="Heading2"/>
+        <w:pStyle w:val="u2"/>
         <w:keepNext w:val="0"/>
         <w:spacing w:before="240" w:after="240" w:line="276" w:lineRule="auto"/>
         <w:ind w:left="900" w:hanging="540"/>
         <w:contextualSpacing/>
       </w:pPr>
-      <w:bookmarkStart w:id="13" w:name="_Toc334194245"/>
+      <w:bookmarkStart w:id="12" w:name="_Toc334194245"/>
       <w:r>
         <w:t>Đặc tả yêu cầu phi chức năng</w:t>
       </w:r>
-      <w:bookmarkEnd w:id="13"/>
+      <w:bookmarkEnd w:id="12"/>
     </w:p>
     <w:p>
       <w:pPr>
@@ -4632,23 +4617,23 @@
     </w:p>
     <w:p>
       <w:pPr>
-        <w:pStyle w:val="Heading2"/>
+        <w:pStyle w:val="u2"/>
         <w:keepNext w:val="0"/>
         <w:spacing w:before="240" w:after="240" w:line="276" w:lineRule="auto"/>
         <w:ind w:left="900" w:hanging="540"/>
         <w:contextualSpacing/>
       </w:pPr>
-      <w:bookmarkStart w:id="14" w:name="_Toc334194240"/>
+      <w:bookmarkStart w:id="13" w:name="_Toc334194240"/>
       <w:r>
         <w:t>Use Case</w:t>
       </w:r>
-      <w:bookmarkEnd w:id="14"/>
+      <w:bookmarkEnd w:id="13"/>
     </w:p>
     <w:p>
       <w:pPr>
-        <w:pStyle w:val="Heading3"/>
-      </w:pPr>
-      <w:bookmarkStart w:id="15" w:name="_Toc334194241"/>
+        <w:pStyle w:val="u3"/>
+      </w:pPr>
+      <w:bookmarkStart w:id="14" w:name="_Toc334194241"/>
       <w:r>
         <w:rPr>
           <w:i w:val="0"/>
@@ -4715,7 +4700,7 @@
       <w:r>
         <w:t>Sơ đồ Use Case</w:t>
       </w:r>
-      <w:bookmarkEnd w:id="15"/>
+      <w:bookmarkEnd w:id="14"/>
       <w:r>
         <w:br/>
       </w:r>
@@ -4740,14 +4725,14 @@
     </w:p>
     <w:p>
       <w:pPr>
-        <w:pStyle w:val="Heading3"/>
-      </w:pPr>
-      <w:bookmarkStart w:id="16" w:name="_Toc334194242"/>
+        <w:pStyle w:val="u3"/>
+      </w:pPr>
+      <w:bookmarkStart w:id="15" w:name="_Toc334194242"/>
       <w:r>
         <w:lastRenderedPageBreak/>
         <w:t>Danh sách các Use Case</w:t>
       </w:r>
-      <w:bookmarkEnd w:id="16"/>
+      <w:bookmarkEnd w:id="15"/>
     </w:p>
     <w:tbl>
       <w:tblPr>
@@ -6420,13 +6405,13 @@
     </w:tbl>
     <w:p>
       <w:pPr>
-        <w:pStyle w:val="Heading3"/>
-      </w:pPr>
-      <w:bookmarkStart w:id="17" w:name="_Toc334194243"/>
+        <w:pStyle w:val="u3"/>
+      </w:pPr>
+      <w:bookmarkStart w:id="16" w:name="_Toc334194243"/>
       <w:r>
         <w:t>Danh sách các tác nhân</w:t>
       </w:r>
-      <w:bookmarkEnd w:id="17"/>
+      <w:bookmarkEnd w:id="16"/>
       <w:r>
         <w:rPr>
           <w:lang w:val="en-US"/>
@@ -6799,14 +6784,14 @@
     </w:tbl>
     <w:p>
       <w:pPr>
-        <w:pStyle w:val="Heading3"/>
+        <w:pStyle w:val="u3"/>
         <w:numPr>
           <w:ilvl w:val="0"/>
           <w:numId w:val="0"/>
         </w:numPr>
         <w:ind w:left="1224" w:hanging="504"/>
       </w:pPr>
-      <w:bookmarkStart w:id="18" w:name="_Toc334194244"/>
+      <w:bookmarkStart w:id="17" w:name="_Toc334194244"/>
     </w:p>
     <w:p>
       <w:pPr>
@@ -6823,17 +6808,17 @@
     </w:p>
     <w:p>
       <w:pPr>
-        <w:pStyle w:val="Heading3"/>
+        <w:pStyle w:val="u3"/>
       </w:pPr>
       <w:r>
         <w:lastRenderedPageBreak/>
         <w:t>Đặc tả Use Case</w:t>
       </w:r>
-      <w:bookmarkEnd w:id="18"/>
+      <w:bookmarkEnd w:id="17"/>
     </w:p>
     <w:p>
       <w:pPr>
-        <w:pStyle w:val="Heading4"/>
+        <w:pStyle w:val="u4"/>
       </w:pPr>
       <w:r>
         <w:t>Use case &lt;mã, tên use case&gt;</w:t>
@@ -7115,7 +7100,7 @@
           </w:tcPr>
           <w:p>
             <w:pPr>
-              <w:pStyle w:val="ListParagraph"/>
+              <w:pStyle w:val="oancuaDanhsach"/>
               <w:numPr>
                 <w:ilvl w:val="0"/>
                 <w:numId w:val="9"/>
@@ -7141,7 +7126,7 @@
           </w:p>
           <w:p>
             <w:pPr>
-              <w:pStyle w:val="ListParagraph"/>
+              <w:pStyle w:val="oancuaDanhsach"/>
               <w:numPr>
                 <w:ilvl w:val="0"/>
                 <w:numId w:val="9"/>
@@ -7167,7 +7152,7 @@
           </w:p>
           <w:p>
             <w:pPr>
-              <w:pStyle w:val="ListParagraph"/>
+              <w:pStyle w:val="oancuaDanhsach"/>
               <w:numPr>
                 <w:ilvl w:val="0"/>
                 <w:numId w:val="9"/>
@@ -7242,7 +7227,7 @@
           </w:tcPr>
           <w:p>
             <w:pPr>
-              <w:pStyle w:val="ListParagraph"/>
+              <w:pStyle w:val="oancuaDanhsach"/>
               <w:numPr>
                 <w:ilvl w:val="0"/>
                 <w:numId w:val="10"/>
@@ -7286,7 +7271,7 @@
           </w:p>
           <w:p>
             <w:pPr>
-              <w:pStyle w:val="ListParagraph"/>
+              <w:pStyle w:val="oancuaDanhsach"/>
               <w:numPr>
                 <w:ilvl w:val="0"/>
                 <w:numId w:val="10"/>
@@ -7766,7 +7751,7 @@
           </w:tcPr>
           <w:p>
             <w:pPr>
-              <w:pStyle w:val="BodyText"/>
+              <w:pStyle w:val="ThnVnban"/>
               <w:spacing w:line="276" w:lineRule="auto"/>
               <w:ind w:left="0"/>
               <w:jc w:val="both"/>
@@ -7789,7 +7774,7 @@
           </w:p>
           <w:p>
             <w:pPr>
-              <w:pStyle w:val="BodyText"/>
+              <w:pStyle w:val="ThnVnban"/>
               <w:spacing w:line="276" w:lineRule="auto"/>
               <w:ind w:left="0"/>
               <w:jc w:val="both"/>
@@ -8320,7 +8305,7 @@
           </w:tcPr>
           <w:p>
             <w:pPr>
-              <w:pStyle w:val="BodyText"/>
+              <w:pStyle w:val="ThnVnban"/>
               <w:numPr>
                 <w:ilvl w:val="0"/>
                 <w:numId w:val="11"/>
@@ -8347,7 +8332,7 @@
           </w:p>
           <w:p>
             <w:pPr>
-              <w:pStyle w:val="BodyText"/>
+              <w:pStyle w:val="ThnVnban"/>
               <w:numPr>
                 <w:ilvl w:val="0"/>
                 <w:numId w:val="11"/>
@@ -8374,7 +8359,7 @@
           </w:p>
           <w:p>
             <w:pPr>
-              <w:pStyle w:val="BodyText"/>
+              <w:pStyle w:val="ThnVnban"/>
               <w:numPr>
                 <w:ilvl w:val="0"/>
                 <w:numId w:val="11"/>
@@ -8916,7 +8901,7 @@
           </w:tcPr>
           <w:p>
             <w:pPr>
-              <w:pStyle w:val="BodyText"/>
+              <w:pStyle w:val="ThnVnban"/>
               <w:numPr>
                 <w:ilvl w:val="0"/>
                 <w:numId w:val="12"/>
@@ -8943,7 +8928,7 @@
           </w:p>
           <w:p>
             <w:pPr>
-              <w:pStyle w:val="BodyText"/>
+              <w:pStyle w:val="ThnVnban"/>
               <w:numPr>
                 <w:ilvl w:val="0"/>
                 <w:numId w:val="12"/>
@@ -8970,7 +8955,7 @@
           </w:p>
           <w:p>
             <w:pPr>
-              <w:pStyle w:val="BodyText"/>
+              <w:pStyle w:val="ThnVnban"/>
               <w:numPr>
                 <w:ilvl w:val="0"/>
                 <w:numId w:val="12"/>
@@ -8997,7 +8982,7 @@
           </w:p>
           <w:p>
             <w:pPr>
-              <w:pStyle w:val="BodyText"/>
+              <w:pStyle w:val="ThnVnban"/>
               <w:numPr>
                 <w:ilvl w:val="0"/>
                 <w:numId w:val="12"/>
@@ -9073,7 +9058,7 @@
           </w:tcPr>
           <w:p>
             <w:pPr>
-              <w:pStyle w:val="ListParagraph"/>
+              <w:pStyle w:val="oancuaDanhsach"/>
               <w:numPr>
                 <w:ilvl w:val="0"/>
                 <w:numId w:val="13"/>
@@ -9117,7 +9102,7 @@
           </w:p>
           <w:p>
             <w:pPr>
-              <w:pStyle w:val="ListParagraph"/>
+              <w:pStyle w:val="oancuaDanhsach"/>
               <w:numPr>
                 <w:ilvl w:val="0"/>
                 <w:numId w:val="13"/>
@@ -9161,7 +9146,7 @@
           </w:p>
           <w:p>
             <w:pPr>
-              <w:pStyle w:val="ListParagraph"/>
+              <w:pStyle w:val="oancuaDanhsach"/>
               <w:rPr>
                 <w:rFonts w:eastAsia="SimSun"/>
                 <w:color w:val="000000" w:themeColor="text1"/>
@@ -9609,7 +9594,7 @@
           </w:tcPr>
           <w:p>
             <w:pPr>
-              <w:pStyle w:val="BodyText"/>
+              <w:pStyle w:val="ThnVnban"/>
               <w:numPr>
                 <w:ilvl w:val="0"/>
                 <w:numId w:val="14"/>
@@ -9637,7 +9622,7 @@
           </w:p>
           <w:p>
             <w:pPr>
-              <w:pStyle w:val="BodyText"/>
+              <w:pStyle w:val="ThnVnban"/>
               <w:numPr>
                 <w:ilvl w:val="0"/>
                 <w:numId w:val="14"/>
@@ -9665,7 +9650,7 @@
           </w:p>
           <w:p>
             <w:pPr>
-              <w:pStyle w:val="BodyText"/>
+              <w:pStyle w:val="ThnVnban"/>
               <w:numPr>
                 <w:ilvl w:val="0"/>
                 <w:numId w:val="14"/>
@@ -9742,7 +9727,7 @@
           </w:tcPr>
           <w:p>
             <w:pPr>
-              <w:pStyle w:val="ListParagraph"/>
+              <w:pStyle w:val="oancuaDanhsach"/>
               <w:numPr>
                 <w:ilvl w:val="0"/>
                 <w:numId w:val="15"/>
@@ -9786,7 +9771,7 @@
           </w:p>
           <w:p>
             <w:pPr>
-              <w:pStyle w:val="ListParagraph"/>
+              <w:pStyle w:val="oancuaDanhsach"/>
               <w:numPr>
                 <w:ilvl w:val="0"/>
                 <w:numId w:val="15"/>
@@ -10277,7 +10262,7 @@
           </w:tcPr>
           <w:p>
             <w:pPr>
-              <w:pStyle w:val="BodyText"/>
+              <w:pStyle w:val="ThnVnban"/>
               <w:numPr>
                 <w:ilvl w:val="0"/>
                 <w:numId w:val="19"/>
@@ -10303,7 +10288,7 @@
           </w:p>
           <w:p>
             <w:pPr>
-              <w:pStyle w:val="BodyText"/>
+              <w:pStyle w:val="ThnVnban"/>
               <w:numPr>
                 <w:ilvl w:val="0"/>
                 <w:numId w:val="19"/>
@@ -10329,7 +10314,7 @@
           </w:p>
           <w:p>
             <w:pPr>
-              <w:pStyle w:val="BodyText"/>
+              <w:pStyle w:val="ThnVnban"/>
               <w:numPr>
                 <w:ilvl w:val="0"/>
                 <w:numId w:val="19"/>
@@ -10861,7 +10846,7 @@
           </w:tcPr>
           <w:p>
             <w:pPr>
-              <w:pStyle w:val="BodyText"/>
+              <w:pStyle w:val="ThnVnban"/>
               <w:numPr>
                 <w:ilvl w:val="0"/>
                 <w:numId w:val="16"/>
@@ -10888,7 +10873,7 @@
           </w:p>
           <w:p>
             <w:pPr>
-              <w:pStyle w:val="BodyText"/>
+              <w:pStyle w:val="ThnVnban"/>
               <w:numPr>
                 <w:ilvl w:val="0"/>
                 <w:numId w:val="16"/>
@@ -10926,7 +10911,7 @@
           </w:p>
           <w:p>
             <w:pPr>
-              <w:pStyle w:val="BodyText"/>
+              <w:pStyle w:val="ThnVnban"/>
               <w:numPr>
                 <w:ilvl w:val="0"/>
                 <w:numId w:val="16"/>
@@ -11003,7 +10988,7 @@
           </w:tcPr>
           <w:p>
             <w:pPr>
-              <w:pStyle w:val="ListParagraph"/>
+              <w:pStyle w:val="oancuaDanhsach"/>
               <w:numPr>
                 <w:ilvl w:val="0"/>
                 <w:numId w:val="17"/>
@@ -11465,7 +11450,7 @@
           </w:tcPr>
           <w:p>
             <w:pPr>
-              <w:pStyle w:val="BodyText"/>
+              <w:pStyle w:val="ThnVnban"/>
               <w:numPr>
                 <w:ilvl w:val="0"/>
                 <w:numId w:val="20"/>
@@ -11491,7 +11476,7 @@
           </w:p>
           <w:p>
             <w:pPr>
-              <w:pStyle w:val="BodyText"/>
+              <w:pStyle w:val="ThnVnban"/>
               <w:numPr>
                 <w:ilvl w:val="0"/>
                 <w:numId w:val="20"/>
@@ -11517,7 +11502,7 @@
           </w:p>
           <w:p>
             <w:pPr>
-              <w:pStyle w:val="BodyText"/>
+              <w:pStyle w:val="ThnVnban"/>
               <w:numPr>
                 <w:ilvl w:val="0"/>
                 <w:numId w:val="20"/>
@@ -12057,7 +12042,7 @@
           </w:tcPr>
           <w:p>
             <w:pPr>
-              <w:pStyle w:val="BodyText"/>
+              <w:pStyle w:val="ThnVnban"/>
               <w:numPr>
                 <w:ilvl w:val="0"/>
                 <w:numId w:val="18"/>
@@ -12084,7 +12069,7 @@
           </w:p>
           <w:p>
             <w:pPr>
-              <w:pStyle w:val="BodyText"/>
+              <w:pStyle w:val="ThnVnban"/>
               <w:numPr>
                 <w:ilvl w:val="0"/>
                 <w:numId w:val="18"/>
@@ -12634,7 +12619,7 @@
           </w:tcPr>
           <w:p>
             <w:pPr>
-              <w:pStyle w:val="BodyText"/>
+              <w:pStyle w:val="ThnVnban"/>
               <w:numPr>
                 <w:ilvl w:val="0"/>
                 <w:numId w:val="21"/>
@@ -12660,7 +12645,7 @@
           </w:p>
           <w:p>
             <w:pPr>
-              <w:pStyle w:val="BodyText"/>
+              <w:pStyle w:val="ThnVnban"/>
               <w:numPr>
                 <w:ilvl w:val="0"/>
                 <w:numId w:val="21"/>
@@ -12686,7 +12671,7 @@
           </w:p>
           <w:p>
             <w:pPr>
-              <w:pStyle w:val="BodyText"/>
+              <w:pStyle w:val="ThnVnban"/>
               <w:numPr>
                 <w:ilvl w:val="0"/>
                 <w:numId w:val="21"/>
@@ -12761,7 +12746,7 @@
           </w:tcPr>
           <w:p>
             <w:pPr>
-              <w:pStyle w:val="ListParagraph"/>
+              <w:pStyle w:val="oancuaDanhsach"/>
               <w:numPr>
                 <w:ilvl w:val="0"/>
                 <w:numId w:val="22"/>
@@ -12785,7 +12770,7 @@
           </w:p>
           <w:p>
             <w:pPr>
-              <w:pStyle w:val="ListParagraph"/>
+              <w:pStyle w:val="oancuaDanhsach"/>
               <w:numPr>
                 <w:ilvl w:val="0"/>
                 <w:numId w:val="23"/>
@@ -12809,7 +12794,7 @@
           </w:p>
           <w:p>
             <w:pPr>
-              <w:pStyle w:val="ListParagraph"/>
+              <w:pStyle w:val="oancuaDanhsach"/>
               <w:numPr>
                 <w:ilvl w:val="0"/>
                 <w:numId w:val="23"/>
@@ -12833,7 +12818,7 @@
           </w:p>
           <w:p>
             <w:pPr>
-              <w:pStyle w:val="ListParagraph"/>
+              <w:pStyle w:val="oancuaDanhsach"/>
               <w:numPr>
                 <w:ilvl w:val="0"/>
                 <w:numId w:val="23"/>
@@ -13302,7 +13287,7 @@
           </w:tcPr>
           <w:p>
             <w:pPr>
-              <w:pStyle w:val="BodyText"/>
+              <w:pStyle w:val="ThnVnban"/>
               <w:numPr>
                 <w:ilvl w:val="0"/>
                 <w:numId w:val="24"/>
@@ -13328,7 +13313,7 @@
           </w:p>
           <w:p>
             <w:pPr>
-              <w:pStyle w:val="BodyText"/>
+              <w:pStyle w:val="ThnVnban"/>
               <w:numPr>
                 <w:ilvl w:val="0"/>
                 <w:numId w:val="24"/>
@@ -13354,7 +13339,7 @@
           </w:p>
           <w:p>
             <w:pPr>
-              <w:pStyle w:val="BodyText"/>
+              <w:pStyle w:val="ThnVnban"/>
               <w:numPr>
                 <w:ilvl w:val="0"/>
                 <w:numId w:val="24"/>
@@ -13429,7 +13414,7 @@
           </w:tcPr>
           <w:p>
             <w:pPr>
-              <w:pStyle w:val="ListParagraph"/>
+              <w:pStyle w:val="oancuaDanhsach"/>
               <w:numPr>
                 <w:ilvl w:val="0"/>
                 <w:numId w:val="25"/>
@@ -13453,7 +13438,7 @@
           </w:p>
           <w:p>
             <w:pPr>
-              <w:pStyle w:val="ListParagraph"/>
+              <w:pStyle w:val="oancuaDanhsach"/>
               <w:numPr>
                 <w:ilvl w:val="0"/>
                 <w:numId w:val="26"/>
@@ -13477,7 +13462,7 @@
           </w:p>
           <w:p>
             <w:pPr>
-              <w:pStyle w:val="ListParagraph"/>
+              <w:pStyle w:val="oancuaDanhsach"/>
               <w:numPr>
                 <w:ilvl w:val="0"/>
                 <w:numId w:val="26"/>
@@ -13501,7 +13486,7 @@
           </w:p>
           <w:p>
             <w:pPr>
-              <w:pStyle w:val="ListParagraph"/>
+              <w:pStyle w:val="oancuaDanhsach"/>
               <w:numPr>
                 <w:ilvl w:val="0"/>
                 <w:numId w:val="26"/>
@@ -13963,7 +13948,7 @@
           </w:tcPr>
           <w:p>
             <w:pPr>
-              <w:pStyle w:val="BodyText"/>
+              <w:pStyle w:val="ThnVnban"/>
               <w:numPr>
                 <w:ilvl w:val="0"/>
                 <w:numId w:val="27"/>
@@ -13989,7 +13974,7 @@
           </w:p>
           <w:p>
             <w:pPr>
-              <w:pStyle w:val="BodyText"/>
+              <w:pStyle w:val="ThnVnban"/>
               <w:numPr>
                 <w:ilvl w:val="0"/>
                 <w:numId w:val="27"/>
@@ -14015,7 +14000,7 @@
           </w:p>
           <w:p>
             <w:pPr>
-              <w:pStyle w:val="BodyText"/>
+              <w:pStyle w:val="ThnVnban"/>
               <w:numPr>
                 <w:ilvl w:val="0"/>
                 <w:numId w:val="27"/>
@@ -14041,7 +14026,7 @@
           </w:p>
           <w:p>
             <w:pPr>
-              <w:pStyle w:val="BodyText"/>
+              <w:pStyle w:val="ThnVnban"/>
               <w:numPr>
                 <w:ilvl w:val="0"/>
                 <w:numId w:val="27"/>
@@ -14116,7 +14101,7 @@
           </w:tcPr>
           <w:p>
             <w:pPr>
-              <w:pStyle w:val="ListParagraph"/>
+              <w:pStyle w:val="oancuaDanhsach"/>
               <w:numPr>
                 <w:ilvl w:val="0"/>
                 <w:numId w:val="28"/>
@@ -14142,7 +14127,7 @@
           </w:p>
           <w:p>
             <w:pPr>
-              <w:pStyle w:val="ListParagraph"/>
+              <w:pStyle w:val="oancuaDanhsach"/>
               <w:numPr>
                 <w:ilvl w:val="0"/>
                 <w:numId w:val="28"/>
@@ -14613,7 +14598,7 @@
           </w:tcPr>
           <w:p>
             <w:pPr>
-              <w:pStyle w:val="BodyText"/>
+              <w:pStyle w:val="ThnVnban"/>
               <w:numPr>
                 <w:ilvl w:val="0"/>
                 <w:numId w:val="29"/>
@@ -14639,7 +14624,7 @@
           </w:p>
           <w:p>
             <w:pPr>
-              <w:pStyle w:val="BodyText"/>
+              <w:pStyle w:val="ThnVnban"/>
               <w:numPr>
                 <w:ilvl w:val="0"/>
                 <w:numId w:val="29"/>
@@ -14665,7 +14650,7 @@
           </w:p>
           <w:p>
             <w:pPr>
-              <w:pStyle w:val="BodyText"/>
+              <w:pStyle w:val="ThnVnban"/>
               <w:numPr>
                 <w:ilvl w:val="0"/>
                 <w:numId w:val="29"/>
@@ -14691,7 +14676,7 @@
           </w:p>
           <w:p>
             <w:pPr>
-              <w:pStyle w:val="BodyText"/>
+              <w:pStyle w:val="ThnVnban"/>
               <w:numPr>
                 <w:ilvl w:val="0"/>
                 <w:numId w:val="29"/>
@@ -14766,7 +14751,7 @@
           </w:tcPr>
           <w:p>
             <w:pPr>
-              <w:pStyle w:val="ListParagraph"/>
+              <w:pStyle w:val="oancuaDanhsach"/>
               <w:numPr>
                 <w:ilvl w:val="0"/>
                 <w:numId w:val="30"/>
@@ -14792,7 +14777,7 @@
           </w:p>
           <w:p>
             <w:pPr>
-              <w:pStyle w:val="ListParagraph"/>
+              <w:pStyle w:val="oancuaDanhsach"/>
               <w:numPr>
                 <w:ilvl w:val="0"/>
                 <w:numId w:val="30"/>
@@ -15263,7 +15248,7 @@
           </w:tcPr>
           <w:p>
             <w:pPr>
-              <w:pStyle w:val="BodyText"/>
+              <w:pStyle w:val="ThnVnban"/>
               <w:numPr>
                 <w:ilvl w:val="0"/>
                 <w:numId w:val="31"/>
@@ -15289,7 +15274,7 @@
           </w:p>
           <w:p>
             <w:pPr>
-              <w:pStyle w:val="BodyText"/>
+              <w:pStyle w:val="ThnVnban"/>
               <w:numPr>
                 <w:ilvl w:val="0"/>
                 <w:numId w:val="31"/>
@@ -15315,7 +15300,7 @@
           </w:p>
           <w:p>
             <w:pPr>
-              <w:pStyle w:val="BodyText"/>
+              <w:pStyle w:val="ThnVnban"/>
               <w:numPr>
                 <w:ilvl w:val="0"/>
                 <w:numId w:val="32"/>
@@ -15341,7 +15326,7 @@
           </w:p>
           <w:p>
             <w:pPr>
-              <w:pStyle w:val="BodyText"/>
+              <w:pStyle w:val="ThnVnban"/>
               <w:numPr>
                 <w:ilvl w:val="0"/>
                 <w:numId w:val="32"/>
@@ -15417,7 +15402,7 @@
           </w:tcPr>
           <w:p>
             <w:pPr>
-              <w:pStyle w:val="ListParagraph"/>
+              <w:pStyle w:val="oancuaDanhsach"/>
               <w:numPr>
                 <w:ilvl w:val="0"/>
                 <w:numId w:val="33"/>
@@ -15443,7 +15428,7 @@
           </w:p>
           <w:p>
             <w:pPr>
-              <w:pStyle w:val="ListParagraph"/>
+              <w:pStyle w:val="oancuaDanhsach"/>
               <w:numPr>
                 <w:ilvl w:val="0"/>
                 <w:numId w:val="33"/>
@@ -15914,7 +15899,7 @@
           </w:tcPr>
           <w:p>
             <w:pPr>
-              <w:pStyle w:val="BodyText"/>
+              <w:pStyle w:val="ThnVnban"/>
               <w:numPr>
                 <w:ilvl w:val="0"/>
                 <w:numId w:val="34"/>
@@ -15940,7 +15925,7 @@
           </w:p>
           <w:p>
             <w:pPr>
-              <w:pStyle w:val="BodyText"/>
+              <w:pStyle w:val="ThnVnban"/>
               <w:numPr>
                 <w:ilvl w:val="0"/>
                 <w:numId w:val="34"/>
@@ -15966,7 +15951,7 @@
           </w:p>
           <w:p>
             <w:pPr>
-              <w:pStyle w:val="BodyText"/>
+              <w:pStyle w:val="ThnVnban"/>
               <w:numPr>
                 <w:ilvl w:val="0"/>
                 <w:numId w:val="34"/>
@@ -16500,7 +16485,7 @@
           </w:tcPr>
           <w:p>
             <w:pPr>
-              <w:pStyle w:val="BodyText"/>
+              <w:pStyle w:val="ThnVnban"/>
               <w:spacing w:line="276" w:lineRule="auto"/>
               <w:ind w:left="0"/>
               <w:jc w:val="both"/>
@@ -16903,9 +16888,9 @@
     </w:p>
     <w:p>
       <w:pPr>
-        <w:pStyle w:val="Heading1"/>
-      </w:pPr>
-      <w:bookmarkStart w:id="19" w:name="_Toc334194254"/>
+        <w:pStyle w:val="u1"/>
+      </w:pPr>
+      <w:bookmarkStart w:id="18" w:name="_Toc334194254"/>
       <w:r>
         <w:rPr>
           <w:lang w:val="en-US"/>
@@ -16916,7 +16901,7 @@
     </w:p>
     <w:p>
       <w:pPr>
-        <w:pStyle w:val="Heading2"/>
+        <w:pStyle w:val="u2"/>
         <w:keepNext w:val="0"/>
         <w:numPr>
           <w:ilvl w:val="1"/>
@@ -16928,11 +16913,11 @@
       <w:r>
         <w:t>Thiết kế dữ liệu</w:t>
       </w:r>
-      <w:bookmarkEnd w:id="19"/>
+      <w:bookmarkEnd w:id="18"/>
     </w:p>
     <w:p>
       <w:pPr>
-        <w:pStyle w:val="Heading3"/>
+        <w:pStyle w:val="u3"/>
       </w:pPr>
       <w:r>
         <w:rPr>
@@ -17016,9 +17001,9 @@
     </w:p>
     <w:p>
       <w:pPr>
-        <w:pStyle w:val="Heading3"/>
-      </w:pPr>
-      <w:bookmarkStart w:id="20" w:name="_Toc334194256"/>
+        <w:pStyle w:val="u3"/>
+      </w:pPr>
+      <w:bookmarkStart w:id="19" w:name="_Toc334194256"/>
       <w:r>
         <w:lastRenderedPageBreak/>
         <w:t xml:space="preserve">Đặc tả </w:t>
@@ -17032,11 +17017,11 @@
       <w:r>
         <w:t xml:space="preserve"> dữ liệu</w:t>
       </w:r>
-      <w:bookmarkEnd w:id="20"/>
+      <w:bookmarkEnd w:id="19"/>
     </w:p>
     <w:tbl>
       <w:tblPr>
-        <w:tblStyle w:val="TableGrid"/>
+        <w:tblStyle w:val="LiBang"/>
         <w:tblW w:w="0" w:type="auto"/>
         <w:tblLook w:val="04A0" w:firstRow="1" w:lastRow="0" w:firstColumn="1" w:lastColumn="0" w:noHBand="0" w:noVBand="1"/>
       </w:tblPr>
@@ -18227,7 +18212,7 @@
     </w:p>
     <w:tbl>
       <w:tblPr>
-        <w:tblStyle w:val="TableGrid"/>
+        <w:tblStyle w:val="LiBang"/>
         <w:tblW w:w="0" w:type="auto"/>
         <w:tblLook w:val="04A0" w:firstRow="1" w:lastRow="0" w:firstColumn="1" w:lastColumn="0" w:noHBand="0" w:noVBand="1"/>
       </w:tblPr>
@@ -18732,7 +18717,7 @@
     <w:p/>
     <w:tbl>
       <w:tblPr>
-        <w:tblStyle w:val="TableGrid"/>
+        <w:tblStyle w:val="LiBang"/>
         <w:tblW w:w="0" w:type="auto"/>
         <w:tblLook w:val="04A0" w:firstRow="1" w:lastRow="0" w:firstColumn="1" w:lastColumn="0" w:noHBand="0" w:noVBand="1"/>
       </w:tblPr>
@@ -19304,7 +19289,7 @@
     <w:p/>
     <w:tbl>
       <w:tblPr>
-        <w:tblStyle w:val="TableGrid"/>
+        <w:tblStyle w:val="LiBang"/>
         <w:tblW w:w="0" w:type="auto"/>
         <w:tblLook w:val="04A0" w:firstRow="1" w:lastRow="0" w:firstColumn="1" w:lastColumn="0" w:noHBand="0" w:noVBand="1"/>
       </w:tblPr>
@@ -19896,7 +19881,7 @@
     </w:p>
     <w:tbl>
       <w:tblPr>
-        <w:tblStyle w:val="TableGrid"/>
+        <w:tblStyle w:val="LiBang"/>
         <w:tblW w:w="0" w:type="auto"/>
         <w:tblLook w:val="04A0" w:firstRow="1" w:lastRow="0" w:firstColumn="1" w:lastColumn="0" w:noHBand="0" w:noVBand="1"/>
       </w:tblPr>
@@ -20598,7 +20583,7 @@
     </w:p>
     <w:tbl>
       <w:tblPr>
-        <w:tblStyle w:val="TableGrid"/>
+        <w:tblStyle w:val="LiBang"/>
         <w:tblW w:w="0" w:type="auto"/>
         <w:tblLook w:val="04A0" w:firstRow="1" w:lastRow="0" w:firstColumn="1" w:lastColumn="0" w:noHBand="0" w:noVBand="1"/>
       </w:tblPr>
@@ -21394,7 +21379,7 @@
     </w:p>
     <w:tbl>
       <w:tblPr>
-        <w:tblStyle w:val="TableGrid"/>
+        <w:tblStyle w:val="LiBang"/>
         <w:tblW w:w="0" w:type="auto"/>
         <w:tblLook w:val="04A0" w:firstRow="1" w:lastRow="0" w:firstColumn="1" w:lastColumn="0" w:noHBand="0" w:noVBand="1"/>
       </w:tblPr>
@@ -22194,7 +22179,7 @@
     </w:p>
     <w:tbl>
       <w:tblPr>
-        <w:tblStyle w:val="TableGrid"/>
+        <w:tblStyle w:val="LiBang"/>
         <w:tblW w:w="0" w:type="auto"/>
         <w:tblLook w:val="04A0" w:firstRow="1" w:lastRow="0" w:firstColumn="1" w:lastColumn="0" w:noHBand="0" w:noVBand="1"/>
       </w:tblPr>
@@ -22626,7 +22611,7 @@
     </w:p>
     <w:tbl>
       <w:tblPr>
-        <w:tblStyle w:val="TableGrid"/>
+        <w:tblStyle w:val="LiBang"/>
         <w:tblW w:w="0" w:type="auto"/>
         <w:tblLook w:val="04A0" w:firstRow="1" w:lastRow="0" w:firstColumn="1" w:lastColumn="0" w:noHBand="0" w:noVBand="1"/>
       </w:tblPr>
@@ -23543,7 +23528,7 @@
     </w:p>
     <w:tbl>
       <w:tblPr>
-        <w:tblStyle w:val="TableGrid"/>
+        <w:tblStyle w:val="LiBang"/>
         <w:tblW w:w="0" w:type="auto"/>
         <w:tblLook w:val="04A0" w:firstRow="1" w:lastRow="0" w:firstColumn="1" w:lastColumn="0" w:noHBand="0" w:noVBand="1"/>
       </w:tblPr>
@@ -23977,7 +23962,7 @@
     </w:p>
     <w:tbl>
       <w:tblPr>
-        <w:tblStyle w:val="TableGrid"/>
+        <w:tblStyle w:val="LiBang"/>
         <w:tblW w:w="0" w:type="auto"/>
         <w:tblLook w:val="04A0" w:firstRow="1" w:lastRow="0" w:firstColumn="1" w:lastColumn="0" w:noHBand="0" w:noVBand="1"/>
       </w:tblPr>
@@ -24837,7 +24822,7 @@
     </w:p>
     <w:tbl>
       <w:tblPr>
-        <w:tblStyle w:val="TableGrid"/>
+        <w:tblStyle w:val="LiBang"/>
         <w:tblW w:w="0" w:type="auto"/>
         <w:tblLook w:val="04A0" w:firstRow="1" w:lastRow="0" w:firstColumn="1" w:lastColumn="0" w:noHBand="0" w:noVBand="1"/>
       </w:tblPr>
@@ -25282,7 +25267,7 @@
     </w:p>
     <w:tbl>
       <w:tblPr>
-        <w:tblStyle w:val="TableGrid"/>
+        <w:tblStyle w:val="LiBang"/>
         <w:tblW w:w="0" w:type="auto"/>
         <w:tblLook w:val="04A0" w:firstRow="1" w:lastRow="0" w:firstColumn="1" w:lastColumn="0" w:noHBand="0" w:noVBand="1"/>
       </w:tblPr>
@@ -25683,7 +25668,7 @@
     </w:p>
     <w:tbl>
       <w:tblPr>
-        <w:tblStyle w:val="TableGrid"/>
+        <w:tblStyle w:val="LiBang"/>
         <w:tblW w:w="0" w:type="auto"/>
         <w:tblLook w:val="04A0" w:firstRow="1" w:lastRow="0" w:firstColumn="1" w:lastColumn="0" w:noHBand="0" w:noVBand="1"/>
       </w:tblPr>
@@ -26476,7 +26461,7 @@
     </w:p>
     <w:tbl>
       <w:tblPr>
-        <w:tblStyle w:val="TableGrid"/>
+        <w:tblStyle w:val="LiBang"/>
         <w:tblW w:w="0" w:type="auto"/>
         <w:tblLook w:val="04A0" w:firstRow="1" w:lastRow="0" w:firstColumn="1" w:lastColumn="0" w:noHBand="0" w:noVBand="1"/>
       </w:tblPr>
@@ -26903,7 +26888,7 @@
     </w:p>
     <w:tbl>
       <w:tblPr>
-        <w:tblStyle w:val="TableGrid"/>
+        <w:tblStyle w:val="LiBang"/>
         <w:tblW w:w="0" w:type="auto"/>
         <w:tblLook w:val="04A0" w:firstRow="1" w:lastRow="0" w:firstColumn="1" w:lastColumn="0" w:noHBand="0" w:noVBand="1"/>
       </w:tblPr>
@@ -27330,7 +27315,7 @@
     </w:p>
     <w:tbl>
       <w:tblPr>
-        <w:tblStyle w:val="TableGrid"/>
+        <w:tblStyle w:val="LiBang"/>
         <w:tblW w:w="0" w:type="auto"/>
         <w:tblLook w:val="04A0" w:firstRow="1" w:lastRow="0" w:firstColumn="1" w:lastColumn="0" w:noHBand="0" w:noVBand="1"/>
       </w:tblPr>
@@ -27739,7 +27724,7 @@
     </w:p>
     <w:tbl>
       <w:tblPr>
-        <w:tblStyle w:val="TableGrid"/>
+        <w:tblStyle w:val="LiBang"/>
         <w:tblW w:w="0" w:type="auto"/>
         <w:tblLook w:val="04A0" w:firstRow="1" w:lastRow="0" w:firstColumn="1" w:lastColumn="0" w:noHBand="0" w:noVBand="1"/>
       </w:tblPr>
@@ -28155,7 +28140,7 @@
     </w:p>
     <w:tbl>
       <w:tblPr>
-        <w:tblStyle w:val="TableGrid"/>
+        <w:tblStyle w:val="LiBang"/>
         <w:tblW w:w="0" w:type="auto"/>
         <w:tblLook w:val="04A0" w:firstRow="1" w:lastRow="0" w:firstColumn="1" w:lastColumn="0" w:noHBand="0" w:noVBand="1"/>
       </w:tblPr>
@@ -28874,7 +28859,7 @@
     </w:p>
     <w:tbl>
       <w:tblPr>
-        <w:tblStyle w:val="TableGrid"/>
+        <w:tblStyle w:val="LiBang"/>
         <w:tblW w:w="0" w:type="auto"/>
         <w:tblLook w:val="04A0" w:firstRow="1" w:lastRow="0" w:firstColumn="1" w:lastColumn="0" w:noHBand="0" w:noVBand="1"/>
       </w:tblPr>
@@ -29877,7 +29862,7 @@
     </w:p>
     <w:tbl>
       <w:tblPr>
-        <w:tblStyle w:val="TableGrid"/>
+        <w:tblStyle w:val="LiBang"/>
         <w:tblW w:w="0" w:type="auto"/>
         <w:tblLook w:val="04A0" w:firstRow="1" w:lastRow="0" w:firstColumn="1" w:lastColumn="0" w:noHBand="0" w:noVBand="1"/>
       </w:tblPr>
@@ -30292,7 +30277,7 @@
     </w:p>
     <w:tbl>
       <w:tblPr>
-        <w:tblStyle w:val="TableGrid"/>
+        <w:tblStyle w:val="LiBang"/>
         <w:tblW w:w="0" w:type="auto"/>
         <w:tblLook w:val="04A0" w:firstRow="1" w:lastRow="0" w:firstColumn="1" w:lastColumn="0" w:noHBand="0" w:noVBand="1"/>
       </w:tblPr>
@@ -31021,7 +31006,7 @@
     </w:p>
     <w:tbl>
       <w:tblPr>
-        <w:tblStyle w:val="TableGrid"/>
+        <w:tblStyle w:val="LiBang"/>
         <w:tblW w:w="0" w:type="auto"/>
         <w:tblLook w:val="04A0" w:firstRow="1" w:lastRow="0" w:firstColumn="1" w:lastColumn="0" w:noHBand="0" w:noVBand="1"/>
       </w:tblPr>
@@ -31557,7 +31542,7 @@
     </w:p>
     <w:tbl>
       <w:tblPr>
-        <w:tblStyle w:val="TableGrid"/>
+        <w:tblStyle w:val="LiBang"/>
         <w:tblW w:w="0" w:type="auto"/>
         <w:tblLook w:val="04A0" w:firstRow="1" w:lastRow="0" w:firstColumn="1" w:lastColumn="0" w:noHBand="0" w:noVBand="1"/>
       </w:tblPr>
@@ -31973,7 +31958,7 @@
     </w:p>
     <w:tbl>
       <w:tblPr>
-        <w:tblStyle w:val="TableGrid"/>
+        <w:tblStyle w:val="LiBang"/>
         <w:tblW w:w="0" w:type="auto"/>
         <w:tblLook w:val="04A0" w:firstRow="1" w:lastRow="0" w:firstColumn="1" w:lastColumn="0" w:noHBand="0" w:noVBand="1"/>
       </w:tblPr>
@@ -33777,7 +33762,7 @@
     </w:p>
     <w:tbl>
       <w:tblPr>
-        <w:tblStyle w:val="TableGrid"/>
+        <w:tblStyle w:val="LiBang"/>
         <w:tblW w:w="0" w:type="auto"/>
         <w:tblLook w:val="04A0" w:firstRow="1" w:lastRow="0" w:firstColumn="1" w:lastColumn="0" w:noHBand="0" w:noVBand="1"/>
       </w:tblPr>
@@ -34294,7 +34279,7 @@
     </w:p>
     <w:tbl>
       <w:tblPr>
-        <w:tblStyle w:val="TableGrid"/>
+        <w:tblStyle w:val="LiBang"/>
         <w:tblW w:w="0" w:type="auto"/>
         <w:tblLook w:val="04A0" w:firstRow="1" w:lastRow="0" w:firstColumn="1" w:lastColumn="0" w:noHBand="0" w:noVBand="1"/>
       </w:tblPr>
@@ -34715,7 +34700,7 @@
     </w:p>
     <w:tbl>
       <w:tblPr>
-        <w:tblStyle w:val="TableGrid"/>
+        <w:tblStyle w:val="LiBang"/>
         <w:tblW w:w="0" w:type="auto"/>
         <w:tblLook w:val="04A0" w:firstRow="1" w:lastRow="0" w:firstColumn="1" w:lastColumn="0" w:noHBand="0" w:noVBand="1"/>
       </w:tblPr>
@@ -35125,7 +35110,7 @@
     </w:p>
     <w:tbl>
       <w:tblPr>
-        <w:tblStyle w:val="TableGrid"/>
+        <w:tblStyle w:val="LiBang"/>
         <w:tblW w:w="0" w:type="auto"/>
         <w:tblLook w:val="04A0" w:firstRow="1" w:lastRow="0" w:firstColumn="1" w:lastColumn="0" w:noHBand="0" w:noVBand="1"/>
       </w:tblPr>
@@ -35558,7 +35543,7 @@
     </w:p>
     <w:tbl>
       <w:tblPr>
-        <w:tblStyle w:val="TableGrid"/>
+        <w:tblStyle w:val="LiBang"/>
         <w:tblW w:w="0" w:type="auto"/>
         <w:tblLook w:val="04A0" w:firstRow="1" w:lastRow="0" w:firstColumn="1" w:lastColumn="0" w:noHBand="0" w:noVBand="1"/>
       </w:tblPr>
@@ -36252,7 +36237,7 @@
     </w:p>
     <w:tbl>
       <w:tblPr>
-        <w:tblStyle w:val="TableGrid"/>
+        <w:tblStyle w:val="LiBang"/>
         <w:tblW w:w="0" w:type="auto"/>
         <w:tblLook w:val="04A0" w:firstRow="1" w:lastRow="0" w:firstColumn="1" w:lastColumn="0" w:noHBand="0" w:noVBand="1"/>
       </w:tblPr>
@@ -36498,13 +36483,7 @@
               <w:rPr>
                 <w:lang w:val="en-US"/>
               </w:rPr>
-              <w:t>Ma</w:t>
-            </w:r>
-            <w:r>
-              <w:rPr>
-                <w:lang w:val="en-US"/>
-              </w:rPr>
-              <w:t>NV</w:t>
+              <w:t>MaNV</w:t>
             </w:r>
           </w:p>
         </w:tc>
@@ -36541,13 +36520,7 @@
               <w:rPr>
                 <w:lang w:val="en-US"/>
               </w:rPr>
-              <w:t>Chính</w:t>
-            </w:r>
-            <w:r>
-              <w:rPr>
-                <w:lang w:val="en-US"/>
-              </w:rPr>
-              <w:t>,Ngoại</w:t>
+              <w:t>Chính,Ngoại</w:t>
             </w:r>
           </w:p>
         </w:tc>
@@ -36682,7 +36655,7 @@
     </w:p>
     <w:p>
       <w:pPr>
-        <w:pStyle w:val="Heading2"/>
+        <w:pStyle w:val="u2"/>
         <w:keepNext w:val="0"/>
         <w:numPr>
           <w:ilvl w:val="1"/>
@@ -36691,33 +36664,33 @@
         <w:spacing w:before="240" w:after="240" w:line="276" w:lineRule="auto"/>
         <w:contextualSpacing/>
       </w:pPr>
-      <w:bookmarkStart w:id="21" w:name="_Toc334194257"/>
+      <w:bookmarkStart w:id="20" w:name="_Toc334194257"/>
       <w:r>
         <w:lastRenderedPageBreak/>
         <w:t>Thiết kế giao diện</w:t>
       </w:r>
-      <w:bookmarkEnd w:id="21"/>
+      <w:bookmarkEnd w:id="20"/>
     </w:p>
     <w:p>
       <w:pPr>
-        <w:pStyle w:val="Heading3"/>
+        <w:pStyle w:val="u3"/>
         <w:ind w:left="1224" w:hanging="504"/>
         <w:rPr>
           <w:lang w:val="en-US"/>
         </w:rPr>
       </w:pPr>
-      <w:bookmarkStart w:id="22" w:name="_Toc334194258"/>
+      <w:bookmarkStart w:id="21" w:name="_Toc334194258"/>
       <w:r>
         <w:rPr>
           <w:lang w:val="en-US"/>
         </w:rPr>
         <w:t>Sơ đồ và danh sách màn hình</w:t>
       </w:r>
-      <w:bookmarkEnd w:id="22"/>
+      <w:bookmarkEnd w:id="21"/>
     </w:p>
     <w:p>
       <w:pPr>
-        <w:pStyle w:val="BodyText"/>
+        <w:pStyle w:val="ThnVnban"/>
         <w:ind w:left="0"/>
         <w:rPr>
           <w:sz w:val="26"/>
@@ -37361,20 +37334,20 @@
     </w:tbl>
     <w:p>
       <w:pPr>
-        <w:pStyle w:val="Heading3"/>
+        <w:pStyle w:val="u3"/>
         <w:ind w:left="1224" w:hanging="504"/>
         <w:rPr>
           <w:lang w:val="en-US"/>
         </w:rPr>
       </w:pPr>
-      <w:bookmarkStart w:id="23" w:name="_Toc334194259"/>
+      <w:bookmarkStart w:id="22" w:name="_Toc334194259"/>
       <w:r>
         <w:rPr>
           <w:lang w:val="en-US"/>
         </w:rPr>
         <w:t>Đặc tả các màn hình giao diện</w:t>
       </w:r>
-      <w:bookmarkEnd w:id="23"/>
+      <w:bookmarkEnd w:id="22"/>
     </w:p>
     <w:p>
       <w:r>
@@ -37441,10 +37414,13 @@
     </w:p>
     <w:p>
       <w:pPr>
-        <w:pStyle w:val="Heading4"/>
+        <w:pStyle w:val="u4"/>
+        <w:rPr>
+          <w:lang w:val="en-US"/>
+        </w:rPr>
       </w:pPr>
       <w:r>
-        <w:t>Màn hình 1</w:t>
+        <w:t>Màn hình Đăng Nhập</w:t>
       </w:r>
     </w:p>
     <w:p>
@@ -37454,6 +37430,7 @@
         <w:rPr>
           <w:i/>
           <w:color w:val="0000FF"/>
+          <w:lang w:val="en-US"/>
         </w:rPr>
       </w:pPr>
       <w:r>
@@ -37483,23 +37460,7 @@
           <w:color w:val="0000FF"/>
           <w:lang w:val="en-US"/>
         </w:rPr>
-        <w:t xml:space="preserve"> (</w:t>
-      </w:r>
-      <w:r>
-        <w:rPr>
-          <w:i/>
-          <w:color w:val="0000FF"/>
-          <w:lang w:val="en-US"/>
-        </w:rPr>
-        <w:t xml:space="preserve">có thể </w:t>
-      </w:r>
-      <w:r>
-        <w:rPr>
-          <w:i/>
-          <w:color w:val="0000FF"/>
-          <w:lang w:val="en-US"/>
-        </w:rPr>
-        <w:t xml:space="preserve">sử dụng </w:t>
+        <w:t xml:space="preserve"> (có thể sử dụng </w:t>
       </w:r>
       <w:r>
         <w:rPr>
@@ -37508,16 +37469,7 @@
           <w:color w:val="0000FF"/>
           <w:lang w:val="en-US"/>
         </w:rPr>
-        <w:t>Wireframe Studio</w:t>
-      </w:r>
-      <w:r>
-        <w:rPr>
-          <w:b/>
-          <w:i/>
-          <w:color w:val="0000FF"/>
-          <w:lang w:val="en-US"/>
-        </w:rPr>
-        <w:t>, Axure RP hoặc chụp ảnh màn hình giao diện thật</w:t>
+        <w:t>Wireframe Studio, Axure RP hoặc chụp ảnh màn hình giao diện thật</w:t>
       </w:r>
       <w:r>
         <w:rPr>
@@ -37534,10 +37486,1140 @@
         </w:rPr>
         <w:t>]</w:t>
       </w:r>
+      <w:r>
+        <w:rPr>
+          <w:i/>
+          <w:color w:val="0000FF"/>
+          <w:lang w:val="en-US"/>
+        </w:rPr>
+        <w:t xml:space="preserve"> </w:t>
+      </w:r>
+    </w:p>
+    <w:p>
+      <w:pPr>
+        <w:spacing w:line="360" w:lineRule="auto"/>
+        <w:jc w:val="both"/>
+        <w:rPr>
+          <w:color w:val="0000FF"/>
+          <w:lang w:val="en-US"/>
+        </w:rPr>
+      </w:pPr>
+    </w:p>
+    <w:p>
+      <w:pPr>
+        <w:pStyle w:val="u4"/>
+        <w:rPr>
+          <w:lang w:val="en-US"/>
+        </w:rPr>
+      </w:pPr>
+      <w:r>
+        <w:rPr>
+          <w:lang w:val="en-US"/>
+        </w:rPr>
+        <w:t>Màn</w:t>
+      </w:r>
+      <w:r>
+        <w:rPr>
+          <w:lang w:val="en-US"/>
+        </w:rPr>
+        <w:t xml:space="preserve"> hình Giao Diện Chính</w:t>
+      </w:r>
+    </w:p>
+    <w:p>
+      <w:pPr>
+        <w:spacing w:line="360" w:lineRule="auto"/>
+        <w:jc w:val="both"/>
+        <w:rPr>
+          <w:i/>
+          <w:color w:val="0000FF"/>
+          <w:lang w:val="en-US"/>
+        </w:rPr>
+      </w:pPr>
+      <w:r>
+        <w:rPr>
+          <w:i/>
+          <w:color w:val="0000FF"/>
+        </w:rPr>
+        <w:t>[</w:t>
+      </w:r>
+      <w:r>
+        <w:rPr>
+          <w:i/>
+          <w:color w:val="0000FF"/>
+        </w:rPr>
+        <w:t xml:space="preserve">Với mỗi màn hình, mô tả rõ hình thức trình bày và các xử lý đối </w:t>
+      </w:r>
+      <w:r>
+        <w:rPr>
+          <w:i/>
+          <w:color w:val="0000FF"/>
+        </w:rPr>
+        <w:t>với từng biến cố trong màn hình. Kèm theo hình ảnh thiết kế của từng màn hình</w:t>
+      </w:r>
+      <w:r>
+        <w:rPr>
+          <w:i/>
+          <w:color w:val="0000FF"/>
+          <w:lang w:val="en-US"/>
+        </w:rPr>
+        <w:t xml:space="preserve"> (có thể sử dụng </w:t>
+      </w:r>
+      <w:r>
+        <w:rPr>
+          <w:b/>
+          <w:i/>
+          <w:color w:val="0000FF"/>
+          <w:lang w:val="en-US"/>
+        </w:rPr>
+        <w:t>Wireframe Studio, Axure RP hoặc chụp ảnh màn hình giao diện thật</w:t>
+      </w:r>
+      <w:r>
+        <w:rPr>
+          <w:i/>
+          <w:color w:val="0000FF"/>
+          <w:lang w:val="en-US"/>
+        </w:rPr>
+        <w:t>)</w:t>
+      </w:r>
+      <w:r>
+        <w:rPr>
+          <w:i/>
+          <w:color w:val="0000FF"/>
+        </w:rPr>
+        <w:t>]</w:t>
+      </w:r>
+      <w:r>
+        <w:rPr>
+          <w:i/>
+          <w:color w:val="0000FF"/>
+          <w:lang w:val="en-US"/>
+        </w:rPr>
+        <w:t xml:space="preserve"> </w:t>
+      </w:r>
+    </w:p>
+    <w:p>
+      <w:pPr>
+        <w:spacing w:line="360" w:lineRule="auto"/>
+        <w:jc w:val="both"/>
+        <w:rPr>
+          <w:lang w:val="en-US"/>
+        </w:rPr>
+      </w:pPr>
+      <w:r>
+        <w:rPr>
+          <w:noProof/>
+          <w:lang w:val="en-US"/>
+        </w:rPr>
+        <w:lastRenderedPageBreak/>
+        <w:drawing>
+          <wp:inline distT="0" distB="0" distL="0" distR="0">
+            <wp:extent cx="6000750" cy="3131820"/>
+            <wp:effectExtent l="0" t="0" r="0" b="0"/>
+            <wp:docPr id="8" name="Hình ảnh 8"/>
+            <wp:cNvGraphicFramePr>
+              <a:graphicFrameLocks xmlns:a="http://schemas.openxmlformats.org/drawingml/2006/main" noChangeAspect="1"/>
+            </wp:cNvGraphicFramePr>
+            <a:graphic xmlns:a="http://schemas.openxmlformats.org/drawingml/2006/main">
+              <a:graphicData uri="http://schemas.openxmlformats.org/drawingml/2006/picture">
+                <pic:pic xmlns:pic="http://schemas.openxmlformats.org/drawingml/2006/picture">
+                  <pic:nvPicPr>
+                    <pic:cNvPr id="8" name="Capture.PNG"/>
+                    <pic:cNvPicPr/>
+                  </pic:nvPicPr>
+                  <pic:blipFill>
+                    <a:blip r:embed="rId13">
+                      <a:extLst>
+                        <a:ext uri="{28A0092B-C50C-407E-A947-70E740481C1C}">
+                          <a14:useLocalDpi xmlns:a14="http://schemas.microsoft.com/office/drawing/2010/main" val="0"/>
+                        </a:ext>
+                      </a:extLst>
+                    </a:blip>
+                    <a:stretch>
+                      <a:fillRect/>
+                    </a:stretch>
+                  </pic:blipFill>
+                  <pic:spPr>
+                    <a:xfrm>
+                      <a:off x="0" y="0"/>
+                      <a:ext cx="6000750" cy="3131820"/>
+                    </a:xfrm>
+                    <a:prstGeom prst="rect">
+                      <a:avLst/>
+                    </a:prstGeom>
+                  </pic:spPr>
+                </pic:pic>
+              </a:graphicData>
+            </a:graphic>
+          </wp:inline>
+        </w:drawing>
+      </w:r>
+    </w:p>
+    <w:p>
+      <w:pPr>
+        <w:spacing w:line="360" w:lineRule="auto"/>
+        <w:jc w:val="both"/>
+        <w:rPr>
+          <w:lang w:val="en-US"/>
+        </w:rPr>
+      </w:pPr>
+      <w:r>
+        <w:rPr>
+          <w:lang w:val="en-US"/>
+        </w:rPr>
+        <w:t xml:space="preserve">+ Employees Search : để hiển thị ra màn hình tìm kiếm nhân viên </w:t>
+      </w:r>
+    </w:p>
+    <w:p>
+      <w:pPr>
+        <w:spacing w:line="360" w:lineRule="auto"/>
+        <w:jc w:val="both"/>
+        <w:rPr>
+          <w:lang w:val="en-US"/>
+        </w:rPr>
+      </w:pPr>
+      <w:r>
+        <w:rPr>
+          <w:lang w:val="en-US"/>
+        </w:rPr>
+        <w:t xml:space="preserve">+ Employees Selector : để hiển thị ra màn hình chọn nhân viên </w:t>
+      </w:r>
+    </w:p>
+    <w:p>
+      <w:pPr>
+        <w:spacing w:line="360" w:lineRule="auto"/>
+        <w:jc w:val="both"/>
+        <w:rPr>
+          <w:lang w:val="en-US"/>
+        </w:rPr>
+      </w:pPr>
+      <w:r>
+        <w:rPr>
+          <w:lang w:val="en-US"/>
+        </w:rPr>
+        <w:t xml:space="preserve">+ Add Employees : để hiển thị ra màn hình them nhân viên </w:t>
+      </w:r>
+    </w:p>
+    <w:p>
+      <w:pPr>
+        <w:spacing w:line="360" w:lineRule="auto"/>
+        <w:jc w:val="both"/>
+        <w:rPr>
+          <w:lang w:val="en-US"/>
+        </w:rPr>
+      </w:pPr>
+      <w:r>
+        <w:rPr>
+          <w:lang w:val="en-US"/>
+        </w:rPr>
+        <w:t>+ Add Multiple Employees : để hiển thị ra màn hình them nhiều nhân viên</w:t>
+      </w:r>
+    </w:p>
+    <w:p>
+      <w:pPr>
+        <w:spacing w:line="360" w:lineRule="auto"/>
+        <w:jc w:val="both"/>
+        <w:rPr>
+          <w:lang w:val="en-US"/>
+        </w:rPr>
+      </w:pPr>
+      <w:r>
+        <w:rPr>
+          <w:lang w:val="en-US"/>
+        </w:rPr>
+        <w:t xml:space="preserve">+ Edit Employees : để hiển thị ra màn hình chỉnh sửa nhân viên </w:t>
+      </w:r>
+    </w:p>
+    <w:p>
+      <w:pPr>
+        <w:spacing w:line="360" w:lineRule="auto"/>
+        <w:jc w:val="both"/>
+        <w:rPr>
+          <w:lang w:val="en-US"/>
+        </w:rPr>
+      </w:pPr>
+      <w:r>
+        <w:rPr>
+          <w:lang w:val="en-US"/>
+        </w:rPr>
+        <w:t xml:space="preserve">+ Layoff Employees : để hiển thị ra màn hình sa thải nhân viên </w:t>
+      </w:r>
+    </w:p>
+    <w:p>
+      <w:pPr>
+        <w:spacing w:line="360" w:lineRule="auto"/>
+        <w:jc w:val="both"/>
+        <w:rPr>
+          <w:lang w:val="en-US"/>
+        </w:rPr>
+      </w:pPr>
+      <w:r>
+        <w:rPr>
+          <w:lang w:val="en-US"/>
+        </w:rPr>
+        <w:t>+ Contract : để hiển thị ra màn hình thêm hợp đồng</w:t>
+      </w:r>
+    </w:p>
+    <w:p>
+      <w:pPr>
+        <w:spacing w:line="360" w:lineRule="auto"/>
+        <w:jc w:val="both"/>
+        <w:rPr>
+          <w:lang w:val="en-US"/>
+        </w:rPr>
+      </w:pPr>
+      <w:r>
+        <w:rPr>
+          <w:lang w:val="en-US"/>
+        </w:rPr>
+        <w:t xml:space="preserve">+ Report : để hiển thị màn hình các loại báo cáo  </w:t>
+      </w:r>
+    </w:p>
+    <w:p>
+      <w:pPr>
+        <w:pStyle w:val="u4"/>
+        <w:rPr>
+          <w:lang w:val="en-US"/>
+        </w:rPr>
+      </w:pPr>
+      <w:r>
+        <w:rPr>
+          <w:lang w:val="en-US"/>
+        </w:rPr>
+        <w:t>Màn hình Quản Lý Nhân Viên</w:t>
+      </w:r>
+    </w:p>
+    <w:p>
+      <w:pPr>
+        <w:spacing w:line="360" w:lineRule="auto"/>
+        <w:jc w:val="both"/>
+        <w:rPr>
+          <w:i/>
+          <w:color w:val="0000FF"/>
+          <w:lang w:val="en-US"/>
+        </w:rPr>
+      </w:pPr>
+      <w:r>
+        <w:rPr>
+          <w:i/>
+          <w:color w:val="0000FF"/>
+        </w:rPr>
+        <w:t>[</w:t>
+      </w:r>
+      <w:r>
+        <w:rPr>
+          <w:i/>
+          <w:color w:val="0000FF"/>
+        </w:rPr>
+        <w:t xml:space="preserve">Với mỗi màn hình, mô tả rõ hình thức trình bày và các xử lý đối </w:t>
+      </w:r>
+      <w:r>
+        <w:rPr>
+          <w:i/>
+          <w:color w:val="0000FF"/>
+        </w:rPr>
+        <w:t>với từng biến cố trong màn hình. Kèm theo hình ảnh thiết kế của từng màn hình</w:t>
+      </w:r>
+      <w:r>
+        <w:rPr>
+          <w:i/>
+          <w:color w:val="0000FF"/>
+          <w:lang w:val="en-US"/>
+        </w:rPr>
+        <w:t xml:space="preserve"> (có thể sử dụng </w:t>
+      </w:r>
+      <w:r>
+        <w:rPr>
+          <w:b/>
+          <w:i/>
+          <w:color w:val="0000FF"/>
+          <w:lang w:val="en-US"/>
+        </w:rPr>
+        <w:t>Wireframe Studio, Axure RP hoặc chụp ảnh màn hình giao diện thật</w:t>
+      </w:r>
+      <w:r>
+        <w:rPr>
+          <w:i/>
+          <w:color w:val="0000FF"/>
+          <w:lang w:val="en-US"/>
+        </w:rPr>
+        <w:t>)</w:t>
+      </w:r>
+      <w:r>
+        <w:rPr>
+          <w:i/>
+          <w:color w:val="0000FF"/>
+        </w:rPr>
+        <w:t>]</w:t>
+      </w:r>
+      <w:r>
+        <w:rPr>
+          <w:i/>
+          <w:color w:val="0000FF"/>
+          <w:lang w:val="en-US"/>
+        </w:rPr>
+        <w:t xml:space="preserve"> </w:t>
+      </w:r>
+    </w:p>
+    <w:p>
+      <w:pPr>
+        <w:pStyle w:val="u5"/>
+        <w:rPr>
+          <w:rFonts w:ascii="Arial" w:hAnsi="Arial" w:cs="Arial"/>
+          <w:sz w:val="24"/>
+          <w:szCs w:val="24"/>
+          <w:lang w:val="en-US"/>
+        </w:rPr>
+      </w:pPr>
+      <w:r>
+        <w:rPr>
+          <w:sz w:val="24"/>
+          <w:szCs w:val="24"/>
+          <w:lang w:val="en-US"/>
+        </w:rPr>
+        <w:t xml:space="preserve"> </w:t>
+      </w:r>
+      <w:r>
+        <w:rPr>
+          <w:rFonts w:ascii="Arial" w:hAnsi="Arial" w:cs="Arial"/>
+          <w:sz w:val="24"/>
+          <w:szCs w:val="24"/>
+          <w:lang w:val="en-US"/>
+        </w:rPr>
+        <w:t xml:space="preserve">Thêm Nhân Viên </w:t>
+      </w:r>
+    </w:p>
+    <w:p>
+      <w:pPr>
+        <w:rPr>
+          <w:lang w:val="en-US"/>
+        </w:rPr>
+      </w:pPr>
+      <w:r>
+        <w:rPr>
+          <w:noProof/>
+          <w:lang w:val="en-US"/>
+        </w:rPr>
+        <w:lastRenderedPageBreak/>
+        <w:drawing>
+          <wp:inline distT="0" distB="0" distL="0" distR="0">
+            <wp:extent cx="5732145" cy="3134360"/>
+            <wp:effectExtent l="0" t="0" r="1905" b="8890"/>
+            <wp:docPr id="9" name="Hình ảnh 9"/>
+            <wp:cNvGraphicFramePr>
+              <a:graphicFrameLocks xmlns:a="http://schemas.openxmlformats.org/drawingml/2006/main" noChangeAspect="1"/>
+            </wp:cNvGraphicFramePr>
+            <a:graphic xmlns:a="http://schemas.openxmlformats.org/drawingml/2006/main">
+              <a:graphicData uri="http://schemas.openxmlformats.org/drawingml/2006/picture">
+                <pic:pic xmlns:pic="http://schemas.openxmlformats.org/drawingml/2006/picture">
+                  <pic:nvPicPr>
+                    <pic:cNvPr id="9" name="Capture.PNG"/>
+                    <pic:cNvPicPr/>
+                  </pic:nvPicPr>
+                  <pic:blipFill>
+                    <a:blip r:embed="rId14">
+                      <a:extLst>
+                        <a:ext uri="{28A0092B-C50C-407E-A947-70E740481C1C}">
+                          <a14:useLocalDpi xmlns:a14="http://schemas.microsoft.com/office/drawing/2010/main" val="0"/>
+                        </a:ext>
+                      </a:extLst>
+                    </a:blip>
+                    <a:stretch>
+                      <a:fillRect/>
+                    </a:stretch>
+                  </pic:blipFill>
+                  <pic:spPr>
+                    <a:xfrm>
+                      <a:off x="0" y="0"/>
+                      <a:ext cx="5732145" cy="3134360"/>
+                    </a:xfrm>
+                    <a:prstGeom prst="rect">
+                      <a:avLst/>
+                    </a:prstGeom>
+                  </pic:spPr>
+                </pic:pic>
+              </a:graphicData>
+            </a:graphic>
+          </wp:inline>
+        </w:drawing>
+      </w:r>
+    </w:p>
+    <w:p>
+      <w:pPr>
+        <w:rPr>
+          <w:rFonts w:ascii="Arial" w:hAnsi="Arial" w:cs="Arial"/>
+          <w:lang w:val="en-US"/>
+        </w:rPr>
+      </w:pPr>
+      <w:r>
+        <w:rPr>
+          <w:rFonts w:ascii="Arial" w:hAnsi="Arial" w:cs="Arial"/>
+          <w:lang w:val="en-US"/>
+        </w:rPr>
+        <w:t xml:space="preserve">+ Add New : Bấm nút này sao khi đã điền đầy đủ thông tin </w:t>
+      </w:r>
+    </w:p>
+    <w:p>
+      <w:pPr>
+        <w:rPr>
+          <w:rFonts w:ascii="Arial" w:hAnsi="Arial" w:cs="Arial"/>
+          <w:lang w:val="en-US"/>
+        </w:rPr>
+      </w:pPr>
+      <w:r>
+        <w:rPr>
+          <w:rFonts w:ascii="Arial" w:hAnsi="Arial" w:cs="Arial"/>
+          <w:lang w:val="en-US"/>
+        </w:rPr>
+        <w:t>+ Refresh Fields : Bấm nút này sẽ làm các ô đã điền trở lại trống</w:t>
+      </w:r>
+    </w:p>
+    <w:p>
+      <w:pPr>
+        <w:pStyle w:val="u5"/>
+        <w:rPr>
+          <w:rFonts w:ascii="Arial" w:hAnsi="Arial" w:cs="Arial"/>
+          <w:sz w:val="24"/>
+          <w:szCs w:val="24"/>
+          <w:lang w:val="en-US"/>
+        </w:rPr>
+      </w:pPr>
+      <w:r>
+        <w:rPr>
+          <w:rFonts w:ascii="Arial" w:hAnsi="Arial" w:cs="Arial"/>
+          <w:sz w:val="24"/>
+          <w:szCs w:val="24"/>
+          <w:lang w:val="en-US"/>
+        </w:rPr>
+        <w:t>Thêm Nhiều Nhân Viên</w:t>
+      </w:r>
+    </w:p>
+    <w:p>
+      <w:pPr>
+        <w:rPr>
+          <w:lang w:val="en-US"/>
+        </w:rPr>
+      </w:pPr>
+      <w:r>
+        <w:rPr>
+          <w:noProof/>
+          <w:lang w:val="en-US"/>
+        </w:rPr>
+        <w:drawing>
+          <wp:inline distT="0" distB="0" distL="0" distR="0">
+            <wp:extent cx="5732145" cy="3140075"/>
+            <wp:effectExtent l="0" t="0" r="1905" b="3175"/>
+            <wp:docPr id="10" name="Hình ảnh 10"/>
+            <wp:cNvGraphicFramePr>
+              <a:graphicFrameLocks xmlns:a="http://schemas.openxmlformats.org/drawingml/2006/main" noChangeAspect="1"/>
+            </wp:cNvGraphicFramePr>
+            <a:graphic xmlns:a="http://schemas.openxmlformats.org/drawingml/2006/main">
+              <a:graphicData uri="http://schemas.openxmlformats.org/drawingml/2006/picture">
+                <pic:pic xmlns:pic="http://schemas.openxmlformats.org/drawingml/2006/picture">
+                  <pic:nvPicPr>
+                    <pic:cNvPr id="10" name="Capture.PNG"/>
+                    <pic:cNvPicPr/>
+                  </pic:nvPicPr>
+                  <pic:blipFill>
+                    <a:blip r:embed="rId15">
+                      <a:extLst>
+                        <a:ext uri="{28A0092B-C50C-407E-A947-70E740481C1C}">
+                          <a14:useLocalDpi xmlns:a14="http://schemas.microsoft.com/office/drawing/2010/main" val="0"/>
+                        </a:ext>
+                      </a:extLst>
+                    </a:blip>
+                    <a:stretch>
+                      <a:fillRect/>
+                    </a:stretch>
+                  </pic:blipFill>
+                  <pic:spPr>
+                    <a:xfrm>
+                      <a:off x="0" y="0"/>
+                      <a:ext cx="5732145" cy="3140075"/>
+                    </a:xfrm>
+                    <a:prstGeom prst="rect">
+                      <a:avLst/>
+                    </a:prstGeom>
+                  </pic:spPr>
+                </pic:pic>
+              </a:graphicData>
+            </a:graphic>
+          </wp:inline>
+        </w:drawing>
+      </w:r>
+    </w:p>
+    <w:p>
+      <w:pPr>
+        <w:rPr>
+          <w:rFonts w:ascii="Arial" w:hAnsi="Arial" w:cs="Arial"/>
+          <w:lang w:val="en-US"/>
+        </w:rPr>
+      </w:pPr>
+      <w:r>
+        <w:rPr>
+          <w:rFonts w:ascii="Arial" w:hAnsi="Arial" w:cs="Arial"/>
+          <w:lang w:val="en-US"/>
+        </w:rPr>
+        <w:t xml:space="preserve">+ Nút chọn file ( số 1 trong hình ) : </w:t>
+      </w:r>
+      <w:r>
+        <w:rPr>
+          <w:rFonts w:ascii="Arial" w:hAnsi="Arial" w:cs="Arial"/>
+          <w:lang w:val="en-US"/>
+        </w:rPr>
+        <w:t>D</w:t>
+      </w:r>
+      <w:r>
+        <w:rPr>
+          <w:rFonts w:ascii="Arial" w:hAnsi="Arial" w:cs="Arial"/>
+          <w:lang w:val="en-US"/>
+        </w:rPr>
+        <w:t xml:space="preserve">ùng </w:t>
+      </w:r>
+      <w:r>
+        <w:rPr>
+          <w:rFonts w:ascii="Arial" w:hAnsi="Arial" w:cs="Arial"/>
+          <w:lang w:val="en-US"/>
+        </w:rPr>
+        <w:t>để chọn file Excel chứa nhiều nhân viên</w:t>
+      </w:r>
+    </w:p>
+    <w:p>
+      <w:pPr>
+        <w:rPr>
+          <w:rFonts w:ascii="Arial" w:hAnsi="Arial" w:cs="Arial"/>
+          <w:lang w:val="en-US"/>
+        </w:rPr>
+      </w:pPr>
+      <w:r>
+        <w:rPr>
+          <w:rFonts w:ascii="Arial" w:hAnsi="Arial" w:cs="Arial"/>
+          <w:lang w:val="en-US"/>
+        </w:rPr>
+        <w:t>+ Nút Add (số 2 trong hình ) : Dùng để thêm nhiều nhân viên sau khi đã chọn file</w:t>
+      </w:r>
+    </w:p>
+    <w:p>
+      <w:pPr>
+        <w:pStyle w:val="u5"/>
+        <w:rPr>
+          <w:rFonts w:ascii="Arial" w:hAnsi="Arial" w:cs="Arial"/>
+          <w:sz w:val="24"/>
+          <w:szCs w:val="24"/>
+          <w:lang w:val="en-US"/>
+        </w:rPr>
+      </w:pPr>
+      <w:r>
+        <w:rPr>
+          <w:rFonts w:ascii="Arial" w:hAnsi="Arial" w:cs="Arial"/>
+          <w:sz w:val="24"/>
+          <w:szCs w:val="24"/>
+          <w:lang w:val="en-US"/>
+        </w:rPr>
+        <w:t>Chỉnh Sửa Nhân Viên</w:t>
+      </w:r>
+    </w:p>
+    <w:p>
+      <w:pPr>
+        <w:rPr>
+          <w:lang w:val="en-US"/>
+        </w:rPr>
+      </w:pPr>
+      <w:r>
+        <w:rPr>
+          <w:noProof/>
+          <w:lang w:val="en-US"/>
+        </w:rPr>
+        <w:lastRenderedPageBreak/>
+        <w:drawing>
+          <wp:inline distT="0" distB="0" distL="0" distR="0">
+            <wp:extent cx="5732145" cy="3351530"/>
+            <wp:effectExtent l="0" t="0" r="1905" b="1270"/>
+            <wp:docPr id="11" name="Hình ảnh 11"/>
+            <wp:cNvGraphicFramePr>
+              <a:graphicFrameLocks xmlns:a="http://schemas.openxmlformats.org/drawingml/2006/main" noChangeAspect="1"/>
+            </wp:cNvGraphicFramePr>
+            <a:graphic xmlns:a="http://schemas.openxmlformats.org/drawingml/2006/main">
+              <a:graphicData uri="http://schemas.openxmlformats.org/drawingml/2006/picture">
+                <pic:pic xmlns:pic="http://schemas.openxmlformats.org/drawingml/2006/picture">
+                  <pic:nvPicPr>
+                    <pic:cNvPr id="11" name="Capture.PNG"/>
+                    <pic:cNvPicPr/>
+                  </pic:nvPicPr>
+                  <pic:blipFill>
+                    <a:blip r:embed="rId16">
+                      <a:extLst>
+                        <a:ext uri="{28A0092B-C50C-407E-A947-70E740481C1C}">
+                          <a14:useLocalDpi xmlns:a14="http://schemas.microsoft.com/office/drawing/2010/main" val="0"/>
+                        </a:ext>
+                      </a:extLst>
+                    </a:blip>
+                    <a:stretch>
+                      <a:fillRect/>
+                    </a:stretch>
+                  </pic:blipFill>
+                  <pic:spPr>
+                    <a:xfrm>
+                      <a:off x="0" y="0"/>
+                      <a:ext cx="5732145" cy="3351530"/>
+                    </a:xfrm>
+                    <a:prstGeom prst="rect">
+                      <a:avLst/>
+                    </a:prstGeom>
+                  </pic:spPr>
+                </pic:pic>
+              </a:graphicData>
+            </a:graphic>
+          </wp:inline>
+        </w:drawing>
+      </w:r>
+    </w:p>
+    <w:p>
+      <w:pPr>
+        <w:rPr>
+          <w:rFonts w:ascii="Arial" w:hAnsi="Arial" w:cs="Arial"/>
+          <w:lang w:val="en-US"/>
+        </w:rPr>
+      </w:pPr>
+      <w:r>
+        <w:rPr>
+          <w:rFonts w:ascii="Arial" w:hAnsi="Arial" w:cs="Arial"/>
+          <w:lang w:val="en-US"/>
+        </w:rPr>
+        <w:t xml:space="preserve">+ Nút Update : Sau khi người dùng chọn nhân viên muốn thay đổi thông tin thì nút này sẽ cập nhật lại thông thin cho nhân viên đó </w:t>
+      </w:r>
+    </w:p>
+    <w:p>
+      <w:pPr>
+        <w:rPr>
+          <w:rFonts w:ascii="Arial" w:hAnsi="Arial" w:cs="Arial"/>
+          <w:lang w:val="en-US"/>
+        </w:rPr>
+      </w:pPr>
+      <w:r>
+        <w:rPr>
+          <w:rFonts w:ascii="Arial" w:hAnsi="Arial" w:cs="Arial"/>
+          <w:lang w:val="en-US"/>
+        </w:rPr>
+        <w:t xml:space="preserve">+ Nút Refresh : Dùng để làm trống các ô </w:t>
+      </w:r>
+    </w:p>
+    <w:p>
+      <w:pPr>
+        <w:pStyle w:val="u5"/>
+        <w:rPr>
+          <w:rFonts w:ascii="Arial" w:hAnsi="Arial" w:cs="Arial"/>
+          <w:sz w:val="24"/>
+          <w:szCs w:val="24"/>
+          <w:lang w:val="en-US"/>
+        </w:rPr>
+      </w:pPr>
+      <w:r>
+        <w:rPr>
+          <w:rFonts w:ascii="Arial" w:hAnsi="Arial" w:cs="Arial"/>
+          <w:sz w:val="24"/>
+          <w:szCs w:val="24"/>
+          <w:lang w:val="en-US"/>
+        </w:rPr>
+        <w:t xml:space="preserve">Sa Thải Nhân Viên </w:t>
+      </w:r>
+    </w:p>
+    <w:p>
+      <w:pPr>
+        <w:rPr>
+          <w:lang w:val="en-US"/>
+        </w:rPr>
+      </w:pPr>
+      <w:r>
+        <w:rPr>
+          <w:noProof/>
+          <w:lang w:val="en-US"/>
+        </w:rPr>
+        <w:drawing>
+          <wp:inline distT="0" distB="0" distL="0" distR="0">
+            <wp:extent cx="5732145" cy="3357880"/>
+            <wp:effectExtent l="0" t="0" r="1905" b="0"/>
+            <wp:docPr id="12" name="Hình ảnh 12"/>
+            <wp:cNvGraphicFramePr>
+              <a:graphicFrameLocks xmlns:a="http://schemas.openxmlformats.org/drawingml/2006/main" noChangeAspect="1"/>
+            </wp:cNvGraphicFramePr>
+            <a:graphic xmlns:a="http://schemas.openxmlformats.org/drawingml/2006/main">
+              <a:graphicData uri="http://schemas.openxmlformats.org/drawingml/2006/picture">
+                <pic:pic xmlns:pic="http://schemas.openxmlformats.org/drawingml/2006/picture">
+                  <pic:nvPicPr>
+                    <pic:cNvPr id="12" name="Capture.PNG"/>
+                    <pic:cNvPicPr/>
+                  </pic:nvPicPr>
+                  <pic:blipFill>
+                    <a:blip r:embed="rId17">
+                      <a:extLst>
+                        <a:ext uri="{28A0092B-C50C-407E-A947-70E740481C1C}">
+                          <a14:useLocalDpi xmlns:a14="http://schemas.microsoft.com/office/drawing/2010/main" val="0"/>
+                        </a:ext>
+                      </a:extLst>
+                    </a:blip>
+                    <a:stretch>
+                      <a:fillRect/>
+                    </a:stretch>
+                  </pic:blipFill>
+                  <pic:spPr>
+                    <a:xfrm>
+                      <a:off x="0" y="0"/>
+                      <a:ext cx="5732145" cy="3357880"/>
+                    </a:xfrm>
+                    <a:prstGeom prst="rect">
+                      <a:avLst/>
+                    </a:prstGeom>
+                  </pic:spPr>
+                </pic:pic>
+              </a:graphicData>
+            </a:graphic>
+          </wp:inline>
+        </w:drawing>
+      </w:r>
+    </w:p>
+    <w:p>
+      <w:pPr>
+        <w:rPr>
+          <w:rFonts w:ascii="Arial" w:hAnsi="Arial" w:cs="Arial"/>
+          <w:lang w:val="en-US"/>
+        </w:rPr>
+      </w:pPr>
+      <w:r>
+        <w:rPr>
+          <w:rFonts w:ascii="Arial" w:hAnsi="Arial" w:cs="Arial"/>
+          <w:lang w:val="en-US"/>
+        </w:rPr>
+        <w:t xml:space="preserve">+ Nút Layoff All : Là để sa thải toàn bộ nhân viên trong bảng </w:t>
+      </w:r>
+    </w:p>
+    <w:p>
+      <w:pPr>
+        <w:rPr>
+          <w:rFonts w:ascii="Arial" w:hAnsi="Arial" w:cs="Arial"/>
+          <w:lang w:val="en-US"/>
+        </w:rPr>
+      </w:pPr>
+      <w:r>
+        <w:rPr>
+          <w:rFonts w:ascii="Arial" w:hAnsi="Arial" w:cs="Arial"/>
+          <w:lang w:val="en-US"/>
+        </w:rPr>
+        <w:t>+ Nút UnLayoff All : Nút này dùng để khôi phục c</w:t>
+      </w:r>
+      <w:bookmarkStart w:id="23" w:name="_GoBack"/>
+      <w:bookmarkEnd w:id="23"/>
+      <w:r>
+        <w:rPr>
+          <w:rFonts w:ascii="Arial" w:hAnsi="Arial" w:cs="Arial"/>
+          <w:lang w:val="en-US"/>
+        </w:rPr>
+        <w:t>ác nhân viên đã sa thải trước đó</w:t>
+      </w:r>
+    </w:p>
+    <w:p>
+      <w:pPr>
+        <w:pStyle w:val="u4"/>
+        <w:rPr>
+          <w:lang w:val="en-US"/>
+        </w:rPr>
+      </w:pPr>
+      <w:r>
+        <w:rPr>
+          <w:lang w:val="en-US"/>
+        </w:rPr>
+        <w:t>Màn hình 4</w:t>
+      </w:r>
+    </w:p>
+    <w:p>
+      <w:pPr>
+        <w:spacing w:line="360" w:lineRule="auto"/>
+        <w:jc w:val="both"/>
+        <w:rPr>
+          <w:i/>
+          <w:color w:val="0000FF"/>
+          <w:lang w:val="en-US"/>
+        </w:rPr>
+      </w:pPr>
+      <w:r>
+        <w:rPr>
+          <w:i/>
+          <w:color w:val="0000FF"/>
+        </w:rPr>
+        <w:t>[</w:t>
+      </w:r>
+      <w:r>
+        <w:rPr>
+          <w:i/>
+          <w:color w:val="0000FF"/>
+        </w:rPr>
+        <w:t xml:space="preserve">Với mỗi màn hình, mô tả rõ hình thức trình bày và các xử lý đối </w:t>
+      </w:r>
+      <w:r>
+        <w:rPr>
+          <w:i/>
+          <w:color w:val="0000FF"/>
+        </w:rPr>
+        <w:t>với từng biến cố trong màn hình. Kèm theo hình ảnh thiết kế của từng màn hình</w:t>
+      </w:r>
+      <w:r>
+        <w:rPr>
+          <w:i/>
+          <w:color w:val="0000FF"/>
+          <w:lang w:val="en-US"/>
+        </w:rPr>
+        <w:t xml:space="preserve"> (có thể sử dụng </w:t>
+      </w:r>
+      <w:r>
+        <w:rPr>
+          <w:b/>
+          <w:i/>
+          <w:color w:val="0000FF"/>
+          <w:lang w:val="en-US"/>
+        </w:rPr>
+        <w:t>Wireframe Studio, Axure RP hoặc chụp ảnh màn hình giao diện thật</w:t>
+      </w:r>
+      <w:r>
+        <w:rPr>
+          <w:i/>
+          <w:color w:val="0000FF"/>
+          <w:lang w:val="en-US"/>
+        </w:rPr>
+        <w:t>)</w:t>
+      </w:r>
+      <w:r>
+        <w:rPr>
+          <w:i/>
+          <w:color w:val="0000FF"/>
+        </w:rPr>
+        <w:t>]</w:t>
+      </w:r>
+      <w:r>
+        <w:rPr>
+          <w:i/>
+          <w:color w:val="0000FF"/>
+          <w:lang w:val="en-US"/>
+        </w:rPr>
+        <w:t xml:space="preserve"> </w:t>
+      </w:r>
+    </w:p>
+    <w:p>
+      <w:pPr>
+        <w:pStyle w:val="u4"/>
+        <w:rPr>
+          <w:lang w:val="en-US"/>
+        </w:rPr>
+      </w:pPr>
+      <w:r>
+        <w:rPr>
+          <w:lang w:val="en-US"/>
+        </w:rPr>
+        <w:lastRenderedPageBreak/>
+        <w:t>Màn hình 5</w:t>
+      </w:r>
+    </w:p>
+    <w:p>
+      <w:pPr>
+        <w:spacing w:line="360" w:lineRule="auto"/>
+        <w:jc w:val="both"/>
+        <w:rPr>
+          <w:i/>
+          <w:color w:val="0000FF"/>
+          <w:lang w:val="en-US"/>
+        </w:rPr>
+      </w:pPr>
+      <w:r>
+        <w:rPr>
+          <w:i/>
+          <w:color w:val="0000FF"/>
+        </w:rPr>
+        <w:t>[</w:t>
+      </w:r>
+      <w:r>
+        <w:rPr>
+          <w:i/>
+          <w:color w:val="0000FF"/>
+        </w:rPr>
+        <w:t xml:space="preserve">Với mỗi màn hình, mô tả rõ hình thức trình bày và các xử lý đối </w:t>
+      </w:r>
+      <w:r>
+        <w:rPr>
+          <w:i/>
+          <w:color w:val="0000FF"/>
+        </w:rPr>
+        <w:t>với từng biến cố trong màn hình. Kèm theo hình ảnh thiết kế của từng màn hình</w:t>
+      </w:r>
+      <w:r>
+        <w:rPr>
+          <w:i/>
+          <w:color w:val="0000FF"/>
+          <w:lang w:val="en-US"/>
+        </w:rPr>
+        <w:t xml:space="preserve"> (có thể sử dụng </w:t>
+      </w:r>
+      <w:r>
+        <w:rPr>
+          <w:b/>
+          <w:i/>
+          <w:color w:val="0000FF"/>
+          <w:lang w:val="en-US"/>
+        </w:rPr>
+        <w:t>Wireframe Studio, Axure RP hoặc chụp ảnh màn hình giao diện thật</w:t>
+      </w:r>
+      <w:r>
+        <w:rPr>
+          <w:i/>
+          <w:color w:val="0000FF"/>
+          <w:lang w:val="en-US"/>
+        </w:rPr>
+        <w:t>)</w:t>
+      </w:r>
+      <w:r>
+        <w:rPr>
+          <w:i/>
+          <w:color w:val="0000FF"/>
+        </w:rPr>
+        <w:t>]</w:t>
+      </w:r>
+      <w:r>
+        <w:rPr>
+          <w:i/>
+          <w:color w:val="0000FF"/>
+          <w:lang w:val="en-US"/>
+        </w:rPr>
+        <w:t xml:space="preserve"> </w:t>
+      </w:r>
+    </w:p>
+    <w:p>
+      <w:pPr>
+        <w:pStyle w:val="u4"/>
+        <w:rPr>
+          <w:lang w:val="en-US"/>
+        </w:rPr>
+      </w:pPr>
+      <w:r>
+        <w:rPr>
+          <w:lang w:val="en-US"/>
+        </w:rPr>
+        <w:t>Màn hình 6</w:t>
+      </w:r>
+    </w:p>
+    <w:p>
+      <w:pPr>
+        <w:spacing w:line="360" w:lineRule="auto"/>
+        <w:jc w:val="both"/>
+        <w:rPr>
+          <w:i/>
+          <w:color w:val="0000FF"/>
+          <w:lang w:val="en-US"/>
+        </w:rPr>
+      </w:pPr>
+      <w:r>
+        <w:rPr>
+          <w:i/>
+          <w:color w:val="0000FF"/>
+        </w:rPr>
+        <w:t>[</w:t>
+      </w:r>
+      <w:r>
+        <w:rPr>
+          <w:i/>
+          <w:color w:val="0000FF"/>
+        </w:rPr>
+        <w:t xml:space="preserve">Với mỗi màn hình, mô tả rõ hình thức trình bày và các xử lý đối </w:t>
+      </w:r>
+      <w:r>
+        <w:rPr>
+          <w:i/>
+          <w:color w:val="0000FF"/>
+        </w:rPr>
+        <w:t>với từng biến cố trong màn hình. Kèm theo hình ảnh thiết kế của từng màn hình</w:t>
+      </w:r>
+      <w:r>
+        <w:rPr>
+          <w:i/>
+          <w:color w:val="0000FF"/>
+          <w:lang w:val="en-US"/>
+        </w:rPr>
+        <w:t xml:space="preserve"> (có thể sử dụng </w:t>
+      </w:r>
+      <w:r>
+        <w:rPr>
+          <w:b/>
+          <w:i/>
+          <w:color w:val="0000FF"/>
+          <w:lang w:val="en-US"/>
+        </w:rPr>
+        <w:t>Wireframe Studio, Axure RP hoặc chụp ảnh màn hình giao diện thật</w:t>
+      </w:r>
+      <w:r>
+        <w:rPr>
+          <w:i/>
+          <w:color w:val="0000FF"/>
+          <w:lang w:val="en-US"/>
+        </w:rPr>
+        <w:t>)</w:t>
+      </w:r>
+      <w:r>
+        <w:rPr>
+          <w:i/>
+          <w:color w:val="0000FF"/>
+        </w:rPr>
+        <w:t>]</w:t>
+      </w:r>
+      <w:r>
+        <w:rPr>
+          <w:i/>
+          <w:color w:val="0000FF"/>
+          <w:lang w:val="en-US"/>
+        </w:rPr>
+        <w:t xml:space="preserve"> </w:t>
+      </w:r>
+    </w:p>
+    <w:p>
+      <w:pPr>
+        <w:rPr>
+          <w:lang w:val="en-US"/>
+        </w:rPr>
+      </w:pPr>
+    </w:p>
+    <w:p>
+      <w:pPr>
+        <w:rPr>
+          <w:lang w:val="en-US"/>
+        </w:rPr>
+      </w:pPr>
+    </w:p>
+    <w:p>
+      <w:pPr>
+        <w:rPr>
+          <w:lang w:val="en-US"/>
+        </w:rPr>
+      </w:pPr>
+    </w:p>
+    <w:p>
+      <w:pPr>
+        <w:rPr>
+          <w:lang w:val="en-US"/>
+        </w:rPr>
+      </w:pPr>
+    </w:p>
+    <w:p>
+      <w:pPr>
+        <w:rPr>
+          <w:lang w:val="en-US"/>
+        </w:rPr>
+      </w:pPr>
+    </w:p>
+    <w:p>
+      <w:pPr>
+        <w:rPr>
+          <w:lang w:val="en-US"/>
+        </w:rPr>
+      </w:pPr>
     </w:p>
     <w:sectPr>
-      <w:headerReference w:type="default" r:id="rId13"/>
-      <w:footerReference w:type="default" r:id="rId14"/>
+      <w:headerReference w:type="default" r:id="rId18"/>
+      <w:footerReference w:type="default" r:id="rId19"/>
       <w:pgSz w:w="11907" w:h="16839" w:code="9"/>
       <w:pgMar w:top="1440" w:right="1440" w:bottom="1440" w:left="1440" w:header="720" w:footer="720" w:gutter="0"/>
       <w:pgNumType w:start="1"/>
@@ -37549,7 +38631,7 @@
 </file>
 
 <file path=word/endnotes.xml><?xml version="1.0" encoding="utf-8"?>
-<w:endnotes xmlns:wpc="http://schemas.microsoft.com/office/word/2010/wordprocessingCanvas" xmlns:cx="http://schemas.microsoft.com/office/drawing/2014/chartex" xmlns:mc="http://schemas.openxmlformats.org/markup-compatibility/2006" xmlns:o="urn:schemas-microsoft-com:office:office" xmlns:r="http://schemas.openxmlformats.org/officeDocument/2006/relationships" xmlns:m="http://schemas.openxmlformats.org/officeDocument/2006/math" xmlns:v="urn:schemas-microsoft-com:vml" xmlns:wp14="http://schemas.microsoft.com/office/word/2010/wordprocessingDrawing" xmlns:wp="http://schemas.openxmlformats.org/drawingml/2006/wordprocessingDrawing" xmlns:w10="urn:schemas-microsoft-com:office:word" xmlns:w="http://schemas.openxmlformats.org/wordprocessingml/2006/main" xmlns:w14="http://schemas.microsoft.com/office/word/2010/wordml" xmlns:w15="http://schemas.microsoft.com/office/word/2012/wordml" xmlns:w16se="http://schemas.microsoft.com/office/word/2015/wordml/symex" xmlns:wpg="http://schemas.microsoft.com/office/word/2010/wordprocessingGroup" xmlns:wpi="http://schemas.microsoft.com/office/word/2010/wordprocessingInk" xmlns:wne="http://schemas.microsoft.com/office/word/2006/wordml" xmlns:wps="http://schemas.microsoft.com/office/word/2010/wordprocessingShape" mc:Ignorable="w14 w15 w16se wp14">
+<w:endnotes xmlns:wpc="http://schemas.microsoft.com/office/word/2010/wordprocessingCanvas" xmlns:cx="http://schemas.microsoft.com/office/drawing/2014/chartex" xmlns:cx1="http://schemas.microsoft.com/office/drawing/2015/9/8/chartex" xmlns:cx2="http://schemas.microsoft.com/office/drawing/2015/10/21/chartex" xmlns:cx3="http://schemas.microsoft.com/office/drawing/2016/5/9/chartex" xmlns:cx4="http://schemas.microsoft.com/office/drawing/2016/5/10/chartex" xmlns:cx5="http://schemas.microsoft.com/office/drawing/2016/5/11/chartex" xmlns:cx6="http://schemas.microsoft.com/office/drawing/2016/5/12/chartex" xmlns:cx7="http://schemas.microsoft.com/office/drawing/2016/5/13/chartex" xmlns:cx8="http://schemas.microsoft.com/office/drawing/2016/5/14/chartex" xmlns:mc="http://schemas.openxmlformats.org/markup-compatibility/2006" xmlns:o="urn:schemas-microsoft-com:office:office" xmlns:r="http://schemas.openxmlformats.org/officeDocument/2006/relationships" xmlns:m="http://schemas.openxmlformats.org/officeDocument/2006/math" xmlns:v="urn:schemas-microsoft-com:vml" xmlns:wp14="http://schemas.microsoft.com/office/word/2010/wordprocessingDrawing" xmlns:wp="http://schemas.openxmlformats.org/drawingml/2006/wordprocessingDrawing" xmlns:w10="urn:schemas-microsoft-com:office:word" xmlns:w="http://schemas.openxmlformats.org/wordprocessingml/2006/main" xmlns:w14="http://schemas.microsoft.com/office/word/2010/wordml" xmlns:w15="http://schemas.microsoft.com/office/word/2012/wordml" xmlns:w16se="http://schemas.microsoft.com/office/word/2015/wordml/symex" xmlns:wpg="http://schemas.microsoft.com/office/word/2010/wordprocessingGroup" xmlns:wpi="http://schemas.microsoft.com/office/word/2010/wordprocessingInk" xmlns:wne="http://schemas.microsoft.com/office/word/2006/wordml" xmlns:wps="http://schemas.microsoft.com/office/word/2010/wordprocessingShape" mc:Ignorable="w14 w15 w16se wp14">
   <w:endnote w:type="separator" w:id="-1">
     <w:p>
       <w:r>
@@ -37568,7 +38650,7 @@
 </file>
 
 <file path=word/footer1.xml><?xml version="1.0" encoding="utf-8"?>
-<w:ftr xmlns:wpc="http://schemas.microsoft.com/office/word/2010/wordprocessingCanvas" xmlns:cx="http://schemas.microsoft.com/office/drawing/2014/chartex" xmlns:mc="http://schemas.openxmlformats.org/markup-compatibility/2006" xmlns:o="urn:schemas-microsoft-com:office:office" xmlns:r="http://schemas.openxmlformats.org/officeDocument/2006/relationships" xmlns:m="http://schemas.openxmlformats.org/officeDocument/2006/math" xmlns:v="urn:schemas-microsoft-com:vml" xmlns:wp14="http://schemas.microsoft.com/office/word/2010/wordprocessingDrawing" xmlns:wp="http://schemas.openxmlformats.org/drawingml/2006/wordprocessingDrawing" xmlns:w10="urn:schemas-microsoft-com:office:word" xmlns:w="http://schemas.openxmlformats.org/wordprocessingml/2006/main" xmlns:w14="http://schemas.microsoft.com/office/word/2010/wordml" xmlns:w15="http://schemas.microsoft.com/office/word/2012/wordml" xmlns:w16se="http://schemas.microsoft.com/office/word/2015/wordml/symex" xmlns:wpg="http://schemas.microsoft.com/office/word/2010/wordprocessingGroup" xmlns:wpi="http://schemas.microsoft.com/office/word/2010/wordprocessingInk" xmlns:wne="http://schemas.microsoft.com/office/word/2006/wordml" xmlns:wps="http://schemas.microsoft.com/office/word/2010/wordprocessingShape" mc:Ignorable="w14 w15 w16se wp14">
+<w:ftr xmlns:wpc="http://schemas.microsoft.com/office/word/2010/wordprocessingCanvas" xmlns:cx="http://schemas.microsoft.com/office/drawing/2014/chartex" xmlns:cx1="http://schemas.microsoft.com/office/drawing/2015/9/8/chartex" xmlns:cx2="http://schemas.microsoft.com/office/drawing/2015/10/21/chartex" xmlns:cx3="http://schemas.microsoft.com/office/drawing/2016/5/9/chartex" xmlns:cx4="http://schemas.microsoft.com/office/drawing/2016/5/10/chartex" xmlns:cx5="http://schemas.microsoft.com/office/drawing/2016/5/11/chartex" xmlns:cx6="http://schemas.microsoft.com/office/drawing/2016/5/12/chartex" xmlns:cx7="http://schemas.microsoft.com/office/drawing/2016/5/13/chartex" xmlns:cx8="http://schemas.microsoft.com/office/drawing/2016/5/14/chartex" xmlns:mc="http://schemas.openxmlformats.org/markup-compatibility/2006" xmlns:o="urn:schemas-microsoft-com:office:office" xmlns:r="http://schemas.openxmlformats.org/officeDocument/2006/relationships" xmlns:m="http://schemas.openxmlformats.org/officeDocument/2006/math" xmlns:v="urn:schemas-microsoft-com:vml" xmlns:wp14="http://schemas.microsoft.com/office/word/2010/wordprocessingDrawing" xmlns:wp="http://schemas.openxmlformats.org/drawingml/2006/wordprocessingDrawing" xmlns:w10="urn:schemas-microsoft-com:office:word" xmlns:w="http://schemas.openxmlformats.org/wordprocessingml/2006/main" xmlns:w14="http://schemas.microsoft.com/office/word/2010/wordml" xmlns:w15="http://schemas.microsoft.com/office/word/2012/wordml" xmlns:w16se="http://schemas.microsoft.com/office/word/2015/wordml/symex" xmlns:wpg="http://schemas.microsoft.com/office/word/2010/wordprocessingGroup" xmlns:wpi="http://schemas.microsoft.com/office/word/2010/wordprocessingInk" xmlns:wne="http://schemas.microsoft.com/office/word/2006/wordml" xmlns:wps="http://schemas.microsoft.com/office/word/2010/wordprocessingShape" mc:Ignorable="w14 w15 w16se wp14">
   <w:tbl>
     <w:tblPr>
       <w:tblW w:w="0" w:type="auto"/>
@@ -37634,32 +38716,32 @@
           </w:r>
           <w:r>
             <w:rPr>
-              <w:rStyle w:val="PageNumber"/>
+              <w:rStyle w:val="Strang"/>
             </w:rPr>
             <w:fldChar w:fldCharType="begin"/>
           </w:r>
           <w:r>
             <w:rPr>
-              <w:rStyle w:val="PageNumber"/>
+              <w:rStyle w:val="Strang"/>
             </w:rPr>
             <w:instrText xml:space="preserve">page </w:instrText>
           </w:r>
           <w:r>
             <w:rPr>
-              <w:rStyle w:val="PageNumber"/>
+              <w:rStyle w:val="Strang"/>
             </w:rPr>
             <w:fldChar w:fldCharType="separate"/>
           </w:r>
           <w:r>
             <w:rPr>
-              <w:rStyle w:val="PageNumber"/>
+              <w:rStyle w:val="Strang"/>
               <w:noProof/>
             </w:rPr>
-            <w:t>2</w:t>
+            <w:t>27</w:t>
           </w:r>
           <w:r>
             <w:rPr>
-              <w:rStyle w:val="PageNumber"/>
+              <w:rStyle w:val="Strang"/>
             </w:rPr>
             <w:fldChar w:fldCharType="end"/>
           </w:r>
@@ -37669,14 +38751,14 @@
   </w:tbl>
   <w:p>
     <w:pPr>
-      <w:pStyle w:val="Footer"/>
+      <w:pStyle w:val="Chntrang"/>
     </w:pPr>
   </w:p>
 </w:ftr>
 </file>
 
 <file path=word/footnotes.xml><?xml version="1.0" encoding="utf-8"?>
-<w:footnotes xmlns:wpc="http://schemas.microsoft.com/office/word/2010/wordprocessingCanvas" xmlns:cx="http://schemas.microsoft.com/office/drawing/2014/chartex" xmlns:mc="http://schemas.openxmlformats.org/markup-compatibility/2006" xmlns:o="urn:schemas-microsoft-com:office:office" xmlns:r="http://schemas.openxmlformats.org/officeDocument/2006/relationships" xmlns:m="http://schemas.openxmlformats.org/officeDocument/2006/math" xmlns:v="urn:schemas-microsoft-com:vml" xmlns:wp14="http://schemas.microsoft.com/office/word/2010/wordprocessingDrawing" xmlns:wp="http://schemas.openxmlformats.org/drawingml/2006/wordprocessingDrawing" xmlns:w10="urn:schemas-microsoft-com:office:word" xmlns:w="http://schemas.openxmlformats.org/wordprocessingml/2006/main" xmlns:w14="http://schemas.microsoft.com/office/word/2010/wordml" xmlns:w15="http://schemas.microsoft.com/office/word/2012/wordml" xmlns:w16se="http://schemas.microsoft.com/office/word/2015/wordml/symex" xmlns:wpg="http://schemas.microsoft.com/office/word/2010/wordprocessingGroup" xmlns:wpi="http://schemas.microsoft.com/office/word/2010/wordprocessingInk" xmlns:wne="http://schemas.microsoft.com/office/word/2006/wordml" xmlns:wps="http://schemas.microsoft.com/office/word/2010/wordprocessingShape" mc:Ignorable="w14 w15 w16se wp14">
+<w:footnotes xmlns:wpc="http://schemas.microsoft.com/office/word/2010/wordprocessingCanvas" xmlns:cx="http://schemas.microsoft.com/office/drawing/2014/chartex" xmlns:cx1="http://schemas.microsoft.com/office/drawing/2015/9/8/chartex" xmlns:cx2="http://schemas.microsoft.com/office/drawing/2015/10/21/chartex" xmlns:cx3="http://schemas.microsoft.com/office/drawing/2016/5/9/chartex" xmlns:cx4="http://schemas.microsoft.com/office/drawing/2016/5/10/chartex" xmlns:cx5="http://schemas.microsoft.com/office/drawing/2016/5/11/chartex" xmlns:cx6="http://schemas.microsoft.com/office/drawing/2016/5/12/chartex" xmlns:cx7="http://schemas.microsoft.com/office/drawing/2016/5/13/chartex" xmlns:cx8="http://schemas.microsoft.com/office/drawing/2016/5/14/chartex" xmlns:mc="http://schemas.openxmlformats.org/markup-compatibility/2006" xmlns:o="urn:schemas-microsoft-com:office:office" xmlns:r="http://schemas.openxmlformats.org/officeDocument/2006/relationships" xmlns:m="http://schemas.openxmlformats.org/officeDocument/2006/math" xmlns:v="urn:schemas-microsoft-com:vml" xmlns:wp14="http://schemas.microsoft.com/office/word/2010/wordprocessingDrawing" xmlns:wp="http://schemas.openxmlformats.org/drawingml/2006/wordprocessingDrawing" xmlns:w10="urn:schemas-microsoft-com:office:word" xmlns:w="http://schemas.openxmlformats.org/wordprocessingml/2006/main" xmlns:w14="http://schemas.microsoft.com/office/word/2010/wordml" xmlns:w15="http://schemas.microsoft.com/office/word/2012/wordml" xmlns:w16se="http://schemas.microsoft.com/office/word/2015/wordml/symex" xmlns:wpg="http://schemas.microsoft.com/office/word/2010/wordprocessingGroup" xmlns:wpi="http://schemas.microsoft.com/office/word/2010/wordprocessingInk" xmlns:wne="http://schemas.microsoft.com/office/word/2006/wordml" xmlns:wps="http://schemas.microsoft.com/office/word/2010/wordprocessingShape" mc:Ignorable="w14 w15 w16se wp14">
   <w:footnote w:type="separator" w:id="-1">
     <w:p>
       <w:r>
@@ -37695,7 +38777,7 @@
 </file>
 
 <file path=word/header1.xml><?xml version="1.0" encoding="utf-8"?>
-<w:hdr xmlns:wpc="http://schemas.microsoft.com/office/word/2010/wordprocessingCanvas" xmlns:cx="http://schemas.microsoft.com/office/drawing/2014/chartex" xmlns:mc="http://schemas.openxmlformats.org/markup-compatibility/2006" xmlns:o="urn:schemas-microsoft-com:office:office" xmlns:r="http://schemas.openxmlformats.org/officeDocument/2006/relationships" xmlns:m="http://schemas.openxmlformats.org/officeDocument/2006/math" xmlns:v="urn:schemas-microsoft-com:vml" xmlns:wp14="http://schemas.microsoft.com/office/word/2010/wordprocessingDrawing" xmlns:wp="http://schemas.openxmlformats.org/drawingml/2006/wordprocessingDrawing" xmlns:w10="urn:schemas-microsoft-com:office:word" xmlns:w="http://schemas.openxmlformats.org/wordprocessingml/2006/main" xmlns:w14="http://schemas.microsoft.com/office/word/2010/wordml" xmlns:w15="http://schemas.microsoft.com/office/word/2012/wordml" xmlns:w16se="http://schemas.microsoft.com/office/word/2015/wordml/symex" xmlns:wpg="http://schemas.microsoft.com/office/word/2010/wordprocessingGroup" xmlns:wpi="http://schemas.microsoft.com/office/word/2010/wordprocessingInk" xmlns:wne="http://schemas.microsoft.com/office/word/2006/wordml" xmlns:wps="http://schemas.microsoft.com/office/word/2010/wordprocessingShape" mc:Ignorable="w14 w15 w16se wp14">
+<w:hdr xmlns:wpc="http://schemas.microsoft.com/office/word/2010/wordprocessingCanvas" xmlns:cx="http://schemas.microsoft.com/office/drawing/2014/chartex" xmlns:cx1="http://schemas.microsoft.com/office/drawing/2015/9/8/chartex" xmlns:cx2="http://schemas.microsoft.com/office/drawing/2015/10/21/chartex" xmlns:cx3="http://schemas.microsoft.com/office/drawing/2016/5/9/chartex" xmlns:cx4="http://schemas.microsoft.com/office/drawing/2016/5/10/chartex" xmlns:cx5="http://schemas.microsoft.com/office/drawing/2016/5/11/chartex" xmlns:cx6="http://schemas.microsoft.com/office/drawing/2016/5/12/chartex" xmlns:cx7="http://schemas.microsoft.com/office/drawing/2016/5/13/chartex" xmlns:cx8="http://schemas.microsoft.com/office/drawing/2016/5/14/chartex" xmlns:mc="http://schemas.openxmlformats.org/markup-compatibility/2006" xmlns:o="urn:schemas-microsoft-com:office:office" xmlns:r="http://schemas.openxmlformats.org/officeDocument/2006/relationships" xmlns:m="http://schemas.openxmlformats.org/officeDocument/2006/math" xmlns:v="urn:schemas-microsoft-com:vml" xmlns:wp14="http://schemas.microsoft.com/office/word/2010/wordprocessingDrawing" xmlns:wp="http://schemas.openxmlformats.org/drawingml/2006/wordprocessingDrawing" xmlns:w10="urn:schemas-microsoft-com:office:word" xmlns:w="http://schemas.openxmlformats.org/wordprocessingml/2006/main" xmlns:w14="http://schemas.microsoft.com/office/word/2010/wordml" xmlns:w15="http://schemas.microsoft.com/office/word/2012/wordml" xmlns:w16se="http://schemas.microsoft.com/office/word/2015/wordml/symex" xmlns:wpg="http://schemas.microsoft.com/office/word/2010/wordprocessingGroup" xmlns:wpi="http://schemas.microsoft.com/office/word/2010/wordprocessingInk" xmlns:wne="http://schemas.microsoft.com/office/word/2006/wordml" xmlns:wps="http://schemas.microsoft.com/office/word/2010/wordprocessingShape" mc:Ignorable="w14 w15 w16se wp14">
   <w:p>
     <w:r>
       <w:rPr>
@@ -37845,7 +38927,7 @@
         </mc:Choice>
         <mc:Fallback>
           <w:pict>
-            <v:shape w14:anchorId="46FBE58B" id="Freeform 1" o:spid="_x0000_s1026" style="position:absolute;margin-left:-1.65pt;margin-top:1.35pt;width:93.15pt;height:839pt;flip:x;z-index:251659776;visibility:visible;mso-wrap-style:square;mso-width-percent:0;mso-height-percent:0;mso-wrap-distance-left:9pt;mso-wrap-distance-top:0;mso-wrap-distance-right:9pt;mso-wrap-distance-bottom:0;mso-position-horizontal:absolute;mso-position-horizontal-relative:page;mso-position-vertical:absolute;mso-position-vertical-relative:page;mso-width-percent:0;mso-height-percent:0;mso-width-relative:page;mso-height-relative:page;v-text-anchor:top" coordsize="502,3168" o:gfxdata="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" path="m502,c93,,93,,93,,146,383,323,1900,,3168v502,,502,,502,l502,xe" fillcolor="#8db3e2" stroked="f" strokecolor="#212120">
+            <v:shape w14:anchorId="2FD5938A" id="Freeform 1" o:spid="_x0000_s1026" style="position:absolute;margin-left:-1.65pt;margin-top:1.35pt;width:93.15pt;height:839pt;flip:x;z-index:251659776;visibility:visible;mso-wrap-style:square;mso-width-percent:0;mso-height-percent:0;mso-wrap-distance-left:9pt;mso-wrap-distance-top:0;mso-wrap-distance-right:9pt;mso-wrap-distance-bottom:0;mso-position-horizontal:absolute;mso-position-horizontal-relative:page;mso-position-vertical:absolute;mso-position-vertical-relative:page;mso-width-percent:0;mso-height-percent:0;mso-width-relative:page;mso-height-relative:page;v-text-anchor:top" coordsize="502,3168" o:gfxdata="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" path="m502,c93,,93,,93,,146,383,323,1900,,3168v502,,502,,502,l502,xe" fillcolor="#8db3e2" stroked="f" strokecolor="#212120">
               <v:fill color2="#1f497d" rotate="t" focus="100%" type="gradient"/>
               <v:shadow color="#8c8682"/>
               <v:path arrowok="t" o:connecttype="custom" o:connectlocs="1183005,0;219162,0;0,10655300;1183005,10655300;1183005,0" o:connectangles="0,0,0,0,0"/>
@@ -38088,12 +39170,12 @@
   </w:tbl>
   <w:p>
     <w:pPr>
-      <w:pStyle w:val="Title"/>
+      <w:pStyle w:val="Tiu"/>
     </w:pPr>
   </w:p>
   <w:p>
     <w:pPr>
-      <w:pStyle w:val="NormalWeb"/>
+      <w:pStyle w:val="ThngthngWeb"/>
       <w:spacing w:before="0" w:beforeAutospacing="0" w:after="0" w:afterAutospacing="0"/>
       <w:jc w:val="center"/>
       <w:rPr>
@@ -38151,7 +39233,7 @@
   </w:p>
   <w:p>
     <w:pPr>
-      <w:pStyle w:val="NormalWeb"/>
+      <w:pStyle w:val="ThngthngWeb"/>
       <w:spacing w:before="0" w:beforeAutospacing="0" w:after="0" w:afterAutospacing="0"/>
       <w:jc w:val="center"/>
       <w:rPr>
@@ -38292,7 +39374,7 @@
 </file>
 
 <file path=word/header2.xml><?xml version="1.0" encoding="utf-8"?>
-<w:hdr xmlns:wpc="http://schemas.microsoft.com/office/word/2010/wordprocessingCanvas" xmlns:cx="http://schemas.microsoft.com/office/drawing/2014/chartex" xmlns:mc="http://schemas.openxmlformats.org/markup-compatibility/2006" xmlns:o="urn:schemas-microsoft-com:office:office" xmlns:r="http://schemas.openxmlformats.org/officeDocument/2006/relationships" xmlns:m="http://schemas.openxmlformats.org/officeDocument/2006/math" xmlns:v="urn:schemas-microsoft-com:vml" xmlns:wp14="http://schemas.microsoft.com/office/word/2010/wordprocessingDrawing" xmlns:wp="http://schemas.openxmlformats.org/drawingml/2006/wordprocessingDrawing" xmlns:w10="urn:schemas-microsoft-com:office:word" xmlns:w="http://schemas.openxmlformats.org/wordprocessingml/2006/main" xmlns:w14="http://schemas.microsoft.com/office/word/2010/wordml" xmlns:w15="http://schemas.microsoft.com/office/word/2012/wordml" xmlns:w16se="http://schemas.microsoft.com/office/word/2015/wordml/symex" xmlns:wpg="http://schemas.microsoft.com/office/word/2010/wordprocessingGroup" xmlns:wpi="http://schemas.microsoft.com/office/word/2010/wordprocessingInk" xmlns:wne="http://schemas.microsoft.com/office/word/2006/wordml" xmlns:wps="http://schemas.microsoft.com/office/word/2010/wordprocessingShape" mc:Ignorable="w14 w15 w16se wp14">
+<w:hdr xmlns:wpc="http://schemas.microsoft.com/office/word/2010/wordprocessingCanvas" xmlns:cx="http://schemas.microsoft.com/office/drawing/2014/chartex" xmlns:cx1="http://schemas.microsoft.com/office/drawing/2015/9/8/chartex" xmlns:cx2="http://schemas.microsoft.com/office/drawing/2015/10/21/chartex" xmlns:cx3="http://schemas.microsoft.com/office/drawing/2016/5/9/chartex" xmlns:cx4="http://schemas.microsoft.com/office/drawing/2016/5/10/chartex" xmlns:cx5="http://schemas.microsoft.com/office/drawing/2016/5/11/chartex" xmlns:cx6="http://schemas.microsoft.com/office/drawing/2016/5/12/chartex" xmlns:cx7="http://schemas.microsoft.com/office/drawing/2016/5/13/chartex" xmlns:cx8="http://schemas.microsoft.com/office/drawing/2016/5/14/chartex" xmlns:mc="http://schemas.openxmlformats.org/markup-compatibility/2006" xmlns:o="urn:schemas-microsoft-com:office:office" xmlns:r="http://schemas.openxmlformats.org/officeDocument/2006/relationships" xmlns:m="http://schemas.openxmlformats.org/officeDocument/2006/math" xmlns:v="urn:schemas-microsoft-com:vml" xmlns:wp14="http://schemas.microsoft.com/office/word/2010/wordprocessingDrawing" xmlns:wp="http://schemas.openxmlformats.org/drawingml/2006/wordprocessingDrawing" xmlns:w10="urn:schemas-microsoft-com:office:word" xmlns:w="http://schemas.openxmlformats.org/wordprocessingml/2006/main" xmlns:w14="http://schemas.microsoft.com/office/word/2010/wordml" xmlns:w15="http://schemas.microsoft.com/office/word/2012/wordml" xmlns:w16se="http://schemas.microsoft.com/office/word/2015/wordml/symex" xmlns:wpg="http://schemas.microsoft.com/office/word/2010/wordprocessingGroup" xmlns:wpi="http://schemas.microsoft.com/office/word/2010/wordprocessingInk" xmlns:wne="http://schemas.microsoft.com/office/word/2006/wordml" xmlns:wps="http://schemas.microsoft.com/office/word/2010/wordprocessingShape" mc:Ignorable="w14 w15 w16se wp14">
   <w:tbl>
     <w:tblPr>
       <w:tblW w:w="9468" w:type="dxa"/>
@@ -38318,7 +39400,7 @@
         </w:tcPr>
         <w:p>
           <w:pPr>
-            <w:pStyle w:val="Header"/>
+            <w:pStyle w:val="utrang"/>
             <w:rPr>
               <w:color w:val="0000FF"/>
               <w:lang w:val="en-US"/>
@@ -38340,7 +39422,7 @@
         </w:tcPr>
         <w:p>
           <w:pPr>
-            <w:pStyle w:val="Header"/>
+            <w:pStyle w:val="utrang"/>
             <w:rPr>
               <w:lang w:val="en-US"/>
             </w:rPr>
@@ -38356,14 +39438,7 @@
               <w:color w:val="0000FF"/>
               <w:lang w:val="en-US"/>
             </w:rPr>
-            <w:t>1.0</w:t>
-          </w:r>
-          <w:r>
-            <w:rPr>
-              <w:color w:val="0000FF"/>
-              <w:lang w:val="en-US"/>
-            </w:rPr>
-            <w:t>8</w:t>
+            <w:t>1.08</w:t>
           </w:r>
         </w:p>
       </w:tc>
@@ -38376,7 +39451,7 @@
         </w:tcPr>
         <w:p>
           <w:pPr>
-            <w:pStyle w:val="Header"/>
+            <w:pStyle w:val="utrang"/>
             <w:rPr>
               <w:lang w:val="en-US"/>
             </w:rPr>
@@ -38396,7 +39471,7 @@
         </w:tcPr>
         <w:p>
           <w:pPr>
-            <w:pStyle w:val="Header"/>
+            <w:pStyle w:val="utrang"/>
             <w:rPr>
               <w:lang w:val="en-US"/>
             </w:rPr>
@@ -38420,7 +39495,7 @@
   </w:tbl>
   <w:p>
     <w:pPr>
-      <w:pStyle w:val="Header"/>
+      <w:pStyle w:val="utrang"/>
       <w:rPr>
         <w:lang w:val="en-US"/>
       </w:rPr>
@@ -38430,15 +39505,15 @@
 </file>
 
 <file path=word/numbering.xml><?xml version="1.0" encoding="utf-8"?>
-<w:numbering xmlns:wpc="http://schemas.microsoft.com/office/word/2010/wordprocessingCanvas" xmlns:cx="http://schemas.microsoft.com/office/drawing/2014/chartex" xmlns:mc="http://schemas.openxmlformats.org/markup-compatibility/2006" xmlns:o="urn:schemas-microsoft-com:office:office" xmlns:r="http://schemas.openxmlformats.org/officeDocument/2006/relationships" xmlns:m="http://schemas.openxmlformats.org/officeDocument/2006/math" xmlns:v="urn:schemas-microsoft-com:vml" xmlns:wp14="http://schemas.microsoft.com/office/word/2010/wordprocessingDrawing" xmlns:wp="http://schemas.openxmlformats.org/drawingml/2006/wordprocessingDrawing" xmlns:w10="urn:schemas-microsoft-com:office:word" xmlns:w="http://schemas.openxmlformats.org/wordprocessingml/2006/main" xmlns:w14="http://schemas.microsoft.com/office/word/2010/wordml" xmlns:w15="http://schemas.microsoft.com/office/word/2012/wordml" xmlns:w16se="http://schemas.microsoft.com/office/word/2015/wordml/symex" xmlns:wpg="http://schemas.microsoft.com/office/word/2010/wordprocessingGroup" xmlns:wpi="http://schemas.microsoft.com/office/word/2010/wordprocessingInk" xmlns:wne="http://schemas.microsoft.com/office/word/2006/wordml" xmlns:wps="http://schemas.microsoft.com/office/word/2010/wordprocessingShape" mc:Ignorable="w14 w15 w16se wp14">
+<w:numbering xmlns:wpc="http://schemas.microsoft.com/office/word/2010/wordprocessingCanvas" xmlns:cx="http://schemas.microsoft.com/office/drawing/2014/chartex" xmlns:cx1="http://schemas.microsoft.com/office/drawing/2015/9/8/chartex" xmlns:cx2="http://schemas.microsoft.com/office/drawing/2015/10/21/chartex" xmlns:cx3="http://schemas.microsoft.com/office/drawing/2016/5/9/chartex" xmlns:cx4="http://schemas.microsoft.com/office/drawing/2016/5/10/chartex" xmlns:cx5="http://schemas.microsoft.com/office/drawing/2016/5/11/chartex" xmlns:cx6="http://schemas.microsoft.com/office/drawing/2016/5/12/chartex" xmlns:cx7="http://schemas.microsoft.com/office/drawing/2016/5/13/chartex" xmlns:cx8="http://schemas.microsoft.com/office/drawing/2016/5/14/chartex" xmlns:mc="http://schemas.openxmlformats.org/markup-compatibility/2006" xmlns:o="urn:schemas-microsoft-com:office:office" xmlns:r="http://schemas.openxmlformats.org/officeDocument/2006/relationships" xmlns:m="http://schemas.openxmlformats.org/officeDocument/2006/math" xmlns:v="urn:schemas-microsoft-com:vml" xmlns:wp14="http://schemas.microsoft.com/office/word/2010/wordprocessingDrawing" xmlns:wp="http://schemas.openxmlformats.org/drawingml/2006/wordprocessingDrawing" xmlns:w10="urn:schemas-microsoft-com:office:word" xmlns:w="http://schemas.openxmlformats.org/wordprocessingml/2006/main" xmlns:w14="http://schemas.microsoft.com/office/word/2010/wordml" xmlns:w15="http://schemas.microsoft.com/office/word/2012/wordml" xmlns:w16se="http://schemas.microsoft.com/office/word/2015/wordml/symex" xmlns:wpg="http://schemas.microsoft.com/office/word/2010/wordprocessingGroup" xmlns:wpi="http://schemas.microsoft.com/office/word/2010/wordprocessingInk" xmlns:wne="http://schemas.microsoft.com/office/word/2006/wordml" xmlns:wps="http://schemas.microsoft.com/office/word/2010/wordprocessingShape" mc:Ignorable="w14 w15 w16se wp14">
   <w:abstractNum w:abstractNumId="0" w15:restartNumberingAfterBreak="0">
     <w:nsid w:val="FFFFFFFB"/>
     <w:multiLevelType w:val="multilevel"/>
-    <w:tmpl w:val="23BC4DB6"/>
+    <w:tmpl w:val="51DA72CA"/>
     <w:lvl w:ilvl="0">
       <w:start w:val="1"/>
       <w:numFmt w:val="decimal"/>
-      <w:pStyle w:val="Heading1"/>
+      <w:pStyle w:val="u1"/>
       <w:lvlText w:val="%1."/>
       <w:legacy w:legacy="1" w:legacySpace="144" w:legacyIndent="0"/>
       <w:lvlJc w:val="left"/>
@@ -38446,7 +39521,7 @@
     <w:lvl w:ilvl="1">
       <w:start w:val="1"/>
       <w:numFmt w:val="decimal"/>
-      <w:pStyle w:val="Heading2"/>
+      <w:pStyle w:val="u2"/>
       <w:lvlText w:val="%1.%2"/>
       <w:legacy w:legacy="1" w:legacySpace="144" w:legacyIndent="0"/>
       <w:lvlJc w:val="left"/>
@@ -38454,7 +39529,7 @@
     <w:lvl w:ilvl="2">
       <w:start w:val="1"/>
       <w:numFmt w:val="decimal"/>
-      <w:pStyle w:val="Heading3"/>
+      <w:pStyle w:val="u3"/>
       <w:lvlText w:val="%1.%2.%3"/>
       <w:legacy w:legacy="1" w:legacySpace="144" w:legacyIndent="0"/>
       <w:lvlJc w:val="left"/>
@@ -38462,7 +39537,7 @@
     <w:lvl w:ilvl="3">
       <w:start w:val="1"/>
       <w:numFmt w:val="decimal"/>
-      <w:pStyle w:val="Heading4"/>
+      <w:pStyle w:val="u4"/>
       <w:lvlText w:val="%1.%2.%3.%4"/>
       <w:legacy w:legacy="1" w:legacySpace="144" w:legacyIndent="0"/>
       <w:lvlJc w:val="left"/>
@@ -38470,15 +39545,20 @@
     <w:lvl w:ilvl="4">
       <w:start w:val="1"/>
       <w:numFmt w:val="decimal"/>
-      <w:pStyle w:val="Heading5"/>
+      <w:pStyle w:val="u5"/>
       <w:lvlText w:val="%1.%2.%3.%4.%5"/>
       <w:legacy w:legacy="1" w:legacySpace="144" w:legacyIndent="0"/>
       <w:lvlJc w:val="left"/>
+      <w:rPr>
+        <w:rFonts w:ascii="Arial" w:hAnsi="Arial" w:cs="Arial" w:hint="default"/>
+        <w:sz w:val="24"/>
+        <w:szCs w:val="24"/>
+      </w:rPr>
     </w:lvl>
     <w:lvl w:ilvl="5">
       <w:start w:val="1"/>
       <w:numFmt w:val="decimal"/>
-      <w:pStyle w:val="Heading6"/>
+      <w:pStyle w:val="u6"/>
       <w:lvlText w:val="%1.%2.%3.%4.%5.%6"/>
       <w:legacy w:legacy="1" w:legacySpace="144" w:legacyIndent="0"/>
       <w:lvlJc w:val="left"/>
@@ -38486,7 +39566,7 @@
     <w:lvl w:ilvl="6">
       <w:start w:val="1"/>
       <w:numFmt w:val="decimal"/>
-      <w:pStyle w:val="Heading7"/>
+      <w:pStyle w:val="u7"/>
       <w:lvlText w:val="%1.%2.%3.%4.%5.%6.%7"/>
       <w:legacy w:legacy="1" w:legacySpace="144" w:legacyIndent="0"/>
       <w:lvlJc w:val="left"/>
@@ -38494,7 +39574,7 @@
     <w:lvl w:ilvl="7">
       <w:start w:val="1"/>
       <w:numFmt w:val="decimal"/>
-      <w:pStyle w:val="Heading8"/>
+      <w:pStyle w:val="u8"/>
       <w:lvlText w:val="%1.%2.%3.%4.%5.%6.%7.%8"/>
       <w:legacy w:legacy="1" w:legacySpace="144" w:legacyIndent="0"/>
       <w:lvlJc w:val="left"/>
@@ -38502,7 +39582,7 @@
     <w:lvl w:ilvl="8">
       <w:start w:val="1"/>
       <w:numFmt w:val="decimal"/>
-      <w:pStyle w:val="Heading9"/>
+      <w:pStyle w:val="u9"/>
       <w:lvlText w:val="%1.%2.%3.%4.%5.%6.%7.%8.%9"/>
       <w:legacy w:legacy="1" w:legacySpace="144" w:legacyIndent="0"/>
       <w:lvlJc w:val="left"/>
@@ -41726,6 +42806,186 @@
   <w:num w:numId="34">
     <w:abstractNumId w:val="9"/>
   </w:num>
+  <w:num w:numId="35">
+    <w:abstractNumId w:val="0"/>
+    <w:lvlOverride w:ilvl="0">
+      <w:startOverride w:val="1"/>
+    </w:lvlOverride>
+    <w:lvlOverride w:ilvl="1">
+      <w:startOverride w:val="1"/>
+    </w:lvlOverride>
+    <w:lvlOverride w:ilvl="2">
+      <w:startOverride w:val="1"/>
+    </w:lvlOverride>
+    <w:lvlOverride w:ilvl="3">
+      <w:startOverride w:val="1"/>
+    </w:lvlOverride>
+    <w:lvlOverride w:ilvl="4">
+      <w:startOverride w:val="1"/>
+    </w:lvlOverride>
+    <w:lvlOverride w:ilvl="5">
+      <w:startOverride w:val="1"/>
+    </w:lvlOverride>
+    <w:lvlOverride w:ilvl="6">
+      <w:startOverride w:val="1"/>
+    </w:lvlOverride>
+    <w:lvlOverride w:ilvl="7">
+      <w:startOverride w:val="1"/>
+    </w:lvlOverride>
+    <w:lvlOverride w:ilvl="8">
+      <w:startOverride w:val="1"/>
+    </w:lvlOverride>
+  </w:num>
+  <w:num w:numId="36">
+    <w:abstractNumId w:val="0"/>
+    <w:lvlOverride w:ilvl="0">
+      <w:startOverride w:val="1"/>
+    </w:lvlOverride>
+    <w:lvlOverride w:ilvl="1">
+      <w:startOverride w:val="1"/>
+    </w:lvlOverride>
+    <w:lvlOverride w:ilvl="2">
+      <w:startOverride w:val="1"/>
+    </w:lvlOverride>
+    <w:lvlOverride w:ilvl="3">
+      <w:startOverride w:val="1"/>
+    </w:lvlOverride>
+    <w:lvlOverride w:ilvl="4">
+      <w:startOverride w:val="1"/>
+    </w:lvlOverride>
+    <w:lvlOverride w:ilvl="5">
+      <w:startOverride w:val="1"/>
+    </w:lvlOverride>
+    <w:lvlOverride w:ilvl="6">
+      <w:startOverride w:val="1"/>
+    </w:lvlOverride>
+    <w:lvlOverride w:ilvl="7">
+      <w:startOverride w:val="1"/>
+    </w:lvlOverride>
+    <w:lvlOverride w:ilvl="8">
+      <w:startOverride w:val="1"/>
+    </w:lvlOverride>
+  </w:num>
+  <w:num w:numId="37">
+    <w:abstractNumId w:val="0"/>
+    <w:lvlOverride w:ilvl="0">
+      <w:startOverride w:val="1"/>
+    </w:lvlOverride>
+    <w:lvlOverride w:ilvl="1">
+      <w:startOverride w:val="1"/>
+    </w:lvlOverride>
+    <w:lvlOverride w:ilvl="2">
+      <w:startOverride w:val="1"/>
+    </w:lvlOverride>
+    <w:lvlOverride w:ilvl="3">
+      <w:startOverride w:val="1"/>
+    </w:lvlOverride>
+    <w:lvlOverride w:ilvl="4">
+      <w:startOverride w:val="1"/>
+    </w:lvlOverride>
+    <w:lvlOverride w:ilvl="5">
+      <w:startOverride w:val="1"/>
+    </w:lvlOverride>
+    <w:lvlOverride w:ilvl="6">
+      <w:startOverride w:val="1"/>
+    </w:lvlOverride>
+    <w:lvlOverride w:ilvl="7">
+      <w:startOverride w:val="1"/>
+    </w:lvlOverride>
+    <w:lvlOverride w:ilvl="8">
+      <w:startOverride w:val="1"/>
+    </w:lvlOverride>
+  </w:num>
+  <w:num w:numId="38">
+    <w:abstractNumId w:val="0"/>
+    <w:lvlOverride w:ilvl="0">
+      <w:startOverride w:val="1"/>
+    </w:lvlOverride>
+    <w:lvlOverride w:ilvl="1">
+      <w:startOverride w:val="1"/>
+    </w:lvlOverride>
+    <w:lvlOverride w:ilvl="2">
+      <w:startOverride w:val="1"/>
+    </w:lvlOverride>
+    <w:lvlOverride w:ilvl="3">
+      <w:startOverride w:val="1"/>
+    </w:lvlOverride>
+    <w:lvlOverride w:ilvl="4">
+      <w:startOverride w:val="1"/>
+    </w:lvlOverride>
+    <w:lvlOverride w:ilvl="5">
+      <w:startOverride w:val="1"/>
+    </w:lvlOverride>
+    <w:lvlOverride w:ilvl="6">
+      <w:startOverride w:val="1"/>
+    </w:lvlOverride>
+    <w:lvlOverride w:ilvl="7">
+      <w:startOverride w:val="1"/>
+    </w:lvlOverride>
+    <w:lvlOverride w:ilvl="8">
+      <w:startOverride w:val="1"/>
+    </w:lvlOverride>
+  </w:num>
+  <w:num w:numId="39">
+    <w:abstractNumId w:val="0"/>
+    <w:lvlOverride w:ilvl="0">
+      <w:startOverride w:val="1"/>
+    </w:lvlOverride>
+    <w:lvlOverride w:ilvl="1">
+      <w:startOverride w:val="1"/>
+    </w:lvlOverride>
+    <w:lvlOverride w:ilvl="2">
+      <w:startOverride w:val="1"/>
+    </w:lvlOverride>
+    <w:lvlOverride w:ilvl="3">
+      <w:startOverride w:val="1"/>
+    </w:lvlOverride>
+    <w:lvlOverride w:ilvl="4">
+      <w:startOverride w:val="1"/>
+    </w:lvlOverride>
+    <w:lvlOverride w:ilvl="5">
+      <w:startOverride w:val="1"/>
+    </w:lvlOverride>
+    <w:lvlOverride w:ilvl="6">
+      <w:startOverride w:val="1"/>
+    </w:lvlOverride>
+    <w:lvlOverride w:ilvl="7">
+      <w:startOverride w:val="1"/>
+    </w:lvlOverride>
+    <w:lvlOverride w:ilvl="8">
+      <w:startOverride w:val="1"/>
+    </w:lvlOverride>
+  </w:num>
+  <w:num w:numId="40">
+    <w:abstractNumId w:val="0"/>
+    <w:lvlOverride w:ilvl="0">
+      <w:startOverride w:val="1"/>
+    </w:lvlOverride>
+    <w:lvlOverride w:ilvl="1">
+      <w:startOverride w:val="1"/>
+    </w:lvlOverride>
+    <w:lvlOverride w:ilvl="2">
+      <w:startOverride w:val="1"/>
+    </w:lvlOverride>
+    <w:lvlOverride w:ilvl="3">
+      <w:startOverride w:val="1"/>
+    </w:lvlOverride>
+    <w:lvlOverride w:ilvl="4">
+      <w:startOverride w:val="1"/>
+    </w:lvlOverride>
+    <w:lvlOverride w:ilvl="5">
+      <w:startOverride w:val="1"/>
+    </w:lvlOverride>
+    <w:lvlOverride w:ilvl="6">
+      <w:startOverride w:val="1"/>
+    </w:lvlOverride>
+    <w:lvlOverride w:ilvl="7">
+      <w:startOverride w:val="1"/>
+    </w:lvlOverride>
+    <w:lvlOverride w:ilvl="8">
+      <w:startOverride w:val="1"/>
+    </w:lvlOverride>
+  </w:num>
   <w:numIdMacAtCleanup w:val="34"/>
 </w:numbering>
 </file>
@@ -41741,7 +43001,7 @@
     </w:rPrDefault>
     <w:pPrDefault/>
   </w:docDefaults>
-  <w:latentStyles w:defLockedState="0" w:defUIPriority="0" w:defSemiHidden="0" w:defUnhideWhenUsed="0" w:defQFormat="0" w:count="371">
+  <w:latentStyles w:defLockedState="0" w:defUIPriority="0" w:defSemiHidden="0" w:defUnhideWhenUsed="0" w:defQFormat="0" w:count="374">
     <w:lsdException w:name="Normal" w:qFormat="1"/>
     <w:lsdException w:name="heading 1" w:qFormat="1"/>
     <w:lsdException w:name="heading 2" w:qFormat="1"/>
@@ -41841,7 +43101,6 @@
     <w:lsdException w:name="HTML Sample" w:semiHidden="1" w:unhideWhenUsed="1"/>
     <w:lsdException w:name="HTML Typewriter" w:semiHidden="1" w:unhideWhenUsed="1"/>
     <w:lsdException w:name="HTML Variable" w:semiHidden="1" w:unhideWhenUsed="1"/>
-    <w:lsdException w:name="Normal Table" w:semiHidden="1" w:unhideWhenUsed="1"/>
     <w:lsdException w:name="annotation subject" w:semiHidden="1" w:unhideWhenUsed="1"/>
     <w:lsdException w:name="No List" w:semiHidden="1" w:unhideWhenUsed="1"/>
     <w:lsdException w:name="Outline List 1" w:semiHidden="1" w:unhideWhenUsed="1"/>
@@ -41886,7 +43145,6 @@
     <w:lsdException w:name="Table Professional" w:semiHidden="1" w:unhideWhenUsed="1"/>
     <w:lsdException w:name="Table Subtle 1" w:semiHidden="1" w:unhideWhenUsed="1"/>
     <w:lsdException w:name="Table Subtle 2" w:semiHidden="1" w:unhideWhenUsed="1"/>
-    <w:lsdException w:name="Table Web 1" w:semiHidden="1" w:unhideWhenUsed="1"/>
     <w:lsdException w:name="Table Web 2" w:semiHidden="1" w:unhideWhenUsed="1"/>
     <w:lsdException w:name="Table Web 3" w:semiHidden="1" w:unhideWhenUsed="1"/>
     <w:lsdException w:name="Balloon Text" w:semiHidden="1" w:unhideWhenUsed="1"/>
@@ -42106,8 +43364,11 @@
     <w:lsdException w:name="List Table 5 Dark Accent 6" w:uiPriority="50"/>
     <w:lsdException w:name="List Table 6 Colorful Accent 6" w:uiPriority="51"/>
     <w:lsdException w:name="List Table 7 Colorful Accent 6" w:uiPriority="52"/>
+    <w:lsdException w:name="Mention" w:semiHidden="1" w:uiPriority="99" w:unhideWhenUsed="1"/>
+    <w:lsdException w:name="Smart Hyperlink" w:semiHidden="1" w:uiPriority="99" w:unhideWhenUsed="1"/>
+    <w:lsdException w:name="Hashtag" w:semiHidden="1" w:uiPriority="99" w:unhideWhenUsed="1"/>
   </w:latentStyles>
-  <w:style w:type="paragraph" w:default="1" w:styleId="Normal">
+  <w:style w:type="paragraph" w:default="1" w:styleId="Binhthng">
     <w:name w:val="Normal"/>
     <w:qFormat/>
     <w:pPr>
@@ -42119,11 +43380,11 @@
       <w:lang w:val="vi-VN"/>
     </w:rPr>
   </w:style>
-  <w:style w:type="paragraph" w:styleId="Heading1">
+  <w:style w:type="paragraph" w:styleId="u1">
     <w:name w:val="heading 1"/>
-    <w:basedOn w:val="Normal"/>
-    <w:next w:val="Normal"/>
-    <w:link w:val="Heading1Char"/>
+    <w:basedOn w:val="Binhthng"/>
+    <w:next w:val="Binhthng"/>
+    <w:link w:val="u1Char"/>
     <w:qFormat/>
     <w:rsid w:val="008F2F96"/>
     <w:pPr>
@@ -42140,10 +43401,10 @@
       <w:sz w:val="28"/>
     </w:rPr>
   </w:style>
-  <w:style w:type="paragraph" w:styleId="Heading2">
+  <w:style w:type="paragraph" w:styleId="u2">
     <w:name w:val="heading 2"/>
-    <w:basedOn w:val="Heading1"/>
-    <w:next w:val="Normal"/>
+    <w:basedOn w:val="u1"/>
+    <w:next w:val="Binhthng"/>
     <w:qFormat/>
     <w:rsid w:val="008F2F96"/>
     <w:pPr>
@@ -42156,10 +43417,10 @@
       <w:sz w:val="26"/>
     </w:rPr>
   </w:style>
-  <w:style w:type="paragraph" w:styleId="Heading3">
+  <w:style w:type="paragraph" w:styleId="u3">
     <w:name w:val="heading 3"/>
-    <w:basedOn w:val="Heading1"/>
-    <w:next w:val="Normal"/>
+    <w:basedOn w:val="u1"/>
+    <w:next w:val="Binhthng"/>
     <w:qFormat/>
     <w:rsid w:val="00AE607F"/>
     <w:pPr>
@@ -42177,10 +43438,11 @@
       <w:sz w:val="24"/>
     </w:rPr>
   </w:style>
-  <w:style w:type="paragraph" w:styleId="Heading4">
+  <w:style w:type="paragraph" w:styleId="u4">
     <w:name w:val="heading 4"/>
-    <w:basedOn w:val="Heading1"/>
-    <w:next w:val="Normal"/>
+    <w:basedOn w:val="u1"/>
+    <w:next w:val="Binhthng"/>
+    <w:link w:val="u4Char"/>
     <w:qFormat/>
     <w:rsid w:val="007D1CF6"/>
     <w:pPr>
@@ -42198,27 +43460,29 @@
       <w:sz w:val="24"/>
     </w:rPr>
   </w:style>
-  <w:style w:type="paragraph" w:styleId="Heading5">
+  <w:style w:type="paragraph" w:styleId="u5">
     <w:name w:val="heading 5"/>
-    <w:basedOn w:val="Normal"/>
-    <w:next w:val="Normal"/>
+    <w:basedOn w:val="Binhthng"/>
+    <w:next w:val="Binhthng"/>
     <w:qFormat/>
+    <w:rsid w:val="00EB2F3D"/>
     <w:pPr>
       <w:numPr>
         <w:ilvl w:val="4"/>
         <w:numId w:val="1"/>
       </w:numPr>
       <w:spacing w:before="240" w:after="60"/>
+      <w:ind w:left="1440"/>
       <w:outlineLvl w:val="4"/>
     </w:pPr>
     <w:rPr>
       <w:sz w:val="22"/>
     </w:rPr>
   </w:style>
-  <w:style w:type="paragraph" w:styleId="Heading6">
+  <w:style w:type="paragraph" w:styleId="u6">
     <w:name w:val="heading 6"/>
-    <w:basedOn w:val="Normal"/>
-    <w:next w:val="Normal"/>
+    <w:basedOn w:val="Binhthng"/>
+    <w:next w:val="Binhthng"/>
     <w:qFormat/>
     <w:pPr>
       <w:numPr>
@@ -42233,10 +43497,10 @@
       <w:sz w:val="22"/>
     </w:rPr>
   </w:style>
-  <w:style w:type="paragraph" w:styleId="Heading7">
+  <w:style w:type="paragraph" w:styleId="u7">
     <w:name w:val="heading 7"/>
-    <w:basedOn w:val="Normal"/>
-    <w:next w:val="Normal"/>
+    <w:basedOn w:val="Binhthng"/>
+    <w:next w:val="Binhthng"/>
     <w:qFormat/>
     <w:pPr>
       <w:numPr>
@@ -42247,10 +43511,10 @@
       <w:outlineLvl w:val="6"/>
     </w:pPr>
   </w:style>
-  <w:style w:type="paragraph" w:styleId="Heading8">
+  <w:style w:type="paragraph" w:styleId="u8">
     <w:name w:val="heading 8"/>
-    <w:basedOn w:val="Normal"/>
-    <w:next w:val="Normal"/>
+    <w:basedOn w:val="Binhthng"/>
+    <w:next w:val="Binhthng"/>
     <w:qFormat/>
     <w:pPr>
       <w:numPr>
@@ -42264,10 +43528,10 @@
       <w:i/>
     </w:rPr>
   </w:style>
-  <w:style w:type="paragraph" w:styleId="Heading9">
+  <w:style w:type="paragraph" w:styleId="u9">
     <w:name w:val="heading 9"/>
-    <w:basedOn w:val="Normal"/>
-    <w:next w:val="Normal"/>
+    <w:basedOn w:val="Binhthng"/>
+    <w:next w:val="Binhthng"/>
     <w:qFormat/>
     <w:pPr>
       <w:numPr>
@@ -42283,13 +43547,13 @@
       <w:sz w:val="18"/>
     </w:rPr>
   </w:style>
-  <w:style w:type="character" w:default="1" w:styleId="DefaultParagraphFont">
+  <w:style w:type="character" w:default="1" w:styleId="Phngmcinhcuaoanvn">
     <w:name w:val="Default Paragraph Font"/>
     <w:uiPriority w:val="1"/>
     <w:semiHidden/>
     <w:unhideWhenUsed/>
   </w:style>
-  <w:style w:type="table" w:default="1" w:styleId="TableNormal">
+  <w:style w:type="table" w:default="1" w:styleId="BangThngthng">
     <w:name w:val="Normal Table"/>
     <w:uiPriority w:val="99"/>
     <w:semiHidden/>
@@ -42304,7 +43568,7 @@
       </w:tblCellMar>
     </w:tblPr>
   </w:style>
-  <w:style w:type="numbering" w:default="1" w:styleId="NoList">
+  <w:style w:type="numbering" w:default="1" w:styleId="Khngco">
     <w:name w:val="No List"/>
     <w:uiPriority w:val="99"/>
     <w:semiHidden/>
@@ -42312,7 +43576,7 @@
   </w:style>
   <w:style w:type="paragraph" w:customStyle="1" w:styleId="Paragraph2">
     <w:name w:val="Paragraph2"/>
-    <w:basedOn w:val="Normal"/>
+    <w:basedOn w:val="Binhthng"/>
     <w:pPr>
       <w:spacing w:before="80"/>
       <w:ind w:left="720"/>
@@ -42323,11 +43587,11 @@
       <w:lang w:val="en-AU"/>
     </w:rPr>
   </w:style>
-  <w:style w:type="paragraph" w:styleId="Title">
+  <w:style w:type="paragraph" w:styleId="Tiu">
     <w:name w:val="Title"/>
-    <w:basedOn w:val="Normal"/>
-    <w:next w:val="Normal"/>
-    <w:link w:val="TitleChar"/>
+    <w:basedOn w:val="Binhthng"/>
+    <w:next w:val="Binhthng"/>
+    <w:link w:val="TiuChar"/>
     <w:qFormat/>
     <w:pPr>
       <w:spacing w:line="240" w:lineRule="auto"/>
@@ -42339,9 +43603,9 @@
       <w:sz w:val="36"/>
     </w:rPr>
   </w:style>
-  <w:style w:type="paragraph" w:styleId="Subtitle">
+  <w:style w:type="paragraph" w:styleId="Tiuphu">
     <w:name w:val="Subtitle"/>
-    <w:basedOn w:val="Normal"/>
+    <w:basedOn w:val="Binhthng"/>
     <w:qFormat/>
     <w:pPr>
       <w:spacing w:after="60"/>
@@ -42354,17 +43618,17 @@
       <w:lang w:val="en-AU"/>
     </w:rPr>
   </w:style>
-  <w:style w:type="paragraph" w:styleId="NormalIndent">
+  <w:style w:type="paragraph" w:styleId="ThutlBinhthng">
     <w:name w:val="Normal Indent"/>
-    <w:basedOn w:val="Normal"/>
+    <w:basedOn w:val="Binhthng"/>
     <w:pPr>
       <w:ind w:left="900" w:hanging="900"/>
     </w:pPr>
   </w:style>
-  <w:style w:type="paragraph" w:styleId="TOC1">
+  <w:style w:type="paragraph" w:styleId="Mucluc1">
     <w:name w:val="toc 1"/>
-    <w:basedOn w:val="Normal"/>
-    <w:next w:val="Normal"/>
+    <w:basedOn w:val="Binhthng"/>
+    <w:next w:val="Binhthng"/>
     <w:semiHidden/>
     <w:pPr>
       <w:tabs>
@@ -42374,10 +43638,10 @@
       <w:ind w:right="720"/>
     </w:pPr>
   </w:style>
-  <w:style w:type="paragraph" w:styleId="TOC2">
+  <w:style w:type="paragraph" w:styleId="Mucluc2">
     <w:name w:val="toc 2"/>
-    <w:basedOn w:val="Normal"/>
-    <w:next w:val="Normal"/>
+    <w:basedOn w:val="Binhthng"/>
+    <w:next w:val="Binhthng"/>
     <w:semiHidden/>
     <w:pPr>
       <w:tabs>
@@ -42386,10 +43650,10 @@
       <w:ind w:left="432" w:right="720"/>
     </w:pPr>
   </w:style>
-  <w:style w:type="paragraph" w:styleId="TOC3">
+  <w:style w:type="paragraph" w:styleId="Mucluc3">
     <w:name w:val="toc 3"/>
-    <w:basedOn w:val="Normal"/>
-    <w:next w:val="Normal"/>
+    <w:basedOn w:val="Binhthng"/>
+    <w:next w:val="Binhthng"/>
     <w:semiHidden/>
     <w:pPr>
       <w:tabs>
@@ -42398,9 +43662,9 @@
       <w:ind w:left="864"/>
     </w:pPr>
   </w:style>
-  <w:style w:type="paragraph" w:styleId="Header">
+  <w:style w:type="paragraph" w:styleId="utrang">
     <w:name w:val="header"/>
-    <w:basedOn w:val="Normal"/>
+    <w:basedOn w:val="Binhthng"/>
     <w:pPr>
       <w:tabs>
         <w:tab w:val="center" w:pos="4320"/>
@@ -42408,9 +43672,9 @@
       </w:tabs>
     </w:pPr>
   </w:style>
-  <w:style w:type="paragraph" w:styleId="Footer">
+  <w:style w:type="paragraph" w:styleId="Chntrang">
     <w:name w:val="footer"/>
-    <w:basedOn w:val="Normal"/>
+    <w:basedOn w:val="Binhthng"/>
     <w:pPr>
       <w:tabs>
         <w:tab w:val="center" w:pos="4320"/>
@@ -42418,13 +43682,13 @@
       </w:tabs>
     </w:pPr>
   </w:style>
-  <w:style w:type="character" w:styleId="PageNumber">
+  <w:style w:type="character" w:styleId="Strang">
     <w:name w:val="page number"/>
-    <w:basedOn w:val="DefaultParagraphFont"/>
+    <w:basedOn w:val="Phngmcinhcuaoanvn"/>
   </w:style>
   <w:style w:type="paragraph" w:customStyle="1" w:styleId="Bullet2">
     <w:name w:val="Bullet2"/>
-    <w:basedOn w:val="Normal"/>
+    <w:basedOn w:val="Binhthng"/>
     <w:pPr>
       <w:ind w:left="1440" w:hanging="360"/>
     </w:pPr>
@@ -42434,7 +43698,7 @@
   </w:style>
   <w:style w:type="paragraph" w:customStyle="1" w:styleId="Paragraph1">
     <w:name w:val="Paragraph1"/>
-    <w:basedOn w:val="Normal"/>
+    <w:basedOn w:val="Binhthng"/>
     <w:pPr>
       <w:spacing w:before="80" w:line="240" w:lineRule="auto"/>
       <w:jc w:val="both"/>
@@ -42442,16 +43706,16 @@
   </w:style>
   <w:style w:type="paragraph" w:customStyle="1" w:styleId="Tabletext">
     <w:name w:val="Tabletext"/>
-    <w:basedOn w:val="Normal"/>
+    <w:basedOn w:val="Binhthng"/>
     <w:pPr>
       <w:keepLines/>
       <w:spacing w:after="120"/>
     </w:pPr>
   </w:style>
-  <w:style w:type="paragraph" w:styleId="BodyText">
+  <w:style w:type="paragraph" w:styleId="ThnVnban">
     <w:name w:val="Body Text"/>
-    <w:basedOn w:val="Normal"/>
-    <w:link w:val="BodyTextChar"/>
+    <w:basedOn w:val="Binhthng"/>
+    <w:link w:val="ThnVnbanChar"/>
     <w:pPr>
       <w:keepLines/>
       <w:spacing w:after="120"/>
@@ -42467,12 +43731,12 @@
   </w:style>
   <w:style w:type="paragraph" w:customStyle="1" w:styleId="Bullet1">
     <w:name w:val="Bullet1"/>
-    <w:basedOn w:val="Normal"/>
+    <w:basedOn w:val="Binhthng"/>
     <w:pPr>
       <w:ind w:left="720" w:hanging="432"/>
     </w:pPr>
   </w:style>
-  <w:style w:type="character" w:styleId="FootnoteReference">
+  <w:style w:type="character" w:styleId="ThamchiuCcchu">
     <w:name w:val="footnote reference"/>
     <w:semiHidden/>
     <w:rPr>
@@ -42480,9 +43744,9 @@
       <w:vertAlign w:val="superscript"/>
     </w:rPr>
   </w:style>
-  <w:style w:type="paragraph" w:styleId="FootnoteText">
+  <w:style w:type="paragraph" w:styleId="VnbanCcchu">
     <w:name w:val="footnote text"/>
-    <w:basedOn w:val="Normal"/>
+    <w:basedOn w:val="Binhthng"/>
     <w:semiHidden/>
     <w:pPr>
       <w:keepNext/>
@@ -42498,9 +43762,9 @@
       <w:sz w:val="16"/>
     </w:rPr>
   </w:style>
-  <w:style w:type="paragraph" w:styleId="DocumentMap">
+  <w:style w:type="paragraph" w:styleId="Bantailiu">
     <w:name w:val="Document Map"/>
-    <w:basedOn w:val="Normal"/>
+    <w:basedOn w:val="Binhthng"/>
     <w:semiHidden/>
     <w:pPr>
       <w:shd w:val="clear" w:color="auto" w:fill="000080"/>
@@ -42516,63 +43780,63 @@
       <w:ind w:left="2250"/>
     </w:pPr>
   </w:style>
-  <w:style w:type="paragraph" w:styleId="TOC4">
+  <w:style w:type="paragraph" w:styleId="Mucluc4">
     <w:name w:val="toc 4"/>
-    <w:basedOn w:val="Normal"/>
-    <w:next w:val="Normal"/>
+    <w:basedOn w:val="Binhthng"/>
+    <w:next w:val="Binhthng"/>
     <w:semiHidden/>
     <w:pPr>
       <w:ind w:left="600"/>
     </w:pPr>
   </w:style>
-  <w:style w:type="paragraph" w:styleId="TOC5">
+  <w:style w:type="paragraph" w:styleId="Mucluc5">
     <w:name w:val="toc 5"/>
-    <w:basedOn w:val="Normal"/>
-    <w:next w:val="Normal"/>
+    <w:basedOn w:val="Binhthng"/>
+    <w:next w:val="Binhthng"/>
     <w:semiHidden/>
     <w:pPr>
       <w:ind w:left="800"/>
     </w:pPr>
   </w:style>
-  <w:style w:type="paragraph" w:styleId="TOC6">
+  <w:style w:type="paragraph" w:styleId="Mucluc6">
     <w:name w:val="toc 6"/>
-    <w:basedOn w:val="Normal"/>
-    <w:next w:val="Normal"/>
+    <w:basedOn w:val="Binhthng"/>
+    <w:next w:val="Binhthng"/>
     <w:semiHidden/>
     <w:pPr>
       <w:ind w:left="1000"/>
     </w:pPr>
   </w:style>
-  <w:style w:type="paragraph" w:styleId="TOC7">
+  <w:style w:type="paragraph" w:styleId="Mucluc7">
     <w:name w:val="toc 7"/>
-    <w:basedOn w:val="Normal"/>
-    <w:next w:val="Normal"/>
+    <w:basedOn w:val="Binhthng"/>
+    <w:next w:val="Binhthng"/>
     <w:semiHidden/>
     <w:pPr>
       <w:ind w:left="1200"/>
     </w:pPr>
   </w:style>
-  <w:style w:type="paragraph" w:styleId="TOC8">
+  <w:style w:type="paragraph" w:styleId="Mucluc8">
     <w:name w:val="toc 8"/>
-    <w:basedOn w:val="Normal"/>
-    <w:next w:val="Normal"/>
+    <w:basedOn w:val="Binhthng"/>
+    <w:next w:val="Binhthng"/>
     <w:semiHidden/>
     <w:pPr>
       <w:ind w:left="1400"/>
     </w:pPr>
   </w:style>
-  <w:style w:type="paragraph" w:styleId="TOC9">
+  <w:style w:type="paragraph" w:styleId="Mucluc9">
     <w:name w:val="toc 9"/>
-    <w:basedOn w:val="Normal"/>
-    <w:next w:val="Normal"/>
+    <w:basedOn w:val="Binhthng"/>
+    <w:next w:val="Binhthng"/>
     <w:semiHidden/>
     <w:pPr>
       <w:ind w:left="1600"/>
     </w:pPr>
   </w:style>
-  <w:style w:type="paragraph" w:styleId="BodyText2">
+  <w:style w:type="paragraph" w:styleId="Thnvnban2">
     <w:name w:val="Body Text 2"/>
-    <w:basedOn w:val="Normal"/>
+    <w:basedOn w:val="Binhthng"/>
     <w:pPr>
       <w:widowControl/>
       <w:spacing w:line="240" w:lineRule="auto"/>
@@ -42582,9 +43846,9 @@
       <w:sz w:val="28"/>
     </w:rPr>
   </w:style>
-  <w:style w:type="paragraph" w:styleId="BodyText3">
+  <w:style w:type="paragraph" w:styleId="Thnvnban3">
     <w:name w:val="Body Text 3"/>
-    <w:basedOn w:val="Normal"/>
+    <w:basedOn w:val="Binhthng"/>
     <w:pPr>
       <w:widowControl/>
       <w:spacing w:line="240" w:lineRule="auto"/>
@@ -42595,7 +43859,7 @@
   </w:style>
   <w:style w:type="paragraph" w:customStyle="1" w:styleId="ToDoItem">
     <w:name w:val="To Do Item"/>
-    <w:basedOn w:val="Normal"/>
+    <w:basedOn w:val="Binhthng"/>
     <w:pPr>
       <w:numPr>
         <w:numId w:val="2"/>
@@ -42608,9 +43872,9 @@
       <w:color w:val="0000FF"/>
     </w:rPr>
   </w:style>
-  <w:style w:type="table" w:styleId="TableGrid">
+  <w:style w:type="table" w:styleId="LiBang">
     <w:name w:val="Table Grid"/>
-    <w:basedOn w:val="TableNormal"/>
+    <w:basedOn w:val="BangThngthng"/>
     <w:rsid w:val="007A1DE8"/>
     <w:pPr>
       <w:widowControl w:val="0"/>
@@ -42627,9 +43891,9 @@
       </w:tblBorders>
     </w:tblPr>
   </w:style>
-  <w:style w:type="paragraph" w:styleId="NormalWeb">
+  <w:style w:type="paragraph" w:styleId="ThngthngWeb">
     <w:name w:val="Normal (Web)"/>
-    <w:basedOn w:val="Normal"/>
+    <w:basedOn w:val="Binhthng"/>
     <w:uiPriority w:val="99"/>
     <w:unhideWhenUsed/>
     <w:rsid w:val="00F53DBB"/>
@@ -42642,10 +43906,10 @@
       <w:lang w:val="en-US"/>
     </w:rPr>
   </w:style>
-  <w:style w:type="paragraph" w:styleId="BalloonText">
+  <w:style w:type="paragraph" w:styleId="Bongchuthich">
     <w:name w:val="Balloon Text"/>
-    <w:basedOn w:val="Normal"/>
-    <w:link w:val="BalloonTextChar"/>
+    <w:basedOn w:val="Binhthng"/>
+    <w:link w:val="BongchuthichChar"/>
     <w:rsid w:val="00BE4660"/>
     <w:pPr>
       <w:spacing w:line="240" w:lineRule="auto"/>
@@ -42656,10 +43920,10 @@
       <w:szCs w:val="16"/>
     </w:rPr>
   </w:style>
-  <w:style w:type="character" w:customStyle="1" w:styleId="BalloonTextChar">
-    <w:name w:val="Balloon Text Char"/>
-    <w:basedOn w:val="DefaultParagraphFont"/>
-    <w:link w:val="BalloonText"/>
+  <w:style w:type="character" w:customStyle="1" w:styleId="BongchuthichChar">
+    <w:name w:val="Bóng chú thích Char"/>
+    <w:basedOn w:val="Phngmcinhcuaoanvn"/>
+    <w:link w:val="Bongchuthich"/>
     <w:rsid w:val="00BE4660"/>
     <w:rPr>
       <w:rFonts w:ascii="Tahoma" w:hAnsi="Tahoma" w:cs="Tahoma"/>
@@ -42668,9 +43932,9 @@
       <w:lang w:val="vi-VN"/>
     </w:rPr>
   </w:style>
-  <w:style w:type="character" w:styleId="Emphasis">
+  <w:style w:type="character" w:styleId="Nhnmanh">
     <w:name w:val="Emphasis"/>
-    <w:basedOn w:val="DefaultParagraphFont"/>
+    <w:basedOn w:val="Phngmcinhcuaoanvn"/>
     <w:uiPriority w:val="20"/>
     <w:qFormat/>
     <w:rsid w:val="00AD0FFB"/>
@@ -42679,10 +43943,10 @@
       <w:iCs/>
     </w:rPr>
   </w:style>
-  <w:style w:type="character" w:customStyle="1" w:styleId="TitleChar">
-    <w:name w:val="Title Char"/>
-    <w:basedOn w:val="DefaultParagraphFont"/>
-    <w:link w:val="Title"/>
+  <w:style w:type="character" w:customStyle="1" w:styleId="TiuChar">
+    <w:name w:val="Tiêu đề Char"/>
+    <w:basedOn w:val="Phngmcinhcuaoanvn"/>
+    <w:link w:val="Tiu"/>
     <w:rsid w:val="00986AD6"/>
     <w:rPr>
       <w:rFonts w:ascii="Arial" w:hAnsi="Arial"/>
@@ -42691,10 +43955,10 @@
       <w:lang w:val="vi-VN"/>
     </w:rPr>
   </w:style>
-  <w:style w:type="character" w:customStyle="1" w:styleId="Heading1Char">
-    <w:name w:val="Heading 1 Char"/>
-    <w:basedOn w:val="DefaultParagraphFont"/>
-    <w:link w:val="Heading1"/>
+  <w:style w:type="character" w:customStyle="1" w:styleId="u1Char">
+    <w:name w:val="Đầu đề 1 Char"/>
+    <w:basedOn w:val="Phngmcinhcuaoanvn"/>
+    <w:link w:val="u1"/>
     <w:rsid w:val="00E76BD5"/>
     <w:rPr>
       <w:rFonts w:ascii="Arial" w:hAnsi="Arial"/>
@@ -42703,9 +43967,9 @@
       <w:lang w:val="vi-VN"/>
     </w:rPr>
   </w:style>
-  <w:style w:type="paragraph" w:styleId="ListParagraph">
+  <w:style w:type="paragraph" w:styleId="oancuaDanhsach">
     <w:name w:val="List Paragraph"/>
-    <w:basedOn w:val="Normal"/>
+    <w:basedOn w:val="Binhthng"/>
     <w:uiPriority w:val="34"/>
     <w:qFormat/>
     <w:rsid w:val="00B571E1"/>
@@ -42714,12 +43978,23 @@
       <w:contextualSpacing/>
     </w:pPr>
   </w:style>
-  <w:style w:type="character" w:customStyle="1" w:styleId="BodyTextChar">
-    <w:name w:val="Body Text Char"/>
-    <w:basedOn w:val="DefaultParagraphFont"/>
-    <w:link w:val="BodyText"/>
+  <w:style w:type="character" w:customStyle="1" w:styleId="ThnVnbanChar">
+    <w:name w:val="Thân Văn bản Char"/>
+    <w:basedOn w:val="Phngmcinhcuaoanvn"/>
+    <w:link w:val="ThnVnban"/>
     <w:rsid w:val="00D25075"/>
     <w:rPr>
+      <w:sz w:val="24"/>
+      <w:lang w:val="vi-VN"/>
+    </w:rPr>
+  </w:style>
+  <w:style w:type="character" w:customStyle="1" w:styleId="u4Char">
+    <w:name w:val="Đầu đề 4 Char"/>
+    <w:basedOn w:val="Phngmcinhcuaoanvn"/>
+    <w:link w:val="u4"/>
+    <w:rsid w:val="00C176AE"/>
+    <w:rPr>
+      <w:rFonts w:ascii="Arial" w:hAnsi="Arial"/>
       <w:sz w:val="24"/>
       <w:lang w:val="vi-VN"/>
     </w:rPr>

</xml_diff>

<commit_message>
(Báo cáo tổng hợp) Version 2.01
Xóa bảng ChucVu
</commit_message>
<xml_diff>
--- a/Báo cáo.docx
+++ b/Báo cáo.docx
@@ -1,6 +1,6 @@
 
 <file path=word/document.xml><?xml version="1.0" encoding="utf-8"?>
-<w:document xmlns:wpc="http://schemas.microsoft.com/office/word/2010/wordprocessingCanvas" xmlns:cx="http://schemas.microsoft.com/office/drawing/2014/chartex" xmlns:cx1="http://schemas.microsoft.com/office/drawing/2015/9/8/chartex" xmlns:cx2="http://schemas.microsoft.com/office/drawing/2015/10/21/chartex" xmlns:cx3="http://schemas.microsoft.com/office/drawing/2016/5/9/chartex" xmlns:cx4="http://schemas.microsoft.com/office/drawing/2016/5/10/chartex" xmlns:cx5="http://schemas.microsoft.com/office/drawing/2016/5/11/chartex" xmlns:cx6="http://schemas.microsoft.com/office/drawing/2016/5/12/chartex" xmlns:cx7="http://schemas.microsoft.com/office/drawing/2016/5/13/chartex" xmlns:cx8="http://schemas.microsoft.com/office/drawing/2016/5/14/chartex" xmlns:mc="http://schemas.openxmlformats.org/markup-compatibility/2006" xmlns:o="urn:schemas-microsoft-com:office:office" xmlns:r="http://schemas.openxmlformats.org/officeDocument/2006/relationships" xmlns:m="http://schemas.openxmlformats.org/officeDocument/2006/math" xmlns:v="urn:schemas-microsoft-com:vml" xmlns:wp14="http://schemas.microsoft.com/office/word/2010/wordprocessingDrawing" xmlns:wp="http://schemas.openxmlformats.org/drawingml/2006/wordprocessingDrawing" xmlns:w10="urn:schemas-microsoft-com:office:word" xmlns:w="http://schemas.openxmlformats.org/wordprocessingml/2006/main" xmlns:w14="http://schemas.microsoft.com/office/word/2010/wordml" xmlns:w15="http://schemas.microsoft.com/office/word/2012/wordml" xmlns:w16se="http://schemas.microsoft.com/office/word/2015/wordml/symex" xmlns:wpg="http://schemas.microsoft.com/office/word/2010/wordprocessingGroup" xmlns:wpi="http://schemas.microsoft.com/office/word/2010/wordprocessingInk" xmlns:wne="http://schemas.microsoft.com/office/word/2006/wordml" xmlns:wps="http://schemas.microsoft.com/office/word/2010/wordprocessingShape" mc:Ignorable="w14 w15 w16se wp14">
+<w:document xmlns:wpc="http://schemas.microsoft.com/office/word/2010/wordprocessingCanvas" xmlns:cx="http://schemas.microsoft.com/office/drawing/2014/chartex" xmlns:mc="http://schemas.openxmlformats.org/markup-compatibility/2006" xmlns:o="urn:schemas-microsoft-com:office:office" xmlns:r="http://schemas.openxmlformats.org/officeDocument/2006/relationships" xmlns:m="http://schemas.openxmlformats.org/officeDocument/2006/math" xmlns:v="urn:schemas-microsoft-com:vml" xmlns:wp14="http://schemas.microsoft.com/office/word/2010/wordprocessingDrawing" xmlns:wp="http://schemas.openxmlformats.org/drawingml/2006/wordprocessingDrawing" xmlns:w10="urn:schemas-microsoft-com:office:word" xmlns:w="http://schemas.openxmlformats.org/wordprocessingml/2006/main" xmlns:w14="http://schemas.microsoft.com/office/word/2010/wordml" xmlns:w15="http://schemas.microsoft.com/office/word/2012/wordml" xmlns:w16se="http://schemas.microsoft.com/office/word/2015/wordml/symex" xmlns:wpg="http://schemas.microsoft.com/office/word/2010/wordprocessingGroup" xmlns:wpi="http://schemas.microsoft.com/office/word/2010/wordprocessingInk" xmlns:wne="http://schemas.microsoft.com/office/word/2006/wordml" xmlns:wps="http://schemas.microsoft.com/office/word/2010/wordprocessingShape" mc:Ignorable="w14 w15 w16se wp14">
   <w:body>
     <w:p>
       <w:pPr>
@@ -16925,18 +16925,18 @@
           <w:lang w:val="en-US"/>
         </w:rPr>
         <w:drawing>
-          <wp:anchor distT="0" distB="0" distL="114300" distR="114300" simplePos="0" relativeHeight="251658240" behindDoc="0" locked="0" layoutInCell="1" allowOverlap="1" wp14:anchorId="4A6E4635" wp14:editId="03882BC2">
+          <wp:anchor distT="0" distB="0" distL="114300" distR="114300" simplePos="0" relativeHeight="251658240" behindDoc="0" locked="0" layoutInCell="1" allowOverlap="1" wp14:anchorId="3F17601E" wp14:editId="7ECF3716">
             <wp:simplePos x="0" y="0"/>
             <wp:positionH relativeFrom="column">
               <wp:posOffset>-885825</wp:posOffset>
             </wp:positionH>
             <wp:positionV relativeFrom="paragraph">
-              <wp:posOffset>688975</wp:posOffset>
+              <wp:posOffset>756285</wp:posOffset>
             </wp:positionV>
-            <wp:extent cx="7502525" cy="6562725"/>
-            <wp:effectExtent l="0" t="0" r="3175" b="9525"/>
+            <wp:extent cx="7491730" cy="6553200"/>
+            <wp:effectExtent l="0" t="0" r="0" b="0"/>
             <wp:wrapTopAndBottom/>
-            <wp:docPr id="13" name="Picture 13"/>
+            <wp:docPr id="3" name="Picture 3"/>
             <wp:cNvGraphicFramePr>
               <a:graphicFrameLocks xmlns:a="http://schemas.openxmlformats.org/drawingml/2006/main" noChangeAspect="1"/>
             </wp:cNvGraphicFramePr>
@@ -16944,7 +16944,7 @@
               <a:graphicData uri="http://schemas.openxmlformats.org/drawingml/2006/picture">
                 <pic:pic xmlns:pic="http://schemas.openxmlformats.org/drawingml/2006/picture">
                   <pic:nvPicPr>
-                    <pic:cNvPr id="13" name="EER.png"/>
+                    <pic:cNvPr id="3" name="EER.png"/>
                     <pic:cNvPicPr/>
                   </pic:nvPicPr>
                   <pic:blipFill>
@@ -16962,7 +16962,7 @@
                   <pic:spPr>
                     <a:xfrm>
                       <a:off x="0" y="0"/>
-                      <a:ext cx="7502525" cy="6562725"/>
+                      <a:ext cx="7491730" cy="6553200"/>
                     </a:xfrm>
                     <a:prstGeom prst="rect">
                       <a:avLst/>
@@ -17004,15 +17004,14 @@
       <w:r>
         <w:br/>
       </w:r>
-      <w:r>
-        <w:br/>
-      </w:r>
+      <w:bookmarkStart w:id="19" w:name="_GoBack"/>
+      <w:bookmarkEnd w:id="19"/>
     </w:p>
     <w:p>
       <w:pPr>
         <w:pStyle w:val="Heading3"/>
       </w:pPr>
-      <w:bookmarkStart w:id="19" w:name="_Toc334194256"/>
+      <w:bookmarkStart w:id="20" w:name="_Toc334194256"/>
       <w:r>
         <w:lastRenderedPageBreak/>
         <w:t xml:space="preserve">Đặc tả </w:t>
@@ -17026,7 +17025,7 @@
       <w:r>
         <w:t xml:space="preserve"> dữ liệu</w:t>
       </w:r>
-      <w:bookmarkEnd w:id="19"/>
+      <w:bookmarkEnd w:id="20"/>
     </w:p>
     <w:tbl>
       <w:tblPr>
@@ -21940,444 +21939,6 @@
         <w:tblLook w:val="04A0" w:firstRow="1" w:lastRow="0" w:firstColumn="1" w:lastColumn="0" w:noHBand="0" w:noVBand="1"/>
       </w:tblPr>
       <w:tblGrid>
-        <w:gridCol w:w="1417"/>
-        <w:gridCol w:w="1790"/>
-        <w:gridCol w:w="1560"/>
-        <w:gridCol w:w="1714"/>
-        <w:gridCol w:w="1972"/>
-      </w:tblGrid>
-      <w:tr>
-        <w:trPr>
-          <w:trHeight w:val="440"/>
-        </w:trPr>
-        <w:tc>
-          <w:tcPr>
-            <w:tcW w:w="1417" w:type="dxa"/>
-            <w:tcBorders>
-              <w:right w:val="single" w:sz="4" w:space="0" w:color="auto"/>
-            </w:tcBorders>
-          </w:tcPr>
-          <w:p>
-            <w:pPr>
-              <w:spacing w:line="360" w:lineRule="auto"/>
-              <w:rPr>
-                <w:b/>
-                <w:lang w:val="en-US"/>
-              </w:rPr>
-            </w:pPr>
-            <w:r>
-              <w:rPr>
-                <w:b/>
-                <w:lang w:val="en-US"/>
-              </w:rPr>
-              <w:t>ChucVu</w:t>
-            </w:r>
-          </w:p>
-        </w:tc>
-        <w:tc>
-          <w:tcPr>
-            <w:tcW w:w="1790" w:type="dxa"/>
-            <w:tcBorders>
-              <w:top w:val="nil"/>
-              <w:left w:val="single" w:sz="4" w:space="0" w:color="auto"/>
-              <w:bottom w:val="single" w:sz="4" w:space="0" w:color="auto"/>
-              <w:right w:val="nil"/>
-            </w:tcBorders>
-          </w:tcPr>
-          <w:p>
-            <w:pPr>
-              <w:spacing w:line="360" w:lineRule="auto"/>
-            </w:pPr>
-          </w:p>
-        </w:tc>
-        <w:tc>
-          <w:tcPr>
-            <w:tcW w:w="1560" w:type="dxa"/>
-            <w:tcBorders>
-              <w:top w:val="nil"/>
-              <w:left w:val="nil"/>
-              <w:bottom w:val="single" w:sz="4" w:space="0" w:color="auto"/>
-              <w:right w:val="nil"/>
-            </w:tcBorders>
-          </w:tcPr>
-          <w:p/>
-        </w:tc>
-        <w:tc>
-          <w:tcPr>
-            <w:tcW w:w="1714" w:type="dxa"/>
-            <w:tcBorders>
-              <w:top w:val="nil"/>
-              <w:left w:val="nil"/>
-              <w:bottom w:val="single" w:sz="4" w:space="0" w:color="auto"/>
-              <w:right w:val="nil"/>
-            </w:tcBorders>
-          </w:tcPr>
-          <w:p/>
-        </w:tc>
-        <w:tc>
-          <w:tcPr>
-            <w:tcW w:w="1972" w:type="dxa"/>
-            <w:tcBorders>
-              <w:top w:val="nil"/>
-              <w:left w:val="nil"/>
-              <w:bottom w:val="single" w:sz="4" w:space="0" w:color="auto"/>
-              <w:right w:val="nil"/>
-            </w:tcBorders>
-          </w:tcPr>
-          <w:p/>
-        </w:tc>
-      </w:tr>
-      <w:tr>
-        <w:trPr>
-          <w:trHeight w:val="348"/>
-        </w:trPr>
-        <w:tc>
-          <w:tcPr>
-            <w:tcW w:w="1417" w:type="dxa"/>
-            <w:shd w:val="clear" w:color="auto" w:fill="EEECE1" w:themeFill="background2"/>
-          </w:tcPr>
-          <w:p>
-            <w:pPr>
-              <w:jc w:val="center"/>
-              <w:rPr>
-                <w:lang w:val="en-US"/>
-              </w:rPr>
-            </w:pPr>
-            <w:r>
-              <w:rPr>
-                <w:lang w:val="en-US"/>
-              </w:rPr>
-              <w:t>STT</w:t>
-            </w:r>
-          </w:p>
-        </w:tc>
-        <w:tc>
-          <w:tcPr>
-            <w:tcW w:w="1790" w:type="dxa"/>
-            <w:tcBorders>
-              <w:top w:val="single" w:sz="4" w:space="0" w:color="auto"/>
-            </w:tcBorders>
-            <w:shd w:val="clear" w:color="auto" w:fill="EEECE1" w:themeFill="background2"/>
-          </w:tcPr>
-          <w:p>
-            <w:pPr>
-              <w:jc w:val="center"/>
-              <w:rPr>
-                <w:lang w:val="en-US"/>
-              </w:rPr>
-            </w:pPr>
-            <w:r>
-              <w:rPr>
-                <w:lang w:val="en-US"/>
-              </w:rPr>
-              <w:t>Tên cột</w:t>
-            </w:r>
-          </w:p>
-        </w:tc>
-        <w:tc>
-          <w:tcPr>
-            <w:tcW w:w="1560" w:type="dxa"/>
-            <w:tcBorders>
-              <w:top w:val="single" w:sz="4" w:space="0" w:color="auto"/>
-            </w:tcBorders>
-            <w:shd w:val="clear" w:color="auto" w:fill="EEECE1" w:themeFill="background2"/>
-          </w:tcPr>
-          <w:p>
-            <w:pPr>
-              <w:jc w:val="center"/>
-              <w:rPr>
-                <w:lang w:val="en-US"/>
-              </w:rPr>
-            </w:pPr>
-            <w:r>
-              <w:rPr>
-                <w:lang w:val="en-US"/>
-              </w:rPr>
-              <w:t>Kiểu dữ liệu</w:t>
-            </w:r>
-          </w:p>
-        </w:tc>
-        <w:tc>
-          <w:tcPr>
-            <w:tcW w:w="1714" w:type="dxa"/>
-            <w:tcBorders>
-              <w:top w:val="single" w:sz="4" w:space="0" w:color="auto"/>
-            </w:tcBorders>
-            <w:shd w:val="clear" w:color="auto" w:fill="EEECE1" w:themeFill="background2"/>
-          </w:tcPr>
-          <w:p>
-            <w:pPr>
-              <w:jc w:val="center"/>
-              <w:rPr>
-                <w:lang w:val="en-US"/>
-              </w:rPr>
-            </w:pPr>
-            <w:r>
-              <w:rPr>
-                <w:lang w:val="en-US"/>
-              </w:rPr>
-              <w:t>Khóa</w:t>
-            </w:r>
-          </w:p>
-        </w:tc>
-        <w:tc>
-          <w:tcPr>
-            <w:tcW w:w="1972" w:type="dxa"/>
-            <w:tcBorders>
-              <w:top w:val="single" w:sz="4" w:space="0" w:color="auto"/>
-            </w:tcBorders>
-            <w:shd w:val="clear" w:color="auto" w:fill="EEECE1" w:themeFill="background2"/>
-          </w:tcPr>
-          <w:p>
-            <w:pPr>
-              <w:jc w:val="center"/>
-              <w:rPr>
-                <w:lang w:val="en-US"/>
-              </w:rPr>
-            </w:pPr>
-            <w:r>
-              <w:rPr>
-                <w:lang w:val="en-US"/>
-              </w:rPr>
-              <w:t>Ghi chú</w:t>
-            </w:r>
-          </w:p>
-        </w:tc>
-      </w:tr>
-      <w:tr>
-        <w:trPr>
-          <w:trHeight w:val="353"/>
-        </w:trPr>
-        <w:tc>
-          <w:tcPr>
-            <w:tcW w:w="1417" w:type="dxa"/>
-          </w:tcPr>
-          <w:p>
-            <w:pPr>
-              <w:jc w:val="center"/>
-              <w:rPr>
-                <w:lang w:val="en-US"/>
-              </w:rPr>
-            </w:pPr>
-            <w:r>
-              <w:rPr>
-                <w:lang w:val="en-US"/>
-              </w:rPr>
-              <w:t>1</w:t>
-            </w:r>
-          </w:p>
-        </w:tc>
-        <w:tc>
-          <w:tcPr>
-            <w:tcW w:w="1790" w:type="dxa"/>
-          </w:tcPr>
-          <w:p>
-            <w:pPr>
-              <w:rPr>
-                <w:lang w:val="en-US"/>
-              </w:rPr>
-            </w:pPr>
-            <w:r>
-              <w:rPr>
-                <w:lang w:val="en-US"/>
-              </w:rPr>
-              <w:t>MaCV</w:t>
-            </w:r>
-          </w:p>
-        </w:tc>
-        <w:tc>
-          <w:tcPr>
-            <w:tcW w:w="1560" w:type="dxa"/>
-          </w:tcPr>
-          <w:p>
-            <w:pPr>
-              <w:rPr>
-                <w:lang w:val="en-US"/>
-              </w:rPr>
-            </w:pPr>
-            <w:r>
-              <w:rPr>
-                <w:lang w:val="en-US"/>
-              </w:rPr>
-              <w:t>Var</w:t>
-            </w:r>
-            <w:r>
-              <w:rPr>
-                <w:lang w:val="en-US"/>
-              </w:rPr>
-              <w:t>char(10)</w:t>
-            </w:r>
-          </w:p>
-        </w:tc>
-        <w:tc>
-          <w:tcPr>
-            <w:tcW w:w="1714" w:type="dxa"/>
-          </w:tcPr>
-          <w:p>
-            <w:pPr>
-              <w:jc w:val="center"/>
-              <w:rPr>
-                <w:lang w:val="en-US"/>
-              </w:rPr>
-            </w:pPr>
-            <w:r>
-              <w:rPr>
-                <w:lang w:val="en-US"/>
-              </w:rPr>
-              <w:t>Chính</w:t>
-            </w:r>
-          </w:p>
-        </w:tc>
-        <w:tc>
-          <w:tcPr>
-            <w:tcW w:w="1972" w:type="dxa"/>
-          </w:tcPr>
-          <w:p>
-            <w:pPr>
-              <w:rPr>
-                <w:lang w:val="en-US"/>
-              </w:rPr>
-            </w:pPr>
-            <w:r>
-              <w:rPr>
-                <w:lang w:val="en-US"/>
-              </w:rPr>
-              <w:t>Không được null</w:t>
-            </w:r>
-          </w:p>
-        </w:tc>
-      </w:tr>
-      <w:tr>
-        <w:trPr>
-          <w:trHeight w:val="342"/>
-        </w:trPr>
-        <w:tc>
-          <w:tcPr>
-            <w:tcW w:w="1417" w:type="dxa"/>
-          </w:tcPr>
-          <w:p>
-            <w:pPr>
-              <w:jc w:val="center"/>
-              <w:rPr>
-                <w:lang w:val="en-US"/>
-              </w:rPr>
-            </w:pPr>
-            <w:r>
-              <w:rPr>
-                <w:lang w:val="en-US"/>
-              </w:rPr>
-              <w:t>2</w:t>
-            </w:r>
-          </w:p>
-        </w:tc>
-        <w:tc>
-          <w:tcPr>
-            <w:tcW w:w="1790" w:type="dxa"/>
-          </w:tcPr>
-          <w:p>
-            <w:pPr>
-              <w:rPr>
-                <w:lang w:val="en-US"/>
-              </w:rPr>
-            </w:pPr>
-            <w:r>
-              <w:rPr>
-                <w:lang w:val="en-US"/>
-              </w:rPr>
-              <w:t>TenCV</w:t>
-            </w:r>
-          </w:p>
-        </w:tc>
-        <w:tc>
-          <w:tcPr>
-            <w:tcW w:w="1560" w:type="dxa"/>
-          </w:tcPr>
-          <w:p>
-            <w:pPr>
-              <w:rPr>
-                <w:lang w:val="en-US"/>
-              </w:rPr>
-            </w:pPr>
-            <w:r>
-              <w:rPr>
-                <w:lang w:val="en-US"/>
-              </w:rPr>
-              <w:t>Nvarchar(50)</w:t>
-            </w:r>
-          </w:p>
-        </w:tc>
-        <w:tc>
-          <w:tcPr>
-            <w:tcW w:w="1714" w:type="dxa"/>
-          </w:tcPr>
-          <w:p>
-            <w:pPr>
-              <w:jc w:val="center"/>
-            </w:pPr>
-          </w:p>
-        </w:tc>
-        <w:tc>
-          <w:tcPr>
-            <w:tcW w:w="1972" w:type="dxa"/>
-          </w:tcPr>
-          <w:p>
-            <w:r>
-              <w:rPr>
-                <w:lang w:val="en-US"/>
-              </w:rPr>
-              <w:t>Được null</w:t>
-            </w:r>
-          </w:p>
-        </w:tc>
-      </w:tr>
-    </w:tbl>
-    <w:p>
-      <w:pPr>
-        <w:rPr>
-          <w:lang w:val="en-US"/>
-        </w:rPr>
-      </w:pPr>
-      <w:r>
-        <w:rPr>
-          <w:lang w:val="en-US"/>
-        </w:rPr>
-        <w:br/>
-      </w:r>
-    </w:p>
-    <w:p>
-      <w:pPr>
-        <w:rPr>
-          <w:lang w:val="en-US"/>
-        </w:rPr>
-      </w:pPr>
-    </w:p>
-    <w:p>
-      <w:pPr>
-        <w:rPr>
-          <w:lang w:val="en-US"/>
-        </w:rPr>
-      </w:pPr>
-      <w:r>
-        <w:rPr>
-          <w:lang w:val="en-US"/>
-        </w:rPr>
-        <w:br/>
-      </w:r>
-    </w:p>
-    <w:p>
-      <w:pPr>
-        <w:rPr>
-          <w:lang w:val="en-US"/>
-        </w:rPr>
-      </w:pPr>
-    </w:p>
-    <w:tbl>
-      <w:tblPr>
-        <w:tblStyle w:val="TableGrid"/>
-        <w:tblW w:w="0" w:type="auto"/>
-        <w:tblLook w:val="04A0" w:firstRow="1" w:lastRow="0" w:firstColumn="1" w:lastColumn="0" w:noHBand="0" w:noVBand="1"/>
-      </w:tblPr>
-      <w:tblGrid>
         <w:gridCol w:w="1950"/>
         <w:gridCol w:w="1790"/>
         <w:gridCol w:w="1560"/>
@@ -22408,7 +21969,6 @@
                 <w:b/>
                 <w:lang w:val="en-US"/>
               </w:rPr>
-              <w:lastRenderedPageBreak/>
               <w:t>C</w:t>
             </w:r>
             <w:r>
@@ -23274,13 +22834,6 @@
         </w:tc>
       </w:tr>
     </w:tbl>
-    <w:p>
-      <w:pPr>
-        <w:rPr>
-          <w:lang w:val="en-US"/>
-        </w:rPr>
-      </w:pPr>
-    </w:p>
     <w:p>
       <w:pPr>
         <w:rPr>
@@ -23325,6 +22878,7 @@
                 <w:b/>
                 <w:lang w:val="en-US"/>
               </w:rPr>
+              <w:lastRenderedPageBreak/>
               <w:t>C</w:t>
             </w:r>
             <w:r>
@@ -25428,6 +24982,13 @@
         </w:rPr>
       </w:pPr>
     </w:p>
+    <w:p>
+      <w:pPr>
+        <w:rPr>
+          <w:lang w:val="en-US"/>
+        </w:rPr>
+      </w:pPr>
+    </w:p>
     <w:tbl>
       <w:tblPr>
         <w:tblStyle w:val="TableGrid"/>
@@ -25465,7 +25026,6 @@
                 <w:b/>
                 <w:lang w:val="en-US"/>
               </w:rPr>
-              <w:lastRenderedPageBreak/>
               <w:t>HopDong</w:t>
             </w:r>
           </w:p>
@@ -26258,6 +25818,7 @@
                 <w:b/>
                 <w:lang w:val="en-US"/>
               </w:rPr>
+              <w:lastRenderedPageBreak/>
               <w:t>KhenThuong</w:t>
             </w:r>
           </w:p>
@@ -27893,6 +27454,717 @@
         </w:rPr>
       </w:pPr>
     </w:p>
+    <w:tbl>
+      <w:tblPr>
+        <w:tblStyle w:val="TableGrid"/>
+        <w:tblW w:w="0" w:type="auto"/>
+        <w:tblLook w:val="04A0" w:firstRow="1" w:lastRow="0" w:firstColumn="1" w:lastColumn="0" w:noHBand="0" w:noVBand="1"/>
+      </w:tblPr>
+      <w:tblGrid>
+        <w:gridCol w:w="1817"/>
+        <w:gridCol w:w="1790"/>
+        <w:gridCol w:w="1560"/>
+        <w:gridCol w:w="1714"/>
+        <w:gridCol w:w="1972"/>
+      </w:tblGrid>
+      <w:tr>
+        <w:trPr>
+          <w:trHeight w:val="440"/>
+        </w:trPr>
+        <w:tc>
+          <w:tcPr>
+            <w:tcW w:w="1817" w:type="dxa"/>
+            <w:tcBorders>
+              <w:right w:val="single" w:sz="4" w:space="0" w:color="auto"/>
+            </w:tcBorders>
+          </w:tcPr>
+          <w:p>
+            <w:pPr>
+              <w:spacing w:line="360" w:lineRule="auto"/>
+              <w:rPr>
+                <w:b/>
+                <w:lang w:val="en-US"/>
+              </w:rPr>
+            </w:pPr>
+            <w:r>
+              <w:rPr>
+                <w:b/>
+                <w:lang w:val="en-US"/>
+              </w:rPr>
+              <w:t>NguoiDung</w:t>
+            </w:r>
+          </w:p>
+        </w:tc>
+        <w:tc>
+          <w:tcPr>
+            <w:tcW w:w="1790" w:type="dxa"/>
+            <w:tcBorders>
+              <w:top w:val="nil"/>
+              <w:left w:val="single" w:sz="4" w:space="0" w:color="auto"/>
+              <w:bottom w:val="single" w:sz="4" w:space="0" w:color="auto"/>
+              <w:right w:val="nil"/>
+            </w:tcBorders>
+          </w:tcPr>
+          <w:p>
+            <w:pPr>
+              <w:spacing w:line="360" w:lineRule="auto"/>
+            </w:pPr>
+          </w:p>
+        </w:tc>
+        <w:tc>
+          <w:tcPr>
+            <w:tcW w:w="1560" w:type="dxa"/>
+            <w:tcBorders>
+              <w:top w:val="nil"/>
+              <w:left w:val="nil"/>
+              <w:bottom w:val="single" w:sz="4" w:space="0" w:color="auto"/>
+              <w:right w:val="nil"/>
+            </w:tcBorders>
+          </w:tcPr>
+          <w:p/>
+        </w:tc>
+        <w:tc>
+          <w:tcPr>
+            <w:tcW w:w="1714" w:type="dxa"/>
+            <w:tcBorders>
+              <w:top w:val="nil"/>
+              <w:left w:val="nil"/>
+              <w:bottom w:val="single" w:sz="4" w:space="0" w:color="auto"/>
+              <w:right w:val="nil"/>
+            </w:tcBorders>
+          </w:tcPr>
+          <w:p/>
+        </w:tc>
+        <w:tc>
+          <w:tcPr>
+            <w:tcW w:w="1972" w:type="dxa"/>
+            <w:tcBorders>
+              <w:top w:val="nil"/>
+              <w:left w:val="nil"/>
+              <w:bottom w:val="single" w:sz="4" w:space="0" w:color="auto"/>
+              <w:right w:val="nil"/>
+            </w:tcBorders>
+          </w:tcPr>
+          <w:p/>
+        </w:tc>
+      </w:tr>
+      <w:tr>
+        <w:trPr>
+          <w:trHeight w:val="348"/>
+        </w:trPr>
+        <w:tc>
+          <w:tcPr>
+            <w:tcW w:w="1817" w:type="dxa"/>
+            <w:shd w:val="clear" w:color="auto" w:fill="EEECE1" w:themeFill="background2"/>
+          </w:tcPr>
+          <w:p>
+            <w:pPr>
+              <w:jc w:val="center"/>
+              <w:rPr>
+                <w:lang w:val="en-US"/>
+              </w:rPr>
+            </w:pPr>
+            <w:r>
+              <w:rPr>
+                <w:lang w:val="en-US"/>
+              </w:rPr>
+              <w:t>STT</w:t>
+            </w:r>
+          </w:p>
+        </w:tc>
+        <w:tc>
+          <w:tcPr>
+            <w:tcW w:w="1790" w:type="dxa"/>
+            <w:tcBorders>
+              <w:top w:val="single" w:sz="4" w:space="0" w:color="auto"/>
+            </w:tcBorders>
+            <w:shd w:val="clear" w:color="auto" w:fill="EEECE1" w:themeFill="background2"/>
+          </w:tcPr>
+          <w:p>
+            <w:pPr>
+              <w:jc w:val="center"/>
+              <w:rPr>
+                <w:lang w:val="en-US"/>
+              </w:rPr>
+            </w:pPr>
+            <w:r>
+              <w:rPr>
+                <w:lang w:val="en-US"/>
+              </w:rPr>
+              <w:t>Tên cột</w:t>
+            </w:r>
+          </w:p>
+        </w:tc>
+        <w:tc>
+          <w:tcPr>
+            <w:tcW w:w="1560" w:type="dxa"/>
+            <w:tcBorders>
+              <w:top w:val="single" w:sz="4" w:space="0" w:color="auto"/>
+            </w:tcBorders>
+            <w:shd w:val="clear" w:color="auto" w:fill="EEECE1" w:themeFill="background2"/>
+          </w:tcPr>
+          <w:p>
+            <w:pPr>
+              <w:jc w:val="center"/>
+              <w:rPr>
+                <w:lang w:val="en-US"/>
+              </w:rPr>
+            </w:pPr>
+            <w:r>
+              <w:rPr>
+                <w:lang w:val="en-US"/>
+              </w:rPr>
+              <w:t>Kiểu dữ liệu</w:t>
+            </w:r>
+          </w:p>
+        </w:tc>
+        <w:tc>
+          <w:tcPr>
+            <w:tcW w:w="1714" w:type="dxa"/>
+            <w:tcBorders>
+              <w:top w:val="single" w:sz="4" w:space="0" w:color="auto"/>
+            </w:tcBorders>
+            <w:shd w:val="clear" w:color="auto" w:fill="EEECE1" w:themeFill="background2"/>
+          </w:tcPr>
+          <w:p>
+            <w:pPr>
+              <w:jc w:val="center"/>
+              <w:rPr>
+                <w:lang w:val="en-US"/>
+              </w:rPr>
+            </w:pPr>
+            <w:r>
+              <w:rPr>
+                <w:lang w:val="en-US"/>
+              </w:rPr>
+              <w:t>Khóa</w:t>
+            </w:r>
+          </w:p>
+        </w:tc>
+        <w:tc>
+          <w:tcPr>
+            <w:tcW w:w="1972" w:type="dxa"/>
+            <w:tcBorders>
+              <w:top w:val="single" w:sz="4" w:space="0" w:color="auto"/>
+            </w:tcBorders>
+            <w:shd w:val="clear" w:color="auto" w:fill="EEECE1" w:themeFill="background2"/>
+          </w:tcPr>
+          <w:p>
+            <w:pPr>
+              <w:jc w:val="center"/>
+              <w:rPr>
+                <w:lang w:val="en-US"/>
+              </w:rPr>
+            </w:pPr>
+            <w:r>
+              <w:rPr>
+                <w:lang w:val="en-US"/>
+              </w:rPr>
+              <w:t>Ghi chú</w:t>
+            </w:r>
+          </w:p>
+        </w:tc>
+      </w:tr>
+      <w:tr>
+        <w:trPr>
+          <w:trHeight w:val="353"/>
+        </w:trPr>
+        <w:tc>
+          <w:tcPr>
+            <w:tcW w:w="1817" w:type="dxa"/>
+          </w:tcPr>
+          <w:p>
+            <w:pPr>
+              <w:jc w:val="center"/>
+              <w:rPr>
+                <w:lang w:val="en-US"/>
+              </w:rPr>
+            </w:pPr>
+            <w:r>
+              <w:rPr>
+                <w:lang w:val="en-US"/>
+              </w:rPr>
+              <w:t>1</w:t>
+            </w:r>
+          </w:p>
+        </w:tc>
+        <w:tc>
+          <w:tcPr>
+            <w:tcW w:w="1790" w:type="dxa"/>
+          </w:tcPr>
+          <w:p>
+            <w:pPr>
+              <w:rPr>
+                <w:lang w:val="en-US"/>
+              </w:rPr>
+            </w:pPr>
+            <w:r>
+              <w:rPr>
+                <w:lang w:val="en-US"/>
+              </w:rPr>
+              <w:t>MaUser</w:t>
+            </w:r>
+          </w:p>
+        </w:tc>
+        <w:tc>
+          <w:tcPr>
+            <w:tcW w:w="1560" w:type="dxa"/>
+          </w:tcPr>
+          <w:p>
+            <w:pPr>
+              <w:rPr>
+                <w:lang w:val="en-US"/>
+              </w:rPr>
+            </w:pPr>
+            <w:r>
+              <w:rPr>
+                <w:lang w:val="en-US"/>
+              </w:rPr>
+              <w:t>Var</w:t>
+            </w:r>
+            <w:r>
+              <w:rPr>
+                <w:lang w:val="en-US"/>
+              </w:rPr>
+              <w:t>char(10)</w:t>
+            </w:r>
+          </w:p>
+        </w:tc>
+        <w:tc>
+          <w:tcPr>
+            <w:tcW w:w="1714" w:type="dxa"/>
+          </w:tcPr>
+          <w:p>
+            <w:pPr>
+              <w:jc w:val="center"/>
+              <w:rPr>
+                <w:lang w:val="en-US"/>
+              </w:rPr>
+            </w:pPr>
+            <w:r>
+              <w:rPr>
+                <w:lang w:val="en-US"/>
+              </w:rPr>
+              <w:t>Chính</w:t>
+            </w:r>
+          </w:p>
+        </w:tc>
+        <w:tc>
+          <w:tcPr>
+            <w:tcW w:w="1972" w:type="dxa"/>
+          </w:tcPr>
+          <w:p>
+            <w:pPr>
+              <w:rPr>
+                <w:lang w:val="en-US"/>
+              </w:rPr>
+            </w:pPr>
+            <w:r>
+              <w:rPr>
+                <w:lang w:val="en-US"/>
+              </w:rPr>
+              <w:t>Không được null</w:t>
+            </w:r>
+          </w:p>
+        </w:tc>
+      </w:tr>
+      <w:tr>
+        <w:trPr>
+          <w:trHeight w:val="342"/>
+        </w:trPr>
+        <w:tc>
+          <w:tcPr>
+            <w:tcW w:w="1817" w:type="dxa"/>
+          </w:tcPr>
+          <w:p>
+            <w:pPr>
+              <w:jc w:val="center"/>
+              <w:rPr>
+                <w:lang w:val="en-US"/>
+              </w:rPr>
+            </w:pPr>
+            <w:r>
+              <w:rPr>
+                <w:lang w:val="en-US"/>
+              </w:rPr>
+              <w:t>2</w:t>
+            </w:r>
+          </w:p>
+        </w:tc>
+        <w:tc>
+          <w:tcPr>
+            <w:tcW w:w="1790" w:type="dxa"/>
+          </w:tcPr>
+          <w:p>
+            <w:pPr>
+              <w:rPr>
+                <w:lang w:val="en-US"/>
+              </w:rPr>
+            </w:pPr>
+            <w:r>
+              <w:rPr>
+                <w:lang w:val="en-US"/>
+              </w:rPr>
+              <w:t>MaNV</w:t>
+            </w:r>
+          </w:p>
+        </w:tc>
+        <w:tc>
+          <w:tcPr>
+            <w:tcW w:w="1560" w:type="dxa"/>
+          </w:tcPr>
+          <w:p>
+            <w:pPr>
+              <w:rPr>
+                <w:lang w:val="en-US"/>
+              </w:rPr>
+            </w:pPr>
+            <w:r>
+              <w:rPr>
+                <w:lang w:val="en-US"/>
+              </w:rPr>
+              <w:t>Var</w:t>
+            </w:r>
+            <w:r>
+              <w:rPr>
+                <w:lang w:val="en-US"/>
+              </w:rPr>
+              <w:t>char(10)</w:t>
+            </w:r>
+          </w:p>
+        </w:tc>
+        <w:tc>
+          <w:tcPr>
+            <w:tcW w:w="1714" w:type="dxa"/>
+          </w:tcPr>
+          <w:p>
+            <w:pPr>
+              <w:jc w:val="center"/>
+              <w:rPr>
+                <w:lang w:val="en-US"/>
+              </w:rPr>
+            </w:pPr>
+            <w:r>
+              <w:rPr>
+                <w:lang w:val="en-US"/>
+              </w:rPr>
+              <w:t>Ngoại</w:t>
+            </w:r>
+          </w:p>
+        </w:tc>
+        <w:tc>
+          <w:tcPr>
+            <w:tcW w:w="1972" w:type="dxa"/>
+          </w:tcPr>
+          <w:p>
+            <w:r>
+              <w:rPr>
+                <w:lang w:val="en-US"/>
+              </w:rPr>
+              <w:t>Được null</w:t>
+            </w:r>
+          </w:p>
+        </w:tc>
+      </w:tr>
+      <w:tr>
+        <w:trPr>
+          <w:trHeight w:val="342"/>
+        </w:trPr>
+        <w:tc>
+          <w:tcPr>
+            <w:tcW w:w="1817" w:type="dxa"/>
+          </w:tcPr>
+          <w:p>
+            <w:pPr>
+              <w:jc w:val="center"/>
+              <w:rPr>
+                <w:lang w:val="en-US"/>
+              </w:rPr>
+            </w:pPr>
+            <w:r>
+              <w:rPr>
+                <w:lang w:val="en-US"/>
+              </w:rPr>
+              <w:t>3</w:t>
+            </w:r>
+          </w:p>
+        </w:tc>
+        <w:tc>
+          <w:tcPr>
+            <w:tcW w:w="1790" w:type="dxa"/>
+          </w:tcPr>
+          <w:p>
+            <w:pPr>
+              <w:rPr>
+                <w:lang w:val="en-US"/>
+              </w:rPr>
+            </w:pPr>
+            <w:r>
+              <w:rPr>
+                <w:lang w:val="en-US"/>
+              </w:rPr>
+              <w:t>MaPQ</w:t>
+            </w:r>
+          </w:p>
+        </w:tc>
+        <w:tc>
+          <w:tcPr>
+            <w:tcW w:w="1560" w:type="dxa"/>
+          </w:tcPr>
+          <w:p>
+            <w:pPr>
+              <w:rPr>
+                <w:lang w:val="en-US"/>
+              </w:rPr>
+            </w:pPr>
+            <w:r>
+              <w:rPr>
+                <w:lang w:val="en-US"/>
+              </w:rPr>
+              <w:t>Var</w:t>
+            </w:r>
+            <w:r>
+              <w:rPr>
+                <w:lang w:val="en-US"/>
+              </w:rPr>
+              <w:t>char(10)</w:t>
+            </w:r>
+          </w:p>
+        </w:tc>
+        <w:tc>
+          <w:tcPr>
+            <w:tcW w:w="1714" w:type="dxa"/>
+          </w:tcPr>
+          <w:p>
+            <w:pPr>
+              <w:jc w:val="center"/>
+              <w:rPr>
+                <w:lang w:val="en-US"/>
+              </w:rPr>
+            </w:pPr>
+            <w:r>
+              <w:rPr>
+                <w:lang w:val="en-US"/>
+              </w:rPr>
+              <w:t>Ngoại</w:t>
+            </w:r>
+          </w:p>
+        </w:tc>
+        <w:tc>
+          <w:tcPr>
+            <w:tcW w:w="1972" w:type="dxa"/>
+          </w:tcPr>
+          <w:p>
+            <w:pPr>
+              <w:rPr>
+                <w:lang w:val="en-US"/>
+              </w:rPr>
+            </w:pPr>
+            <w:r>
+              <w:rPr>
+                <w:lang w:val="en-US"/>
+              </w:rPr>
+              <w:t>Được null</w:t>
+            </w:r>
+          </w:p>
+        </w:tc>
+      </w:tr>
+      <w:tr>
+        <w:trPr>
+          <w:trHeight w:val="342"/>
+        </w:trPr>
+        <w:tc>
+          <w:tcPr>
+            <w:tcW w:w="1817" w:type="dxa"/>
+          </w:tcPr>
+          <w:p>
+            <w:pPr>
+              <w:jc w:val="center"/>
+              <w:rPr>
+                <w:lang w:val="en-US"/>
+              </w:rPr>
+            </w:pPr>
+            <w:r>
+              <w:rPr>
+                <w:lang w:val="en-US"/>
+              </w:rPr>
+              <w:t>4</w:t>
+            </w:r>
+          </w:p>
+        </w:tc>
+        <w:tc>
+          <w:tcPr>
+            <w:tcW w:w="1790" w:type="dxa"/>
+          </w:tcPr>
+          <w:p>
+            <w:pPr>
+              <w:rPr>
+                <w:lang w:val="en-US"/>
+              </w:rPr>
+            </w:pPr>
+            <w:r>
+              <w:rPr>
+                <w:lang w:val="en-US"/>
+              </w:rPr>
+              <w:t>Username</w:t>
+            </w:r>
+          </w:p>
+        </w:tc>
+        <w:tc>
+          <w:tcPr>
+            <w:tcW w:w="1560" w:type="dxa"/>
+          </w:tcPr>
+          <w:p>
+            <w:pPr>
+              <w:rPr>
+                <w:lang w:val="en-US"/>
+              </w:rPr>
+            </w:pPr>
+            <w:r>
+              <w:rPr>
+                <w:lang w:val="en-US"/>
+              </w:rPr>
+              <w:t>Nvarchar(50)</w:t>
+            </w:r>
+          </w:p>
+        </w:tc>
+        <w:tc>
+          <w:tcPr>
+            <w:tcW w:w="1714" w:type="dxa"/>
+          </w:tcPr>
+          <w:p>
+            <w:pPr>
+              <w:jc w:val="center"/>
+              <w:rPr>
+                <w:lang w:val="en-US"/>
+              </w:rPr>
+            </w:pPr>
+          </w:p>
+        </w:tc>
+        <w:tc>
+          <w:tcPr>
+            <w:tcW w:w="1972" w:type="dxa"/>
+          </w:tcPr>
+          <w:p>
+            <w:pPr>
+              <w:rPr>
+                <w:lang w:val="en-US"/>
+              </w:rPr>
+            </w:pPr>
+            <w:r>
+              <w:rPr>
+                <w:lang w:val="en-US"/>
+              </w:rPr>
+              <w:t>Được null</w:t>
+            </w:r>
+          </w:p>
+        </w:tc>
+      </w:tr>
+      <w:tr>
+        <w:trPr>
+          <w:trHeight w:val="342"/>
+        </w:trPr>
+        <w:tc>
+          <w:tcPr>
+            <w:tcW w:w="1817" w:type="dxa"/>
+          </w:tcPr>
+          <w:p>
+            <w:pPr>
+              <w:jc w:val="center"/>
+              <w:rPr>
+                <w:lang w:val="en-US"/>
+              </w:rPr>
+            </w:pPr>
+            <w:r>
+              <w:rPr>
+                <w:lang w:val="en-US"/>
+              </w:rPr>
+              <w:t>5</w:t>
+            </w:r>
+          </w:p>
+        </w:tc>
+        <w:tc>
+          <w:tcPr>
+            <w:tcW w:w="1790" w:type="dxa"/>
+          </w:tcPr>
+          <w:p>
+            <w:pPr>
+              <w:rPr>
+                <w:lang w:val="en-US"/>
+              </w:rPr>
+            </w:pPr>
+            <w:r>
+              <w:rPr>
+                <w:lang w:val="en-US"/>
+              </w:rPr>
+              <w:t>Password</w:t>
+            </w:r>
+          </w:p>
+        </w:tc>
+        <w:tc>
+          <w:tcPr>
+            <w:tcW w:w="1560" w:type="dxa"/>
+          </w:tcPr>
+          <w:p>
+            <w:pPr>
+              <w:rPr>
+                <w:lang w:val="en-US"/>
+              </w:rPr>
+            </w:pPr>
+            <w:r>
+              <w:rPr>
+                <w:lang w:val="en-US"/>
+              </w:rPr>
+              <w:t>Var</w:t>
+            </w:r>
+            <w:r>
+              <w:rPr>
+                <w:lang w:val="en-US"/>
+              </w:rPr>
+              <w:t>char(20)</w:t>
+            </w:r>
+          </w:p>
+        </w:tc>
+        <w:tc>
+          <w:tcPr>
+            <w:tcW w:w="1714" w:type="dxa"/>
+          </w:tcPr>
+          <w:p>
+            <w:pPr>
+              <w:jc w:val="center"/>
+              <w:rPr>
+                <w:lang w:val="en-US"/>
+              </w:rPr>
+            </w:pPr>
+          </w:p>
+        </w:tc>
+        <w:tc>
+          <w:tcPr>
+            <w:tcW w:w="1972" w:type="dxa"/>
+          </w:tcPr>
+          <w:p>
+            <w:pPr>
+              <w:rPr>
+                <w:lang w:val="en-US"/>
+              </w:rPr>
+            </w:pPr>
+            <w:r>
+              <w:rPr>
+                <w:lang w:val="en-US"/>
+              </w:rPr>
+              <w:t>Được null</w:t>
+            </w:r>
+          </w:p>
+        </w:tc>
+      </w:tr>
+    </w:tbl>
+    <w:p>
+      <w:pPr>
+        <w:rPr>
+          <w:lang w:val="en-US"/>
+        </w:rPr>
+      </w:pPr>
+    </w:p>
     <w:p>
       <w:pPr>
         <w:rPr>
@@ -27937,7 +28209,7 @@
                 <w:b/>
                 <w:lang w:val="en-US"/>
               </w:rPr>
-              <w:t>NguoiDung</w:t>
+              <w:t>NhanVien</w:t>
             </w:r>
           </w:p>
         </w:tc>
@@ -28148,7 +28420,13 @@
               <w:rPr>
                 <w:lang w:val="en-US"/>
               </w:rPr>
-              <w:t>MaUser</w:t>
+              <w:t>Ma</w:t>
+            </w:r>
+            <w:r>
+              <w:rPr>
+                <w:lang w:val="en-US"/>
+              </w:rPr>
+              <w:t>NV</w:t>
             </w:r>
           </w:p>
         </w:tc>
@@ -28251,7 +28529,7 @@
               <w:rPr>
                 <w:lang w:val="en-US"/>
               </w:rPr>
-              <w:t>MaNV</w:t>
+              <w:t>HoTen</w:t>
             </w:r>
           </w:p>
         </w:tc>
@@ -28269,13 +28547,19 @@
               <w:rPr>
                 <w:lang w:val="en-US"/>
               </w:rPr>
-              <w:t>Var</w:t>
-            </w:r>
-            <w:r>
-              <w:rPr>
-                <w:lang w:val="en-US"/>
-              </w:rPr>
-              <w:t>char(10)</w:t>
+              <w:t>N</w:t>
+            </w:r>
+            <w:r>
+              <w:rPr>
+                <w:lang w:val="en-US"/>
+              </w:rPr>
+              <w:t>varchar(50</w:t>
+            </w:r>
+            <w:r>
+              <w:rPr>
+                <w:lang w:val="en-US"/>
+              </w:rPr>
+              <w:t>)</w:t>
             </w:r>
           </w:p>
         </w:tc>
@@ -28290,12 +28574,6 @@
                 <w:lang w:val="en-US"/>
               </w:rPr>
             </w:pPr>
-            <w:r>
-              <w:rPr>
-                <w:lang w:val="en-US"/>
-              </w:rPr>
-              <w:t>Ngoại</w:t>
-            </w:r>
           </w:p>
         </w:tc>
         <w:tc>
@@ -28307,7 +28585,7 @@
               <w:rPr>
                 <w:lang w:val="en-US"/>
               </w:rPr>
-              <w:t>Được null</w:t>
+              <w:t>Không được null</w:t>
             </w:r>
           </w:p>
         </w:tc>
@@ -28331,7 +28609,6 @@
               <w:rPr>
                 <w:lang w:val="en-US"/>
               </w:rPr>
-              <w:lastRenderedPageBreak/>
               <w:t>3</w:t>
             </w:r>
           </w:p>
@@ -28350,7 +28627,7 @@
               <w:rPr>
                 <w:lang w:val="en-US"/>
               </w:rPr>
-              <w:t>MaPQ</w:t>
+              <w:t>NgayVaoLam</w:t>
             </w:r>
           </w:p>
         </w:tc>
@@ -28368,13 +28645,7 @@
               <w:rPr>
                 <w:lang w:val="en-US"/>
               </w:rPr>
-              <w:t>Var</w:t>
-            </w:r>
-            <w:r>
-              <w:rPr>
-                <w:lang w:val="en-US"/>
-              </w:rPr>
-              <w:t>char(10)</w:t>
+              <w:t>Date</w:t>
             </w:r>
           </w:p>
         </w:tc>
@@ -28389,12 +28660,6 @@
                 <w:lang w:val="en-US"/>
               </w:rPr>
             </w:pPr>
-            <w:r>
-              <w:rPr>
-                <w:lang w:val="en-US"/>
-              </w:rPr>
-              <w:t>Ngoại</w:t>
-            </w:r>
           </w:p>
         </w:tc>
         <w:tc>
@@ -28411,7 +28676,7 @@
               <w:rPr>
                 <w:lang w:val="en-US"/>
               </w:rPr>
-              <w:t>Được null</w:t>
+              <w:t>Không được null</w:t>
             </w:r>
           </w:p>
         </w:tc>
@@ -28453,7 +28718,7 @@
               <w:rPr>
                 <w:lang w:val="en-US"/>
               </w:rPr>
-              <w:t>Username</w:t>
+              <w:t>MaPB</w:t>
             </w:r>
           </w:p>
         </w:tc>
@@ -28471,7 +28736,13 @@
               <w:rPr>
                 <w:lang w:val="en-US"/>
               </w:rPr>
-              <w:t>Nvarchar(50)</w:t>
+              <w:t>Var</w:t>
+            </w:r>
+            <w:r>
+              <w:rPr>
+                <w:lang w:val="en-US"/>
+              </w:rPr>
+              <w:t>char(10)</w:t>
             </w:r>
           </w:p>
         </w:tc>
@@ -28486,6 +28757,12 @@
                 <w:lang w:val="en-US"/>
               </w:rPr>
             </w:pPr>
+            <w:r>
+              <w:rPr>
+                <w:lang w:val="en-US"/>
+              </w:rPr>
+              <w:t>Ngoại</w:t>
+            </w:r>
           </w:p>
         </w:tc>
         <w:tc>
@@ -28526,6 +28803,7 @@
               <w:rPr>
                 <w:lang w:val="en-US"/>
               </w:rPr>
+              <w:lastRenderedPageBreak/>
               <w:t>5</w:t>
             </w:r>
           </w:p>
@@ -28544,7 +28822,7 @@
               <w:rPr>
                 <w:lang w:val="en-US"/>
               </w:rPr>
-              <w:t>Password</w:t>
+              <w:t>HinhAnh</w:t>
             </w:r>
           </w:p>
         </w:tc>
@@ -28562,13 +28840,7 @@
               <w:rPr>
                 <w:lang w:val="en-US"/>
               </w:rPr>
-              <w:t>Var</w:t>
-            </w:r>
-            <w:r>
-              <w:rPr>
-                <w:lang w:val="en-US"/>
-              </w:rPr>
-              <w:t>char(20)</w:t>
+              <w:t>Nvarchar(50)</w:t>
             </w:r>
           </w:p>
         </w:tc>
@@ -28600,341 +28872,6 @@
                 <w:lang w:val="en-US"/>
               </w:rPr>
               <w:t>Được null</w:t>
-            </w:r>
-          </w:p>
-        </w:tc>
-      </w:tr>
-    </w:tbl>
-    <w:p>
-      <w:pPr>
-        <w:rPr>
-          <w:lang w:val="en-US"/>
-        </w:rPr>
-      </w:pPr>
-    </w:p>
-    <w:p>
-      <w:pPr>
-        <w:rPr>
-          <w:lang w:val="en-US"/>
-        </w:rPr>
-      </w:pPr>
-    </w:p>
-    <w:tbl>
-      <w:tblPr>
-        <w:tblStyle w:val="TableGrid"/>
-        <w:tblW w:w="0" w:type="auto"/>
-        <w:tblLook w:val="04A0" w:firstRow="1" w:lastRow="0" w:firstColumn="1" w:lastColumn="0" w:noHBand="0" w:noVBand="1"/>
-      </w:tblPr>
-      <w:tblGrid>
-        <w:gridCol w:w="1817"/>
-        <w:gridCol w:w="1790"/>
-        <w:gridCol w:w="1560"/>
-        <w:gridCol w:w="1714"/>
-        <w:gridCol w:w="1972"/>
-      </w:tblGrid>
-      <w:tr>
-        <w:trPr>
-          <w:trHeight w:val="440"/>
-        </w:trPr>
-        <w:tc>
-          <w:tcPr>
-            <w:tcW w:w="1817" w:type="dxa"/>
-            <w:tcBorders>
-              <w:right w:val="single" w:sz="4" w:space="0" w:color="auto"/>
-            </w:tcBorders>
-          </w:tcPr>
-          <w:p>
-            <w:pPr>
-              <w:spacing w:line="360" w:lineRule="auto"/>
-              <w:rPr>
-                <w:b/>
-                <w:lang w:val="en-US"/>
-              </w:rPr>
-            </w:pPr>
-            <w:r>
-              <w:rPr>
-                <w:b/>
-                <w:lang w:val="en-US"/>
-              </w:rPr>
-              <w:t>NhanVien</w:t>
-            </w:r>
-          </w:p>
-        </w:tc>
-        <w:tc>
-          <w:tcPr>
-            <w:tcW w:w="1790" w:type="dxa"/>
-            <w:tcBorders>
-              <w:top w:val="nil"/>
-              <w:left w:val="single" w:sz="4" w:space="0" w:color="auto"/>
-              <w:bottom w:val="single" w:sz="4" w:space="0" w:color="auto"/>
-              <w:right w:val="nil"/>
-            </w:tcBorders>
-          </w:tcPr>
-          <w:p>
-            <w:pPr>
-              <w:spacing w:line="360" w:lineRule="auto"/>
-            </w:pPr>
-          </w:p>
-        </w:tc>
-        <w:tc>
-          <w:tcPr>
-            <w:tcW w:w="1560" w:type="dxa"/>
-            <w:tcBorders>
-              <w:top w:val="nil"/>
-              <w:left w:val="nil"/>
-              <w:bottom w:val="single" w:sz="4" w:space="0" w:color="auto"/>
-              <w:right w:val="nil"/>
-            </w:tcBorders>
-          </w:tcPr>
-          <w:p/>
-        </w:tc>
-        <w:tc>
-          <w:tcPr>
-            <w:tcW w:w="1714" w:type="dxa"/>
-            <w:tcBorders>
-              <w:top w:val="nil"/>
-              <w:left w:val="nil"/>
-              <w:bottom w:val="single" w:sz="4" w:space="0" w:color="auto"/>
-              <w:right w:val="nil"/>
-            </w:tcBorders>
-          </w:tcPr>
-          <w:p/>
-        </w:tc>
-        <w:tc>
-          <w:tcPr>
-            <w:tcW w:w="1972" w:type="dxa"/>
-            <w:tcBorders>
-              <w:top w:val="nil"/>
-              <w:left w:val="nil"/>
-              <w:bottom w:val="single" w:sz="4" w:space="0" w:color="auto"/>
-              <w:right w:val="nil"/>
-            </w:tcBorders>
-          </w:tcPr>
-          <w:p/>
-        </w:tc>
-      </w:tr>
-      <w:tr>
-        <w:trPr>
-          <w:trHeight w:val="348"/>
-        </w:trPr>
-        <w:tc>
-          <w:tcPr>
-            <w:tcW w:w="1817" w:type="dxa"/>
-            <w:shd w:val="clear" w:color="auto" w:fill="EEECE1" w:themeFill="background2"/>
-          </w:tcPr>
-          <w:p>
-            <w:pPr>
-              <w:jc w:val="center"/>
-              <w:rPr>
-                <w:lang w:val="en-US"/>
-              </w:rPr>
-            </w:pPr>
-            <w:r>
-              <w:rPr>
-                <w:lang w:val="en-US"/>
-              </w:rPr>
-              <w:t>STT</w:t>
-            </w:r>
-          </w:p>
-        </w:tc>
-        <w:tc>
-          <w:tcPr>
-            <w:tcW w:w="1790" w:type="dxa"/>
-            <w:tcBorders>
-              <w:top w:val="single" w:sz="4" w:space="0" w:color="auto"/>
-            </w:tcBorders>
-            <w:shd w:val="clear" w:color="auto" w:fill="EEECE1" w:themeFill="background2"/>
-          </w:tcPr>
-          <w:p>
-            <w:pPr>
-              <w:jc w:val="center"/>
-              <w:rPr>
-                <w:lang w:val="en-US"/>
-              </w:rPr>
-            </w:pPr>
-            <w:r>
-              <w:rPr>
-                <w:lang w:val="en-US"/>
-              </w:rPr>
-              <w:t>Tên cột</w:t>
-            </w:r>
-          </w:p>
-        </w:tc>
-        <w:tc>
-          <w:tcPr>
-            <w:tcW w:w="1560" w:type="dxa"/>
-            <w:tcBorders>
-              <w:top w:val="single" w:sz="4" w:space="0" w:color="auto"/>
-            </w:tcBorders>
-            <w:shd w:val="clear" w:color="auto" w:fill="EEECE1" w:themeFill="background2"/>
-          </w:tcPr>
-          <w:p>
-            <w:pPr>
-              <w:jc w:val="center"/>
-              <w:rPr>
-                <w:lang w:val="en-US"/>
-              </w:rPr>
-            </w:pPr>
-            <w:r>
-              <w:rPr>
-                <w:lang w:val="en-US"/>
-              </w:rPr>
-              <w:t>Kiểu dữ liệu</w:t>
-            </w:r>
-          </w:p>
-        </w:tc>
-        <w:tc>
-          <w:tcPr>
-            <w:tcW w:w="1714" w:type="dxa"/>
-            <w:tcBorders>
-              <w:top w:val="single" w:sz="4" w:space="0" w:color="auto"/>
-            </w:tcBorders>
-            <w:shd w:val="clear" w:color="auto" w:fill="EEECE1" w:themeFill="background2"/>
-          </w:tcPr>
-          <w:p>
-            <w:pPr>
-              <w:jc w:val="center"/>
-              <w:rPr>
-                <w:lang w:val="en-US"/>
-              </w:rPr>
-            </w:pPr>
-            <w:r>
-              <w:rPr>
-                <w:lang w:val="en-US"/>
-              </w:rPr>
-              <w:t>Khóa</w:t>
-            </w:r>
-          </w:p>
-        </w:tc>
-        <w:tc>
-          <w:tcPr>
-            <w:tcW w:w="1972" w:type="dxa"/>
-            <w:tcBorders>
-              <w:top w:val="single" w:sz="4" w:space="0" w:color="auto"/>
-            </w:tcBorders>
-            <w:shd w:val="clear" w:color="auto" w:fill="EEECE1" w:themeFill="background2"/>
-          </w:tcPr>
-          <w:p>
-            <w:pPr>
-              <w:jc w:val="center"/>
-              <w:rPr>
-                <w:lang w:val="en-US"/>
-              </w:rPr>
-            </w:pPr>
-            <w:r>
-              <w:rPr>
-                <w:lang w:val="en-US"/>
-              </w:rPr>
-              <w:t>Ghi chú</w:t>
-            </w:r>
-          </w:p>
-        </w:tc>
-      </w:tr>
-      <w:tr>
-        <w:trPr>
-          <w:trHeight w:val="353"/>
-        </w:trPr>
-        <w:tc>
-          <w:tcPr>
-            <w:tcW w:w="1817" w:type="dxa"/>
-          </w:tcPr>
-          <w:p>
-            <w:pPr>
-              <w:jc w:val="center"/>
-              <w:rPr>
-                <w:lang w:val="en-US"/>
-              </w:rPr>
-            </w:pPr>
-            <w:r>
-              <w:rPr>
-                <w:lang w:val="en-US"/>
-              </w:rPr>
-              <w:t>1</w:t>
-            </w:r>
-          </w:p>
-        </w:tc>
-        <w:tc>
-          <w:tcPr>
-            <w:tcW w:w="1790" w:type="dxa"/>
-          </w:tcPr>
-          <w:p>
-            <w:pPr>
-              <w:rPr>
-                <w:lang w:val="en-US"/>
-              </w:rPr>
-            </w:pPr>
-            <w:r>
-              <w:rPr>
-                <w:lang w:val="en-US"/>
-              </w:rPr>
-              <w:t>Ma</w:t>
-            </w:r>
-            <w:r>
-              <w:rPr>
-                <w:lang w:val="en-US"/>
-              </w:rPr>
-              <w:t>NV</w:t>
-            </w:r>
-          </w:p>
-        </w:tc>
-        <w:tc>
-          <w:tcPr>
-            <w:tcW w:w="1560" w:type="dxa"/>
-          </w:tcPr>
-          <w:p>
-            <w:pPr>
-              <w:rPr>
-                <w:lang w:val="en-US"/>
-              </w:rPr>
-            </w:pPr>
-            <w:r>
-              <w:rPr>
-                <w:lang w:val="en-US"/>
-              </w:rPr>
-              <w:t>Var</w:t>
-            </w:r>
-            <w:r>
-              <w:rPr>
-                <w:lang w:val="en-US"/>
-              </w:rPr>
-              <w:t>char(10)</w:t>
-            </w:r>
-          </w:p>
-        </w:tc>
-        <w:tc>
-          <w:tcPr>
-            <w:tcW w:w="1714" w:type="dxa"/>
-          </w:tcPr>
-          <w:p>
-            <w:pPr>
-              <w:jc w:val="center"/>
-              <w:rPr>
-                <w:lang w:val="en-US"/>
-              </w:rPr>
-            </w:pPr>
-            <w:r>
-              <w:rPr>
-                <w:lang w:val="en-US"/>
-              </w:rPr>
-              <w:t>Chính</w:t>
-            </w:r>
-          </w:p>
-        </w:tc>
-        <w:tc>
-          <w:tcPr>
-            <w:tcW w:w="1972" w:type="dxa"/>
-          </w:tcPr>
-          <w:p>
-            <w:pPr>
-              <w:rPr>
-                <w:lang w:val="en-US"/>
-              </w:rPr>
-            </w:pPr>
-            <w:r>
-              <w:rPr>
-                <w:lang w:val="en-US"/>
-              </w:rPr>
-              <w:t>Không được null</w:t>
             </w:r>
           </w:p>
         </w:tc>
@@ -28958,7 +28895,7 @@
               <w:rPr>
                 <w:lang w:val="en-US"/>
               </w:rPr>
-              <w:t>2</w:t>
+              <w:t>6</w:t>
             </w:r>
           </w:p>
         </w:tc>
@@ -28976,7 +28913,7 @@
               <w:rPr>
                 <w:lang w:val="en-US"/>
               </w:rPr>
-              <w:t>HoTen</w:t>
+              <w:t>MaTT</w:t>
             </w:r>
           </w:p>
         </w:tc>
@@ -28994,19 +28931,7 @@
               <w:rPr>
                 <w:lang w:val="en-US"/>
               </w:rPr>
-              <w:t>N</w:t>
-            </w:r>
-            <w:r>
-              <w:rPr>
-                <w:lang w:val="en-US"/>
-              </w:rPr>
-              <w:t>varchar(50</w:t>
-            </w:r>
-            <w:r>
-              <w:rPr>
-                <w:lang w:val="en-US"/>
-              </w:rPr>
-              <w:t>)</w:t>
+              <w:t>Int</w:t>
             </w:r>
           </w:p>
         </w:tc>
@@ -29028,11 +28953,16 @@
             <w:tcW w:w="1972" w:type="dxa"/>
           </w:tcPr>
           <w:p>
-            <w:r>
-              <w:rPr>
-                <w:lang w:val="en-US"/>
-              </w:rPr>
-              <w:t>Không được null</w:t>
+            <w:pPr>
+              <w:rPr>
+                <w:lang w:val="en-US"/>
+              </w:rPr>
+            </w:pPr>
+            <w:r>
+              <w:rPr>
+                <w:lang w:val="en-US"/>
+              </w:rPr>
+              <w:t>Được null</w:t>
             </w:r>
           </w:p>
         </w:tc>
@@ -29056,486 +28986,7 @@
               <w:rPr>
                 <w:lang w:val="en-US"/>
               </w:rPr>
-              <w:t>3</w:t>
-            </w:r>
-          </w:p>
-        </w:tc>
-        <w:tc>
-          <w:tcPr>
-            <w:tcW w:w="1790" w:type="dxa"/>
-          </w:tcPr>
-          <w:p>
-            <w:pPr>
-              <w:rPr>
-                <w:lang w:val="en-US"/>
-              </w:rPr>
-            </w:pPr>
-            <w:r>
-              <w:rPr>
-                <w:lang w:val="en-US"/>
-              </w:rPr>
-              <w:t>NgayVaoLam</w:t>
-            </w:r>
-          </w:p>
-        </w:tc>
-        <w:tc>
-          <w:tcPr>
-            <w:tcW w:w="1560" w:type="dxa"/>
-          </w:tcPr>
-          <w:p>
-            <w:pPr>
-              <w:rPr>
-                <w:lang w:val="en-US"/>
-              </w:rPr>
-            </w:pPr>
-            <w:r>
-              <w:rPr>
-                <w:lang w:val="en-US"/>
-              </w:rPr>
-              <w:t>Date</w:t>
-            </w:r>
-          </w:p>
-        </w:tc>
-        <w:tc>
-          <w:tcPr>
-            <w:tcW w:w="1714" w:type="dxa"/>
-          </w:tcPr>
-          <w:p>
-            <w:pPr>
-              <w:jc w:val="center"/>
-              <w:rPr>
-                <w:lang w:val="en-US"/>
-              </w:rPr>
-            </w:pPr>
-          </w:p>
-        </w:tc>
-        <w:tc>
-          <w:tcPr>
-            <w:tcW w:w="1972" w:type="dxa"/>
-          </w:tcPr>
-          <w:p>
-            <w:pPr>
-              <w:rPr>
-                <w:lang w:val="en-US"/>
-              </w:rPr>
-            </w:pPr>
-            <w:r>
-              <w:rPr>
-                <w:lang w:val="en-US"/>
-              </w:rPr>
-              <w:t>Không được null</w:t>
-            </w:r>
-          </w:p>
-        </w:tc>
-      </w:tr>
-      <w:tr>
-        <w:trPr>
-          <w:trHeight w:val="342"/>
-        </w:trPr>
-        <w:tc>
-          <w:tcPr>
-            <w:tcW w:w="1817" w:type="dxa"/>
-          </w:tcPr>
-          <w:p>
-            <w:pPr>
-              <w:jc w:val="center"/>
-              <w:rPr>
-                <w:lang w:val="en-US"/>
-              </w:rPr>
-            </w:pPr>
-            <w:r>
-              <w:rPr>
-                <w:lang w:val="en-US"/>
-              </w:rPr>
-              <w:t>4</w:t>
-            </w:r>
-          </w:p>
-        </w:tc>
-        <w:tc>
-          <w:tcPr>
-            <w:tcW w:w="1790" w:type="dxa"/>
-          </w:tcPr>
-          <w:p>
-            <w:pPr>
-              <w:rPr>
-                <w:lang w:val="en-US"/>
-              </w:rPr>
-            </w:pPr>
-            <w:r>
-              <w:rPr>
-                <w:lang w:val="en-US"/>
-              </w:rPr>
-              <w:t>MaCV</w:t>
-            </w:r>
-          </w:p>
-        </w:tc>
-        <w:tc>
-          <w:tcPr>
-            <w:tcW w:w="1560" w:type="dxa"/>
-          </w:tcPr>
-          <w:p>
-            <w:pPr>
-              <w:rPr>
-                <w:lang w:val="en-US"/>
-              </w:rPr>
-            </w:pPr>
-            <w:r>
-              <w:rPr>
-                <w:lang w:val="en-US"/>
-              </w:rPr>
-              <w:t>Var</w:t>
-            </w:r>
-            <w:r>
-              <w:rPr>
-                <w:lang w:val="en-US"/>
-              </w:rPr>
-              <w:t>char(10)</w:t>
-            </w:r>
-          </w:p>
-        </w:tc>
-        <w:tc>
-          <w:tcPr>
-            <w:tcW w:w="1714" w:type="dxa"/>
-          </w:tcPr>
-          <w:p>
-            <w:pPr>
-              <w:jc w:val="center"/>
-              <w:rPr>
-                <w:lang w:val="en-US"/>
-              </w:rPr>
-            </w:pPr>
-            <w:r>
-              <w:rPr>
-                <w:lang w:val="en-US"/>
-              </w:rPr>
-              <w:t>Ngoại</w:t>
-            </w:r>
-          </w:p>
-        </w:tc>
-        <w:tc>
-          <w:tcPr>
-            <w:tcW w:w="1972" w:type="dxa"/>
-          </w:tcPr>
-          <w:p>
-            <w:pPr>
-              <w:rPr>
-                <w:lang w:val="en-US"/>
-              </w:rPr>
-            </w:pPr>
-            <w:r>
-              <w:rPr>
-                <w:lang w:val="en-US"/>
-              </w:rPr>
-              <w:t>Được null</w:t>
-            </w:r>
-          </w:p>
-        </w:tc>
-      </w:tr>
-      <w:tr>
-        <w:trPr>
-          <w:trHeight w:val="342"/>
-        </w:trPr>
-        <w:tc>
-          <w:tcPr>
-            <w:tcW w:w="1817" w:type="dxa"/>
-          </w:tcPr>
-          <w:p>
-            <w:pPr>
-              <w:jc w:val="center"/>
-              <w:rPr>
-                <w:lang w:val="en-US"/>
-              </w:rPr>
-            </w:pPr>
-            <w:r>
-              <w:rPr>
-                <w:lang w:val="en-US"/>
-              </w:rPr>
-              <w:t>5</w:t>
-            </w:r>
-          </w:p>
-        </w:tc>
-        <w:tc>
-          <w:tcPr>
-            <w:tcW w:w="1790" w:type="dxa"/>
-          </w:tcPr>
-          <w:p>
-            <w:pPr>
-              <w:rPr>
-                <w:lang w:val="en-US"/>
-              </w:rPr>
-            </w:pPr>
-            <w:r>
-              <w:rPr>
-                <w:lang w:val="en-US"/>
-              </w:rPr>
-              <w:t>MaPB</w:t>
-            </w:r>
-          </w:p>
-        </w:tc>
-        <w:tc>
-          <w:tcPr>
-            <w:tcW w:w="1560" w:type="dxa"/>
-          </w:tcPr>
-          <w:p>
-            <w:pPr>
-              <w:rPr>
-                <w:lang w:val="en-US"/>
-              </w:rPr>
-            </w:pPr>
-            <w:r>
-              <w:rPr>
-                <w:lang w:val="en-US"/>
-              </w:rPr>
-              <w:t>Var</w:t>
-            </w:r>
-            <w:r>
-              <w:rPr>
-                <w:lang w:val="en-US"/>
-              </w:rPr>
-              <w:t>char(10)</w:t>
-            </w:r>
-          </w:p>
-        </w:tc>
-        <w:tc>
-          <w:tcPr>
-            <w:tcW w:w="1714" w:type="dxa"/>
-          </w:tcPr>
-          <w:p>
-            <w:pPr>
-              <w:jc w:val="center"/>
-              <w:rPr>
-                <w:lang w:val="en-US"/>
-              </w:rPr>
-            </w:pPr>
-            <w:r>
-              <w:rPr>
-                <w:lang w:val="en-US"/>
-              </w:rPr>
-              <w:t>Ngoại</w:t>
-            </w:r>
-          </w:p>
-        </w:tc>
-        <w:tc>
-          <w:tcPr>
-            <w:tcW w:w="1972" w:type="dxa"/>
-          </w:tcPr>
-          <w:p>
-            <w:pPr>
-              <w:rPr>
-                <w:lang w:val="en-US"/>
-              </w:rPr>
-            </w:pPr>
-            <w:r>
-              <w:rPr>
-                <w:lang w:val="en-US"/>
-              </w:rPr>
-              <w:t>Được null</w:t>
-            </w:r>
-          </w:p>
-        </w:tc>
-      </w:tr>
-      <w:tr>
-        <w:trPr>
-          <w:trHeight w:val="342"/>
-        </w:trPr>
-        <w:tc>
-          <w:tcPr>
-            <w:tcW w:w="1817" w:type="dxa"/>
-          </w:tcPr>
-          <w:p>
-            <w:pPr>
-              <w:jc w:val="center"/>
-              <w:rPr>
-                <w:lang w:val="en-US"/>
-              </w:rPr>
-            </w:pPr>
-            <w:r>
-              <w:rPr>
-                <w:lang w:val="en-US"/>
-              </w:rPr>
-              <w:t>6</w:t>
-            </w:r>
-          </w:p>
-        </w:tc>
-        <w:tc>
-          <w:tcPr>
-            <w:tcW w:w="1790" w:type="dxa"/>
-          </w:tcPr>
-          <w:p>
-            <w:pPr>
-              <w:rPr>
-                <w:lang w:val="en-US"/>
-              </w:rPr>
-            </w:pPr>
-            <w:r>
-              <w:rPr>
-                <w:lang w:val="en-US"/>
-              </w:rPr>
-              <w:t>HinhAnh</w:t>
-            </w:r>
-          </w:p>
-        </w:tc>
-        <w:tc>
-          <w:tcPr>
-            <w:tcW w:w="1560" w:type="dxa"/>
-          </w:tcPr>
-          <w:p>
-            <w:pPr>
-              <w:rPr>
-                <w:lang w:val="en-US"/>
-              </w:rPr>
-            </w:pPr>
-            <w:r>
-              <w:rPr>
-                <w:lang w:val="en-US"/>
-              </w:rPr>
-              <w:t>Nvarchar(50)</w:t>
-            </w:r>
-          </w:p>
-        </w:tc>
-        <w:tc>
-          <w:tcPr>
-            <w:tcW w:w="1714" w:type="dxa"/>
-          </w:tcPr>
-          <w:p>
-            <w:pPr>
-              <w:jc w:val="center"/>
-              <w:rPr>
-                <w:lang w:val="en-US"/>
-              </w:rPr>
-            </w:pPr>
-          </w:p>
-        </w:tc>
-        <w:tc>
-          <w:tcPr>
-            <w:tcW w:w="1972" w:type="dxa"/>
-          </w:tcPr>
-          <w:p>
-            <w:pPr>
-              <w:rPr>
-                <w:lang w:val="en-US"/>
-              </w:rPr>
-            </w:pPr>
-            <w:r>
-              <w:rPr>
-                <w:lang w:val="en-US"/>
-              </w:rPr>
-              <w:t>Được null</w:t>
-            </w:r>
-          </w:p>
-        </w:tc>
-      </w:tr>
-      <w:tr>
-        <w:trPr>
-          <w:trHeight w:val="342"/>
-        </w:trPr>
-        <w:tc>
-          <w:tcPr>
-            <w:tcW w:w="1817" w:type="dxa"/>
-          </w:tcPr>
-          <w:p>
-            <w:pPr>
-              <w:jc w:val="center"/>
-              <w:rPr>
-                <w:lang w:val="en-US"/>
-              </w:rPr>
-            </w:pPr>
-            <w:r>
-              <w:rPr>
-                <w:lang w:val="en-US"/>
-              </w:rPr>
               <w:t>7</w:t>
-            </w:r>
-          </w:p>
-        </w:tc>
-        <w:tc>
-          <w:tcPr>
-            <w:tcW w:w="1790" w:type="dxa"/>
-          </w:tcPr>
-          <w:p>
-            <w:pPr>
-              <w:rPr>
-                <w:lang w:val="en-US"/>
-              </w:rPr>
-            </w:pPr>
-            <w:r>
-              <w:rPr>
-                <w:lang w:val="en-US"/>
-              </w:rPr>
-              <w:t>MaTT</w:t>
-            </w:r>
-          </w:p>
-        </w:tc>
-        <w:tc>
-          <w:tcPr>
-            <w:tcW w:w="1560" w:type="dxa"/>
-          </w:tcPr>
-          <w:p>
-            <w:pPr>
-              <w:rPr>
-                <w:lang w:val="en-US"/>
-              </w:rPr>
-            </w:pPr>
-            <w:r>
-              <w:rPr>
-                <w:lang w:val="en-US"/>
-              </w:rPr>
-              <w:t>Int</w:t>
-            </w:r>
-          </w:p>
-        </w:tc>
-        <w:tc>
-          <w:tcPr>
-            <w:tcW w:w="1714" w:type="dxa"/>
-          </w:tcPr>
-          <w:p>
-            <w:pPr>
-              <w:jc w:val="center"/>
-              <w:rPr>
-                <w:lang w:val="en-US"/>
-              </w:rPr>
-            </w:pPr>
-          </w:p>
-        </w:tc>
-        <w:tc>
-          <w:tcPr>
-            <w:tcW w:w="1972" w:type="dxa"/>
-          </w:tcPr>
-          <w:p>
-            <w:pPr>
-              <w:rPr>
-                <w:lang w:val="en-US"/>
-              </w:rPr>
-            </w:pPr>
-            <w:r>
-              <w:rPr>
-                <w:lang w:val="en-US"/>
-              </w:rPr>
-              <w:t>Được null</w:t>
-            </w:r>
-          </w:p>
-        </w:tc>
-      </w:tr>
-      <w:tr>
-        <w:trPr>
-          <w:trHeight w:val="342"/>
-        </w:trPr>
-        <w:tc>
-          <w:tcPr>
-            <w:tcW w:w="1817" w:type="dxa"/>
-          </w:tcPr>
-          <w:p>
-            <w:pPr>
-              <w:jc w:val="center"/>
-              <w:rPr>
-                <w:lang w:val="en-US"/>
-              </w:rPr>
-            </w:pPr>
-            <w:r>
-              <w:rPr>
-                <w:lang w:val="en-US"/>
-              </w:rPr>
-              <w:t>8</w:t>
             </w:r>
           </w:p>
         </w:tc>
@@ -32348,6 +31799,7 @@
               <w:rPr>
                 <w:lang w:val="en-US"/>
               </w:rPr>
+              <w:lastRenderedPageBreak/>
               <w:t>4</w:t>
             </w:r>
           </w:p>
@@ -37246,6 +36698,90 @@
         </w:rPr>
         <w:br/>
       </w:r>
+      <w:r>
+        <w:rPr>
+          <w:lang w:val="en-US"/>
+        </w:rPr>
+        <w:br/>
+      </w:r>
+      <w:r>
+        <w:rPr>
+          <w:lang w:val="en-US"/>
+        </w:rPr>
+        <w:br/>
+      </w:r>
+      <w:r>
+        <w:rPr>
+          <w:lang w:val="en-US"/>
+        </w:rPr>
+        <w:br/>
+      </w:r>
+      <w:r>
+        <w:rPr>
+          <w:lang w:val="en-US"/>
+        </w:rPr>
+        <w:br/>
+      </w:r>
+      <w:r>
+        <w:rPr>
+          <w:lang w:val="en-US"/>
+        </w:rPr>
+        <w:br/>
+      </w:r>
+      <w:r>
+        <w:rPr>
+          <w:lang w:val="en-US"/>
+        </w:rPr>
+        <w:br/>
+      </w:r>
+      <w:r>
+        <w:rPr>
+          <w:lang w:val="en-US"/>
+        </w:rPr>
+        <w:br/>
+      </w:r>
+      <w:r>
+        <w:rPr>
+          <w:lang w:val="en-US"/>
+        </w:rPr>
+        <w:br/>
+      </w:r>
+      <w:r>
+        <w:rPr>
+          <w:lang w:val="en-US"/>
+        </w:rPr>
+        <w:br/>
+      </w:r>
+      <w:r>
+        <w:rPr>
+          <w:lang w:val="en-US"/>
+        </w:rPr>
+        <w:br/>
+      </w:r>
+      <w:r>
+        <w:rPr>
+          <w:lang w:val="en-US"/>
+        </w:rPr>
+        <w:br/>
+      </w:r>
+      <w:r>
+        <w:rPr>
+          <w:lang w:val="en-US"/>
+        </w:rPr>
+        <w:br/>
+      </w:r>
+      <w:r>
+        <w:rPr>
+          <w:lang w:val="en-US"/>
+        </w:rPr>
+        <w:br/>
+      </w:r>
+      <w:r>
+        <w:rPr>
+          <w:lang w:val="en-US"/>
+        </w:rPr>
+        <w:br/>
+      </w:r>
     </w:p>
     <w:p>
       <w:pPr>
@@ -37258,12 +36794,12 @@
         <w:spacing w:before="240" w:after="240" w:line="276" w:lineRule="auto"/>
         <w:contextualSpacing/>
       </w:pPr>
-      <w:bookmarkStart w:id="20" w:name="_Toc334194257"/>
+      <w:bookmarkStart w:id="21" w:name="_Toc334194257"/>
       <w:r>
         <w:lastRenderedPageBreak/>
         <w:t>Thiết kế giao diện</w:t>
       </w:r>
-      <w:bookmarkEnd w:id="20"/>
+      <w:bookmarkEnd w:id="21"/>
     </w:p>
     <w:p>
       <w:pPr>
@@ -37273,14 +36809,14 @@
           <w:lang w:val="en-US"/>
         </w:rPr>
       </w:pPr>
-      <w:bookmarkStart w:id="21" w:name="_Toc334194258"/>
+      <w:bookmarkStart w:id="22" w:name="_Toc334194258"/>
       <w:r>
         <w:rPr>
           <w:lang w:val="en-US"/>
         </w:rPr>
         <w:t>Sơ đồ và danh sách màn hình</w:t>
       </w:r>
-      <w:bookmarkEnd w:id="21"/>
+      <w:bookmarkEnd w:id="22"/>
     </w:p>
     <w:p>
       <w:pPr>
@@ -37934,14 +37470,14 @@
           <w:lang w:val="en-US"/>
         </w:rPr>
       </w:pPr>
-      <w:bookmarkStart w:id="22" w:name="_Toc334194259"/>
+      <w:bookmarkStart w:id="23" w:name="_Toc334194259"/>
       <w:r>
         <w:rPr>
           <w:lang w:val="en-US"/>
         </w:rPr>
         <w:t>Đặc tả các màn hình giao diện</w:t>
       </w:r>
-      <w:bookmarkEnd w:id="22"/>
+      <w:bookmarkEnd w:id="23"/>
     </w:p>
     <w:p>
       <w:r>
@@ -38552,8 +38088,6 @@
           <w:lang w:val="en-US"/>
         </w:rPr>
       </w:pPr>
-      <w:bookmarkStart w:id="23" w:name="_GoBack"/>
-      <w:bookmarkEnd w:id="23"/>
       <w:r>
         <w:rPr>
           <w:rFonts w:ascii="Arial" w:hAnsi="Arial" w:cs="Arial"/>
@@ -39341,7 +38875,7 @@
 </file>
 
 <file path=word/endnotes.xml><?xml version="1.0" encoding="utf-8"?>
-<w:endnotes xmlns:wpc="http://schemas.microsoft.com/office/word/2010/wordprocessingCanvas" xmlns:cx="http://schemas.microsoft.com/office/drawing/2014/chartex" xmlns:cx1="http://schemas.microsoft.com/office/drawing/2015/9/8/chartex" xmlns:cx2="http://schemas.microsoft.com/office/drawing/2015/10/21/chartex" xmlns:cx3="http://schemas.microsoft.com/office/drawing/2016/5/9/chartex" xmlns:cx4="http://schemas.microsoft.com/office/drawing/2016/5/10/chartex" xmlns:cx5="http://schemas.microsoft.com/office/drawing/2016/5/11/chartex" xmlns:cx6="http://schemas.microsoft.com/office/drawing/2016/5/12/chartex" xmlns:cx7="http://schemas.microsoft.com/office/drawing/2016/5/13/chartex" xmlns:cx8="http://schemas.microsoft.com/office/drawing/2016/5/14/chartex" xmlns:mc="http://schemas.openxmlformats.org/markup-compatibility/2006" xmlns:o="urn:schemas-microsoft-com:office:office" xmlns:r="http://schemas.openxmlformats.org/officeDocument/2006/relationships" xmlns:m="http://schemas.openxmlformats.org/officeDocument/2006/math" xmlns:v="urn:schemas-microsoft-com:vml" xmlns:wp14="http://schemas.microsoft.com/office/word/2010/wordprocessingDrawing" xmlns:wp="http://schemas.openxmlformats.org/drawingml/2006/wordprocessingDrawing" xmlns:w10="urn:schemas-microsoft-com:office:word" xmlns:w="http://schemas.openxmlformats.org/wordprocessingml/2006/main" xmlns:w14="http://schemas.microsoft.com/office/word/2010/wordml" xmlns:w15="http://schemas.microsoft.com/office/word/2012/wordml" xmlns:w16se="http://schemas.microsoft.com/office/word/2015/wordml/symex" xmlns:wpg="http://schemas.microsoft.com/office/word/2010/wordprocessingGroup" xmlns:wpi="http://schemas.microsoft.com/office/word/2010/wordprocessingInk" xmlns:wne="http://schemas.microsoft.com/office/word/2006/wordml" xmlns:wps="http://schemas.microsoft.com/office/word/2010/wordprocessingShape" mc:Ignorable="w14 w15 w16se wp14">
+<w:endnotes xmlns:wpc="http://schemas.microsoft.com/office/word/2010/wordprocessingCanvas" xmlns:cx="http://schemas.microsoft.com/office/drawing/2014/chartex" xmlns:mc="http://schemas.openxmlformats.org/markup-compatibility/2006" xmlns:o="urn:schemas-microsoft-com:office:office" xmlns:r="http://schemas.openxmlformats.org/officeDocument/2006/relationships" xmlns:m="http://schemas.openxmlformats.org/officeDocument/2006/math" xmlns:v="urn:schemas-microsoft-com:vml" xmlns:wp14="http://schemas.microsoft.com/office/word/2010/wordprocessingDrawing" xmlns:wp="http://schemas.openxmlformats.org/drawingml/2006/wordprocessingDrawing" xmlns:w10="urn:schemas-microsoft-com:office:word" xmlns:w="http://schemas.openxmlformats.org/wordprocessingml/2006/main" xmlns:w14="http://schemas.microsoft.com/office/word/2010/wordml" xmlns:w15="http://schemas.microsoft.com/office/word/2012/wordml" xmlns:w16se="http://schemas.microsoft.com/office/word/2015/wordml/symex" xmlns:wpg="http://schemas.microsoft.com/office/word/2010/wordprocessingGroup" xmlns:wpi="http://schemas.microsoft.com/office/word/2010/wordprocessingInk" xmlns:wne="http://schemas.microsoft.com/office/word/2006/wordml" xmlns:wps="http://schemas.microsoft.com/office/word/2010/wordprocessingShape" mc:Ignorable="w14 w15 w16se wp14">
   <w:endnote w:type="separator" w:id="-1">
     <w:p>
       <w:r>
@@ -39360,7 +38894,7 @@
 </file>
 
 <file path=word/footer1.xml><?xml version="1.0" encoding="utf-8"?>
-<w:ftr xmlns:wpc="http://schemas.microsoft.com/office/word/2010/wordprocessingCanvas" xmlns:cx="http://schemas.microsoft.com/office/drawing/2014/chartex" xmlns:cx1="http://schemas.microsoft.com/office/drawing/2015/9/8/chartex" xmlns:cx2="http://schemas.microsoft.com/office/drawing/2015/10/21/chartex" xmlns:cx3="http://schemas.microsoft.com/office/drawing/2016/5/9/chartex" xmlns:cx4="http://schemas.microsoft.com/office/drawing/2016/5/10/chartex" xmlns:cx5="http://schemas.microsoft.com/office/drawing/2016/5/11/chartex" xmlns:cx6="http://schemas.microsoft.com/office/drawing/2016/5/12/chartex" xmlns:cx7="http://schemas.microsoft.com/office/drawing/2016/5/13/chartex" xmlns:cx8="http://schemas.microsoft.com/office/drawing/2016/5/14/chartex" xmlns:mc="http://schemas.openxmlformats.org/markup-compatibility/2006" xmlns:o="urn:schemas-microsoft-com:office:office" xmlns:r="http://schemas.openxmlformats.org/officeDocument/2006/relationships" xmlns:m="http://schemas.openxmlformats.org/officeDocument/2006/math" xmlns:v="urn:schemas-microsoft-com:vml" xmlns:wp14="http://schemas.microsoft.com/office/word/2010/wordprocessingDrawing" xmlns:wp="http://schemas.openxmlformats.org/drawingml/2006/wordprocessingDrawing" xmlns:w10="urn:schemas-microsoft-com:office:word" xmlns:w="http://schemas.openxmlformats.org/wordprocessingml/2006/main" xmlns:w14="http://schemas.microsoft.com/office/word/2010/wordml" xmlns:w15="http://schemas.microsoft.com/office/word/2012/wordml" xmlns:w16se="http://schemas.microsoft.com/office/word/2015/wordml/symex" xmlns:wpg="http://schemas.microsoft.com/office/word/2010/wordprocessingGroup" xmlns:wpi="http://schemas.microsoft.com/office/word/2010/wordprocessingInk" xmlns:wne="http://schemas.microsoft.com/office/word/2006/wordml" xmlns:wps="http://schemas.microsoft.com/office/word/2010/wordprocessingShape" mc:Ignorable="w14 w15 w16se wp14">
+<w:ftr xmlns:wpc="http://schemas.microsoft.com/office/word/2010/wordprocessingCanvas" xmlns:cx="http://schemas.microsoft.com/office/drawing/2014/chartex" xmlns:mc="http://schemas.openxmlformats.org/markup-compatibility/2006" xmlns:o="urn:schemas-microsoft-com:office:office" xmlns:r="http://schemas.openxmlformats.org/officeDocument/2006/relationships" xmlns:m="http://schemas.openxmlformats.org/officeDocument/2006/math" xmlns:v="urn:schemas-microsoft-com:vml" xmlns:wp14="http://schemas.microsoft.com/office/word/2010/wordprocessingDrawing" xmlns:wp="http://schemas.openxmlformats.org/drawingml/2006/wordprocessingDrawing" xmlns:w10="urn:schemas-microsoft-com:office:word" xmlns:w="http://schemas.openxmlformats.org/wordprocessingml/2006/main" xmlns:w14="http://schemas.microsoft.com/office/word/2010/wordml" xmlns:w15="http://schemas.microsoft.com/office/word/2012/wordml" xmlns:w16se="http://schemas.microsoft.com/office/word/2015/wordml/symex" xmlns:wpg="http://schemas.microsoft.com/office/word/2010/wordprocessingGroup" xmlns:wpi="http://schemas.microsoft.com/office/word/2010/wordprocessingInk" xmlns:wne="http://schemas.microsoft.com/office/word/2006/wordml" xmlns:wps="http://schemas.microsoft.com/office/word/2010/wordprocessingShape" mc:Ignorable="w14 w15 w16se wp14">
   <w:tbl>
     <w:tblPr>
       <w:tblW w:w="0" w:type="auto"/>
@@ -39447,7 +38981,7 @@
               <w:rStyle w:val="PageNumber"/>
               <w:noProof/>
             </w:rPr>
-            <w:t>28</w:t>
+            <w:t>18</w:t>
           </w:r>
           <w:r>
             <w:rPr>
@@ -39468,7 +39002,7 @@
 </file>
 
 <file path=word/footnotes.xml><?xml version="1.0" encoding="utf-8"?>
-<w:footnotes xmlns:wpc="http://schemas.microsoft.com/office/word/2010/wordprocessingCanvas" xmlns:cx="http://schemas.microsoft.com/office/drawing/2014/chartex" xmlns:cx1="http://schemas.microsoft.com/office/drawing/2015/9/8/chartex" xmlns:cx2="http://schemas.microsoft.com/office/drawing/2015/10/21/chartex" xmlns:cx3="http://schemas.microsoft.com/office/drawing/2016/5/9/chartex" xmlns:cx4="http://schemas.microsoft.com/office/drawing/2016/5/10/chartex" xmlns:cx5="http://schemas.microsoft.com/office/drawing/2016/5/11/chartex" xmlns:cx6="http://schemas.microsoft.com/office/drawing/2016/5/12/chartex" xmlns:cx7="http://schemas.microsoft.com/office/drawing/2016/5/13/chartex" xmlns:cx8="http://schemas.microsoft.com/office/drawing/2016/5/14/chartex" xmlns:mc="http://schemas.openxmlformats.org/markup-compatibility/2006" xmlns:o="urn:schemas-microsoft-com:office:office" xmlns:r="http://schemas.openxmlformats.org/officeDocument/2006/relationships" xmlns:m="http://schemas.openxmlformats.org/officeDocument/2006/math" xmlns:v="urn:schemas-microsoft-com:vml" xmlns:wp14="http://schemas.microsoft.com/office/word/2010/wordprocessingDrawing" xmlns:wp="http://schemas.openxmlformats.org/drawingml/2006/wordprocessingDrawing" xmlns:w10="urn:schemas-microsoft-com:office:word" xmlns:w="http://schemas.openxmlformats.org/wordprocessingml/2006/main" xmlns:w14="http://schemas.microsoft.com/office/word/2010/wordml" xmlns:w15="http://schemas.microsoft.com/office/word/2012/wordml" xmlns:w16se="http://schemas.microsoft.com/office/word/2015/wordml/symex" xmlns:wpg="http://schemas.microsoft.com/office/word/2010/wordprocessingGroup" xmlns:wpi="http://schemas.microsoft.com/office/word/2010/wordprocessingInk" xmlns:wne="http://schemas.microsoft.com/office/word/2006/wordml" xmlns:wps="http://schemas.microsoft.com/office/word/2010/wordprocessingShape" mc:Ignorable="w14 w15 w16se wp14">
+<w:footnotes xmlns:wpc="http://schemas.microsoft.com/office/word/2010/wordprocessingCanvas" xmlns:cx="http://schemas.microsoft.com/office/drawing/2014/chartex" xmlns:mc="http://schemas.openxmlformats.org/markup-compatibility/2006" xmlns:o="urn:schemas-microsoft-com:office:office" xmlns:r="http://schemas.openxmlformats.org/officeDocument/2006/relationships" xmlns:m="http://schemas.openxmlformats.org/officeDocument/2006/math" xmlns:v="urn:schemas-microsoft-com:vml" xmlns:wp14="http://schemas.microsoft.com/office/word/2010/wordprocessingDrawing" xmlns:wp="http://schemas.openxmlformats.org/drawingml/2006/wordprocessingDrawing" xmlns:w10="urn:schemas-microsoft-com:office:word" xmlns:w="http://schemas.openxmlformats.org/wordprocessingml/2006/main" xmlns:w14="http://schemas.microsoft.com/office/word/2010/wordml" xmlns:w15="http://schemas.microsoft.com/office/word/2012/wordml" xmlns:w16se="http://schemas.microsoft.com/office/word/2015/wordml/symex" xmlns:wpg="http://schemas.microsoft.com/office/word/2010/wordprocessingGroup" xmlns:wpi="http://schemas.microsoft.com/office/word/2010/wordprocessingInk" xmlns:wne="http://schemas.microsoft.com/office/word/2006/wordml" xmlns:wps="http://schemas.microsoft.com/office/word/2010/wordprocessingShape" mc:Ignorable="w14 w15 w16se wp14">
   <w:footnote w:type="separator" w:id="-1">
     <w:p>
       <w:r>
@@ -39487,7 +39021,7 @@
 </file>
 
 <file path=word/header1.xml><?xml version="1.0" encoding="utf-8"?>
-<w:hdr xmlns:wpc="http://schemas.microsoft.com/office/word/2010/wordprocessingCanvas" xmlns:cx="http://schemas.microsoft.com/office/drawing/2014/chartex" xmlns:cx1="http://schemas.microsoft.com/office/drawing/2015/9/8/chartex" xmlns:cx2="http://schemas.microsoft.com/office/drawing/2015/10/21/chartex" xmlns:cx3="http://schemas.microsoft.com/office/drawing/2016/5/9/chartex" xmlns:cx4="http://schemas.microsoft.com/office/drawing/2016/5/10/chartex" xmlns:cx5="http://schemas.microsoft.com/office/drawing/2016/5/11/chartex" xmlns:cx6="http://schemas.microsoft.com/office/drawing/2016/5/12/chartex" xmlns:cx7="http://schemas.microsoft.com/office/drawing/2016/5/13/chartex" xmlns:cx8="http://schemas.microsoft.com/office/drawing/2016/5/14/chartex" xmlns:mc="http://schemas.openxmlformats.org/markup-compatibility/2006" xmlns:o="urn:schemas-microsoft-com:office:office" xmlns:r="http://schemas.openxmlformats.org/officeDocument/2006/relationships" xmlns:m="http://schemas.openxmlformats.org/officeDocument/2006/math" xmlns:v="urn:schemas-microsoft-com:vml" xmlns:wp14="http://schemas.microsoft.com/office/word/2010/wordprocessingDrawing" xmlns:wp="http://schemas.openxmlformats.org/drawingml/2006/wordprocessingDrawing" xmlns:w10="urn:schemas-microsoft-com:office:word" xmlns:w="http://schemas.openxmlformats.org/wordprocessingml/2006/main" xmlns:w14="http://schemas.microsoft.com/office/word/2010/wordml" xmlns:w15="http://schemas.microsoft.com/office/word/2012/wordml" xmlns:w16se="http://schemas.microsoft.com/office/word/2015/wordml/symex" xmlns:wpg="http://schemas.microsoft.com/office/word/2010/wordprocessingGroup" xmlns:wpi="http://schemas.microsoft.com/office/word/2010/wordprocessingInk" xmlns:wne="http://schemas.microsoft.com/office/word/2006/wordml" xmlns:wps="http://schemas.microsoft.com/office/word/2010/wordprocessingShape" mc:Ignorable="w14 w15 w16se wp14">
+<w:hdr xmlns:wpc="http://schemas.microsoft.com/office/word/2010/wordprocessingCanvas" xmlns:cx="http://schemas.microsoft.com/office/drawing/2014/chartex" xmlns:mc="http://schemas.openxmlformats.org/markup-compatibility/2006" xmlns:o="urn:schemas-microsoft-com:office:office" xmlns:r="http://schemas.openxmlformats.org/officeDocument/2006/relationships" xmlns:m="http://schemas.openxmlformats.org/officeDocument/2006/math" xmlns:v="urn:schemas-microsoft-com:vml" xmlns:wp14="http://schemas.microsoft.com/office/word/2010/wordprocessingDrawing" xmlns:wp="http://schemas.openxmlformats.org/drawingml/2006/wordprocessingDrawing" xmlns:w10="urn:schemas-microsoft-com:office:word" xmlns:w="http://schemas.openxmlformats.org/wordprocessingml/2006/main" xmlns:w14="http://schemas.microsoft.com/office/word/2010/wordml" xmlns:w15="http://schemas.microsoft.com/office/word/2012/wordml" xmlns:w16se="http://schemas.microsoft.com/office/word/2015/wordml/symex" xmlns:wpg="http://schemas.microsoft.com/office/word/2010/wordprocessingGroup" xmlns:wpi="http://schemas.microsoft.com/office/word/2010/wordprocessingInk" xmlns:wne="http://schemas.microsoft.com/office/word/2006/wordml" xmlns:wps="http://schemas.microsoft.com/office/word/2010/wordprocessingShape" mc:Ignorable="w14 w15 w16se wp14">
   <w:p>
     <w:r>
       <w:rPr>
@@ -39637,7 +39171,7 @@
         </mc:Choice>
         <mc:Fallback>
           <w:pict>
-            <v:shape w14:anchorId="07A346FF" id="Freeform 1" o:spid="_x0000_s1026" style="position:absolute;margin-left:-1.65pt;margin-top:1.35pt;width:93.15pt;height:839pt;flip:x;z-index:251659776;visibility:visible;mso-wrap-style:square;mso-width-percent:0;mso-height-percent:0;mso-wrap-distance-left:9pt;mso-wrap-distance-top:0;mso-wrap-distance-right:9pt;mso-wrap-distance-bottom:0;mso-position-horizontal:absolute;mso-position-horizontal-relative:page;mso-position-vertical:absolute;mso-position-vertical-relative:page;mso-width-percent:0;mso-height-percent:0;mso-width-relative:page;mso-height-relative:page;v-text-anchor:top" coordsize="502,3168" o:gfxdata="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" path="m502,c93,,93,,93,,146,383,323,1900,,3168v502,,502,,502,l502,xe" fillcolor="#8db3e2" stroked="f" strokecolor="#212120">
+            <v:shape w14:anchorId="458F8C21" id="Freeform 1" o:spid="_x0000_s1026" style="position:absolute;margin-left:-1.65pt;margin-top:1.35pt;width:93.15pt;height:839pt;flip:x;z-index:251659776;visibility:visible;mso-wrap-style:square;mso-width-percent:0;mso-height-percent:0;mso-wrap-distance-left:9pt;mso-wrap-distance-top:0;mso-wrap-distance-right:9pt;mso-wrap-distance-bottom:0;mso-position-horizontal:absolute;mso-position-horizontal-relative:page;mso-position-vertical:absolute;mso-position-vertical-relative:page;mso-width-percent:0;mso-height-percent:0;mso-width-relative:page;mso-height-relative:page;v-text-anchor:top" coordsize="502,3168" o:gfxdata="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" path="m502,c93,,93,,93,,146,383,323,1900,,3168v502,,502,,502,l502,xe" fillcolor="#8db3e2" stroked="f" strokecolor="#212120">
               <v:fill color2="#1f497d" rotate="t" focus="100%" type="gradient"/>
               <v:shadow color="#8c8682"/>
               <v:path arrowok="t" o:connecttype="custom" o:connectlocs="1183005,0;219162,0;0,10655300;1183005,10655300;1183005,0" o:connectangles="0,0,0,0,0"/>
@@ -40084,7 +39618,7 @@
 </file>
 
 <file path=word/header2.xml><?xml version="1.0" encoding="utf-8"?>
-<w:hdr xmlns:wpc="http://schemas.microsoft.com/office/word/2010/wordprocessingCanvas" xmlns:cx="http://schemas.microsoft.com/office/drawing/2014/chartex" xmlns:cx1="http://schemas.microsoft.com/office/drawing/2015/9/8/chartex" xmlns:cx2="http://schemas.microsoft.com/office/drawing/2015/10/21/chartex" xmlns:cx3="http://schemas.microsoft.com/office/drawing/2016/5/9/chartex" xmlns:cx4="http://schemas.microsoft.com/office/drawing/2016/5/10/chartex" xmlns:cx5="http://schemas.microsoft.com/office/drawing/2016/5/11/chartex" xmlns:cx6="http://schemas.microsoft.com/office/drawing/2016/5/12/chartex" xmlns:cx7="http://schemas.microsoft.com/office/drawing/2016/5/13/chartex" xmlns:cx8="http://schemas.microsoft.com/office/drawing/2016/5/14/chartex" xmlns:mc="http://schemas.openxmlformats.org/markup-compatibility/2006" xmlns:o="urn:schemas-microsoft-com:office:office" xmlns:r="http://schemas.openxmlformats.org/officeDocument/2006/relationships" xmlns:m="http://schemas.openxmlformats.org/officeDocument/2006/math" xmlns:v="urn:schemas-microsoft-com:vml" xmlns:wp14="http://schemas.microsoft.com/office/word/2010/wordprocessingDrawing" xmlns:wp="http://schemas.openxmlformats.org/drawingml/2006/wordprocessingDrawing" xmlns:w10="urn:schemas-microsoft-com:office:word" xmlns:w="http://schemas.openxmlformats.org/wordprocessingml/2006/main" xmlns:w14="http://schemas.microsoft.com/office/word/2010/wordml" xmlns:w15="http://schemas.microsoft.com/office/word/2012/wordml" xmlns:w16se="http://schemas.microsoft.com/office/word/2015/wordml/symex" xmlns:wpg="http://schemas.microsoft.com/office/word/2010/wordprocessingGroup" xmlns:wpi="http://schemas.microsoft.com/office/word/2010/wordprocessingInk" xmlns:wne="http://schemas.microsoft.com/office/word/2006/wordml" xmlns:wps="http://schemas.microsoft.com/office/word/2010/wordprocessingShape" mc:Ignorable="w14 w15 w16se wp14">
+<w:hdr xmlns:wpc="http://schemas.microsoft.com/office/word/2010/wordprocessingCanvas" xmlns:cx="http://schemas.microsoft.com/office/drawing/2014/chartex" xmlns:mc="http://schemas.openxmlformats.org/markup-compatibility/2006" xmlns:o="urn:schemas-microsoft-com:office:office" xmlns:r="http://schemas.openxmlformats.org/officeDocument/2006/relationships" xmlns:m="http://schemas.openxmlformats.org/officeDocument/2006/math" xmlns:v="urn:schemas-microsoft-com:vml" xmlns:wp14="http://schemas.microsoft.com/office/word/2010/wordprocessingDrawing" xmlns:wp="http://schemas.openxmlformats.org/drawingml/2006/wordprocessingDrawing" xmlns:w10="urn:schemas-microsoft-com:office:word" xmlns:w="http://schemas.openxmlformats.org/wordprocessingml/2006/main" xmlns:w14="http://schemas.microsoft.com/office/word/2010/wordml" xmlns:w15="http://schemas.microsoft.com/office/word/2012/wordml" xmlns:w16se="http://schemas.microsoft.com/office/word/2015/wordml/symex" xmlns:wpg="http://schemas.microsoft.com/office/word/2010/wordprocessingGroup" xmlns:wpi="http://schemas.microsoft.com/office/word/2010/wordprocessingInk" xmlns:wne="http://schemas.microsoft.com/office/word/2006/wordml" xmlns:wps="http://schemas.microsoft.com/office/word/2010/wordprocessingShape" mc:Ignorable="w14 w15 w16se wp14">
   <w:tbl>
     <w:tblPr>
       <w:tblW w:w="9468" w:type="dxa"/>
@@ -40215,7 +39749,7 @@
 </file>
 
 <file path=word/numbering.xml><?xml version="1.0" encoding="utf-8"?>
-<w:numbering xmlns:wpc="http://schemas.microsoft.com/office/word/2010/wordprocessingCanvas" xmlns:cx="http://schemas.microsoft.com/office/drawing/2014/chartex" xmlns:cx1="http://schemas.microsoft.com/office/drawing/2015/9/8/chartex" xmlns:cx2="http://schemas.microsoft.com/office/drawing/2015/10/21/chartex" xmlns:cx3="http://schemas.microsoft.com/office/drawing/2016/5/9/chartex" xmlns:cx4="http://schemas.microsoft.com/office/drawing/2016/5/10/chartex" xmlns:cx5="http://schemas.microsoft.com/office/drawing/2016/5/11/chartex" xmlns:cx6="http://schemas.microsoft.com/office/drawing/2016/5/12/chartex" xmlns:cx7="http://schemas.microsoft.com/office/drawing/2016/5/13/chartex" xmlns:cx8="http://schemas.microsoft.com/office/drawing/2016/5/14/chartex" xmlns:mc="http://schemas.openxmlformats.org/markup-compatibility/2006" xmlns:o="urn:schemas-microsoft-com:office:office" xmlns:r="http://schemas.openxmlformats.org/officeDocument/2006/relationships" xmlns:m="http://schemas.openxmlformats.org/officeDocument/2006/math" xmlns:v="urn:schemas-microsoft-com:vml" xmlns:wp14="http://schemas.microsoft.com/office/word/2010/wordprocessingDrawing" xmlns:wp="http://schemas.openxmlformats.org/drawingml/2006/wordprocessingDrawing" xmlns:w10="urn:schemas-microsoft-com:office:word" xmlns:w="http://schemas.openxmlformats.org/wordprocessingml/2006/main" xmlns:w14="http://schemas.microsoft.com/office/word/2010/wordml" xmlns:w15="http://schemas.microsoft.com/office/word/2012/wordml" xmlns:w16se="http://schemas.microsoft.com/office/word/2015/wordml/symex" xmlns:wpg="http://schemas.microsoft.com/office/word/2010/wordprocessingGroup" xmlns:wpi="http://schemas.microsoft.com/office/word/2010/wordprocessingInk" xmlns:wne="http://schemas.microsoft.com/office/word/2006/wordml" xmlns:wps="http://schemas.microsoft.com/office/word/2010/wordprocessingShape" mc:Ignorable="w14 w15 w16se wp14">
+<w:numbering xmlns:wpc="http://schemas.microsoft.com/office/word/2010/wordprocessingCanvas" xmlns:cx="http://schemas.microsoft.com/office/drawing/2014/chartex" xmlns:mc="http://schemas.openxmlformats.org/markup-compatibility/2006" xmlns:o="urn:schemas-microsoft-com:office:office" xmlns:r="http://schemas.openxmlformats.org/officeDocument/2006/relationships" xmlns:m="http://schemas.openxmlformats.org/officeDocument/2006/math" xmlns:v="urn:schemas-microsoft-com:vml" xmlns:wp14="http://schemas.microsoft.com/office/word/2010/wordprocessingDrawing" xmlns:wp="http://schemas.openxmlformats.org/drawingml/2006/wordprocessingDrawing" xmlns:w10="urn:schemas-microsoft-com:office:word" xmlns:w="http://schemas.openxmlformats.org/wordprocessingml/2006/main" xmlns:w14="http://schemas.microsoft.com/office/word/2010/wordml" xmlns:w15="http://schemas.microsoft.com/office/word/2012/wordml" xmlns:w16se="http://schemas.microsoft.com/office/word/2015/wordml/symex" xmlns:wpg="http://schemas.microsoft.com/office/word/2010/wordprocessingGroup" xmlns:wpi="http://schemas.microsoft.com/office/word/2010/wordprocessingInk" xmlns:wne="http://schemas.microsoft.com/office/word/2006/wordml" xmlns:wps="http://schemas.microsoft.com/office/word/2010/wordprocessingShape" mc:Ignorable="w14 w15 w16se wp14">
   <w:abstractNum w:abstractNumId="0" w15:restartNumberingAfterBreak="0">
     <w:nsid w:val="FFFFFFFB"/>
     <w:multiLevelType w:val="multilevel"/>
@@ -43800,7 +43334,7 @@
     </w:rPrDefault>
     <w:pPrDefault/>
   </w:docDefaults>
-  <w:latentStyles w:defLockedState="0" w:defUIPriority="0" w:defSemiHidden="0" w:defUnhideWhenUsed="0" w:defQFormat="0" w:count="374">
+  <w:latentStyles w:defLockedState="0" w:defUIPriority="0" w:defSemiHidden="0" w:defUnhideWhenUsed="0" w:defQFormat="0" w:count="371">
     <w:lsdException w:name="Normal" w:qFormat="1"/>
     <w:lsdException w:name="heading 1" w:qFormat="1"/>
     <w:lsdException w:name="heading 2" w:qFormat="1"/>
@@ -43900,6 +43434,7 @@
     <w:lsdException w:name="HTML Sample" w:semiHidden="1" w:unhideWhenUsed="1"/>
     <w:lsdException w:name="HTML Typewriter" w:semiHidden="1" w:unhideWhenUsed="1"/>
     <w:lsdException w:name="HTML Variable" w:semiHidden="1" w:unhideWhenUsed="1"/>
+    <w:lsdException w:name="Normal Table" w:semiHidden="1" w:unhideWhenUsed="1"/>
     <w:lsdException w:name="annotation subject" w:semiHidden="1" w:unhideWhenUsed="1"/>
     <w:lsdException w:name="No List" w:semiHidden="1" w:unhideWhenUsed="1"/>
     <w:lsdException w:name="Outline List 1" w:semiHidden="1" w:unhideWhenUsed="1"/>
@@ -43944,6 +43479,7 @@
     <w:lsdException w:name="Table Professional" w:semiHidden="1" w:unhideWhenUsed="1"/>
     <w:lsdException w:name="Table Subtle 1" w:semiHidden="1" w:unhideWhenUsed="1"/>
     <w:lsdException w:name="Table Subtle 2" w:semiHidden="1" w:unhideWhenUsed="1"/>
+    <w:lsdException w:name="Table Web 1" w:semiHidden="1" w:unhideWhenUsed="1"/>
     <w:lsdException w:name="Table Web 2" w:semiHidden="1" w:unhideWhenUsed="1"/>
     <w:lsdException w:name="Table Web 3" w:semiHidden="1" w:unhideWhenUsed="1"/>
     <w:lsdException w:name="Balloon Text" w:semiHidden="1" w:unhideWhenUsed="1"/>
@@ -44163,9 +43699,6 @@
     <w:lsdException w:name="List Table 5 Dark Accent 6" w:uiPriority="50"/>
     <w:lsdException w:name="List Table 6 Colorful Accent 6" w:uiPriority="51"/>
     <w:lsdException w:name="List Table 7 Colorful Accent 6" w:uiPriority="52"/>
-    <w:lsdException w:name="Mention" w:semiHidden="1" w:uiPriority="99" w:unhideWhenUsed="1"/>
-    <w:lsdException w:name="Smart Hyperlink" w:semiHidden="1" w:uiPriority="99" w:unhideWhenUsed="1"/>
-    <w:lsdException w:name="Hashtag" w:semiHidden="1" w:uiPriority="99" w:unhideWhenUsed="1"/>
   </w:latentStyles>
   <w:style w:type="paragraph" w:default="1" w:styleId="Normal">
     <w:name w:val="Normal"/>

</xml_diff>

<commit_message>
Update file Báo Cáo
Bổ sung đặc tả màn hình
</commit_message>
<xml_diff>
--- a/Báo cáo.docx
+++ b/Báo cáo.docx
@@ -1,6 +1,6 @@
 
 <file path=word/document.xml><?xml version="1.0" encoding="utf-8"?>
-<w:document xmlns:wpc="http://schemas.microsoft.com/office/word/2010/wordprocessingCanvas" xmlns:cx="http://schemas.microsoft.com/office/drawing/2014/chartex" xmlns:mc="http://schemas.openxmlformats.org/markup-compatibility/2006" xmlns:o="urn:schemas-microsoft-com:office:office" xmlns:r="http://schemas.openxmlformats.org/officeDocument/2006/relationships" xmlns:m="http://schemas.openxmlformats.org/officeDocument/2006/math" xmlns:v="urn:schemas-microsoft-com:vml" xmlns:wp14="http://schemas.microsoft.com/office/word/2010/wordprocessingDrawing" xmlns:wp="http://schemas.openxmlformats.org/drawingml/2006/wordprocessingDrawing" xmlns:w10="urn:schemas-microsoft-com:office:word" xmlns:w="http://schemas.openxmlformats.org/wordprocessingml/2006/main" xmlns:w14="http://schemas.microsoft.com/office/word/2010/wordml" xmlns:w15="http://schemas.microsoft.com/office/word/2012/wordml" xmlns:w16se="http://schemas.microsoft.com/office/word/2015/wordml/symex" xmlns:wpg="http://schemas.microsoft.com/office/word/2010/wordprocessingGroup" xmlns:wpi="http://schemas.microsoft.com/office/word/2010/wordprocessingInk" xmlns:wne="http://schemas.microsoft.com/office/word/2006/wordml" xmlns:wps="http://schemas.microsoft.com/office/word/2010/wordprocessingShape" mc:Ignorable="w14 w15 w16se wp14">
+<w:document xmlns:wpc="http://schemas.microsoft.com/office/word/2010/wordprocessingCanvas" xmlns:cx="http://schemas.microsoft.com/office/drawing/2014/chartex" xmlns:cx1="http://schemas.microsoft.com/office/drawing/2015/9/8/chartex" xmlns:cx2="http://schemas.microsoft.com/office/drawing/2015/10/21/chartex" xmlns:cx3="http://schemas.microsoft.com/office/drawing/2016/5/9/chartex" xmlns:cx4="http://schemas.microsoft.com/office/drawing/2016/5/10/chartex" xmlns:cx5="http://schemas.microsoft.com/office/drawing/2016/5/11/chartex" xmlns:cx6="http://schemas.microsoft.com/office/drawing/2016/5/12/chartex" xmlns:cx7="http://schemas.microsoft.com/office/drawing/2016/5/13/chartex" xmlns:cx8="http://schemas.microsoft.com/office/drawing/2016/5/14/chartex" xmlns:mc="http://schemas.openxmlformats.org/markup-compatibility/2006" xmlns:o="urn:schemas-microsoft-com:office:office" xmlns:r="http://schemas.openxmlformats.org/officeDocument/2006/relationships" xmlns:m="http://schemas.openxmlformats.org/officeDocument/2006/math" xmlns:v="urn:schemas-microsoft-com:vml" xmlns:wp14="http://schemas.microsoft.com/office/word/2010/wordprocessingDrawing" xmlns:wp="http://schemas.openxmlformats.org/drawingml/2006/wordprocessingDrawing" xmlns:w10="urn:schemas-microsoft-com:office:word" xmlns:w="http://schemas.openxmlformats.org/wordprocessingml/2006/main" xmlns:w14="http://schemas.microsoft.com/office/word/2010/wordml" xmlns:w15="http://schemas.microsoft.com/office/word/2012/wordml" xmlns:w16se="http://schemas.microsoft.com/office/word/2015/wordml/symex" xmlns:wpg="http://schemas.microsoft.com/office/word/2010/wordprocessingGroup" xmlns:wpi="http://schemas.microsoft.com/office/word/2010/wordprocessingInk" xmlns:wne="http://schemas.microsoft.com/office/word/2006/wordml" xmlns:wps="http://schemas.microsoft.com/office/word/2010/wordprocessingShape" mc:Ignorable="w14 w15 w16se wp14">
   <w:body>
     <w:p>
       <w:pPr>
@@ -5463,6 +5463,18 @@
                 <w:lang w:val="en-US"/>
               </w:rPr>
             </w:pPr>
+            <w:r>
+              <w:rPr>
+                <w:rFonts w:eastAsia="SimSun"/>
+                <w:color w:val="000000" w:themeColor="text1"/>
+                <w:sz w:val="28"/>
+                <w:szCs w:val="28"/>
+                <w:lang w:val="en-US"/>
+              </w:rPr>
+              <w:t>Người dùng sa thải nhân viên</w:t>
+            </w:r>
+            <w:bookmarkStart w:id="16" w:name="_GoBack"/>
+            <w:bookmarkEnd w:id="16"/>
           </w:p>
         </w:tc>
       </w:tr>
@@ -6407,11 +6419,11 @@
       <w:pPr>
         <w:pStyle w:val="Heading3"/>
       </w:pPr>
-      <w:bookmarkStart w:id="16" w:name="_Toc334194243"/>
+      <w:bookmarkStart w:id="17" w:name="_Toc334194243"/>
       <w:r>
         <w:t>Danh sách các tác nhân</w:t>
       </w:r>
-      <w:bookmarkEnd w:id="16"/>
+      <w:bookmarkEnd w:id="17"/>
       <w:r>
         <w:rPr>
           <w:lang w:val="en-US"/>
@@ -6791,7 +6803,7 @@
         </w:numPr>
         <w:ind w:left="1224" w:hanging="504"/>
       </w:pPr>
-      <w:bookmarkStart w:id="17" w:name="_Toc334194244"/>
+      <w:bookmarkStart w:id="18" w:name="_Toc334194244"/>
     </w:p>
     <w:p>
       <w:pPr>
@@ -6814,7 +6826,7 @@
         <w:lastRenderedPageBreak/>
         <w:t>Đặc tả Use Case</w:t>
       </w:r>
-      <w:bookmarkEnd w:id="17"/>
+      <w:bookmarkEnd w:id="18"/>
     </w:p>
     <w:p>
       <w:pPr>
@@ -16890,7 +16902,7 @@
       <w:pPr>
         <w:pStyle w:val="Heading1"/>
       </w:pPr>
-      <w:bookmarkStart w:id="18" w:name="_Toc334194254"/>
+      <w:bookmarkStart w:id="19" w:name="_Toc334194254"/>
       <w:r>
         <w:rPr>
           <w:lang w:val="en-US"/>
@@ -16913,7 +16925,7 @@
       <w:r>
         <w:t>Thiết kế dữ liệu</w:t>
       </w:r>
-      <w:bookmarkEnd w:id="18"/>
+      <w:bookmarkEnd w:id="19"/>
     </w:p>
     <w:p>
       <w:pPr>
@@ -17004,8 +17016,6 @@
       <w:r>
         <w:br/>
       </w:r>
-      <w:bookmarkStart w:id="19" w:name="_GoBack"/>
-      <w:bookmarkEnd w:id="19"/>
     </w:p>
     <w:p>
       <w:pPr>
@@ -36793,9 +36803,17 @@
         </w:numPr>
         <w:spacing w:before="240" w:after="240" w:line="276" w:lineRule="auto"/>
         <w:contextualSpacing/>
+        <w:rPr>
+          <w:rFonts w:cs="Arial"/>
+          <w:color w:val="000000" w:themeColor="text1"/>
+        </w:rPr>
       </w:pPr>
       <w:bookmarkStart w:id="21" w:name="_Toc334194257"/>
       <w:r>
+        <w:rPr>
+          <w:rFonts w:cs="Arial"/>
+          <w:color w:val="000000" w:themeColor="text1"/>
+        </w:rPr>
         <w:lastRenderedPageBreak/>
         <w:t>Thiết kế giao diện</w:t>
       </w:r>
@@ -36806,12 +36824,16 @@
         <w:pStyle w:val="Heading3"/>
         <w:ind w:left="1224" w:hanging="504"/>
         <w:rPr>
+          <w:rFonts w:cs="Arial"/>
+          <w:color w:val="000000" w:themeColor="text1"/>
           <w:lang w:val="en-US"/>
         </w:rPr>
       </w:pPr>
       <w:bookmarkStart w:id="22" w:name="_Toc334194258"/>
       <w:r>
         <w:rPr>
+          <w:rFonts w:cs="Arial"/>
+          <w:color w:val="000000" w:themeColor="text1"/>
           <w:lang w:val="en-US"/>
         </w:rPr>
         <w:t>Sơ đồ và danh sách màn hình</w:t>
@@ -36823,6 +36845,8 @@
         <w:pStyle w:val="BodyText"/>
         <w:ind w:left="0"/>
         <w:rPr>
+          <w:rFonts w:ascii="Arial" w:hAnsi="Arial" w:cs="Arial"/>
+          <w:color w:val="000000" w:themeColor="text1"/>
           <w:sz w:val="26"/>
           <w:szCs w:val="26"/>
           <w:lang w:val="en-US"/>
@@ -36830,16 +36854,16 @@
       </w:pPr>
       <w:r>
         <w:rPr>
+          <w:rFonts w:ascii="Arial" w:hAnsi="Arial" w:cs="Arial"/>
           <w:noProof/>
-          <w:sz w:val="26"/>
-          <w:szCs w:val="26"/>
+          <w:color w:val="000000" w:themeColor="text1"/>
           <w:lang w:val="en-US"/>
         </w:rPr>
         <w:drawing>
-          <wp:inline distT="0" distB="0" distL="0" distR="0" wp14:anchorId="72E382E4" wp14:editId="1D2158D2">
-            <wp:extent cx="5732145" cy="3279140"/>
-            <wp:effectExtent l="0" t="0" r="1905" b="0"/>
-            <wp:docPr id="2" name="Hình ảnh 2"/>
+          <wp:inline distT="0" distB="0" distL="0" distR="0" wp14:anchorId="74AFA44D" wp14:editId="113F054D">
+            <wp:extent cx="5732145" cy="3169920"/>
+            <wp:effectExtent l="152400" t="152400" r="363855" b="354330"/>
+            <wp:docPr id="17" name="Picture 17"/>
             <wp:cNvGraphicFramePr>
               <a:graphicFrameLocks xmlns:a="http://schemas.openxmlformats.org/drawingml/2006/main" noChangeAspect="1"/>
             </wp:cNvGraphicFramePr>
@@ -36847,17 +36871,11 @@
               <a:graphicData uri="http://schemas.openxmlformats.org/drawingml/2006/picture">
                 <pic:pic xmlns:pic="http://schemas.openxmlformats.org/drawingml/2006/picture">
                   <pic:nvPicPr>
-                    <pic:cNvPr id="2" name="Capture.PNG"/>
+                    <pic:cNvPr id="1" name=""/>
                     <pic:cNvPicPr/>
                   </pic:nvPicPr>
                   <pic:blipFill>
-                    <a:blip r:embed="rId12">
-                      <a:extLst>
-                        <a:ext uri="{28A0092B-C50C-407E-A947-70E740481C1C}">
-                          <a14:useLocalDpi xmlns:a14="http://schemas.microsoft.com/office/drawing/2010/main" val="0"/>
-                        </a:ext>
-                      </a:extLst>
-                    </a:blip>
+                    <a:blip r:embed="rId12"/>
                     <a:stretch>
                       <a:fillRect/>
                     </a:stretch>
@@ -36865,11 +36883,21 @@
                   <pic:spPr>
                     <a:xfrm>
                       <a:off x="0" y="0"/>
-                      <a:ext cx="5732145" cy="3279140"/>
+                      <a:ext cx="5732145" cy="3169920"/>
                     </a:xfrm>
                     <a:prstGeom prst="rect">
                       <a:avLst/>
                     </a:prstGeom>
+                    <a:ln>
+                      <a:noFill/>
+                    </a:ln>
+                    <a:effectLst>
+                      <a:outerShdw blurRad="292100" dist="139700" dir="2700000" algn="tl" rotWithShape="0">
+                        <a:srgbClr val="333333">
+                          <a:alpha val="65000"/>
+                        </a:srgbClr>
+                      </a:outerShdw>
+                    </a:effectLst>
                   </pic:spPr>
                 </pic:pic>
               </a:graphicData>
@@ -36906,12 +36934,16 @@
             <w:pPr>
               <w:jc w:val="center"/>
               <w:rPr>
+                <w:rFonts w:ascii="Arial" w:hAnsi="Arial" w:cs="Arial"/>
                 <w:b/>
-              </w:rPr>
-            </w:pPr>
-            <w:r>
-              <w:rPr>
+                <w:color w:val="000000" w:themeColor="text1"/>
+              </w:rPr>
+            </w:pPr>
+            <w:r>
+              <w:rPr>
+                <w:rFonts w:ascii="Arial" w:hAnsi="Arial" w:cs="Arial"/>
                 <w:b/>
+                <w:color w:val="000000" w:themeColor="text1"/>
               </w:rPr>
               <w:t>STT</w:t>
             </w:r>
@@ -36926,12 +36958,16 @@
             <w:pPr>
               <w:jc w:val="center"/>
               <w:rPr>
+                <w:rFonts w:ascii="Arial" w:hAnsi="Arial" w:cs="Arial"/>
                 <w:b/>
-              </w:rPr>
-            </w:pPr>
-            <w:r>
-              <w:rPr>
+                <w:color w:val="000000" w:themeColor="text1"/>
+              </w:rPr>
+            </w:pPr>
+            <w:r>
+              <w:rPr>
+                <w:rFonts w:ascii="Arial" w:hAnsi="Arial" w:cs="Arial"/>
                 <w:b/>
+                <w:color w:val="000000" w:themeColor="text1"/>
               </w:rPr>
               <w:t>Tên màn hình</w:t>
             </w:r>
@@ -36946,12 +36982,16 @@
             <w:pPr>
               <w:jc w:val="center"/>
               <w:rPr>
+                <w:rFonts w:ascii="Arial" w:hAnsi="Arial" w:cs="Arial"/>
                 <w:b/>
-              </w:rPr>
-            </w:pPr>
-            <w:r>
-              <w:rPr>
+                <w:color w:val="000000" w:themeColor="text1"/>
+              </w:rPr>
+            </w:pPr>
+            <w:r>
+              <w:rPr>
+                <w:rFonts w:ascii="Arial" w:hAnsi="Arial" w:cs="Arial"/>
                 <w:b/>
+                <w:color w:val="000000" w:themeColor="text1"/>
               </w:rPr>
               <w:t>Ý nghĩa/Ghi chú</w:t>
             </w:r>
@@ -36967,11 +37007,15 @@
           <w:p>
             <w:pPr>
               <w:rPr>
-                <w:lang w:val="en-US"/>
-              </w:rPr>
-            </w:pPr>
-            <w:r>
-              <w:rPr>
+                <w:rFonts w:ascii="Arial" w:hAnsi="Arial" w:cs="Arial"/>
+                <w:color w:val="000000" w:themeColor="text1"/>
+                <w:lang w:val="en-US"/>
+              </w:rPr>
+            </w:pPr>
+            <w:r>
+              <w:rPr>
+                <w:rFonts w:ascii="Arial" w:hAnsi="Arial" w:cs="Arial"/>
+                <w:color w:val="000000" w:themeColor="text1"/>
                 <w:lang w:val="en-US"/>
               </w:rPr>
               <w:t>1</w:t>
@@ -36986,11 +37030,15 @@
           <w:p>
             <w:pPr>
               <w:rPr>
-                <w:lang w:val="en-US"/>
-              </w:rPr>
-            </w:pPr>
-            <w:r>
-              <w:rPr>
+                <w:rFonts w:ascii="Arial" w:hAnsi="Arial" w:cs="Arial"/>
+                <w:color w:val="000000" w:themeColor="text1"/>
+                <w:lang w:val="en-US"/>
+              </w:rPr>
+            </w:pPr>
+            <w:r>
+              <w:rPr>
+                <w:rFonts w:ascii="Arial" w:hAnsi="Arial" w:cs="Arial"/>
+                <w:color w:val="000000" w:themeColor="text1"/>
                 <w:lang w:val="en-US"/>
               </w:rPr>
               <w:t>Đăng Nhập</w:t>
@@ -37005,11 +37053,15 @@
           <w:p>
             <w:pPr>
               <w:rPr>
-                <w:lang w:val="en-US"/>
-              </w:rPr>
-            </w:pPr>
-            <w:r>
-              <w:rPr>
+                <w:rFonts w:ascii="Arial" w:hAnsi="Arial" w:cs="Arial"/>
+                <w:color w:val="000000" w:themeColor="text1"/>
+                <w:lang w:val="en-US"/>
+              </w:rPr>
+            </w:pPr>
+            <w:r>
+              <w:rPr>
+                <w:rFonts w:ascii="Arial" w:hAnsi="Arial" w:cs="Arial"/>
+                <w:color w:val="000000" w:themeColor="text1"/>
                 <w:lang w:val="en-US"/>
               </w:rPr>
               <w:t>Màn hình để người dung nhập UseerName/Password</w:t>
@@ -37026,11 +37078,15 @@
           <w:p>
             <w:pPr>
               <w:rPr>
-                <w:lang w:val="en-US"/>
-              </w:rPr>
-            </w:pPr>
-            <w:r>
-              <w:rPr>
+                <w:rFonts w:ascii="Arial" w:hAnsi="Arial" w:cs="Arial"/>
+                <w:color w:val="000000" w:themeColor="text1"/>
+                <w:lang w:val="en-US"/>
+              </w:rPr>
+            </w:pPr>
+            <w:r>
+              <w:rPr>
+                <w:rFonts w:ascii="Arial" w:hAnsi="Arial" w:cs="Arial"/>
+                <w:color w:val="000000" w:themeColor="text1"/>
                 <w:lang w:val="en-US"/>
               </w:rPr>
               <w:t>2</w:t>
@@ -37045,11 +37101,15 @@
           <w:p>
             <w:pPr>
               <w:rPr>
-                <w:lang w:val="en-US"/>
-              </w:rPr>
-            </w:pPr>
-            <w:r>
-              <w:rPr>
+                <w:rFonts w:ascii="Arial" w:hAnsi="Arial" w:cs="Arial"/>
+                <w:color w:val="000000" w:themeColor="text1"/>
+                <w:lang w:val="en-US"/>
+              </w:rPr>
+            </w:pPr>
+            <w:r>
+              <w:rPr>
+                <w:rFonts w:ascii="Arial" w:hAnsi="Arial" w:cs="Arial"/>
+                <w:color w:val="000000" w:themeColor="text1"/>
                 <w:lang w:val="en-US"/>
               </w:rPr>
               <w:t>Giao Diện Chính</w:t>
@@ -37064,11 +37124,15 @@
           <w:p>
             <w:pPr>
               <w:rPr>
-                <w:lang w:val="en-US"/>
-              </w:rPr>
-            </w:pPr>
-            <w:r>
-              <w:rPr>
+                <w:rFonts w:ascii="Arial" w:hAnsi="Arial" w:cs="Arial"/>
+                <w:color w:val="000000" w:themeColor="text1"/>
+                <w:lang w:val="en-US"/>
+              </w:rPr>
+            </w:pPr>
+            <w:r>
+              <w:rPr>
+                <w:rFonts w:ascii="Arial" w:hAnsi="Arial" w:cs="Arial"/>
+                <w:color w:val="000000" w:themeColor="text1"/>
                 <w:lang w:val="en-US"/>
               </w:rPr>
               <w:t>Màn hình trung gian qua các màn hình khác</w:t>
@@ -37085,11 +37149,15 @@
           <w:p>
             <w:pPr>
               <w:rPr>
-                <w:lang w:val="en-US"/>
-              </w:rPr>
-            </w:pPr>
-            <w:r>
-              <w:rPr>
+                <w:rFonts w:ascii="Arial" w:hAnsi="Arial" w:cs="Arial"/>
+                <w:color w:val="000000" w:themeColor="text1"/>
+                <w:lang w:val="en-US"/>
+              </w:rPr>
+            </w:pPr>
+            <w:r>
+              <w:rPr>
+                <w:rFonts w:ascii="Arial" w:hAnsi="Arial" w:cs="Arial"/>
+                <w:color w:val="000000" w:themeColor="text1"/>
                 <w:lang w:val="en-US"/>
               </w:rPr>
               <w:t>3</w:t>
@@ -37104,11 +37172,15 @@
           <w:p>
             <w:pPr>
               <w:rPr>
-                <w:lang w:val="en-US"/>
-              </w:rPr>
-            </w:pPr>
-            <w:r>
-              <w:rPr>
+                <w:rFonts w:ascii="Arial" w:hAnsi="Arial" w:cs="Arial"/>
+                <w:color w:val="000000" w:themeColor="text1"/>
+                <w:lang w:val="en-US"/>
+              </w:rPr>
+            </w:pPr>
+            <w:r>
+              <w:rPr>
+                <w:rFonts w:ascii="Arial" w:hAnsi="Arial" w:cs="Arial"/>
+                <w:color w:val="000000" w:themeColor="text1"/>
                 <w:lang w:val="en-US"/>
               </w:rPr>
               <w:t>Tìm Kiếm</w:t>
@@ -37123,11 +37195,15 @@
           <w:p>
             <w:pPr>
               <w:rPr>
-                <w:lang w:val="en-US"/>
-              </w:rPr>
-            </w:pPr>
-            <w:r>
-              <w:rPr>
+                <w:rFonts w:ascii="Arial" w:hAnsi="Arial" w:cs="Arial"/>
+                <w:color w:val="000000" w:themeColor="text1"/>
+                <w:lang w:val="en-US"/>
+              </w:rPr>
+            </w:pPr>
+            <w:r>
+              <w:rPr>
+                <w:rFonts w:ascii="Arial" w:hAnsi="Arial" w:cs="Arial"/>
+                <w:color w:val="000000" w:themeColor="text1"/>
                 <w:lang w:val="en-US"/>
               </w:rPr>
               <w:t>Màn hình tìm kiếm Nhân Viên</w:t>
@@ -37144,11 +37220,15 @@
           <w:p>
             <w:pPr>
               <w:rPr>
-                <w:lang w:val="en-US"/>
-              </w:rPr>
-            </w:pPr>
-            <w:r>
-              <w:rPr>
+                <w:rFonts w:ascii="Arial" w:hAnsi="Arial" w:cs="Arial"/>
+                <w:color w:val="000000" w:themeColor="text1"/>
+                <w:lang w:val="en-US"/>
+              </w:rPr>
+            </w:pPr>
+            <w:r>
+              <w:rPr>
+                <w:rFonts w:ascii="Arial" w:hAnsi="Arial" w:cs="Arial"/>
+                <w:color w:val="000000" w:themeColor="text1"/>
                 <w:lang w:val="en-US"/>
               </w:rPr>
               <w:t>4</w:t>
@@ -37163,11 +37243,15 @@
           <w:p>
             <w:pPr>
               <w:rPr>
-                <w:lang w:val="en-US"/>
-              </w:rPr>
-            </w:pPr>
-            <w:r>
-              <w:rPr>
+                <w:rFonts w:ascii="Arial" w:hAnsi="Arial" w:cs="Arial"/>
+                <w:color w:val="000000" w:themeColor="text1"/>
+                <w:lang w:val="en-US"/>
+              </w:rPr>
+            </w:pPr>
+            <w:r>
+              <w:rPr>
+                <w:rFonts w:ascii="Arial" w:hAnsi="Arial" w:cs="Arial"/>
+                <w:color w:val="000000" w:themeColor="text1"/>
                 <w:lang w:val="en-US"/>
               </w:rPr>
               <w:t>Quản Lý Nhân Viên</w:t>
@@ -37182,14 +37266,18 @@
           <w:p>
             <w:pPr>
               <w:rPr>
-                <w:lang w:val="en-US"/>
-              </w:rPr>
-            </w:pPr>
-            <w:r>
-              <w:rPr>
-                <w:lang w:val="en-US"/>
-              </w:rPr>
-              <w:t>Màn hình thêm, xóa, sửa Nhân Viên</w:t>
+                <w:rFonts w:ascii="Arial" w:hAnsi="Arial" w:cs="Arial"/>
+                <w:color w:val="000000" w:themeColor="text1"/>
+                <w:lang w:val="en-US"/>
+              </w:rPr>
+            </w:pPr>
+            <w:r>
+              <w:rPr>
+                <w:rFonts w:ascii="Arial" w:hAnsi="Arial" w:cs="Arial"/>
+                <w:color w:val="000000" w:themeColor="text1"/>
+                <w:lang w:val="en-US"/>
+              </w:rPr>
+              <w:t>Màn hình thêm, sửa, sa thải Nhân Viên</w:t>
             </w:r>
           </w:p>
         </w:tc>
@@ -37203,11 +37291,15 @@
           <w:p>
             <w:pPr>
               <w:rPr>
-                <w:lang w:val="en-US"/>
-              </w:rPr>
-            </w:pPr>
-            <w:r>
-              <w:rPr>
+                <w:rFonts w:ascii="Arial" w:hAnsi="Arial" w:cs="Arial"/>
+                <w:color w:val="000000" w:themeColor="text1"/>
+                <w:lang w:val="en-US"/>
+              </w:rPr>
+            </w:pPr>
+            <w:r>
+              <w:rPr>
+                <w:rFonts w:ascii="Arial" w:hAnsi="Arial" w:cs="Arial"/>
+                <w:color w:val="000000" w:themeColor="text1"/>
                 <w:lang w:val="en-US"/>
               </w:rPr>
               <w:t>5</w:t>
@@ -37222,11 +37314,15 @@
           <w:p>
             <w:pPr>
               <w:rPr>
-                <w:lang w:val="en-US"/>
-              </w:rPr>
-            </w:pPr>
-            <w:r>
-              <w:rPr>
+                <w:rFonts w:ascii="Arial" w:hAnsi="Arial" w:cs="Arial"/>
+                <w:color w:val="000000" w:themeColor="text1"/>
+                <w:lang w:val="en-US"/>
+              </w:rPr>
+            </w:pPr>
+            <w:r>
+              <w:rPr>
+                <w:rFonts w:ascii="Arial" w:hAnsi="Arial" w:cs="Arial"/>
+                <w:color w:val="000000" w:themeColor="text1"/>
                 <w:lang w:val="en-US"/>
               </w:rPr>
               <w:t>Quản Lý Phòng Ban</w:t>
@@ -37239,11 +37335,19 @@
             <w:shd w:val="clear" w:color="auto" w:fill="auto"/>
           </w:tcPr>
           <w:p>
-            <w:r>
-              <w:rPr>
-                <w:lang w:val="en-US"/>
-              </w:rPr>
-              <w:t>Màn hình thêm, xóa, sửa Phòng Ban</w:t>
+            <w:pPr>
+              <w:rPr>
+                <w:rFonts w:ascii="Arial" w:hAnsi="Arial" w:cs="Arial"/>
+                <w:color w:val="000000" w:themeColor="text1"/>
+              </w:rPr>
+            </w:pPr>
+            <w:r>
+              <w:rPr>
+                <w:rFonts w:ascii="Arial" w:hAnsi="Arial" w:cs="Arial"/>
+                <w:color w:val="000000" w:themeColor="text1"/>
+                <w:lang w:val="en-US"/>
+              </w:rPr>
+              <w:t>Màn hình thêm, sửa Phòng Ban</w:t>
             </w:r>
           </w:p>
         </w:tc>
@@ -37257,11 +37361,15 @@
           <w:p>
             <w:pPr>
               <w:rPr>
-                <w:lang w:val="en-US"/>
-              </w:rPr>
-            </w:pPr>
-            <w:r>
-              <w:rPr>
+                <w:rFonts w:ascii="Arial" w:hAnsi="Arial" w:cs="Arial"/>
+                <w:color w:val="000000" w:themeColor="text1"/>
+                <w:lang w:val="en-US"/>
+              </w:rPr>
+            </w:pPr>
+            <w:r>
+              <w:rPr>
+                <w:rFonts w:ascii="Arial" w:hAnsi="Arial" w:cs="Arial"/>
+                <w:color w:val="000000" w:themeColor="text1"/>
                 <w:lang w:val="en-US"/>
               </w:rPr>
               <w:t>6</w:t>
@@ -37276,11 +37384,15 @@
           <w:p>
             <w:pPr>
               <w:rPr>
-                <w:lang w:val="en-US"/>
-              </w:rPr>
-            </w:pPr>
-            <w:r>
-              <w:rPr>
+                <w:rFonts w:ascii="Arial" w:hAnsi="Arial" w:cs="Arial"/>
+                <w:color w:val="000000" w:themeColor="text1"/>
+                <w:lang w:val="en-US"/>
+              </w:rPr>
+            </w:pPr>
+            <w:r>
+              <w:rPr>
+                <w:rFonts w:ascii="Arial" w:hAnsi="Arial" w:cs="Arial"/>
+                <w:color w:val="000000" w:themeColor="text1"/>
                 <w:lang w:val="en-US"/>
               </w:rPr>
               <w:t>Quản Lý Bộ Phận</w:t>
@@ -37293,11 +37405,19 @@
             <w:shd w:val="clear" w:color="auto" w:fill="auto"/>
           </w:tcPr>
           <w:p>
-            <w:r>
-              <w:rPr>
-                <w:lang w:val="en-US"/>
-              </w:rPr>
-              <w:t>Màn hình thêm, xóa, sửa Bộ Phận</w:t>
+            <w:pPr>
+              <w:rPr>
+                <w:rFonts w:ascii="Arial" w:hAnsi="Arial" w:cs="Arial"/>
+                <w:color w:val="000000" w:themeColor="text1"/>
+              </w:rPr>
+            </w:pPr>
+            <w:r>
+              <w:rPr>
+                <w:rFonts w:ascii="Arial" w:hAnsi="Arial" w:cs="Arial"/>
+                <w:color w:val="000000" w:themeColor="text1"/>
+                <w:lang w:val="en-US"/>
+              </w:rPr>
+              <w:t>Màn hình thêm, sửa Bộ Phận</w:t>
             </w:r>
           </w:p>
         </w:tc>
@@ -37311,11 +37431,15 @@
           <w:p>
             <w:pPr>
               <w:rPr>
-                <w:lang w:val="en-US"/>
-              </w:rPr>
-            </w:pPr>
-            <w:r>
-              <w:rPr>
+                <w:rFonts w:ascii="Arial" w:hAnsi="Arial" w:cs="Arial"/>
+                <w:color w:val="000000" w:themeColor="text1"/>
+                <w:lang w:val="en-US"/>
+              </w:rPr>
+            </w:pPr>
+            <w:r>
+              <w:rPr>
+                <w:rFonts w:ascii="Arial" w:hAnsi="Arial" w:cs="Arial"/>
+                <w:color w:val="000000" w:themeColor="text1"/>
                 <w:lang w:val="en-US"/>
               </w:rPr>
               <w:t>7</w:t>
@@ -37330,11 +37454,15 @@
           <w:p>
             <w:pPr>
               <w:rPr>
-                <w:lang w:val="en-US"/>
-              </w:rPr>
-            </w:pPr>
-            <w:r>
-              <w:rPr>
+                <w:rFonts w:ascii="Arial" w:hAnsi="Arial" w:cs="Arial"/>
+                <w:color w:val="000000" w:themeColor="text1"/>
+                <w:lang w:val="en-US"/>
+              </w:rPr>
+            </w:pPr>
+            <w:r>
+              <w:rPr>
+                <w:rFonts w:ascii="Arial" w:hAnsi="Arial" w:cs="Arial"/>
+                <w:color w:val="000000" w:themeColor="text1"/>
                 <w:lang w:val="en-US"/>
               </w:rPr>
               <w:t>Tính Lương</w:t>
@@ -37349,11 +37477,15 @@
           <w:p>
             <w:pPr>
               <w:rPr>
-                <w:lang w:val="en-US"/>
-              </w:rPr>
-            </w:pPr>
-            <w:r>
-              <w:rPr>
+                <w:rFonts w:ascii="Arial" w:hAnsi="Arial" w:cs="Arial"/>
+                <w:color w:val="000000" w:themeColor="text1"/>
+                <w:lang w:val="en-US"/>
+              </w:rPr>
+            </w:pPr>
+            <w:r>
+              <w:rPr>
+                <w:rFonts w:ascii="Arial" w:hAnsi="Arial" w:cs="Arial"/>
+                <w:color w:val="000000" w:themeColor="text1"/>
                 <w:lang w:val="en-US"/>
               </w:rPr>
               <w:t>Màn hình chỉnh sửa cách tính lương cho Nhân Viên</w:t>
@@ -37370,11 +37502,15 @@
           <w:p>
             <w:pPr>
               <w:rPr>
-                <w:lang w:val="en-US"/>
-              </w:rPr>
-            </w:pPr>
-            <w:r>
-              <w:rPr>
+                <w:rFonts w:ascii="Arial" w:hAnsi="Arial" w:cs="Arial"/>
+                <w:color w:val="000000" w:themeColor="text1"/>
+                <w:lang w:val="en-US"/>
+              </w:rPr>
+            </w:pPr>
+            <w:r>
+              <w:rPr>
+                <w:rFonts w:ascii="Arial" w:hAnsi="Arial" w:cs="Arial"/>
+                <w:color w:val="000000" w:themeColor="text1"/>
                 <w:lang w:val="en-US"/>
               </w:rPr>
               <w:t>8</w:t>
@@ -37389,11 +37525,15 @@
           <w:p>
             <w:pPr>
               <w:rPr>
-                <w:lang w:val="en-US"/>
-              </w:rPr>
-            </w:pPr>
-            <w:r>
-              <w:rPr>
+                <w:rFonts w:ascii="Arial" w:hAnsi="Arial" w:cs="Arial"/>
+                <w:color w:val="000000" w:themeColor="text1"/>
+                <w:lang w:val="en-US"/>
+              </w:rPr>
+            </w:pPr>
+            <w:r>
+              <w:rPr>
+                <w:rFonts w:ascii="Arial" w:hAnsi="Arial" w:cs="Arial"/>
+                <w:color w:val="000000" w:themeColor="text1"/>
                 <w:lang w:val="en-US"/>
               </w:rPr>
               <w:t>Báo Cáo</w:t>
@@ -37408,11 +37548,15 @@
           <w:p>
             <w:pPr>
               <w:rPr>
-                <w:lang w:val="en-US"/>
-              </w:rPr>
-            </w:pPr>
-            <w:r>
-              <w:rPr>
+                <w:rFonts w:ascii="Arial" w:hAnsi="Arial" w:cs="Arial"/>
+                <w:color w:val="000000" w:themeColor="text1"/>
+                <w:lang w:val="en-US"/>
+              </w:rPr>
+            </w:pPr>
+            <w:r>
+              <w:rPr>
+                <w:rFonts w:ascii="Arial" w:hAnsi="Arial" w:cs="Arial"/>
+                <w:color w:val="000000" w:themeColor="text1"/>
                 <w:lang w:val="en-US"/>
               </w:rPr>
               <w:t>Màn hình hiển thị các báo cáo để người dung chọn báo cáo nào</w:t>
@@ -37429,11 +37573,15 @@
           <w:p>
             <w:pPr>
               <w:rPr>
-                <w:lang w:val="en-US"/>
-              </w:rPr>
-            </w:pPr>
-            <w:r>
-              <w:rPr>
+                <w:rFonts w:ascii="Arial" w:hAnsi="Arial" w:cs="Arial"/>
+                <w:color w:val="000000" w:themeColor="text1"/>
+                <w:lang w:val="en-US"/>
+              </w:rPr>
+            </w:pPr>
+            <w:r>
+              <w:rPr>
+                <w:rFonts w:ascii="Arial" w:hAnsi="Arial" w:cs="Arial"/>
+                <w:color w:val="000000" w:themeColor="text1"/>
                 <w:lang w:val="en-US"/>
               </w:rPr>
               <w:t>9</w:t>
@@ -37448,9 +37596,19 @@
           <w:p>
             <w:pPr>
               <w:rPr>
-                <w:lang w:val="en-US"/>
-              </w:rPr>
-            </w:pPr>
+                <w:rFonts w:ascii="Arial" w:hAnsi="Arial" w:cs="Arial"/>
+                <w:color w:val="000000" w:themeColor="text1"/>
+                <w:lang w:val="en-US"/>
+              </w:rPr>
+            </w:pPr>
+            <w:r>
+              <w:rPr>
+                <w:rFonts w:ascii="Arial" w:hAnsi="Arial" w:cs="Arial"/>
+                <w:color w:val="000000" w:themeColor="text1"/>
+                <w:lang w:val="en-US"/>
+              </w:rPr>
+              <w:t>Hệ Thống</w:t>
+            </w:r>
           </w:p>
         </w:tc>
         <w:tc>
@@ -37458,7 +37616,23 @@
             <w:tcW w:w="5705" w:type="dxa"/>
             <w:shd w:val="clear" w:color="auto" w:fill="auto"/>
           </w:tcPr>
-          <w:p/>
+          <w:p>
+            <w:pPr>
+              <w:rPr>
+                <w:rFonts w:ascii="Arial" w:hAnsi="Arial" w:cs="Arial"/>
+                <w:color w:val="000000" w:themeColor="text1"/>
+                <w:lang w:val="en-US"/>
+              </w:rPr>
+            </w:pPr>
+            <w:r>
+              <w:rPr>
+                <w:rFonts w:ascii="Arial" w:hAnsi="Arial" w:cs="Arial"/>
+                <w:color w:val="000000" w:themeColor="text1"/>
+                <w:lang w:val="en-US"/>
+              </w:rPr>
+              <w:t>Chỉnh sửa các tùy chọn của ứng dụng</w:t>
+            </w:r>
+          </w:p>
         </w:tc>
       </w:tr>
     </w:tbl>
@@ -37467,12 +37641,16 @@
         <w:pStyle w:val="Heading3"/>
         <w:ind w:left="1224" w:hanging="504"/>
         <w:rPr>
+          <w:rFonts w:cs="Arial"/>
+          <w:color w:val="000000" w:themeColor="text1"/>
           <w:lang w:val="en-US"/>
         </w:rPr>
       </w:pPr>
       <w:bookmarkStart w:id="23" w:name="_Toc334194259"/>
       <w:r>
         <w:rPr>
+          <w:rFonts w:cs="Arial"/>
+          <w:color w:val="000000" w:themeColor="text1"/>
           <w:lang w:val="en-US"/>
         </w:rPr>
         <w:t>Đặc tả các màn hình giao diện</w:t>
@@ -37480,77 +37658,1118 @@
       <w:bookmarkEnd w:id="23"/>
     </w:p>
     <w:p>
+      <w:pPr>
+        <w:rPr>
+          <w:rFonts w:ascii="Arial" w:hAnsi="Arial" w:cs="Arial"/>
+          <w:color w:val="000000" w:themeColor="text1"/>
+        </w:rPr>
+      </w:pPr>
       <w:r>
         <w:rPr>
+          <w:rFonts w:ascii="Arial" w:hAnsi="Arial" w:cs="Arial"/>
           <w:i/>
-          <w:color w:val="0000FF"/>
+          <w:color w:val="000000" w:themeColor="text1"/>
         </w:rPr>
         <w:t>[</w:t>
       </w:r>
       <w:r>
         <w:rPr>
+          <w:rFonts w:ascii="Arial" w:hAnsi="Arial" w:cs="Arial"/>
           <w:b/>
           <w:i/>
-          <w:color w:val="0000FF"/>
+          <w:color w:val="000000" w:themeColor="text1"/>
         </w:rPr>
-        <w:t xml:space="preserve">Sinh viên chọn và trình bày đặc tả </w:t>
+        <w:t xml:space="preserve">Sinh viên chọn và trình bày đặc tả của 4-5 màn hình quan trọng nhất. </w:t>
       </w:r>
       <w:r>
         <w:rPr>
-          <w:b/>
+          <w:rFonts w:ascii="Arial" w:hAnsi="Arial" w:cs="Arial"/>
           <w:i/>
-          <w:color w:val="0000FF"/>
+          <w:color w:val="000000" w:themeColor="text1"/>
         </w:rPr>
-        <w:t>của 4-5</w:t>
+        <w:t>Các màn hình khác chỉ cần để hình vẽ thiết kế giao diện của màn hình]</w:t>
+      </w:r>
+    </w:p>
+    <w:p>
+      <w:pPr>
+        <w:pStyle w:val="Heading4"/>
+        <w:rPr>
+          <w:rFonts w:cs="Arial"/>
+          <w:color w:val="000000" w:themeColor="text1"/>
+        </w:rPr>
+      </w:pPr>
+      <w:r>
+        <w:rPr>
+          <w:rFonts w:cs="Arial"/>
+          <w:color w:val="000000" w:themeColor="text1"/>
+        </w:rPr>
+        <w:t>Màn hình Đăng Nhập</w:t>
+      </w:r>
+    </w:p>
+    <w:p>
+      <w:pPr>
+        <w:rPr>
+          <w:rFonts w:ascii="Arial" w:hAnsi="Arial" w:cs="Arial"/>
+          <w:color w:val="000000" w:themeColor="text1"/>
+          <w:lang w:val="en-US"/>
+        </w:rPr>
+      </w:pPr>
+      <w:r>
+        <w:rPr>
+          <w:rFonts w:ascii="Arial" w:hAnsi="Arial" w:cs="Arial"/>
+          <w:noProof/>
+          <w:color w:val="000000" w:themeColor="text1"/>
+          <w:lang w:val="en-US"/>
+        </w:rPr>
+        <w:lastRenderedPageBreak/>
+        <w:drawing>
+          <wp:inline distT="0" distB="0" distL="0" distR="0" wp14:anchorId="39BB2108" wp14:editId="5AEF0360">
+            <wp:extent cx="4791075" cy="2886075"/>
+            <wp:effectExtent l="0" t="0" r="9525" b="9525"/>
+            <wp:docPr id="21" name="Picture 21"/>
+            <wp:cNvGraphicFramePr>
+              <a:graphicFrameLocks xmlns:a="http://schemas.openxmlformats.org/drawingml/2006/main" noChangeAspect="1"/>
+            </wp:cNvGraphicFramePr>
+            <a:graphic xmlns:a="http://schemas.openxmlformats.org/drawingml/2006/main">
+              <a:graphicData uri="http://schemas.openxmlformats.org/drawingml/2006/picture">
+                <pic:pic xmlns:pic="http://schemas.openxmlformats.org/drawingml/2006/picture">
+                  <pic:nvPicPr>
+                    <pic:cNvPr id="1" name=""/>
+                    <pic:cNvPicPr/>
+                  </pic:nvPicPr>
+                  <pic:blipFill>
+                    <a:blip r:embed="rId13"/>
+                    <a:stretch>
+                      <a:fillRect/>
+                    </a:stretch>
+                  </pic:blipFill>
+                  <pic:spPr>
+                    <a:xfrm>
+                      <a:off x="0" y="0"/>
+                      <a:ext cx="4791075" cy="2886075"/>
+                    </a:xfrm>
+                    <a:prstGeom prst="rect">
+                      <a:avLst/>
+                    </a:prstGeom>
+                  </pic:spPr>
+                </pic:pic>
+              </a:graphicData>
+            </a:graphic>
+          </wp:inline>
+        </w:drawing>
+      </w:r>
+    </w:p>
+    <w:p>
+      <w:pPr>
+        <w:pStyle w:val="ListParagraph"/>
+        <w:numPr>
+          <w:ilvl w:val="0"/>
+          <w:numId w:val="44"/>
+        </w:numPr>
+        <w:rPr>
+          <w:rFonts w:ascii="Arial" w:hAnsi="Arial" w:cs="Arial"/>
+          <w:color w:val="000000" w:themeColor="text1"/>
+          <w:lang w:val="en-US"/>
+        </w:rPr>
+      </w:pPr>
+      <w:r>
+        <w:rPr>
+          <w:rFonts w:ascii="Arial" w:hAnsi="Arial" w:cs="Arial"/>
+          <w:color w:val="000000" w:themeColor="text1"/>
+          <w:lang w:val="en-US"/>
+        </w:rPr>
+        <w:t>Nhập tên tài khoản</w:t>
+      </w:r>
+    </w:p>
+    <w:p>
+      <w:pPr>
+        <w:pStyle w:val="ListParagraph"/>
+        <w:numPr>
+          <w:ilvl w:val="0"/>
+          <w:numId w:val="44"/>
+        </w:numPr>
+        <w:rPr>
+          <w:rFonts w:ascii="Arial" w:hAnsi="Arial" w:cs="Arial"/>
+          <w:color w:val="000000" w:themeColor="text1"/>
+          <w:lang w:val="en-US"/>
+        </w:rPr>
+      </w:pPr>
+      <w:r>
+        <w:rPr>
+          <w:rFonts w:ascii="Arial" w:hAnsi="Arial" w:cs="Arial"/>
+          <w:color w:val="000000" w:themeColor="text1"/>
+          <w:lang w:val="en-US"/>
+        </w:rPr>
+        <w:t>Chọn nút đăng nhập để nếu muốn kết nối</w:t>
+      </w:r>
+    </w:p>
+    <w:p>
+      <w:pPr>
+        <w:pStyle w:val="ListParagraph"/>
+        <w:numPr>
+          <w:ilvl w:val="0"/>
+          <w:numId w:val="44"/>
+        </w:numPr>
+        <w:rPr>
+          <w:rFonts w:ascii="Arial" w:hAnsi="Arial" w:cs="Arial"/>
+          <w:color w:val="000000" w:themeColor="text1"/>
+          <w:lang w:val="en-US"/>
+        </w:rPr>
+      </w:pPr>
+      <w:r>
+        <w:rPr>
+          <w:rFonts w:ascii="Arial" w:hAnsi="Arial" w:cs="Arial"/>
+          <w:color w:val="000000" w:themeColor="text1"/>
+          <w:lang w:val="en-US"/>
+        </w:rPr>
+        <w:t>Hoặc chọn nút thoát để thoát khỏi màn hình</w:t>
+      </w:r>
+    </w:p>
+    <w:p>
+      <w:pPr>
+        <w:pStyle w:val="Heading4"/>
+        <w:numPr>
+          <w:ilvl w:val="0"/>
+          <w:numId w:val="0"/>
+        </w:numPr>
+        <w:rPr>
+          <w:rFonts w:cs="Arial"/>
+          <w:i/>
+          <w:color w:val="000000" w:themeColor="text1"/>
+          <w:lang w:val="en-US"/>
+        </w:rPr>
+      </w:pPr>
+      <w:r>
+        <w:rPr>
+          <w:rFonts w:cs="Arial"/>
+          <w:noProof/>
+          <w:color w:val="000000" w:themeColor="text1"/>
+          <w:lang w:val="en-US"/>
+        </w:rPr>
+        <w:drawing>
+          <wp:inline distT="0" distB="0" distL="0" distR="0" wp14:anchorId="1E61610E" wp14:editId="18D50E23">
+            <wp:extent cx="4791075" cy="2886075"/>
+            <wp:effectExtent l="0" t="0" r="9525" b="9525"/>
+            <wp:docPr id="20" name="Picture 20"/>
+            <wp:cNvGraphicFramePr>
+              <a:graphicFrameLocks xmlns:a="http://schemas.openxmlformats.org/drawingml/2006/main" noChangeAspect="1"/>
+            </wp:cNvGraphicFramePr>
+            <a:graphic xmlns:a="http://schemas.openxmlformats.org/drawingml/2006/main">
+              <a:graphicData uri="http://schemas.openxmlformats.org/drawingml/2006/picture">
+                <pic:pic xmlns:pic="http://schemas.openxmlformats.org/drawingml/2006/picture">
+                  <pic:nvPicPr>
+                    <pic:cNvPr id="1" name=""/>
+                    <pic:cNvPicPr/>
+                  </pic:nvPicPr>
+                  <pic:blipFill>
+                    <a:blip r:embed="rId14"/>
+                    <a:stretch>
+                      <a:fillRect/>
+                    </a:stretch>
+                  </pic:blipFill>
+                  <pic:spPr>
+                    <a:xfrm>
+                      <a:off x="0" y="0"/>
+                      <a:ext cx="4791075" cy="2886075"/>
+                    </a:xfrm>
+                    <a:prstGeom prst="rect">
+                      <a:avLst/>
+                    </a:prstGeom>
+                  </pic:spPr>
+                </pic:pic>
+              </a:graphicData>
+            </a:graphic>
+          </wp:inline>
+        </w:drawing>
       </w:r>
       <w:r>
         <w:rPr>
-          <w:b/>
+          <w:rFonts w:cs="Arial"/>
           <w:i/>
-          <w:color w:val="0000FF"/>
+          <w:color w:val="000000" w:themeColor="text1"/>
+          <w:lang w:val="en-US"/>
         </w:rPr>
-        <w:t xml:space="preserve"> màn hình </w:t>
+        <w:t xml:space="preserve"> </w:t>
+      </w:r>
+    </w:p>
+    <w:p>
+      <w:pPr>
+        <w:pStyle w:val="ListParagraph"/>
+        <w:numPr>
+          <w:ilvl w:val="2"/>
+          <w:numId w:val="44"/>
+        </w:numPr>
+        <w:rPr>
+          <w:rFonts w:ascii="Arial" w:hAnsi="Arial" w:cs="Arial"/>
+          <w:color w:val="000000" w:themeColor="text1"/>
+          <w:lang w:val="en-US"/>
+        </w:rPr>
+      </w:pPr>
+      <w:r>
+        <w:rPr>
+          <w:rFonts w:ascii="Arial" w:hAnsi="Arial" w:cs="Arial"/>
+          <w:color w:val="000000" w:themeColor="text1"/>
+          <w:lang w:val="en-US"/>
+        </w:rPr>
+        <w:t>Nhập mật khẩu</w:t>
+      </w:r>
+    </w:p>
+    <w:p>
+      <w:pPr>
+        <w:pStyle w:val="ListParagraph"/>
+        <w:numPr>
+          <w:ilvl w:val="2"/>
+          <w:numId w:val="44"/>
+        </w:numPr>
+        <w:rPr>
+          <w:rFonts w:ascii="Arial" w:hAnsi="Arial" w:cs="Arial"/>
+          <w:color w:val="000000" w:themeColor="text1"/>
+          <w:lang w:val="en-US"/>
+        </w:rPr>
+      </w:pPr>
+      <w:r>
+        <w:rPr>
+          <w:rFonts w:ascii="Arial" w:hAnsi="Arial" w:cs="Arial"/>
+          <w:color w:val="000000" w:themeColor="text1"/>
+          <w:lang w:val="en-US"/>
+        </w:rPr>
+        <w:t>Chọn nút đăng nhập</w:t>
+      </w:r>
+    </w:p>
+    <w:p>
+      <w:pPr>
+        <w:pStyle w:val="ListParagraph"/>
+        <w:numPr>
+          <w:ilvl w:val="2"/>
+          <w:numId w:val="44"/>
+        </w:numPr>
+        <w:rPr>
+          <w:rFonts w:ascii="Arial" w:hAnsi="Arial" w:cs="Arial"/>
+          <w:color w:val="000000" w:themeColor="text1"/>
+          <w:lang w:val="en-US"/>
+        </w:rPr>
+      </w:pPr>
+      <w:r>
+        <w:rPr>
+          <w:rFonts w:ascii="Arial" w:hAnsi="Arial" w:cs="Arial"/>
+          <w:color w:val="000000" w:themeColor="text1"/>
+          <w:lang w:val="en-US"/>
+        </w:rPr>
+        <w:t>Hoặc nút thoát để ra khỏi màn hình</w:t>
+      </w:r>
+    </w:p>
+    <w:p>
+      <w:pPr>
+        <w:spacing w:line="360" w:lineRule="auto"/>
+        <w:jc w:val="both"/>
+        <w:rPr>
+          <w:rFonts w:ascii="Arial" w:hAnsi="Arial" w:cs="Arial"/>
+          <w:color w:val="000000" w:themeColor="text1"/>
+          <w:lang w:val="en-US"/>
+        </w:rPr>
+      </w:pPr>
+    </w:p>
+    <w:p>
+      <w:pPr>
+        <w:pStyle w:val="Heading4"/>
+        <w:rPr>
+          <w:rFonts w:cs="Arial"/>
+          <w:color w:val="000000" w:themeColor="text1"/>
+          <w:lang w:val="en-US"/>
+        </w:rPr>
+      </w:pPr>
+      <w:r>
+        <w:rPr>
+          <w:rFonts w:cs="Arial"/>
+          <w:color w:val="000000" w:themeColor="text1"/>
+          <w:lang w:val="en-US"/>
+        </w:rPr>
+        <w:t>Màn hình Giao Diện Chính</w:t>
+      </w:r>
+    </w:p>
+    <w:p>
+      <w:pPr>
+        <w:spacing w:line="360" w:lineRule="auto"/>
+        <w:jc w:val="both"/>
+        <w:rPr>
+          <w:rFonts w:ascii="Arial" w:hAnsi="Arial" w:cs="Arial"/>
+          <w:color w:val="000000" w:themeColor="text1"/>
+          <w:lang w:val="en-US"/>
+        </w:rPr>
+      </w:pPr>
+      <w:r>
+        <w:rPr>
+          <w:rFonts w:ascii="Arial" w:hAnsi="Arial" w:cs="Arial"/>
+          <w:noProof/>
+          <w:color w:val="000000" w:themeColor="text1"/>
+          <w:lang w:val="en-US"/>
+        </w:rPr>
+        <w:lastRenderedPageBreak/>
+        <w:drawing>
+          <wp:inline distT="0" distB="0" distL="0" distR="0" wp14:anchorId="408C0319" wp14:editId="565F9A44">
+            <wp:extent cx="6000750" cy="3131820"/>
+            <wp:effectExtent l="0" t="0" r="0" b="0"/>
+            <wp:docPr id="8" name="Hình ảnh 8"/>
+            <wp:cNvGraphicFramePr>
+              <a:graphicFrameLocks xmlns:a="http://schemas.openxmlformats.org/drawingml/2006/main" noChangeAspect="1"/>
+            </wp:cNvGraphicFramePr>
+            <a:graphic xmlns:a="http://schemas.openxmlformats.org/drawingml/2006/main">
+              <a:graphicData uri="http://schemas.openxmlformats.org/drawingml/2006/picture">
+                <pic:pic xmlns:pic="http://schemas.openxmlformats.org/drawingml/2006/picture">
+                  <pic:nvPicPr>
+                    <pic:cNvPr id="8" name="Capture.PNG"/>
+                    <pic:cNvPicPr/>
+                  </pic:nvPicPr>
+                  <pic:blipFill>
+                    <a:blip r:embed="rId15">
+                      <a:extLst>
+                        <a:ext uri="{28A0092B-C50C-407E-A947-70E740481C1C}">
+                          <a14:useLocalDpi xmlns:a14="http://schemas.microsoft.com/office/drawing/2010/main" val="0"/>
+                        </a:ext>
+                      </a:extLst>
+                    </a:blip>
+                    <a:stretch>
+                      <a:fillRect/>
+                    </a:stretch>
+                  </pic:blipFill>
+                  <pic:spPr>
+                    <a:xfrm>
+                      <a:off x="0" y="0"/>
+                      <a:ext cx="6000750" cy="3131820"/>
+                    </a:xfrm>
+                    <a:prstGeom prst="rect">
+                      <a:avLst/>
+                    </a:prstGeom>
+                  </pic:spPr>
+                </pic:pic>
+              </a:graphicData>
+            </a:graphic>
+          </wp:inline>
+        </w:drawing>
+      </w:r>
+    </w:p>
+    <w:p>
+      <w:pPr>
+        <w:pStyle w:val="ListParagraph"/>
+        <w:numPr>
+          <w:ilvl w:val="0"/>
+          <w:numId w:val="45"/>
+        </w:numPr>
+        <w:spacing w:line="360" w:lineRule="auto"/>
+        <w:jc w:val="both"/>
+        <w:rPr>
+          <w:rFonts w:ascii="Arial" w:hAnsi="Arial" w:cs="Arial"/>
+          <w:color w:val="000000" w:themeColor="text1"/>
+          <w:lang w:val="en-US"/>
+        </w:rPr>
+      </w:pPr>
+      <w:r>
+        <w:rPr>
+          <w:rFonts w:ascii="Arial" w:hAnsi="Arial" w:cs="Arial"/>
+          <w:color w:val="000000" w:themeColor="text1"/>
+          <w:lang w:val="en-US"/>
+        </w:rPr>
+        <w:t xml:space="preserve">Employees Search : để hiển thị ra màn hình tìm kiếm nhân viên </w:t>
+      </w:r>
+    </w:p>
+    <w:p>
+      <w:pPr>
+        <w:pStyle w:val="ListParagraph"/>
+        <w:numPr>
+          <w:ilvl w:val="0"/>
+          <w:numId w:val="45"/>
+        </w:numPr>
+        <w:spacing w:line="360" w:lineRule="auto"/>
+        <w:jc w:val="both"/>
+        <w:rPr>
+          <w:rFonts w:ascii="Arial" w:hAnsi="Arial" w:cs="Arial"/>
+          <w:color w:val="000000" w:themeColor="text1"/>
+          <w:lang w:val="en-US"/>
+        </w:rPr>
+      </w:pPr>
+      <w:r>
+        <w:rPr>
+          <w:rFonts w:ascii="Arial" w:hAnsi="Arial" w:cs="Arial"/>
+          <w:color w:val="000000" w:themeColor="text1"/>
+          <w:lang w:val="en-US"/>
+        </w:rPr>
+        <w:t xml:space="preserve">Employees Selector : để hiển thị ra màn hình chọn nhân viên </w:t>
+      </w:r>
+    </w:p>
+    <w:p>
+      <w:pPr>
+        <w:pStyle w:val="ListParagraph"/>
+        <w:numPr>
+          <w:ilvl w:val="0"/>
+          <w:numId w:val="45"/>
+        </w:numPr>
+        <w:spacing w:line="360" w:lineRule="auto"/>
+        <w:jc w:val="both"/>
+        <w:rPr>
+          <w:rFonts w:ascii="Arial" w:hAnsi="Arial" w:cs="Arial"/>
+          <w:color w:val="000000" w:themeColor="text1"/>
+          <w:lang w:val="en-US"/>
+        </w:rPr>
+      </w:pPr>
+      <w:r>
+        <w:rPr>
+          <w:rFonts w:ascii="Arial" w:hAnsi="Arial" w:cs="Arial"/>
+          <w:color w:val="000000" w:themeColor="text1"/>
+          <w:lang w:val="en-US"/>
+        </w:rPr>
+        <w:t xml:space="preserve">Add Employees : để hiển thị ra màn hình them nhân viên </w:t>
+      </w:r>
+    </w:p>
+    <w:p>
+      <w:pPr>
+        <w:pStyle w:val="ListParagraph"/>
+        <w:numPr>
+          <w:ilvl w:val="0"/>
+          <w:numId w:val="45"/>
+        </w:numPr>
+        <w:spacing w:line="360" w:lineRule="auto"/>
+        <w:jc w:val="both"/>
+        <w:rPr>
+          <w:rFonts w:ascii="Arial" w:hAnsi="Arial" w:cs="Arial"/>
+          <w:color w:val="000000" w:themeColor="text1"/>
+          <w:lang w:val="en-US"/>
+        </w:rPr>
+      </w:pPr>
+      <w:r>
+        <w:rPr>
+          <w:rFonts w:ascii="Arial" w:hAnsi="Arial" w:cs="Arial"/>
+          <w:color w:val="000000" w:themeColor="text1"/>
+          <w:lang w:val="en-US"/>
+        </w:rPr>
+        <w:t>Add Multiple Employees : để hiển thị ra màn hình them nhiều nhân viên</w:t>
+      </w:r>
+    </w:p>
+    <w:p>
+      <w:pPr>
+        <w:pStyle w:val="ListParagraph"/>
+        <w:numPr>
+          <w:ilvl w:val="0"/>
+          <w:numId w:val="45"/>
+        </w:numPr>
+        <w:spacing w:line="360" w:lineRule="auto"/>
+        <w:jc w:val="both"/>
+        <w:rPr>
+          <w:rFonts w:ascii="Arial" w:hAnsi="Arial" w:cs="Arial"/>
+          <w:color w:val="000000" w:themeColor="text1"/>
+          <w:lang w:val="en-US"/>
+        </w:rPr>
+      </w:pPr>
+      <w:r>
+        <w:rPr>
+          <w:rFonts w:ascii="Arial" w:hAnsi="Arial" w:cs="Arial"/>
+          <w:color w:val="000000" w:themeColor="text1"/>
+          <w:lang w:val="en-US"/>
+        </w:rPr>
+        <w:t xml:space="preserve">Edit Employees : để hiển thị ra màn hình chỉnh sửa nhân viên </w:t>
+      </w:r>
+    </w:p>
+    <w:p>
+      <w:pPr>
+        <w:pStyle w:val="ListParagraph"/>
+        <w:numPr>
+          <w:ilvl w:val="0"/>
+          <w:numId w:val="45"/>
+        </w:numPr>
+        <w:spacing w:line="360" w:lineRule="auto"/>
+        <w:jc w:val="both"/>
+        <w:rPr>
+          <w:rFonts w:ascii="Arial" w:hAnsi="Arial" w:cs="Arial"/>
+          <w:color w:val="000000" w:themeColor="text1"/>
+          <w:lang w:val="en-US"/>
+        </w:rPr>
+      </w:pPr>
+      <w:r>
+        <w:rPr>
+          <w:rFonts w:ascii="Arial" w:hAnsi="Arial" w:cs="Arial"/>
+          <w:color w:val="000000" w:themeColor="text1"/>
+          <w:lang w:val="en-US"/>
+        </w:rPr>
+        <w:t xml:space="preserve">Layoff Employees : để hiển thị ra màn hình sa thải nhân viên </w:t>
+      </w:r>
+    </w:p>
+    <w:p>
+      <w:pPr>
+        <w:pStyle w:val="ListParagraph"/>
+        <w:numPr>
+          <w:ilvl w:val="0"/>
+          <w:numId w:val="45"/>
+        </w:numPr>
+        <w:spacing w:line="360" w:lineRule="auto"/>
+        <w:jc w:val="both"/>
+        <w:rPr>
+          <w:rFonts w:ascii="Arial" w:hAnsi="Arial" w:cs="Arial"/>
+          <w:color w:val="000000" w:themeColor="text1"/>
+          <w:lang w:val="en-US"/>
+        </w:rPr>
+      </w:pPr>
+      <w:r>
+        <w:rPr>
+          <w:rFonts w:ascii="Arial" w:hAnsi="Arial" w:cs="Arial"/>
+          <w:color w:val="000000" w:themeColor="text1"/>
+          <w:lang w:val="en-US"/>
+        </w:rPr>
+        <w:t>Contract : để hiển thị ra màn hình thêm hợp đồng</w:t>
+      </w:r>
+    </w:p>
+    <w:p>
+      <w:pPr>
+        <w:pStyle w:val="ListParagraph"/>
+        <w:numPr>
+          <w:ilvl w:val="0"/>
+          <w:numId w:val="45"/>
+        </w:numPr>
+        <w:spacing w:line="360" w:lineRule="auto"/>
+        <w:jc w:val="both"/>
+        <w:rPr>
+          <w:rFonts w:ascii="Arial" w:hAnsi="Arial" w:cs="Arial"/>
+          <w:color w:val="000000" w:themeColor="text1"/>
+          <w:lang w:val="en-US"/>
+        </w:rPr>
+      </w:pPr>
+      <w:r>
+        <w:rPr>
+          <w:rFonts w:ascii="Arial" w:hAnsi="Arial" w:cs="Arial"/>
+          <w:color w:val="000000" w:themeColor="text1"/>
+          <w:lang w:val="en-US"/>
+        </w:rPr>
+        <w:t xml:space="preserve">Report : để hiển thị màn hình các loại báo cáo  </w:t>
+      </w:r>
+    </w:p>
+    <w:p>
+      <w:pPr>
+        <w:pStyle w:val="Heading4"/>
+        <w:rPr>
+          <w:rFonts w:cs="Arial"/>
+          <w:color w:val="000000" w:themeColor="text1"/>
+          <w:lang w:val="en-US"/>
+        </w:rPr>
+      </w:pPr>
+      <w:r>
+        <w:rPr>
+          <w:rFonts w:cs="Arial"/>
+          <w:color w:val="000000" w:themeColor="text1"/>
+          <w:lang w:val="en-US"/>
+        </w:rPr>
+        <w:t>Màn hình Quản Lý Nhân Viên</w:t>
+      </w:r>
+    </w:p>
+    <w:p>
+      <w:pPr>
+        <w:pStyle w:val="Heading5"/>
+        <w:rPr>
+          <w:rFonts w:ascii="Arial" w:hAnsi="Arial" w:cs="Arial"/>
+          <w:sz w:val="24"/>
+          <w:szCs w:val="24"/>
+          <w:lang w:val="en-US"/>
+        </w:rPr>
+      </w:pPr>
+      <w:r>
+        <w:rPr>
+          <w:sz w:val="24"/>
+          <w:szCs w:val="24"/>
+          <w:lang w:val="en-US"/>
+        </w:rPr>
+        <w:t xml:space="preserve"> </w:t>
       </w:r>
       <w:r>
         <w:rPr>
-          <w:b/>
-          <w:i/>
-          <w:color w:val="0000FF"/>
+          <w:rFonts w:ascii="Arial" w:hAnsi="Arial" w:cs="Arial"/>
+          <w:sz w:val="24"/>
+          <w:szCs w:val="24"/>
+          <w:lang w:val="en-US"/>
         </w:rPr>
-        <w:t>quan trọng nhất</w:t>
-      </w:r>
-      <w:r>
-        <w:rPr>
-          <w:b/>
-          <w:i/>
-          <w:color w:val="0000FF"/>
-        </w:rPr>
-        <w:t xml:space="preserve">. </w:t>
-      </w:r>
-      <w:r>
-        <w:rPr>
-          <w:i/>
-          <w:color w:val="0000FF"/>
-        </w:rPr>
-        <w:t>Các màn hình khác chỉ cần để hình vẽ thiết kế giao diện của màn hình</w:t>
-      </w:r>
-      <w:r>
-        <w:rPr>
-          <w:i/>
-          <w:color w:val="0000FF"/>
-        </w:rPr>
-        <w:t>]</w:t>
+        <w:t xml:space="preserve">Thêm Nhân Viên </w:t>
       </w:r>
     </w:p>
     <w:p>
       <w:pPr>
-        <w:pStyle w:val="Heading4"/>
         <w:rPr>
           <w:lang w:val="en-US"/>
         </w:rPr>
       </w:pPr>
       <w:r>
-        <w:t>Màn hình Đăng Nhập</w:t>
+        <w:rPr>
+          <w:noProof/>
+          <w:lang w:val="en-US"/>
+        </w:rPr>
+        <w:drawing>
+          <wp:inline distT="0" distB="0" distL="0" distR="0" wp14:anchorId="2CAE07C8" wp14:editId="2B6D5EC5">
+            <wp:extent cx="5732145" cy="3134360"/>
+            <wp:effectExtent l="0" t="0" r="1905" b="8890"/>
+            <wp:docPr id="9" name="Hình ảnh 9"/>
+            <wp:cNvGraphicFramePr>
+              <a:graphicFrameLocks xmlns:a="http://schemas.openxmlformats.org/drawingml/2006/main" noChangeAspect="1"/>
+            </wp:cNvGraphicFramePr>
+            <a:graphic xmlns:a="http://schemas.openxmlformats.org/drawingml/2006/main">
+              <a:graphicData uri="http://schemas.openxmlformats.org/drawingml/2006/picture">
+                <pic:pic xmlns:pic="http://schemas.openxmlformats.org/drawingml/2006/picture">
+                  <pic:nvPicPr>
+                    <pic:cNvPr id="9" name="Capture.PNG"/>
+                    <pic:cNvPicPr/>
+                  </pic:nvPicPr>
+                  <pic:blipFill>
+                    <a:blip r:embed="rId16">
+                      <a:extLst>
+                        <a:ext uri="{28A0092B-C50C-407E-A947-70E740481C1C}">
+                          <a14:useLocalDpi xmlns:a14="http://schemas.microsoft.com/office/drawing/2010/main" val="0"/>
+                        </a:ext>
+                      </a:extLst>
+                    </a:blip>
+                    <a:stretch>
+                      <a:fillRect/>
+                    </a:stretch>
+                  </pic:blipFill>
+                  <pic:spPr>
+                    <a:xfrm>
+                      <a:off x="0" y="0"/>
+                      <a:ext cx="5732145" cy="3134360"/>
+                    </a:xfrm>
+                    <a:prstGeom prst="rect">
+                      <a:avLst/>
+                    </a:prstGeom>
+                  </pic:spPr>
+                </pic:pic>
+              </a:graphicData>
+            </a:graphic>
+          </wp:inline>
+        </w:drawing>
+      </w:r>
+    </w:p>
+    <w:p>
+      <w:pPr>
+        <w:rPr>
+          <w:rFonts w:ascii="Arial" w:hAnsi="Arial" w:cs="Arial"/>
+          <w:lang w:val="en-US"/>
+        </w:rPr>
+      </w:pPr>
+    </w:p>
+    <w:p>
+      <w:pPr>
+        <w:pStyle w:val="ListParagraph"/>
+        <w:numPr>
+          <w:ilvl w:val="0"/>
+          <w:numId w:val="46"/>
+        </w:numPr>
+        <w:rPr>
+          <w:rFonts w:ascii="Arial" w:hAnsi="Arial" w:cs="Arial"/>
+          <w:lang w:val="en-US"/>
+        </w:rPr>
+      </w:pPr>
+      <w:r>
+        <w:rPr>
+          <w:rFonts w:ascii="Arial" w:hAnsi="Arial" w:cs="Arial"/>
+          <w:lang w:val="en-US"/>
+        </w:rPr>
+        <w:t xml:space="preserve">Add New : Bấm nút này sao khi đã điền đầy đủ thông tin </w:t>
+      </w:r>
+    </w:p>
+    <w:p>
+      <w:pPr>
+        <w:pStyle w:val="ListParagraph"/>
+        <w:numPr>
+          <w:ilvl w:val="0"/>
+          <w:numId w:val="46"/>
+        </w:numPr>
+        <w:rPr>
+          <w:rFonts w:ascii="Arial" w:hAnsi="Arial" w:cs="Arial"/>
+          <w:lang w:val="en-US"/>
+        </w:rPr>
+      </w:pPr>
+      <w:r>
+        <w:rPr>
+          <w:rFonts w:ascii="Arial" w:hAnsi="Arial" w:cs="Arial"/>
+          <w:lang w:val="en-US"/>
+        </w:rPr>
+        <w:t>Refresh Fields : Bấm nút này sẽ làm các ô đã điền trở lại trống</w:t>
+      </w:r>
+    </w:p>
+    <w:p>
+      <w:pPr>
+        <w:pStyle w:val="Heading5"/>
+        <w:rPr>
+          <w:rFonts w:ascii="Arial" w:hAnsi="Arial" w:cs="Arial"/>
+          <w:sz w:val="24"/>
+          <w:szCs w:val="24"/>
+          <w:lang w:val="en-US"/>
+        </w:rPr>
+      </w:pPr>
+      <w:r>
+        <w:rPr>
+          <w:rFonts w:ascii="Arial" w:hAnsi="Arial" w:cs="Arial"/>
+          <w:sz w:val="24"/>
+          <w:szCs w:val="24"/>
+          <w:lang w:val="en-US"/>
+        </w:rPr>
+        <w:t>Thêm Nhiều Nhân Viên</w:t>
+      </w:r>
+    </w:p>
+    <w:p>
+      <w:pPr>
+        <w:rPr>
+          <w:lang w:val="en-US"/>
+        </w:rPr>
+      </w:pPr>
+      <w:r>
+        <w:rPr>
+          <w:noProof/>
+          <w:lang w:val="en-US"/>
+        </w:rPr>
+        <w:drawing>
+          <wp:inline distT="0" distB="0" distL="0" distR="0" wp14:anchorId="1DD9809D" wp14:editId="3C27C0BB">
+            <wp:extent cx="5732145" cy="3140075"/>
+            <wp:effectExtent l="0" t="0" r="1905" b="3175"/>
+            <wp:docPr id="10" name="Hình ảnh 10"/>
+            <wp:cNvGraphicFramePr>
+              <a:graphicFrameLocks xmlns:a="http://schemas.openxmlformats.org/drawingml/2006/main" noChangeAspect="1"/>
+            </wp:cNvGraphicFramePr>
+            <a:graphic xmlns:a="http://schemas.openxmlformats.org/drawingml/2006/main">
+              <a:graphicData uri="http://schemas.openxmlformats.org/drawingml/2006/picture">
+                <pic:pic xmlns:pic="http://schemas.openxmlformats.org/drawingml/2006/picture">
+                  <pic:nvPicPr>
+                    <pic:cNvPr id="10" name="Capture.PNG"/>
+                    <pic:cNvPicPr/>
+                  </pic:nvPicPr>
+                  <pic:blipFill>
+                    <a:blip r:embed="rId17">
+                      <a:extLst>
+                        <a:ext uri="{28A0092B-C50C-407E-A947-70E740481C1C}">
+                          <a14:useLocalDpi xmlns:a14="http://schemas.microsoft.com/office/drawing/2010/main" val="0"/>
+                        </a:ext>
+                      </a:extLst>
+                    </a:blip>
+                    <a:stretch>
+                      <a:fillRect/>
+                    </a:stretch>
+                  </pic:blipFill>
+                  <pic:spPr>
+                    <a:xfrm>
+                      <a:off x="0" y="0"/>
+                      <a:ext cx="5732145" cy="3140075"/>
+                    </a:xfrm>
+                    <a:prstGeom prst="rect">
+                      <a:avLst/>
+                    </a:prstGeom>
+                  </pic:spPr>
+                </pic:pic>
+              </a:graphicData>
+            </a:graphic>
+          </wp:inline>
+        </w:drawing>
+      </w:r>
+    </w:p>
+    <w:p>
+      <w:pPr>
+        <w:rPr>
+          <w:rFonts w:ascii="Arial" w:hAnsi="Arial" w:cs="Arial"/>
+          <w:lang w:val="en-US"/>
+        </w:rPr>
+      </w:pPr>
+    </w:p>
+    <w:p>
+      <w:pPr>
+        <w:pStyle w:val="ListParagraph"/>
+        <w:numPr>
+          <w:ilvl w:val="0"/>
+          <w:numId w:val="47"/>
+        </w:numPr>
+        <w:rPr>
+          <w:rFonts w:ascii="Arial" w:hAnsi="Arial" w:cs="Arial"/>
+          <w:lang w:val="en-US"/>
+        </w:rPr>
+      </w:pPr>
+      <w:r>
+        <w:rPr>
+          <w:rFonts w:ascii="Arial" w:hAnsi="Arial" w:cs="Arial"/>
+          <w:lang w:val="en-US"/>
+        </w:rPr>
+        <w:t>Nút chọn file ( số 1 trong hình ) : Dùng để chọn file Excel chứa nhiều nhân viên</w:t>
+      </w:r>
+    </w:p>
+    <w:p>
+      <w:pPr>
+        <w:pStyle w:val="ListParagraph"/>
+        <w:numPr>
+          <w:ilvl w:val="0"/>
+          <w:numId w:val="47"/>
+        </w:numPr>
+        <w:rPr>
+          <w:rFonts w:ascii="Arial" w:hAnsi="Arial" w:cs="Arial"/>
+          <w:lang w:val="en-US"/>
+        </w:rPr>
+      </w:pPr>
+      <w:r>
+        <w:rPr>
+          <w:rFonts w:ascii="Arial" w:hAnsi="Arial" w:cs="Arial"/>
+          <w:lang w:val="en-US"/>
+        </w:rPr>
+        <w:t>Nút Add (số 2 trong hình ) : Dùng để thêm nhiều nhân viên sau khi đã chọn file</w:t>
+      </w:r>
+    </w:p>
+    <w:p>
+      <w:pPr>
+        <w:pStyle w:val="Heading5"/>
+        <w:rPr>
+          <w:rFonts w:ascii="Arial" w:hAnsi="Arial" w:cs="Arial"/>
+          <w:sz w:val="24"/>
+          <w:szCs w:val="24"/>
+          <w:lang w:val="en-US"/>
+        </w:rPr>
+      </w:pPr>
+      <w:r>
+        <w:rPr>
+          <w:rFonts w:ascii="Arial" w:hAnsi="Arial" w:cs="Arial"/>
+          <w:sz w:val="24"/>
+          <w:szCs w:val="24"/>
+          <w:lang w:val="en-US"/>
+        </w:rPr>
+        <w:t>Chỉnh Sửa Nhân Viên</w:t>
+      </w:r>
+    </w:p>
+    <w:p>
+      <w:pPr>
+        <w:rPr>
+          <w:lang w:val="en-US"/>
+        </w:rPr>
+      </w:pPr>
+      <w:r>
+        <w:rPr>
+          <w:noProof/>
+          <w:lang w:val="en-US"/>
+        </w:rPr>
+        <w:drawing>
+          <wp:inline distT="0" distB="0" distL="0" distR="0" wp14:anchorId="5C199A87" wp14:editId="5D4A09A7">
+            <wp:extent cx="5732145" cy="3351530"/>
+            <wp:effectExtent l="0" t="0" r="1905" b="1270"/>
+            <wp:docPr id="11" name="Hình ảnh 11"/>
+            <wp:cNvGraphicFramePr>
+              <a:graphicFrameLocks xmlns:a="http://schemas.openxmlformats.org/drawingml/2006/main" noChangeAspect="1"/>
+            </wp:cNvGraphicFramePr>
+            <a:graphic xmlns:a="http://schemas.openxmlformats.org/drawingml/2006/main">
+              <a:graphicData uri="http://schemas.openxmlformats.org/drawingml/2006/picture">
+                <pic:pic xmlns:pic="http://schemas.openxmlformats.org/drawingml/2006/picture">
+                  <pic:nvPicPr>
+                    <pic:cNvPr id="11" name="Capture.PNG"/>
+                    <pic:cNvPicPr/>
+                  </pic:nvPicPr>
+                  <pic:blipFill>
+                    <a:blip r:embed="rId18">
+                      <a:extLst>
+                        <a:ext uri="{28A0092B-C50C-407E-A947-70E740481C1C}">
+                          <a14:useLocalDpi xmlns:a14="http://schemas.microsoft.com/office/drawing/2010/main" val="0"/>
+                        </a:ext>
+                      </a:extLst>
+                    </a:blip>
+                    <a:stretch>
+                      <a:fillRect/>
+                    </a:stretch>
+                  </pic:blipFill>
+                  <pic:spPr>
+                    <a:xfrm>
+                      <a:off x="0" y="0"/>
+                      <a:ext cx="5732145" cy="3351530"/>
+                    </a:xfrm>
+                    <a:prstGeom prst="rect">
+                      <a:avLst/>
+                    </a:prstGeom>
+                  </pic:spPr>
+                </pic:pic>
+              </a:graphicData>
+            </a:graphic>
+          </wp:inline>
+        </w:drawing>
+      </w:r>
+    </w:p>
+    <w:p>
+      <w:pPr>
+        <w:rPr>
+          <w:rFonts w:ascii="Arial" w:hAnsi="Arial" w:cs="Arial"/>
+          <w:lang w:val="en-US"/>
+        </w:rPr>
+      </w:pPr>
+    </w:p>
+    <w:p>
+      <w:pPr>
+        <w:pStyle w:val="ListParagraph"/>
+        <w:numPr>
+          <w:ilvl w:val="0"/>
+          <w:numId w:val="48"/>
+        </w:numPr>
+        <w:rPr>
+          <w:rFonts w:ascii="Arial" w:hAnsi="Arial" w:cs="Arial"/>
+          <w:lang w:val="en-US"/>
+        </w:rPr>
+      </w:pPr>
+      <w:r>
+        <w:rPr>
+          <w:rFonts w:ascii="Arial" w:hAnsi="Arial" w:cs="Arial"/>
+          <w:lang w:val="en-US"/>
+        </w:rPr>
+        <w:t xml:space="preserve">Nút Update : Sau khi người dùng chọn nhân viên muốn thay đổi thông tin thì nút này sẽ cập nhật lại thông thin cho nhân viên đó </w:t>
+      </w:r>
+    </w:p>
+    <w:p>
+      <w:pPr>
+        <w:pStyle w:val="ListParagraph"/>
+        <w:numPr>
+          <w:ilvl w:val="0"/>
+          <w:numId w:val="48"/>
+        </w:numPr>
+        <w:rPr>
+          <w:rFonts w:ascii="Arial" w:hAnsi="Arial" w:cs="Arial"/>
+          <w:lang w:val="en-US"/>
+        </w:rPr>
+      </w:pPr>
+      <w:r>
+        <w:rPr>
+          <w:rFonts w:ascii="Arial" w:hAnsi="Arial" w:cs="Arial"/>
+          <w:lang w:val="en-US"/>
+        </w:rPr>
+        <w:t xml:space="preserve">Nút Refresh : Dùng để làm trống các ô </w:t>
+      </w:r>
+    </w:p>
+    <w:p>
+      <w:pPr>
+        <w:pStyle w:val="Heading5"/>
+        <w:rPr>
+          <w:rFonts w:ascii="Arial" w:hAnsi="Arial" w:cs="Arial"/>
+          <w:sz w:val="24"/>
+          <w:szCs w:val="24"/>
+          <w:lang w:val="en-US"/>
+        </w:rPr>
+      </w:pPr>
+      <w:r>
+        <w:rPr>
+          <w:rFonts w:ascii="Arial" w:hAnsi="Arial" w:cs="Arial"/>
+          <w:sz w:val="24"/>
+          <w:szCs w:val="24"/>
+          <w:lang w:val="en-US"/>
+        </w:rPr>
+        <w:t xml:space="preserve">Sa Thải Nhân Viên </w:t>
+      </w:r>
+    </w:p>
+    <w:p>
+      <w:pPr>
+        <w:rPr>
+          <w:lang w:val="en-US"/>
+        </w:rPr>
+      </w:pPr>
+      <w:r>
+        <w:rPr>
+          <w:noProof/>
+          <w:lang w:val="en-US"/>
+        </w:rPr>
+        <w:drawing>
+          <wp:inline distT="0" distB="0" distL="0" distR="0" wp14:anchorId="7C6138FC" wp14:editId="38D41C46">
+            <wp:extent cx="5732145" cy="3357880"/>
+            <wp:effectExtent l="0" t="0" r="1905" b="0"/>
+            <wp:docPr id="12" name="Hình ảnh 12"/>
+            <wp:cNvGraphicFramePr>
+              <a:graphicFrameLocks xmlns:a="http://schemas.openxmlformats.org/drawingml/2006/main" noChangeAspect="1"/>
+            </wp:cNvGraphicFramePr>
+            <a:graphic xmlns:a="http://schemas.openxmlformats.org/drawingml/2006/main">
+              <a:graphicData uri="http://schemas.openxmlformats.org/drawingml/2006/picture">
+                <pic:pic xmlns:pic="http://schemas.openxmlformats.org/drawingml/2006/picture">
+                  <pic:nvPicPr>
+                    <pic:cNvPr id="12" name="Capture.PNG"/>
+                    <pic:cNvPicPr/>
+                  </pic:nvPicPr>
+                  <pic:blipFill>
+                    <a:blip r:embed="rId19">
+                      <a:extLst>
+                        <a:ext uri="{28A0092B-C50C-407E-A947-70E740481C1C}">
+                          <a14:useLocalDpi xmlns:a14="http://schemas.microsoft.com/office/drawing/2010/main" val="0"/>
+                        </a:ext>
+                      </a:extLst>
+                    </a:blip>
+                    <a:stretch>
+                      <a:fillRect/>
+                    </a:stretch>
+                  </pic:blipFill>
+                  <pic:spPr>
+                    <a:xfrm>
+                      <a:off x="0" y="0"/>
+                      <a:ext cx="5732145" cy="3357880"/>
+                    </a:xfrm>
+                    <a:prstGeom prst="rect">
+                      <a:avLst/>
+                    </a:prstGeom>
+                  </pic:spPr>
+                </pic:pic>
+              </a:graphicData>
+            </a:graphic>
+          </wp:inline>
+        </w:drawing>
+      </w:r>
+    </w:p>
+    <w:p>
+      <w:pPr>
+        <w:rPr>
+          <w:rFonts w:ascii="Arial" w:hAnsi="Arial" w:cs="Arial"/>
+          <w:lang w:val="en-US"/>
+        </w:rPr>
+      </w:pPr>
+    </w:p>
+    <w:p>
+      <w:pPr>
+        <w:pStyle w:val="ListParagraph"/>
+        <w:numPr>
+          <w:ilvl w:val="0"/>
+          <w:numId w:val="49"/>
+        </w:numPr>
+        <w:rPr>
+          <w:rFonts w:ascii="Arial" w:hAnsi="Arial" w:cs="Arial"/>
+          <w:lang w:val="en-US"/>
+        </w:rPr>
+      </w:pPr>
+      <w:r>
+        <w:rPr>
+          <w:rFonts w:ascii="Arial" w:hAnsi="Arial" w:cs="Arial"/>
+          <w:lang w:val="en-US"/>
+        </w:rPr>
+        <w:t xml:space="preserve">Nút Layoff All : Là để sa thải toàn bộ nhân viên trong bảng </w:t>
+      </w:r>
+    </w:p>
+    <w:p>
+      <w:pPr>
+        <w:pStyle w:val="ListParagraph"/>
+        <w:numPr>
+          <w:ilvl w:val="0"/>
+          <w:numId w:val="49"/>
+        </w:numPr>
+        <w:rPr>
+          <w:rFonts w:ascii="Arial" w:hAnsi="Arial" w:cs="Arial"/>
+          <w:lang w:val="en-US"/>
+        </w:rPr>
+      </w:pPr>
+      <w:r>
+        <w:rPr>
+          <w:rFonts w:ascii="Arial" w:hAnsi="Arial" w:cs="Arial"/>
+          <w:lang w:val="en-US"/>
+        </w:rPr>
+        <w:t>Nút UnLayoff All : Nút này dùng để khôi phục các nhân viên đã sa thải trước đó</w:t>
+      </w:r>
+    </w:p>
+    <w:p>
+      <w:pPr>
+        <w:pStyle w:val="Heading4"/>
+        <w:rPr>
+          <w:rFonts w:cs="Arial"/>
+          <w:color w:val="000000" w:themeColor="text1"/>
+          <w:lang w:val="en-US"/>
+        </w:rPr>
+      </w:pPr>
+      <w:r>
+        <w:rPr>
+          <w:rFonts w:cs="Arial"/>
+          <w:color w:val="000000" w:themeColor="text1"/>
+          <w:lang w:val="en-US"/>
+        </w:rPr>
+        <w:t>Màn hình Quản Lý Lương</w:t>
       </w:r>
     </w:p>
     <w:p>
@@ -37627,125 +38846,42 @@
     </w:p>
     <w:p>
       <w:pPr>
-        <w:spacing w:line="360" w:lineRule="auto"/>
-        <w:jc w:val="both"/>
+        <w:pStyle w:val="Heading4"/>
         <w:rPr>
-          <w:color w:val="0000FF"/>
+          <w:rFonts w:cs="Arial"/>
+          <w:color w:val="000000" w:themeColor="text1"/>
           <w:lang w:val="en-US"/>
         </w:rPr>
       </w:pPr>
-    </w:p>
-    <w:p>
-      <w:pPr>
-        <w:pStyle w:val="Heading4"/>
+      <w:r>
         <w:rPr>
+          <w:rFonts w:cs="Arial"/>
+          <w:color w:val="000000" w:themeColor="text1"/>
           <w:lang w:val="en-US"/>
         </w:rPr>
-      </w:pPr>
-      <w:r>
-        <w:rPr>
-          <w:lang w:val="en-US"/>
-        </w:rPr>
-        <w:lastRenderedPageBreak/>
-        <w:t>Màn</w:t>
-      </w:r>
-      <w:r>
-        <w:rPr>
-          <w:lang w:val="en-US"/>
-        </w:rPr>
-        <w:t xml:space="preserve"> hình Giao Diện Chính</w:t>
+        <w:t>Màn hình Báo Cáo</w:t>
       </w:r>
     </w:p>
     <w:p>
       <w:pPr>
-        <w:spacing w:line="360" w:lineRule="auto"/>
-        <w:jc w:val="both"/>
         <w:rPr>
-          <w:i/>
-          <w:color w:val="0000FF"/>
+          <w:rFonts w:ascii="Arial" w:hAnsi="Arial" w:cs="Arial"/>
+          <w:color w:val="000000" w:themeColor="text1"/>
           <w:lang w:val="en-US"/>
         </w:rPr>
       </w:pPr>
       <w:r>
         <w:rPr>
-          <w:i/>
-          <w:color w:val="0000FF"/>
-        </w:rPr>
-        <w:t>[</w:t>
-      </w:r>
-      <w:r>
-        <w:rPr>
-          <w:i/>
-          <w:color w:val="0000FF"/>
-        </w:rPr>
-        <w:t xml:space="preserve">Với mỗi màn hình, mô tả rõ hình thức trình bày và các xử lý đối </w:t>
-      </w:r>
-      <w:r>
-        <w:rPr>
-          <w:i/>
-          <w:color w:val="0000FF"/>
-        </w:rPr>
-        <w:t>với từng biến cố trong màn hình. Kèm theo hình ảnh thiết kế của từng màn hình</w:t>
-      </w:r>
-      <w:r>
-        <w:rPr>
-          <w:i/>
-          <w:color w:val="0000FF"/>
-          <w:lang w:val="en-US"/>
-        </w:rPr>
-        <w:t xml:space="preserve"> (có thể sử dụng </w:t>
-      </w:r>
-      <w:r>
-        <w:rPr>
-          <w:b/>
-          <w:i/>
-          <w:color w:val="0000FF"/>
-          <w:lang w:val="en-US"/>
-        </w:rPr>
-        <w:t>Wireframe Studio, Axure RP hoặc chụp ảnh màn hình giao diện thật</w:t>
-      </w:r>
-      <w:r>
-        <w:rPr>
-          <w:i/>
-          <w:color w:val="0000FF"/>
-          <w:lang w:val="en-US"/>
-        </w:rPr>
-        <w:t>)</w:t>
-      </w:r>
-      <w:r>
-        <w:rPr>
-          <w:i/>
-          <w:color w:val="0000FF"/>
-        </w:rPr>
-        <w:t>]</w:t>
-      </w:r>
-      <w:r>
-        <w:rPr>
-          <w:i/>
-          <w:color w:val="0000FF"/>
-          <w:lang w:val="en-US"/>
-        </w:rPr>
-        <w:t xml:space="preserve"> </w:t>
-      </w:r>
-    </w:p>
-    <w:p>
-      <w:pPr>
-        <w:spacing w:line="360" w:lineRule="auto"/>
-        <w:jc w:val="both"/>
-        <w:rPr>
-          <w:lang w:val="en-US"/>
-        </w:rPr>
-      </w:pPr>
-      <w:r>
-        <w:rPr>
+          <w:rFonts w:ascii="Arial" w:hAnsi="Arial" w:cs="Arial"/>
           <w:noProof/>
+          <w:color w:val="000000" w:themeColor="text1"/>
           <w:lang w:val="en-US"/>
         </w:rPr>
         <w:drawing>
-          <wp:inline distT="0" distB="0" distL="0" distR="0">
-            <wp:extent cx="6000750" cy="3131820"/>
-            <wp:effectExtent l="0" t="0" r="0" b="0"/>
-            <wp:docPr id="8" name="Hình ảnh 8"/>
+          <wp:inline distT="0" distB="0" distL="0" distR="0" wp14:anchorId="3C4D85AB" wp14:editId="050DBB9B">
+            <wp:extent cx="5732145" cy="2876550"/>
+            <wp:effectExtent l="0" t="0" r="1905" b="0"/>
+            <wp:docPr id="1" name="Picture 1"/>
             <wp:cNvGraphicFramePr>
               <a:graphicFrameLocks xmlns:a="http://schemas.openxmlformats.org/drawingml/2006/main" noChangeAspect="1"/>
             </wp:cNvGraphicFramePr>
@@ -37753,17 +38889,11 @@
               <a:graphicData uri="http://schemas.openxmlformats.org/drawingml/2006/picture">
                 <pic:pic xmlns:pic="http://schemas.openxmlformats.org/drawingml/2006/picture">
                   <pic:nvPicPr>
-                    <pic:cNvPr id="8" name="Capture.PNG"/>
+                    <pic:cNvPr id="1" name=""/>
                     <pic:cNvPicPr/>
                   </pic:nvPicPr>
                   <pic:blipFill>
-                    <a:blip r:embed="rId13">
-                      <a:extLst>
-                        <a:ext uri="{28A0092B-C50C-407E-A947-70E740481C1C}">
-                          <a14:useLocalDpi xmlns:a14="http://schemas.microsoft.com/office/drawing/2010/main" val="0"/>
-                        </a:ext>
-                      </a:extLst>
-                    </a:blip>
+                    <a:blip r:embed="rId20"/>
                     <a:stretch>
                       <a:fillRect/>
                     </a:stretch>
@@ -37771,7 +38901,7 @@
                   <pic:spPr>
                     <a:xfrm>
                       <a:off x="0" y="0"/>
-                      <a:ext cx="6000750" cy="3131820"/>
+                      <a:ext cx="5732145" cy="2876550"/>
                     </a:xfrm>
                     <a:prstGeom prst="rect">
                       <a:avLst/>
@@ -37786,255 +38916,139 @@
     </w:p>
     <w:p>
       <w:pPr>
-        <w:spacing w:line="360" w:lineRule="auto"/>
-        <w:jc w:val="both"/>
         <w:rPr>
+          <w:rFonts w:ascii="Arial" w:hAnsi="Arial" w:cs="Arial"/>
+          <w:color w:val="000000" w:themeColor="text1"/>
           <w:lang w:val="en-US"/>
         </w:rPr>
       </w:pPr>
+    </w:p>
+    <w:p>
+      <w:pPr>
+        <w:pStyle w:val="ListParagraph"/>
+        <w:numPr>
+          <w:ilvl w:val="0"/>
+          <w:numId w:val="41"/>
+        </w:numPr>
+        <w:rPr>
+          <w:rFonts w:ascii="Arial" w:hAnsi="Arial" w:cs="Arial"/>
+          <w:color w:val="000000" w:themeColor="text1"/>
+          <w:lang w:val="en-US"/>
+        </w:rPr>
+      </w:pPr>
       <w:r>
         <w:rPr>
+          <w:rFonts w:ascii="Arial" w:hAnsi="Arial" w:cs="Arial"/>
+          <w:color w:val="000000" w:themeColor="text1"/>
           <w:lang w:val="en-US"/>
         </w:rPr>
-        <w:t xml:space="preserve">+ Employees Search : để hiển thị ra màn hình tìm kiếm nhân viên </w:t>
+        <w:t>Mở chức năng Báo Cáo trên menu công cụ</w:t>
       </w:r>
     </w:p>
     <w:p>
       <w:pPr>
-        <w:spacing w:line="360" w:lineRule="auto"/>
-        <w:jc w:val="both"/>
+        <w:pStyle w:val="ListParagraph"/>
+        <w:numPr>
+          <w:ilvl w:val="0"/>
+          <w:numId w:val="41"/>
+        </w:numPr>
         <w:rPr>
+          <w:rFonts w:ascii="Arial" w:hAnsi="Arial" w:cs="Arial"/>
+          <w:color w:val="000000" w:themeColor="text1"/>
           <w:lang w:val="en-US"/>
         </w:rPr>
       </w:pPr>
       <w:r>
         <w:rPr>
+          <w:rFonts w:ascii="Arial" w:hAnsi="Arial" w:cs="Arial"/>
+          <w:color w:val="000000" w:themeColor="text1"/>
           <w:lang w:val="en-US"/>
         </w:rPr>
-        <w:t xml:space="preserve">+ Employees Selector : để hiển thị ra màn hình chọn nhân viên </w:t>
+        <w:t>Chọn báo cáo muốn thực hiện</w:t>
       </w:r>
     </w:p>
     <w:p>
       <w:pPr>
-        <w:spacing w:line="360" w:lineRule="auto"/>
-        <w:jc w:val="both"/>
+        <w:pStyle w:val="ListParagraph"/>
+        <w:numPr>
+          <w:ilvl w:val="0"/>
+          <w:numId w:val="41"/>
+        </w:numPr>
         <w:rPr>
+          <w:rFonts w:ascii="Arial" w:hAnsi="Arial" w:cs="Arial"/>
+          <w:color w:val="000000" w:themeColor="text1"/>
           <w:lang w:val="en-US"/>
         </w:rPr>
       </w:pPr>
       <w:r>
         <w:rPr>
+          <w:rFonts w:ascii="Arial" w:hAnsi="Arial" w:cs="Arial"/>
+          <w:color w:val="000000" w:themeColor="text1"/>
           <w:lang w:val="en-US"/>
         </w:rPr>
-        <w:t xml:space="preserve">+ Add Employees : để hiển thị ra màn hình them nhân viên </w:t>
+        <w:t>Thêm tùy chọn báo cáo (nếu có)</w:t>
       </w:r>
     </w:p>
     <w:p>
       <w:pPr>
-        <w:spacing w:line="360" w:lineRule="auto"/>
-        <w:jc w:val="both"/>
+        <w:pStyle w:val="ListParagraph"/>
+        <w:numPr>
+          <w:ilvl w:val="0"/>
+          <w:numId w:val="41"/>
+        </w:numPr>
         <w:rPr>
+          <w:rFonts w:ascii="Arial" w:hAnsi="Arial" w:cs="Arial"/>
+          <w:color w:val="000000" w:themeColor="text1"/>
           <w:lang w:val="en-US"/>
         </w:rPr>
       </w:pPr>
       <w:r>
         <w:rPr>
+          <w:rFonts w:ascii="Arial" w:hAnsi="Arial" w:cs="Arial"/>
+          <w:color w:val="000000" w:themeColor="text1"/>
           <w:lang w:val="en-US"/>
         </w:rPr>
-        <w:t>+ Add Multiple Employees : để hiển thị ra màn hình them nhiều nhân viên</w:t>
+        <w:t>Ấn nút “Xuất Báo Cáo” trên giao diện.</w:t>
       </w:r>
     </w:p>
     <w:p>
       <w:pPr>
-        <w:spacing w:line="360" w:lineRule="auto"/>
-        <w:jc w:val="both"/>
+        <w:pStyle w:val="Heading4"/>
         <w:rPr>
+          <w:rFonts w:cs="Arial"/>
+          <w:color w:val="000000" w:themeColor="text1"/>
           <w:lang w:val="en-US"/>
         </w:rPr>
       </w:pPr>
       <w:r>
         <w:rPr>
+          <w:rFonts w:cs="Arial"/>
+          <w:color w:val="000000" w:themeColor="text1"/>
           <w:lang w:val="en-US"/>
         </w:rPr>
-        <w:t xml:space="preserve">+ Edit Employees : để hiển thị ra màn hình chỉnh sửa nhân viên </w:t>
+        <w:t>Màn hình Tìm Kiếm</w:t>
       </w:r>
     </w:p>
     <w:p>
       <w:pPr>
-        <w:spacing w:line="360" w:lineRule="auto"/>
-        <w:jc w:val="both"/>
         <w:rPr>
+          <w:rFonts w:ascii="Arial" w:hAnsi="Arial" w:cs="Arial"/>
+          <w:color w:val="000000" w:themeColor="text1"/>
           <w:lang w:val="en-US"/>
         </w:rPr>
       </w:pPr>
-      <w:r>
-        <w:rPr>
-          <w:lang w:val="en-US"/>
-        </w:rPr>
-        <w:t xml:space="preserve">+ Layoff Employees : để hiển thị ra màn hình sa thải nhân viên </w:t>
-      </w:r>
-    </w:p>
-    <w:p>
-      <w:pPr>
-        <w:spacing w:line="360" w:lineRule="auto"/>
-        <w:jc w:val="both"/>
-        <w:rPr>
-          <w:lang w:val="en-US"/>
-        </w:rPr>
-      </w:pPr>
-      <w:r>
-        <w:rPr>
-          <w:lang w:val="en-US"/>
-        </w:rPr>
-        <w:t>+ Contract : để hiển thị ra màn hình thêm hợp đồng</w:t>
-      </w:r>
-    </w:p>
-    <w:p>
-      <w:pPr>
-        <w:spacing w:line="360" w:lineRule="auto"/>
-        <w:jc w:val="both"/>
-        <w:rPr>
-          <w:lang w:val="en-US"/>
-        </w:rPr>
-      </w:pPr>
-      <w:r>
-        <w:rPr>
-          <w:lang w:val="en-US"/>
-        </w:rPr>
-        <w:t xml:space="preserve">+ Report : để hiển thị màn hình các loại báo cáo  </w:t>
-      </w:r>
-    </w:p>
-    <w:p>
-      <w:pPr>
-        <w:pStyle w:val="Heading4"/>
-        <w:rPr>
-          <w:lang w:val="en-US"/>
-        </w:rPr>
-      </w:pPr>
-      <w:r>
-        <w:rPr>
-          <w:lang w:val="en-US"/>
-        </w:rPr>
-        <w:t>Màn hình Quản Lý Nhân Viên</w:t>
-      </w:r>
-    </w:p>
-    <w:p>
-      <w:pPr>
-        <w:spacing w:line="360" w:lineRule="auto"/>
-        <w:jc w:val="both"/>
-        <w:rPr>
-          <w:i/>
-          <w:color w:val="0000FF"/>
-          <w:lang w:val="en-US"/>
-        </w:rPr>
-      </w:pPr>
-      <w:r>
-        <w:rPr>
-          <w:i/>
-          <w:color w:val="0000FF"/>
-        </w:rPr>
-        <w:t>[</w:t>
-      </w:r>
-      <w:r>
-        <w:rPr>
-          <w:i/>
-          <w:color w:val="0000FF"/>
-        </w:rPr>
-        <w:t xml:space="preserve">Với mỗi màn hình, mô tả rõ hình thức trình bày và các xử lý đối </w:t>
-      </w:r>
-      <w:r>
-        <w:rPr>
-          <w:i/>
-          <w:color w:val="0000FF"/>
-        </w:rPr>
-        <w:t>với từng biến cố trong màn hình. Kèm theo hình ảnh thiết kế của từng màn hình</w:t>
-      </w:r>
-      <w:r>
-        <w:rPr>
-          <w:i/>
-          <w:color w:val="0000FF"/>
-          <w:lang w:val="en-US"/>
-        </w:rPr>
-        <w:t xml:space="preserve"> (có thể sử dụng </w:t>
-      </w:r>
-      <w:r>
-        <w:rPr>
-          <w:b/>
-          <w:i/>
-          <w:color w:val="0000FF"/>
-          <w:lang w:val="en-US"/>
-        </w:rPr>
-        <w:t>Wireframe Studio, Axure RP hoặc chụp ảnh màn hình giao diện thật</w:t>
-      </w:r>
-      <w:r>
-        <w:rPr>
-          <w:i/>
-          <w:color w:val="0000FF"/>
-          <w:lang w:val="en-US"/>
-        </w:rPr>
-        <w:t>)</w:t>
-      </w:r>
-      <w:r>
-        <w:rPr>
-          <w:i/>
-          <w:color w:val="0000FF"/>
-        </w:rPr>
-        <w:t>]</w:t>
-      </w:r>
-      <w:r>
-        <w:rPr>
-          <w:i/>
-          <w:color w:val="0000FF"/>
-          <w:lang w:val="en-US"/>
-        </w:rPr>
-        <w:t xml:space="preserve"> </w:t>
-      </w:r>
-    </w:p>
-    <w:p>
-      <w:pPr>
-        <w:pStyle w:val="Heading5"/>
-        <w:rPr>
-          <w:rFonts w:ascii="Arial" w:hAnsi="Arial" w:cs="Arial"/>
-          <w:sz w:val="24"/>
-          <w:szCs w:val="24"/>
-          <w:lang w:val="en-US"/>
-        </w:rPr>
-      </w:pPr>
-      <w:r>
-        <w:rPr>
-          <w:sz w:val="24"/>
-          <w:szCs w:val="24"/>
-          <w:lang w:val="en-US"/>
-        </w:rPr>
-        <w:t xml:space="preserve"> </w:t>
-      </w:r>
       <w:r>
         <w:rPr>
           <w:rFonts w:ascii="Arial" w:hAnsi="Arial" w:cs="Arial"/>
-          <w:sz w:val="24"/>
-          <w:szCs w:val="24"/>
+          <w:noProof/>
+          <w:color w:val="000000" w:themeColor="text1"/>
           <w:lang w:val="en-US"/>
         </w:rPr>
-        <w:t xml:space="preserve">Thêm Nhân Viên </w:t>
-      </w:r>
-    </w:p>
-    <w:p>
-      <w:pPr>
-        <w:rPr>
-          <w:lang w:val="en-US"/>
-        </w:rPr>
-      </w:pPr>
-      <w:r>
-        <w:rPr>
-          <w:noProof/>
-          <w:lang w:val="en-US"/>
-        </w:rPr>
-        <w:lastRenderedPageBreak/>
         <w:drawing>
-          <wp:inline distT="0" distB="0" distL="0" distR="0">
-            <wp:extent cx="5732145" cy="3134360"/>
-            <wp:effectExtent l="0" t="0" r="1905" b="8890"/>
-            <wp:docPr id="9" name="Hình ảnh 9"/>
+          <wp:inline distT="0" distB="0" distL="0" distR="0" wp14:anchorId="7AE2CB8C" wp14:editId="69A7BA6F">
+            <wp:extent cx="5732145" cy="3324225"/>
+            <wp:effectExtent l="0" t="0" r="1905" b="9525"/>
+            <wp:docPr id="14" name="Picture 14"/>
             <wp:cNvGraphicFramePr>
               <a:graphicFrameLocks xmlns:a="http://schemas.openxmlformats.org/drawingml/2006/main" noChangeAspect="1"/>
             </wp:cNvGraphicFramePr>
@@ -38042,17 +39056,11 @@
               <a:graphicData uri="http://schemas.openxmlformats.org/drawingml/2006/picture">
                 <pic:pic xmlns:pic="http://schemas.openxmlformats.org/drawingml/2006/picture">
                   <pic:nvPicPr>
-                    <pic:cNvPr id="9" name="Capture.PNG"/>
+                    <pic:cNvPr id="1" name=""/>
                     <pic:cNvPicPr/>
                   </pic:nvPicPr>
                   <pic:blipFill>
-                    <a:blip r:embed="rId14">
-                      <a:extLst>
-                        <a:ext uri="{28A0092B-C50C-407E-A947-70E740481C1C}">
-                          <a14:useLocalDpi xmlns:a14="http://schemas.microsoft.com/office/drawing/2010/main" val="0"/>
-                        </a:ext>
-                      </a:extLst>
-                    </a:blip>
+                    <a:blip r:embed="rId21"/>
                     <a:stretch>
                       <a:fillRect/>
                     </a:stretch>
@@ -38060,7 +39068,7 @@
                   <pic:spPr>
                     <a:xfrm>
                       <a:off x="0" y="0"/>
-                      <a:ext cx="5732145" cy="3134360"/>
+                      <a:ext cx="5732145" cy="3324225"/>
                     </a:xfrm>
                     <a:prstGeom prst="rect">
                       <a:avLst/>
@@ -38077,76 +39085,124 @@
       <w:pPr>
         <w:rPr>
           <w:rFonts w:ascii="Arial" w:hAnsi="Arial" w:cs="Arial"/>
+          <w:color w:val="000000" w:themeColor="text1"/>
           <w:lang w:val="en-US"/>
         </w:rPr>
       </w:pPr>
     </w:p>
     <w:p>
       <w:pPr>
+        <w:pStyle w:val="ListParagraph"/>
+        <w:numPr>
+          <w:ilvl w:val="0"/>
+          <w:numId w:val="43"/>
+        </w:numPr>
         <w:rPr>
           <w:rFonts w:ascii="Arial" w:hAnsi="Arial" w:cs="Arial"/>
+          <w:color w:val="000000" w:themeColor="text1"/>
           <w:lang w:val="en-US"/>
         </w:rPr>
       </w:pPr>
       <w:r>
         <w:rPr>
           <w:rFonts w:ascii="Arial" w:hAnsi="Arial" w:cs="Arial"/>
+          <w:color w:val="000000" w:themeColor="text1"/>
           <w:lang w:val="en-US"/>
         </w:rPr>
-        <w:t xml:space="preserve">+ Add New : Bấm nút này sao khi đã điền đầy đủ thông tin </w:t>
+        <w:t>Mở chức năng tìm kiếm</w:t>
       </w:r>
     </w:p>
     <w:p>
       <w:pPr>
+        <w:pStyle w:val="ListParagraph"/>
+        <w:numPr>
+          <w:ilvl w:val="0"/>
+          <w:numId w:val="43"/>
+        </w:numPr>
         <w:rPr>
           <w:rFonts w:ascii="Arial" w:hAnsi="Arial" w:cs="Arial"/>
+          <w:color w:val="000000" w:themeColor="text1"/>
           <w:lang w:val="en-US"/>
         </w:rPr>
       </w:pPr>
       <w:r>
         <w:rPr>
           <w:rFonts w:ascii="Arial" w:hAnsi="Arial" w:cs="Arial"/>
+          <w:color w:val="000000" w:themeColor="text1"/>
           <w:lang w:val="en-US"/>
         </w:rPr>
-        <w:t>+ Refresh Fields : Bấm nút này sẽ làm các ô đã điền trở lại trống</w:t>
+        <w:t>Chọn các trường muốn tìm kiếm</w:t>
       </w:r>
     </w:p>
     <w:p>
       <w:pPr>
-        <w:pStyle w:val="Heading5"/>
+        <w:pStyle w:val="ListParagraph"/>
+        <w:numPr>
+          <w:ilvl w:val="0"/>
+          <w:numId w:val="43"/>
+        </w:numPr>
         <w:rPr>
           <w:rFonts w:ascii="Arial" w:hAnsi="Arial" w:cs="Arial"/>
-          <w:sz w:val="24"/>
-          <w:szCs w:val="24"/>
+          <w:color w:val="000000" w:themeColor="text1"/>
           <w:lang w:val="en-US"/>
         </w:rPr>
       </w:pPr>
       <w:r>
         <w:rPr>
           <w:rFonts w:ascii="Arial" w:hAnsi="Arial" w:cs="Arial"/>
-          <w:sz w:val="24"/>
-          <w:szCs w:val="24"/>
+          <w:color w:val="000000" w:themeColor="text1"/>
           <w:lang w:val="en-US"/>
         </w:rPr>
-        <w:t>Thêm Nhiều Nhân Viên</w:t>
+        <w:t>Ấn nút tìm kiếm</w:t>
       </w:r>
     </w:p>
     <w:p>
       <w:pPr>
         <w:rPr>
+          <w:rFonts w:ascii="Arial" w:hAnsi="Arial" w:cs="Arial"/>
+          <w:color w:val="000000" w:themeColor="text1"/>
           <w:lang w:val="en-US"/>
         </w:rPr>
       </w:pPr>
+    </w:p>
+    <w:p>
+      <w:pPr>
+        <w:pStyle w:val="Heading4"/>
+        <w:rPr>
+          <w:rFonts w:cs="Arial"/>
+          <w:color w:val="000000" w:themeColor="text1"/>
+          <w:lang w:val="en-US"/>
+        </w:rPr>
+      </w:pPr>
       <w:r>
         <w:rPr>
+          <w:rFonts w:cs="Arial"/>
+          <w:color w:val="000000" w:themeColor="text1"/>
+          <w:lang w:val="en-US"/>
+        </w:rPr>
+        <w:t>Màn hình Thay Đổi Chủ Đề</w:t>
+      </w:r>
+    </w:p>
+    <w:p>
+      <w:pPr>
+        <w:rPr>
+          <w:rFonts w:ascii="Arial" w:hAnsi="Arial" w:cs="Arial"/>
+          <w:color w:val="000000" w:themeColor="text1"/>
+          <w:lang w:val="en-US"/>
+        </w:rPr>
+      </w:pPr>
+      <w:r>
+        <w:rPr>
+          <w:rFonts w:ascii="Arial" w:hAnsi="Arial" w:cs="Arial"/>
           <w:noProof/>
+          <w:color w:val="000000" w:themeColor="text1"/>
           <w:lang w:val="en-US"/>
         </w:rPr>
         <w:drawing>
-          <wp:inline distT="0" distB="0" distL="0" distR="0">
-            <wp:extent cx="5732145" cy="3140075"/>
-            <wp:effectExtent l="0" t="0" r="1905" b="3175"/>
-            <wp:docPr id="10" name="Hình ảnh 10"/>
+          <wp:inline distT="0" distB="0" distL="0" distR="0" wp14:anchorId="62A828D6" wp14:editId="683384E3">
+            <wp:extent cx="5732145" cy="3109689"/>
+            <wp:effectExtent l="0" t="0" r="1905" b="0"/>
+            <wp:docPr id="16" name="Picture 16" descr="C:\Users\Totoro\AppData\Local\Microsoft\Windows\INetCache\Content.Word\Untitled.png"/>
             <wp:cNvGraphicFramePr>
               <a:graphicFrameLocks xmlns:a="http://schemas.openxmlformats.org/drawingml/2006/main" noChangeAspect="1"/>
             </wp:cNvGraphicFramePr>
@@ -38154,29 +39210,36 @@
               <a:graphicData uri="http://schemas.openxmlformats.org/drawingml/2006/picture">
                 <pic:pic xmlns:pic="http://schemas.openxmlformats.org/drawingml/2006/picture">
                   <pic:nvPicPr>
-                    <pic:cNvPr id="10" name="Capture.PNG"/>
-                    <pic:cNvPicPr/>
+                    <pic:cNvPr id="0" name="Picture 1" descr="C:\Users\Totoro\AppData\Local\Microsoft\Windows\INetCache\Content.Word\Untitled.png"/>
+                    <pic:cNvPicPr>
+                      <a:picLocks noChangeAspect="1" noChangeArrowheads="1"/>
+                    </pic:cNvPicPr>
                   </pic:nvPicPr>
                   <pic:blipFill>
-                    <a:blip r:embed="rId15">
+                    <a:blip r:embed="rId22" cstate="print">
                       <a:extLst>
                         <a:ext uri="{28A0092B-C50C-407E-A947-70E740481C1C}">
                           <a14:useLocalDpi xmlns:a14="http://schemas.microsoft.com/office/drawing/2010/main" val="0"/>
                         </a:ext>
                       </a:extLst>
                     </a:blip>
+                    <a:srcRect/>
                     <a:stretch>
                       <a:fillRect/>
                     </a:stretch>
                   </pic:blipFill>
-                  <pic:spPr>
+                  <pic:spPr bwMode="auto">
                     <a:xfrm>
                       <a:off x="0" y="0"/>
-                      <a:ext cx="5732145" cy="3140075"/>
+                      <a:ext cx="5732145" cy="3109689"/>
                     </a:xfrm>
                     <a:prstGeom prst="rect">
                       <a:avLst/>
                     </a:prstGeom>
+                    <a:noFill/>
+                    <a:ln>
+                      <a:noFill/>
+                    </a:ln>
                   </pic:spPr>
                 </pic:pic>
               </a:graphicData>
@@ -38189,80 +39252,136 @@
       <w:pPr>
         <w:rPr>
           <w:rFonts w:ascii="Arial" w:hAnsi="Arial" w:cs="Arial"/>
+          <w:color w:val="000000" w:themeColor="text1"/>
           <w:lang w:val="en-US"/>
         </w:rPr>
       </w:pPr>
     </w:p>
     <w:p>
       <w:pPr>
+        <w:pStyle w:val="ListParagraph"/>
+        <w:numPr>
+          <w:ilvl w:val="0"/>
+          <w:numId w:val="42"/>
+        </w:numPr>
         <w:rPr>
           <w:rFonts w:ascii="Arial" w:hAnsi="Arial" w:cs="Arial"/>
+          <w:color w:val="000000" w:themeColor="text1"/>
           <w:lang w:val="en-US"/>
         </w:rPr>
       </w:pPr>
       <w:r>
         <w:rPr>
           <w:rFonts w:ascii="Arial" w:hAnsi="Arial" w:cs="Arial"/>
+          <w:color w:val="000000" w:themeColor="text1"/>
           <w:lang w:val="en-US"/>
         </w:rPr>
-        <w:t xml:space="preserve">+ Nút chọn file ( số 1 trong hình ) : </w:t>
+        <w:t>Mở chức năng trợ giúp</w:t>
       </w:r>
+    </w:p>
+    <w:p>
+      <w:pPr>
+        <w:pStyle w:val="ListParagraph"/>
+        <w:numPr>
+          <w:ilvl w:val="0"/>
+          <w:numId w:val="42"/>
+        </w:numPr>
+        <w:rPr>
+          <w:rFonts w:ascii="Arial" w:hAnsi="Arial" w:cs="Arial"/>
+          <w:color w:val="000000" w:themeColor="text1"/>
+          <w:lang w:val="en-US"/>
+        </w:rPr>
+      </w:pPr>
       <w:r>
         <w:rPr>
           <w:rFonts w:ascii="Arial" w:hAnsi="Arial" w:cs="Arial"/>
+          <w:color w:val="000000" w:themeColor="text1"/>
           <w:lang w:val="en-US"/>
         </w:rPr>
-        <w:t>D</w:t>
+        <w:t>Chọn Chủ Đề</w:t>
       </w:r>
+    </w:p>
+    <w:p>
+      <w:pPr>
+        <w:pStyle w:val="ListParagraph"/>
+        <w:numPr>
+          <w:ilvl w:val="0"/>
+          <w:numId w:val="42"/>
+        </w:numPr>
+        <w:rPr>
+          <w:rFonts w:ascii="Arial" w:hAnsi="Arial" w:cs="Arial"/>
+          <w:color w:val="000000" w:themeColor="text1"/>
+          <w:lang w:val="en-US"/>
+        </w:rPr>
+      </w:pPr>
       <w:r>
         <w:rPr>
           <w:rFonts w:ascii="Arial" w:hAnsi="Arial" w:cs="Arial"/>
+          <w:color w:val="000000" w:themeColor="text1"/>
           <w:lang w:val="en-US"/>
         </w:rPr>
-        <w:t xml:space="preserve">ùng </w:t>
+        <w:t>Chọn chủ đề muốn thay đổi</w:t>
       </w:r>
+    </w:p>
+    <w:p>
+      <w:pPr>
+        <w:pStyle w:val="ListParagraph"/>
+        <w:numPr>
+          <w:ilvl w:val="0"/>
+          <w:numId w:val="42"/>
+        </w:numPr>
+        <w:rPr>
+          <w:rFonts w:ascii="Arial" w:hAnsi="Arial" w:cs="Arial"/>
+          <w:color w:val="000000" w:themeColor="text1"/>
+          <w:lang w:val="en-US"/>
+        </w:rPr>
+      </w:pPr>
       <w:r>
         <w:rPr>
           <w:rFonts w:ascii="Arial" w:hAnsi="Arial" w:cs="Arial"/>
+          <w:color w:val="000000" w:themeColor="text1"/>
           <w:lang w:val="en-US"/>
         </w:rPr>
-        <w:t>để chọn file Excel chứa nhiều nhân viên</w:t>
+        <w:t>Lưu chủ đề.</w:t>
       </w:r>
     </w:p>
     <w:p>
       <w:pPr>
+        <w:pStyle w:val="ListParagraph"/>
+        <w:ind w:left="1080"/>
         <w:rPr>
           <w:rFonts w:ascii="Arial" w:hAnsi="Arial" w:cs="Arial"/>
+          <w:color w:val="000000" w:themeColor="text1"/>
           <w:lang w:val="en-US"/>
         </w:rPr>
       </w:pPr>
-      <w:r>
+    </w:p>
+    <w:p>
+      <w:pPr>
         <w:rPr>
           <w:rFonts w:ascii="Arial" w:hAnsi="Arial" w:cs="Arial"/>
+          <w:color w:val="000000" w:themeColor="text1"/>
           <w:lang w:val="en-US"/>
         </w:rPr>
-        <w:t>+ Nút Add (số 2 trong hình ) : Dùng để thêm nhiều nhân viên sau khi đã chọn file</w:t>
-      </w:r>
+      </w:pPr>
     </w:p>
     <w:p>
       <w:pPr>
-        <w:pStyle w:val="Heading5"/>
         <w:rPr>
           <w:rFonts w:ascii="Arial" w:hAnsi="Arial" w:cs="Arial"/>
-          <w:sz w:val="24"/>
-          <w:szCs w:val="24"/>
+          <w:color w:val="000000" w:themeColor="text1"/>
           <w:lang w:val="en-US"/>
         </w:rPr>
       </w:pPr>
-      <w:r>
+    </w:p>
+    <w:p>
+      <w:pPr>
         <w:rPr>
           <w:rFonts w:ascii="Arial" w:hAnsi="Arial" w:cs="Arial"/>
-          <w:sz w:val="24"/>
-          <w:szCs w:val="24"/>
+          <w:color w:val="000000" w:themeColor="text1"/>
           <w:lang w:val="en-US"/>
         </w:rPr>
-        <w:t>Chỉnh Sửa Nhân Viên</w:t>
-      </w:r>
+      </w:pPr>
     </w:p>
     <w:p>
       <w:pPr>
@@ -38270,600 +39389,10 @@
           <w:lang w:val="en-US"/>
         </w:rPr>
       </w:pPr>
-      <w:r>
-        <w:rPr>
-          <w:noProof/>
-          <w:lang w:val="en-US"/>
-        </w:rPr>
-        <w:lastRenderedPageBreak/>
-        <w:drawing>
-          <wp:inline distT="0" distB="0" distL="0" distR="0">
-            <wp:extent cx="5732145" cy="3351530"/>
-            <wp:effectExtent l="0" t="0" r="1905" b="1270"/>
-            <wp:docPr id="11" name="Hình ảnh 11"/>
-            <wp:cNvGraphicFramePr>
-              <a:graphicFrameLocks xmlns:a="http://schemas.openxmlformats.org/drawingml/2006/main" noChangeAspect="1"/>
-            </wp:cNvGraphicFramePr>
-            <a:graphic xmlns:a="http://schemas.openxmlformats.org/drawingml/2006/main">
-              <a:graphicData uri="http://schemas.openxmlformats.org/drawingml/2006/picture">
-                <pic:pic xmlns:pic="http://schemas.openxmlformats.org/drawingml/2006/picture">
-                  <pic:nvPicPr>
-                    <pic:cNvPr id="11" name="Capture.PNG"/>
-                    <pic:cNvPicPr/>
-                  </pic:nvPicPr>
-                  <pic:blipFill>
-                    <a:blip r:embed="rId16">
-                      <a:extLst>
-                        <a:ext uri="{28A0092B-C50C-407E-A947-70E740481C1C}">
-                          <a14:useLocalDpi xmlns:a14="http://schemas.microsoft.com/office/drawing/2010/main" val="0"/>
-                        </a:ext>
-                      </a:extLst>
-                    </a:blip>
-                    <a:stretch>
-                      <a:fillRect/>
-                    </a:stretch>
-                  </pic:blipFill>
-                  <pic:spPr>
-                    <a:xfrm>
-                      <a:off x="0" y="0"/>
-                      <a:ext cx="5732145" cy="3351530"/>
-                    </a:xfrm>
-                    <a:prstGeom prst="rect">
-                      <a:avLst/>
-                    </a:prstGeom>
-                  </pic:spPr>
-                </pic:pic>
-              </a:graphicData>
-            </a:graphic>
-          </wp:inline>
-        </w:drawing>
-      </w:r>
-    </w:p>
-    <w:p>
-      <w:pPr>
-        <w:rPr>
-          <w:rFonts w:ascii="Arial" w:hAnsi="Arial" w:cs="Arial"/>
-          <w:lang w:val="en-US"/>
-        </w:rPr>
-      </w:pPr>
-    </w:p>
-    <w:p>
-      <w:pPr>
-        <w:rPr>
-          <w:rFonts w:ascii="Arial" w:hAnsi="Arial" w:cs="Arial"/>
-          <w:lang w:val="en-US"/>
-        </w:rPr>
-      </w:pPr>
-      <w:r>
-        <w:rPr>
-          <w:rFonts w:ascii="Arial" w:hAnsi="Arial" w:cs="Arial"/>
-          <w:lang w:val="en-US"/>
-        </w:rPr>
-        <w:t xml:space="preserve">+ Nút Update : Sau khi người dùng chọn nhân viên muốn thay đổi thông tin thì nút này sẽ cập nhật lại thông thin cho nhân viên đó </w:t>
-      </w:r>
-    </w:p>
-    <w:p>
-      <w:pPr>
-        <w:rPr>
-          <w:rFonts w:ascii="Arial" w:hAnsi="Arial" w:cs="Arial"/>
-          <w:lang w:val="en-US"/>
-        </w:rPr>
-      </w:pPr>
-      <w:r>
-        <w:rPr>
-          <w:rFonts w:ascii="Arial" w:hAnsi="Arial" w:cs="Arial"/>
-          <w:lang w:val="en-US"/>
-        </w:rPr>
-        <w:t xml:space="preserve">+ Nút Refresh : Dùng để làm trống các ô </w:t>
-      </w:r>
-    </w:p>
-    <w:p>
-      <w:pPr>
-        <w:pStyle w:val="Heading5"/>
-        <w:rPr>
-          <w:rFonts w:ascii="Arial" w:hAnsi="Arial" w:cs="Arial"/>
-          <w:sz w:val="24"/>
-          <w:szCs w:val="24"/>
-          <w:lang w:val="en-US"/>
-        </w:rPr>
-      </w:pPr>
-      <w:r>
-        <w:rPr>
-          <w:rFonts w:ascii="Arial" w:hAnsi="Arial" w:cs="Arial"/>
-          <w:sz w:val="24"/>
-          <w:szCs w:val="24"/>
-          <w:lang w:val="en-US"/>
-        </w:rPr>
-        <w:t xml:space="preserve">Sa Thải Nhân Viên </w:t>
-      </w:r>
-    </w:p>
-    <w:p>
-      <w:pPr>
-        <w:rPr>
-          <w:lang w:val="en-US"/>
-        </w:rPr>
-      </w:pPr>
-      <w:r>
-        <w:rPr>
-          <w:noProof/>
-          <w:lang w:val="en-US"/>
-        </w:rPr>
-        <w:drawing>
-          <wp:inline distT="0" distB="0" distL="0" distR="0">
-            <wp:extent cx="5732145" cy="3357880"/>
-            <wp:effectExtent l="0" t="0" r="1905" b="0"/>
-            <wp:docPr id="12" name="Hình ảnh 12"/>
-            <wp:cNvGraphicFramePr>
-              <a:graphicFrameLocks xmlns:a="http://schemas.openxmlformats.org/drawingml/2006/main" noChangeAspect="1"/>
-            </wp:cNvGraphicFramePr>
-            <a:graphic xmlns:a="http://schemas.openxmlformats.org/drawingml/2006/main">
-              <a:graphicData uri="http://schemas.openxmlformats.org/drawingml/2006/picture">
-                <pic:pic xmlns:pic="http://schemas.openxmlformats.org/drawingml/2006/picture">
-                  <pic:nvPicPr>
-                    <pic:cNvPr id="12" name="Capture.PNG"/>
-                    <pic:cNvPicPr/>
-                  </pic:nvPicPr>
-                  <pic:blipFill>
-                    <a:blip r:embed="rId17">
-                      <a:extLst>
-                        <a:ext uri="{28A0092B-C50C-407E-A947-70E740481C1C}">
-                          <a14:useLocalDpi xmlns:a14="http://schemas.microsoft.com/office/drawing/2010/main" val="0"/>
-                        </a:ext>
-                      </a:extLst>
-                    </a:blip>
-                    <a:stretch>
-                      <a:fillRect/>
-                    </a:stretch>
-                  </pic:blipFill>
-                  <pic:spPr>
-                    <a:xfrm>
-                      <a:off x="0" y="0"/>
-                      <a:ext cx="5732145" cy="3357880"/>
-                    </a:xfrm>
-                    <a:prstGeom prst="rect">
-                      <a:avLst/>
-                    </a:prstGeom>
-                  </pic:spPr>
-                </pic:pic>
-              </a:graphicData>
-            </a:graphic>
-          </wp:inline>
-        </w:drawing>
-      </w:r>
-    </w:p>
-    <w:p>
-      <w:pPr>
-        <w:rPr>
-          <w:rFonts w:ascii="Arial" w:hAnsi="Arial" w:cs="Arial"/>
-          <w:lang w:val="en-US"/>
-        </w:rPr>
-      </w:pPr>
-    </w:p>
-    <w:p>
-      <w:pPr>
-        <w:rPr>
-          <w:rFonts w:ascii="Arial" w:hAnsi="Arial" w:cs="Arial"/>
-          <w:lang w:val="en-US"/>
-        </w:rPr>
-      </w:pPr>
-      <w:r>
-        <w:rPr>
-          <w:rFonts w:ascii="Arial" w:hAnsi="Arial" w:cs="Arial"/>
-          <w:lang w:val="en-US"/>
-        </w:rPr>
-        <w:t xml:space="preserve">+ Nút Layoff All : Là để sa thải toàn bộ nhân viên trong bảng </w:t>
-      </w:r>
-    </w:p>
-    <w:p>
-      <w:pPr>
-        <w:rPr>
-          <w:rFonts w:ascii="Arial" w:hAnsi="Arial" w:cs="Arial"/>
-          <w:lang w:val="en-US"/>
-        </w:rPr>
-      </w:pPr>
-      <w:r>
-        <w:rPr>
-          <w:rFonts w:ascii="Arial" w:hAnsi="Arial" w:cs="Arial"/>
-          <w:lang w:val="en-US"/>
-        </w:rPr>
-        <w:t>+ Nút UnLayoff All : Nút này dùng để khôi phục các nhân viên đã sa thải trước đó</w:t>
-      </w:r>
-    </w:p>
-    <w:p>
-      <w:pPr>
-        <w:pStyle w:val="Heading4"/>
-        <w:rPr>
-          <w:lang w:val="en-US"/>
-        </w:rPr>
-      </w:pPr>
-      <w:r>
-        <w:rPr>
-          <w:lang w:val="en-US"/>
-        </w:rPr>
-        <w:t>Màn hình Quản Lý Lương</w:t>
-      </w:r>
-    </w:p>
-    <w:p>
-      <w:pPr>
-        <w:spacing w:line="360" w:lineRule="auto"/>
-        <w:jc w:val="both"/>
-        <w:rPr>
-          <w:i/>
-          <w:color w:val="0000FF"/>
-          <w:lang w:val="en-US"/>
-        </w:rPr>
-      </w:pPr>
-      <w:r>
-        <w:rPr>
-          <w:i/>
-          <w:color w:val="0000FF"/>
-        </w:rPr>
-        <w:lastRenderedPageBreak/>
-        <w:t>[</w:t>
-      </w:r>
-      <w:r>
-        <w:rPr>
-          <w:i/>
-          <w:color w:val="0000FF"/>
-        </w:rPr>
-        <w:t xml:space="preserve">Với mỗi màn hình, mô tả rõ hình thức trình bày và các xử lý đối </w:t>
-      </w:r>
-      <w:r>
-        <w:rPr>
-          <w:i/>
-          <w:color w:val="0000FF"/>
-        </w:rPr>
-        <w:t>với từng biến cố trong màn hình. Kèm theo hình ảnh thiết kế của từng màn hình</w:t>
-      </w:r>
-      <w:r>
-        <w:rPr>
-          <w:i/>
-          <w:color w:val="0000FF"/>
-          <w:lang w:val="en-US"/>
-        </w:rPr>
-        <w:t xml:space="preserve"> (có thể sử dụng </w:t>
-      </w:r>
-      <w:r>
-        <w:rPr>
-          <w:b/>
-          <w:i/>
-          <w:color w:val="0000FF"/>
-          <w:lang w:val="en-US"/>
-        </w:rPr>
-        <w:t>Wireframe Studio, Axure RP hoặc chụp ảnh màn hình giao diện thật</w:t>
-      </w:r>
-      <w:r>
-        <w:rPr>
-          <w:i/>
-          <w:color w:val="0000FF"/>
-          <w:lang w:val="en-US"/>
-        </w:rPr>
-        <w:t>)</w:t>
-      </w:r>
-      <w:r>
-        <w:rPr>
-          <w:i/>
-          <w:color w:val="0000FF"/>
-        </w:rPr>
-        <w:t>]</w:t>
-      </w:r>
-      <w:r>
-        <w:rPr>
-          <w:i/>
-          <w:color w:val="0000FF"/>
-          <w:lang w:val="en-US"/>
-        </w:rPr>
-        <w:t xml:space="preserve"> </w:t>
-      </w:r>
-    </w:p>
-    <w:p>
-      <w:pPr>
-        <w:pStyle w:val="Heading4"/>
-        <w:rPr>
-          <w:lang w:val="en-US"/>
-        </w:rPr>
-      </w:pPr>
-      <w:r>
-        <w:rPr>
-          <w:lang w:val="en-US"/>
-        </w:rPr>
-        <w:t>Màn hình Báo Cáo</w:t>
-      </w:r>
-    </w:p>
-    <w:p>
-      <w:pPr>
-        <w:rPr>
-          <w:lang w:val="en-US"/>
-        </w:rPr>
-      </w:pPr>
-      <w:r>
-        <w:rPr>
-          <w:noProof/>
-          <w:lang w:val="en-US"/>
-        </w:rPr>
-        <w:drawing>
-          <wp:inline distT="0" distB="0" distL="0" distR="0" wp14:anchorId="6F75A11B" wp14:editId="0EB28BA3">
-            <wp:extent cx="5732145" cy="3120390"/>
-            <wp:effectExtent l="0" t="0" r="1905" b="3810"/>
-            <wp:docPr id="1" name="Picture 1"/>
-            <wp:cNvGraphicFramePr>
-              <a:graphicFrameLocks xmlns:a="http://schemas.openxmlformats.org/drawingml/2006/main" noChangeAspect="1"/>
-            </wp:cNvGraphicFramePr>
-            <a:graphic xmlns:a="http://schemas.openxmlformats.org/drawingml/2006/main">
-              <a:graphicData uri="http://schemas.openxmlformats.org/drawingml/2006/picture">
-                <pic:pic xmlns:pic="http://schemas.openxmlformats.org/drawingml/2006/picture">
-                  <pic:nvPicPr>
-                    <pic:cNvPr id="1" name=""/>
-                    <pic:cNvPicPr/>
-                  </pic:nvPicPr>
-                  <pic:blipFill>
-                    <a:blip r:embed="rId18"/>
-                    <a:stretch>
-                      <a:fillRect/>
-                    </a:stretch>
-                  </pic:blipFill>
-                  <pic:spPr>
-                    <a:xfrm>
-                      <a:off x="0" y="0"/>
-                      <a:ext cx="5732145" cy="3120390"/>
-                    </a:xfrm>
-                    <a:prstGeom prst="rect">
-                      <a:avLst/>
-                    </a:prstGeom>
-                  </pic:spPr>
-                </pic:pic>
-              </a:graphicData>
-            </a:graphic>
-          </wp:inline>
-        </w:drawing>
-      </w:r>
-    </w:p>
-    <w:p>
-      <w:pPr>
-        <w:rPr>
-          <w:lang w:val="en-US"/>
-        </w:rPr>
-      </w:pPr>
-    </w:p>
-    <w:p>
-      <w:pPr>
-        <w:pStyle w:val="ListParagraph"/>
-        <w:numPr>
-          <w:ilvl w:val="0"/>
-          <w:numId w:val="41"/>
-        </w:numPr>
-        <w:rPr>
-          <w:lang w:val="en-US"/>
-        </w:rPr>
-      </w:pPr>
-      <w:r>
-        <w:rPr>
-          <w:lang w:val="en-US"/>
-        </w:rPr>
-        <w:t>Mở</w:t>
-      </w:r>
-      <w:r>
-        <w:rPr>
-          <w:lang w:val="en-US"/>
-        </w:rPr>
-        <w:t xml:space="preserve"> chứ</w:t>
-      </w:r>
-      <w:r>
-        <w:rPr>
-          <w:lang w:val="en-US"/>
-        </w:rPr>
-        <w:t>c năng Báo C</w:t>
-      </w:r>
-      <w:r>
-        <w:rPr>
-          <w:lang w:val="en-US"/>
-        </w:rPr>
-        <w:t>áo trên menu công cụ</w:t>
-      </w:r>
-    </w:p>
-    <w:p>
-      <w:pPr>
-        <w:pStyle w:val="ListParagraph"/>
-        <w:numPr>
-          <w:ilvl w:val="0"/>
-          <w:numId w:val="41"/>
-        </w:numPr>
-        <w:rPr>
-          <w:lang w:val="en-US"/>
-        </w:rPr>
-      </w:pPr>
-      <w:r>
-        <w:rPr>
-          <w:lang w:val="en-US"/>
-        </w:rPr>
-        <w:t>Chọ</w:t>
-      </w:r>
-      <w:r>
-        <w:rPr>
-          <w:lang w:val="en-US"/>
-        </w:rPr>
-        <w:t>n báo c</w:t>
-      </w:r>
-      <w:r>
-        <w:rPr>
-          <w:lang w:val="en-US"/>
-        </w:rPr>
-        <w:t>áo muốn thực hiện</w:t>
-      </w:r>
-    </w:p>
-    <w:p>
-      <w:pPr>
-        <w:pStyle w:val="ListParagraph"/>
-        <w:numPr>
-          <w:ilvl w:val="0"/>
-          <w:numId w:val="41"/>
-        </w:numPr>
-        <w:rPr>
-          <w:lang w:val="en-US"/>
-        </w:rPr>
-      </w:pPr>
-      <w:r>
-        <w:rPr>
-          <w:lang w:val="en-US"/>
-        </w:rPr>
-        <w:t>Thêm tùy chọn báo c</w:t>
-      </w:r>
-      <w:r>
-        <w:rPr>
-          <w:lang w:val="en-US"/>
-        </w:rPr>
-        <w:t>áo (nếu có)</w:t>
-      </w:r>
-    </w:p>
-    <w:p>
-      <w:pPr>
-        <w:pStyle w:val="ListParagraph"/>
-        <w:numPr>
-          <w:ilvl w:val="0"/>
-          <w:numId w:val="41"/>
-        </w:numPr>
-        <w:rPr>
-          <w:lang w:val="en-US"/>
-        </w:rPr>
-      </w:pPr>
-      <w:r>
-        <w:rPr>
-          <w:lang w:val="en-US"/>
-        </w:rPr>
-        <w:t>Ấn nút “Xuất Báo Cáo” trên giao diện.</w:t>
-      </w:r>
-    </w:p>
-    <w:p>
-      <w:pPr>
-        <w:pStyle w:val="Heading4"/>
-        <w:rPr>
-          <w:lang w:val="en-US"/>
-        </w:rPr>
-      </w:pPr>
-      <w:r>
-        <w:rPr>
-          <w:lang w:val="en-US"/>
-        </w:rPr>
-        <w:t>Màn hình 6</w:t>
-      </w:r>
-    </w:p>
-    <w:p>
-      <w:pPr>
-        <w:spacing w:line="360" w:lineRule="auto"/>
-        <w:jc w:val="both"/>
-        <w:rPr>
-          <w:i/>
-          <w:color w:val="0000FF"/>
-          <w:lang w:val="en-US"/>
-        </w:rPr>
-      </w:pPr>
-      <w:r>
-        <w:rPr>
-          <w:i/>
-          <w:color w:val="0000FF"/>
-        </w:rPr>
-        <w:t>[</w:t>
-      </w:r>
-      <w:r>
-        <w:rPr>
-          <w:i/>
-          <w:color w:val="0000FF"/>
-        </w:rPr>
-        <w:t xml:space="preserve">Với mỗi màn hình, mô tả rõ hình thức trình bày và các xử lý đối </w:t>
-      </w:r>
-      <w:r>
-        <w:rPr>
-          <w:i/>
-          <w:color w:val="0000FF"/>
-        </w:rPr>
-        <w:t>với từng biến cố trong màn hình. Kèm theo hình ảnh thiết kế của từng màn hình</w:t>
-      </w:r>
-      <w:r>
-        <w:rPr>
-          <w:i/>
-          <w:color w:val="0000FF"/>
-          <w:lang w:val="en-US"/>
-        </w:rPr>
-        <w:t xml:space="preserve"> (có thể sử dụng </w:t>
-      </w:r>
-      <w:r>
-        <w:rPr>
-          <w:b/>
-          <w:i/>
-          <w:color w:val="0000FF"/>
-          <w:lang w:val="en-US"/>
-        </w:rPr>
-        <w:t>Wireframe Studio, Axure RP hoặc chụp ảnh màn hình giao diện thật</w:t>
-      </w:r>
-      <w:r>
-        <w:rPr>
-          <w:i/>
-          <w:color w:val="0000FF"/>
-          <w:lang w:val="en-US"/>
-        </w:rPr>
-        <w:t>)</w:t>
-      </w:r>
-      <w:r>
-        <w:rPr>
-          <w:i/>
-          <w:color w:val="0000FF"/>
-        </w:rPr>
-        <w:t>]</w:t>
-      </w:r>
-      <w:r>
-        <w:rPr>
-          <w:i/>
-          <w:color w:val="0000FF"/>
-          <w:lang w:val="en-US"/>
-        </w:rPr>
-        <w:t xml:space="preserve"> </w:t>
-      </w:r>
-    </w:p>
-    <w:p>
-      <w:pPr>
-        <w:rPr>
-          <w:lang w:val="en-US"/>
-        </w:rPr>
-      </w:pPr>
-    </w:p>
-    <w:p>
-      <w:pPr>
-        <w:rPr>
-          <w:lang w:val="en-US"/>
-        </w:rPr>
-      </w:pPr>
-    </w:p>
-    <w:p>
-      <w:pPr>
-        <w:rPr>
-          <w:lang w:val="en-US"/>
-        </w:rPr>
-      </w:pPr>
-    </w:p>
-    <w:p>
-      <w:pPr>
-        <w:rPr>
-          <w:lang w:val="en-US"/>
-        </w:rPr>
-      </w:pPr>
-    </w:p>
-    <w:p>
-      <w:pPr>
-        <w:rPr>
-          <w:lang w:val="en-US"/>
-        </w:rPr>
-      </w:pPr>
-    </w:p>
-    <w:p>
-      <w:pPr>
-        <w:rPr>
-          <w:lang w:val="en-US"/>
-        </w:rPr>
-      </w:pPr>
     </w:p>
     <w:sectPr>
-      <w:headerReference w:type="default" r:id="rId19"/>
-      <w:footerReference w:type="default" r:id="rId20"/>
+      <w:headerReference w:type="default" r:id="rId23"/>
+      <w:footerReference w:type="default" r:id="rId24"/>
       <w:pgSz w:w="11907" w:h="16839" w:code="9"/>
       <w:pgMar w:top="1440" w:right="1440" w:bottom="1440" w:left="1440" w:header="720" w:footer="720" w:gutter="0"/>
       <w:pgNumType w:start="1"/>
@@ -38875,7 +39404,7 @@
 </file>
 
 <file path=word/endnotes.xml><?xml version="1.0" encoding="utf-8"?>
-<w:endnotes xmlns:wpc="http://schemas.microsoft.com/office/word/2010/wordprocessingCanvas" xmlns:cx="http://schemas.microsoft.com/office/drawing/2014/chartex" xmlns:mc="http://schemas.openxmlformats.org/markup-compatibility/2006" xmlns:o="urn:schemas-microsoft-com:office:office" xmlns:r="http://schemas.openxmlformats.org/officeDocument/2006/relationships" xmlns:m="http://schemas.openxmlformats.org/officeDocument/2006/math" xmlns:v="urn:schemas-microsoft-com:vml" xmlns:wp14="http://schemas.microsoft.com/office/word/2010/wordprocessingDrawing" xmlns:wp="http://schemas.openxmlformats.org/drawingml/2006/wordprocessingDrawing" xmlns:w10="urn:schemas-microsoft-com:office:word" xmlns:w="http://schemas.openxmlformats.org/wordprocessingml/2006/main" xmlns:w14="http://schemas.microsoft.com/office/word/2010/wordml" xmlns:w15="http://schemas.microsoft.com/office/word/2012/wordml" xmlns:w16se="http://schemas.microsoft.com/office/word/2015/wordml/symex" xmlns:wpg="http://schemas.microsoft.com/office/word/2010/wordprocessingGroup" xmlns:wpi="http://schemas.microsoft.com/office/word/2010/wordprocessingInk" xmlns:wne="http://schemas.microsoft.com/office/word/2006/wordml" xmlns:wps="http://schemas.microsoft.com/office/word/2010/wordprocessingShape" mc:Ignorable="w14 w15 w16se wp14">
+<w:endnotes xmlns:wpc="http://schemas.microsoft.com/office/word/2010/wordprocessingCanvas" xmlns:cx="http://schemas.microsoft.com/office/drawing/2014/chartex" xmlns:cx1="http://schemas.microsoft.com/office/drawing/2015/9/8/chartex" xmlns:cx2="http://schemas.microsoft.com/office/drawing/2015/10/21/chartex" xmlns:cx3="http://schemas.microsoft.com/office/drawing/2016/5/9/chartex" xmlns:cx4="http://schemas.microsoft.com/office/drawing/2016/5/10/chartex" xmlns:cx5="http://schemas.microsoft.com/office/drawing/2016/5/11/chartex" xmlns:cx6="http://schemas.microsoft.com/office/drawing/2016/5/12/chartex" xmlns:cx7="http://schemas.microsoft.com/office/drawing/2016/5/13/chartex" xmlns:cx8="http://schemas.microsoft.com/office/drawing/2016/5/14/chartex" xmlns:mc="http://schemas.openxmlformats.org/markup-compatibility/2006" xmlns:o="urn:schemas-microsoft-com:office:office" xmlns:r="http://schemas.openxmlformats.org/officeDocument/2006/relationships" xmlns:m="http://schemas.openxmlformats.org/officeDocument/2006/math" xmlns:v="urn:schemas-microsoft-com:vml" xmlns:wp14="http://schemas.microsoft.com/office/word/2010/wordprocessingDrawing" xmlns:wp="http://schemas.openxmlformats.org/drawingml/2006/wordprocessingDrawing" xmlns:w10="urn:schemas-microsoft-com:office:word" xmlns:w="http://schemas.openxmlformats.org/wordprocessingml/2006/main" xmlns:w14="http://schemas.microsoft.com/office/word/2010/wordml" xmlns:w15="http://schemas.microsoft.com/office/word/2012/wordml" xmlns:w16se="http://schemas.microsoft.com/office/word/2015/wordml/symex" xmlns:wpg="http://schemas.microsoft.com/office/word/2010/wordprocessingGroup" xmlns:wpi="http://schemas.microsoft.com/office/word/2010/wordprocessingInk" xmlns:wne="http://schemas.microsoft.com/office/word/2006/wordml" xmlns:wps="http://schemas.microsoft.com/office/word/2010/wordprocessingShape" mc:Ignorable="w14 w15 w16se wp14">
   <w:endnote w:type="separator" w:id="-1">
     <w:p>
       <w:r>
@@ -38894,7 +39423,7 @@
 </file>
 
 <file path=word/footer1.xml><?xml version="1.0" encoding="utf-8"?>
-<w:ftr xmlns:wpc="http://schemas.microsoft.com/office/word/2010/wordprocessingCanvas" xmlns:cx="http://schemas.microsoft.com/office/drawing/2014/chartex" xmlns:mc="http://schemas.openxmlformats.org/markup-compatibility/2006" xmlns:o="urn:schemas-microsoft-com:office:office" xmlns:r="http://schemas.openxmlformats.org/officeDocument/2006/relationships" xmlns:m="http://schemas.openxmlformats.org/officeDocument/2006/math" xmlns:v="urn:schemas-microsoft-com:vml" xmlns:wp14="http://schemas.microsoft.com/office/word/2010/wordprocessingDrawing" xmlns:wp="http://schemas.openxmlformats.org/drawingml/2006/wordprocessingDrawing" xmlns:w10="urn:schemas-microsoft-com:office:word" xmlns:w="http://schemas.openxmlformats.org/wordprocessingml/2006/main" xmlns:w14="http://schemas.microsoft.com/office/word/2010/wordml" xmlns:w15="http://schemas.microsoft.com/office/word/2012/wordml" xmlns:w16se="http://schemas.microsoft.com/office/word/2015/wordml/symex" xmlns:wpg="http://schemas.microsoft.com/office/word/2010/wordprocessingGroup" xmlns:wpi="http://schemas.microsoft.com/office/word/2010/wordprocessingInk" xmlns:wne="http://schemas.microsoft.com/office/word/2006/wordml" xmlns:wps="http://schemas.microsoft.com/office/word/2010/wordprocessingShape" mc:Ignorable="w14 w15 w16se wp14">
+<w:ftr xmlns:wpc="http://schemas.microsoft.com/office/word/2010/wordprocessingCanvas" xmlns:cx="http://schemas.microsoft.com/office/drawing/2014/chartex" xmlns:cx1="http://schemas.microsoft.com/office/drawing/2015/9/8/chartex" xmlns:cx2="http://schemas.microsoft.com/office/drawing/2015/10/21/chartex" xmlns:cx3="http://schemas.microsoft.com/office/drawing/2016/5/9/chartex" xmlns:cx4="http://schemas.microsoft.com/office/drawing/2016/5/10/chartex" xmlns:cx5="http://schemas.microsoft.com/office/drawing/2016/5/11/chartex" xmlns:cx6="http://schemas.microsoft.com/office/drawing/2016/5/12/chartex" xmlns:cx7="http://schemas.microsoft.com/office/drawing/2016/5/13/chartex" xmlns:cx8="http://schemas.microsoft.com/office/drawing/2016/5/14/chartex" xmlns:mc="http://schemas.openxmlformats.org/markup-compatibility/2006" xmlns:o="urn:schemas-microsoft-com:office:office" xmlns:r="http://schemas.openxmlformats.org/officeDocument/2006/relationships" xmlns:m="http://schemas.openxmlformats.org/officeDocument/2006/math" xmlns:v="urn:schemas-microsoft-com:vml" xmlns:wp14="http://schemas.microsoft.com/office/word/2010/wordprocessingDrawing" xmlns:wp="http://schemas.openxmlformats.org/drawingml/2006/wordprocessingDrawing" xmlns:w10="urn:schemas-microsoft-com:office:word" xmlns:w="http://schemas.openxmlformats.org/wordprocessingml/2006/main" xmlns:w14="http://schemas.microsoft.com/office/word/2010/wordml" xmlns:w15="http://schemas.microsoft.com/office/word/2012/wordml" xmlns:w16se="http://schemas.microsoft.com/office/word/2015/wordml/symex" xmlns:wpg="http://schemas.microsoft.com/office/word/2010/wordprocessingGroup" xmlns:wpi="http://schemas.microsoft.com/office/word/2010/wordprocessingInk" xmlns:wne="http://schemas.microsoft.com/office/word/2006/wordml" xmlns:wps="http://schemas.microsoft.com/office/word/2010/wordprocessingShape" mc:Ignorable="w14 w15 w16se wp14">
   <w:tbl>
     <w:tblPr>
       <w:tblW w:w="0" w:type="auto"/>
@@ -38981,7 +39510,7 @@
               <w:rStyle w:val="PageNumber"/>
               <w:noProof/>
             </w:rPr>
-            <w:t>18</w:t>
+            <w:t>6</w:t>
           </w:r>
           <w:r>
             <w:rPr>
@@ -39002,7 +39531,7 @@
 </file>
 
 <file path=word/footnotes.xml><?xml version="1.0" encoding="utf-8"?>
-<w:footnotes xmlns:wpc="http://schemas.microsoft.com/office/word/2010/wordprocessingCanvas" xmlns:cx="http://schemas.microsoft.com/office/drawing/2014/chartex" xmlns:mc="http://schemas.openxmlformats.org/markup-compatibility/2006" xmlns:o="urn:schemas-microsoft-com:office:office" xmlns:r="http://schemas.openxmlformats.org/officeDocument/2006/relationships" xmlns:m="http://schemas.openxmlformats.org/officeDocument/2006/math" xmlns:v="urn:schemas-microsoft-com:vml" xmlns:wp14="http://schemas.microsoft.com/office/word/2010/wordprocessingDrawing" xmlns:wp="http://schemas.openxmlformats.org/drawingml/2006/wordprocessingDrawing" xmlns:w10="urn:schemas-microsoft-com:office:word" xmlns:w="http://schemas.openxmlformats.org/wordprocessingml/2006/main" xmlns:w14="http://schemas.microsoft.com/office/word/2010/wordml" xmlns:w15="http://schemas.microsoft.com/office/word/2012/wordml" xmlns:w16se="http://schemas.microsoft.com/office/word/2015/wordml/symex" xmlns:wpg="http://schemas.microsoft.com/office/word/2010/wordprocessingGroup" xmlns:wpi="http://schemas.microsoft.com/office/word/2010/wordprocessingInk" xmlns:wne="http://schemas.microsoft.com/office/word/2006/wordml" xmlns:wps="http://schemas.microsoft.com/office/word/2010/wordprocessingShape" mc:Ignorable="w14 w15 w16se wp14">
+<w:footnotes xmlns:wpc="http://schemas.microsoft.com/office/word/2010/wordprocessingCanvas" xmlns:cx="http://schemas.microsoft.com/office/drawing/2014/chartex" xmlns:cx1="http://schemas.microsoft.com/office/drawing/2015/9/8/chartex" xmlns:cx2="http://schemas.microsoft.com/office/drawing/2015/10/21/chartex" xmlns:cx3="http://schemas.microsoft.com/office/drawing/2016/5/9/chartex" xmlns:cx4="http://schemas.microsoft.com/office/drawing/2016/5/10/chartex" xmlns:cx5="http://schemas.microsoft.com/office/drawing/2016/5/11/chartex" xmlns:cx6="http://schemas.microsoft.com/office/drawing/2016/5/12/chartex" xmlns:cx7="http://schemas.microsoft.com/office/drawing/2016/5/13/chartex" xmlns:cx8="http://schemas.microsoft.com/office/drawing/2016/5/14/chartex" xmlns:mc="http://schemas.openxmlformats.org/markup-compatibility/2006" xmlns:o="urn:schemas-microsoft-com:office:office" xmlns:r="http://schemas.openxmlformats.org/officeDocument/2006/relationships" xmlns:m="http://schemas.openxmlformats.org/officeDocument/2006/math" xmlns:v="urn:schemas-microsoft-com:vml" xmlns:wp14="http://schemas.microsoft.com/office/word/2010/wordprocessingDrawing" xmlns:wp="http://schemas.openxmlformats.org/drawingml/2006/wordprocessingDrawing" xmlns:w10="urn:schemas-microsoft-com:office:word" xmlns:w="http://schemas.openxmlformats.org/wordprocessingml/2006/main" xmlns:w14="http://schemas.microsoft.com/office/word/2010/wordml" xmlns:w15="http://schemas.microsoft.com/office/word/2012/wordml" xmlns:w16se="http://schemas.microsoft.com/office/word/2015/wordml/symex" xmlns:wpg="http://schemas.microsoft.com/office/word/2010/wordprocessingGroup" xmlns:wpi="http://schemas.microsoft.com/office/word/2010/wordprocessingInk" xmlns:wne="http://schemas.microsoft.com/office/word/2006/wordml" xmlns:wps="http://schemas.microsoft.com/office/word/2010/wordprocessingShape" mc:Ignorable="w14 w15 w16se wp14">
   <w:footnote w:type="separator" w:id="-1">
     <w:p>
       <w:r>
@@ -39021,7 +39550,7 @@
 </file>
 
 <file path=word/header1.xml><?xml version="1.0" encoding="utf-8"?>
-<w:hdr xmlns:wpc="http://schemas.microsoft.com/office/word/2010/wordprocessingCanvas" xmlns:cx="http://schemas.microsoft.com/office/drawing/2014/chartex" xmlns:mc="http://schemas.openxmlformats.org/markup-compatibility/2006" xmlns:o="urn:schemas-microsoft-com:office:office" xmlns:r="http://schemas.openxmlformats.org/officeDocument/2006/relationships" xmlns:m="http://schemas.openxmlformats.org/officeDocument/2006/math" xmlns:v="urn:schemas-microsoft-com:vml" xmlns:wp14="http://schemas.microsoft.com/office/word/2010/wordprocessingDrawing" xmlns:wp="http://schemas.openxmlformats.org/drawingml/2006/wordprocessingDrawing" xmlns:w10="urn:schemas-microsoft-com:office:word" xmlns:w="http://schemas.openxmlformats.org/wordprocessingml/2006/main" xmlns:w14="http://schemas.microsoft.com/office/word/2010/wordml" xmlns:w15="http://schemas.microsoft.com/office/word/2012/wordml" xmlns:w16se="http://schemas.microsoft.com/office/word/2015/wordml/symex" xmlns:wpg="http://schemas.microsoft.com/office/word/2010/wordprocessingGroup" xmlns:wpi="http://schemas.microsoft.com/office/word/2010/wordprocessingInk" xmlns:wne="http://schemas.microsoft.com/office/word/2006/wordml" xmlns:wps="http://schemas.microsoft.com/office/word/2010/wordprocessingShape" mc:Ignorable="w14 w15 w16se wp14">
+<w:hdr xmlns:wpc="http://schemas.microsoft.com/office/word/2010/wordprocessingCanvas" xmlns:cx="http://schemas.microsoft.com/office/drawing/2014/chartex" xmlns:cx1="http://schemas.microsoft.com/office/drawing/2015/9/8/chartex" xmlns:cx2="http://schemas.microsoft.com/office/drawing/2015/10/21/chartex" xmlns:cx3="http://schemas.microsoft.com/office/drawing/2016/5/9/chartex" xmlns:cx4="http://schemas.microsoft.com/office/drawing/2016/5/10/chartex" xmlns:cx5="http://schemas.microsoft.com/office/drawing/2016/5/11/chartex" xmlns:cx6="http://schemas.microsoft.com/office/drawing/2016/5/12/chartex" xmlns:cx7="http://schemas.microsoft.com/office/drawing/2016/5/13/chartex" xmlns:cx8="http://schemas.microsoft.com/office/drawing/2016/5/14/chartex" xmlns:mc="http://schemas.openxmlformats.org/markup-compatibility/2006" xmlns:o="urn:schemas-microsoft-com:office:office" xmlns:r="http://schemas.openxmlformats.org/officeDocument/2006/relationships" xmlns:m="http://schemas.openxmlformats.org/officeDocument/2006/math" xmlns:v="urn:schemas-microsoft-com:vml" xmlns:wp14="http://schemas.microsoft.com/office/word/2010/wordprocessingDrawing" xmlns:wp="http://schemas.openxmlformats.org/drawingml/2006/wordprocessingDrawing" xmlns:w10="urn:schemas-microsoft-com:office:word" xmlns:w="http://schemas.openxmlformats.org/wordprocessingml/2006/main" xmlns:w14="http://schemas.microsoft.com/office/word/2010/wordml" xmlns:w15="http://schemas.microsoft.com/office/word/2012/wordml" xmlns:w16se="http://schemas.microsoft.com/office/word/2015/wordml/symex" xmlns:wpg="http://schemas.microsoft.com/office/word/2010/wordprocessingGroup" xmlns:wpi="http://schemas.microsoft.com/office/word/2010/wordprocessingInk" xmlns:wne="http://schemas.microsoft.com/office/word/2006/wordml" xmlns:wps="http://schemas.microsoft.com/office/word/2010/wordprocessingShape" mc:Ignorable="w14 w15 w16se wp14">
   <w:p>
     <w:r>
       <w:rPr>
@@ -39171,7 +39700,7 @@
         </mc:Choice>
         <mc:Fallback>
           <w:pict>
-            <v:shape w14:anchorId="458F8C21" id="Freeform 1" o:spid="_x0000_s1026" style="position:absolute;margin-left:-1.65pt;margin-top:1.35pt;width:93.15pt;height:839pt;flip:x;z-index:251659776;visibility:visible;mso-wrap-style:square;mso-width-percent:0;mso-height-percent:0;mso-wrap-distance-left:9pt;mso-wrap-distance-top:0;mso-wrap-distance-right:9pt;mso-wrap-distance-bottom:0;mso-position-horizontal:absolute;mso-position-horizontal-relative:page;mso-position-vertical:absolute;mso-position-vertical-relative:page;mso-width-percent:0;mso-height-percent:0;mso-width-relative:page;mso-height-relative:page;v-text-anchor:top" coordsize="502,3168" o:gfxdata="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" path="m502,c93,,93,,93,,146,383,323,1900,,3168v502,,502,,502,l502,xe" fillcolor="#8db3e2" stroked="f" strokecolor="#212120">
+            <v:shape w14:anchorId="31FACED3" id="Freeform 1" o:spid="_x0000_s1026" style="position:absolute;margin-left:-1.65pt;margin-top:1.35pt;width:93.15pt;height:839pt;flip:x;z-index:251659776;visibility:visible;mso-wrap-style:square;mso-width-percent:0;mso-height-percent:0;mso-wrap-distance-left:9pt;mso-wrap-distance-top:0;mso-wrap-distance-right:9pt;mso-wrap-distance-bottom:0;mso-position-horizontal:absolute;mso-position-horizontal-relative:page;mso-position-vertical:absolute;mso-position-vertical-relative:page;mso-width-percent:0;mso-height-percent:0;mso-width-relative:page;mso-height-relative:page;v-text-anchor:top" coordsize="502,3168" o:gfxdata="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" path="m502,c93,,93,,93,,146,383,323,1900,,3168v502,,502,,502,l502,xe" fillcolor="#8db3e2" stroked="f" strokecolor="#212120">
               <v:fill color2="#1f497d" rotate="t" focus="100%" type="gradient"/>
               <v:shadow color="#8c8682"/>
               <v:path arrowok="t" o:connecttype="custom" o:connectlocs="1183005,0;219162,0;0,10655300;1183005,10655300;1183005,0" o:connectangles="0,0,0,0,0"/>
@@ -39618,7 +40147,7 @@
 </file>
 
 <file path=word/header2.xml><?xml version="1.0" encoding="utf-8"?>
-<w:hdr xmlns:wpc="http://schemas.microsoft.com/office/word/2010/wordprocessingCanvas" xmlns:cx="http://schemas.microsoft.com/office/drawing/2014/chartex" xmlns:mc="http://schemas.openxmlformats.org/markup-compatibility/2006" xmlns:o="urn:schemas-microsoft-com:office:office" xmlns:r="http://schemas.openxmlformats.org/officeDocument/2006/relationships" xmlns:m="http://schemas.openxmlformats.org/officeDocument/2006/math" xmlns:v="urn:schemas-microsoft-com:vml" xmlns:wp14="http://schemas.microsoft.com/office/word/2010/wordprocessingDrawing" xmlns:wp="http://schemas.openxmlformats.org/drawingml/2006/wordprocessingDrawing" xmlns:w10="urn:schemas-microsoft-com:office:word" xmlns:w="http://schemas.openxmlformats.org/wordprocessingml/2006/main" xmlns:w14="http://schemas.microsoft.com/office/word/2010/wordml" xmlns:w15="http://schemas.microsoft.com/office/word/2012/wordml" xmlns:w16se="http://schemas.microsoft.com/office/word/2015/wordml/symex" xmlns:wpg="http://schemas.microsoft.com/office/word/2010/wordprocessingGroup" xmlns:wpi="http://schemas.microsoft.com/office/word/2010/wordprocessingInk" xmlns:wne="http://schemas.microsoft.com/office/word/2006/wordml" xmlns:wps="http://schemas.microsoft.com/office/word/2010/wordprocessingShape" mc:Ignorable="w14 w15 w16se wp14">
+<w:hdr xmlns:wpc="http://schemas.microsoft.com/office/word/2010/wordprocessingCanvas" xmlns:cx="http://schemas.microsoft.com/office/drawing/2014/chartex" xmlns:cx1="http://schemas.microsoft.com/office/drawing/2015/9/8/chartex" xmlns:cx2="http://schemas.microsoft.com/office/drawing/2015/10/21/chartex" xmlns:cx3="http://schemas.microsoft.com/office/drawing/2016/5/9/chartex" xmlns:cx4="http://schemas.microsoft.com/office/drawing/2016/5/10/chartex" xmlns:cx5="http://schemas.microsoft.com/office/drawing/2016/5/11/chartex" xmlns:cx6="http://schemas.microsoft.com/office/drawing/2016/5/12/chartex" xmlns:cx7="http://schemas.microsoft.com/office/drawing/2016/5/13/chartex" xmlns:cx8="http://schemas.microsoft.com/office/drawing/2016/5/14/chartex" xmlns:mc="http://schemas.openxmlformats.org/markup-compatibility/2006" xmlns:o="urn:schemas-microsoft-com:office:office" xmlns:r="http://schemas.openxmlformats.org/officeDocument/2006/relationships" xmlns:m="http://schemas.openxmlformats.org/officeDocument/2006/math" xmlns:v="urn:schemas-microsoft-com:vml" xmlns:wp14="http://schemas.microsoft.com/office/word/2010/wordprocessingDrawing" xmlns:wp="http://schemas.openxmlformats.org/drawingml/2006/wordprocessingDrawing" xmlns:w10="urn:schemas-microsoft-com:office:word" xmlns:w="http://schemas.openxmlformats.org/wordprocessingml/2006/main" xmlns:w14="http://schemas.microsoft.com/office/word/2010/wordml" xmlns:w15="http://schemas.microsoft.com/office/word/2012/wordml" xmlns:w16se="http://schemas.microsoft.com/office/word/2015/wordml/symex" xmlns:wpg="http://schemas.microsoft.com/office/word/2010/wordprocessingGroup" xmlns:wpi="http://schemas.microsoft.com/office/word/2010/wordprocessingInk" xmlns:wne="http://schemas.microsoft.com/office/word/2006/wordml" xmlns:wps="http://schemas.microsoft.com/office/word/2010/wordprocessingShape" mc:Ignorable="w14 w15 w16se wp14">
   <w:tbl>
     <w:tblPr>
       <w:tblW w:w="9468" w:type="dxa"/>
@@ -39749,7 +40278,7 @@
 </file>
 
 <file path=word/numbering.xml><?xml version="1.0" encoding="utf-8"?>
-<w:numbering xmlns:wpc="http://schemas.microsoft.com/office/word/2010/wordprocessingCanvas" xmlns:cx="http://schemas.microsoft.com/office/drawing/2014/chartex" xmlns:mc="http://schemas.openxmlformats.org/markup-compatibility/2006" xmlns:o="urn:schemas-microsoft-com:office:office" xmlns:r="http://schemas.openxmlformats.org/officeDocument/2006/relationships" xmlns:m="http://schemas.openxmlformats.org/officeDocument/2006/math" xmlns:v="urn:schemas-microsoft-com:vml" xmlns:wp14="http://schemas.microsoft.com/office/word/2010/wordprocessingDrawing" xmlns:wp="http://schemas.openxmlformats.org/drawingml/2006/wordprocessingDrawing" xmlns:w10="urn:schemas-microsoft-com:office:word" xmlns:w="http://schemas.openxmlformats.org/wordprocessingml/2006/main" xmlns:w14="http://schemas.microsoft.com/office/word/2010/wordml" xmlns:w15="http://schemas.microsoft.com/office/word/2012/wordml" xmlns:w16se="http://schemas.microsoft.com/office/word/2015/wordml/symex" xmlns:wpg="http://schemas.microsoft.com/office/word/2010/wordprocessingGroup" xmlns:wpi="http://schemas.microsoft.com/office/word/2010/wordprocessingInk" xmlns:wne="http://schemas.microsoft.com/office/word/2006/wordml" xmlns:wps="http://schemas.microsoft.com/office/word/2010/wordprocessingShape" mc:Ignorable="w14 w15 w16se wp14">
+<w:numbering xmlns:wpc="http://schemas.microsoft.com/office/word/2010/wordprocessingCanvas" xmlns:cx="http://schemas.microsoft.com/office/drawing/2014/chartex" xmlns:cx1="http://schemas.microsoft.com/office/drawing/2015/9/8/chartex" xmlns:cx2="http://schemas.microsoft.com/office/drawing/2015/10/21/chartex" xmlns:cx3="http://schemas.microsoft.com/office/drawing/2016/5/9/chartex" xmlns:cx4="http://schemas.microsoft.com/office/drawing/2016/5/10/chartex" xmlns:cx5="http://schemas.microsoft.com/office/drawing/2016/5/11/chartex" xmlns:cx6="http://schemas.microsoft.com/office/drawing/2016/5/12/chartex" xmlns:cx7="http://schemas.microsoft.com/office/drawing/2016/5/13/chartex" xmlns:cx8="http://schemas.microsoft.com/office/drawing/2016/5/14/chartex" xmlns:mc="http://schemas.openxmlformats.org/markup-compatibility/2006" xmlns:o="urn:schemas-microsoft-com:office:office" xmlns:r="http://schemas.openxmlformats.org/officeDocument/2006/relationships" xmlns:m="http://schemas.openxmlformats.org/officeDocument/2006/math" xmlns:v="urn:schemas-microsoft-com:vml" xmlns:wp14="http://schemas.microsoft.com/office/word/2010/wordprocessingDrawing" xmlns:wp="http://schemas.openxmlformats.org/drawingml/2006/wordprocessingDrawing" xmlns:w10="urn:schemas-microsoft-com:office:word" xmlns:w="http://schemas.openxmlformats.org/wordprocessingml/2006/main" xmlns:w14="http://schemas.microsoft.com/office/word/2010/wordml" xmlns:w15="http://schemas.microsoft.com/office/word/2012/wordml" xmlns:w16se="http://schemas.microsoft.com/office/word/2015/wordml/symex" xmlns:wpg="http://schemas.microsoft.com/office/word/2010/wordprocessingGroup" xmlns:wpi="http://schemas.microsoft.com/office/word/2010/wordprocessingInk" xmlns:wne="http://schemas.microsoft.com/office/word/2006/wordml" xmlns:wps="http://schemas.microsoft.com/office/word/2010/wordprocessingShape" mc:Ignorable="w14 w15 w16se wp14">
   <w:abstractNum w:abstractNumId="0" w15:restartNumberingAfterBreak="0">
     <w:nsid w:val="FFFFFFFB"/>
     <w:multiLevelType w:val="multilevel"/>
@@ -40101,6 +40630,92 @@
     </w:lvl>
   </w:abstractNum>
   <w:abstractNum w:abstractNumId="4" w15:restartNumberingAfterBreak="0">
+    <w:nsid w:val="0ADF4F0B"/>
+    <w:multiLevelType w:val="hybridMultilevel"/>
+    <w:tmpl w:val="2D6E4BF2"/>
+    <w:lvl w:ilvl="0" w:tplc="04090011">
+      <w:start w:val="1"/>
+      <w:numFmt w:val="decimal"/>
+      <w:lvlText w:val="%1)"/>
+      <w:lvlJc w:val="left"/>
+      <w:pPr>
+        <w:ind w:left="720" w:hanging="360"/>
+      </w:pPr>
+    </w:lvl>
+    <w:lvl w:ilvl="1" w:tplc="04090019" w:tentative="1">
+      <w:start w:val="1"/>
+      <w:numFmt w:val="lowerLetter"/>
+      <w:lvlText w:val="%2."/>
+      <w:lvlJc w:val="left"/>
+      <w:pPr>
+        <w:ind w:left="1440" w:hanging="360"/>
+      </w:pPr>
+    </w:lvl>
+    <w:lvl w:ilvl="2" w:tplc="0409001B" w:tentative="1">
+      <w:start w:val="1"/>
+      <w:numFmt w:val="lowerRoman"/>
+      <w:lvlText w:val="%3."/>
+      <w:lvlJc w:val="right"/>
+      <w:pPr>
+        <w:ind w:left="2160" w:hanging="180"/>
+      </w:pPr>
+    </w:lvl>
+    <w:lvl w:ilvl="3" w:tplc="0409000F" w:tentative="1">
+      <w:start w:val="1"/>
+      <w:numFmt w:val="decimal"/>
+      <w:lvlText w:val="%4."/>
+      <w:lvlJc w:val="left"/>
+      <w:pPr>
+        <w:ind w:left="2880" w:hanging="360"/>
+      </w:pPr>
+    </w:lvl>
+    <w:lvl w:ilvl="4" w:tplc="04090019" w:tentative="1">
+      <w:start w:val="1"/>
+      <w:numFmt w:val="lowerLetter"/>
+      <w:lvlText w:val="%5."/>
+      <w:lvlJc w:val="left"/>
+      <w:pPr>
+        <w:ind w:left="3600" w:hanging="360"/>
+      </w:pPr>
+    </w:lvl>
+    <w:lvl w:ilvl="5" w:tplc="0409001B" w:tentative="1">
+      <w:start w:val="1"/>
+      <w:numFmt w:val="lowerRoman"/>
+      <w:lvlText w:val="%6."/>
+      <w:lvlJc w:val="right"/>
+      <w:pPr>
+        <w:ind w:left="4320" w:hanging="180"/>
+      </w:pPr>
+    </w:lvl>
+    <w:lvl w:ilvl="6" w:tplc="0409000F" w:tentative="1">
+      <w:start w:val="1"/>
+      <w:numFmt w:val="decimal"/>
+      <w:lvlText w:val="%7."/>
+      <w:lvlJc w:val="left"/>
+      <w:pPr>
+        <w:ind w:left="5040" w:hanging="360"/>
+      </w:pPr>
+    </w:lvl>
+    <w:lvl w:ilvl="7" w:tplc="04090019" w:tentative="1">
+      <w:start w:val="1"/>
+      <w:numFmt w:val="lowerLetter"/>
+      <w:lvlText w:val="%8."/>
+      <w:lvlJc w:val="left"/>
+      <w:pPr>
+        <w:ind w:left="5760" w:hanging="360"/>
+      </w:pPr>
+    </w:lvl>
+    <w:lvl w:ilvl="8" w:tplc="0409001B" w:tentative="1">
+      <w:start w:val="1"/>
+      <w:numFmt w:val="lowerRoman"/>
+      <w:lvlText w:val="%9."/>
+      <w:lvlJc w:val="right"/>
+      <w:pPr>
+        <w:ind w:left="6480" w:hanging="180"/>
+      </w:pPr>
+    </w:lvl>
+  </w:abstractNum>
+  <w:abstractNum w:abstractNumId="5" w15:restartNumberingAfterBreak="0">
     <w:nsid w:val="0F2A01CE"/>
     <w:multiLevelType w:val="hybridMultilevel"/>
     <w:tmpl w:val="9A0C64A4"/>
@@ -40189,7 +40804,7 @@
       </w:pPr>
     </w:lvl>
   </w:abstractNum>
-  <w:abstractNum w:abstractNumId="5" w15:restartNumberingAfterBreak="0">
+  <w:abstractNum w:abstractNumId="6" w15:restartNumberingAfterBreak="0">
     <w:nsid w:val="10AF35C9"/>
     <w:multiLevelType w:val="hybridMultilevel"/>
     <w:tmpl w:val="9A66EA9C"/>
@@ -40279,7 +40894,7 @@
       </w:pPr>
     </w:lvl>
   </w:abstractNum>
-  <w:abstractNum w:abstractNumId="6" w15:restartNumberingAfterBreak="0">
+  <w:abstractNum w:abstractNumId="7" w15:restartNumberingAfterBreak="0">
     <w:nsid w:val="116F03D6"/>
     <w:multiLevelType w:val="hybridMultilevel"/>
     <w:tmpl w:val="FFE6DCC4"/>
@@ -40369,7 +40984,7 @@
       </w:pPr>
     </w:lvl>
   </w:abstractNum>
-  <w:abstractNum w:abstractNumId="7" w15:restartNumberingAfterBreak="0">
+  <w:abstractNum w:abstractNumId="8" w15:restartNumberingAfterBreak="0">
     <w:nsid w:val="18C45AF0"/>
     <w:multiLevelType w:val="hybridMultilevel"/>
     <w:tmpl w:val="C102DEDA"/>
@@ -40459,7 +41074,7 @@
       </w:pPr>
     </w:lvl>
   </w:abstractNum>
-  <w:abstractNum w:abstractNumId="8" w15:restartNumberingAfterBreak="0">
+  <w:abstractNum w:abstractNumId="9" w15:restartNumberingAfterBreak="0">
     <w:nsid w:val="1CDD71E6"/>
     <w:multiLevelType w:val="hybridMultilevel"/>
     <w:tmpl w:val="78560888"/>
@@ -40549,7 +41164,7 @@
       </w:pPr>
     </w:lvl>
   </w:abstractNum>
-  <w:abstractNum w:abstractNumId="9" w15:restartNumberingAfterBreak="0">
+  <w:abstractNum w:abstractNumId="10" w15:restartNumberingAfterBreak="0">
     <w:nsid w:val="20504347"/>
     <w:multiLevelType w:val="hybridMultilevel"/>
     <w:tmpl w:val="C1B8686E"/>
@@ -40639,7 +41254,7 @@
       </w:pPr>
     </w:lvl>
   </w:abstractNum>
-  <w:abstractNum w:abstractNumId="10" w15:restartNumberingAfterBreak="0">
+  <w:abstractNum w:abstractNumId="11" w15:restartNumberingAfterBreak="0">
     <w:nsid w:val="21F86305"/>
     <w:multiLevelType w:val="hybridMultilevel"/>
     <w:tmpl w:val="0D5E52BA"/>
@@ -40725,7 +41340,7 @@
       </w:pPr>
     </w:lvl>
   </w:abstractNum>
-  <w:abstractNum w:abstractNumId="11" w15:restartNumberingAfterBreak="0">
+  <w:abstractNum w:abstractNumId="12" w15:restartNumberingAfterBreak="0">
     <w:nsid w:val="240D40F8"/>
     <w:multiLevelType w:val="multilevel"/>
     <w:tmpl w:val="55E2111C"/>
@@ -40874,7 +41489,7 @@
       </w:rPr>
     </w:lvl>
   </w:abstractNum>
-  <w:abstractNum w:abstractNumId="12" w15:restartNumberingAfterBreak="0">
+  <w:abstractNum w:abstractNumId="13" w15:restartNumberingAfterBreak="0">
     <w:nsid w:val="265B28E2"/>
     <w:multiLevelType w:val="multilevel"/>
     <w:tmpl w:val="25EE6EB4"/>
@@ -41023,7 +41638,7 @@
       </w:rPr>
     </w:lvl>
   </w:abstractNum>
-  <w:abstractNum w:abstractNumId="13" w15:restartNumberingAfterBreak="0">
+  <w:abstractNum w:abstractNumId="14" w15:restartNumberingAfterBreak="0">
     <w:nsid w:val="27CB5887"/>
     <w:multiLevelType w:val="hybridMultilevel"/>
     <w:tmpl w:val="5D005AF2"/>
@@ -41112,7 +41727,7 @@
       </w:pPr>
     </w:lvl>
   </w:abstractNum>
-  <w:abstractNum w:abstractNumId="14" w15:restartNumberingAfterBreak="0">
+  <w:abstractNum w:abstractNumId="15" w15:restartNumberingAfterBreak="0">
     <w:nsid w:val="2C19731E"/>
     <w:multiLevelType w:val="multilevel"/>
     <w:tmpl w:val="277E64CC"/>
@@ -41261,7 +41876,7 @@
       </w:rPr>
     </w:lvl>
   </w:abstractNum>
-  <w:abstractNum w:abstractNumId="15" w15:restartNumberingAfterBreak="0">
+  <w:abstractNum w:abstractNumId="16" w15:restartNumberingAfterBreak="0">
     <w:nsid w:val="2FC30B75"/>
     <w:multiLevelType w:val="hybridMultilevel"/>
     <w:tmpl w:val="C8AE4DBC"/>
@@ -41350,7 +41965,7 @@
       </w:pPr>
     </w:lvl>
   </w:abstractNum>
-  <w:abstractNum w:abstractNumId="16" w15:restartNumberingAfterBreak="0">
+  <w:abstractNum w:abstractNumId="17" w15:restartNumberingAfterBreak="0">
     <w:nsid w:val="30E87C41"/>
     <w:multiLevelType w:val="hybridMultilevel"/>
     <w:tmpl w:val="9FFE766A"/>
@@ -41439,7 +42054,7 @@
       </w:pPr>
     </w:lvl>
   </w:abstractNum>
-  <w:abstractNum w:abstractNumId="17" w15:restartNumberingAfterBreak="0">
+  <w:abstractNum w:abstractNumId="18" w15:restartNumberingAfterBreak="0">
     <w:nsid w:val="33BA3107"/>
     <w:multiLevelType w:val="hybridMultilevel"/>
     <w:tmpl w:val="A1FE1D60"/>
@@ -41528,7 +42143,7 @@
       </w:pPr>
     </w:lvl>
   </w:abstractNum>
-  <w:abstractNum w:abstractNumId="18" w15:restartNumberingAfterBreak="0">
+  <w:abstractNum w:abstractNumId="19" w15:restartNumberingAfterBreak="0">
     <w:nsid w:val="3645424A"/>
     <w:multiLevelType w:val="hybridMultilevel"/>
     <w:tmpl w:val="037868AC"/>
@@ -41618,7 +42233,148 @@
       </w:pPr>
     </w:lvl>
   </w:abstractNum>
-  <w:abstractNum w:abstractNumId="19" w15:restartNumberingAfterBreak="0">
+  <w:abstractNum w:abstractNumId="20" w15:restartNumberingAfterBreak="0">
+    <w:nsid w:val="3D187513"/>
+    <w:multiLevelType w:val="multilevel"/>
+    <w:tmpl w:val="BA222F00"/>
+    <w:lvl w:ilvl="0">
+      <w:start w:val="1"/>
+      <w:numFmt w:val="decimal"/>
+      <w:lvlText w:val="%1."/>
+      <w:lvlJc w:val="left"/>
+      <w:pPr>
+        <w:tabs>
+          <w:tab w:val="num" w:pos="720"/>
+        </w:tabs>
+        <w:ind w:left="720" w:hanging="360"/>
+      </w:pPr>
+      <w:rPr>
+        <w:rFonts w:hint="default"/>
+        <w:sz w:val="20"/>
+      </w:rPr>
+    </w:lvl>
+    <w:lvl w:ilvl="1">
+      <w:start w:val="1"/>
+      <w:numFmt w:val="bullet"/>
+      <w:lvlText w:val="-"/>
+      <w:lvlJc w:val="left"/>
+      <w:pPr>
+        <w:ind w:left="1440" w:hanging="360"/>
+      </w:pPr>
+      <w:rPr>
+        <w:rFonts w:ascii="Times New Roman" w:eastAsia="Times New Roman" w:hAnsi="Times New Roman" w:cs="Times New Roman" w:hint="default"/>
+      </w:rPr>
+    </w:lvl>
+    <w:lvl w:ilvl="2">
+      <w:start w:val="1"/>
+      <w:numFmt w:val="decimal"/>
+      <w:lvlText w:val="%3."/>
+      <w:lvlJc w:val="left"/>
+      <w:pPr>
+        <w:ind w:left="2160" w:hanging="360"/>
+      </w:pPr>
+      <w:rPr>
+        <w:rFonts w:hint="default"/>
+      </w:rPr>
+    </w:lvl>
+    <w:lvl w:ilvl="3">
+      <w:start w:val="1"/>
+      <w:numFmt w:val="bullet"/>
+      <w:lvlText w:val=""/>
+      <w:lvlJc w:val="left"/>
+      <w:pPr>
+        <w:tabs>
+          <w:tab w:val="num" w:pos="2880"/>
+        </w:tabs>
+        <w:ind w:left="2880" w:hanging="360"/>
+      </w:pPr>
+      <w:rPr>
+        <w:rFonts w:ascii="Wingdings" w:hAnsi="Wingdings" w:hint="default"/>
+        <w:sz w:val="20"/>
+      </w:rPr>
+    </w:lvl>
+    <w:lvl w:ilvl="4" w:tentative="1">
+      <w:start w:val="1"/>
+      <w:numFmt w:val="bullet"/>
+      <w:lvlText w:val=""/>
+      <w:lvlJc w:val="left"/>
+      <w:pPr>
+        <w:tabs>
+          <w:tab w:val="num" w:pos="3600"/>
+        </w:tabs>
+        <w:ind w:left="3600" w:hanging="360"/>
+      </w:pPr>
+      <w:rPr>
+        <w:rFonts w:ascii="Wingdings" w:hAnsi="Wingdings" w:hint="default"/>
+        <w:sz w:val="20"/>
+      </w:rPr>
+    </w:lvl>
+    <w:lvl w:ilvl="5" w:tentative="1">
+      <w:start w:val="1"/>
+      <w:numFmt w:val="bullet"/>
+      <w:lvlText w:val=""/>
+      <w:lvlJc w:val="left"/>
+      <w:pPr>
+        <w:tabs>
+          <w:tab w:val="num" w:pos="4320"/>
+        </w:tabs>
+        <w:ind w:left="4320" w:hanging="360"/>
+      </w:pPr>
+      <w:rPr>
+        <w:rFonts w:ascii="Wingdings" w:hAnsi="Wingdings" w:hint="default"/>
+        <w:sz w:val="20"/>
+      </w:rPr>
+    </w:lvl>
+    <w:lvl w:ilvl="6" w:tentative="1">
+      <w:start w:val="1"/>
+      <w:numFmt w:val="bullet"/>
+      <w:lvlText w:val=""/>
+      <w:lvlJc w:val="left"/>
+      <w:pPr>
+        <w:tabs>
+          <w:tab w:val="num" w:pos="5040"/>
+        </w:tabs>
+        <w:ind w:left="5040" w:hanging="360"/>
+      </w:pPr>
+      <w:rPr>
+        <w:rFonts w:ascii="Wingdings" w:hAnsi="Wingdings" w:hint="default"/>
+        <w:sz w:val="20"/>
+      </w:rPr>
+    </w:lvl>
+    <w:lvl w:ilvl="7" w:tentative="1">
+      <w:start w:val="1"/>
+      <w:numFmt w:val="bullet"/>
+      <w:lvlText w:val=""/>
+      <w:lvlJc w:val="left"/>
+      <w:pPr>
+        <w:tabs>
+          <w:tab w:val="num" w:pos="5760"/>
+        </w:tabs>
+        <w:ind w:left="5760" w:hanging="360"/>
+      </w:pPr>
+      <w:rPr>
+        <w:rFonts w:ascii="Wingdings" w:hAnsi="Wingdings" w:hint="default"/>
+        <w:sz w:val="20"/>
+      </w:rPr>
+    </w:lvl>
+    <w:lvl w:ilvl="8" w:tentative="1">
+      <w:start w:val="1"/>
+      <w:numFmt w:val="bullet"/>
+      <w:lvlText w:val=""/>
+      <w:lvlJc w:val="left"/>
+      <w:pPr>
+        <w:tabs>
+          <w:tab w:val="num" w:pos="6480"/>
+        </w:tabs>
+        <w:ind w:left="6480" w:hanging="360"/>
+      </w:pPr>
+      <w:rPr>
+        <w:rFonts w:ascii="Wingdings" w:hAnsi="Wingdings" w:hint="default"/>
+        <w:sz w:val="20"/>
+      </w:rPr>
+    </w:lvl>
+  </w:abstractNum>
+  <w:abstractNum w:abstractNumId="21" w15:restartNumberingAfterBreak="0">
     <w:nsid w:val="3D4E1D6B"/>
     <w:multiLevelType w:val="hybridMultilevel"/>
     <w:tmpl w:val="C8AE4DBC"/>
@@ -41707,7 +42463,7 @@
       </w:pPr>
     </w:lvl>
   </w:abstractNum>
-  <w:abstractNum w:abstractNumId="20" w15:restartNumberingAfterBreak="0">
+  <w:abstractNum w:abstractNumId="22" w15:restartNumberingAfterBreak="0">
     <w:nsid w:val="438A5226"/>
     <w:multiLevelType w:val="hybridMultilevel"/>
     <w:tmpl w:val="77A8FC54"/>
@@ -41796,7 +42552,7 @@
       </w:pPr>
     </w:lvl>
   </w:abstractNum>
-  <w:abstractNum w:abstractNumId="21" w15:restartNumberingAfterBreak="0">
+  <w:abstractNum w:abstractNumId="23" w15:restartNumberingAfterBreak="0">
     <w:nsid w:val="445D7539"/>
     <w:multiLevelType w:val="multilevel"/>
     <w:tmpl w:val="A9721154"/>
@@ -41945,7 +42701,96 @@
       </w:rPr>
     </w:lvl>
   </w:abstractNum>
-  <w:abstractNum w:abstractNumId="22" w15:restartNumberingAfterBreak="0">
+  <w:abstractNum w:abstractNumId="24" w15:restartNumberingAfterBreak="0">
+    <w:nsid w:val="4B431D57"/>
+    <w:multiLevelType w:val="hybridMultilevel"/>
+    <w:tmpl w:val="AAB8F662"/>
+    <w:lvl w:ilvl="0" w:tplc="2A80C442">
+      <w:start w:val="1"/>
+      <w:numFmt w:val="decimal"/>
+      <w:lvlText w:val="%1."/>
+      <w:lvlJc w:val="left"/>
+      <w:pPr>
+        <w:ind w:left="720" w:hanging="360"/>
+      </w:pPr>
+      <w:rPr>
+        <w:rFonts w:hint="default"/>
+      </w:rPr>
+    </w:lvl>
+    <w:lvl w:ilvl="1" w:tplc="04090019" w:tentative="1">
+      <w:start w:val="1"/>
+      <w:numFmt w:val="lowerLetter"/>
+      <w:lvlText w:val="%2."/>
+      <w:lvlJc w:val="left"/>
+      <w:pPr>
+        <w:ind w:left="1440" w:hanging="360"/>
+      </w:pPr>
+    </w:lvl>
+    <w:lvl w:ilvl="2" w:tplc="0409001B" w:tentative="1">
+      <w:start w:val="1"/>
+      <w:numFmt w:val="lowerRoman"/>
+      <w:lvlText w:val="%3."/>
+      <w:lvlJc w:val="right"/>
+      <w:pPr>
+        <w:ind w:left="2160" w:hanging="180"/>
+      </w:pPr>
+    </w:lvl>
+    <w:lvl w:ilvl="3" w:tplc="0409000F" w:tentative="1">
+      <w:start w:val="1"/>
+      <w:numFmt w:val="decimal"/>
+      <w:lvlText w:val="%4."/>
+      <w:lvlJc w:val="left"/>
+      <w:pPr>
+        <w:ind w:left="2880" w:hanging="360"/>
+      </w:pPr>
+    </w:lvl>
+    <w:lvl w:ilvl="4" w:tplc="04090019" w:tentative="1">
+      <w:start w:val="1"/>
+      <w:numFmt w:val="lowerLetter"/>
+      <w:lvlText w:val="%5."/>
+      <w:lvlJc w:val="left"/>
+      <w:pPr>
+        <w:ind w:left="3600" w:hanging="360"/>
+      </w:pPr>
+    </w:lvl>
+    <w:lvl w:ilvl="5" w:tplc="0409001B" w:tentative="1">
+      <w:start w:val="1"/>
+      <w:numFmt w:val="lowerRoman"/>
+      <w:lvlText w:val="%6."/>
+      <w:lvlJc w:val="right"/>
+      <w:pPr>
+        <w:ind w:left="4320" w:hanging="180"/>
+      </w:pPr>
+    </w:lvl>
+    <w:lvl w:ilvl="6" w:tplc="0409000F" w:tentative="1">
+      <w:start w:val="1"/>
+      <w:numFmt w:val="decimal"/>
+      <w:lvlText w:val="%7."/>
+      <w:lvlJc w:val="left"/>
+      <w:pPr>
+        <w:ind w:left="5040" w:hanging="360"/>
+      </w:pPr>
+    </w:lvl>
+    <w:lvl w:ilvl="7" w:tplc="04090019" w:tentative="1">
+      <w:start w:val="1"/>
+      <w:numFmt w:val="lowerLetter"/>
+      <w:lvlText w:val="%8."/>
+      <w:lvlJc w:val="left"/>
+      <w:pPr>
+        <w:ind w:left="5760" w:hanging="360"/>
+      </w:pPr>
+    </w:lvl>
+    <w:lvl w:ilvl="8" w:tplc="0409001B" w:tentative="1">
+      <w:start w:val="1"/>
+      <w:numFmt w:val="lowerRoman"/>
+      <w:lvlText w:val="%9."/>
+      <w:lvlJc w:val="right"/>
+      <w:pPr>
+        <w:ind w:left="6480" w:hanging="180"/>
+      </w:pPr>
+    </w:lvl>
+  </w:abstractNum>
+  <w:abstractNum w:abstractNumId="25" w15:restartNumberingAfterBreak="0">
     <w:nsid w:val="4F996724"/>
     <w:multiLevelType w:val="multilevel"/>
     <w:tmpl w:val="4A703688"/>
@@ -42090,7 +42935,234 @@
       </w:rPr>
     </w:lvl>
   </w:abstractNum>
-  <w:abstractNum w:abstractNumId="23" w15:restartNumberingAfterBreak="0">
+  <w:abstractNum w:abstractNumId="26" w15:restartNumberingAfterBreak="0">
+    <w:nsid w:val="5067345A"/>
+    <w:multiLevelType w:val="multilevel"/>
+    <w:tmpl w:val="BA222F00"/>
+    <w:lvl w:ilvl="0">
+      <w:start w:val="1"/>
+      <w:numFmt w:val="decimal"/>
+      <w:lvlText w:val="%1."/>
+      <w:lvlJc w:val="left"/>
+      <w:pPr>
+        <w:tabs>
+          <w:tab w:val="num" w:pos="720"/>
+        </w:tabs>
+        <w:ind w:left="720" w:hanging="360"/>
+      </w:pPr>
+      <w:rPr>
+        <w:rFonts w:hint="default"/>
+        <w:sz w:val="20"/>
+      </w:rPr>
+    </w:lvl>
+    <w:lvl w:ilvl="1">
+      <w:start w:val="1"/>
+      <w:numFmt w:val="bullet"/>
+      <w:lvlText w:val="-"/>
+      <w:lvlJc w:val="left"/>
+      <w:pPr>
+        <w:ind w:left="1440" w:hanging="360"/>
+      </w:pPr>
+      <w:rPr>
+        <w:rFonts w:ascii="Times New Roman" w:eastAsia="Times New Roman" w:hAnsi="Times New Roman" w:cs="Times New Roman" w:hint="default"/>
+      </w:rPr>
+    </w:lvl>
+    <w:lvl w:ilvl="2">
+      <w:start w:val="1"/>
+      <w:numFmt w:val="decimal"/>
+      <w:lvlText w:val="%3."/>
+      <w:lvlJc w:val="left"/>
+      <w:pPr>
+        <w:ind w:left="2160" w:hanging="360"/>
+      </w:pPr>
+      <w:rPr>
+        <w:rFonts w:hint="default"/>
+      </w:rPr>
+    </w:lvl>
+    <w:lvl w:ilvl="3">
+      <w:start w:val="1"/>
+      <w:numFmt w:val="bullet"/>
+      <w:lvlText w:val=""/>
+      <w:lvlJc w:val="left"/>
+      <w:pPr>
+        <w:tabs>
+          <w:tab w:val="num" w:pos="2880"/>
+        </w:tabs>
+        <w:ind w:left="2880" w:hanging="360"/>
+      </w:pPr>
+      <w:rPr>
+        <w:rFonts w:ascii="Wingdings" w:hAnsi="Wingdings" w:hint="default"/>
+        <w:sz w:val="20"/>
+      </w:rPr>
+    </w:lvl>
+    <w:lvl w:ilvl="4" w:tentative="1">
+      <w:start w:val="1"/>
+      <w:numFmt w:val="bullet"/>
+      <w:lvlText w:val=""/>
+      <w:lvlJc w:val="left"/>
+      <w:pPr>
+        <w:tabs>
+          <w:tab w:val="num" w:pos="3600"/>
+        </w:tabs>
+        <w:ind w:left="3600" w:hanging="360"/>
+      </w:pPr>
+      <w:rPr>
+        <w:rFonts w:ascii="Wingdings" w:hAnsi="Wingdings" w:hint="default"/>
+        <w:sz w:val="20"/>
+      </w:rPr>
+    </w:lvl>
+    <w:lvl w:ilvl="5" w:tentative="1">
+      <w:start w:val="1"/>
+      <w:numFmt w:val="bullet"/>
+      <w:lvlText w:val=""/>
+      <w:lvlJc w:val="left"/>
+      <w:pPr>
+        <w:tabs>
+          <w:tab w:val="num" w:pos="4320"/>
+        </w:tabs>
+        <w:ind w:left="4320" w:hanging="360"/>
+      </w:pPr>
+      <w:rPr>
+        <w:rFonts w:ascii="Wingdings" w:hAnsi="Wingdings" w:hint="default"/>
+        <w:sz w:val="20"/>
+      </w:rPr>
+    </w:lvl>
+    <w:lvl w:ilvl="6" w:tentative="1">
+      <w:start w:val="1"/>
+      <w:numFmt w:val="bullet"/>
+      <w:lvlText w:val=""/>
+      <w:lvlJc w:val="left"/>
+      <w:pPr>
+        <w:tabs>
+          <w:tab w:val="num" w:pos="5040"/>
+        </w:tabs>
+        <w:ind w:left="5040" w:hanging="360"/>
+      </w:pPr>
+      <w:rPr>
+        <w:rFonts w:ascii="Wingdings" w:hAnsi="Wingdings" w:hint="default"/>
+        <w:sz w:val="20"/>
+      </w:rPr>
+    </w:lvl>
+    <w:lvl w:ilvl="7" w:tentative="1">
+      <w:start w:val="1"/>
+      <w:numFmt w:val="bullet"/>
+      <w:lvlText w:val=""/>
+      <w:lvlJc w:val="left"/>
+      <w:pPr>
+        <w:tabs>
+          <w:tab w:val="num" w:pos="5760"/>
+        </w:tabs>
+        <w:ind w:left="5760" w:hanging="360"/>
+      </w:pPr>
+      <w:rPr>
+        <w:rFonts w:ascii="Wingdings" w:hAnsi="Wingdings" w:hint="default"/>
+        <w:sz w:val="20"/>
+      </w:rPr>
+    </w:lvl>
+    <w:lvl w:ilvl="8" w:tentative="1">
+      <w:start w:val="1"/>
+      <w:numFmt w:val="bullet"/>
+      <w:lvlText w:val=""/>
+      <w:lvlJc w:val="left"/>
+      <w:pPr>
+        <w:tabs>
+          <w:tab w:val="num" w:pos="6480"/>
+        </w:tabs>
+        <w:ind w:left="6480" w:hanging="360"/>
+      </w:pPr>
+      <w:rPr>
+        <w:rFonts w:ascii="Wingdings" w:hAnsi="Wingdings" w:hint="default"/>
+        <w:sz w:val="20"/>
+      </w:rPr>
+    </w:lvl>
+  </w:abstractNum>
+  <w:abstractNum w:abstractNumId="27" w15:restartNumberingAfterBreak="0">
+    <w:nsid w:val="5107389E"/>
+    <w:multiLevelType w:val="hybridMultilevel"/>
+    <w:tmpl w:val="A5EE24E6"/>
+    <w:lvl w:ilvl="0" w:tplc="04090011">
+      <w:start w:val="1"/>
+      <w:numFmt w:val="decimal"/>
+      <w:lvlText w:val="%1)"/>
+      <w:lvlJc w:val="left"/>
+      <w:pPr>
+        <w:ind w:left="720" w:hanging="360"/>
+      </w:pPr>
+    </w:lvl>
+    <w:lvl w:ilvl="1" w:tplc="04090019" w:tentative="1">
+      <w:start w:val="1"/>
+      <w:numFmt w:val="lowerLetter"/>
+      <w:lvlText w:val="%2."/>
+      <w:lvlJc w:val="left"/>
+      <w:pPr>
+        <w:ind w:left="1440" w:hanging="360"/>
+      </w:pPr>
+    </w:lvl>
+    <w:lvl w:ilvl="2" w:tplc="0409001B" w:tentative="1">
+      <w:start w:val="1"/>
+      <w:numFmt w:val="lowerRoman"/>
+      <w:lvlText w:val="%3."/>
+      <w:lvlJc w:val="right"/>
+      <w:pPr>
+        <w:ind w:left="2160" w:hanging="180"/>
+      </w:pPr>
+    </w:lvl>
+    <w:lvl w:ilvl="3" w:tplc="0409000F" w:tentative="1">
+      <w:start w:val="1"/>
+      <w:numFmt w:val="decimal"/>
+      <w:lvlText w:val="%4."/>
+      <w:lvlJc w:val="left"/>
+      <w:pPr>
+        <w:ind w:left="2880" w:hanging="360"/>
+      </w:pPr>
+    </w:lvl>
+    <w:lvl w:ilvl="4" w:tplc="04090019" w:tentative="1">
+      <w:start w:val="1"/>
+      <w:numFmt w:val="lowerLetter"/>
+      <w:lvlText w:val="%5."/>
+      <w:lvlJc w:val="left"/>
+      <w:pPr>
+        <w:ind w:left="3600" w:hanging="360"/>
+      </w:pPr>
+    </w:lvl>
+    <w:lvl w:ilvl="5" w:tplc="0409001B" w:tentative="1">
+      <w:start w:val="1"/>
+      <w:numFmt w:val="lowerRoman"/>
+      <w:lvlText w:val="%6."/>
+      <w:lvlJc w:val="right"/>
+      <w:pPr>
+        <w:ind w:left="4320" w:hanging="180"/>
+      </w:pPr>
+    </w:lvl>
+    <w:lvl w:ilvl="6" w:tplc="0409000F" w:tentative="1">
+      <w:start w:val="1"/>
+      <w:numFmt w:val="decimal"/>
+      <w:lvlText w:val="%7."/>
+      <w:lvlJc w:val="left"/>
+      <w:pPr>
+        <w:ind w:left="5040" w:hanging="360"/>
+      </w:pPr>
+    </w:lvl>
+    <w:lvl w:ilvl="7" w:tplc="04090019" w:tentative="1">
+      <w:start w:val="1"/>
+      <w:numFmt w:val="lowerLetter"/>
+      <w:lvlText w:val="%8."/>
+      <w:lvlJc w:val="left"/>
+      <w:pPr>
+        <w:ind w:left="5760" w:hanging="360"/>
+      </w:pPr>
+    </w:lvl>
+    <w:lvl w:ilvl="8" w:tplc="0409001B" w:tentative="1">
+      <w:start w:val="1"/>
+      <w:numFmt w:val="lowerRoman"/>
+      <w:lvlText w:val="%9."/>
+      <w:lvlJc w:val="right"/>
+      <w:pPr>
+        <w:ind w:left="6480" w:hanging="180"/>
+      </w:pPr>
+    </w:lvl>
+  </w:abstractNum>
+  <w:abstractNum w:abstractNumId="28" w15:restartNumberingAfterBreak="0">
     <w:nsid w:val="56293A8F"/>
     <w:multiLevelType w:val="hybridMultilevel"/>
     <w:tmpl w:val="78642E36"/>
@@ -42179,7 +43251,7 @@
       </w:pPr>
     </w:lvl>
   </w:abstractNum>
-  <w:abstractNum w:abstractNumId="24" w15:restartNumberingAfterBreak="0">
+  <w:abstractNum w:abstractNumId="29" w15:restartNumberingAfterBreak="0">
     <w:nsid w:val="582E2E72"/>
     <w:multiLevelType w:val="hybridMultilevel"/>
     <w:tmpl w:val="200AA016"/>
@@ -42269,7 +43341,7 @@
       </w:pPr>
     </w:lvl>
   </w:abstractNum>
-  <w:abstractNum w:abstractNumId="25" w15:restartNumberingAfterBreak="0">
+  <w:abstractNum w:abstractNumId="30" w15:restartNumberingAfterBreak="0">
     <w:nsid w:val="5A2F0953"/>
     <w:multiLevelType w:val="singleLevel"/>
     <w:tmpl w:val="76681128"/>
@@ -42289,7 +43361,93 @@
       </w:rPr>
     </w:lvl>
   </w:abstractNum>
-  <w:abstractNum w:abstractNumId="26" w15:restartNumberingAfterBreak="0">
+  <w:abstractNum w:abstractNumId="31" w15:restartNumberingAfterBreak="0">
+    <w:nsid w:val="5B4365FF"/>
+    <w:multiLevelType w:val="hybridMultilevel"/>
+    <w:tmpl w:val="445CDC4A"/>
+    <w:lvl w:ilvl="0" w:tplc="04090011">
+      <w:start w:val="1"/>
+      <w:numFmt w:val="decimal"/>
+      <w:lvlText w:val="%1)"/>
+      <w:lvlJc w:val="left"/>
+      <w:pPr>
+        <w:ind w:left="720" w:hanging="360"/>
+      </w:pPr>
+    </w:lvl>
+    <w:lvl w:ilvl="1" w:tplc="04090019" w:tentative="1">
+      <w:start w:val="1"/>
+      <w:numFmt w:val="lowerLetter"/>
+      <w:lvlText w:val="%2."/>
+      <w:lvlJc w:val="left"/>
+      <w:pPr>
+        <w:ind w:left="1440" w:hanging="360"/>
+      </w:pPr>
+    </w:lvl>
+    <w:lvl w:ilvl="2" w:tplc="0409001B" w:tentative="1">
+      <w:start w:val="1"/>
+      <w:numFmt w:val="lowerRoman"/>
+      <w:lvlText w:val="%3."/>
+      <w:lvlJc w:val="right"/>
+      <w:pPr>
+        <w:ind w:left="2160" w:hanging="180"/>
+      </w:pPr>
+    </w:lvl>
+    <w:lvl w:ilvl="3" w:tplc="0409000F" w:tentative="1">
+      <w:start w:val="1"/>
+      <w:numFmt w:val="decimal"/>
+      <w:lvlText w:val="%4."/>
+      <w:lvlJc w:val="left"/>
+      <w:pPr>
+        <w:ind w:left="2880" w:hanging="360"/>
+      </w:pPr>
+    </w:lvl>
+    <w:lvl w:ilvl="4" w:tplc="04090019" w:tentative="1">
+      <w:start w:val="1"/>
+      <w:numFmt w:val="lowerLetter"/>
+      <w:lvlText w:val="%5."/>
+      <w:lvlJc w:val="left"/>
+      <w:pPr>
+        <w:ind w:left="3600" w:hanging="360"/>
+      </w:pPr>
+    </w:lvl>
+    <w:lvl w:ilvl="5" w:tplc="0409001B" w:tentative="1">
+      <w:start w:val="1"/>
+      <w:numFmt w:val="lowerRoman"/>
+      <w:lvlText w:val="%6."/>
+      <w:lvlJc w:val="right"/>
+      <w:pPr>
+        <w:ind w:left="4320" w:hanging="180"/>
+      </w:pPr>
+    </w:lvl>
+    <w:lvl w:ilvl="6" w:tplc="0409000F" w:tentative="1">
+      <w:start w:val="1"/>
+      <w:numFmt w:val="decimal"/>
+      <w:lvlText w:val="%7."/>
+      <w:lvlJc w:val="left"/>
+      <w:pPr>
+        <w:ind w:left="5040" w:hanging="360"/>
+      </w:pPr>
+    </w:lvl>
+    <w:lvl w:ilvl="7" w:tplc="04090019" w:tentative="1">
+      <w:start w:val="1"/>
+      <w:numFmt w:val="lowerLetter"/>
+      <w:lvlText w:val="%8."/>
+      <w:lvlJc w:val="left"/>
+      <w:pPr>
+        <w:ind w:left="5760" w:hanging="360"/>
+      </w:pPr>
+    </w:lvl>
+    <w:lvl w:ilvl="8" w:tplc="0409001B" w:tentative="1">
+      <w:start w:val="1"/>
+      <w:numFmt w:val="lowerRoman"/>
+      <w:lvlText w:val="%9."/>
+      <w:lvlJc w:val="right"/>
+      <w:pPr>
+        <w:ind w:left="6480" w:hanging="180"/>
+      </w:pPr>
+    </w:lvl>
+  </w:abstractNum>
+  <w:abstractNum w:abstractNumId="32" w15:restartNumberingAfterBreak="0">
     <w:nsid w:val="5C2D02D2"/>
     <w:multiLevelType w:val="hybridMultilevel"/>
     <w:tmpl w:val="07E088BC"/>
@@ -42378,7 +43536,93 @@
       </w:pPr>
     </w:lvl>
   </w:abstractNum>
-  <w:abstractNum w:abstractNumId="27" w15:restartNumberingAfterBreak="0">
+  <w:abstractNum w:abstractNumId="33" w15:restartNumberingAfterBreak="0">
+    <w:nsid w:val="610D0417"/>
+    <w:multiLevelType w:val="hybridMultilevel"/>
+    <w:tmpl w:val="5058C00E"/>
+    <w:lvl w:ilvl="0" w:tplc="04090011">
+      <w:start w:val="1"/>
+      <w:numFmt w:val="decimal"/>
+      <w:lvlText w:val="%1)"/>
+      <w:lvlJc w:val="left"/>
+      <w:pPr>
+        <w:ind w:left="720" w:hanging="360"/>
+      </w:pPr>
+    </w:lvl>
+    <w:lvl w:ilvl="1" w:tplc="04090019" w:tentative="1">
+      <w:start w:val="1"/>
+      <w:numFmt w:val="lowerLetter"/>
+      <w:lvlText w:val="%2."/>
+      <w:lvlJc w:val="left"/>
+      <w:pPr>
+        <w:ind w:left="1440" w:hanging="360"/>
+      </w:pPr>
+    </w:lvl>
+    <w:lvl w:ilvl="2" w:tplc="0409001B" w:tentative="1">
+      <w:start w:val="1"/>
+      <w:numFmt w:val="lowerRoman"/>
+      <w:lvlText w:val="%3."/>
+      <w:lvlJc w:val="right"/>
+      <w:pPr>
+        <w:ind w:left="2160" w:hanging="180"/>
+      </w:pPr>
+    </w:lvl>
+    <w:lvl w:ilvl="3" w:tplc="0409000F" w:tentative="1">
+      <w:start w:val="1"/>
+      <w:numFmt w:val="decimal"/>
+      <w:lvlText w:val="%4."/>
+      <w:lvlJc w:val="left"/>
+      <w:pPr>
+        <w:ind w:left="2880" w:hanging="360"/>
+      </w:pPr>
+    </w:lvl>
+    <w:lvl w:ilvl="4" w:tplc="04090019" w:tentative="1">
+      <w:start w:val="1"/>
+      <w:numFmt w:val="lowerLetter"/>
+      <w:lvlText w:val="%5."/>
+      <w:lvlJc w:val="left"/>
+      <w:pPr>
+        <w:ind w:left="3600" w:hanging="360"/>
+      </w:pPr>
+    </w:lvl>
+    <w:lvl w:ilvl="5" w:tplc="0409001B" w:tentative="1">
+      <w:start w:val="1"/>
+      <w:numFmt w:val="lowerRoman"/>
+      <w:lvlText w:val="%6."/>
+      <w:lvlJc w:val="right"/>
+      <w:pPr>
+        <w:ind w:left="4320" w:hanging="180"/>
+      </w:pPr>
+    </w:lvl>
+    <w:lvl w:ilvl="6" w:tplc="0409000F" w:tentative="1">
+      <w:start w:val="1"/>
+      <w:numFmt w:val="decimal"/>
+      <w:lvlText w:val="%7."/>
+      <w:lvlJc w:val="left"/>
+      <w:pPr>
+        <w:ind w:left="5040" w:hanging="360"/>
+      </w:pPr>
+    </w:lvl>
+    <w:lvl w:ilvl="7" w:tplc="04090019" w:tentative="1">
+      <w:start w:val="1"/>
+      <w:numFmt w:val="lowerLetter"/>
+      <w:lvlText w:val="%8."/>
+      <w:lvlJc w:val="left"/>
+      <w:pPr>
+        <w:ind w:left="5760" w:hanging="360"/>
+      </w:pPr>
+    </w:lvl>
+    <w:lvl w:ilvl="8" w:tplc="0409001B" w:tentative="1">
+      <w:start w:val="1"/>
+      <w:numFmt w:val="lowerRoman"/>
+      <w:lvlText w:val="%9."/>
+      <w:lvlJc w:val="right"/>
+      <w:pPr>
+        <w:ind w:left="6480" w:hanging="180"/>
+      </w:pPr>
+    </w:lvl>
+  </w:abstractNum>
+  <w:abstractNum w:abstractNumId="34" w15:restartNumberingAfterBreak="0">
     <w:nsid w:val="616E1393"/>
     <w:multiLevelType w:val="hybridMultilevel"/>
     <w:tmpl w:val="0422DBBA"/>
@@ -42468,7 +43712,7 @@
       </w:pPr>
     </w:lvl>
   </w:abstractNum>
-  <w:abstractNum w:abstractNumId="28" w15:restartNumberingAfterBreak="0">
+  <w:abstractNum w:abstractNumId="35" w15:restartNumberingAfterBreak="0">
     <w:nsid w:val="652514BA"/>
     <w:multiLevelType w:val="hybridMultilevel"/>
     <w:tmpl w:val="219CDB34"/>
@@ -42558,7 +43802,7 @@
       </w:pPr>
     </w:lvl>
   </w:abstractNum>
-  <w:abstractNum w:abstractNumId="29" w15:restartNumberingAfterBreak="0">
+  <w:abstractNum w:abstractNumId="36" w15:restartNumberingAfterBreak="0">
     <w:nsid w:val="65AE0AC2"/>
     <w:multiLevelType w:val="hybridMultilevel"/>
     <w:tmpl w:val="C8AE4DBC"/>
@@ -42647,7 +43891,7 @@
       </w:pPr>
     </w:lvl>
   </w:abstractNum>
-  <w:abstractNum w:abstractNumId="30" w15:restartNumberingAfterBreak="0">
+  <w:abstractNum w:abstractNumId="37" w15:restartNumberingAfterBreak="0">
     <w:nsid w:val="6BE73B4B"/>
     <w:multiLevelType w:val="hybridMultilevel"/>
     <w:tmpl w:val="F87C44D4"/>
@@ -42737,7 +43981,7 @@
       </w:pPr>
     </w:lvl>
   </w:abstractNum>
-  <w:abstractNum w:abstractNumId="31" w15:restartNumberingAfterBreak="0">
+  <w:abstractNum w:abstractNumId="38" w15:restartNumberingAfterBreak="0">
     <w:nsid w:val="6C135DD3"/>
     <w:multiLevelType w:val="hybridMultilevel"/>
     <w:tmpl w:val="5D225DB8"/>
@@ -42827,7 +44071,7 @@
       </w:pPr>
     </w:lvl>
   </w:abstractNum>
-  <w:abstractNum w:abstractNumId="32" w15:restartNumberingAfterBreak="0">
+  <w:abstractNum w:abstractNumId="39" w15:restartNumberingAfterBreak="0">
     <w:nsid w:val="71064526"/>
     <w:multiLevelType w:val="hybridMultilevel"/>
     <w:tmpl w:val="6F6296DA"/>
@@ -42916,7 +44160,7 @@
       </w:pPr>
     </w:lvl>
   </w:abstractNum>
-  <w:abstractNum w:abstractNumId="33" w15:restartNumberingAfterBreak="0">
+  <w:abstractNum w:abstractNumId="40" w15:restartNumberingAfterBreak="0">
     <w:nsid w:val="758E11F5"/>
     <w:multiLevelType w:val="hybridMultilevel"/>
     <w:tmpl w:val="C276DC50"/>
@@ -43007,11 +44251,97 @@
       </w:pPr>
     </w:lvl>
   </w:abstractNum>
+  <w:abstractNum w:abstractNumId="41" w15:restartNumberingAfterBreak="0">
+    <w:nsid w:val="7E804994"/>
+    <w:multiLevelType w:val="hybridMultilevel"/>
+    <w:tmpl w:val="13284310"/>
+    <w:lvl w:ilvl="0" w:tplc="04090011">
+      <w:start w:val="1"/>
+      <w:numFmt w:val="decimal"/>
+      <w:lvlText w:val="%1)"/>
+      <w:lvlJc w:val="left"/>
+      <w:pPr>
+        <w:ind w:left="720" w:hanging="360"/>
+      </w:pPr>
+    </w:lvl>
+    <w:lvl w:ilvl="1" w:tplc="04090019" w:tentative="1">
+      <w:start w:val="1"/>
+      <w:numFmt w:val="lowerLetter"/>
+      <w:lvlText w:val="%2."/>
+      <w:lvlJc w:val="left"/>
+      <w:pPr>
+        <w:ind w:left="1440" w:hanging="360"/>
+      </w:pPr>
+    </w:lvl>
+    <w:lvl w:ilvl="2" w:tplc="0409001B" w:tentative="1">
+      <w:start w:val="1"/>
+      <w:numFmt w:val="lowerRoman"/>
+      <w:lvlText w:val="%3."/>
+      <w:lvlJc w:val="right"/>
+      <w:pPr>
+        <w:ind w:left="2160" w:hanging="180"/>
+      </w:pPr>
+    </w:lvl>
+    <w:lvl w:ilvl="3" w:tplc="0409000F" w:tentative="1">
+      <w:start w:val="1"/>
+      <w:numFmt w:val="decimal"/>
+      <w:lvlText w:val="%4."/>
+      <w:lvlJc w:val="left"/>
+      <w:pPr>
+        <w:ind w:left="2880" w:hanging="360"/>
+      </w:pPr>
+    </w:lvl>
+    <w:lvl w:ilvl="4" w:tplc="04090019" w:tentative="1">
+      <w:start w:val="1"/>
+      <w:numFmt w:val="lowerLetter"/>
+      <w:lvlText w:val="%5."/>
+      <w:lvlJc w:val="left"/>
+      <w:pPr>
+        <w:ind w:left="3600" w:hanging="360"/>
+      </w:pPr>
+    </w:lvl>
+    <w:lvl w:ilvl="5" w:tplc="0409001B" w:tentative="1">
+      <w:start w:val="1"/>
+      <w:numFmt w:val="lowerRoman"/>
+      <w:lvlText w:val="%6."/>
+      <w:lvlJc w:val="right"/>
+      <w:pPr>
+        <w:ind w:left="4320" w:hanging="180"/>
+      </w:pPr>
+    </w:lvl>
+    <w:lvl w:ilvl="6" w:tplc="0409000F" w:tentative="1">
+      <w:start w:val="1"/>
+      <w:numFmt w:val="decimal"/>
+      <w:lvlText w:val="%7."/>
+      <w:lvlJc w:val="left"/>
+      <w:pPr>
+        <w:ind w:left="5040" w:hanging="360"/>
+      </w:pPr>
+    </w:lvl>
+    <w:lvl w:ilvl="7" w:tplc="04090019" w:tentative="1">
+      <w:start w:val="1"/>
+      <w:numFmt w:val="lowerLetter"/>
+      <w:lvlText w:val="%8."/>
+      <w:lvlJc w:val="left"/>
+      <w:pPr>
+        <w:ind w:left="5760" w:hanging="360"/>
+      </w:pPr>
+    </w:lvl>
+    <w:lvl w:ilvl="8" w:tplc="0409001B" w:tentative="1">
+      <w:start w:val="1"/>
+      <w:numFmt w:val="lowerRoman"/>
+      <w:lvlText w:val="%9."/>
+      <w:lvlJc w:val="right"/>
+      <w:pPr>
+        <w:ind w:left="6480" w:hanging="180"/>
+      </w:pPr>
+    </w:lvl>
+  </w:abstractNum>
   <w:num w:numId="1">
     <w:abstractNumId w:val="0"/>
   </w:num>
   <w:num w:numId="2">
-    <w:abstractNumId w:val="25"/>
+    <w:abstractNumId w:val="30"/>
   </w:num>
   <w:num w:numId="3">
     <w:abstractNumId w:val="0"/>
@@ -43044,52 +44374,52 @@
     </w:lvlOverride>
   </w:num>
   <w:num w:numId="4">
-    <w:abstractNumId w:val="14"/>
+    <w:abstractNumId w:val="15"/>
   </w:num>
   <w:num w:numId="5">
+    <w:abstractNumId w:val="13"/>
+  </w:num>
+  <w:num w:numId="6">
+    <w:abstractNumId w:val="23"/>
+  </w:num>
+  <w:num w:numId="7">
     <w:abstractNumId w:val="12"/>
   </w:num>
-  <w:num w:numId="6">
-    <w:abstractNumId w:val="21"/>
+  <w:num w:numId="8">
+    <w:abstractNumId w:val="25"/>
   </w:num>
-  <w:num w:numId="7">
-    <w:abstractNumId w:val="11"/>
-  </w:num>
-  <w:num w:numId="8">
+  <w:num w:numId="9">
     <w:abstractNumId w:val="22"/>
   </w:num>
-  <w:num w:numId="9">
-    <w:abstractNumId w:val="20"/>
-  </w:num>
   <w:num w:numId="10">
-    <w:abstractNumId w:val="29"/>
+    <w:abstractNumId w:val="36"/>
   </w:num>
   <w:num w:numId="11">
-    <w:abstractNumId w:val="28"/>
+    <w:abstractNumId w:val="35"/>
   </w:num>
   <w:num w:numId="12">
-    <w:abstractNumId w:val="7"/>
+    <w:abstractNumId w:val="8"/>
   </w:num>
   <w:num w:numId="13">
-    <w:abstractNumId w:val="19"/>
+    <w:abstractNumId w:val="21"/>
   </w:num>
   <w:num w:numId="14">
     <w:abstractNumId w:val="1"/>
   </w:num>
   <w:num w:numId="15">
-    <w:abstractNumId w:val="15"/>
+    <w:abstractNumId w:val="16"/>
   </w:num>
   <w:num w:numId="16">
-    <w:abstractNumId w:val="30"/>
+    <w:abstractNumId w:val="37"/>
   </w:num>
   <w:num w:numId="17">
-    <w:abstractNumId w:val="31"/>
+    <w:abstractNumId w:val="38"/>
   </w:num>
   <w:num w:numId="18">
-    <w:abstractNumId w:val="33"/>
+    <w:abstractNumId w:val="40"/>
   </w:num>
   <w:num w:numId="19">
-    <w:abstractNumId w:val="5"/>
+    <w:abstractNumId w:val="6"/>
   </w:num>
   <w:num w:numId="20">
     <w:abstractNumId w:val="3"/>
@@ -43098,43 +44428,43 @@
     <w:abstractNumId w:val="2"/>
   </w:num>
   <w:num w:numId="22">
-    <w:abstractNumId w:val="4"/>
+    <w:abstractNumId w:val="5"/>
   </w:num>
   <w:num w:numId="23">
-    <w:abstractNumId w:val="16"/>
+    <w:abstractNumId w:val="17"/>
   </w:num>
   <w:num w:numId="24">
-    <w:abstractNumId w:val="27"/>
+    <w:abstractNumId w:val="34"/>
   </w:num>
   <w:num w:numId="25">
-    <w:abstractNumId w:val="13"/>
+    <w:abstractNumId w:val="14"/>
   </w:num>
   <w:num w:numId="26">
-    <w:abstractNumId w:val="23"/>
+    <w:abstractNumId w:val="28"/>
   </w:num>
   <w:num w:numId="27">
-    <w:abstractNumId w:val="8"/>
+    <w:abstractNumId w:val="9"/>
   </w:num>
   <w:num w:numId="28">
-    <w:abstractNumId w:val="26"/>
+    <w:abstractNumId w:val="32"/>
   </w:num>
   <w:num w:numId="29">
+    <w:abstractNumId w:val="19"/>
+  </w:num>
+  <w:num w:numId="30">
+    <w:abstractNumId w:val="39"/>
+  </w:num>
+  <w:num w:numId="31">
+    <w:abstractNumId w:val="7"/>
+  </w:num>
+  <w:num w:numId="32">
+    <w:abstractNumId w:val="29"/>
+  </w:num>
+  <w:num w:numId="33">
     <w:abstractNumId w:val="18"/>
   </w:num>
-  <w:num w:numId="30">
-    <w:abstractNumId w:val="32"/>
-  </w:num>
-  <w:num w:numId="31">
-    <w:abstractNumId w:val="6"/>
-  </w:num>
-  <w:num w:numId="32">
-    <w:abstractNumId w:val="24"/>
-  </w:num>
-  <w:num w:numId="33">
-    <w:abstractNumId w:val="17"/>
-  </w:num>
   <w:num w:numId="34">
-    <w:abstractNumId w:val="9"/>
+    <w:abstractNumId w:val="10"/>
   </w:num>
   <w:num w:numId="35">
     <w:abstractNumId w:val="0"/>
@@ -43317,7 +44647,31 @@
     </w:lvlOverride>
   </w:num>
   <w:num w:numId="41">
-    <w:abstractNumId w:val="10"/>
+    <w:abstractNumId w:val="11"/>
+  </w:num>
+  <w:num w:numId="42">
+    <w:abstractNumId w:val="24"/>
+  </w:num>
+  <w:num w:numId="43">
+    <w:abstractNumId w:val="20"/>
+  </w:num>
+  <w:num w:numId="44">
+    <w:abstractNumId w:val="26"/>
+  </w:num>
+  <w:num w:numId="45">
+    <w:abstractNumId w:val="27"/>
+  </w:num>
+  <w:num w:numId="46">
+    <w:abstractNumId w:val="31"/>
+  </w:num>
+  <w:num w:numId="47">
+    <w:abstractNumId w:val="41"/>
+  </w:num>
+  <w:num w:numId="48">
+    <w:abstractNumId w:val="4"/>
+  </w:num>
+  <w:num w:numId="49">
+    <w:abstractNumId w:val="33"/>
   </w:num>
   <w:numIdMacAtCleanup w:val="34"/>
 </w:numbering>
@@ -43334,7 +44688,7 @@
     </w:rPrDefault>
     <w:pPrDefault/>
   </w:docDefaults>
-  <w:latentStyles w:defLockedState="0" w:defUIPriority="0" w:defSemiHidden="0" w:defUnhideWhenUsed="0" w:defQFormat="0" w:count="371">
+  <w:latentStyles w:defLockedState="0" w:defUIPriority="0" w:defSemiHidden="0" w:defUnhideWhenUsed="0" w:defQFormat="0" w:count="374">
     <w:lsdException w:name="Normal" w:qFormat="1"/>
     <w:lsdException w:name="heading 1" w:qFormat="1"/>
     <w:lsdException w:name="heading 2" w:qFormat="1"/>
@@ -43434,7 +44788,6 @@
     <w:lsdException w:name="HTML Sample" w:semiHidden="1" w:unhideWhenUsed="1"/>
     <w:lsdException w:name="HTML Typewriter" w:semiHidden="1" w:unhideWhenUsed="1"/>
     <w:lsdException w:name="HTML Variable" w:semiHidden="1" w:unhideWhenUsed="1"/>
-    <w:lsdException w:name="Normal Table" w:semiHidden="1" w:unhideWhenUsed="1"/>
     <w:lsdException w:name="annotation subject" w:semiHidden="1" w:unhideWhenUsed="1"/>
     <w:lsdException w:name="No List" w:semiHidden="1" w:unhideWhenUsed="1"/>
     <w:lsdException w:name="Outline List 1" w:semiHidden="1" w:unhideWhenUsed="1"/>
@@ -43479,7 +44832,6 @@
     <w:lsdException w:name="Table Professional" w:semiHidden="1" w:unhideWhenUsed="1"/>
     <w:lsdException w:name="Table Subtle 1" w:semiHidden="1" w:unhideWhenUsed="1"/>
     <w:lsdException w:name="Table Subtle 2" w:semiHidden="1" w:unhideWhenUsed="1"/>
-    <w:lsdException w:name="Table Web 1" w:semiHidden="1" w:unhideWhenUsed="1"/>
     <w:lsdException w:name="Table Web 2" w:semiHidden="1" w:unhideWhenUsed="1"/>
     <w:lsdException w:name="Table Web 3" w:semiHidden="1" w:unhideWhenUsed="1"/>
     <w:lsdException w:name="Balloon Text" w:semiHidden="1" w:unhideWhenUsed="1"/>
@@ -43699,6 +45051,9 @@
     <w:lsdException w:name="List Table 5 Dark Accent 6" w:uiPriority="50"/>
     <w:lsdException w:name="List Table 6 Colorful Accent 6" w:uiPriority="51"/>
     <w:lsdException w:name="List Table 7 Colorful Accent 6" w:uiPriority="52"/>
+    <w:lsdException w:name="Mention" w:semiHidden="1" w:uiPriority="99" w:unhideWhenUsed="1"/>
+    <w:lsdException w:name="Smart Hyperlink" w:semiHidden="1" w:uiPriority="99" w:unhideWhenUsed="1"/>
+    <w:lsdException w:name="Hashtag" w:semiHidden="1" w:uiPriority="99" w:unhideWhenUsed="1"/>
   </w:latentStyles>
   <w:style w:type="paragraph" w:default="1" w:styleId="Normal">
     <w:name w:val="Normal"/>

</xml_diff>

<commit_message>
(Báo cáo tổng hợp) Version 2.03
Fix lại trình bày file
</commit_message>
<xml_diff>
--- a/Báo cáo.docx
+++ b/Báo cáo.docx
@@ -8925,6 +8925,697 @@
         </w:rPr>
       </w:pPr>
     </w:p>
+    <w:tbl>
+      <w:tblPr>
+        <w:tblW w:w="9090" w:type="dxa"/>
+        <w:tblInd w:w="468" w:type="dxa"/>
+        <w:tblBorders>
+          <w:top w:val="single" w:sz="6" w:space="0" w:color="auto"/>
+          <w:left w:val="single" w:sz="6" w:space="0" w:color="auto"/>
+          <w:bottom w:val="single" w:sz="6" w:space="0" w:color="auto"/>
+          <w:right w:val="single" w:sz="6" w:space="0" w:color="auto"/>
+          <w:insideH w:val="single" w:sz="6" w:space="0" w:color="auto"/>
+          <w:insideV w:val="single" w:sz="6" w:space="0" w:color="auto"/>
+        </w:tblBorders>
+        <w:tblLayout w:type="fixed"/>
+        <w:tblLook w:val="0000" w:firstRow="0" w:lastRow="0" w:firstColumn="0" w:lastColumn="0" w:noHBand="0" w:noVBand="0"/>
+      </w:tblPr>
+      <w:tblGrid>
+        <w:gridCol w:w="1800"/>
+        <w:gridCol w:w="7290"/>
+      </w:tblGrid>
+      <w:tr>
+        <w:trPr>
+          <w:trHeight w:val="344"/>
+        </w:trPr>
+        <w:tc>
+          <w:tcPr>
+            <w:tcW w:w="1800" w:type="dxa"/>
+            <w:tcBorders>
+              <w:top w:val="single" w:sz="6" w:space="0" w:color="auto"/>
+              <w:left w:val="single" w:sz="6" w:space="0" w:color="auto"/>
+              <w:bottom w:val="single" w:sz="6" w:space="0" w:color="auto"/>
+              <w:right w:val="single" w:sz="6" w:space="0" w:color="auto"/>
+            </w:tcBorders>
+            <w:shd w:val="clear" w:color="auto" w:fill="D9D9D9" w:themeFill="background1" w:themeFillShade="D9"/>
+            <w:vAlign w:val="center"/>
+          </w:tcPr>
+          <w:p>
+            <w:pPr>
+              <w:jc w:val="right"/>
+              <w:rPr>
+                <w:rFonts w:eastAsia="SimSun"/>
+                <w:color w:val="000000" w:themeColor="text1"/>
+                <w:sz w:val="28"/>
+                <w:szCs w:val="28"/>
+              </w:rPr>
+            </w:pPr>
+            <w:r>
+              <w:rPr>
+                <w:rFonts w:eastAsia="SimSun"/>
+                <w:color w:val="000000" w:themeColor="text1"/>
+                <w:sz w:val="28"/>
+                <w:szCs w:val="28"/>
+              </w:rPr>
+              <w:t>Use case ID</w:t>
+            </w:r>
+          </w:p>
+        </w:tc>
+        <w:tc>
+          <w:tcPr>
+            <w:tcW w:w="7290" w:type="dxa"/>
+            <w:tcBorders>
+              <w:top w:val="single" w:sz="6" w:space="0" w:color="auto"/>
+              <w:left w:val="single" w:sz="6" w:space="0" w:color="auto"/>
+              <w:bottom w:val="single" w:sz="6" w:space="0" w:color="auto"/>
+              <w:right w:val="single" w:sz="6" w:space="0" w:color="auto"/>
+            </w:tcBorders>
+            <w:shd w:val="clear" w:color="auto" w:fill="D9D9D9" w:themeFill="background1" w:themeFillShade="D9"/>
+            <w:vAlign w:val="center"/>
+          </w:tcPr>
+          <w:p>
+            <w:pPr>
+              <w:rPr>
+                <w:rFonts w:eastAsia="SimSun"/>
+                <w:color w:val="000000" w:themeColor="text1"/>
+                <w:sz w:val="28"/>
+                <w:szCs w:val="28"/>
+              </w:rPr>
+            </w:pPr>
+            <w:r>
+              <w:rPr>
+                <w:rFonts w:eastAsia="SimSun"/>
+                <w:color w:val="000000" w:themeColor="text1"/>
+                <w:sz w:val="28"/>
+                <w:szCs w:val="28"/>
+              </w:rPr>
+              <w:t>UCID-04</w:t>
+            </w:r>
+          </w:p>
+        </w:tc>
+      </w:tr>
+      <w:tr>
+        <w:trPr>
+          <w:trHeight w:val="412"/>
+        </w:trPr>
+        <w:tc>
+          <w:tcPr>
+            <w:tcW w:w="1800" w:type="dxa"/>
+            <w:tcBorders>
+              <w:top w:val="single" w:sz="6" w:space="0" w:color="auto"/>
+              <w:left w:val="single" w:sz="6" w:space="0" w:color="auto"/>
+              <w:bottom w:val="single" w:sz="6" w:space="0" w:color="auto"/>
+              <w:right w:val="single" w:sz="6" w:space="0" w:color="auto"/>
+            </w:tcBorders>
+            <w:shd w:val="clear" w:color="auto" w:fill="D9D9D9" w:themeFill="background1" w:themeFillShade="D9"/>
+            <w:vAlign w:val="center"/>
+          </w:tcPr>
+          <w:p>
+            <w:pPr>
+              <w:jc w:val="center"/>
+              <w:rPr>
+                <w:rFonts w:eastAsia="SimSun"/>
+                <w:color w:val="000000" w:themeColor="text1"/>
+                <w:sz w:val="28"/>
+                <w:szCs w:val="28"/>
+              </w:rPr>
+            </w:pPr>
+            <w:r>
+              <w:rPr>
+                <w:rFonts w:eastAsia="SimSun"/>
+                <w:color w:val="000000" w:themeColor="text1"/>
+                <w:sz w:val="28"/>
+                <w:szCs w:val="28"/>
+              </w:rPr>
+              <w:t>Tên</w:t>
+            </w:r>
+          </w:p>
+        </w:tc>
+        <w:tc>
+          <w:tcPr>
+            <w:tcW w:w="7290" w:type="dxa"/>
+            <w:tcBorders>
+              <w:top w:val="single" w:sz="6" w:space="0" w:color="auto"/>
+              <w:left w:val="single" w:sz="6" w:space="0" w:color="auto"/>
+              <w:bottom w:val="single" w:sz="6" w:space="0" w:color="auto"/>
+              <w:right w:val="single" w:sz="6" w:space="0" w:color="auto"/>
+            </w:tcBorders>
+            <w:vAlign w:val="center"/>
+          </w:tcPr>
+          <w:p>
+            <w:pPr>
+              <w:rPr>
+                <w:rFonts w:eastAsia="SimSun"/>
+                <w:color w:val="000000" w:themeColor="text1"/>
+                <w:sz w:val="28"/>
+                <w:szCs w:val="28"/>
+                <w:lang w:val="en-US"/>
+              </w:rPr>
+            </w:pPr>
+            <w:r>
+              <w:rPr>
+                <w:rFonts w:eastAsia="SimSun"/>
+                <w:color w:val="000000" w:themeColor="text1"/>
+                <w:sz w:val="28"/>
+                <w:szCs w:val="28"/>
+                <w:lang w:val="en-US"/>
+              </w:rPr>
+              <w:t>Tiếp nhận nhân viên</w:t>
+            </w:r>
+          </w:p>
+        </w:tc>
+      </w:tr>
+      <w:tr>
+        <w:trPr>
+          <w:trHeight w:val="473"/>
+        </w:trPr>
+        <w:tc>
+          <w:tcPr>
+            <w:tcW w:w="1800" w:type="dxa"/>
+            <w:tcBorders>
+              <w:top w:val="single" w:sz="6" w:space="0" w:color="auto"/>
+              <w:left w:val="single" w:sz="6" w:space="0" w:color="auto"/>
+              <w:bottom w:val="single" w:sz="6" w:space="0" w:color="auto"/>
+              <w:right w:val="single" w:sz="6" w:space="0" w:color="auto"/>
+            </w:tcBorders>
+            <w:shd w:val="clear" w:color="auto" w:fill="D9D9D9" w:themeFill="background1" w:themeFillShade="D9"/>
+            <w:vAlign w:val="center"/>
+          </w:tcPr>
+          <w:p>
+            <w:pPr>
+              <w:jc w:val="center"/>
+              <w:rPr>
+                <w:rFonts w:eastAsia="SimSun"/>
+                <w:color w:val="000000" w:themeColor="text1"/>
+                <w:sz w:val="28"/>
+                <w:szCs w:val="28"/>
+              </w:rPr>
+            </w:pPr>
+            <w:r>
+              <w:rPr>
+                <w:rFonts w:eastAsia="SimSun"/>
+                <w:color w:val="000000" w:themeColor="text1"/>
+                <w:sz w:val="28"/>
+                <w:szCs w:val="28"/>
+              </w:rPr>
+              <w:t>Tóm tắt</w:t>
+            </w:r>
+          </w:p>
+        </w:tc>
+        <w:tc>
+          <w:tcPr>
+            <w:tcW w:w="7290" w:type="dxa"/>
+            <w:tcBorders>
+              <w:top w:val="single" w:sz="6" w:space="0" w:color="auto"/>
+              <w:left w:val="single" w:sz="6" w:space="0" w:color="auto"/>
+              <w:bottom w:val="single" w:sz="6" w:space="0" w:color="auto"/>
+              <w:right w:val="single" w:sz="6" w:space="0" w:color="auto"/>
+            </w:tcBorders>
+            <w:vAlign w:val="center"/>
+          </w:tcPr>
+          <w:p>
+            <w:pPr>
+              <w:rPr>
+                <w:rFonts w:eastAsia="SimSun"/>
+                <w:color w:val="000000" w:themeColor="text1"/>
+                <w:sz w:val="28"/>
+                <w:szCs w:val="28"/>
+                <w:lang w:val="en-US"/>
+              </w:rPr>
+            </w:pPr>
+            <w:r>
+              <w:rPr>
+                <w:rFonts w:eastAsia="SimSun"/>
+                <w:color w:val="000000" w:themeColor="text1"/>
+                <w:sz w:val="28"/>
+                <w:szCs w:val="28"/>
+                <w:lang w:val="en-US"/>
+              </w:rPr>
+              <w:t>Điền thông tin nhân viên vào hệ thống</w:t>
+            </w:r>
+          </w:p>
+        </w:tc>
+      </w:tr>
+      <w:tr>
+        <w:trPr>
+          <w:trHeight w:val="344"/>
+        </w:trPr>
+        <w:tc>
+          <w:tcPr>
+            <w:tcW w:w="1800" w:type="dxa"/>
+            <w:tcBorders>
+              <w:top w:val="single" w:sz="6" w:space="0" w:color="auto"/>
+              <w:left w:val="single" w:sz="6" w:space="0" w:color="auto"/>
+              <w:bottom w:val="single" w:sz="6" w:space="0" w:color="auto"/>
+              <w:right w:val="single" w:sz="6" w:space="0" w:color="auto"/>
+            </w:tcBorders>
+            <w:shd w:val="clear" w:color="auto" w:fill="D9D9D9" w:themeFill="background1" w:themeFillShade="D9"/>
+            <w:vAlign w:val="center"/>
+          </w:tcPr>
+          <w:p>
+            <w:pPr>
+              <w:jc w:val="center"/>
+              <w:rPr>
+                <w:rFonts w:eastAsia="SimSun"/>
+                <w:color w:val="000000" w:themeColor="text1"/>
+                <w:sz w:val="28"/>
+                <w:szCs w:val="28"/>
+              </w:rPr>
+            </w:pPr>
+            <w:r>
+              <w:rPr>
+                <w:rFonts w:eastAsia="SimSun"/>
+                <w:color w:val="000000" w:themeColor="text1"/>
+                <w:sz w:val="28"/>
+                <w:szCs w:val="28"/>
+              </w:rPr>
+              <w:t>Dòng sự kiện chính</w:t>
+            </w:r>
+          </w:p>
+        </w:tc>
+        <w:tc>
+          <w:tcPr>
+            <w:tcW w:w="7290" w:type="dxa"/>
+            <w:tcBorders>
+              <w:top w:val="single" w:sz="6" w:space="0" w:color="auto"/>
+              <w:left w:val="single" w:sz="6" w:space="0" w:color="auto"/>
+              <w:bottom w:val="single" w:sz="6" w:space="0" w:color="auto"/>
+              <w:right w:val="single" w:sz="6" w:space="0" w:color="auto"/>
+            </w:tcBorders>
+            <w:vAlign w:val="center"/>
+          </w:tcPr>
+          <w:p>
+            <w:pPr>
+              <w:pStyle w:val="BodyText"/>
+              <w:numPr>
+                <w:ilvl w:val="0"/>
+                <w:numId w:val="12"/>
+              </w:numPr>
+              <w:spacing w:line="276" w:lineRule="auto"/>
+              <w:jc w:val="both"/>
+              <w:rPr>
+                <w:rFonts w:eastAsia="SimSun"/>
+                <w:color w:val="000000" w:themeColor="text1"/>
+                <w:sz w:val="28"/>
+                <w:szCs w:val="28"/>
+                <w:lang w:val="en-US"/>
+              </w:rPr>
+            </w:pPr>
+            <w:r>
+              <w:rPr>
+                <w:color w:val="000000" w:themeColor="text1"/>
+                <w:sz w:val="28"/>
+                <w:szCs w:val="28"/>
+                <w:lang w:val="en-US"/>
+              </w:rPr>
+              <w:t xml:space="preserve">Chọn chức năng thêm nhân viên </w:t>
+            </w:r>
+          </w:p>
+          <w:p>
+            <w:pPr>
+              <w:pStyle w:val="BodyText"/>
+              <w:numPr>
+                <w:ilvl w:val="0"/>
+                <w:numId w:val="12"/>
+              </w:numPr>
+              <w:spacing w:line="276" w:lineRule="auto"/>
+              <w:jc w:val="both"/>
+              <w:rPr>
+                <w:rFonts w:eastAsia="SimSun"/>
+                <w:color w:val="000000" w:themeColor="text1"/>
+                <w:sz w:val="28"/>
+                <w:szCs w:val="28"/>
+                <w:lang w:val="en-US"/>
+              </w:rPr>
+            </w:pPr>
+            <w:r>
+              <w:rPr>
+                <w:color w:val="000000" w:themeColor="text1"/>
+                <w:sz w:val="28"/>
+                <w:szCs w:val="28"/>
+                <w:lang w:val="en-US"/>
+              </w:rPr>
+              <w:t xml:space="preserve"> Hệ thống hiển thi màn hình nhập liệu</w:t>
+            </w:r>
+          </w:p>
+          <w:p>
+            <w:pPr>
+              <w:pStyle w:val="BodyText"/>
+              <w:numPr>
+                <w:ilvl w:val="0"/>
+                <w:numId w:val="12"/>
+              </w:numPr>
+              <w:spacing w:line="276" w:lineRule="auto"/>
+              <w:jc w:val="both"/>
+              <w:rPr>
+                <w:rFonts w:eastAsia="SimSun"/>
+                <w:color w:val="000000" w:themeColor="text1"/>
+                <w:sz w:val="28"/>
+                <w:szCs w:val="28"/>
+                <w:lang w:val="en-US"/>
+              </w:rPr>
+            </w:pPr>
+            <w:r>
+              <w:rPr>
+                <w:color w:val="000000" w:themeColor="text1"/>
+                <w:sz w:val="28"/>
+                <w:szCs w:val="28"/>
+                <w:lang w:val="en-US"/>
+              </w:rPr>
+              <w:t xml:space="preserve"> Người dùng nhập liệu thông tin </w:t>
+            </w:r>
+          </w:p>
+          <w:p>
+            <w:pPr>
+              <w:pStyle w:val="BodyText"/>
+              <w:numPr>
+                <w:ilvl w:val="0"/>
+                <w:numId w:val="12"/>
+              </w:numPr>
+              <w:spacing w:line="276" w:lineRule="auto"/>
+              <w:jc w:val="both"/>
+              <w:rPr>
+                <w:rFonts w:eastAsia="SimSun"/>
+                <w:color w:val="000000" w:themeColor="text1"/>
+                <w:sz w:val="28"/>
+                <w:szCs w:val="28"/>
+                <w:lang w:val="en-US"/>
+              </w:rPr>
+            </w:pPr>
+            <w:r>
+              <w:rPr>
+                <w:color w:val="000000" w:themeColor="text1"/>
+                <w:sz w:val="28"/>
+                <w:szCs w:val="28"/>
+                <w:lang w:val="en-US"/>
+              </w:rPr>
+              <w:t xml:space="preserve"> Người dùng bấm nút lưu</w:t>
+            </w:r>
+          </w:p>
+        </w:tc>
+      </w:tr>
+      <w:tr>
+        <w:trPr>
+          <w:trHeight w:val="735"/>
+        </w:trPr>
+        <w:tc>
+          <w:tcPr>
+            <w:tcW w:w="1800" w:type="dxa"/>
+            <w:tcBorders>
+              <w:top w:val="single" w:sz="6" w:space="0" w:color="auto"/>
+              <w:left w:val="single" w:sz="6" w:space="0" w:color="auto"/>
+              <w:bottom w:val="single" w:sz="6" w:space="0" w:color="auto"/>
+              <w:right w:val="single" w:sz="6" w:space="0" w:color="auto"/>
+            </w:tcBorders>
+            <w:shd w:val="clear" w:color="auto" w:fill="D9D9D9" w:themeFill="background1" w:themeFillShade="D9"/>
+            <w:vAlign w:val="center"/>
+          </w:tcPr>
+          <w:p>
+            <w:pPr>
+              <w:jc w:val="center"/>
+              <w:rPr>
+                <w:rFonts w:eastAsia="SimSun"/>
+                <w:color w:val="000000" w:themeColor="text1"/>
+                <w:sz w:val="28"/>
+                <w:szCs w:val="28"/>
+              </w:rPr>
+            </w:pPr>
+            <w:r>
+              <w:rPr>
+                <w:rFonts w:eastAsia="SimSun"/>
+                <w:color w:val="000000" w:themeColor="text1"/>
+                <w:sz w:val="28"/>
+                <w:szCs w:val="28"/>
+              </w:rPr>
+              <w:t>Các dòng sự kiện khác</w:t>
+            </w:r>
+          </w:p>
+        </w:tc>
+        <w:tc>
+          <w:tcPr>
+            <w:tcW w:w="7290" w:type="dxa"/>
+            <w:tcBorders>
+              <w:top w:val="single" w:sz="6" w:space="0" w:color="auto"/>
+              <w:left w:val="single" w:sz="6" w:space="0" w:color="auto"/>
+              <w:bottom w:val="single" w:sz="6" w:space="0" w:color="auto"/>
+              <w:right w:val="single" w:sz="6" w:space="0" w:color="auto"/>
+            </w:tcBorders>
+            <w:vAlign w:val="center"/>
+          </w:tcPr>
+          <w:p>
+            <w:pPr>
+              <w:pStyle w:val="ListParagraph"/>
+              <w:numPr>
+                <w:ilvl w:val="0"/>
+                <w:numId w:val="13"/>
+              </w:numPr>
+              <w:rPr>
+                <w:color w:val="000000" w:themeColor="text1"/>
+                <w:sz w:val="28"/>
+                <w:szCs w:val="28"/>
+                <w:lang w:val="en-US"/>
+              </w:rPr>
+            </w:pPr>
+            <w:r>
+              <w:rPr>
+                <w:color w:val="000000" w:themeColor="text1"/>
+                <w:sz w:val="28"/>
+                <w:szCs w:val="28"/>
+                <w:lang w:val="en-US"/>
+              </w:rPr>
+              <w:t xml:space="preserve">Người dùng chưa nhập liệu </w:t>
+            </w:r>
+            <w:r>
+              <w:rPr>
+                <w:color w:val="000000" w:themeColor="text1"/>
+                <w:sz w:val="28"/>
+                <w:szCs w:val="28"/>
+                <w:lang w:val="en-US"/>
+              </w:rPr>
+              <w:br/>
+              <w:t>1. Hệ thống thông báo những thông tin nào chưa nhập</w:t>
+            </w:r>
+            <w:r>
+              <w:rPr>
+                <w:color w:val="000000" w:themeColor="text1"/>
+                <w:sz w:val="28"/>
+                <w:szCs w:val="28"/>
+                <w:lang w:val="en-US"/>
+              </w:rPr>
+              <w:br/>
+              <w:t xml:space="preserve">2. Hệ thống đề nghị cung cấp lại thông tin </w:t>
+            </w:r>
+          </w:p>
+          <w:p>
+            <w:pPr>
+              <w:pStyle w:val="ListParagraph"/>
+              <w:numPr>
+                <w:ilvl w:val="0"/>
+                <w:numId w:val="13"/>
+              </w:numPr>
+              <w:rPr>
+                <w:color w:val="000000" w:themeColor="text1"/>
+                <w:sz w:val="28"/>
+                <w:szCs w:val="28"/>
+                <w:lang w:val="en-US"/>
+              </w:rPr>
+            </w:pPr>
+            <w:r>
+              <w:rPr>
+                <w:color w:val="000000" w:themeColor="text1"/>
+                <w:sz w:val="28"/>
+                <w:szCs w:val="28"/>
+                <w:lang w:val="en-US"/>
+              </w:rPr>
+              <w:t xml:space="preserve">Người dùng nhập liệu sai </w:t>
+            </w:r>
+            <w:r>
+              <w:rPr>
+                <w:color w:val="000000" w:themeColor="text1"/>
+                <w:sz w:val="28"/>
+                <w:szCs w:val="28"/>
+                <w:lang w:val="en-US"/>
+              </w:rPr>
+              <w:br/>
+              <w:t xml:space="preserve">1. Hệ thống thông báo những thông tin nào nhập sai </w:t>
+            </w:r>
+            <w:r>
+              <w:rPr>
+                <w:color w:val="000000" w:themeColor="text1"/>
+                <w:sz w:val="28"/>
+                <w:szCs w:val="28"/>
+                <w:lang w:val="en-US"/>
+              </w:rPr>
+              <w:br/>
+              <w:t>2. Hệ thống đề nghị cung cấp lại thông tin</w:t>
+            </w:r>
+          </w:p>
+          <w:p>
+            <w:pPr>
+              <w:pStyle w:val="ListParagraph"/>
+              <w:rPr>
+                <w:rFonts w:eastAsia="SimSun"/>
+                <w:color w:val="000000" w:themeColor="text1"/>
+                <w:sz w:val="28"/>
+                <w:szCs w:val="28"/>
+                <w:lang w:val="en-US"/>
+              </w:rPr>
+            </w:pPr>
+          </w:p>
+        </w:tc>
+      </w:tr>
+      <w:tr>
+        <w:trPr>
+          <w:trHeight w:val="831"/>
+        </w:trPr>
+        <w:tc>
+          <w:tcPr>
+            <w:tcW w:w="1800" w:type="dxa"/>
+            <w:tcBorders>
+              <w:top w:val="single" w:sz="6" w:space="0" w:color="auto"/>
+              <w:left w:val="single" w:sz="6" w:space="0" w:color="auto"/>
+              <w:bottom w:val="single" w:sz="6" w:space="0" w:color="auto"/>
+              <w:right w:val="single" w:sz="6" w:space="0" w:color="auto"/>
+            </w:tcBorders>
+            <w:shd w:val="clear" w:color="auto" w:fill="D9D9D9" w:themeFill="background1" w:themeFillShade="D9"/>
+            <w:vAlign w:val="center"/>
+          </w:tcPr>
+          <w:p>
+            <w:pPr>
+              <w:jc w:val="center"/>
+              <w:rPr>
+                <w:rFonts w:eastAsia="SimSun"/>
+                <w:color w:val="000000" w:themeColor="text1"/>
+                <w:sz w:val="28"/>
+                <w:szCs w:val="28"/>
+                <w:lang w:val="en-US"/>
+              </w:rPr>
+            </w:pPr>
+            <w:r>
+              <w:rPr>
+                <w:rFonts w:eastAsia="SimSun"/>
+                <w:color w:val="000000" w:themeColor="text1"/>
+                <w:sz w:val="28"/>
+                <w:szCs w:val="28"/>
+                <w:lang w:val="en-US"/>
+              </w:rPr>
+              <w:t>Điều kiện tiên quyết</w:t>
+            </w:r>
+          </w:p>
+        </w:tc>
+        <w:tc>
+          <w:tcPr>
+            <w:tcW w:w="7290" w:type="dxa"/>
+            <w:tcBorders>
+              <w:top w:val="single" w:sz="6" w:space="0" w:color="auto"/>
+              <w:left w:val="single" w:sz="6" w:space="0" w:color="auto"/>
+              <w:bottom w:val="single" w:sz="6" w:space="0" w:color="auto"/>
+              <w:right w:val="single" w:sz="6" w:space="0" w:color="auto"/>
+            </w:tcBorders>
+            <w:vAlign w:val="center"/>
+          </w:tcPr>
+          <w:p>
+            <w:pPr>
+              <w:rPr>
+                <w:color w:val="000000" w:themeColor="text1"/>
+                <w:sz w:val="28"/>
+                <w:szCs w:val="28"/>
+                <w:lang w:val="en-US"/>
+              </w:rPr>
+            </w:pPr>
+            <w:r>
+              <w:rPr>
+                <w:color w:val="000000" w:themeColor="text1"/>
+                <w:sz w:val="28"/>
+                <w:szCs w:val="28"/>
+                <w:lang w:val="en-US"/>
+              </w:rPr>
+              <w:t>Người dùng phải đăng nhập thành công</w:t>
+            </w:r>
+          </w:p>
+        </w:tc>
+      </w:tr>
+      <w:tr>
+        <w:trPr>
+          <w:trHeight w:val="687"/>
+        </w:trPr>
+        <w:tc>
+          <w:tcPr>
+            <w:tcW w:w="1800" w:type="dxa"/>
+            <w:tcBorders>
+              <w:top w:val="single" w:sz="6" w:space="0" w:color="auto"/>
+              <w:left w:val="single" w:sz="6" w:space="0" w:color="auto"/>
+              <w:bottom w:val="single" w:sz="6" w:space="0" w:color="auto"/>
+              <w:right w:val="single" w:sz="6" w:space="0" w:color="auto"/>
+            </w:tcBorders>
+            <w:shd w:val="clear" w:color="auto" w:fill="D9D9D9" w:themeFill="background1" w:themeFillShade="D9"/>
+            <w:vAlign w:val="center"/>
+          </w:tcPr>
+          <w:p>
+            <w:pPr>
+              <w:jc w:val="center"/>
+              <w:rPr>
+                <w:rFonts w:eastAsia="SimSun"/>
+                <w:color w:val="000000" w:themeColor="text1"/>
+                <w:sz w:val="28"/>
+                <w:szCs w:val="28"/>
+              </w:rPr>
+            </w:pPr>
+            <w:r>
+              <w:rPr>
+                <w:rFonts w:eastAsia="SimSun"/>
+                <w:color w:val="000000" w:themeColor="text1"/>
+                <w:sz w:val="28"/>
+                <w:szCs w:val="28"/>
+              </w:rPr>
+              <w:t>Các yêu cầu đặc biệt</w:t>
+            </w:r>
+          </w:p>
+        </w:tc>
+        <w:tc>
+          <w:tcPr>
+            <w:tcW w:w="7290" w:type="dxa"/>
+            <w:tcBorders>
+              <w:top w:val="single" w:sz="6" w:space="0" w:color="auto"/>
+              <w:left w:val="single" w:sz="6" w:space="0" w:color="auto"/>
+              <w:bottom w:val="single" w:sz="6" w:space="0" w:color="auto"/>
+              <w:right w:val="single" w:sz="6" w:space="0" w:color="auto"/>
+            </w:tcBorders>
+            <w:vAlign w:val="center"/>
+          </w:tcPr>
+          <w:p>
+            <w:pPr>
+              <w:rPr>
+                <w:color w:val="000000" w:themeColor="text1"/>
+                <w:sz w:val="28"/>
+                <w:szCs w:val="28"/>
+                <w:lang w:val="en-US"/>
+              </w:rPr>
+            </w:pPr>
+            <w:r>
+              <w:rPr>
+                <w:color w:val="000000" w:themeColor="text1"/>
+                <w:sz w:val="28"/>
+                <w:szCs w:val="28"/>
+                <w:lang w:val="en-US"/>
+              </w:rPr>
+              <w:t>Không Có</w:t>
+            </w:r>
+          </w:p>
+        </w:tc>
+      </w:tr>
+    </w:tbl>
+    <w:p>
+      <w:pPr>
+        <w:spacing w:line="360" w:lineRule="auto"/>
+        <w:jc w:val="both"/>
+        <w:rPr>
+          <w:color w:val="000000" w:themeColor="text1"/>
+          <w:sz w:val="28"/>
+          <w:szCs w:val="28"/>
+        </w:rPr>
+      </w:pPr>
+    </w:p>
     <w:p>
       <w:pPr>
         <w:spacing w:line="360" w:lineRule="auto"/>
@@ -8988,6 +9679,7 @@
                 <w:sz w:val="28"/>
                 <w:szCs w:val="28"/>
               </w:rPr>
+              <w:lastRenderedPageBreak/>
               <w:t>Use case ID</w:t>
             </w:r>
           </w:p>
@@ -9020,7 +9712,7 @@
                 <w:sz w:val="28"/>
                 <w:szCs w:val="28"/>
               </w:rPr>
-              <w:t>UCID-04</w:t>
+              <w:t>UCID-05</w:t>
             </w:r>
           </w:p>
         </w:tc>
@@ -9080,18 +9772,17 @@
                 <w:color w:val="000000" w:themeColor="text1"/>
                 <w:sz w:val="28"/>
                 <w:szCs w:val="28"/>
-                <w:lang w:val="en-US"/>
-              </w:rPr>
-            </w:pPr>
-            <w:r>
-              <w:rPr>
-                <w:rFonts w:eastAsia="SimSun"/>
-                <w:color w:val="000000" w:themeColor="text1"/>
-                <w:sz w:val="28"/>
-                <w:szCs w:val="28"/>
-                <w:lang w:val="en-US"/>
-              </w:rPr>
-              <w:t>Tiếp nhận nhân viên</w:t>
+              </w:rPr>
+            </w:pPr>
+            <w:r>
+              <w:rPr>
+                <w:rFonts w:eastAsia="SimSun"/>
+                <w:color w:val="000000" w:themeColor="text1"/>
+                <w:sz w:val="28"/>
+                <w:szCs w:val="28"/>
+                <w:lang w:val="en-US"/>
+              </w:rPr>
+              <w:t>Chỉnh sửa thông tin nhân viên</w:t>
             </w:r>
           </w:p>
         </w:tc>
@@ -9162,7 +9853,7 @@
                 <w:szCs w:val="28"/>
                 <w:lang w:val="en-US"/>
               </w:rPr>
-              <w:t>Điền thông tin nhân viên vào hệ thống</w:t>
+              <w:t>Cập nhật lại thông tin nhân viên</w:t>
             </w:r>
           </w:p>
         </w:tc>
@@ -9220,7 +9911,7 @@
               <w:pStyle w:val="BodyText"/>
               <w:numPr>
                 <w:ilvl w:val="0"/>
-                <w:numId w:val="12"/>
+                <w:numId w:val="14"/>
               </w:numPr>
               <w:spacing w:line="276" w:lineRule="auto"/>
               <w:jc w:val="both"/>
@@ -9234,12 +9925,13 @@
             </w:pPr>
             <w:r>
               <w:rPr>
-                <w:color w:val="000000" w:themeColor="text1"/>
-                <w:sz w:val="28"/>
-                <w:szCs w:val="28"/>
-                <w:lang w:val="en-US"/>
-              </w:rPr>
-              <w:t xml:space="preserve">Chọn chức năng thêm nhân viên </w:t>
+                <w:rFonts w:eastAsia="SimSun"/>
+                <w:color w:val="000000" w:themeColor="text1"/>
+                <w:sz w:val="28"/>
+                <w:szCs w:val="28"/>
+                <w:lang w:val="en-US"/>
+              </w:rPr>
+              <w:t>Chọn chức năng  chỉnh sứa thông tin nhân viên</w:t>
             </w:r>
           </w:p>
           <w:p>
@@ -9247,7 +9939,7 @@
               <w:pStyle w:val="BodyText"/>
               <w:numPr>
                 <w:ilvl w:val="0"/>
-                <w:numId w:val="12"/>
+                <w:numId w:val="14"/>
               </w:numPr>
               <w:spacing w:line="276" w:lineRule="auto"/>
               <w:jc w:val="both"/>
@@ -9261,12 +9953,13 @@
             </w:pPr>
             <w:r>
               <w:rPr>
-                <w:color w:val="000000" w:themeColor="text1"/>
-                <w:sz w:val="28"/>
-                <w:szCs w:val="28"/>
-                <w:lang w:val="en-US"/>
-              </w:rPr>
-              <w:t xml:space="preserve"> Hệ thống hiển thi màn hình nhập liệu</w:t>
+                <w:rFonts w:eastAsia="SimSun"/>
+                <w:color w:val="000000" w:themeColor="text1"/>
+                <w:sz w:val="28"/>
+                <w:szCs w:val="28"/>
+                <w:lang w:val="en-US"/>
+              </w:rPr>
+              <w:t xml:space="preserve"> Người dùng cập nhật thông tin nhân viên</w:t>
             </w:r>
           </w:p>
           <w:p>
@@ -9274,7 +9967,7 @@
               <w:pStyle w:val="BodyText"/>
               <w:numPr>
                 <w:ilvl w:val="0"/>
-                <w:numId w:val="12"/>
+                <w:numId w:val="14"/>
               </w:numPr>
               <w:spacing w:line="276" w:lineRule="auto"/>
               <w:jc w:val="both"/>
@@ -9288,39 +9981,13 @@
             </w:pPr>
             <w:r>
               <w:rPr>
-                <w:color w:val="000000" w:themeColor="text1"/>
-                <w:sz w:val="28"/>
-                <w:szCs w:val="28"/>
-                <w:lang w:val="en-US"/>
-              </w:rPr>
-              <w:t xml:space="preserve"> Người dùng nhập liệu thông tin </w:t>
-            </w:r>
-          </w:p>
-          <w:p>
-            <w:pPr>
-              <w:pStyle w:val="BodyText"/>
-              <w:numPr>
-                <w:ilvl w:val="0"/>
-                <w:numId w:val="12"/>
-              </w:numPr>
-              <w:spacing w:line="276" w:lineRule="auto"/>
-              <w:jc w:val="both"/>
-              <w:rPr>
-                <w:rFonts w:eastAsia="SimSun"/>
-                <w:color w:val="000000" w:themeColor="text1"/>
-                <w:sz w:val="28"/>
-                <w:szCs w:val="28"/>
-                <w:lang w:val="en-US"/>
-              </w:rPr>
-            </w:pPr>
-            <w:r>
-              <w:rPr>
-                <w:color w:val="000000" w:themeColor="text1"/>
-                <w:sz w:val="28"/>
-                <w:szCs w:val="28"/>
-                <w:lang w:val="en-US"/>
-              </w:rPr>
-              <w:t xml:space="preserve"> Người dùng bấm nút lưu</w:t>
+                <w:rFonts w:eastAsia="SimSun"/>
+                <w:color w:val="000000" w:themeColor="text1"/>
+                <w:sz w:val="28"/>
+                <w:szCs w:val="28"/>
+                <w:lang w:val="en-US"/>
+              </w:rPr>
+              <w:t xml:space="preserve"> Người dùng ấn nút lưu</w:t>
             </w:r>
           </w:p>
         </w:tc>
@@ -9378,7 +10045,7 @@
               <w:pStyle w:val="ListParagraph"/>
               <w:numPr>
                 <w:ilvl w:val="0"/>
-                <w:numId w:val="13"/>
+                <w:numId w:val="15"/>
               </w:numPr>
               <w:rPr>
                 <w:color w:val="000000" w:themeColor="text1"/>
@@ -9422,7 +10089,7 @@
               <w:pStyle w:val="ListParagraph"/>
               <w:numPr>
                 <w:ilvl w:val="0"/>
-                <w:numId w:val="13"/>
+                <w:numId w:val="15"/>
               </w:numPr>
               <w:rPr>
                 <w:color w:val="000000" w:themeColor="text1"/>
@@ -9463,7 +10130,6 @@
           </w:p>
           <w:p>
             <w:pPr>
-              <w:pStyle w:val="ListParagraph"/>
               <w:rPr>
                 <w:rFonts w:eastAsia="SimSun"/>
                 <w:color w:val="000000" w:themeColor="text1"/>
@@ -9531,7 +10197,6 @@
                 <w:color w:val="000000" w:themeColor="text1"/>
                 <w:sz w:val="28"/>
                 <w:szCs w:val="28"/>
-                <w:lang w:val="en-US"/>
               </w:rPr>
             </w:pPr>
             <w:r>
@@ -9616,17 +10281,6 @@
         </w:tc>
       </w:tr>
     </w:tbl>
-    <w:p>
-      <w:pPr>
-        <w:spacing w:line="360" w:lineRule="auto"/>
-        <w:jc w:val="both"/>
-        <w:rPr>
-          <w:color w:val="000000" w:themeColor="text1"/>
-          <w:sz w:val="28"/>
-          <w:szCs w:val="28"/>
-        </w:rPr>
-      </w:pPr>
-    </w:p>
     <w:p>
       <w:pPr>
         <w:spacing w:line="360" w:lineRule="auto"/>
@@ -9722,7 +10376,7 @@
                 <w:sz w:val="28"/>
                 <w:szCs w:val="28"/>
               </w:rPr>
-              <w:t>UCID-05</w:t>
+              <w:t>UCID-06</w:t>
             </w:r>
           </w:p>
         </w:tc>
@@ -9782,17 +10436,18 @@
                 <w:color w:val="000000" w:themeColor="text1"/>
                 <w:sz w:val="28"/>
                 <w:szCs w:val="28"/>
-              </w:rPr>
-            </w:pPr>
-            <w:r>
-              <w:rPr>
-                <w:rFonts w:eastAsia="SimSun"/>
-                <w:color w:val="000000" w:themeColor="text1"/>
-                <w:sz w:val="28"/>
-                <w:szCs w:val="28"/>
-                <w:lang w:val="en-US"/>
-              </w:rPr>
-              <w:t>Chỉnh sửa thông tin nhân viên</w:t>
+                <w:lang w:val="en-US"/>
+              </w:rPr>
+            </w:pPr>
+            <w:r>
+              <w:rPr>
+                <w:rFonts w:eastAsia="SimSun"/>
+                <w:color w:val="000000" w:themeColor="text1"/>
+                <w:sz w:val="28"/>
+                <w:szCs w:val="28"/>
+                <w:lang w:val="en-US"/>
+              </w:rPr>
+              <w:t>Xa thải nhân viên</w:t>
             </w:r>
           </w:p>
         </w:tc>
@@ -9863,7 +10518,7 @@
                 <w:szCs w:val="28"/>
                 <w:lang w:val="en-US"/>
               </w:rPr>
-              <w:t>Cập nhật lại thông tin nhân viên</w:t>
+              <w:t>Chuyển trạng thái nhân viên từ đang làm việc sang đã thôi việc</w:t>
             </w:r>
           </w:p>
         </w:tc>
@@ -9921,7 +10576,7 @@
               <w:pStyle w:val="BodyText"/>
               <w:numPr>
                 <w:ilvl w:val="0"/>
-                <w:numId w:val="14"/>
+                <w:numId w:val="19"/>
               </w:numPr>
               <w:spacing w:line="276" w:lineRule="auto"/>
               <w:jc w:val="both"/>
@@ -9930,18 +10585,16 @@
                 <w:color w:val="000000" w:themeColor="text1"/>
                 <w:sz w:val="28"/>
                 <w:szCs w:val="28"/>
-                <w:lang w:val="en-US"/>
-              </w:rPr>
-            </w:pPr>
-            <w:r>
-              <w:rPr>
-                <w:rFonts w:eastAsia="SimSun"/>
-                <w:color w:val="000000" w:themeColor="text1"/>
-                <w:sz w:val="28"/>
-                <w:szCs w:val="28"/>
-                <w:lang w:val="en-US"/>
-              </w:rPr>
-              <w:t>Chọn chức năng  chỉnh sứa thông tin nhân viên</w:t>
+              </w:rPr>
+            </w:pPr>
+            <w:r>
+              <w:rPr>
+                <w:color w:val="000000" w:themeColor="text1"/>
+                <w:sz w:val="28"/>
+                <w:szCs w:val="28"/>
+                <w:lang w:val="en-US"/>
+              </w:rPr>
+              <w:t>Chọn chức năng xa thải nhân viên</w:t>
             </w:r>
           </w:p>
           <w:p>
@@ -9949,7 +10602,7 @@
               <w:pStyle w:val="BodyText"/>
               <w:numPr>
                 <w:ilvl w:val="0"/>
-                <w:numId w:val="14"/>
+                <w:numId w:val="19"/>
               </w:numPr>
               <w:spacing w:line="276" w:lineRule="auto"/>
               <w:jc w:val="both"/>
@@ -9958,18 +10611,16 @@
                 <w:color w:val="000000" w:themeColor="text1"/>
                 <w:sz w:val="28"/>
                 <w:szCs w:val="28"/>
-                <w:lang w:val="en-US"/>
-              </w:rPr>
-            </w:pPr>
-            <w:r>
-              <w:rPr>
-                <w:rFonts w:eastAsia="SimSun"/>
-                <w:color w:val="000000" w:themeColor="text1"/>
-                <w:sz w:val="28"/>
-                <w:szCs w:val="28"/>
-                <w:lang w:val="en-US"/>
-              </w:rPr>
-              <w:t xml:space="preserve"> Người dùng cập nhật thông tin nhân viên</w:t>
+              </w:rPr>
+            </w:pPr>
+            <w:r>
+              <w:rPr>
+                <w:color w:val="000000" w:themeColor="text1"/>
+                <w:sz w:val="28"/>
+                <w:szCs w:val="28"/>
+                <w:lang w:val="en-US"/>
+              </w:rPr>
+              <w:t>Chọn những nhân viên muốn xa thải</w:t>
             </w:r>
           </w:p>
           <w:p>
@@ -9977,7 +10628,7 @@
               <w:pStyle w:val="BodyText"/>
               <w:numPr>
                 <w:ilvl w:val="0"/>
-                <w:numId w:val="14"/>
+                <w:numId w:val="19"/>
               </w:numPr>
               <w:spacing w:line="276" w:lineRule="auto"/>
               <w:jc w:val="both"/>
@@ -9986,18 +10637,16 @@
                 <w:color w:val="000000" w:themeColor="text1"/>
                 <w:sz w:val="28"/>
                 <w:szCs w:val="28"/>
-                <w:lang w:val="en-US"/>
-              </w:rPr>
-            </w:pPr>
-            <w:r>
-              <w:rPr>
-                <w:rFonts w:eastAsia="SimSun"/>
-                <w:color w:val="000000" w:themeColor="text1"/>
-                <w:sz w:val="28"/>
-                <w:szCs w:val="28"/>
-                <w:lang w:val="en-US"/>
-              </w:rPr>
-              <w:t xml:space="preserve"> Người dùng ấn nút lưu</w:t>
+              </w:rPr>
+            </w:pPr>
+            <w:r>
+              <w:rPr>
+                <w:color w:val="000000" w:themeColor="text1"/>
+                <w:sz w:val="28"/>
+                <w:szCs w:val="28"/>
+                <w:lang w:val="en-US"/>
+              </w:rPr>
+              <w:t>Click chọn nút xa thải</w:t>
             </w:r>
           </w:p>
         </w:tc>
@@ -10052,102 +10701,24 @@
           </w:tcPr>
           <w:p>
             <w:pPr>
-              <w:pStyle w:val="ListParagraph"/>
-              <w:numPr>
-                <w:ilvl w:val="0"/>
-                <w:numId w:val="15"/>
-              </w:numPr>
-              <w:rPr>
-                <w:color w:val="000000" w:themeColor="text1"/>
-                <w:sz w:val="28"/>
-                <w:szCs w:val="28"/>
-                <w:lang w:val="en-US"/>
-              </w:rPr>
-            </w:pPr>
-            <w:r>
-              <w:rPr>
-                <w:color w:val="000000" w:themeColor="text1"/>
-                <w:sz w:val="28"/>
-                <w:szCs w:val="28"/>
-                <w:lang w:val="en-US"/>
-              </w:rPr>
-              <w:t xml:space="preserve">Người dùng chưa nhập liệu </w:t>
-            </w:r>
-            <w:r>
-              <w:rPr>
-                <w:color w:val="000000" w:themeColor="text1"/>
-                <w:sz w:val="28"/>
-                <w:szCs w:val="28"/>
-                <w:lang w:val="en-US"/>
-              </w:rPr>
-              <w:br/>
-              <w:t>1. Hệ thống thông báo những thông tin nào chưa nhập</w:t>
-            </w:r>
-            <w:r>
-              <w:rPr>
-                <w:color w:val="000000" w:themeColor="text1"/>
-                <w:sz w:val="28"/>
-                <w:szCs w:val="28"/>
-                <w:lang w:val="en-US"/>
-              </w:rPr>
-              <w:br/>
-              <w:t xml:space="preserve">2. Hệ thống đề nghị cung cấp lại thông tin </w:t>
-            </w:r>
-          </w:p>
-          <w:p>
-            <w:pPr>
-              <w:pStyle w:val="ListParagraph"/>
-              <w:numPr>
-                <w:ilvl w:val="0"/>
-                <w:numId w:val="15"/>
-              </w:numPr>
-              <w:rPr>
-                <w:color w:val="000000" w:themeColor="text1"/>
-                <w:sz w:val="28"/>
-                <w:szCs w:val="28"/>
-                <w:lang w:val="en-US"/>
-              </w:rPr>
-            </w:pPr>
-            <w:r>
-              <w:rPr>
-                <w:color w:val="000000" w:themeColor="text1"/>
-                <w:sz w:val="28"/>
-                <w:szCs w:val="28"/>
-                <w:lang w:val="en-US"/>
-              </w:rPr>
-              <w:t xml:space="preserve">Người dùng nhập liệu sai </w:t>
-            </w:r>
-            <w:r>
-              <w:rPr>
-                <w:color w:val="000000" w:themeColor="text1"/>
-                <w:sz w:val="28"/>
-                <w:szCs w:val="28"/>
-                <w:lang w:val="en-US"/>
-              </w:rPr>
-              <w:br/>
-              <w:t xml:space="preserve">1. Hệ thống thông báo những thông tin nào nhập sai </w:t>
-            </w:r>
-            <w:r>
-              <w:rPr>
-                <w:color w:val="000000" w:themeColor="text1"/>
-                <w:sz w:val="28"/>
-                <w:szCs w:val="28"/>
-                <w:lang w:val="en-US"/>
-              </w:rPr>
-              <w:br/>
-              <w:t>2. Hệ thống đề nghị cung cấp lại thông tin</w:t>
-            </w:r>
-          </w:p>
-          <w:p>
-            <w:pPr>
-              <w:rPr>
-                <w:rFonts w:eastAsia="SimSun"/>
-                <w:color w:val="000000" w:themeColor="text1"/>
-                <w:sz w:val="28"/>
-                <w:szCs w:val="28"/>
-                <w:lang w:val="en-US"/>
-              </w:rPr>
-            </w:pPr>
+              <w:rPr>
+                <w:rFonts w:eastAsia="SimSun"/>
+                <w:color w:val="000000" w:themeColor="text1"/>
+                <w:sz w:val="28"/>
+                <w:szCs w:val="28"/>
+                <w:lang w:val="en-US"/>
+              </w:rPr>
+            </w:pPr>
+            <w:r>
+              <w:rPr>
+                <w:rFonts w:eastAsia="SimSun"/>
+                <w:color w:val="000000" w:themeColor="text1"/>
+                <w:sz w:val="28"/>
+                <w:szCs w:val="28"/>
+                <w:lang w:val="en-US"/>
+              </w:rPr>
+              <w:t>Không Có</w:t>
+            </w:r>
           </w:p>
         </w:tc>
       </w:tr>
@@ -10207,16 +10778,17 @@
                 <w:color w:val="000000" w:themeColor="text1"/>
                 <w:sz w:val="28"/>
                 <w:szCs w:val="28"/>
-              </w:rPr>
-            </w:pPr>
-            <w:r>
-              <w:rPr>
-                <w:color w:val="000000" w:themeColor="text1"/>
-                <w:sz w:val="28"/>
-                <w:szCs w:val="28"/>
-                <w:lang w:val="en-US"/>
-              </w:rPr>
-              <w:t>Người dùng phải đăng nhập thành công</w:t>
+                <w:lang w:val="en-US"/>
+              </w:rPr>
+            </w:pPr>
+            <w:r>
+              <w:rPr>
+                <w:color w:val="000000" w:themeColor="text1"/>
+                <w:sz w:val="28"/>
+                <w:szCs w:val="28"/>
+                <w:lang w:val="en-US"/>
+              </w:rPr>
+              <w:t>Người dùng phải đăng nhập trước khi xa thải</w:t>
             </w:r>
           </w:p>
         </w:tc>
@@ -10312,6 +10884,16 @@
           <w:szCs w:val="28"/>
         </w:rPr>
       </w:pPr>
+      <w:r>
+        <w:rPr>
+          <w:color w:val="000000" w:themeColor="text1"/>
+          <w:sz w:val="28"/>
+          <w:szCs w:val="28"/>
+        </w:rPr>
+        <w:br/>
+      </w:r>
+      <w:bookmarkStart w:id="18" w:name="_GoBack"/>
+      <w:bookmarkEnd w:id="18"/>
     </w:p>
     <w:tbl>
       <w:tblPr>
@@ -10365,6 +10947,7 @@
                 <w:sz w:val="28"/>
                 <w:szCs w:val="28"/>
               </w:rPr>
+              <w:lastRenderedPageBreak/>
               <w:t>Use case ID</w:t>
             </w:r>
           </w:p>
@@ -10397,7 +10980,7 @@
                 <w:sz w:val="28"/>
                 <w:szCs w:val="28"/>
               </w:rPr>
-              <w:t>UCID-06</w:t>
+              <w:t>UCID-07</w:t>
             </w:r>
           </w:p>
         </w:tc>
@@ -10468,7 +11051,7 @@
                 <w:szCs w:val="28"/>
                 <w:lang w:val="en-US"/>
               </w:rPr>
-              <w:t>Xa thải nhân viên</w:t>
+              <w:t>Tra cứu nhân viên</w:t>
             </w:r>
           </w:p>
         </w:tc>
@@ -10528,18 +11111,17 @@
                 <w:color w:val="000000" w:themeColor="text1"/>
                 <w:sz w:val="28"/>
                 <w:szCs w:val="28"/>
-                <w:lang w:val="en-US"/>
-              </w:rPr>
-            </w:pPr>
-            <w:r>
-              <w:rPr>
-                <w:rFonts w:eastAsia="SimSun"/>
-                <w:color w:val="000000" w:themeColor="text1"/>
-                <w:sz w:val="28"/>
-                <w:szCs w:val="28"/>
-                <w:lang w:val="en-US"/>
-              </w:rPr>
-              <w:t>Chuyển trạng thái nhân viên từ đang làm việc sang đã thôi việc</w:t>
+              </w:rPr>
+            </w:pPr>
+            <w:r>
+              <w:rPr>
+                <w:rFonts w:eastAsia="SimSun"/>
+                <w:color w:val="000000" w:themeColor="text1"/>
+                <w:sz w:val="28"/>
+                <w:szCs w:val="28"/>
+                <w:lang w:val="en-US"/>
+              </w:rPr>
+              <w:t>Tìm kiếm và hiển thị thông tin nhân viên cho người dùng</w:t>
             </w:r>
           </w:p>
         </w:tc>
@@ -10597,7 +11179,7 @@
               <w:pStyle w:val="BodyText"/>
               <w:numPr>
                 <w:ilvl w:val="0"/>
-                <w:numId w:val="19"/>
+                <w:numId w:val="16"/>
               </w:numPr>
               <w:spacing w:line="276" w:lineRule="auto"/>
               <w:jc w:val="both"/>
@@ -10606,16 +11188,17 @@
                 <w:color w:val="000000" w:themeColor="text1"/>
                 <w:sz w:val="28"/>
                 <w:szCs w:val="28"/>
-              </w:rPr>
-            </w:pPr>
-            <w:r>
-              <w:rPr>
-                <w:color w:val="000000" w:themeColor="text1"/>
-                <w:sz w:val="28"/>
-                <w:szCs w:val="28"/>
-                <w:lang w:val="en-US"/>
-              </w:rPr>
-              <w:t>Chọn chức năng xa thải nhân viên</w:t>
+                <w:lang w:val="en-US"/>
+              </w:rPr>
+            </w:pPr>
+            <w:r>
+              <w:rPr>
+                <w:color w:val="000000" w:themeColor="text1"/>
+                <w:sz w:val="28"/>
+                <w:szCs w:val="28"/>
+                <w:lang w:val="en-US"/>
+              </w:rPr>
+              <w:t xml:space="preserve">Chọn chức năng tra cứu nhân viên  </w:t>
             </w:r>
           </w:p>
           <w:p>
@@ -10623,7 +11206,7 @@
               <w:pStyle w:val="BodyText"/>
               <w:numPr>
                 <w:ilvl w:val="0"/>
-                <w:numId w:val="19"/>
+                <w:numId w:val="16"/>
               </w:numPr>
               <w:spacing w:line="276" w:lineRule="auto"/>
               <w:jc w:val="both"/>
@@ -10632,16 +11215,28 @@
                 <w:color w:val="000000" w:themeColor="text1"/>
                 <w:sz w:val="28"/>
                 <w:szCs w:val="28"/>
-              </w:rPr>
-            </w:pPr>
-            <w:r>
-              <w:rPr>
-                <w:color w:val="000000" w:themeColor="text1"/>
-                <w:sz w:val="28"/>
-                <w:szCs w:val="28"/>
-                <w:lang w:val="en-US"/>
-              </w:rPr>
-              <w:t>Chọn những nhân viên muốn xa thải</w:t>
+                <w:lang w:val="en-US"/>
+              </w:rPr>
+            </w:pPr>
+            <w:r>
+              <w:rPr>
+                <w:rFonts w:eastAsia="SimSun"/>
+                <w:color w:val="000000" w:themeColor="text1"/>
+                <w:sz w:val="28"/>
+                <w:szCs w:val="28"/>
+                <w:lang w:val="en-US"/>
+              </w:rPr>
+              <w:t xml:space="preserve">Người dùng nhập thông tin tra cứu </w:t>
+            </w:r>
+            <w:r>
+              <w:rPr>
+                <w:rFonts w:eastAsia="SimSun"/>
+                <w:color w:val="000000" w:themeColor="text1"/>
+                <w:sz w:val="28"/>
+                <w:szCs w:val="28"/>
+                <w:lang w:val="en-US"/>
+              </w:rPr>
+              <w:t>theo các tiêu chí người dùng</w:t>
             </w:r>
           </w:p>
           <w:p>
@@ -10649,7 +11244,7 @@
               <w:pStyle w:val="BodyText"/>
               <w:numPr>
                 <w:ilvl w:val="0"/>
-                <w:numId w:val="19"/>
+                <w:numId w:val="16"/>
               </w:numPr>
               <w:spacing w:line="276" w:lineRule="auto"/>
               <w:jc w:val="both"/>
@@ -10658,16 +11253,18 @@
                 <w:color w:val="000000" w:themeColor="text1"/>
                 <w:sz w:val="28"/>
                 <w:szCs w:val="28"/>
-              </w:rPr>
-            </w:pPr>
-            <w:r>
-              <w:rPr>
-                <w:color w:val="000000" w:themeColor="text1"/>
-                <w:sz w:val="28"/>
-                <w:szCs w:val="28"/>
-                <w:lang w:val="en-US"/>
-              </w:rPr>
-              <w:t>Click chọn nút xa thải</w:t>
+                <w:lang w:val="en-US"/>
+              </w:rPr>
+            </w:pPr>
+            <w:r>
+              <w:rPr>
+                <w:rFonts w:eastAsia="SimSun"/>
+                <w:color w:val="000000" w:themeColor="text1"/>
+                <w:sz w:val="28"/>
+                <w:szCs w:val="28"/>
+                <w:lang w:val="en-US"/>
+              </w:rPr>
+              <w:t xml:space="preserve">Hệ thống hiện thị danh sách nhân viên </w:t>
             </w:r>
           </w:p>
         </w:tc>
@@ -10722,23 +11319,39 @@
           </w:tcPr>
           <w:p>
             <w:pPr>
-              <w:rPr>
-                <w:rFonts w:eastAsia="SimSun"/>
-                <w:color w:val="000000" w:themeColor="text1"/>
-                <w:sz w:val="28"/>
-                <w:szCs w:val="28"/>
-                <w:lang w:val="en-US"/>
-              </w:rPr>
-            </w:pPr>
-            <w:r>
-              <w:rPr>
-                <w:rFonts w:eastAsia="SimSun"/>
-                <w:color w:val="000000" w:themeColor="text1"/>
-                <w:sz w:val="28"/>
-                <w:szCs w:val="28"/>
-                <w:lang w:val="en-US"/>
-              </w:rPr>
-              <w:t>Không Có</w:t>
+              <w:pStyle w:val="ListParagraph"/>
+              <w:numPr>
+                <w:ilvl w:val="0"/>
+                <w:numId w:val="17"/>
+              </w:numPr>
+              <w:rPr>
+                <w:rFonts w:eastAsia="SimSun"/>
+                <w:color w:val="000000" w:themeColor="text1"/>
+                <w:sz w:val="28"/>
+                <w:szCs w:val="28"/>
+                <w:lang w:val="en-US"/>
+              </w:rPr>
+            </w:pPr>
+            <w:r>
+              <w:rPr>
+                <w:rFonts w:eastAsia="SimSun"/>
+                <w:color w:val="000000" w:themeColor="text1"/>
+                <w:sz w:val="28"/>
+                <w:szCs w:val="28"/>
+                <w:lang w:val="en-US"/>
+              </w:rPr>
+              <w:t xml:space="preserve">Không tìm thấy nhân viên </w:t>
+            </w:r>
+            <w:r>
+              <w:rPr>
+                <w:rFonts w:eastAsia="SimSun"/>
+                <w:color w:val="000000" w:themeColor="text1"/>
+                <w:sz w:val="28"/>
+                <w:szCs w:val="28"/>
+                <w:lang w:val="en-US"/>
+              </w:rPr>
+              <w:br/>
+              <w:t>1. Màn hình hiển thị danh sách trống</w:t>
             </w:r>
           </w:p>
         </w:tc>
@@ -10799,17 +11412,16 @@
                 <w:color w:val="000000" w:themeColor="text1"/>
                 <w:sz w:val="28"/>
                 <w:szCs w:val="28"/>
-                <w:lang w:val="en-US"/>
-              </w:rPr>
-            </w:pPr>
-            <w:r>
-              <w:rPr>
-                <w:color w:val="000000" w:themeColor="text1"/>
-                <w:sz w:val="28"/>
-                <w:szCs w:val="28"/>
-                <w:lang w:val="en-US"/>
-              </w:rPr>
-              <w:t>Người dùng phải đăng nhập trước khi xa thải</w:t>
+              </w:rPr>
+            </w:pPr>
+            <w:r>
+              <w:rPr>
+                <w:color w:val="000000" w:themeColor="text1"/>
+                <w:sz w:val="28"/>
+                <w:szCs w:val="28"/>
+                <w:lang w:val="en-US"/>
+              </w:rPr>
+              <w:t>Người dùng phải đăng nhập thành công</w:t>
             </w:r>
           </w:p>
         </w:tc>
@@ -10884,17 +11496,6 @@
         </w:tc>
       </w:tr>
     </w:tbl>
-    <w:p>
-      <w:pPr>
-        <w:spacing w:line="360" w:lineRule="auto"/>
-        <w:jc w:val="both"/>
-        <w:rPr>
-          <w:color w:val="000000" w:themeColor="text1"/>
-          <w:sz w:val="28"/>
-          <w:szCs w:val="28"/>
-        </w:rPr>
-      </w:pPr>
-    </w:p>
     <w:p>
       <w:pPr>
         <w:spacing w:line="360" w:lineRule="auto"/>
@@ -10990,7 +11591,7 @@
                 <w:sz w:val="28"/>
                 <w:szCs w:val="28"/>
               </w:rPr>
-              <w:t>UCID-07</w:t>
+              <w:t>UCID-08</w:t>
             </w:r>
           </w:p>
         </w:tc>
@@ -11061,7 +11662,7 @@
                 <w:szCs w:val="28"/>
                 <w:lang w:val="en-US"/>
               </w:rPr>
-              <w:t>Tra cứu nhân viên</w:t>
+              <w:t>Xem quá trình làm việc</w:t>
             </w:r>
           </w:p>
         </w:tc>
@@ -11121,17 +11722,18 @@
                 <w:color w:val="000000" w:themeColor="text1"/>
                 <w:sz w:val="28"/>
                 <w:szCs w:val="28"/>
-              </w:rPr>
-            </w:pPr>
-            <w:r>
-              <w:rPr>
-                <w:rFonts w:eastAsia="SimSun"/>
-                <w:color w:val="000000" w:themeColor="text1"/>
-                <w:sz w:val="28"/>
-                <w:szCs w:val="28"/>
-                <w:lang w:val="en-US"/>
-              </w:rPr>
-              <w:t>Tìm kiếm và hiển thị thông tin nhân viên cho người dùng</w:t>
+                <w:lang w:val="en-US"/>
+              </w:rPr>
+            </w:pPr>
+            <w:r>
+              <w:rPr>
+                <w:rFonts w:eastAsia="SimSun"/>
+                <w:color w:val="000000" w:themeColor="text1"/>
+                <w:sz w:val="28"/>
+                <w:szCs w:val="28"/>
+                <w:lang w:val="en-US"/>
+              </w:rPr>
+              <w:t>Hiển thị quán trình làm việc cho người dùng</w:t>
             </w:r>
           </w:p>
         </w:tc>
@@ -11189,26 +11791,25 @@
               <w:pStyle w:val="BodyText"/>
               <w:numPr>
                 <w:ilvl w:val="0"/>
-                <w:numId w:val="16"/>
+                <w:numId w:val="20"/>
               </w:numPr>
               <w:spacing w:line="276" w:lineRule="auto"/>
               <w:jc w:val="both"/>
               <w:rPr>
-                <w:rFonts w:eastAsia="SimSun"/>
-                <w:color w:val="000000" w:themeColor="text1"/>
-                <w:sz w:val="28"/>
-                <w:szCs w:val="28"/>
-                <w:lang w:val="en-US"/>
-              </w:rPr>
-            </w:pPr>
-            <w:r>
-              <w:rPr>
-                <w:color w:val="000000" w:themeColor="text1"/>
-                <w:sz w:val="28"/>
-                <w:szCs w:val="28"/>
-                <w:lang w:val="en-US"/>
-              </w:rPr>
-              <w:t xml:space="preserve">Chọn chức năng tra cứu nhân viên  </w:t>
+                <w:color w:val="000000" w:themeColor="text1"/>
+                <w:sz w:val="28"/>
+                <w:szCs w:val="28"/>
+                <w:lang w:val="en-US"/>
+              </w:rPr>
+            </w:pPr>
+            <w:r>
+              <w:rPr>
+                <w:color w:val="000000" w:themeColor="text1"/>
+                <w:sz w:val="28"/>
+                <w:szCs w:val="28"/>
+                <w:lang w:val="en-US"/>
+              </w:rPr>
+              <w:t>Chọn chức năng xem quá trình làm việc</w:t>
             </w:r>
           </w:p>
           <w:p>
@@ -11216,37 +11817,25 @@
               <w:pStyle w:val="BodyText"/>
               <w:numPr>
                 <w:ilvl w:val="0"/>
-                <w:numId w:val="16"/>
+                <w:numId w:val="20"/>
               </w:numPr>
               <w:spacing w:line="276" w:lineRule="auto"/>
               <w:jc w:val="both"/>
               <w:rPr>
-                <w:rFonts w:eastAsia="SimSun"/>
-                <w:color w:val="000000" w:themeColor="text1"/>
-                <w:sz w:val="28"/>
-                <w:szCs w:val="28"/>
-                <w:lang w:val="en-US"/>
-              </w:rPr>
-            </w:pPr>
-            <w:r>
-              <w:rPr>
-                <w:rFonts w:eastAsia="SimSun"/>
-                <w:color w:val="000000" w:themeColor="text1"/>
-                <w:sz w:val="28"/>
-                <w:szCs w:val="28"/>
-                <w:lang w:val="en-US"/>
-              </w:rPr>
-              <w:t xml:space="preserve">Người dùng nhập thông tin tra cứu </w:t>
-            </w:r>
-            <w:r>
-              <w:rPr>
-                <w:rFonts w:eastAsia="SimSun"/>
-                <w:color w:val="000000" w:themeColor="text1"/>
-                <w:sz w:val="28"/>
-                <w:szCs w:val="28"/>
-                <w:lang w:val="en-US"/>
-              </w:rPr>
-              <w:t>theo các tiêu chí người dùng</w:t>
+                <w:color w:val="000000" w:themeColor="text1"/>
+                <w:sz w:val="28"/>
+                <w:szCs w:val="28"/>
+                <w:lang w:val="en-US"/>
+              </w:rPr>
+            </w:pPr>
+            <w:r>
+              <w:rPr>
+                <w:color w:val="000000" w:themeColor="text1"/>
+                <w:sz w:val="28"/>
+                <w:szCs w:val="28"/>
+                <w:lang w:val="en-US"/>
+              </w:rPr>
+              <w:t>Chọn nhân viên muốn xem thông tin</w:t>
             </w:r>
           </w:p>
           <w:p>
@@ -11254,27 +11843,25 @@
               <w:pStyle w:val="BodyText"/>
               <w:numPr>
                 <w:ilvl w:val="0"/>
-                <w:numId w:val="16"/>
+                <w:numId w:val="20"/>
               </w:numPr>
               <w:spacing w:line="276" w:lineRule="auto"/>
               <w:jc w:val="both"/>
               <w:rPr>
-                <w:rFonts w:eastAsia="SimSun"/>
-                <w:color w:val="000000" w:themeColor="text1"/>
-                <w:sz w:val="28"/>
-                <w:szCs w:val="28"/>
-                <w:lang w:val="en-US"/>
-              </w:rPr>
-            </w:pPr>
-            <w:r>
-              <w:rPr>
-                <w:rFonts w:eastAsia="SimSun"/>
-                <w:color w:val="000000" w:themeColor="text1"/>
-                <w:sz w:val="28"/>
-                <w:szCs w:val="28"/>
-                <w:lang w:val="en-US"/>
-              </w:rPr>
-              <w:t xml:space="preserve">Hệ thống hiện thị danh sách nhân viên </w:t>
+                <w:color w:val="000000" w:themeColor="text1"/>
+                <w:sz w:val="28"/>
+                <w:szCs w:val="28"/>
+                <w:lang w:val="en-US"/>
+              </w:rPr>
+            </w:pPr>
+            <w:r>
+              <w:rPr>
+                <w:color w:val="000000" w:themeColor="text1"/>
+                <w:sz w:val="28"/>
+                <w:szCs w:val="28"/>
+                <w:lang w:val="en-US"/>
+              </w:rPr>
+              <w:t>Hệ thống hiển thị thông tin làm việc của nhân viên</w:t>
             </w:r>
           </w:p>
         </w:tc>
@@ -11329,39 +11916,23 @@
           </w:tcPr>
           <w:p>
             <w:pPr>
-              <w:pStyle w:val="ListParagraph"/>
-              <w:numPr>
-                <w:ilvl w:val="0"/>
-                <w:numId w:val="17"/>
-              </w:numPr>
-              <w:rPr>
-                <w:rFonts w:eastAsia="SimSun"/>
-                <w:color w:val="000000" w:themeColor="text1"/>
-                <w:sz w:val="28"/>
-                <w:szCs w:val="28"/>
-                <w:lang w:val="en-US"/>
-              </w:rPr>
-            </w:pPr>
-            <w:r>
-              <w:rPr>
-                <w:rFonts w:eastAsia="SimSun"/>
-                <w:color w:val="000000" w:themeColor="text1"/>
-                <w:sz w:val="28"/>
-                <w:szCs w:val="28"/>
-                <w:lang w:val="en-US"/>
-              </w:rPr>
-              <w:t xml:space="preserve">Không tìm thấy nhân viên </w:t>
-            </w:r>
-            <w:r>
-              <w:rPr>
-                <w:rFonts w:eastAsia="SimSun"/>
-                <w:color w:val="000000" w:themeColor="text1"/>
-                <w:sz w:val="28"/>
-                <w:szCs w:val="28"/>
-                <w:lang w:val="en-US"/>
-              </w:rPr>
-              <w:br/>
-              <w:t>1. Màn hình hiển thị danh sách trống</w:t>
+              <w:rPr>
+                <w:rFonts w:eastAsia="SimSun"/>
+                <w:color w:val="000000" w:themeColor="text1"/>
+                <w:sz w:val="28"/>
+                <w:szCs w:val="28"/>
+                <w:lang w:val="en-US"/>
+              </w:rPr>
+            </w:pPr>
+            <w:r>
+              <w:rPr>
+                <w:rFonts w:eastAsia="SimSun"/>
+                <w:color w:val="000000" w:themeColor="text1"/>
+                <w:sz w:val="28"/>
+                <w:szCs w:val="28"/>
+                <w:lang w:val="en-US"/>
+              </w:rPr>
+              <w:t>Không Có</w:t>
             </w:r>
           </w:p>
         </w:tc>
@@ -11422,16 +11993,25 @@
                 <w:color w:val="000000" w:themeColor="text1"/>
                 <w:sz w:val="28"/>
                 <w:szCs w:val="28"/>
-              </w:rPr>
-            </w:pPr>
-            <w:r>
-              <w:rPr>
-                <w:color w:val="000000" w:themeColor="text1"/>
-                <w:sz w:val="28"/>
-                <w:szCs w:val="28"/>
-                <w:lang w:val="en-US"/>
-              </w:rPr>
-              <w:t>Người dùng phải đăng nhập thành công</w:t>
+                <w:lang w:val="en-US"/>
+              </w:rPr>
+            </w:pPr>
+            <w:r>
+              <w:rPr>
+                <w:color w:val="000000" w:themeColor="text1"/>
+                <w:sz w:val="28"/>
+                <w:szCs w:val="28"/>
+              </w:rPr>
+              <w:t>Ngườ</w:t>
+            </w:r>
+            <w:r>
+              <w:rPr>
+                <w:color w:val="000000" w:themeColor="text1"/>
+                <w:sz w:val="28"/>
+                <w:szCs w:val="28"/>
+                <w:lang w:val="en-US"/>
+              </w:rPr>
+              <w:t>i dùng phải đăng nhập thành công</w:t>
             </w:r>
           </w:p>
         </w:tc>
@@ -11601,7 +12181,7 @@
                 <w:sz w:val="28"/>
                 <w:szCs w:val="28"/>
               </w:rPr>
-              <w:t>UCID-08</w:t>
+              <w:t>UCID-09</w:t>
             </w:r>
           </w:p>
         </w:tc>
@@ -11672,7 +12252,7 @@
                 <w:szCs w:val="28"/>
                 <w:lang w:val="en-US"/>
               </w:rPr>
-              <w:t>Xem quá trình làm việc</w:t>
+              <w:t>Xem cây tổ chức</w:t>
             </w:r>
           </w:p>
         </w:tc>
@@ -11743,7 +12323,7 @@
                 <w:szCs w:val="28"/>
                 <w:lang w:val="en-US"/>
               </w:rPr>
-              <w:t>Hiển thị quán trình làm việc cho người dùng</w:t>
+              <w:t>Hiển thị sơ đồ cấu trúc của công ty bao gồm các bộ phận</w:t>
             </w:r>
           </w:p>
         </w:tc>
@@ -11801,25 +12381,25 @@
               <w:pStyle w:val="BodyText"/>
               <w:numPr>
                 <w:ilvl w:val="0"/>
-                <w:numId w:val="20"/>
+                <w:numId w:val="18"/>
               </w:numPr>
               <w:spacing w:line="276" w:lineRule="auto"/>
               <w:jc w:val="both"/>
               <w:rPr>
-                <w:color w:val="000000" w:themeColor="text1"/>
-                <w:sz w:val="28"/>
-                <w:szCs w:val="28"/>
-                <w:lang w:val="en-US"/>
-              </w:rPr>
-            </w:pPr>
-            <w:r>
-              <w:rPr>
-                <w:color w:val="000000" w:themeColor="text1"/>
-                <w:sz w:val="28"/>
-                <w:szCs w:val="28"/>
-                <w:lang w:val="en-US"/>
-              </w:rPr>
-              <w:t>Chọn chức năng xem quá trình làm việc</w:t>
+                <w:rFonts w:eastAsia="SimSun"/>
+                <w:color w:val="000000" w:themeColor="text1"/>
+                <w:sz w:val="28"/>
+                <w:szCs w:val="28"/>
+              </w:rPr>
+            </w:pPr>
+            <w:r>
+              <w:rPr>
+                <w:color w:val="000000" w:themeColor="text1"/>
+                <w:sz w:val="28"/>
+                <w:szCs w:val="28"/>
+                <w:lang w:val="en-US"/>
+              </w:rPr>
+              <w:t>Chọn chức năng cây tổ chức</w:t>
             </w:r>
           </w:p>
           <w:p>
@@ -11827,51 +12407,25 @@
               <w:pStyle w:val="BodyText"/>
               <w:numPr>
                 <w:ilvl w:val="0"/>
-                <w:numId w:val="20"/>
+                <w:numId w:val="18"/>
               </w:numPr>
               <w:spacing w:line="276" w:lineRule="auto"/>
               <w:jc w:val="both"/>
               <w:rPr>
-                <w:color w:val="000000" w:themeColor="text1"/>
-                <w:sz w:val="28"/>
-                <w:szCs w:val="28"/>
-                <w:lang w:val="en-US"/>
-              </w:rPr>
-            </w:pPr>
-            <w:r>
-              <w:rPr>
-                <w:color w:val="000000" w:themeColor="text1"/>
-                <w:sz w:val="28"/>
-                <w:szCs w:val="28"/>
-                <w:lang w:val="en-US"/>
-              </w:rPr>
-              <w:t>Chọn nhân viên muốn xem thông tin</w:t>
-            </w:r>
-          </w:p>
-          <w:p>
-            <w:pPr>
-              <w:pStyle w:val="BodyText"/>
-              <w:numPr>
-                <w:ilvl w:val="0"/>
-                <w:numId w:val="20"/>
-              </w:numPr>
-              <w:spacing w:line="276" w:lineRule="auto"/>
-              <w:jc w:val="both"/>
-              <w:rPr>
-                <w:color w:val="000000" w:themeColor="text1"/>
-                <w:sz w:val="28"/>
-                <w:szCs w:val="28"/>
-                <w:lang w:val="en-US"/>
-              </w:rPr>
-            </w:pPr>
-            <w:r>
-              <w:rPr>
-                <w:color w:val="000000" w:themeColor="text1"/>
-                <w:sz w:val="28"/>
-                <w:szCs w:val="28"/>
-                <w:lang w:val="en-US"/>
-              </w:rPr>
-              <w:t>Hệ thống hiển thị thông tin làm việc của nhân viên</w:t>
+                <w:rFonts w:eastAsia="SimSun"/>
+                <w:color w:val="000000" w:themeColor="text1"/>
+                <w:sz w:val="28"/>
+                <w:szCs w:val="28"/>
+              </w:rPr>
+            </w:pPr>
+            <w:r>
+              <w:rPr>
+                <w:color w:val="000000" w:themeColor="text1"/>
+                <w:sz w:val="28"/>
+                <w:szCs w:val="28"/>
+                <w:lang w:val="en-US"/>
+              </w:rPr>
+              <w:t>Hệ thống hiển thị cấu trúc công ty qua sơ đồ cây</w:t>
             </w:r>
           </w:p>
         </w:tc>
@@ -11909,6 +12463,7 @@
                 <w:sz w:val="28"/>
                 <w:szCs w:val="28"/>
               </w:rPr>
+              <w:lastRenderedPageBreak/>
               <w:t>Các dòng sự kiện khác</w:t>
             </w:r>
           </w:p>
@@ -12011,17 +12566,26 @@
                 <w:color w:val="000000" w:themeColor="text1"/>
                 <w:sz w:val="28"/>
                 <w:szCs w:val="28"/>
-              </w:rPr>
-              <w:t>Ngườ</w:t>
-            </w:r>
-            <w:r>
-              <w:rPr>
-                <w:color w:val="000000" w:themeColor="text1"/>
-                <w:sz w:val="28"/>
-                <w:szCs w:val="28"/>
-                <w:lang w:val="en-US"/>
-              </w:rPr>
-              <w:t>i dùng phải đăng nhập thành công</w:t>
+                <w:lang w:val="en-US"/>
+              </w:rPr>
+              <w:t xml:space="preserve">Người dùng </w:t>
+            </w:r>
+            <w:r>
+              <w:rPr>
+                <w:color w:val="000000" w:themeColor="text1"/>
+                <w:sz w:val="28"/>
+                <w:szCs w:val="28"/>
+              </w:rPr>
+              <w:t>phả</w:t>
+            </w:r>
+            <w:r>
+              <w:rPr>
+                <w:color w:val="000000" w:themeColor="text1"/>
+                <w:sz w:val="28"/>
+                <w:szCs w:val="28"/>
+                <w:lang w:val="en-US"/>
+              </w:rPr>
+              <w:t>i đăng nhập thành công</w:t>
             </w:r>
           </w:p>
         </w:tc>
@@ -12080,17 +12644,15 @@
                 <w:color w:val="000000" w:themeColor="text1"/>
                 <w:sz w:val="28"/>
                 <w:szCs w:val="28"/>
-                <w:lang w:val="en-US"/>
-              </w:rPr>
-            </w:pPr>
-            <w:r>
-              <w:rPr>
-                <w:color w:val="000000" w:themeColor="text1"/>
-                <w:sz w:val="28"/>
-                <w:szCs w:val="28"/>
-                <w:lang w:val="en-US"/>
-              </w:rPr>
-              <w:t>Không Có</w:t>
+              </w:rPr>
+            </w:pPr>
+            <w:r>
+              <w:rPr>
+                <w:color w:val="000000" w:themeColor="text1"/>
+                <w:sz w:val="28"/>
+                <w:szCs w:val="28"/>
+              </w:rPr>
+              <w:t>[Mô tả rõ tình trạng hệ thống sau khi thực hiện Use-case (bao gồm cả trường hợp Use-case thực hiện thành công, hoặc thất bại).]</w:t>
             </w:r>
           </w:p>
         </w:tc>
@@ -12182,16 +12744,27 @@
                 <w:color w:val="000000" w:themeColor="text1"/>
                 <w:sz w:val="28"/>
                 <w:szCs w:val="28"/>
-              </w:rPr>
-            </w:pPr>
-            <w:r>
-              <w:rPr>
-                <w:rFonts w:eastAsia="SimSun"/>
-                <w:color w:val="000000" w:themeColor="text1"/>
-                <w:sz w:val="28"/>
-                <w:szCs w:val="28"/>
-              </w:rPr>
-              <w:t>UCID-09</w:t>
+                <w:lang w:val="en-US"/>
+              </w:rPr>
+            </w:pPr>
+            <w:r>
+              <w:rPr>
+                <w:rFonts w:eastAsia="SimSun"/>
+                <w:color w:val="000000" w:themeColor="text1"/>
+                <w:sz w:val="28"/>
+                <w:szCs w:val="28"/>
+              </w:rPr>
+              <w:t>UCID-1</w:t>
+            </w:r>
+            <w:r>
+              <w:rPr>
+                <w:rFonts w:eastAsia="SimSun"/>
+                <w:color w:val="000000" w:themeColor="text1"/>
+                <w:sz w:val="28"/>
+                <w:szCs w:val="28"/>
+                <w:lang w:val="en-US"/>
+              </w:rPr>
+              <w:t>0</w:t>
             </w:r>
           </w:p>
         </w:tc>
@@ -12262,7 +12835,7 @@
                 <w:szCs w:val="28"/>
                 <w:lang w:val="en-US"/>
               </w:rPr>
-              <w:t>Xem cây tổ chức</w:t>
+              <w:t>Thêm mới bộ phận</w:t>
             </w:r>
           </w:p>
         </w:tc>
@@ -12333,7 +12906,7 @@
                 <w:szCs w:val="28"/>
                 <w:lang w:val="en-US"/>
               </w:rPr>
-              <w:t>Hiển thị sơ đồ cấu trúc của công ty bao gồm các bộ phận</w:t>
+              <w:t>Thêm vào một bộ phận mới của công ty</w:t>
             </w:r>
           </w:p>
         </w:tc>
@@ -12371,17 +12944,7 @@
                 <w:sz w:val="28"/>
                 <w:szCs w:val="28"/>
               </w:rPr>
-              <w:t xml:space="preserve">Dòng sự kiện </w:t>
-            </w:r>
-            <w:r>
-              <w:rPr>
-                <w:rFonts w:eastAsia="SimSun"/>
-                <w:color w:val="000000" w:themeColor="text1"/>
-                <w:sz w:val="28"/>
-                <w:szCs w:val="28"/>
-              </w:rPr>
-              <w:lastRenderedPageBreak/>
-              <w:t>chính</w:t>
+              <w:t>Dòng sự kiện chính</w:t>
             </w:r>
           </w:p>
         </w:tc>
@@ -12401,7 +12964,7 @@
               <w:pStyle w:val="BodyText"/>
               <w:numPr>
                 <w:ilvl w:val="0"/>
-                <w:numId w:val="18"/>
+                <w:numId w:val="21"/>
               </w:numPr>
               <w:spacing w:line="276" w:lineRule="auto"/>
               <w:jc w:val="both"/>
@@ -12419,8 +12982,7 @@
                 <w:szCs w:val="28"/>
                 <w:lang w:val="en-US"/>
               </w:rPr>
-              <w:lastRenderedPageBreak/>
-              <w:t>Chọn chức năng cây tổ chức</w:t>
+              <w:t>Chọn chức năng thêm mới bộ phận</w:t>
             </w:r>
           </w:p>
           <w:p>
@@ -12428,7 +12990,7 @@
               <w:pStyle w:val="BodyText"/>
               <w:numPr>
                 <w:ilvl w:val="0"/>
-                <w:numId w:val="18"/>
+                <w:numId w:val="21"/>
               </w:numPr>
               <w:spacing w:line="276" w:lineRule="auto"/>
               <w:jc w:val="both"/>
@@ -12446,8 +13008,33 @@
                 <w:szCs w:val="28"/>
                 <w:lang w:val="en-US"/>
               </w:rPr>
-              <w:lastRenderedPageBreak/>
-              <w:t>Hệ thống hiển thị cấu trúc công ty qua sơ đồ cây</w:t>
+              <w:t>Điền thông tin bộ phận mới</w:t>
+            </w:r>
+          </w:p>
+          <w:p>
+            <w:pPr>
+              <w:pStyle w:val="BodyText"/>
+              <w:numPr>
+                <w:ilvl w:val="0"/>
+                <w:numId w:val="21"/>
+              </w:numPr>
+              <w:spacing w:line="276" w:lineRule="auto"/>
+              <w:jc w:val="both"/>
+              <w:rPr>
+                <w:rFonts w:eastAsia="SimSun"/>
+                <w:color w:val="000000" w:themeColor="text1"/>
+                <w:sz w:val="28"/>
+                <w:szCs w:val="28"/>
+              </w:rPr>
+            </w:pPr>
+            <w:r>
+              <w:rPr>
+                <w:color w:val="000000" w:themeColor="text1"/>
+                <w:sz w:val="28"/>
+                <w:szCs w:val="28"/>
+                <w:lang w:val="en-US"/>
+              </w:rPr>
+              <w:t>Click nút thêm mới</w:t>
             </w:r>
           </w:p>
         </w:tc>
@@ -12485,7 +13072,6 @@
                 <w:sz w:val="28"/>
                 <w:szCs w:val="28"/>
               </w:rPr>
-              <w:lastRenderedPageBreak/>
               <w:t>Các dòng sự kiện khác</w:t>
             </w:r>
           </w:p>
@@ -12503,23 +13089,98 @@
           </w:tcPr>
           <w:p>
             <w:pPr>
-              <w:rPr>
-                <w:rFonts w:eastAsia="SimSun"/>
-                <w:color w:val="000000" w:themeColor="text1"/>
-                <w:sz w:val="28"/>
-                <w:szCs w:val="28"/>
-                <w:lang w:val="en-US"/>
-              </w:rPr>
-            </w:pPr>
-            <w:r>
-              <w:rPr>
-                <w:rFonts w:eastAsia="SimSun"/>
-                <w:color w:val="000000" w:themeColor="text1"/>
-                <w:sz w:val="28"/>
-                <w:szCs w:val="28"/>
-                <w:lang w:val="en-US"/>
-              </w:rPr>
-              <w:t>Không Có</w:t>
+              <w:pStyle w:val="ListParagraph"/>
+              <w:numPr>
+                <w:ilvl w:val="0"/>
+                <w:numId w:val="22"/>
+              </w:numPr>
+              <w:rPr>
+                <w:color w:val="000000" w:themeColor="text1"/>
+                <w:sz w:val="28"/>
+                <w:szCs w:val="28"/>
+                <w:lang w:val="en-US"/>
+              </w:rPr>
+            </w:pPr>
+            <w:r>
+              <w:rPr>
+                <w:color w:val="000000" w:themeColor="text1"/>
+                <w:sz w:val="28"/>
+                <w:szCs w:val="28"/>
+                <w:lang w:val="en-US"/>
+              </w:rPr>
+              <w:t>Nếu bộ phận mới thêm bị trùng</w:t>
+            </w:r>
+          </w:p>
+          <w:p>
+            <w:pPr>
+              <w:pStyle w:val="ListParagraph"/>
+              <w:numPr>
+                <w:ilvl w:val="0"/>
+                <w:numId w:val="23"/>
+              </w:numPr>
+              <w:rPr>
+                <w:color w:val="000000" w:themeColor="text1"/>
+                <w:sz w:val="28"/>
+                <w:szCs w:val="28"/>
+                <w:lang w:val="en-US"/>
+              </w:rPr>
+            </w:pPr>
+            <w:r>
+              <w:rPr>
+                <w:color w:val="000000" w:themeColor="text1"/>
+                <w:sz w:val="28"/>
+                <w:szCs w:val="28"/>
+                <w:lang w:val="en-US"/>
+              </w:rPr>
+              <w:t>Thông báo đã có bộ phận bị trùng</w:t>
+            </w:r>
+          </w:p>
+          <w:p>
+            <w:pPr>
+              <w:pStyle w:val="ListParagraph"/>
+              <w:numPr>
+                <w:ilvl w:val="0"/>
+                <w:numId w:val="23"/>
+              </w:numPr>
+              <w:rPr>
+                <w:color w:val="000000" w:themeColor="text1"/>
+                <w:sz w:val="28"/>
+                <w:szCs w:val="28"/>
+                <w:lang w:val="en-US"/>
+              </w:rPr>
+            </w:pPr>
+            <w:r>
+              <w:rPr>
+                <w:color w:val="000000" w:themeColor="text1"/>
+                <w:sz w:val="28"/>
+                <w:szCs w:val="28"/>
+                <w:lang w:val="en-US"/>
+              </w:rPr>
+              <w:t>Yêu cầu người dùng chỉnh sửa lại thông tin nhập liệu</w:t>
+            </w:r>
+          </w:p>
+          <w:p>
+            <w:pPr>
+              <w:pStyle w:val="ListParagraph"/>
+              <w:numPr>
+                <w:ilvl w:val="0"/>
+                <w:numId w:val="23"/>
+              </w:numPr>
+              <w:rPr>
+                <w:color w:val="000000" w:themeColor="text1"/>
+                <w:sz w:val="28"/>
+                <w:szCs w:val="28"/>
+                <w:lang w:val="en-US"/>
+              </w:rPr>
+            </w:pPr>
+            <w:r>
+              <w:rPr>
+                <w:color w:val="000000" w:themeColor="text1"/>
+                <w:sz w:val="28"/>
+                <w:szCs w:val="28"/>
+                <w:lang w:val="en-US"/>
+              </w:rPr>
+              <w:t>Click nút thêm mới</w:t>
             </w:r>
           </w:p>
         </w:tc>
@@ -12588,26 +13249,17 @@
                 <w:color w:val="000000" w:themeColor="text1"/>
                 <w:sz w:val="28"/>
                 <w:szCs w:val="28"/>
-                <w:lang w:val="en-US"/>
-              </w:rPr>
-              <w:t xml:space="preserve">Người dùng </w:t>
-            </w:r>
-            <w:r>
-              <w:rPr>
-                <w:color w:val="000000" w:themeColor="text1"/>
-                <w:sz w:val="28"/>
-                <w:szCs w:val="28"/>
-              </w:rPr>
-              <w:t>phả</w:t>
-            </w:r>
-            <w:r>
-              <w:rPr>
-                <w:color w:val="000000" w:themeColor="text1"/>
-                <w:sz w:val="28"/>
-                <w:szCs w:val="28"/>
-                <w:lang w:val="en-US"/>
-              </w:rPr>
-              <w:t>i đăng nhập thành công</w:t>
+              </w:rPr>
+              <w:t>Ngườ</w:t>
+            </w:r>
+            <w:r>
+              <w:rPr>
+                <w:color w:val="000000" w:themeColor="text1"/>
+                <w:sz w:val="28"/>
+                <w:szCs w:val="28"/>
+                <w:lang w:val="en-US"/>
+              </w:rPr>
+              <w:t>i dùng phải đăng nhập thành công</w:t>
             </w:r>
           </w:p>
         </w:tc>
@@ -12666,15 +13318,17 @@
                 <w:color w:val="000000" w:themeColor="text1"/>
                 <w:sz w:val="28"/>
                 <w:szCs w:val="28"/>
-              </w:rPr>
-            </w:pPr>
-            <w:r>
-              <w:rPr>
-                <w:color w:val="000000" w:themeColor="text1"/>
-                <w:sz w:val="28"/>
-                <w:szCs w:val="28"/>
-              </w:rPr>
-              <w:t>[Mô tả rõ tình trạng hệ thống sau khi thực hiện Use-case (bao gồm cả trường hợp Use-case thực hiện thành công, hoặc thất bại).]</w:t>
+                <w:lang w:val="en-US"/>
+              </w:rPr>
+            </w:pPr>
+            <w:r>
+              <w:rPr>
+                <w:color w:val="000000" w:themeColor="text1"/>
+                <w:sz w:val="28"/>
+                <w:szCs w:val="28"/>
+                <w:lang w:val="en-US"/>
+              </w:rPr>
+              <w:t>Không Có</w:t>
             </w:r>
           </w:p>
         </w:tc>
@@ -12786,7 +13440,7 @@
                 <w:szCs w:val="28"/>
                 <w:lang w:val="en-US"/>
               </w:rPr>
-              <w:t>0</w:t>
+              <w:t>1</w:t>
             </w:r>
           </w:p>
         </w:tc>
@@ -12857,7 +13511,7 @@
                 <w:szCs w:val="28"/>
                 <w:lang w:val="en-US"/>
               </w:rPr>
-              <w:t>Thêm mới bộ phận</w:t>
+              <w:t>Chỉnh sửa thông tin bộ phận</w:t>
             </w:r>
           </w:p>
         </w:tc>
@@ -12928,7 +13582,7 @@
                 <w:szCs w:val="28"/>
                 <w:lang w:val="en-US"/>
               </w:rPr>
-              <w:t>Thêm vào một bộ phận mới của công ty</w:t>
+              <w:t>Người dùng cập nhật lại thông tin bộ phận</w:t>
             </w:r>
           </w:p>
         </w:tc>
@@ -12986,7 +13640,7 @@
               <w:pStyle w:val="BodyText"/>
               <w:numPr>
                 <w:ilvl w:val="0"/>
-                <w:numId w:val="21"/>
+                <w:numId w:val="24"/>
               </w:numPr>
               <w:spacing w:line="276" w:lineRule="auto"/>
               <w:jc w:val="both"/>
@@ -13004,7 +13658,7 @@
                 <w:szCs w:val="28"/>
                 <w:lang w:val="en-US"/>
               </w:rPr>
-              <w:t>Chọn chức năng thêm mới bộ phận</w:t>
+              <w:t>Chọn chức năng chỉnh sửa bộ phận</w:t>
             </w:r>
           </w:p>
           <w:p>
@@ -13012,7 +13666,7 @@
               <w:pStyle w:val="BodyText"/>
               <w:numPr>
                 <w:ilvl w:val="0"/>
-                <w:numId w:val="21"/>
+                <w:numId w:val="24"/>
               </w:numPr>
               <w:spacing w:line="276" w:lineRule="auto"/>
               <w:jc w:val="both"/>
@@ -13030,7 +13684,7 @@
                 <w:szCs w:val="28"/>
                 <w:lang w:val="en-US"/>
               </w:rPr>
-              <w:t>Điền thông tin bộ phận mới</w:t>
+              <w:t>Cập nhật lại thông tin bộ phận</w:t>
             </w:r>
           </w:p>
           <w:p>
@@ -13038,7 +13692,7 @@
               <w:pStyle w:val="BodyText"/>
               <w:numPr>
                 <w:ilvl w:val="0"/>
-                <w:numId w:val="21"/>
+                <w:numId w:val="24"/>
               </w:numPr>
               <w:spacing w:line="276" w:lineRule="auto"/>
               <w:jc w:val="both"/>
@@ -13056,7 +13710,7 @@
                 <w:szCs w:val="28"/>
                 <w:lang w:val="en-US"/>
               </w:rPr>
-              <w:t>Click nút thêm mới</w:t>
+              <w:t>Click nút chỉnh sửa</w:t>
             </w:r>
           </w:p>
         </w:tc>
@@ -13114,7 +13768,7 @@
               <w:pStyle w:val="ListParagraph"/>
               <w:numPr>
                 <w:ilvl w:val="0"/>
-                <w:numId w:val="22"/>
+                <w:numId w:val="25"/>
               </w:numPr>
               <w:rPr>
                 <w:color w:val="000000" w:themeColor="text1"/>
@@ -13130,7 +13784,7 @@
                 <w:szCs w:val="28"/>
                 <w:lang w:val="en-US"/>
               </w:rPr>
-              <w:t>Nếu bộ phận mới thêm bị trùng</w:t>
+              <w:t>Nếu bộ phận mới chỉnh sửa bị trùng</w:t>
             </w:r>
           </w:p>
           <w:p>
@@ -13138,7 +13792,7 @@
               <w:pStyle w:val="ListParagraph"/>
               <w:numPr>
                 <w:ilvl w:val="0"/>
-                <w:numId w:val="23"/>
+                <w:numId w:val="26"/>
               </w:numPr>
               <w:rPr>
                 <w:color w:val="000000" w:themeColor="text1"/>
@@ -13162,7 +13816,7 @@
               <w:pStyle w:val="ListParagraph"/>
               <w:numPr>
                 <w:ilvl w:val="0"/>
-                <w:numId w:val="23"/>
+                <w:numId w:val="26"/>
               </w:numPr>
               <w:rPr>
                 <w:color w:val="000000" w:themeColor="text1"/>
@@ -13186,7 +13840,7 @@
               <w:pStyle w:val="ListParagraph"/>
               <w:numPr>
                 <w:ilvl w:val="0"/>
-                <w:numId w:val="23"/>
+                <w:numId w:val="26"/>
               </w:numPr>
               <w:rPr>
                 <w:color w:val="000000" w:themeColor="text1"/>
@@ -13202,7 +13856,7 @@
                 <w:szCs w:val="28"/>
                 <w:lang w:val="en-US"/>
               </w:rPr>
-              <w:t>Click nút thêm mới</w:t>
+              <w:t>Click nút chỉnh sửa</w:t>
             </w:r>
           </w:p>
         </w:tc>
@@ -13242,6 +13896,7 @@
                 <w:szCs w:val="28"/>
                 <w:lang w:val="en-US"/>
               </w:rPr>
+              <w:lastRenderedPageBreak/>
               <w:t>Điều kiện tiên quyết</w:t>
             </w:r>
           </w:p>
@@ -13271,17 +13926,9 @@
                 <w:color w:val="000000" w:themeColor="text1"/>
                 <w:sz w:val="28"/>
                 <w:szCs w:val="28"/>
-              </w:rPr>
-              <w:t>Ngườ</w:t>
-            </w:r>
-            <w:r>
-              <w:rPr>
-                <w:color w:val="000000" w:themeColor="text1"/>
-                <w:sz w:val="28"/>
-                <w:szCs w:val="28"/>
-                <w:lang w:val="en-US"/>
-              </w:rPr>
-              <w:t>i dùng phải đăng nhập thành công</w:t>
+                <w:lang w:val="en-US"/>
+              </w:rPr>
+              <w:t>Người dùng phải đăng nhập thành công</w:t>
             </w:r>
           </w:p>
         </w:tc>
@@ -13462,7 +14109,7 @@
                 <w:szCs w:val="28"/>
                 <w:lang w:val="en-US"/>
               </w:rPr>
-              <w:t>1</w:t>
+              <w:t>2</w:t>
             </w:r>
           </w:p>
         </w:tc>
@@ -13533,7 +14180,7 @@
                 <w:szCs w:val="28"/>
                 <w:lang w:val="en-US"/>
               </w:rPr>
-              <w:t>Chỉnh sửa thông tin bộ phận</w:t>
+              <w:t>Xóa sổ bộ phận</w:t>
             </w:r>
           </w:p>
         </w:tc>
@@ -13604,7 +14251,7 @@
                 <w:szCs w:val="28"/>
                 <w:lang w:val="en-US"/>
               </w:rPr>
-              <w:t>Người dùng cập nhật lại thông tin bộ phận</w:t>
+              <w:t>Xóa bộ phận khỏi tổ chức của công ty</w:t>
             </w:r>
           </w:p>
         </w:tc>
@@ -13662,7 +14309,7 @@
               <w:pStyle w:val="BodyText"/>
               <w:numPr>
                 <w:ilvl w:val="0"/>
-                <w:numId w:val="24"/>
+                <w:numId w:val="27"/>
               </w:numPr>
               <w:spacing w:line="276" w:lineRule="auto"/>
               <w:jc w:val="both"/>
@@ -13680,7 +14327,7 @@
                 <w:szCs w:val="28"/>
                 <w:lang w:val="en-US"/>
               </w:rPr>
-              <w:t>Chọn chức năng chỉnh sửa bộ phận</w:t>
+              <w:t>Người dụng chọn chức năng xóa bộ phận</w:t>
             </w:r>
           </w:p>
           <w:p>
@@ -13688,7 +14335,7 @@
               <w:pStyle w:val="BodyText"/>
               <w:numPr>
                 <w:ilvl w:val="0"/>
-                <w:numId w:val="24"/>
+                <w:numId w:val="27"/>
               </w:numPr>
               <w:spacing w:line="276" w:lineRule="auto"/>
               <w:jc w:val="both"/>
@@ -13706,7 +14353,7 @@
                 <w:szCs w:val="28"/>
                 <w:lang w:val="en-US"/>
               </w:rPr>
-              <w:t>Cập nhật lại thông tin bộ phận</w:t>
+              <w:t>Hệ thống thông báo việc xóa bộ phận</w:t>
             </w:r>
           </w:p>
           <w:p>
@@ -13714,7 +14361,7 @@
               <w:pStyle w:val="BodyText"/>
               <w:numPr>
                 <w:ilvl w:val="0"/>
-                <w:numId w:val="24"/>
+                <w:numId w:val="27"/>
               </w:numPr>
               <w:spacing w:line="276" w:lineRule="auto"/>
               <w:jc w:val="both"/>
@@ -13732,7 +14379,33 @@
                 <w:szCs w:val="28"/>
                 <w:lang w:val="en-US"/>
               </w:rPr>
-              <w:t>Click nút chỉnh sửa</w:t>
+              <w:t>Người dùng chấp nhận xóa</w:t>
+            </w:r>
+          </w:p>
+          <w:p>
+            <w:pPr>
+              <w:pStyle w:val="BodyText"/>
+              <w:numPr>
+                <w:ilvl w:val="0"/>
+                <w:numId w:val="27"/>
+              </w:numPr>
+              <w:spacing w:line="276" w:lineRule="auto"/>
+              <w:jc w:val="both"/>
+              <w:rPr>
+                <w:rFonts w:eastAsia="SimSun"/>
+                <w:color w:val="000000" w:themeColor="text1"/>
+                <w:sz w:val="28"/>
+                <w:szCs w:val="28"/>
+              </w:rPr>
+            </w:pPr>
+            <w:r>
+              <w:rPr>
+                <w:color w:val="000000" w:themeColor="text1"/>
+                <w:sz w:val="28"/>
+                <w:szCs w:val="28"/>
+                <w:lang w:val="en-US"/>
+              </w:rPr>
+              <w:t>Click tùy chọn ok / đồng ý xóa</w:t>
             </w:r>
           </w:p>
         </w:tc>
@@ -13790,23 +14463,25 @@
               <w:pStyle w:val="ListParagraph"/>
               <w:numPr>
                 <w:ilvl w:val="0"/>
-                <w:numId w:val="25"/>
+                <w:numId w:val="28"/>
               </w:numPr>
               <w:rPr>
-                <w:color w:val="000000" w:themeColor="text1"/>
-                <w:sz w:val="28"/>
-                <w:szCs w:val="28"/>
-                <w:lang w:val="en-US"/>
-              </w:rPr>
-            </w:pPr>
-            <w:r>
-              <w:rPr>
-                <w:color w:val="000000" w:themeColor="text1"/>
-                <w:sz w:val="28"/>
-                <w:szCs w:val="28"/>
-                <w:lang w:val="en-US"/>
-              </w:rPr>
-              <w:t>Nếu bộ phận mới chỉnh sửa bị trùng</w:t>
+                <w:rFonts w:eastAsia="SimSun"/>
+                <w:color w:val="000000" w:themeColor="text1"/>
+                <w:sz w:val="28"/>
+                <w:szCs w:val="28"/>
+                <w:lang w:val="en-US"/>
+              </w:rPr>
+            </w:pPr>
+            <w:r>
+              <w:rPr>
+                <w:rFonts w:eastAsia="SimSun"/>
+                <w:color w:val="000000" w:themeColor="text1"/>
+                <w:sz w:val="28"/>
+                <w:szCs w:val="28"/>
+                <w:lang w:val="en-US"/>
+              </w:rPr>
+              <w:t>Người dùng không chấp nhận việc xóa</w:t>
             </w:r>
           </w:p>
           <w:p>
@@ -13814,71 +14489,25 @@
               <w:pStyle w:val="ListParagraph"/>
               <w:numPr>
                 <w:ilvl w:val="0"/>
-                <w:numId w:val="26"/>
+                <w:numId w:val="28"/>
               </w:numPr>
               <w:rPr>
-                <w:color w:val="000000" w:themeColor="text1"/>
-                <w:sz w:val="28"/>
-                <w:szCs w:val="28"/>
-                <w:lang w:val="en-US"/>
-              </w:rPr>
-            </w:pPr>
-            <w:r>
-              <w:rPr>
-                <w:color w:val="000000" w:themeColor="text1"/>
-                <w:sz w:val="28"/>
-                <w:szCs w:val="28"/>
-                <w:lang w:val="en-US"/>
-              </w:rPr>
-              <w:t>Thông báo đã có bộ phận bị trùng</w:t>
-            </w:r>
-          </w:p>
-          <w:p>
-            <w:pPr>
-              <w:pStyle w:val="ListParagraph"/>
-              <w:numPr>
-                <w:ilvl w:val="0"/>
-                <w:numId w:val="26"/>
-              </w:numPr>
-              <w:rPr>
-                <w:color w:val="000000" w:themeColor="text1"/>
-                <w:sz w:val="28"/>
-                <w:szCs w:val="28"/>
-                <w:lang w:val="en-US"/>
-              </w:rPr>
-            </w:pPr>
-            <w:r>
-              <w:rPr>
-                <w:color w:val="000000" w:themeColor="text1"/>
-                <w:sz w:val="28"/>
-                <w:szCs w:val="28"/>
-                <w:lang w:val="en-US"/>
-              </w:rPr>
-              <w:t>Yêu cầu người dùng chỉnh sửa lại thông tin nhập liệu</w:t>
-            </w:r>
-          </w:p>
-          <w:p>
-            <w:pPr>
-              <w:pStyle w:val="ListParagraph"/>
-              <w:numPr>
-                <w:ilvl w:val="0"/>
-                <w:numId w:val="26"/>
-              </w:numPr>
-              <w:rPr>
-                <w:color w:val="000000" w:themeColor="text1"/>
-                <w:sz w:val="28"/>
-                <w:szCs w:val="28"/>
-                <w:lang w:val="en-US"/>
-              </w:rPr>
-            </w:pPr>
-            <w:r>
-              <w:rPr>
-                <w:color w:val="000000" w:themeColor="text1"/>
-                <w:sz w:val="28"/>
-                <w:szCs w:val="28"/>
-                <w:lang w:val="en-US"/>
-              </w:rPr>
-              <w:t>Click nút chỉnh sửa</w:t>
+                <w:rFonts w:eastAsia="SimSun"/>
+                <w:color w:val="000000" w:themeColor="text1"/>
+                <w:sz w:val="28"/>
+                <w:szCs w:val="28"/>
+                <w:lang w:val="en-US"/>
+              </w:rPr>
+            </w:pPr>
+            <w:r>
+              <w:rPr>
+                <w:rFonts w:eastAsia="SimSun"/>
+                <w:color w:val="000000" w:themeColor="text1"/>
+                <w:sz w:val="28"/>
+                <w:szCs w:val="28"/>
+                <w:lang w:val="en-US"/>
+              </w:rPr>
+              <w:t>Hủy quá trình xóa sản phẩm</w:t>
             </w:r>
           </w:p>
         </w:tc>
@@ -13918,7 +14547,6 @@
                 <w:szCs w:val="28"/>
                 <w:lang w:val="en-US"/>
               </w:rPr>
-              <w:lastRenderedPageBreak/>
               <w:t>Điều kiện tiên quyết</w:t>
             </w:r>
           </w:p>
@@ -13948,9 +14576,17 @@
                 <w:color w:val="000000" w:themeColor="text1"/>
                 <w:sz w:val="28"/>
                 <w:szCs w:val="28"/>
-                <w:lang w:val="en-US"/>
-              </w:rPr>
-              <w:t>Người dùng phải đăng nhập thành công</w:t>
+              </w:rPr>
+              <w:t>Ngườ</w:t>
+            </w:r>
+            <w:r>
+              <w:rPr>
+                <w:color w:val="000000" w:themeColor="text1"/>
+                <w:sz w:val="28"/>
+                <w:szCs w:val="28"/>
+                <w:lang w:val="en-US"/>
+              </w:rPr>
+              <w:t>i dùng phải đăng nhập thành công</w:t>
             </w:r>
           </w:p>
         </w:tc>
@@ -14131,7 +14767,7 @@
                 <w:szCs w:val="28"/>
                 <w:lang w:val="en-US"/>
               </w:rPr>
-              <w:t>2</w:t>
+              <w:t>3</w:t>
             </w:r>
           </w:p>
         </w:tc>
@@ -14202,7 +14838,7 @@
                 <w:szCs w:val="28"/>
                 <w:lang w:val="en-US"/>
               </w:rPr>
-              <w:t>Xóa sổ bộ phận</w:t>
+              <w:t>Báo cáo</w:t>
             </w:r>
           </w:p>
         </w:tc>
@@ -14273,7 +14909,7 @@
                 <w:szCs w:val="28"/>
                 <w:lang w:val="en-US"/>
               </w:rPr>
-              <w:t>Xóa bộ phận khỏi tổ chức của công ty</w:t>
+              <w:t>Hiển thị danh sách báo cáo cho người dùng</w:t>
             </w:r>
           </w:p>
         </w:tc>
@@ -14331,7 +14967,7 @@
               <w:pStyle w:val="BodyText"/>
               <w:numPr>
                 <w:ilvl w:val="0"/>
-                <w:numId w:val="27"/>
+                <w:numId w:val="29"/>
               </w:numPr>
               <w:spacing w:line="276" w:lineRule="auto"/>
               <w:jc w:val="both"/>
@@ -14349,7 +14985,7 @@
                 <w:szCs w:val="28"/>
                 <w:lang w:val="en-US"/>
               </w:rPr>
-              <w:t>Người dụng chọn chức năng xóa bộ phận</w:t>
+              <w:t>Người dùng chọn chức năng xem báo cáo</w:t>
             </w:r>
           </w:p>
           <w:p>
@@ -14357,7 +14993,7 @@
               <w:pStyle w:val="BodyText"/>
               <w:numPr>
                 <w:ilvl w:val="0"/>
-                <w:numId w:val="27"/>
+                <w:numId w:val="29"/>
               </w:numPr>
               <w:spacing w:line="276" w:lineRule="auto"/>
               <w:jc w:val="both"/>
@@ -14375,7 +15011,7 @@
                 <w:szCs w:val="28"/>
                 <w:lang w:val="en-US"/>
               </w:rPr>
-              <w:t>Hệ thống thông báo việc xóa bộ phận</w:t>
+              <w:t>Hệ thống hiển thị danh sách báo cáo</w:t>
             </w:r>
           </w:p>
           <w:p>
@@ -14383,7 +15019,7 @@
               <w:pStyle w:val="BodyText"/>
               <w:numPr>
                 <w:ilvl w:val="0"/>
-                <w:numId w:val="27"/>
+                <w:numId w:val="29"/>
               </w:numPr>
               <w:spacing w:line="276" w:lineRule="auto"/>
               <w:jc w:val="both"/>
@@ -14401,7 +15037,7 @@
                 <w:szCs w:val="28"/>
                 <w:lang w:val="en-US"/>
               </w:rPr>
-              <w:t>Người dùng chấp nhận xóa</w:t>
+              <w:t>Người dùng chọn báo cáo muốn xem</w:t>
             </w:r>
           </w:p>
           <w:p>
@@ -14409,7 +15045,7 @@
               <w:pStyle w:val="BodyText"/>
               <w:numPr>
                 <w:ilvl w:val="0"/>
-                <w:numId w:val="27"/>
+                <w:numId w:val="29"/>
               </w:numPr>
               <w:spacing w:line="276" w:lineRule="auto"/>
               <w:jc w:val="both"/>
@@ -14427,7 +15063,7 @@
                 <w:szCs w:val="28"/>
                 <w:lang w:val="en-US"/>
               </w:rPr>
-              <w:t>Click tùy chọn ok / đồng ý xóa</w:t>
+              <w:t>Hệ thống hiển thị chi tiết báo cáo</w:t>
             </w:r>
           </w:p>
         </w:tc>
@@ -14485,7 +15121,7 @@
               <w:pStyle w:val="ListParagraph"/>
               <w:numPr>
                 <w:ilvl w:val="0"/>
-                <w:numId w:val="28"/>
+                <w:numId w:val="30"/>
               </w:numPr>
               <w:rPr>
                 <w:rFonts w:eastAsia="SimSun"/>
@@ -14503,7 +15139,7 @@
                 <w:szCs w:val="28"/>
                 <w:lang w:val="en-US"/>
               </w:rPr>
-              <w:t>Người dùng không chấp nhận việc xóa</w:t>
+              <w:t>Nếu báo cáo chưa hoàn thành hoặc chưa có thông tin</w:t>
             </w:r>
           </w:p>
           <w:p>
@@ -14511,7 +15147,7 @@
               <w:pStyle w:val="ListParagraph"/>
               <w:numPr>
                 <w:ilvl w:val="0"/>
-                <w:numId w:val="28"/>
+                <w:numId w:val="30"/>
               </w:numPr>
               <w:rPr>
                 <w:rFonts w:eastAsia="SimSun"/>
@@ -14529,7 +15165,7 @@
                 <w:szCs w:val="28"/>
                 <w:lang w:val="en-US"/>
               </w:rPr>
-              <w:t>Hủy quá trình xóa sản phẩm</w:t>
+              <w:t>Hệ thống thông báo chưa có báo cáo</w:t>
             </w:r>
           </w:p>
         </w:tc>
@@ -14789,7 +15425,7 @@
                 <w:szCs w:val="28"/>
                 <w:lang w:val="en-US"/>
               </w:rPr>
-              <w:t>3</w:t>
+              <w:t>4</w:t>
             </w:r>
           </w:p>
         </w:tc>
@@ -14860,7 +15496,7 @@
                 <w:szCs w:val="28"/>
                 <w:lang w:val="en-US"/>
               </w:rPr>
-              <w:t>Báo cáo</w:t>
+              <w:t>Chấm công</w:t>
             </w:r>
           </w:p>
         </w:tc>
@@ -14931,7 +15567,7 @@
                 <w:szCs w:val="28"/>
                 <w:lang w:val="en-US"/>
               </w:rPr>
-              <w:t>Hiển thị danh sách báo cáo cho người dùng</w:t>
+              <w:t>Ghi nhận ngày công làm việc</w:t>
             </w:r>
           </w:p>
         </w:tc>
@@ -14989,7 +15625,7 @@
               <w:pStyle w:val="BodyText"/>
               <w:numPr>
                 <w:ilvl w:val="0"/>
-                <w:numId w:val="29"/>
+                <w:numId w:val="31"/>
               </w:numPr>
               <w:spacing w:line="276" w:lineRule="auto"/>
               <w:jc w:val="both"/>
@@ -15007,7 +15643,7 @@
                 <w:szCs w:val="28"/>
                 <w:lang w:val="en-US"/>
               </w:rPr>
-              <w:t>Người dùng chọn chức năng xem báo cáo</w:t>
+              <w:t>Người dùng chọn chức nâng chấm công</w:t>
             </w:r>
           </w:p>
           <w:p>
@@ -15015,7 +15651,7 @@
               <w:pStyle w:val="BodyText"/>
               <w:numPr>
                 <w:ilvl w:val="0"/>
-                <w:numId w:val="29"/>
+                <w:numId w:val="31"/>
               </w:numPr>
               <w:spacing w:line="276" w:lineRule="auto"/>
               <w:jc w:val="both"/>
@@ -15033,7 +15669,7 @@
                 <w:szCs w:val="28"/>
                 <w:lang w:val="en-US"/>
               </w:rPr>
-              <w:t>Hệ thống hiển thị danh sách báo cáo</w:t>
+              <w:t>Người dùng chọn kiểu chấm công bằng máy hoặc bằng tay</w:t>
             </w:r>
           </w:p>
           <w:p>
@@ -15041,7 +15677,7 @@
               <w:pStyle w:val="BodyText"/>
               <w:numPr>
                 <w:ilvl w:val="0"/>
-                <w:numId w:val="29"/>
+                <w:numId w:val="32"/>
               </w:numPr>
               <w:spacing w:line="276" w:lineRule="auto"/>
               <w:jc w:val="both"/>
@@ -15059,7 +15695,7 @@
                 <w:szCs w:val="28"/>
                 <w:lang w:val="en-US"/>
               </w:rPr>
-              <w:t>Người dùng chọn báo cáo muốn xem</w:t>
+              <w:t>Nếu bằng máy: hệ thống sẽ nhận dữ liệu chấm công từ máy chấm công</w:t>
             </w:r>
           </w:p>
           <w:p>
@@ -15067,7 +15703,7 @@
               <w:pStyle w:val="BodyText"/>
               <w:numPr>
                 <w:ilvl w:val="0"/>
-                <w:numId w:val="29"/>
+                <w:numId w:val="32"/>
               </w:numPr>
               <w:spacing w:line="276" w:lineRule="auto"/>
               <w:jc w:val="both"/>
@@ -15085,7 +15721,7 @@
                 <w:szCs w:val="28"/>
                 <w:lang w:val="en-US"/>
               </w:rPr>
-              <w:t>Hệ thống hiển thị chi tiết báo cáo</w:t>
+              <w:t>Nếu bằng tay: hệ thống sẽ nhận dữ liệu từ bảng chấm công tại CSDL</w:t>
             </w:r>
           </w:p>
         </w:tc>
@@ -15114,6 +15750,7 @@
                 <w:color w:val="000000" w:themeColor="text1"/>
                 <w:sz w:val="28"/>
                 <w:szCs w:val="28"/>
+                <w:lang w:val="en-US"/>
               </w:rPr>
             </w:pPr>
             <w:r>
@@ -15143,7 +15780,7 @@
               <w:pStyle w:val="ListParagraph"/>
               <w:numPr>
                 <w:ilvl w:val="0"/>
-                <w:numId w:val="30"/>
+                <w:numId w:val="33"/>
               </w:numPr>
               <w:rPr>
                 <w:rFonts w:eastAsia="SimSun"/>
@@ -15161,7 +15798,7 @@
                 <w:szCs w:val="28"/>
                 <w:lang w:val="en-US"/>
               </w:rPr>
-              <w:t>Nếu báo cáo chưa hoàn thành hoặc chưa có thông tin</w:t>
+              <w:t>Nếu máy chấm công không kết nối với hệ thống được hoặc bị lỗi</w:t>
             </w:r>
           </w:p>
           <w:p>
@@ -15169,7 +15806,7 @@
               <w:pStyle w:val="ListParagraph"/>
               <w:numPr>
                 <w:ilvl w:val="0"/>
-                <w:numId w:val="30"/>
+                <w:numId w:val="33"/>
               </w:numPr>
               <w:rPr>
                 <w:rFonts w:eastAsia="SimSun"/>
@@ -15187,7 +15824,7 @@
                 <w:szCs w:val="28"/>
                 <w:lang w:val="en-US"/>
               </w:rPr>
-              <w:t>Hệ thống thông báo chưa có báo cáo</w:t>
+              <w:t>Tự động chuyển sang chấm bằng tay với giao diện chấm công của phần mềm</w:t>
             </w:r>
           </w:p>
         </w:tc>
@@ -15447,7 +16084,7 @@
                 <w:szCs w:val="28"/>
                 <w:lang w:val="en-US"/>
               </w:rPr>
-              <w:t>4</w:t>
+              <w:t>5</w:t>
             </w:r>
           </w:p>
         </w:tc>
@@ -15518,7 +16155,7 @@
                 <w:szCs w:val="28"/>
                 <w:lang w:val="en-US"/>
               </w:rPr>
-              <w:t>Chấm công</w:t>
+              <w:t>Tính lương</w:t>
             </w:r>
           </w:p>
         </w:tc>
@@ -15589,7 +16226,7 @@
                 <w:szCs w:val="28"/>
                 <w:lang w:val="en-US"/>
               </w:rPr>
-              <w:t>Ghi nhận ngày công làm việc</w:t>
+              <w:t>Tính toán lương cho nhân viên</w:t>
             </w:r>
           </w:p>
         </w:tc>
@@ -15647,7 +16284,7 @@
               <w:pStyle w:val="BodyText"/>
               <w:numPr>
                 <w:ilvl w:val="0"/>
-                <w:numId w:val="31"/>
+                <w:numId w:val="34"/>
               </w:numPr>
               <w:spacing w:line="276" w:lineRule="auto"/>
               <w:jc w:val="both"/>
@@ -15665,7 +16302,7 @@
                 <w:szCs w:val="28"/>
                 <w:lang w:val="en-US"/>
               </w:rPr>
-              <w:t>Người dùng chọn chức nâng chấm công</w:t>
+              <w:t>Người dùng chọn chức năng tính lương</w:t>
             </w:r>
           </w:p>
           <w:p>
@@ -15673,7 +16310,7 @@
               <w:pStyle w:val="BodyText"/>
               <w:numPr>
                 <w:ilvl w:val="0"/>
-                <w:numId w:val="31"/>
+                <w:numId w:val="34"/>
               </w:numPr>
               <w:spacing w:line="276" w:lineRule="auto"/>
               <w:jc w:val="both"/>
@@ -15691,7 +16328,7 @@
                 <w:szCs w:val="28"/>
                 <w:lang w:val="en-US"/>
               </w:rPr>
-              <w:t>Người dùng chọn kiểu chấm công bằng máy hoặc bằng tay</w:t>
+              <w:t>Hệ thống tính lương và xuất kết quả lương ra báo cáo</w:t>
             </w:r>
           </w:p>
           <w:p>
@@ -15699,7 +16336,7 @@
               <w:pStyle w:val="BodyText"/>
               <w:numPr>
                 <w:ilvl w:val="0"/>
-                <w:numId w:val="32"/>
+                <w:numId w:val="34"/>
               </w:numPr>
               <w:spacing w:line="276" w:lineRule="auto"/>
               <w:jc w:val="both"/>
@@ -15717,33 +16354,7 @@
                 <w:szCs w:val="28"/>
                 <w:lang w:val="en-US"/>
               </w:rPr>
-              <w:t>Nếu bằng máy: hệ thống sẽ nhận dữ liệu chấm công từ máy chấm công</w:t>
-            </w:r>
-          </w:p>
-          <w:p>
-            <w:pPr>
-              <w:pStyle w:val="BodyText"/>
-              <w:numPr>
-                <w:ilvl w:val="0"/>
-                <w:numId w:val="32"/>
-              </w:numPr>
-              <w:spacing w:line="276" w:lineRule="auto"/>
-              <w:jc w:val="both"/>
-              <w:rPr>
-                <w:rFonts w:eastAsia="SimSun"/>
-                <w:color w:val="000000" w:themeColor="text1"/>
-                <w:sz w:val="28"/>
-                <w:szCs w:val="28"/>
-              </w:rPr>
-            </w:pPr>
-            <w:r>
-              <w:rPr>
-                <w:color w:val="000000" w:themeColor="text1"/>
-                <w:sz w:val="28"/>
-                <w:szCs w:val="28"/>
-                <w:lang w:val="en-US"/>
-              </w:rPr>
-              <w:t>Nếu bằng tay: hệ thống sẽ nhận dữ liệu từ bảng chấm công tại CSDL</w:t>
+              <w:t>Người dùng chọn in báo cáo</w:t>
             </w:r>
           </w:p>
         </w:tc>
@@ -15772,7 +16383,6 @@
                 <w:color w:val="000000" w:themeColor="text1"/>
                 <w:sz w:val="28"/>
                 <w:szCs w:val="28"/>
-                <w:lang w:val="en-US"/>
               </w:rPr>
             </w:pPr>
             <w:r>
@@ -15799,54 +16409,23 @@
           </w:tcPr>
           <w:p>
             <w:pPr>
-              <w:pStyle w:val="ListParagraph"/>
-              <w:numPr>
-                <w:ilvl w:val="0"/>
-                <w:numId w:val="33"/>
-              </w:numPr>
-              <w:rPr>
-                <w:rFonts w:eastAsia="SimSun"/>
-                <w:color w:val="000000" w:themeColor="text1"/>
-                <w:sz w:val="28"/>
-                <w:szCs w:val="28"/>
-                <w:lang w:val="en-US"/>
-              </w:rPr>
-            </w:pPr>
-            <w:r>
-              <w:rPr>
-                <w:rFonts w:eastAsia="SimSun"/>
-                <w:color w:val="000000" w:themeColor="text1"/>
-                <w:sz w:val="28"/>
-                <w:szCs w:val="28"/>
-                <w:lang w:val="en-US"/>
-              </w:rPr>
-              <w:t>Nếu máy chấm công không kết nối với hệ thống được hoặc bị lỗi</w:t>
-            </w:r>
-          </w:p>
-          <w:p>
-            <w:pPr>
-              <w:pStyle w:val="ListParagraph"/>
-              <w:numPr>
-                <w:ilvl w:val="0"/>
-                <w:numId w:val="33"/>
-              </w:numPr>
-              <w:rPr>
-                <w:rFonts w:eastAsia="SimSun"/>
-                <w:color w:val="000000" w:themeColor="text1"/>
-                <w:sz w:val="28"/>
-                <w:szCs w:val="28"/>
-                <w:lang w:val="en-US"/>
-              </w:rPr>
-            </w:pPr>
-            <w:r>
-              <w:rPr>
-                <w:rFonts w:eastAsia="SimSun"/>
-                <w:color w:val="000000" w:themeColor="text1"/>
-                <w:sz w:val="28"/>
-                <w:szCs w:val="28"/>
-                <w:lang w:val="en-US"/>
-              </w:rPr>
-              <w:t>Tự động chuyển sang chấm bằng tay với giao diện chấm công của phần mềm</w:t>
+              <w:rPr>
+                <w:rFonts w:eastAsia="SimSun"/>
+                <w:color w:val="000000" w:themeColor="text1"/>
+                <w:sz w:val="28"/>
+                <w:szCs w:val="28"/>
+                <w:lang w:val="en-US"/>
+              </w:rPr>
+            </w:pPr>
+            <w:r>
+              <w:rPr>
+                <w:rFonts w:eastAsia="SimSun"/>
+                <w:color w:val="000000" w:themeColor="text1"/>
+                <w:sz w:val="28"/>
+                <w:szCs w:val="28"/>
+                <w:lang w:val="en-US"/>
+              </w:rPr>
+              <w:t>Không Có</w:t>
             </w:r>
           </w:p>
         </w:tc>
@@ -15915,17 +16494,9 @@
                 <w:color w:val="000000" w:themeColor="text1"/>
                 <w:sz w:val="28"/>
                 <w:szCs w:val="28"/>
-              </w:rPr>
-              <w:t>Ngườ</w:t>
-            </w:r>
-            <w:r>
-              <w:rPr>
-                <w:color w:val="000000" w:themeColor="text1"/>
-                <w:sz w:val="28"/>
-                <w:szCs w:val="28"/>
-                <w:lang w:val="en-US"/>
-              </w:rPr>
-              <w:t>i dùng phải đăng nhập thành công</w:t>
+                <w:lang w:val="en-US"/>
+              </w:rPr>
+              <w:t xml:space="preserve"> Người dùng phải đăng nhập thành công</w:t>
             </w:r>
           </w:p>
         </w:tc>
@@ -16063,6 +16634,7 @@
                 <w:sz w:val="28"/>
                 <w:szCs w:val="28"/>
               </w:rPr>
+              <w:lastRenderedPageBreak/>
               <w:t>Use case ID</w:t>
             </w:r>
           </w:p>
@@ -16106,7 +16678,7 @@
                 <w:szCs w:val="28"/>
                 <w:lang w:val="en-US"/>
               </w:rPr>
-              <w:t>5</w:t>
+              <w:t>6</w:t>
             </w:r>
           </w:p>
         </w:tc>
@@ -16177,7 +16749,7 @@
                 <w:szCs w:val="28"/>
                 <w:lang w:val="en-US"/>
               </w:rPr>
-              <w:t>Tính lương</w:t>
+              <w:t>Something</w:t>
             </w:r>
           </w:p>
         </w:tc>
@@ -16248,7 +16820,7 @@
                 <w:szCs w:val="28"/>
                 <w:lang w:val="en-US"/>
               </w:rPr>
-              <w:t>Tính toán lương cho nhân viên</w:t>
+              <w:t>Đang chờ cập nhật</w:t>
             </w:r>
           </w:p>
         </w:tc>
@@ -16304,11 +16876,8 @@
           <w:p>
             <w:pPr>
               <w:pStyle w:val="BodyText"/>
-              <w:numPr>
-                <w:ilvl w:val="0"/>
-                <w:numId w:val="34"/>
-              </w:numPr>
               <w:spacing w:line="276" w:lineRule="auto"/>
+              <w:ind w:left="0"/>
               <w:jc w:val="both"/>
               <w:rPr>
                 <w:rFonts w:eastAsia="SimSun"/>
@@ -16324,59 +16893,49 @@
                 <w:szCs w:val="28"/>
                 <w:lang w:val="en-US"/>
               </w:rPr>
-              <w:t>Người dùng chọn chức năng tính lương</w:t>
-            </w:r>
-          </w:p>
-          <w:p>
-            <w:pPr>
-              <w:pStyle w:val="BodyText"/>
-              <w:numPr>
-                <w:ilvl w:val="0"/>
-                <w:numId w:val="34"/>
-              </w:numPr>
-              <w:spacing w:line="276" w:lineRule="auto"/>
-              <w:jc w:val="both"/>
-              <w:rPr>
-                <w:rFonts w:eastAsia="SimSun"/>
-                <w:color w:val="000000" w:themeColor="text1"/>
-                <w:sz w:val="28"/>
-                <w:szCs w:val="28"/>
-              </w:rPr>
-            </w:pPr>
-            <w:r>
-              <w:rPr>
-                <w:color w:val="000000" w:themeColor="text1"/>
-                <w:sz w:val="28"/>
-                <w:szCs w:val="28"/>
-                <w:lang w:val="en-US"/>
-              </w:rPr>
-              <w:t>Hệ thống tính lương và xuất kết quả lương ra báo cáo</w:t>
-            </w:r>
-          </w:p>
-          <w:p>
-            <w:pPr>
-              <w:pStyle w:val="BodyText"/>
-              <w:numPr>
-                <w:ilvl w:val="0"/>
-                <w:numId w:val="34"/>
-              </w:numPr>
-              <w:spacing w:line="276" w:lineRule="auto"/>
-              <w:jc w:val="both"/>
-              <w:rPr>
-                <w:rFonts w:eastAsia="SimSun"/>
-                <w:color w:val="000000" w:themeColor="text1"/>
-                <w:sz w:val="28"/>
-                <w:szCs w:val="28"/>
-              </w:rPr>
-            </w:pPr>
-            <w:r>
-              <w:rPr>
-                <w:color w:val="000000" w:themeColor="text1"/>
-                <w:sz w:val="28"/>
-                <w:szCs w:val="28"/>
-                <w:lang w:val="en-US"/>
-              </w:rPr>
-              <w:t>Người dùng chọn in báo cáo</w:t>
+              <w:t>[</w:t>
+            </w:r>
+            <w:r>
+              <w:rPr>
+                <w:color w:val="000000" w:themeColor="text1"/>
+                <w:sz w:val="28"/>
+                <w:szCs w:val="28"/>
+              </w:rPr>
+              <w:t>Trình bày dòng sự kiện chính của Use-case, từ khi Use-case bắt đầu thực hiện đến khi chấm dứt dòng sự kiện chính</w:t>
+            </w:r>
+            <w:r>
+              <w:rPr>
+                <w:color w:val="000000" w:themeColor="text1"/>
+                <w:sz w:val="28"/>
+                <w:szCs w:val="28"/>
+                <w:lang w:val="en-US"/>
+              </w:rPr>
+              <w:t xml:space="preserve">. </w:t>
+            </w:r>
+            <w:r>
+              <w:rPr>
+                <w:color w:val="000000" w:themeColor="text1"/>
+                <w:sz w:val="28"/>
+                <w:szCs w:val="28"/>
+              </w:rPr>
+              <w:t>Đ</w:t>
+            </w:r>
+            <w:r>
+              <w:rPr>
+                <w:color w:val="000000" w:themeColor="text1"/>
+                <w:sz w:val="28"/>
+                <w:szCs w:val="28"/>
+                <w:lang w:val="en-US"/>
+              </w:rPr>
+              <w:t>ánh số thứ tự</w:t>
+            </w:r>
+            <w:r>
+              <w:rPr>
+                <w:color w:val="000000" w:themeColor="text1"/>
+                <w:sz w:val="28"/>
+                <w:szCs w:val="28"/>
+              </w:rPr>
+              <w:t xml:space="preserve"> các bước]</w:t>
             </w:r>
           </w:p>
         </w:tc>
@@ -16436,18 +16995,15 @@
                 <w:color w:val="000000" w:themeColor="text1"/>
                 <w:sz w:val="28"/>
                 <w:szCs w:val="28"/>
-                <w:lang w:val="en-US"/>
-              </w:rPr>
-            </w:pPr>
-            <w:r>
-              <w:rPr>
-                <w:rFonts w:eastAsia="SimSun"/>
-                <w:color w:val="000000" w:themeColor="text1"/>
-                <w:sz w:val="28"/>
-                <w:szCs w:val="28"/>
-                <w:lang w:val="en-US"/>
-              </w:rPr>
-              <w:t>Không Có</w:t>
+              </w:rPr>
+            </w:pPr>
+            <w:r>
+              <w:rPr>
+                <w:color w:val="000000" w:themeColor="text1"/>
+                <w:sz w:val="28"/>
+                <w:szCs w:val="28"/>
+              </w:rPr>
+              <w:t>[Trình bày các dòng sự kiện khác. Nếu không có dòng sự kiện khác, ghi “Không có”]</w:t>
             </w:r>
           </w:p>
         </w:tc>
@@ -16508,17 +17064,15 @@
                 <w:color w:val="000000" w:themeColor="text1"/>
                 <w:sz w:val="28"/>
                 <w:szCs w:val="28"/>
-                <w:lang w:val="en-US"/>
-              </w:rPr>
-            </w:pPr>
-            <w:r>
-              <w:rPr>
-                <w:color w:val="000000" w:themeColor="text1"/>
-                <w:sz w:val="28"/>
-                <w:szCs w:val="28"/>
-                <w:lang w:val="en-US"/>
-              </w:rPr>
-              <w:t xml:space="preserve"> Người dùng phải đăng nhập thành công</w:t>
+              </w:rPr>
+            </w:pPr>
+            <w:r>
+              <w:rPr>
+                <w:color w:val="000000" w:themeColor="text1"/>
+                <w:sz w:val="28"/>
+                <w:szCs w:val="28"/>
+              </w:rPr>
+              <w:t>[Mô tả rõ điều kiện trước khi bắt đầu thực hiện Use-case (ví dụ có đòi hỏi người sử dụng phải đăng nhập thành công trước đó hay không…)]</w:t>
             </w:r>
           </w:p>
         </w:tc>
@@ -16577,582 +17131,6 @@
                 <w:color w:val="000000" w:themeColor="text1"/>
                 <w:sz w:val="28"/>
                 <w:szCs w:val="28"/>
-                <w:lang w:val="en-US"/>
-              </w:rPr>
-            </w:pPr>
-            <w:r>
-              <w:rPr>
-                <w:color w:val="000000" w:themeColor="text1"/>
-                <w:sz w:val="28"/>
-                <w:szCs w:val="28"/>
-                <w:lang w:val="en-US"/>
-              </w:rPr>
-              <w:t>Không Có</w:t>
-            </w:r>
-          </w:p>
-        </w:tc>
-      </w:tr>
-    </w:tbl>
-    <w:p>
-      <w:pPr>
-        <w:spacing w:line="360" w:lineRule="auto"/>
-        <w:jc w:val="both"/>
-        <w:rPr>
-          <w:color w:val="000000" w:themeColor="text1"/>
-          <w:sz w:val="28"/>
-          <w:szCs w:val="28"/>
-        </w:rPr>
-      </w:pPr>
-    </w:p>
-    <w:tbl>
-      <w:tblPr>
-        <w:tblW w:w="9090" w:type="dxa"/>
-        <w:tblInd w:w="468" w:type="dxa"/>
-        <w:tblBorders>
-          <w:top w:val="single" w:sz="6" w:space="0" w:color="auto"/>
-          <w:left w:val="single" w:sz="6" w:space="0" w:color="auto"/>
-          <w:bottom w:val="single" w:sz="6" w:space="0" w:color="auto"/>
-          <w:right w:val="single" w:sz="6" w:space="0" w:color="auto"/>
-          <w:insideH w:val="single" w:sz="6" w:space="0" w:color="auto"/>
-          <w:insideV w:val="single" w:sz="6" w:space="0" w:color="auto"/>
-        </w:tblBorders>
-        <w:tblLayout w:type="fixed"/>
-        <w:tblLook w:val="0000" w:firstRow="0" w:lastRow="0" w:firstColumn="0" w:lastColumn="0" w:noHBand="0" w:noVBand="0"/>
-      </w:tblPr>
-      <w:tblGrid>
-        <w:gridCol w:w="1800"/>
-        <w:gridCol w:w="7290"/>
-      </w:tblGrid>
-      <w:tr>
-        <w:trPr>
-          <w:trHeight w:val="344"/>
-        </w:trPr>
-        <w:tc>
-          <w:tcPr>
-            <w:tcW w:w="1800" w:type="dxa"/>
-            <w:tcBorders>
-              <w:top w:val="single" w:sz="6" w:space="0" w:color="auto"/>
-              <w:left w:val="single" w:sz="6" w:space="0" w:color="auto"/>
-              <w:bottom w:val="single" w:sz="6" w:space="0" w:color="auto"/>
-              <w:right w:val="single" w:sz="6" w:space="0" w:color="auto"/>
-            </w:tcBorders>
-            <w:shd w:val="clear" w:color="auto" w:fill="D9D9D9" w:themeFill="background1" w:themeFillShade="D9"/>
-            <w:vAlign w:val="center"/>
-          </w:tcPr>
-          <w:p>
-            <w:pPr>
-              <w:jc w:val="right"/>
-              <w:rPr>
-                <w:rFonts w:eastAsia="SimSun"/>
-                <w:color w:val="000000" w:themeColor="text1"/>
-                <w:sz w:val="28"/>
-                <w:szCs w:val="28"/>
-              </w:rPr>
-            </w:pPr>
-            <w:r>
-              <w:rPr>
-                <w:rFonts w:eastAsia="SimSun"/>
-                <w:color w:val="000000" w:themeColor="text1"/>
-                <w:sz w:val="28"/>
-                <w:szCs w:val="28"/>
-              </w:rPr>
-              <w:lastRenderedPageBreak/>
-              <w:t>Use case ID</w:t>
-            </w:r>
-          </w:p>
-        </w:tc>
-        <w:tc>
-          <w:tcPr>
-            <w:tcW w:w="7290" w:type="dxa"/>
-            <w:tcBorders>
-              <w:top w:val="single" w:sz="6" w:space="0" w:color="auto"/>
-              <w:left w:val="single" w:sz="6" w:space="0" w:color="auto"/>
-              <w:bottom w:val="single" w:sz="6" w:space="0" w:color="auto"/>
-              <w:right w:val="single" w:sz="6" w:space="0" w:color="auto"/>
-            </w:tcBorders>
-            <w:shd w:val="clear" w:color="auto" w:fill="D9D9D9" w:themeFill="background1" w:themeFillShade="D9"/>
-            <w:vAlign w:val="center"/>
-          </w:tcPr>
-          <w:p>
-            <w:pPr>
-              <w:rPr>
-                <w:rFonts w:eastAsia="SimSun"/>
-                <w:color w:val="000000" w:themeColor="text1"/>
-                <w:sz w:val="28"/>
-                <w:szCs w:val="28"/>
-                <w:lang w:val="en-US"/>
-              </w:rPr>
-            </w:pPr>
-            <w:r>
-              <w:rPr>
-                <w:rFonts w:eastAsia="SimSun"/>
-                <w:color w:val="000000" w:themeColor="text1"/>
-                <w:sz w:val="28"/>
-                <w:szCs w:val="28"/>
-              </w:rPr>
-              <w:t>UCID-1</w:t>
-            </w:r>
-            <w:r>
-              <w:rPr>
-                <w:rFonts w:eastAsia="SimSun"/>
-                <w:color w:val="000000" w:themeColor="text1"/>
-                <w:sz w:val="28"/>
-                <w:szCs w:val="28"/>
-                <w:lang w:val="en-US"/>
-              </w:rPr>
-              <w:t>6</w:t>
-            </w:r>
-          </w:p>
-        </w:tc>
-      </w:tr>
-      <w:tr>
-        <w:trPr>
-          <w:trHeight w:val="412"/>
-        </w:trPr>
-        <w:tc>
-          <w:tcPr>
-            <w:tcW w:w="1800" w:type="dxa"/>
-            <w:tcBorders>
-              <w:top w:val="single" w:sz="6" w:space="0" w:color="auto"/>
-              <w:left w:val="single" w:sz="6" w:space="0" w:color="auto"/>
-              <w:bottom w:val="single" w:sz="6" w:space="0" w:color="auto"/>
-              <w:right w:val="single" w:sz="6" w:space="0" w:color="auto"/>
-            </w:tcBorders>
-            <w:shd w:val="clear" w:color="auto" w:fill="D9D9D9" w:themeFill="background1" w:themeFillShade="D9"/>
-            <w:vAlign w:val="center"/>
-          </w:tcPr>
-          <w:p>
-            <w:pPr>
-              <w:jc w:val="center"/>
-              <w:rPr>
-                <w:rFonts w:eastAsia="SimSun"/>
-                <w:color w:val="000000" w:themeColor="text1"/>
-                <w:sz w:val="28"/>
-                <w:szCs w:val="28"/>
-              </w:rPr>
-            </w:pPr>
-            <w:r>
-              <w:rPr>
-                <w:rFonts w:eastAsia="SimSun"/>
-                <w:color w:val="000000" w:themeColor="text1"/>
-                <w:sz w:val="28"/>
-                <w:szCs w:val="28"/>
-              </w:rPr>
-              <w:t>Tên</w:t>
-            </w:r>
-          </w:p>
-        </w:tc>
-        <w:tc>
-          <w:tcPr>
-            <w:tcW w:w="7290" w:type="dxa"/>
-            <w:tcBorders>
-              <w:top w:val="single" w:sz="6" w:space="0" w:color="auto"/>
-              <w:left w:val="single" w:sz="6" w:space="0" w:color="auto"/>
-              <w:bottom w:val="single" w:sz="6" w:space="0" w:color="auto"/>
-              <w:right w:val="single" w:sz="6" w:space="0" w:color="auto"/>
-            </w:tcBorders>
-            <w:vAlign w:val="center"/>
-          </w:tcPr>
-          <w:p>
-            <w:pPr>
-              <w:rPr>
-                <w:rFonts w:eastAsia="SimSun"/>
-                <w:color w:val="000000" w:themeColor="text1"/>
-                <w:sz w:val="28"/>
-                <w:szCs w:val="28"/>
-                <w:lang w:val="en-US"/>
-              </w:rPr>
-            </w:pPr>
-            <w:r>
-              <w:rPr>
-                <w:rFonts w:eastAsia="SimSun"/>
-                <w:color w:val="000000" w:themeColor="text1"/>
-                <w:sz w:val="28"/>
-                <w:szCs w:val="28"/>
-                <w:lang w:val="en-US"/>
-              </w:rPr>
-              <w:t>Something</w:t>
-            </w:r>
-          </w:p>
-        </w:tc>
-      </w:tr>
-      <w:tr>
-        <w:trPr>
-          <w:trHeight w:val="473"/>
-        </w:trPr>
-        <w:tc>
-          <w:tcPr>
-            <w:tcW w:w="1800" w:type="dxa"/>
-            <w:tcBorders>
-              <w:top w:val="single" w:sz="6" w:space="0" w:color="auto"/>
-              <w:left w:val="single" w:sz="6" w:space="0" w:color="auto"/>
-              <w:bottom w:val="single" w:sz="6" w:space="0" w:color="auto"/>
-              <w:right w:val="single" w:sz="6" w:space="0" w:color="auto"/>
-            </w:tcBorders>
-            <w:shd w:val="clear" w:color="auto" w:fill="D9D9D9" w:themeFill="background1" w:themeFillShade="D9"/>
-            <w:vAlign w:val="center"/>
-          </w:tcPr>
-          <w:p>
-            <w:pPr>
-              <w:jc w:val="center"/>
-              <w:rPr>
-                <w:rFonts w:eastAsia="SimSun"/>
-                <w:color w:val="000000" w:themeColor="text1"/>
-                <w:sz w:val="28"/>
-                <w:szCs w:val="28"/>
-              </w:rPr>
-            </w:pPr>
-            <w:r>
-              <w:rPr>
-                <w:rFonts w:eastAsia="SimSun"/>
-                <w:color w:val="000000" w:themeColor="text1"/>
-                <w:sz w:val="28"/>
-                <w:szCs w:val="28"/>
-              </w:rPr>
-              <w:t>Tóm tắt</w:t>
-            </w:r>
-          </w:p>
-        </w:tc>
-        <w:tc>
-          <w:tcPr>
-            <w:tcW w:w="7290" w:type="dxa"/>
-            <w:tcBorders>
-              <w:top w:val="single" w:sz="6" w:space="0" w:color="auto"/>
-              <w:left w:val="single" w:sz="6" w:space="0" w:color="auto"/>
-              <w:bottom w:val="single" w:sz="6" w:space="0" w:color="auto"/>
-              <w:right w:val="single" w:sz="6" w:space="0" w:color="auto"/>
-            </w:tcBorders>
-            <w:vAlign w:val="center"/>
-          </w:tcPr>
-          <w:p>
-            <w:pPr>
-              <w:rPr>
-                <w:rFonts w:eastAsia="SimSun"/>
-                <w:color w:val="000000" w:themeColor="text1"/>
-                <w:sz w:val="28"/>
-                <w:szCs w:val="28"/>
-                <w:lang w:val="en-US"/>
-              </w:rPr>
-            </w:pPr>
-            <w:r>
-              <w:rPr>
-                <w:rFonts w:eastAsia="SimSun"/>
-                <w:color w:val="000000" w:themeColor="text1"/>
-                <w:sz w:val="28"/>
-                <w:szCs w:val="28"/>
-                <w:lang w:val="en-US"/>
-              </w:rPr>
-              <w:t>Đang chờ cập nhật</w:t>
-            </w:r>
-          </w:p>
-        </w:tc>
-      </w:tr>
-      <w:tr>
-        <w:trPr>
-          <w:trHeight w:val="344"/>
-        </w:trPr>
-        <w:tc>
-          <w:tcPr>
-            <w:tcW w:w="1800" w:type="dxa"/>
-            <w:tcBorders>
-              <w:top w:val="single" w:sz="6" w:space="0" w:color="auto"/>
-              <w:left w:val="single" w:sz="6" w:space="0" w:color="auto"/>
-              <w:bottom w:val="single" w:sz="6" w:space="0" w:color="auto"/>
-              <w:right w:val="single" w:sz="6" w:space="0" w:color="auto"/>
-            </w:tcBorders>
-            <w:shd w:val="clear" w:color="auto" w:fill="D9D9D9" w:themeFill="background1" w:themeFillShade="D9"/>
-            <w:vAlign w:val="center"/>
-          </w:tcPr>
-          <w:p>
-            <w:pPr>
-              <w:jc w:val="center"/>
-              <w:rPr>
-                <w:rFonts w:eastAsia="SimSun"/>
-                <w:color w:val="000000" w:themeColor="text1"/>
-                <w:sz w:val="28"/>
-                <w:szCs w:val="28"/>
-              </w:rPr>
-            </w:pPr>
-            <w:r>
-              <w:rPr>
-                <w:rFonts w:eastAsia="SimSun"/>
-                <w:color w:val="000000" w:themeColor="text1"/>
-                <w:sz w:val="28"/>
-                <w:szCs w:val="28"/>
-              </w:rPr>
-              <w:t>Dòng sự kiện chính</w:t>
-            </w:r>
-          </w:p>
-        </w:tc>
-        <w:tc>
-          <w:tcPr>
-            <w:tcW w:w="7290" w:type="dxa"/>
-            <w:tcBorders>
-              <w:top w:val="single" w:sz="6" w:space="0" w:color="auto"/>
-              <w:left w:val="single" w:sz="6" w:space="0" w:color="auto"/>
-              <w:bottom w:val="single" w:sz="6" w:space="0" w:color="auto"/>
-              <w:right w:val="single" w:sz="6" w:space="0" w:color="auto"/>
-            </w:tcBorders>
-            <w:vAlign w:val="center"/>
-          </w:tcPr>
-          <w:p>
-            <w:pPr>
-              <w:pStyle w:val="BodyText"/>
-              <w:spacing w:line="276" w:lineRule="auto"/>
-              <w:ind w:left="0"/>
-              <w:jc w:val="both"/>
-              <w:rPr>
-                <w:rFonts w:eastAsia="SimSun"/>
-                <w:color w:val="000000" w:themeColor="text1"/>
-                <w:sz w:val="28"/>
-                <w:szCs w:val="28"/>
-              </w:rPr>
-            </w:pPr>
-            <w:r>
-              <w:rPr>
-                <w:color w:val="000000" w:themeColor="text1"/>
-                <w:sz w:val="28"/>
-                <w:szCs w:val="28"/>
-                <w:lang w:val="en-US"/>
-              </w:rPr>
-              <w:t>[</w:t>
-            </w:r>
-            <w:r>
-              <w:rPr>
-                <w:color w:val="000000" w:themeColor="text1"/>
-                <w:sz w:val="28"/>
-                <w:szCs w:val="28"/>
-              </w:rPr>
-              <w:t>Trình bày dòng sự kiện chính của Use-case, từ khi Use-case bắt đầu thực hiện đến khi chấm dứt dòng sự kiện chính</w:t>
-            </w:r>
-            <w:r>
-              <w:rPr>
-                <w:color w:val="000000" w:themeColor="text1"/>
-                <w:sz w:val="28"/>
-                <w:szCs w:val="28"/>
-                <w:lang w:val="en-US"/>
-              </w:rPr>
-              <w:t xml:space="preserve">. </w:t>
-            </w:r>
-            <w:r>
-              <w:rPr>
-                <w:color w:val="000000" w:themeColor="text1"/>
-                <w:sz w:val="28"/>
-                <w:szCs w:val="28"/>
-              </w:rPr>
-              <w:t>Đ</w:t>
-            </w:r>
-            <w:r>
-              <w:rPr>
-                <w:color w:val="000000" w:themeColor="text1"/>
-                <w:sz w:val="28"/>
-                <w:szCs w:val="28"/>
-                <w:lang w:val="en-US"/>
-              </w:rPr>
-              <w:t>ánh số thứ tự</w:t>
-            </w:r>
-            <w:r>
-              <w:rPr>
-                <w:color w:val="000000" w:themeColor="text1"/>
-                <w:sz w:val="28"/>
-                <w:szCs w:val="28"/>
-              </w:rPr>
-              <w:t xml:space="preserve"> các bước]</w:t>
-            </w:r>
-          </w:p>
-        </w:tc>
-      </w:tr>
-      <w:tr>
-        <w:trPr>
-          <w:trHeight w:val="735"/>
-        </w:trPr>
-        <w:tc>
-          <w:tcPr>
-            <w:tcW w:w="1800" w:type="dxa"/>
-            <w:tcBorders>
-              <w:top w:val="single" w:sz="6" w:space="0" w:color="auto"/>
-              <w:left w:val="single" w:sz="6" w:space="0" w:color="auto"/>
-              <w:bottom w:val="single" w:sz="6" w:space="0" w:color="auto"/>
-              <w:right w:val="single" w:sz="6" w:space="0" w:color="auto"/>
-            </w:tcBorders>
-            <w:shd w:val="clear" w:color="auto" w:fill="D9D9D9" w:themeFill="background1" w:themeFillShade="D9"/>
-            <w:vAlign w:val="center"/>
-          </w:tcPr>
-          <w:p>
-            <w:pPr>
-              <w:jc w:val="center"/>
-              <w:rPr>
-                <w:rFonts w:eastAsia="SimSun"/>
-                <w:color w:val="000000" w:themeColor="text1"/>
-                <w:sz w:val="28"/>
-                <w:szCs w:val="28"/>
-              </w:rPr>
-            </w:pPr>
-            <w:r>
-              <w:rPr>
-                <w:rFonts w:eastAsia="SimSun"/>
-                <w:color w:val="000000" w:themeColor="text1"/>
-                <w:sz w:val="28"/>
-                <w:szCs w:val="28"/>
-              </w:rPr>
-              <w:t>Các dòng sự kiện khác</w:t>
-            </w:r>
-          </w:p>
-        </w:tc>
-        <w:tc>
-          <w:tcPr>
-            <w:tcW w:w="7290" w:type="dxa"/>
-            <w:tcBorders>
-              <w:top w:val="single" w:sz="6" w:space="0" w:color="auto"/>
-              <w:left w:val="single" w:sz="6" w:space="0" w:color="auto"/>
-              <w:bottom w:val="single" w:sz="6" w:space="0" w:color="auto"/>
-              <w:right w:val="single" w:sz="6" w:space="0" w:color="auto"/>
-            </w:tcBorders>
-            <w:vAlign w:val="center"/>
-          </w:tcPr>
-          <w:p>
-            <w:pPr>
-              <w:rPr>
-                <w:rFonts w:eastAsia="SimSun"/>
-                <w:color w:val="000000" w:themeColor="text1"/>
-                <w:sz w:val="28"/>
-                <w:szCs w:val="28"/>
-              </w:rPr>
-            </w:pPr>
-            <w:r>
-              <w:rPr>
-                <w:color w:val="000000" w:themeColor="text1"/>
-                <w:sz w:val="28"/>
-                <w:szCs w:val="28"/>
-              </w:rPr>
-              <w:t>[Trình bày các dòng sự kiện khác. Nếu không có dòng sự kiện khác, ghi “Không có”]</w:t>
-            </w:r>
-          </w:p>
-        </w:tc>
-      </w:tr>
-      <w:tr>
-        <w:trPr>
-          <w:trHeight w:val="831"/>
-        </w:trPr>
-        <w:tc>
-          <w:tcPr>
-            <w:tcW w:w="1800" w:type="dxa"/>
-            <w:tcBorders>
-              <w:top w:val="single" w:sz="6" w:space="0" w:color="auto"/>
-              <w:left w:val="single" w:sz="6" w:space="0" w:color="auto"/>
-              <w:bottom w:val="single" w:sz="6" w:space="0" w:color="auto"/>
-              <w:right w:val="single" w:sz="6" w:space="0" w:color="auto"/>
-            </w:tcBorders>
-            <w:shd w:val="clear" w:color="auto" w:fill="D9D9D9" w:themeFill="background1" w:themeFillShade="D9"/>
-            <w:vAlign w:val="center"/>
-          </w:tcPr>
-          <w:p>
-            <w:pPr>
-              <w:jc w:val="center"/>
-              <w:rPr>
-                <w:rFonts w:eastAsia="SimSun"/>
-                <w:color w:val="000000" w:themeColor="text1"/>
-                <w:sz w:val="28"/>
-                <w:szCs w:val="28"/>
-                <w:lang w:val="en-US"/>
-              </w:rPr>
-            </w:pPr>
-            <w:r>
-              <w:rPr>
-                <w:rFonts w:eastAsia="SimSun"/>
-                <w:color w:val="000000" w:themeColor="text1"/>
-                <w:sz w:val="28"/>
-                <w:szCs w:val="28"/>
-                <w:lang w:val="en-US"/>
-              </w:rPr>
-              <w:t>Điều kiện tiên quyết</w:t>
-            </w:r>
-          </w:p>
-        </w:tc>
-        <w:tc>
-          <w:tcPr>
-            <w:tcW w:w="7290" w:type="dxa"/>
-            <w:tcBorders>
-              <w:top w:val="single" w:sz="6" w:space="0" w:color="auto"/>
-              <w:left w:val="single" w:sz="6" w:space="0" w:color="auto"/>
-              <w:bottom w:val="single" w:sz="6" w:space="0" w:color="auto"/>
-              <w:right w:val="single" w:sz="6" w:space="0" w:color="auto"/>
-            </w:tcBorders>
-            <w:vAlign w:val="center"/>
-          </w:tcPr>
-          <w:p>
-            <w:pPr>
-              <w:rPr>
-                <w:color w:val="000000" w:themeColor="text1"/>
-                <w:sz w:val="28"/>
-                <w:szCs w:val="28"/>
-              </w:rPr>
-            </w:pPr>
-            <w:r>
-              <w:rPr>
-                <w:color w:val="000000" w:themeColor="text1"/>
-                <w:sz w:val="28"/>
-                <w:szCs w:val="28"/>
-              </w:rPr>
-              <w:t>[Mô tả rõ điều kiện trước khi bắt đầu thực hiện Use-case (ví dụ có đòi hỏi người sử dụng phải đăng nhập thành công trước đó hay không…)]</w:t>
-            </w:r>
-          </w:p>
-        </w:tc>
-      </w:tr>
-      <w:tr>
-        <w:trPr>
-          <w:trHeight w:val="687"/>
-        </w:trPr>
-        <w:tc>
-          <w:tcPr>
-            <w:tcW w:w="1800" w:type="dxa"/>
-            <w:tcBorders>
-              <w:top w:val="single" w:sz="6" w:space="0" w:color="auto"/>
-              <w:left w:val="single" w:sz="6" w:space="0" w:color="auto"/>
-              <w:bottom w:val="single" w:sz="6" w:space="0" w:color="auto"/>
-              <w:right w:val="single" w:sz="6" w:space="0" w:color="auto"/>
-            </w:tcBorders>
-            <w:shd w:val="clear" w:color="auto" w:fill="D9D9D9" w:themeFill="background1" w:themeFillShade="D9"/>
-            <w:vAlign w:val="center"/>
-          </w:tcPr>
-          <w:p>
-            <w:pPr>
-              <w:jc w:val="center"/>
-              <w:rPr>
-                <w:rFonts w:eastAsia="SimSun"/>
-                <w:color w:val="000000" w:themeColor="text1"/>
-                <w:sz w:val="28"/>
-                <w:szCs w:val="28"/>
-              </w:rPr>
-            </w:pPr>
-            <w:r>
-              <w:rPr>
-                <w:rFonts w:eastAsia="SimSun"/>
-                <w:color w:val="000000" w:themeColor="text1"/>
-                <w:sz w:val="28"/>
-                <w:szCs w:val="28"/>
-              </w:rPr>
-              <w:t>Các yêu cầu đặc biệt</w:t>
-            </w:r>
-          </w:p>
-        </w:tc>
-        <w:tc>
-          <w:tcPr>
-            <w:tcW w:w="7290" w:type="dxa"/>
-            <w:tcBorders>
-              <w:top w:val="single" w:sz="6" w:space="0" w:color="auto"/>
-              <w:left w:val="single" w:sz="6" w:space="0" w:color="auto"/>
-              <w:bottom w:val="single" w:sz="6" w:space="0" w:color="auto"/>
-              <w:right w:val="single" w:sz="6" w:space="0" w:color="auto"/>
-            </w:tcBorders>
-            <w:vAlign w:val="center"/>
-          </w:tcPr>
-          <w:p>
-            <w:pPr>
-              <w:rPr>
-                <w:color w:val="000000" w:themeColor="text1"/>
-                <w:sz w:val="28"/>
-                <w:szCs w:val="28"/>
               </w:rPr>
             </w:pPr>
             <w:r>
@@ -17305,7 +17283,7 @@
       <w:pPr>
         <w:pStyle w:val="Heading1"/>
       </w:pPr>
-      <w:bookmarkStart w:id="18" w:name="_Toc334194254"/>
+      <w:bookmarkStart w:id="19" w:name="_Toc334194254"/>
       <w:r>
         <w:rPr>
           <w:lang w:val="en-US"/>
@@ -17328,7 +17306,7 @@
       <w:r>
         <w:t>Thiết kế dữ liệu</w:t>
       </w:r>
-      <w:bookmarkEnd w:id="18"/>
+      <w:bookmarkEnd w:id="19"/>
     </w:p>
     <w:p>
       <w:pPr>
@@ -17445,7 +17423,7 @@
           <w:b/>
         </w:rPr>
       </w:pPr>
-      <w:bookmarkStart w:id="19" w:name="_Toc334194256"/>
+      <w:bookmarkStart w:id="20" w:name="_Toc334194256"/>
       <w:r>
         <w:rPr>
           <w:b/>
@@ -17466,7 +17444,7 @@
         </w:rPr>
         <w:t xml:space="preserve"> dữ liệu</w:t>
       </w:r>
-      <w:bookmarkEnd w:id="19"/>
+      <w:bookmarkEnd w:id="20"/>
     </w:p>
     <w:tbl>
       <w:tblPr>
@@ -36628,13 +36606,7 @@
               <w:rPr>
                 <w:lang w:val="en-US"/>
               </w:rPr>
-              <w:t>Varchar(2</w:t>
-            </w:r>
-            <w:r>
-              <w:rPr>
-                <w:lang w:val="en-US"/>
-              </w:rPr>
-              <w:t>0)</w:t>
+              <w:t>Varchar(20)</w:t>
             </w:r>
           </w:p>
         </w:tc>
@@ -36720,13 +36692,7 @@
               <w:rPr>
                 <w:lang w:val="en-US"/>
               </w:rPr>
-              <w:t>Nvarchar(5</w:t>
-            </w:r>
-            <w:r>
-              <w:rPr>
-                <w:lang w:val="en-US"/>
-              </w:rPr>
-              <w:t>0)</w:t>
+              <w:t>Nvarchar(50)</w:t>
             </w:r>
           </w:p>
         </w:tc>
@@ -37245,7 +37211,7 @@
           <w:color w:val="000000" w:themeColor="text1"/>
         </w:rPr>
       </w:pPr>
-      <w:bookmarkStart w:id="20" w:name="_Toc334194257"/>
+      <w:bookmarkStart w:id="21" w:name="_Toc334194257"/>
       <w:r>
         <w:rPr>
           <w:rFonts w:cs="Arial"/>
@@ -37254,7 +37220,7 @@
         <w:lastRenderedPageBreak/>
         <w:t>Thiết kế giao diện</w:t>
       </w:r>
-      <w:bookmarkEnd w:id="20"/>
+      <w:bookmarkEnd w:id="21"/>
     </w:p>
     <w:p>
       <w:pPr>
@@ -37267,41 +37233,26 @@
           <w:lang w:val="en-US"/>
         </w:rPr>
       </w:pPr>
-      <w:bookmarkStart w:id="21" w:name="_Toc334194258"/>
+      <w:bookmarkStart w:id="22" w:name="_Toc334194258"/>
       <w:r>
         <w:rPr>
           <w:rFonts w:cs="Arial"/>
-          <w:b/>
-          <w:color w:val="000000" w:themeColor="text1"/>
-          <w:lang w:val="en-US"/>
-        </w:rPr>
-        <w:t>Sơ đồ và danh sách màn hình</w:t>
-      </w:r>
-      <w:bookmarkEnd w:id="21"/>
-    </w:p>
-    <w:p>
-      <w:pPr>
-        <w:pStyle w:val="BodyText"/>
-        <w:ind w:left="0"/>
-        <w:rPr>
-          <w:rFonts w:ascii="Arial" w:hAnsi="Arial" w:cs="Arial"/>
-          <w:color w:val="000000" w:themeColor="text1"/>
-          <w:sz w:val="26"/>
-          <w:szCs w:val="26"/>
-          <w:lang w:val="en-US"/>
-        </w:rPr>
-      </w:pPr>
-      <w:r>
-        <w:rPr>
-          <w:rFonts w:ascii="Arial" w:hAnsi="Arial" w:cs="Arial"/>
           <w:noProof/>
           <w:color w:val="000000" w:themeColor="text1"/>
           <w:lang w:val="en-US"/>
         </w:rPr>
         <w:drawing>
-          <wp:inline distT="0" distB="0" distL="0" distR="0" wp14:anchorId="74AFA44D" wp14:editId="113F054D">
+          <wp:anchor distT="0" distB="0" distL="114300" distR="114300" simplePos="0" relativeHeight="251659264" behindDoc="0" locked="0" layoutInCell="1" allowOverlap="1" wp14:anchorId="2904447F" wp14:editId="23C474B6">
+            <wp:simplePos x="0" y="0"/>
+            <wp:positionH relativeFrom="column">
+              <wp:posOffset>9525</wp:posOffset>
+            </wp:positionH>
+            <wp:positionV relativeFrom="paragraph">
+              <wp:posOffset>541655</wp:posOffset>
+            </wp:positionV>
             <wp:extent cx="5732145" cy="3169920"/>
             <wp:effectExtent l="152400" t="152400" r="363855" b="354330"/>
+            <wp:wrapTopAndBottom/>
             <wp:docPr id="17" name="Picture 17"/>
             <wp:cNvGraphicFramePr>
               <a:graphicFrameLocks xmlns:a="http://schemas.openxmlformats.org/drawingml/2006/main" noChangeAspect="1"/>
@@ -37314,7 +37265,13 @@
                     <pic:cNvPicPr/>
                   </pic:nvPicPr>
                   <pic:blipFill>
-                    <a:blip r:embed="rId12"/>
+                    <a:blip r:embed="rId12">
+                      <a:extLst>
+                        <a:ext uri="{28A0092B-C50C-407E-A947-70E740481C1C}">
+                          <a14:useLocalDpi xmlns:a14="http://schemas.microsoft.com/office/drawing/2010/main" val="0"/>
+                        </a:ext>
+                      </a:extLst>
+                    </a:blip>
                     <a:stretch>
                       <a:fillRect/>
                     </a:stretch>
@@ -37341,9 +37298,32 @@
                 </pic:pic>
               </a:graphicData>
             </a:graphic>
-          </wp:inline>
+          </wp:anchor>
         </w:drawing>
       </w:r>
+      <w:r>
+        <w:rPr>
+          <w:rFonts w:cs="Arial"/>
+          <w:b/>
+          <w:color w:val="000000" w:themeColor="text1"/>
+          <w:lang w:val="en-US"/>
+        </w:rPr>
+        <w:t>Sơ đồ và danh sách màn hình</w:t>
+      </w:r>
+      <w:bookmarkEnd w:id="22"/>
+    </w:p>
+    <w:p>
+      <w:pPr>
+        <w:pStyle w:val="BodyText"/>
+        <w:ind w:left="0"/>
+        <w:rPr>
+          <w:rFonts w:ascii="Arial" w:hAnsi="Arial" w:cs="Arial"/>
+          <w:color w:val="000000" w:themeColor="text1"/>
+          <w:sz w:val="26"/>
+          <w:szCs w:val="26"/>
+          <w:lang w:val="en-US"/>
+        </w:rPr>
+      </w:pPr>
     </w:p>
     <w:tbl>
       <w:tblPr>
@@ -37364,6 +37344,9 @@
         <w:gridCol w:w="5705"/>
       </w:tblGrid>
       <w:tr>
+        <w:trPr>
+          <w:trHeight w:val="381"/>
+        </w:trPr>
         <w:tc>
           <w:tcPr>
             <w:tcW w:w="801" w:type="dxa"/>
@@ -37438,6 +37421,9 @@
         </w:tc>
       </w:tr>
       <w:tr>
+        <w:trPr>
+          <w:trHeight w:val="668"/>
+        </w:trPr>
         <w:tc>
           <w:tcPr>
             <w:tcW w:w="801" w:type="dxa"/>
@@ -37509,6 +37495,9 @@
         </w:tc>
       </w:tr>
       <w:tr>
+        <w:trPr>
+          <w:trHeight w:val="379"/>
+        </w:trPr>
         <w:tc>
           <w:tcPr>
             <w:tcW w:w="801" w:type="dxa"/>
@@ -37580,6 +37569,9 @@
         </w:tc>
       </w:tr>
       <w:tr>
+        <w:trPr>
+          <w:trHeight w:val="383"/>
+        </w:trPr>
         <w:tc>
           <w:tcPr>
             <w:tcW w:w="801" w:type="dxa"/>
@@ -37651,6 +37643,9 @@
         </w:tc>
       </w:tr>
       <w:tr>
+        <w:trPr>
+          <w:trHeight w:val="373"/>
+        </w:trPr>
         <w:tc>
           <w:tcPr>
             <w:tcW w:w="801" w:type="dxa"/>
@@ -37722,6 +37717,9 @@
         </w:tc>
       </w:tr>
       <w:tr>
+        <w:trPr>
+          <w:trHeight w:val="376"/>
+        </w:trPr>
         <w:tc>
           <w:tcPr>
             <w:tcW w:w="801" w:type="dxa"/>
@@ -37792,6 +37790,9 @@
         </w:tc>
       </w:tr>
       <w:tr>
+        <w:trPr>
+          <w:trHeight w:val="367"/>
+        </w:trPr>
         <w:tc>
           <w:tcPr>
             <w:tcW w:w="801" w:type="dxa"/>
@@ -38004,6 +38005,9 @@
         </w:tc>
       </w:tr>
       <w:tr>
+        <w:trPr>
+          <w:trHeight w:val="387"/>
+        </w:trPr>
         <w:tc>
           <w:tcPr>
             <w:tcW w:w="801" w:type="dxa"/>
@@ -38086,7 +38090,7 @@
           <w:lang w:val="en-US"/>
         </w:rPr>
       </w:pPr>
-      <w:bookmarkStart w:id="22" w:name="_Toc334194259"/>
+      <w:bookmarkStart w:id="23" w:name="_Toc334194259"/>
       <w:r>
         <w:rPr>
           <w:rFonts w:cs="Arial"/>
@@ -38096,7 +38100,7 @@
         </w:rPr>
         <w:t>Đặc tả các màn hình giao diện</w:t>
       </w:r>
-      <w:bookmarkEnd w:id="22"/>
+      <w:bookmarkEnd w:id="23"/>
     </w:p>
     <w:p>
       <w:pPr>
@@ -38130,6 +38134,14 @@
         </w:rPr>
         <w:t>Các màn hình khác chỉ cần để hình vẽ thiết kế giao diện của màn hình]</w:t>
       </w:r>
+      <w:r>
+        <w:rPr>
+          <w:rFonts w:ascii="Arial" w:hAnsi="Arial" w:cs="Arial"/>
+          <w:i/>
+          <w:color w:val="0070C0"/>
+        </w:rPr>
+        <w:br/>
+      </w:r>
     </w:p>
     <w:p>
       <w:pPr>
@@ -38146,6 +38158,7 @@
           <w:b/>
           <w:color w:val="000000" w:themeColor="text1"/>
         </w:rPr>
+        <w:lastRenderedPageBreak/>
         <w:t>Màn hình Đăng Nhập</w:t>
       </w:r>
     </w:p>
@@ -38164,7 +38177,6 @@
           <w:color w:val="000000" w:themeColor="text1"/>
           <w:lang w:val="en-US"/>
         </w:rPr>
-        <w:lastRenderedPageBreak/>
         <w:drawing>
           <wp:inline distT="0" distB="0" distL="0" distR="0" wp14:anchorId="39BB2108" wp14:editId="5AEF0360">
             <wp:extent cx="4791075" cy="2886075"/>
@@ -38411,6 +38423,38 @@
           <w:lang w:val="en-US"/>
         </w:rPr>
       </w:pPr>
+      <w:r>
+        <w:rPr>
+          <w:rFonts w:ascii="Arial" w:hAnsi="Arial" w:cs="Arial"/>
+          <w:color w:val="000000" w:themeColor="text1"/>
+          <w:lang w:val="en-US"/>
+        </w:rPr>
+        <w:br/>
+      </w:r>
+      <w:r>
+        <w:rPr>
+          <w:rFonts w:ascii="Arial" w:hAnsi="Arial" w:cs="Arial"/>
+          <w:color w:val="000000" w:themeColor="text1"/>
+          <w:lang w:val="en-US"/>
+        </w:rPr>
+        <w:br/>
+      </w:r>
+      <w:r>
+        <w:rPr>
+          <w:rFonts w:ascii="Arial" w:hAnsi="Arial" w:cs="Arial"/>
+          <w:color w:val="000000" w:themeColor="text1"/>
+          <w:lang w:val="en-US"/>
+        </w:rPr>
+        <w:br/>
+      </w:r>
+      <w:r>
+        <w:rPr>
+          <w:rFonts w:ascii="Arial" w:hAnsi="Arial" w:cs="Arial"/>
+          <w:color w:val="000000" w:themeColor="text1"/>
+          <w:lang w:val="en-US"/>
+        </w:rPr>
+        <w:br/>
+      </w:r>
     </w:p>
     <w:p>
       <w:pPr>
@@ -38429,6 +38473,7 @@
           <w:color w:val="000000" w:themeColor="text1"/>
           <w:lang w:val="en-US"/>
         </w:rPr>
+        <w:lastRenderedPageBreak/>
         <w:t>Màn hình Giao Diện Chính</w:t>
       </w:r>
     </w:p>
@@ -38449,7 +38494,6 @@
           <w:color w:val="000000" w:themeColor="text1"/>
           <w:lang w:val="en-US"/>
         </w:rPr>
-        <w:lastRenderedPageBreak/>
         <w:drawing>
           <wp:inline distT="0" distB="0" distL="0" distR="0" wp14:anchorId="408C0319" wp14:editId="565F9A44">
             <wp:extent cx="6000750" cy="3131820"/>
@@ -38687,6 +38731,106 @@
     </w:p>
     <w:p>
       <w:pPr>
+        <w:pStyle w:val="ListParagraph"/>
+        <w:spacing w:line="360" w:lineRule="auto"/>
+        <w:jc w:val="both"/>
+        <w:rPr>
+          <w:rFonts w:ascii="Arial" w:hAnsi="Arial" w:cs="Arial"/>
+          <w:color w:val="000000" w:themeColor="text1"/>
+          <w:lang w:val="en-US"/>
+        </w:rPr>
+      </w:pPr>
+      <w:r>
+        <w:rPr>
+          <w:rFonts w:ascii="Arial" w:hAnsi="Arial" w:cs="Arial"/>
+          <w:color w:val="000000" w:themeColor="text1"/>
+          <w:lang w:val="en-US"/>
+        </w:rPr>
+        <w:br/>
+      </w:r>
+      <w:r>
+        <w:rPr>
+          <w:rFonts w:ascii="Arial" w:hAnsi="Arial" w:cs="Arial"/>
+          <w:color w:val="000000" w:themeColor="text1"/>
+          <w:lang w:val="en-US"/>
+        </w:rPr>
+        <w:br/>
+      </w:r>
+      <w:r>
+        <w:rPr>
+          <w:rFonts w:ascii="Arial" w:hAnsi="Arial" w:cs="Arial"/>
+          <w:color w:val="000000" w:themeColor="text1"/>
+          <w:lang w:val="en-US"/>
+        </w:rPr>
+        <w:br/>
+      </w:r>
+      <w:r>
+        <w:rPr>
+          <w:rFonts w:ascii="Arial" w:hAnsi="Arial" w:cs="Arial"/>
+          <w:color w:val="000000" w:themeColor="text1"/>
+          <w:lang w:val="en-US"/>
+        </w:rPr>
+        <w:br/>
+      </w:r>
+      <w:r>
+        <w:rPr>
+          <w:rFonts w:ascii="Arial" w:hAnsi="Arial" w:cs="Arial"/>
+          <w:color w:val="000000" w:themeColor="text1"/>
+          <w:lang w:val="en-US"/>
+        </w:rPr>
+        <w:br/>
+      </w:r>
+      <w:r>
+        <w:rPr>
+          <w:rFonts w:ascii="Arial" w:hAnsi="Arial" w:cs="Arial"/>
+          <w:color w:val="000000" w:themeColor="text1"/>
+          <w:lang w:val="en-US"/>
+        </w:rPr>
+        <w:br/>
+      </w:r>
+      <w:r>
+        <w:rPr>
+          <w:rFonts w:ascii="Arial" w:hAnsi="Arial" w:cs="Arial"/>
+          <w:color w:val="000000" w:themeColor="text1"/>
+          <w:lang w:val="en-US"/>
+        </w:rPr>
+        <w:br/>
+      </w:r>
+      <w:r>
+        <w:rPr>
+          <w:rFonts w:ascii="Arial" w:hAnsi="Arial" w:cs="Arial"/>
+          <w:color w:val="000000" w:themeColor="text1"/>
+          <w:lang w:val="en-US"/>
+        </w:rPr>
+        <w:br/>
+      </w:r>
+      <w:r>
+        <w:rPr>
+          <w:rFonts w:ascii="Arial" w:hAnsi="Arial" w:cs="Arial"/>
+          <w:color w:val="000000" w:themeColor="text1"/>
+          <w:lang w:val="en-US"/>
+        </w:rPr>
+        <w:br/>
+      </w:r>
+      <w:r>
+        <w:rPr>
+          <w:rFonts w:ascii="Arial" w:hAnsi="Arial" w:cs="Arial"/>
+          <w:color w:val="000000" w:themeColor="text1"/>
+          <w:lang w:val="en-US"/>
+        </w:rPr>
+        <w:br/>
+      </w:r>
+      <w:r>
+        <w:rPr>
+          <w:rFonts w:ascii="Arial" w:hAnsi="Arial" w:cs="Arial"/>
+          <w:color w:val="000000" w:themeColor="text1"/>
+          <w:lang w:val="en-US"/>
+        </w:rPr>
+        <w:br/>
+      </w:r>
+    </w:p>
+    <w:p>
+      <w:pPr>
         <w:pStyle w:val="Heading4"/>
         <w:rPr>
           <w:rFonts w:cs="Arial"/>
@@ -38702,6 +38846,7 @@
           <w:color w:val="000000" w:themeColor="text1"/>
           <w:lang w:val="en-US"/>
         </w:rPr>
+        <w:lastRenderedPageBreak/>
         <w:t>Màn hình Quản Lý Nhân Viên</w:t>
       </w:r>
     </w:p>
@@ -38746,7 +38891,6 @@
           <w:noProof/>
           <w:lang w:val="en-US"/>
         </w:rPr>
-        <w:lastRenderedPageBreak/>
         <w:drawing>
           <wp:inline distT="0" distB="0" distL="0" distR="0" wp14:anchorId="2CAE07C8" wp14:editId="2B6D5EC5">
             <wp:extent cx="5732145" cy="3134360"/>
@@ -38981,6 +39125,7 @@
           <w:szCs w:val="24"/>
           <w:lang w:val="en-US"/>
         </w:rPr>
+        <w:lastRenderedPageBreak/>
         <w:t>Chỉnh Sửa Nhân Viên</w:t>
       </w:r>
     </w:p>
@@ -38995,7 +39140,6 @@
           <w:noProof/>
           <w:lang w:val="en-US"/>
         </w:rPr>
-        <w:lastRenderedPageBreak/>
         <w:drawing>
           <wp:inline distT="0" distB="0" distL="0" distR="0" wp14:anchorId="5C199A87" wp14:editId="5D4A09A7">
             <wp:extent cx="5732145" cy="3351530"/>
@@ -39234,78 +39378,6 @@
     </w:p>
     <w:p>
       <w:pPr>
-        <w:spacing w:line="360" w:lineRule="auto"/>
-        <w:jc w:val="both"/>
-        <w:rPr>
-          <w:i/>
-          <w:color w:val="0000FF"/>
-          <w:lang w:val="en-US"/>
-        </w:rPr>
-      </w:pPr>
-      <w:r>
-        <w:rPr>
-          <w:i/>
-          <w:color w:val="0000FF"/>
-        </w:rPr>
-        <w:t>[</w:t>
-      </w:r>
-      <w:r>
-        <w:rPr>
-          <w:i/>
-          <w:color w:val="0000FF"/>
-        </w:rPr>
-        <w:t xml:space="preserve">Với mỗi màn hình, mô tả rõ hình thức trình bày và các xử lý đối </w:t>
-      </w:r>
-      <w:r>
-        <w:rPr>
-          <w:i/>
-          <w:color w:val="0000FF"/>
-        </w:rPr>
-        <w:t>với từng biến cố trong màn hình. Kèm theo hình ảnh thiết kế của từng màn hình</w:t>
-      </w:r>
-      <w:r>
-        <w:rPr>
-          <w:i/>
-          <w:color w:val="0000FF"/>
-          <w:lang w:val="en-US"/>
-        </w:rPr>
-        <w:t xml:space="preserve"> (có thể sử dụng </w:t>
-      </w:r>
-      <w:r>
-        <w:rPr>
-          <w:b/>
-          <w:i/>
-          <w:color w:val="0000FF"/>
-          <w:lang w:val="en-US"/>
-        </w:rPr>
-        <w:t>Wireframe Studio, Axure RP hoặc chụp ảnh màn hình giao diện thật</w:t>
-      </w:r>
-      <w:r>
-        <w:rPr>
-          <w:i/>
-          <w:color w:val="0000FF"/>
-          <w:lang w:val="en-US"/>
-        </w:rPr>
-        <w:t>)</w:t>
-      </w:r>
-      <w:r>
-        <w:rPr>
-          <w:i/>
-          <w:color w:val="0000FF"/>
-        </w:rPr>
-        <w:t>]</w:t>
-      </w:r>
-      <w:r>
-        <w:rPr>
-          <w:i/>
-          <w:color w:val="0000FF"/>
-          <w:lang w:val="en-US"/>
-        </w:rPr>
-        <w:t xml:space="preserve"> </w:t>
-      </w:r>
-    </w:p>
-    <w:p>
-      <w:pPr>
         <w:pStyle w:val="Heading4"/>
         <w:rPr>
           <w:rFonts w:cs="Arial"/>
@@ -39475,6 +39547,200 @@
     </w:p>
     <w:p>
       <w:pPr>
+        <w:pStyle w:val="ListParagraph"/>
+        <w:rPr>
+          <w:rFonts w:ascii="Arial" w:hAnsi="Arial" w:cs="Arial"/>
+          <w:color w:val="000000" w:themeColor="text1"/>
+          <w:lang w:val="en-US"/>
+        </w:rPr>
+      </w:pPr>
+      <w:r>
+        <w:rPr>
+          <w:rFonts w:ascii="Arial" w:hAnsi="Arial" w:cs="Arial"/>
+          <w:color w:val="000000" w:themeColor="text1"/>
+          <w:lang w:val="en-US"/>
+        </w:rPr>
+        <w:br/>
+      </w:r>
+      <w:r>
+        <w:rPr>
+          <w:rFonts w:ascii="Arial" w:hAnsi="Arial" w:cs="Arial"/>
+          <w:color w:val="000000" w:themeColor="text1"/>
+          <w:lang w:val="en-US"/>
+        </w:rPr>
+        <w:br/>
+      </w:r>
+      <w:r>
+        <w:rPr>
+          <w:rFonts w:ascii="Arial" w:hAnsi="Arial" w:cs="Arial"/>
+          <w:color w:val="000000" w:themeColor="text1"/>
+          <w:lang w:val="en-US"/>
+        </w:rPr>
+        <w:br/>
+      </w:r>
+      <w:r>
+        <w:rPr>
+          <w:rFonts w:ascii="Arial" w:hAnsi="Arial" w:cs="Arial"/>
+          <w:color w:val="000000" w:themeColor="text1"/>
+          <w:lang w:val="en-US"/>
+        </w:rPr>
+        <w:br/>
+      </w:r>
+      <w:r>
+        <w:rPr>
+          <w:rFonts w:ascii="Arial" w:hAnsi="Arial" w:cs="Arial"/>
+          <w:color w:val="000000" w:themeColor="text1"/>
+          <w:lang w:val="en-US"/>
+        </w:rPr>
+        <w:br/>
+      </w:r>
+      <w:r>
+        <w:rPr>
+          <w:rFonts w:ascii="Arial" w:hAnsi="Arial" w:cs="Arial"/>
+          <w:color w:val="000000" w:themeColor="text1"/>
+          <w:lang w:val="en-US"/>
+        </w:rPr>
+        <w:br/>
+      </w:r>
+      <w:r>
+        <w:rPr>
+          <w:rFonts w:ascii="Arial" w:hAnsi="Arial" w:cs="Arial"/>
+          <w:color w:val="000000" w:themeColor="text1"/>
+          <w:lang w:val="en-US"/>
+        </w:rPr>
+        <w:br/>
+      </w:r>
+      <w:r>
+        <w:rPr>
+          <w:rFonts w:ascii="Arial" w:hAnsi="Arial" w:cs="Arial"/>
+          <w:color w:val="000000" w:themeColor="text1"/>
+          <w:lang w:val="en-US"/>
+        </w:rPr>
+        <w:br/>
+      </w:r>
+      <w:r>
+        <w:rPr>
+          <w:rFonts w:ascii="Arial" w:hAnsi="Arial" w:cs="Arial"/>
+          <w:color w:val="000000" w:themeColor="text1"/>
+          <w:lang w:val="en-US"/>
+        </w:rPr>
+        <w:br/>
+      </w:r>
+      <w:r>
+        <w:rPr>
+          <w:rFonts w:ascii="Arial" w:hAnsi="Arial" w:cs="Arial"/>
+          <w:color w:val="000000" w:themeColor="text1"/>
+          <w:lang w:val="en-US"/>
+        </w:rPr>
+        <w:br/>
+      </w:r>
+      <w:r>
+        <w:rPr>
+          <w:rFonts w:ascii="Arial" w:hAnsi="Arial" w:cs="Arial"/>
+          <w:color w:val="000000" w:themeColor="text1"/>
+          <w:lang w:val="en-US"/>
+        </w:rPr>
+        <w:br/>
+      </w:r>
+      <w:r>
+        <w:rPr>
+          <w:rFonts w:ascii="Arial" w:hAnsi="Arial" w:cs="Arial"/>
+          <w:color w:val="000000" w:themeColor="text1"/>
+          <w:lang w:val="en-US"/>
+        </w:rPr>
+        <w:br/>
+      </w:r>
+      <w:r>
+        <w:rPr>
+          <w:rFonts w:ascii="Arial" w:hAnsi="Arial" w:cs="Arial"/>
+          <w:color w:val="000000" w:themeColor="text1"/>
+          <w:lang w:val="en-US"/>
+        </w:rPr>
+        <w:br/>
+      </w:r>
+      <w:r>
+        <w:rPr>
+          <w:rFonts w:ascii="Arial" w:hAnsi="Arial" w:cs="Arial"/>
+          <w:color w:val="000000" w:themeColor="text1"/>
+          <w:lang w:val="en-US"/>
+        </w:rPr>
+        <w:br/>
+      </w:r>
+      <w:r>
+        <w:rPr>
+          <w:rFonts w:ascii="Arial" w:hAnsi="Arial" w:cs="Arial"/>
+          <w:color w:val="000000" w:themeColor="text1"/>
+          <w:lang w:val="en-US"/>
+        </w:rPr>
+        <w:br/>
+      </w:r>
+      <w:r>
+        <w:rPr>
+          <w:rFonts w:ascii="Arial" w:hAnsi="Arial" w:cs="Arial"/>
+          <w:color w:val="000000" w:themeColor="text1"/>
+          <w:lang w:val="en-US"/>
+        </w:rPr>
+        <w:br/>
+      </w:r>
+      <w:r>
+        <w:rPr>
+          <w:rFonts w:ascii="Arial" w:hAnsi="Arial" w:cs="Arial"/>
+          <w:color w:val="000000" w:themeColor="text1"/>
+          <w:lang w:val="en-US"/>
+        </w:rPr>
+        <w:br/>
+      </w:r>
+      <w:r>
+        <w:rPr>
+          <w:rFonts w:ascii="Arial" w:hAnsi="Arial" w:cs="Arial"/>
+          <w:color w:val="000000" w:themeColor="text1"/>
+          <w:lang w:val="en-US"/>
+        </w:rPr>
+        <w:br/>
+      </w:r>
+      <w:r>
+        <w:rPr>
+          <w:rFonts w:ascii="Arial" w:hAnsi="Arial" w:cs="Arial"/>
+          <w:color w:val="000000" w:themeColor="text1"/>
+          <w:lang w:val="en-US"/>
+        </w:rPr>
+        <w:br/>
+      </w:r>
+      <w:r>
+        <w:rPr>
+          <w:rFonts w:ascii="Arial" w:hAnsi="Arial" w:cs="Arial"/>
+          <w:color w:val="000000" w:themeColor="text1"/>
+          <w:lang w:val="en-US"/>
+        </w:rPr>
+        <w:br/>
+      </w:r>
+      <w:r>
+        <w:rPr>
+          <w:rFonts w:ascii="Arial" w:hAnsi="Arial" w:cs="Arial"/>
+          <w:color w:val="000000" w:themeColor="text1"/>
+          <w:lang w:val="en-US"/>
+        </w:rPr>
+        <w:br/>
+      </w:r>
+      <w:r>
+        <w:rPr>
+          <w:rFonts w:ascii="Arial" w:hAnsi="Arial" w:cs="Arial"/>
+          <w:color w:val="000000" w:themeColor="text1"/>
+          <w:lang w:val="en-US"/>
+        </w:rPr>
+        <w:br/>
+      </w:r>
+      <w:r>
+        <w:rPr>
+          <w:rFonts w:ascii="Arial" w:hAnsi="Arial" w:cs="Arial"/>
+          <w:color w:val="000000" w:themeColor="text1"/>
+          <w:lang w:val="en-US"/>
+        </w:rPr>
+        <w:br/>
+      </w:r>
+    </w:p>
+    <w:p>
+      <w:pPr>
         <w:pStyle w:val="Heading4"/>
         <w:rPr>
           <w:rFonts w:cs="Arial"/>
@@ -39490,6 +39756,7 @@
           <w:color w:val="000000" w:themeColor="text1"/>
           <w:lang w:val="en-US"/>
         </w:rPr>
+        <w:lastRenderedPageBreak/>
         <w:t>Màn hình Tìm Kiếm</w:t>
       </w:r>
     </w:p>
@@ -39508,7 +39775,6 @@
           <w:color w:val="000000" w:themeColor="text1"/>
           <w:lang w:val="en-US"/>
         </w:rPr>
-        <w:lastRenderedPageBreak/>
         <w:drawing>
           <wp:inline distT="0" distB="0" distL="0" distR="0" wp14:anchorId="7AE2CB8C" wp14:editId="69A7BA6F">
             <wp:extent cx="5732145" cy="3324225"/>
@@ -39767,8 +40033,6 @@
         </w:rPr>
         <w:t>Chọn Chủ Đề</w:t>
       </w:r>
-      <w:bookmarkStart w:id="23" w:name="_GoBack"/>
-      <w:bookmarkEnd w:id="23"/>
     </w:p>
     <w:p>
       <w:pPr>
@@ -39789,6 +40053,7 @@
           <w:color w:val="000000" w:themeColor="text1"/>
           <w:lang w:val="en-US"/>
         </w:rPr>
+        <w:lastRenderedPageBreak/>
         <w:t>Chọn chủ đề muốn thay đổi</w:t>
       </w:r>
     </w:p>
@@ -39979,7 +40244,7 @@
               <w:rStyle w:val="PageNumber"/>
               <w:noProof/>
             </w:rPr>
-            <w:t>33</w:t>
+            <w:t>1</w:t>
           </w:r>
           <w:r>
             <w:rPr>
@@ -40169,7 +40434,7 @@
         </mc:Choice>
         <mc:Fallback>
           <w:pict>
-            <v:shape w14:anchorId="3925F604" id="Freeform 1" o:spid="_x0000_s1026" style="position:absolute;margin-left:-1.65pt;margin-top:1.35pt;width:93.15pt;height:839pt;flip:x;z-index:251659776;visibility:visible;mso-wrap-style:square;mso-width-percent:0;mso-height-percent:0;mso-wrap-distance-left:9pt;mso-wrap-distance-top:0;mso-wrap-distance-right:9pt;mso-wrap-distance-bottom:0;mso-position-horizontal:absolute;mso-position-horizontal-relative:page;mso-position-vertical:absolute;mso-position-vertical-relative:page;mso-width-percent:0;mso-height-percent:0;mso-width-relative:page;mso-height-relative:page;v-text-anchor:top" coordsize="502,3168" o:gfxdata="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" path="m502,c93,,93,,93,,146,383,323,1900,,3168v502,,502,,502,l502,xe" fillcolor="#8db3e2" stroked="f" strokecolor="#212120">
+            <v:shape w14:anchorId="07A6B807" id="Freeform 1" o:spid="_x0000_s1026" style="position:absolute;margin-left:-1.65pt;margin-top:1.35pt;width:93.15pt;height:839pt;flip:x;z-index:251659776;visibility:visible;mso-wrap-style:square;mso-width-percent:0;mso-height-percent:0;mso-wrap-distance-left:9pt;mso-wrap-distance-top:0;mso-wrap-distance-right:9pt;mso-wrap-distance-bottom:0;mso-position-horizontal:absolute;mso-position-horizontal-relative:page;mso-position-vertical:absolute;mso-position-vertical-relative:page;mso-width-percent:0;mso-height-percent:0;mso-width-relative:page;mso-height-relative:page;v-text-anchor:top" coordsize="502,3168" o:gfxdata="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" path="m502,c93,,93,,93,,146,383,323,1900,,3168v502,,502,,502,l502,xe" fillcolor="#8db3e2" stroked="f" strokecolor="#212120">
               <v:fill color2="#1f497d" rotate="t" focus="100%" type="gradient"/>
               <v:shadow color="#8c8682"/>
               <v:path arrowok="t" o:connecttype="custom" o:connectlocs="1183005,0;219162,0;0,10655300;1183005,10655300;1183005,0" o:connectangles="0,0,0,0,0"/>

</xml_diff>

<commit_message>
(Báo cáo tổng hợp) Version 2.06
Thêm bảng GhiChuDangNhap
</commit_message>
<xml_diff>
--- a/Báo cáo.docx
+++ b/Báo cáo.docx
@@ -2076,14 +2076,7 @@
                 <w:rFonts w:eastAsia="SimSun"/>
                 <w:lang w:val="en-US"/>
               </w:rPr>
-              <w:t>Sửa lại EER và đặc tả thành phần dữ liệu</w:t>
-            </w:r>
-            <w:r>
-              <w:rPr>
-                <w:rFonts w:eastAsia="SimSun"/>
-                <w:lang w:val="en-US"/>
-              </w:rPr>
-              <w:t xml:space="preserve"> (Thêm bảng HopDongHetHan)</w:t>
+              <w:t>Sửa lại EER và đặc tả thành phần dữ liệu (Thêm bảng HopDongHetHan)</w:t>
             </w:r>
           </w:p>
         </w:tc>
@@ -16584,8 +16577,6 @@
         </w:rPr>
         <w:br/>
       </w:r>
-      <w:bookmarkStart w:id="18" w:name="_GoBack"/>
-      <w:bookmarkEnd w:id="18"/>
     </w:p>
     <w:tbl>
       <w:tblPr>
@@ -21248,7 +21239,7 @@
       <w:pPr>
         <w:pStyle w:val="Heading1"/>
       </w:pPr>
-      <w:bookmarkStart w:id="19" w:name="_Toc334194254"/>
+      <w:bookmarkStart w:id="18" w:name="_Toc334194254"/>
       <w:r>
         <w:rPr>
           <w:lang w:val="en-US"/>
@@ -21271,7 +21262,7 @@
       <w:r>
         <w:t>Thiết kế dữ liệu</w:t>
       </w:r>
-      <w:bookmarkEnd w:id="19"/>
+      <w:bookmarkEnd w:id="18"/>
     </w:p>
     <w:p>
       <w:pPr>
@@ -21280,6 +21271,7 @@
           <w:b/>
         </w:rPr>
       </w:pPr>
+      <w:bookmarkStart w:id="19" w:name="_GoBack"/>
       <w:r>
         <w:rPr>
           <w:b/>
@@ -21287,18 +21279,18 @@
           <w:lang w:val="en-US"/>
         </w:rPr>
         <w:drawing>
-          <wp:anchor distT="0" distB="0" distL="114300" distR="114300" simplePos="0" relativeHeight="251660288" behindDoc="0" locked="0" layoutInCell="1" allowOverlap="1" wp14:anchorId="078BD0F8" wp14:editId="19DC6DB9">
+          <wp:anchor distT="0" distB="0" distL="114300" distR="114300" simplePos="0" relativeHeight="251658240" behindDoc="0" locked="0" layoutInCell="1" allowOverlap="1" wp14:anchorId="55762874" wp14:editId="30FADAE9">
             <wp:simplePos x="0" y="0"/>
             <wp:positionH relativeFrom="column">
-              <wp:posOffset>-908685</wp:posOffset>
+              <wp:posOffset>-885825</wp:posOffset>
             </wp:positionH>
             <wp:positionV relativeFrom="paragraph">
-              <wp:posOffset>746125</wp:posOffset>
+              <wp:posOffset>784860</wp:posOffset>
             </wp:positionV>
-            <wp:extent cx="7546308" cy="6600825"/>
+            <wp:extent cx="7493635" cy="6555105"/>
             <wp:effectExtent l="0" t="0" r="0" b="0"/>
             <wp:wrapTopAndBottom/>
-            <wp:docPr id="7" name="Picture 7"/>
+            <wp:docPr id="2" name="Picture 2"/>
             <wp:cNvGraphicFramePr>
               <a:graphicFrameLocks xmlns:a="http://schemas.openxmlformats.org/drawingml/2006/main" noChangeAspect="1"/>
             </wp:cNvGraphicFramePr>
@@ -21306,7 +21298,7 @@
               <a:graphicData uri="http://schemas.openxmlformats.org/drawingml/2006/picture">
                 <pic:pic xmlns:pic="http://schemas.openxmlformats.org/drawingml/2006/picture">
                   <pic:nvPicPr>
-                    <pic:cNvPr id="7" name="EER.png"/>
+                    <pic:cNvPr id="2" name="EER.png"/>
                     <pic:cNvPicPr/>
                   </pic:nvPicPr>
                   <pic:blipFill>
@@ -21324,7 +21316,7 @@
                   <pic:spPr>
                     <a:xfrm>
                       <a:off x="0" y="0"/>
-                      <a:ext cx="7546308" cy="6600825"/>
+                      <a:ext cx="7493635" cy="6555105"/>
                     </a:xfrm>
                     <a:prstGeom prst="rect">
                       <a:avLst/>
@@ -21342,6 +21334,7 @@
           </wp:anchor>
         </w:drawing>
       </w:r>
+      <w:bookmarkEnd w:id="19"/>
       <w:r>
         <w:rPr>
           <w:b/>
@@ -41362,13 +41355,7 @@
               <w:rPr>
                 <w:lang w:val="en-US"/>
               </w:rPr>
-              <w:t>Chính</w:t>
-            </w:r>
-            <w:r>
-              <w:rPr>
-                <w:lang w:val="en-US"/>
-              </w:rPr>
-              <w:t>, Ngoại</w:t>
+              <w:t>Chính, Ngoại</w:t>
             </w:r>
           </w:p>
         </w:tc>
@@ -41386,13 +41373,7 @@
               <w:rPr>
                 <w:lang w:val="en-US"/>
               </w:rPr>
-              <w:t xml:space="preserve">Không được </w:t>
-            </w:r>
-            <w:r>
-              <w:rPr>
-                <w:lang w:val="en-US"/>
-              </w:rPr>
-              <w:t>null</w:t>
+              <w:t>Không được null</w:t>
             </w:r>
           </w:p>
         </w:tc>
@@ -41434,13 +41415,7 @@
               <w:rPr>
                 <w:lang w:val="en-US"/>
               </w:rPr>
-              <w:t>Ti</w:t>
-            </w:r>
-            <w:r>
-              <w:rPr>
-                <w:lang w:val="en-US"/>
-              </w:rPr>
-              <w:t>nhTrangGiaiQuyet</w:t>
+              <w:t>TinhTrangGiaiQuyet</w:t>
             </w:r>
           </w:p>
         </w:tc>
@@ -41508,48 +41483,596 @@
         <w:br/>
       </w:r>
     </w:p>
+    <w:tbl>
+      <w:tblPr>
+        <w:tblStyle w:val="TableGrid"/>
+        <w:tblW w:w="0" w:type="auto"/>
+        <w:tblLook w:val="04A0" w:firstRow="1" w:lastRow="0" w:firstColumn="1" w:lastColumn="0" w:noHBand="0" w:noVBand="1"/>
+      </w:tblPr>
+      <w:tblGrid>
+        <w:gridCol w:w="2151"/>
+        <w:gridCol w:w="1790"/>
+        <w:gridCol w:w="1560"/>
+        <w:gridCol w:w="1714"/>
+        <w:gridCol w:w="1972"/>
+      </w:tblGrid>
+      <w:tr>
+        <w:trPr>
+          <w:trHeight w:val="440"/>
+        </w:trPr>
+        <w:tc>
+          <w:tcPr>
+            <w:tcW w:w="1817" w:type="dxa"/>
+            <w:tcBorders>
+              <w:right w:val="single" w:sz="4" w:space="0" w:color="auto"/>
+            </w:tcBorders>
+          </w:tcPr>
+          <w:p>
+            <w:pPr>
+              <w:spacing w:line="360" w:lineRule="auto"/>
+              <w:rPr>
+                <w:b/>
+                <w:lang w:val="en-US"/>
+              </w:rPr>
+            </w:pPr>
+            <w:r>
+              <w:rPr>
+                <w:b/>
+                <w:lang w:val="en-US"/>
+              </w:rPr>
+              <w:t>GhiChuDangNhap</w:t>
+            </w:r>
+          </w:p>
+        </w:tc>
+        <w:tc>
+          <w:tcPr>
+            <w:tcW w:w="1790" w:type="dxa"/>
+            <w:tcBorders>
+              <w:top w:val="nil"/>
+              <w:left w:val="single" w:sz="4" w:space="0" w:color="auto"/>
+              <w:bottom w:val="single" w:sz="4" w:space="0" w:color="auto"/>
+              <w:right w:val="nil"/>
+            </w:tcBorders>
+          </w:tcPr>
+          <w:p>
+            <w:pPr>
+              <w:spacing w:line="360" w:lineRule="auto"/>
+            </w:pPr>
+          </w:p>
+        </w:tc>
+        <w:tc>
+          <w:tcPr>
+            <w:tcW w:w="1560" w:type="dxa"/>
+            <w:tcBorders>
+              <w:top w:val="nil"/>
+              <w:left w:val="nil"/>
+              <w:bottom w:val="single" w:sz="4" w:space="0" w:color="auto"/>
+              <w:right w:val="nil"/>
+            </w:tcBorders>
+          </w:tcPr>
+          <w:p/>
+        </w:tc>
+        <w:tc>
+          <w:tcPr>
+            <w:tcW w:w="1714" w:type="dxa"/>
+            <w:tcBorders>
+              <w:top w:val="nil"/>
+              <w:left w:val="nil"/>
+              <w:bottom w:val="single" w:sz="4" w:space="0" w:color="auto"/>
+              <w:right w:val="nil"/>
+            </w:tcBorders>
+          </w:tcPr>
+          <w:p/>
+        </w:tc>
+        <w:tc>
+          <w:tcPr>
+            <w:tcW w:w="1972" w:type="dxa"/>
+            <w:tcBorders>
+              <w:top w:val="nil"/>
+              <w:left w:val="nil"/>
+              <w:bottom w:val="single" w:sz="4" w:space="0" w:color="auto"/>
+              <w:right w:val="nil"/>
+            </w:tcBorders>
+          </w:tcPr>
+          <w:p/>
+        </w:tc>
+      </w:tr>
+      <w:tr>
+        <w:trPr>
+          <w:trHeight w:val="348"/>
+        </w:trPr>
+        <w:tc>
+          <w:tcPr>
+            <w:tcW w:w="1817" w:type="dxa"/>
+            <w:shd w:val="clear" w:color="auto" w:fill="EEECE1" w:themeFill="background2"/>
+          </w:tcPr>
+          <w:p>
+            <w:pPr>
+              <w:jc w:val="center"/>
+              <w:rPr>
+                <w:lang w:val="en-US"/>
+              </w:rPr>
+            </w:pPr>
+            <w:r>
+              <w:rPr>
+                <w:lang w:val="en-US"/>
+              </w:rPr>
+              <w:t>STT</w:t>
+            </w:r>
+          </w:p>
+        </w:tc>
+        <w:tc>
+          <w:tcPr>
+            <w:tcW w:w="1790" w:type="dxa"/>
+            <w:tcBorders>
+              <w:top w:val="single" w:sz="4" w:space="0" w:color="auto"/>
+            </w:tcBorders>
+            <w:shd w:val="clear" w:color="auto" w:fill="EEECE1" w:themeFill="background2"/>
+          </w:tcPr>
+          <w:p>
+            <w:pPr>
+              <w:jc w:val="center"/>
+              <w:rPr>
+                <w:lang w:val="en-US"/>
+              </w:rPr>
+            </w:pPr>
+            <w:r>
+              <w:rPr>
+                <w:lang w:val="en-US"/>
+              </w:rPr>
+              <w:t>Tên cột</w:t>
+            </w:r>
+          </w:p>
+        </w:tc>
+        <w:tc>
+          <w:tcPr>
+            <w:tcW w:w="1560" w:type="dxa"/>
+            <w:tcBorders>
+              <w:top w:val="single" w:sz="4" w:space="0" w:color="auto"/>
+            </w:tcBorders>
+            <w:shd w:val="clear" w:color="auto" w:fill="EEECE1" w:themeFill="background2"/>
+          </w:tcPr>
+          <w:p>
+            <w:pPr>
+              <w:jc w:val="center"/>
+              <w:rPr>
+                <w:lang w:val="en-US"/>
+              </w:rPr>
+            </w:pPr>
+            <w:r>
+              <w:rPr>
+                <w:lang w:val="en-US"/>
+              </w:rPr>
+              <w:t>Kiểu dữ liệu</w:t>
+            </w:r>
+          </w:p>
+        </w:tc>
+        <w:tc>
+          <w:tcPr>
+            <w:tcW w:w="1714" w:type="dxa"/>
+            <w:tcBorders>
+              <w:top w:val="single" w:sz="4" w:space="0" w:color="auto"/>
+            </w:tcBorders>
+            <w:shd w:val="clear" w:color="auto" w:fill="EEECE1" w:themeFill="background2"/>
+          </w:tcPr>
+          <w:p>
+            <w:pPr>
+              <w:jc w:val="center"/>
+              <w:rPr>
+                <w:lang w:val="en-US"/>
+              </w:rPr>
+            </w:pPr>
+            <w:r>
+              <w:rPr>
+                <w:lang w:val="en-US"/>
+              </w:rPr>
+              <w:t>Khóa</w:t>
+            </w:r>
+          </w:p>
+        </w:tc>
+        <w:tc>
+          <w:tcPr>
+            <w:tcW w:w="1972" w:type="dxa"/>
+            <w:tcBorders>
+              <w:top w:val="single" w:sz="4" w:space="0" w:color="auto"/>
+            </w:tcBorders>
+            <w:shd w:val="clear" w:color="auto" w:fill="EEECE1" w:themeFill="background2"/>
+          </w:tcPr>
+          <w:p>
+            <w:pPr>
+              <w:jc w:val="center"/>
+              <w:rPr>
+                <w:lang w:val="en-US"/>
+              </w:rPr>
+            </w:pPr>
+            <w:r>
+              <w:rPr>
+                <w:lang w:val="en-US"/>
+              </w:rPr>
+              <w:t>Ghi chú</w:t>
+            </w:r>
+          </w:p>
+        </w:tc>
+      </w:tr>
+      <w:tr>
+        <w:trPr>
+          <w:trHeight w:val="353"/>
+        </w:trPr>
+        <w:tc>
+          <w:tcPr>
+            <w:tcW w:w="1817" w:type="dxa"/>
+          </w:tcPr>
+          <w:p>
+            <w:pPr>
+              <w:jc w:val="center"/>
+              <w:rPr>
+                <w:lang w:val="en-US"/>
+              </w:rPr>
+            </w:pPr>
+            <w:r>
+              <w:rPr>
+                <w:lang w:val="en-US"/>
+              </w:rPr>
+              <w:t>1</w:t>
+            </w:r>
+          </w:p>
+        </w:tc>
+        <w:tc>
+          <w:tcPr>
+            <w:tcW w:w="1790" w:type="dxa"/>
+          </w:tcPr>
+          <w:p>
+            <w:pPr>
+              <w:rPr>
+                <w:lang w:val="en-US"/>
+              </w:rPr>
+            </w:pPr>
+            <w:r>
+              <w:rPr>
+                <w:lang w:val="en-US"/>
+              </w:rPr>
+              <w:t>ID</w:t>
+            </w:r>
+          </w:p>
+        </w:tc>
+        <w:tc>
+          <w:tcPr>
+            <w:tcW w:w="1560" w:type="dxa"/>
+          </w:tcPr>
+          <w:p>
+            <w:pPr>
+              <w:rPr>
+                <w:lang w:val="en-US"/>
+              </w:rPr>
+            </w:pPr>
+            <w:r>
+              <w:rPr>
+                <w:lang w:val="en-US"/>
+              </w:rPr>
+              <w:t>Int</w:t>
+            </w:r>
+          </w:p>
+        </w:tc>
+        <w:tc>
+          <w:tcPr>
+            <w:tcW w:w="1714" w:type="dxa"/>
+          </w:tcPr>
+          <w:p>
+            <w:pPr>
+              <w:jc w:val="center"/>
+              <w:rPr>
+                <w:lang w:val="en-US"/>
+              </w:rPr>
+            </w:pPr>
+            <w:r>
+              <w:rPr>
+                <w:lang w:val="en-US"/>
+              </w:rPr>
+              <w:t>Chính</w:t>
+            </w:r>
+          </w:p>
+        </w:tc>
+        <w:tc>
+          <w:tcPr>
+            <w:tcW w:w="1972" w:type="dxa"/>
+          </w:tcPr>
+          <w:p>
+            <w:pPr>
+              <w:rPr>
+                <w:lang w:val="en-US"/>
+              </w:rPr>
+            </w:pPr>
+            <w:r>
+              <w:rPr>
+                <w:lang w:val="en-US"/>
+              </w:rPr>
+              <w:t>Không được null</w:t>
+            </w:r>
+          </w:p>
+        </w:tc>
+      </w:tr>
+      <w:tr>
+        <w:trPr>
+          <w:trHeight w:val="342"/>
+        </w:trPr>
+        <w:tc>
+          <w:tcPr>
+            <w:tcW w:w="1817" w:type="dxa"/>
+          </w:tcPr>
+          <w:p>
+            <w:pPr>
+              <w:jc w:val="center"/>
+              <w:rPr>
+                <w:lang w:val="en-US"/>
+              </w:rPr>
+            </w:pPr>
+            <w:r>
+              <w:rPr>
+                <w:lang w:val="en-US"/>
+              </w:rPr>
+              <w:t>2</w:t>
+            </w:r>
+          </w:p>
+        </w:tc>
+        <w:tc>
+          <w:tcPr>
+            <w:tcW w:w="1790" w:type="dxa"/>
+          </w:tcPr>
+          <w:p>
+            <w:pPr>
+              <w:rPr>
+                <w:lang w:val="en-US"/>
+              </w:rPr>
+            </w:pPr>
+            <w:r>
+              <w:rPr>
+                <w:lang w:val="en-US"/>
+              </w:rPr>
+              <w:t>Username</w:t>
+            </w:r>
+          </w:p>
+        </w:tc>
+        <w:tc>
+          <w:tcPr>
+            <w:tcW w:w="1560" w:type="dxa"/>
+          </w:tcPr>
+          <w:p>
+            <w:pPr>
+              <w:rPr>
+                <w:lang w:val="en-US"/>
+              </w:rPr>
+            </w:pPr>
+            <w:r>
+              <w:rPr>
+                <w:lang w:val="en-US"/>
+              </w:rPr>
+              <w:t>Varchar(50</w:t>
+            </w:r>
+            <w:r>
+              <w:rPr>
+                <w:lang w:val="en-US"/>
+              </w:rPr>
+              <w:t>)</w:t>
+            </w:r>
+          </w:p>
+        </w:tc>
+        <w:tc>
+          <w:tcPr>
+            <w:tcW w:w="1714" w:type="dxa"/>
+          </w:tcPr>
+          <w:p>
+            <w:pPr>
+              <w:jc w:val="center"/>
+              <w:rPr>
+                <w:lang w:val="en-US"/>
+              </w:rPr>
+            </w:pPr>
+          </w:p>
+        </w:tc>
+        <w:tc>
+          <w:tcPr>
+            <w:tcW w:w="1972" w:type="dxa"/>
+          </w:tcPr>
+          <w:p>
+            <w:r>
+              <w:rPr>
+                <w:lang w:val="en-US"/>
+              </w:rPr>
+              <w:t>Được null</w:t>
+            </w:r>
+          </w:p>
+        </w:tc>
+      </w:tr>
+      <w:tr>
+        <w:trPr>
+          <w:trHeight w:val="342"/>
+        </w:trPr>
+        <w:tc>
+          <w:tcPr>
+            <w:tcW w:w="1817" w:type="dxa"/>
+          </w:tcPr>
+          <w:p>
+            <w:pPr>
+              <w:jc w:val="center"/>
+              <w:rPr>
+                <w:lang w:val="en-US"/>
+              </w:rPr>
+            </w:pPr>
+            <w:r>
+              <w:rPr>
+                <w:lang w:val="en-US"/>
+              </w:rPr>
+              <w:t>3</w:t>
+            </w:r>
+          </w:p>
+        </w:tc>
+        <w:tc>
+          <w:tcPr>
+            <w:tcW w:w="1790" w:type="dxa"/>
+          </w:tcPr>
+          <w:p>
+            <w:pPr>
+              <w:rPr>
+                <w:lang w:val="en-US"/>
+              </w:rPr>
+            </w:pPr>
+            <w:r>
+              <w:rPr>
+                <w:lang w:val="en-US"/>
+              </w:rPr>
+              <w:t>TimeLogin</w:t>
+            </w:r>
+          </w:p>
+        </w:tc>
+        <w:tc>
+          <w:tcPr>
+            <w:tcW w:w="1560" w:type="dxa"/>
+          </w:tcPr>
+          <w:p>
+            <w:pPr>
+              <w:rPr>
+                <w:lang w:val="en-US"/>
+              </w:rPr>
+            </w:pPr>
+            <w:r>
+              <w:rPr>
+                <w:lang w:val="en-US"/>
+              </w:rPr>
+              <w:t>Datetime</w:t>
+            </w:r>
+          </w:p>
+        </w:tc>
+        <w:tc>
+          <w:tcPr>
+            <w:tcW w:w="1714" w:type="dxa"/>
+          </w:tcPr>
+          <w:p>
+            <w:pPr>
+              <w:jc w:val="center"/>
+              <w:rPr>
+                <w:lang w:val="en-US"/>
+              </w:rPr>
+            </w:pPr>
+          </w:p>
+        </w:tc>
+        <w:tc>
+          <w:tcPr>
+            <w:tcW w:w="1972" w:type="dxa"/>
+          </w:tcPr>
+          <w:p>
+            <w:pPr>
+              <w:rPr>
+                <w:lang w:val="en-US"/>
+              </w:rPr>
+            </w:pPr>
+            <w:r>
+              <w:rPr>
+                <w:lang w:val="en-US"/>
+              </w:rPr>
+              <w:t>Được null</w:t>
+            </w:r>
+          </w:p>
+        </w:tc>
+      </w:tr>
+      <w:tr>
+        <w:trPr>
+          <w:trHeight w:val="342"/>
+        </w:trPr>
+        <w:tc>
+          <w:tcPr>
+            <w:tcW w:w="1817" w:type="dxa"/>
+          </w:tcPr>
+          <w:p>
+            <w:pPr>
+              <w:jc w:val="center"/>
+              <w:rPr>
+                <w:lang w:val="en-US"/>
+              </w:rPr>
+            </w:pPr>
+            <w:r>
+              <w:rPr>
+                <w:lang w:val="en-US"/>
+              </w:rPr>
+              <w:lastRenderedPageBreak/>
+              <w:t>4</w:t>
+            </w:r>
+          </w:p>
+        </w:tc>
+        <w:tc>
+          <w:tcPr>
+            <w:tcW w:w="1790" w:type="dxa"/>
+          </w:tcPr>
+          <w:p>
+            <w:pPr>
+              <w:rPr>
+                <w:lang w:val="en-US"/>
+              </w:rPr>
+            </w:pPr>
+            <w:r>
+              <w:rPr>
+                <w:lang w:val="en-US"/>
+              </w:rPr>
+              <w:t>TimeLogout</w:t>
+            </w:r>
+          </w:p>
+        </w:tc>
+        <w:tc>
+          <w:tcPr>
+            <w:tcW w:w="1560" w:type="dxa"/>
+          </w:tcPr>
+          <w:p>
+            <w:pPr>
+              <w:rPr>
+                <w:lang w:val="en-US"/>
+              </w:rPr>
+            </w:pPr>
+            <w:r>
+              <w:rPr>
+                <w:lang w:val="en-US"/>
+              </w:rPr>
+              <w:t>Datetime</w:t>
+            </w:r>
+          </w:p>
+        </w:tc>
+        <w:tc>
+          <w:tcPr>
+            <w:tcW w:w="1714" w:type="dxa"/>
+          </w:tcPr>
+          <w:p>
+            <w:pPr>
+              <w:jc w:val="center"/>
+              <w:rPr>
+                <w:lang w:val="en-US"/>
+              </w:rPr>
+            </w:pPr>
+          </w:p>
+        </w:tc>
+        <w:tc>
+          <w:tcPr>
+            <w:tcW w:w="1972" w:type="dxa"/>
+          </w:tcPr>
+          <w:p>
+            <w:pPr>
+              <w:rPr>
+                <w:lang w:val="en-US"/>
+              </w:rPr>
+            </w:pPr>
+            <w:r>
+              <w:rPr>
+                <w:lang w:val="en-US"/>
+              </w:rPr>
+              <w:t>Được null</w:t>
+            </w:r>
+          </w:p>
+        </w:tc>
+      </w:tr>
+    </w:tbl>
     <w:p>
       <w:pPr>
         <w:rPr>
           <w:lang w:val="en-US"/>
         </w:rPr>
       </w:pPr>
-      <w:r>
-        <w:rPr>
-          <w:lang w:val="en-US"/>
-        </w:rPr>
-        <w:br/>
-      </w:r>
-      <w:r>
-        <w:rPr>
-          <w:lang w:val="en-US"/>
-        </w:rPr>
-        <w:br/>
-      </w:r>
-      <w:r>
-        <w:rPr>
-          <w:lang w:val="en-US"/>
-        </w:rPr>
-        <w:br/>
-      </w:r>
-      <w:r>
-        <w:rPr>
-          <w:lang w:val="en-US"/>
-        </w:rPr>
-        <w:br/>
-      </w:r>
-      <w:r>
-        <w:rPr>
-          <w:lang w:val="en-US"/>
-        </w:rPr>
-        <w:br/>
-      </w:r>
-      <w:r>
-        <w:rPr>
-          <w:lang w:val="en-US"/>
-        </w:rPr>
-        <w:br/>
-      </w:r>
     </w:p>
     <w:p>
       <w:pPr>
@@ -41572,7 +42095,6 @@
           <w:rFonts w:cs="Arial"/>
           <w:color w:val="000000" w:themeColor="text1"/>
         </w:rPr>
-        <w:lastRenderedPageBreak/>
         <w:t>Thiết kế giao diện</w:t>
       </w:r>
       <w:bookmarkEnd w:id="21"/>
@@ -42456,24 +42978,6 @@
         <w:t>Đặc tả các màn hình giao diện</w:t>
       </w:r>
       <w:bookmarkEnd w:id="23"/>
-      <w:r>
-        <w:rPr>
-          <w:rFonts w:cs="Arial"/>
-          <w:b/>
-          <w:color w:val="000000" w:themeColor="text1"/>
-          <w:lang w:val="en-US"/>
-        </w:rPr>
-        <w:br/>
-      </w:r>
-      <w:r>
-        <w:rPr>
-          <w:rFonts w:cs="Arial"/>
-          <w:b/>
-          <w:color w:val="000000" w:themeColor="text1"/>
-          <w:lang w:val="en-US"/>
-        </w:rPr>
-        <w:br/>
-      </w:r>
       <w:r>
         <w:rPr>
           <w:rFonts w:cs="Arial"/>
@@ -45448,7 +45952,7 @@
         </mc:Choice>
         <mc:Fallback>
           <w:pict>
-            <v:shape w14:anchorId="4D10232E" id="Freeform 1" o:spid="_x0000_s1026" style="position:absolute;margin-left:-1.65pt;margin-top:1.35pt;width:93.15pt;height:839pt;flip:x;z-index:251659776;visibility:visible;mso-wrap-style:square;mso-width-percent:0;mso-height-percent:0;mso-wrap-distance-left:9pt;mso-wrap-distance-top:0;mso-wrap-distance-right:9pt;mso-wrap-distance-bottom:0;mso-position-horizontal:absolute;mso-position-horizontal-relative:page;mso-position-vertical:absolute;mso-position-vertical-relative:page;mso-width-percent:0;mso-height-percent:0;mso-width-relative:page;mso-height-relative:page;v-text-anchor:top" coordsize="502,3168" o:gfxdata="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" path="m502,c93,,93,,93,,146,383,323,1900,,3168v502,,502,,502,l502,xe" fillcolor="#8db3e2" stroked="f" strokecolor="#212120">
+            <v:shape w14:anchorId="5BE7FE60" id="Freeform 1" o:spid="_x0000_s1026" style="position:absolute;margin-left:-1.65pt;margin-top:1.35pt;width:93.15pt;height:839pt;flip:x;z-index:251659776;visibility:visible;mso-wrap-style:square;mso-width-percent:0;mso-height-percent:0;mso-wrap-distance-left:9pt;mso-wrap-distance-top:0;mso-wrap-distance-right:9pt;mso-wrap-distance-bottom:0;mso-position-horizontal:absolute;mso-position-horizontal-relative:page;mso-position-vertical:absolute;mso-position-vertical-relative:page;mso-width-percent:0;mso-height-percent:0;mso-width-relative:page;mso-height-relative:page;v-text-anchor:top" coordsize="502,3168" o:gfxdata="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" path="m502,c93,,93,,93,,146,383,323,1900,,3168v502,,502,,502,l502,xe" fillcolor="#8db3e2" stroked="f" strokecolor="#212120">
               <v:fill color2="#1f497d" rotate="t" focus="100%" type="gradient"/>
               <v:shadow color="#8c8682"/>
               <v:path arrowok="t" o:connecttype="custom" o:connectlocs="1183005,0;219162,0;0,10655300;1183005,10655300;1183005,0" o:connectangles="0,0,0,0,0"/>

</xml_diff>

<commit_message>
(Báo cáo tổng hợp) Version 2.07
Sửa bảng NguoiDung (Thêm cột IsUpdated)
Thêm bảng Audit
</commit_message>
<xml_diff>
--- a/Báo cáo.docx
+++ b/Báo cáo.docx
@@ -6415,7 +6415,7 @@
           <w:lang w:val="en-US"/>
         </w:rPr>
         <w:drawing>
-          <wp:anchor distT="0" distB="0" distL="114300" distR="114300" simplePos="0" relativeHeight="251659264" behindDoc="0" locked="0" layoutInCell="1" allowOverlap="1" wp14:anchorId="76669349" wp14:editId="582D4F41">
+          <wp:anchor distT="0" distB="0" distL="114300" distR="114300" simplePos="0" relativeHeight="251658752" behindDoc="0" locked="0" layoutInCell="1" allowOverlap="1" wp14:anchorId="76669349" wp14:editId="582D4F41">
             <wp:simplePos x="0" y="0"/>
             <wp:positionH relativeFrom="column">
               <wp:posOffset>-857250</wp:posOffset>
@@ -21271,7 +21271,6 @@
           <w:b/>
         </w:rPr>
       </w:pPr>
-      <w:bookmarkStart w:id="19" w:name="_GoBack"/>
       <w:r>
         <w:rPr>
           <w:b/>
@@ -21279,18 +21278,18 @@
           <w:lang w:val="en-US"/>
         </w:rPr>
         <w:drawing>
-          <wp:anchor distT="0" distB="0" distL="114300" distR="114300" simplePos="0" relativeHeight="251658240" behindDoc="0" locked="0" layoutInCell="1" allowOverlap="1" wp14:anchorId="55762874" wp14:editId="30FADAE9">
+          <wp:anchor distT="0" distB="0" distL="114300" distR="114300" simplePos="0" relativeHeight="251659776" behindDoc="0" locked="0" layoutInCell="1" allowOverlap="1" wp14:anchorId="6236B2BF" wp14:editId="67743AD3">
             <wp:simplePos x="0" y="0"/>
             <wp:positionH relativeFrom="column">
-              <wp:posOffset>-885825</wp:posOffset>
+              <wp:posOffset>-914400</wp:posOffset>
             </wp:positionH>
             <wp:positionV relativeFrom="paragraph">
-              <wp:posOffset>784860</wp:posOffset>
+              <wp:posOffset>737235</wp:posOffset>
             </wp:positionV>
-            <wp:extent cx="7493635" cy="6555105"/>
-            <wp:effectExtent l="0" t="0" r="0" b="0"/>
+            <wp:extent cx="7545705" cy="6600825"/>
+            <wp:effectExtent l="0" t="0" r="0" b="9525"/>
             <wp:wrapTopAndBottom/>
-            <wp:docPr id="2" name="Picture 2"/>
+            <wp:docPr id="5" name="Picture 5"/>
             <wp:cNvGraphicFramePr>
               <a:graphicFrameLocks xmlns:a="http://schemas.openxmlformats.org/drawingml/2006/main" noChangeAspect="1"/>
             </wp:cNvGraphicFramePr>
@@ -21298,7 +21297,7 @@
               <a:graphicData uri="http://schemas.openxmlformats.org/drawingml/2006/picture">
                 <pic:pic xmlns:pic="http://schemas.openxmlformats.org/drawingml/2006/picture">
                   <pic:nvPicPr>
-                    <pic:cNvPr id="2" name="EER.png"/>
+                    <pic:cNvPr id="5" name="EER.png"/>
                     <pic:cNvPicPr/>
                   </pic:nvPicPr>
                   <pic:blipFill>
@@ -21316,7 +21315,7 @@
                   <pic:spPr>
                     <a:xfrm>
                       <a:off x="0" y="0"/>
-                      <a:ext cx="7493635" cy="6555105"/>
+                      <a:ext cx="7545705" cy="6600825"/>
                     </a:xfrm>
                     <a:prstGeom prst="rect">
                       <a:avLst/>
@@ -21334,7 +21333,6 @@
           </wp:anchor>
         </w:drawing>
       </w:r>
-      <w:bookmarkEnd w:id="19"/>
       <w:r>
         <w:rPr>
           <w:b/>
@@ -21381,7 +21379,7 @@
           <w:b/>
         </w:rPr>
       </w:pPr>
-      <w:bookmarkStart w:id="20" w:name="_Toc334194256"/>
+      <w:bookmarkStart w:id="19" w:name="_Toc334194256"/>
       <w:r>
         <w:rPr>
           <w:b/>
@@ -21402,7 +21400,7 @@
         </w:rPr>
         <w:t xml:space="preserve"> dữ liệu</w:t>
       </w:r>
-      <w:bookmarkEnd w:id="20"/>
+      <w:bookmarkEnd w:id="19"/>
     </w:p>
     <w:tbl>
       <w:tblPr>
@@ -31652,6 +31650,103 @@
           </w:p>
         </w:tc>
       </w:tr>
+      <w:tr>
+        <w:trPr>
+          <w:trHeight w:val="342"/>
+        </w:trPr>
+        <w:tc>
+          <w:tcPr>
+            <w:tcW w:w="1817" w:type="dxa"/>
+          </w:tcPr>
+          <w:p>
+            <w:pPr>
+              <w:jc w:val="center"/>
+              <w:rPr>
+                <w:lang w:val="en-US"/>
+              </w:rPr>
+            </w:pPr>
+            <w:r>
+              <w:rPr>
+                <w:lang w:val="en-US"/>
+              </w:rPr>
+              <w:t>6</w:t>
+            </w:r>
+          </w:p>
+        </w:tc>
+        <w:tc>
+          <w:tcPr>
+            <w:tcW w:w="1790" w:type="dxa"/>
+          </w:tcPr>
+          <w:p>
+            <w:pPr>
+              <w:rPr>
+                <w:lang w:val="en-US"/>
+              </w:rPr>
+            </w:pPr>
+            <w:r>
+              <w:rPr>
+                <w:lang w:val="en-US"/>
+              </w:rPr>
+              <w:t>IsUpdate</w:t>
+            </w:r>
+            <w:r>
+              <w:rPr>
+                <w:lang w:val="en-US"/>
+              </w:rPr>
+              <w:t>d</w:t>
+            </w:r>
+          </w:p>
+        </w:tc>
+        <w:tc>
+          <w:tcPr>
+            <w:tcW w:w="1560" w:type="dxa"/>
+          </w:tcPr>
+          <w:p>
+            <w:pPr>
+              <w:rPr>
+                <w:lang w:val="en-US"/>
+              </w:rPr>
+            </w:pPr>
+            <w:r>
+              <w:rPr>
+                <w:lang w:val="en-US"/>
+              </w:rPr>
+              <w:t>Bit</w:t>
+            </w:r>
+          </w:p>
+        </w:tc>
+        <w:tc>
+          <w:tcPr>
+            <w:tcW w:w="1714" w:type="dxa"/>
+          </w:tcPr>
+          <w:p>
+            <w:pPr>
+              <w:jc w:val="center"/>
+              <w:rPr>
+                <w:lang w:val="en-US"/>
+              </w:rPr>
+            </w:pPr>
+          </w:p>
+        </w:tc>
+        <w:tc>
+          <w:tcPr>
+            <w:tcW w:w="1972" w:type="dxa"/>
+          </w:tcPr>
+          <w:p>
+            <w:pPr>
+              <w:rPr>
+                <w:lang w:val="en-US"/>
+              </w:rPr>
+            </w:pPr>
+            <w:r>
+              <w:rPr>
+                <w:lang w:val="en-US"/>
+              </w:rPr>
+              <w:t>Được null</w:t>
+            </w:r>
+          </w:p>
+        </w:tc>
+      </w:tr>
     </w:tbl>
     <w:p>
       <w:pPr>
@@ -32981,12 +33076,6 @@
           <w:lang w:val="en-US"/>
         </w:rPr>
       </w:pPr>
-      <w:r>
-        <w:rPr>
-          <w:lang w:val="en-US"/>
-        </w:rPr>
-        <w:br/>
-      </w:r>
     </w:p>
     <w:tbl>
       <w:tblPr>
@@ -41846,13 +41935,7 @@
               <w:rPr>
                 <w:lang w:val="en-US"/>
               </w:rPr>
-              <w:t>Varchar(50</w:t>
-            </w:r>
-            <w:r>
-              <w:rPr>
-                <w:lang w:val="en-US"/>
-              </w:rPr>
-              <w:t>)</w:t>
+              <w:t>Varchar(50)</w:t>
             </w:r>
           </w:p>
         </w:tc>
@@ -42031,6 +42114,1052 @@
                 <w:lang w:val="en-US"/>
               </w:rPr>
               <w:t>Datetime</w:t>
+            </w:r>
+          </w:p>
+        </w:tc>
+        <w:tc>
+          <w:tcPr>
+            <w:tcW w:w="1714" w:type="dxa"/>
+          </w:tcPr>
+          <w:p>
+            <w:pPr>
+              <w:jc w:val="center"/>
+              <w:rPr>
+                <w:lang w:val="en-US"/>
+              </w:rPr>
+            </w:pPr>
+          </w:p>
+        </w:tc>
+        <w:tc>
+          <w:tcPr>
+            <w:tcW w:w="1972" w:type="dxa"/>
+          </w:tcPr>
+          <w:p>
+            <w:pPr>
+              <w:rPr>
+                <w:lang w:val="en-US"/>
+              </w:rPr>
+            </w:pPr>
+            <w:r>
+              <w:rPr>
+                <w:lang w:val="en-US"/>
+              </w:rPr>
+              <w:t>Được null</w:t>
+            </w:r>
+          </w:p>
+        </w:tc>
+      </w:tr>
+    </w:tbl>
+    <w:p>
+      <w:pPr>
+        <w:rPr>
+          <w:lang w:val="en-US"/>
+        </w:rPr>
+      </w:pPr>
+    </w:p>
+    <w:p>
+      <w:pPr>
+        <w:rPr>
+          <w:lang w:val="en-US"/>
+        </w:rPr>
+      </w:pPr>
+    </w:p>
+    <w:tbl>
+      <w:tblPr>
+        <w:tblStyle w:val="TableGrid"/>
+        <w:tblW w:w="0" w:type="auto"/>
+        <w:tblLook w:val="04A0" w:firstRow="1" w:lastRow="0" w:firstColumn="1" w:lastColumn="0" w:noHBand="0" w:noVBand="1"/>
+      </w:tblPr>
+      <w:tblGrid>
+        <w:gridCol w:w="1817"/>
+        <w:gridCol w:w="1790"/>
+        <w:gridCol w:w="1629"/>
+        <w:gridCol w:w="1714"/>
+        <w:gridCol w:w="1972"/>
+      </w:tblGrid>
+      <w:tr>
+        <w:trPr>
+          <w:trHeight w:val="440"/>
+        </w:trPr>
+        <w:tc>
+          <w:tcPr>
+            <w:tcW w:w="1817" w:type="dxa"/>
+            <w:tcBorders>
+              <w:right w:val="single" w:sz="4" w:space="0" w:color="auto"/>
+            </w:tcBorders>
+          </w:tcPr>
+          <w:p>
+            <w:pPr>
+              <w:spacing w:line="360" w:lineRule="auto"/>
+              <w:rPr>
+                <w:b/>
+                <w:lang w:val="en-US"/>
+              </w:rPr>
+            </w:pPr>
+            <w:r>
+              <w:rPr>
+                <w:b/>
+                <w:lang w:val="en-US"/>
+              </w:rPr>
+              <w:t>Audit</w:t>
+            </w:r>
+          </w:p>
+        </w:tc>
+        <w:tc>
+          <w:tcPr>
+            <w:tcW w:w="1790" w:type="dxa"/>
+            <w:tcBorders>
+              <w:top w:val="nil"/>
+              <w:left w:val="single" w:sz="4" w:space="0" w:color="auto"/>
+              <w:bottom w:val="single" w:sz="4" w:space="0" w:color="auto"/>
+              <w:right w:val="nil"/>
+            </w:tcBorders>
+          </w:tcPr>
+          <w:p>
+            <w:pPr>
+              <w:spacing w:line="360" w:lineRule="auto"/>
+            </w:pPr>
+          </w:p>
+        </w:tc>
+        <w:tc>
+          <w:tcPr>
+            <w:tcW w:w="1560" w:type="dxa"/>
+            <w:tcBorders>
+              <w:top w:val="nil"/>
+              <w:left w:val="nil"/>
+              <w:bottom w:val="single" w:sz="4" w:space="0" w:color="auto"/>
+              <w:right w:val="nil"/>
+            </w:tcBorders>
+          </w:tcPr>
+          <w:p/>
+        </w:tc>
+        <w:tc>
+          <w:tcPr>
+            <w:tcW w:w="1714" w:type="dxa"/>
+            <w:tcBorders>
+              <w:top w:val="nil"/>
+              <w:left w:val="nil"/>
+              <w:bottom w:val="single" w:sz="4" w:space="0" w:color="auto"/>
+              <w:right w:val="nil"/>
+            </w:tcBorders>
+          </w:tcPr>
+          <w:p/>
+        </w:tc>
+        <w:tc>
+          <w:tcPr>
+            <w:tcW w:w="1972" w:type="dxa"/>
+            <w:tcBorders>
+              <w:top w:val="nil"/>
+              <w:left w:val="nil"/>
+              <w:bottom w:val="single" w:sz="4" w:space="0" w:color="auto"/>
+              <w:right w:val="nil"/>
+            </w:tcBorders>
+          </w:tcPr>
+          <w:p/>
+        </w:tc>
+      </w:tr>
+      <w:tr>
+        <w:trPr>
+          <w:trHeight w:val="348"/>
+        </w:trPr>
+        <w:tc>
+          <w:tcPr>
+            <w:tcW w:w="1817" w:type="dxa"/>
+            <w:shd w:val="clear" w:color="auto" w:fill="EEECE1" w:themeFill="background2"/>
+          </w:tcPr>
+          <w:p>
+            <w:pPr>
+              <w:jc w:val="center"/>
+              <w:rPr>
+                <w:lang w:val="en-US"/>
+              </w:rPr>
+            </w:pPr>
+            <w:r>
+              <w:rPr>
+                <w:lang w:val="en-US"/>
+              </w:rPr>
+              <w:t>STT</w:t>
+            </w:r>
+          </w:p>
+        </w:tc>
+        <w:tc>
+          <w:tcPr>
+            <w:tcW w:w="1790" w:type="dxa"/>
+            <w:tcBorders>
+              <w:top w:val="single" w:sz="4" w:space="0" w:color="auto"/>
+            </w:tcBorders>
+            <w:shd w:val="clear" w:color="auto" w:fill="EEECE1" w:themeFill="background2"/>
+          </w:tcPr>
+          <w:p>
+            <w:pPr>
+              <w:jc w:val="center"/>
+              <w:rPr>
+                <w:lang w:val="en-US"/>
+              </w:rPr>
+            </w:pPr>
+            <w:r>
+              <w:rPr>
+                <w:lang w:val="en-US"/>
+              </w:rPr>
+              <w:t>Tên cột</w:t>
+            </w:r>
+          </w:p>
+        </w:tc>
+        <w:tc>
+          <w:tcPr>
+            <w:tcW w:w="1560" w:type="dxa"/>
+            <w:tcBorders>
+              <w:top w:val="single" w:sz="4" w:space="0" w:color="auto"/>
+            </w:tcBorders>
+            <w:shd w:val="clear" w:color="auto" w:fill="EEECE1" w:themeFill="background2"/>
+          </w:tcPr>
+          <w:p>
+            <w:pPr>
+              <w:jc w:val="center"/>
+              <w:rPr>
+                <w:lang w:val="en-US"/>
+              </w:rPr>
+            </w:pPr>
+            <w:r>
+              <w:rPr>
+                <w:lang w:val="en-US"/>
+              </w:rPr>
+              <w:t>Kiểu dữ liệu</w:t>
+            </w:r>
+          </w:p>
+        </w:tc>
+        <w:tc>
+          <w:tcPr>
+            <w:tcW w:w="1714" w:type="dxa"/>
+            <w:tcBorders>
+              <w:top w:val="single" w:sz="4" w:space="0" w:color="auto"/>
+            </w:tcBorders>
+            <w:shd w:val="clear" w:color="auto" w:fill="EEECE1" w:themeFill="background2"/>
+          </w:tcPr>
+          <w:p>
+            <w:pPr>
+              <w:jc w:val="center"/>
+              <w:rPr>
+                <w:lang w:val="en-US"/>
+              </w:rPr>
+            </w:pPr>
+            <w:r>
+              <w:rPr>
+                <w:lang w:val="en-US"/>
+              </w:rPr>
+              <w:t>Khóa</w:t>
+            </w:r>
+          </w:p>
+        </w:tc>
+        <w:tc>
+          <w:tcPr>
+            <w:tcW w:w="1972" w:type="dxa"/>
+            <w:tcBorders>
+              <w:top w:val="single" w:sz="4" w:space="0" w:color="auto"/>
+            </w:tcBorders>
+            <w:shd w:val="clear" w:color="auto" w:fill="EEECE1" w:themeFill="background2"/>
+          </w:tcPr>
+          <w:p>
+            <w:pPr>
+              <w:jc w:val="center"/>
+              <w:rPr>
+                <w:lang w:val="en-US"/>
+              </w:rPr>
+            </w:pPr>
+            <w:r>
+              <w:rPr>
+                <w:lang w:val="en-US"/>
+              </w:rPr>
+              <w:t>Ghi chú</w:t>
+            </w:r>
+          </w:p>
+        </w:tc>
+      </w:tr>
+      <w:tr>
+        <w:trPr>
+          <w:trHeight w:val="353"/>
+        </w:trPr>
+        <w:tc>
+          <w:tcPr>
+            <w:tcW w:w="1817" w:type="dxa"/>
+          </w:tcPr>
+          <w:p>
+            <w:pPr>
+              <w:jc w:val="center"/>
+              <w:rPr>
+                <w:lang w:val="en-US"/>
+              </w:rPr>
+            </w:pPr>
+            <w:r>
+              <w:rPr>
+                <w:lang w:val="en-US"/>
+              </w:rPr>
+              <w:t>1</w:t>
+            </w:r>
+          </w:p>
+        </w:tc>
+        <w:tc>
+          <w:tcPr>
+            <w:tcW w:w="1790" w:type="dxa"/>
+          </w:tcPr>
+          <w:p>
+            <w:pPr>
+              <w:rPr>
+                <w:lang w:val="en-US"/>
+              </w:rPr>
+            </w:pPr>
+            <w:r>
+              <w:rPr>
+                <w:lang w:val="en-US"/>
+              </w:rPr>
+              <w:t>MaTheoDoi</w:t>
+            </w:r>
+          </w:p>
+        </w:tc>
+        <w:tc>
+          <w:tcPr>
+            <w:tcW w:w="1560" w:type="dxa"/>
+          </w:tcPr>
+          <w:p>
+            <w:pPr>
+              <w:rPr>
+                <w:lang w:val="en-US"/>
+              </w:rPr>
+            </w:pPr>
+            <w:r>
+              <w:rPr>
+                <w:lang w:val="en-US"/>
+              </w:rPr>
+              <w:t>Int</w:t>
+            </w:r>
+          </w:p>
+        </w:tc>
+        <w:tc>
+          <w:tcPr>
+            <w:tcW w:w="1714" w:type="dxa"/>
+          </w:tcPr>
+          <w:p>
+            <w:pPr>
+              <w:jc w:val="center"/>
+              <w:rPr>
+                <w:lang w:val="en-US"/>
+              </w:rPr>
+            </w:pPr>
+            <w:r>
+              <w:rPr>
+                <w:lang w:val="en-US"/>
+              </w:rPr>
+              <w:t>Chính</w:t>
+            </w:r>
+          </w:p>
+        </w:tc>
+        <w:tc>
+          <w:tcPr>
+            <w:tcW w:w="1972" w:type="dxa"/>
+          </w:tcPr>
+          <w:p>
+            <w:pPr>
+              <w:rPr>
+                <w:lang w:val="en-US"/>
+              </w:rPr>
+            </w:pPr>
+            <w:r>
+              <w:rPr>
+                <w:lang w:val="en-US"/>
+              </w:rPr>
+              <w:t>Không được null</w:t>
+            </w:r>
+          </w:p>
+        </w:tc>
+      </w:tr>
+      <w:tr>
+        <w:trPr>
+          <w:trHeight w:val="342"/>
+        </w:trPr>
+        <w:tc>
+          <w:tcPr>
+            <w:tcW w:w="1817" w:type="dxa"/>
+          </w:tcPr>
+          <w:p>
+            <w:pPr>
+              <w:jc w:val="center"/>
+              <w:rPr>
+                <w:lang w:val="en-US"/>
+              </w:rPr>
+            </w:pPr>
+            <w:r>
+              <w:rPr>
+                <w:lang w:val="en-US"/>
+              </w:rPr>
+              <w:t>2</w:t>
+            </w:r>
+          </w:p>
+        </w:tc>
+        <w:tc>
+          <w:tcPr>
+            <w:tcW w:w="1790" w:type="dxa"/>
+          </w:tcPr>
+          <w:p>
+            <w:pPr>
+              <w:rPr>
+                <w:lang w:val="en-US"/>
+              </w:rPr>
+            </w:pPr>
+            <w:r>
+              <w:rPr>
+                <w:lang w:val="en-US"/>
+              </w:rPr>
+              <w:t>HanhDong</w:t>
+            </w:r>
+          </w:p>
+        </w:tc>
+        <w:tc>
+          <w:tcPr>
+            <w:tcW w:w="1560" w:type="dxa"/>
+          </w:tcPr>
+          <w:p>
+            <w:pPr>
+              <w:rPr>
+                <w:lang w:val="en-US"/>
+              </w:rPr>
+            </w:pPr>
+            <w:r>
+              <w:rPr>
+                <w:lang w:val="en-US"/>
+              </w:rPr>
+              <w:t>Char(1)</w:t>
+            </w:r>
+          </w:p>
+        </w:tc>
+        <w:tc>
+          <w:tcPr>
+            <w:tcW w:w="1714" w:type="dxa"/>
+          </w:tcPr>
+          <w:p>
+            <w:pPr>
+              <w:jc w:val="center"/>
+              <w:rPr>
+                <w:lang w:val="en-US"/>
+              </w:rPr>
+            </w:pPr>
+          </w:p>
+        </w:tc>
+        <w:tc>
+          <w:tcPr>
+            <w:tcW w:w="1972" w:type="dxa"/>
+          </w:tcPr>
+          <w:p>
+            <w:r>
+              <w:rPr>
+                <w:lang w:val="en-US"/>
+              </w:rPr>
+              <w:t>Được null</w:t>
+            </w:r>
+          </w:p>
+        </w:tc>
+      </w:tr>
+      <w:tr>
+        <w:trPr>
+          <w:trHeight w:val="342"/>
+        </w:trPr>
+        <w:tc>
+          <w:tcPr>
+            <w:tcW w:w="1817" w:type="dxa"/>
+          </w:tcPr>
+          <w:p>
+            <w:pPr>
+              <w:jc w:val="center"/>
+              <w:rPr>
+                <w:lang w:val="en-US"/>
+              </w:rPr>
+            </w:pPr>
+            <w:r>
+              <w:rPr>
+                <w:lang w:val="en-US"/>
+              </w:rPr>
+              <w:t>3</w:t>
+            </w:r>
+          </w:p>
+        </w:tc>
+        <w:tc>
+          <w:tcPr>
+            <w:tcW w:w="1790" w:type="dxa"/>
+          </w:tcPr>
+          <w:p>
+            <w:pPr>
+              <w:rPr>
+                <w:lang w:val="en-US"/>
+              </w:rPr>
+            </w:pPr>
+            <w:r>
+              <w:rPr>
+                <w:lang w:val="en-US"/>
+              </w:rPr>
+              <w:t>Bang</w:t>
+            </w:r>
+          </w:p>
+        </w:tc>
+        <w:tc>
+          <w:tcPr>
+            <w:tcW w:w="1560" w:type="dxa"/>
+          </w:tcPr>
+          <w:p>
+            <w:pPr>
+              <w:rPr>
+                <w:lang w:val="en-US"/>
+              </w:rPr>
+            </w:pPr>
+            <w:r>
+              <w:rPr>
+                <w:lang w:val="en-US"/>
+              </w:rPr>
+              <w:t>Varchar(128)</w:t>
+            </w:r>
+          </w:p>
+        </w:tc>
+        <w:tc>
+          <w:tcPr>
+            <w:tcW w:w="1714" w:type="dxa"/>
+          </w:tcPr>
+          <w:p>
+            <w:pPr>
+              <w:jc w:val="center"/>
+              <w:rPr>
+                <w:lang w:val="en-US"/>
+              </w:rPr>
+            </w:pPr>
+          </w:p>
+        </w:tc>
+        <w:tc>
+          <w:tcPr>
+            <w:tcW w:w="1972" w:type="dxa"/>
+          </w:tcPr>
+          <w:p>
+            <w:pPr>
+              <w:rPr>
+                <w:lang w:val="en-US"/>
+              </w:rPr>
+            </w:pPr>
+            <w:r>
+              <w:rPr>
+                <w:lang w:val="en-US"/>
+              </w:rPr>
+              <w:t>Được null</w:t>
+            </w:r>
+          </w:p>
+        </w:tc>
+      </w:tr>
+      <w:tr>
+        <w:trPr>
+          <w:trHeight w:val="342"/>
+        </w:trPr>
+        <w:tc>
+          <w:tcPr>
+            <w:tcW w:w="1817" w:type="dxa"/>
+          </w:tcPr>
+          <w:p>
+            <w:pPr>
+              <w:jc w:val="center"/>
+              <w:rPr>
+                <w:lang w:val="en-US"/>
+              </w:rPr>
+            </w:pPr>
+            <w:r>
+              <w:rPr>
+                <w:lang w:val="en-US"/>
+              </w:rPr>
+              <w:t>4</w:t>
+            </w:r>
+          </w:p>
+        </w:tc>
+        <w:tc>
+          <w:tcPr>
+            <w:tcW w:w="1790" w:type="dxa"/>
+          </w:tcPr>
+          <w:p>
+            <w:pPr>
+              <w:rPr>
+                <w:lang w:val="en-US"/>
+              </w:rPr>
+            </w:pPr>
+            <w:r>
+              <w:rPr>
+                <w:lang w:val="en-US"/>
+              </w:rPr>
+              <w:t>ID</w:t>
+            </w:r>
+          </w:p>
+        </w:tc>
+        <w:tc>
+          <w:tcPr>
+            <w:tcW w:w="1560" w:type="dxa"/>
+          </w:tcPr>
+          <w:p>
+            <w:pPr>
+              <w:rPr>
+                <w:lang w:val="en-US"/>
+              </w:rPr>
+            </w:pPr>
+            <w:r>
+              <w:rPr>
+                <w:lang w:val="en-US"/>
+              </w:rPr>
+              <w:t>Varchar(1000)</w:t>
+            </w:r>
+          </w:p>
+        </w:tc>
+        <w:tc>
+          <w:tcPr>
+            <w:tcW w:w="1714" w:type="dxa"/>
+          </w:tcPr>
+          <w:p>
+            <w:pPr>
+              <w:jc w:val="center"/>
+              <w:rPr>
+                <w:lang w:val="en-US"/>
+              </w:rPr>
+            </w:pPr>
+          </w:p>
+        </w:tc>
+        <w:tc>
+          <w:tcPr>
+            <w:tcW w:w="1972" w:type="dxa"/>
+          </w:tcPr>
+          <w:p>
+            <w:pPr>
+              <w:rPr>
+                <w:lang w:val="en-US"/>
+              </w:rPr>
+            </w:pPr>
+            <w:r>
+              <w:rPr>
+                <w:lang w:val="en-US"/>
+              </w:rPr>
+              <w:t>Được null</w:t>
+            </w:r>
+          </w:p>
+        </w:tc>
+      </w:tr>
+      <w:tr>
+        <w:trPr>
+          <w:trHeight w:val="342"/>
+        </w:trPr>
+        <w:tc>
+          <w:tcPr>
+            <w:tcW w:w="1817" w:type="dxa"/>
+          </w:tcPr>
+          <w:p>
+            <w:pPr>
+              <w:jc w:val="center"/>
+              <w:rPr>
+                <w:lang w:val="en-US"/>
+              </w:rPr>
+            </w:pPr>
+            <w:r>
+              <w:rPr>
+                <w:lang w:val="en-US"/>
+              </w:rPr>
+              <w:t>5</w:t>
+            </w:r>
+          </w:p>
+        </w:tc>
+        <w:tc>
+          <w:tcPr>
+            <w:tcW w:w="1790" w:type="dxa"/>
+          </w:tcPr>
+          <w:p>
+            <w:pPr>
+              <w:rPr>
+                <w:lang w:val="en-US"/>
+              </w:rPr>
+            </w:pPr>
+            <w:r>
+              <w:rPr>
+                <w:lang w:val="en-US"/>
+              </w:rPr>
+              <w:t>TruongThayDoi</w:t>
+            </w:r>
+          </w:p>
+        </w:tc>
+        <w:tc>
+          <w:tcPr>
+            <w:tcW w:w="1560" w:type="dxa"/>
+          </w:tcPr>
+          <w:p>
+            <w:pPr>
+              <w:rPr>
+                <w:lang w:val="en-US"/>
+              </w:rPr>
+            </w:pPr>
+            <w:r>
+              <w:rPr>
+                <w:lang w:val="en-US"/>
+              </w:rPr>
+              <w:t>Varchar(128)</w:t>
+            </w:r>
+          </w:p>
+        </w:tc>
+        <w:tc>
+          <w:tcPr>
+            <w:tcW w:w="1714" w:type="dxa"/>
+          </w:tcPr>
+          <w:p>
+            <w:pPr>
+              <w:jc w:val="center"/>
+              <w:rPr>
+                <w:lang w:val="en-US"/>
+              </w:rPr>
+            </w:pPr>
+          </w:p>
+        </w:tc>
+        <w:tc>
+          <w:tcPr>
+            <w:tcW w:w="1972" w:type="dxa"/>
+          </w:tcPr>
+          <w:p>
+            <w:pPr>
+              <w:rPr>
+                <w:lang w:val="en-US"/>
+              </w:rPr>
+            </w:pPr>
+            <w:r>
+              <w:rPr>
+                <w:lang w:val="en-US"/>
+              </w:rPr>
+              <w:t>Được null</w:t>
+            </w:r>
+          </w:p>
+        </w:tc>
+      </w:tr>
+      <w:tr>
+        <w:trPr>
+          <w:trHeight w:val="342"/>
+        </w:trPr>
+        <w:tc>
+          <w:tcPr>
+            <w:tcW w:w="1817" w:type="dxa"/>
+          </w:tcPr>
+          <w:p>
+            <w:pPr>
+              <w:jc w:val="center"/>
+              <w:rPr>
+                <w:lang w:val="en-US"/>
+              </w:rPr>
+            </w:pPr>
+            <w:r>
+              <w:rPr>
+                <w:lang w:val="en-US"/>
+              </w:rPr>
+              <w:t>6</w:t>
+            </w:r>
+          </w:p>
+        </w:tc>
+        <w:tc>
+          <w:tcPr>
+            <w:tcW w:w="1790" w:type="dxa"/>
+          </w:tcPr>
+          <w:p>
+            <w:pPr>
+              <w:rPr>
+                <w:lang w:val="en-US"/>
+              </w:rPr>
+            </w:pPr>
+            <w:r>
+              <w:rPr>
+                <w:lang w:val="en-US"/>
+              </w:rPr>
+              <w:t>GiaTriCu</w:t>
+            </w:r>
+          </w:p>
+        </w:tc>
+        <w:tc>
+          <w:tcPr>
+            <w:tcW w:w="1560" w:type="dxa"/>
+          </w:tcPr>
+          <w:p>
+            <w:pPr>
+              <w:rPr>
+                <w:lang w:val="en-US"/>
+              </w:rPr>
+            </w:pPr>
+            <w:r>
+              <w:rPr>
+                <w:lang w:val="en-US"/>
+              </w:rPr>
+              <w:t>Nvarchar(100)</w:t>
+            </w:r>
+          </w:p>
+        </w:tc>
+        <w:tc>
+          <w:tcPr>
+            <w:tcW w:w="1714" w:type="dxa"/>
+          </w:tcPr>
+          <w:p>
+            <w:pPr>
+              <w:jc w:val="center"/>
+              <w:rPr>
+                <w:lang w:val="en-US"/>
+              </w:rPr>
+            </w:pPr>
+          </w:p>
+        </w:tc>
+        <w:tc>
+          <w:tcPr>
+            <w:tcW w:w="1972" w:type="dxa"/>
+          </w:tcPr>
+          <w:p>
+            <w:pPr>
+              <w:rPr>
+                <w:lang w:val="en-US"/>
+              </w:rPr>
+            </w:pPr>
+            <w:r>
+              <w:rPr>
+                <w:lang w:val="en-US"/>
+              </w:rPr>
+              <w:t>Được null</w:t>
+            </w:r>
+          </w:p>
+        </w:tc>
+      </w:tr>
+      <w:tr>
+        <w:trPr>
+          <w:trHeight w:val="342"/>
+        </w:trPr>
+        <w:tc>
+          <w:tcPr>
+            <w:tcW w:w="1817" w:type="dxa"/>
+          </w:tcPr>
+          <w:p>
+            <w:pPr>
+              <w:jc w:val="center"/>
+              <w:rPr>
+                <w:lang w:val="en-US"/>
+              </w:rPr>
+            </w:pPr>
+            <w:r>
+              <w:rPr>
+                <w:lang w:val="en-US"/>
+              </w:rPr>
+              <w:t>7</w:t>
+            </w:r>
+          </w:p>
+        </w:tc>
+        <w:tc>
+          <w:tcPr>
+            <w:tcW w:w="1790" w:type="dxa"/>
+          </w:tcPr>
+          <w:p>
+            <w:pPr>
+              <w:rPr>
+                <w:lang w:val="en-US"/>
+              </w:rPr>
+            </w:pPr>
+            <w:r>
+              <w:rPr>
+                <w:lang w:val="en-US"/>
+              </w:rPr>
+              <w:t>GiaTriMoi</w:t>
+            </w:r>
+          </w:p>
+        </w:tc>
+        <w:tc>
+          <w:tcPr>
+            <w:tcW w:w="1560" w:type="dxa"/>
+          </w:tcPr>
+          <w:p>
+            <w:pPr>
+              <w:rPr>
+                <w:lang w:val="en-US"/>
+              </w:rPr>
+            </w:pPr>
+            <w:r>
+              <w:rPr>
+                <w:lang w:val="en-US"/>
+              </w:rPr>
+              <w:t>Nvarchar(100)</w:t>
+            </w:r>
+          </w:p>
+        </w:tc>
+        <w:tc>
+          <w:tcPr>
+            <w:tcW w:w="1714" w:type="dxa"/>
+          </w:tcPr>
+          <w:p>
+            <w:pPr>
+              <w:jc w:val="center"/>
+              <w:rPr>
+                <w:lang w:val="en-US"/>
+              </w:rPr>
+            </w:pPr>
+          </w:p>
+        </w:tc>
+        <w:tc>
+          <w:tcPr>
+            <w:tcW w:w="1972" w:type="dxa"/>
+          </w:tcPr>
+          <w:p>
+            <w:pPr>
+              <w:rPr>
+                <w:lang w:val="en-US"/>
+              </w:rPr>
+            </w:pPr>
+            <w:r>
+              <w:rPr>
+                <w:lang w:val="en-US"/>
+              </w:rPr>
+              <w:t>Được null</w:t>
+            </w:r>
+          </w:p>
+        </w:tc>
+      </w:tr>
+      <w:tr>
+        <w:trPr>
+          <w:trHeight w:val="342"/>
+        </w:trPr>
+        <w:tc>
+          <w:tcPr>
+            <w:tcW w:w="1817" w:type="dxa"/>
+          </w:tcPr>
+          <w:p>
+            <w:pPr>
+              <w:jc w:val="center"/>
+              <w:rPr>
+                <w:lang w:val="en-US"/>
+              </w:rPr>
+            </w:pPr>
+            <w:r>
+              <w:rPr>
+                <w:lang w:val="en-US"/>
+              </w:rPr>
+              <w:t>8</w:t>
+            </w:r>
+          </w:p>
+        </w:tc>
+        <w:tc>
+          <w:tcPr>
+            <w:tcW w:w="1790" w:type="dxa"/>
+          </w:tcPr>
+          <w:p>
+            <w:pPr>
+              <w:rPr>
+                <w:lang w:val="en-US"/>
+              </w:rPr>
+            </w:pPr>
+            <w:r>
+              <w:rPr>
+                <w:lang w:val="en-US"/>
+              </w:rPr>
+              <w:t>NgayGhiLai</w:t>
+            </w:r>
+          </w:p>
+        </w:tc>
+        <w:tc>
+          <w:tcPr>
+            <w:tcW w:w="1560" w:type="dxa"/>
+          </w:tcPr>
+          <w:p>
+            <w:pPr>
+              <w:rPr>
+                <w:lang w:val="en-US"/>
+              </w:rPr>
+            </w:pPr>
+            <w:r>
+              <w:rPr>
+                <w:lang w:val="en-US"/>
+              </w:rPr>
+              <w:t>Datetime</w:t>
+            </w:r>
+          </w:p>
+        </w:tc>
+        <w:tc>
+          <w:tcPr>
+            <w:tcW w:w="1714" w:type="dxa"/>
+          </w:tcPr>
+          <w:p>
+            <w:pPr>
+              <w:jc w:val="center"/>
+              <w:rPr>
+                <w:lang w:val="en-US"/>
+              </w:rPr>
+            </w:pPr>
+          </w:p>
+        </w:tc>
+        <w:tc>
+          <w:tcPr>
+            <w:tcW w:w="1972" w:type="dxa"/>
+          </w:tcPr>
+          <w:p>
+            <w:pPr>
+              <w:rPr>
+                <w:lang w:val="en-US"/>
+              </w:rPr>
+            </w:pPr>
+            <w:r>
+              <w:rPr>
+                <w:lang w:val="en-US"/>
+              </w:rPr>
+              <w:t>Được null</w:t>
+            </w:r>
+          </w:p>
+        </w:tc>
+      </w:tr>
+      <w:tr>
+        <w:trPr>
+          <w:trHeight w:val="342"/>
+        </w:trPr>
+        <w:tc>
+          <w:tcPr>
+            <w:tcW w:w="1817" w:type="dxa"/>
+          </w:tcPr>
+          <w:p>
+            <w:pPr>
+              <w:jc w:val="center"/>
+              <w:rPr>
+                <w:lang w:val="en-US"/>
+              </w:rPr>
+            </w:pPr>
+            <w:r>
+              <w:rPr>
+                <w:lang w:val="en-US"/>
+              </w:rPr>
+              <w:t>9</w:t>
+            </w:r>
+          </w:p>
+        </w:tc>
+        <w:tc>
+          <w:tcPr>
+            <w:tcW w:w="1790" w:type="dxa"/>
+          </w:tcPr>
+          <w:p>
+            <w:pPr>
+              <w:rPr>
+                <w:lang w:val="en-US"/>
+              </w:rPr>
+            </w:pPr>
+            <w:r>
+              <w:rPr>
+                <w:lang w:val="en-US"/>
+              </w:rPr>
+              <w:t>NguoiDung</w:t>
+            </w:r>
+          </w:p>
+        </w:tc>
+        <w:tc>
+          <w:tcPr>
+            <w:tcW w:w="1560" w:type="dxa"/>
+          </w:tcPr>
+          <w:p>
+            <w:pPr>
+              <w:rPr>
+                <w:lang w:val="en-US"/>
+              </w:rPr>
+            </w:pPr>
+            <w:r>
+              <w:rPr>
+                <w:lang w:val="en-US"/>
+              </w:rPr>
+              <w:t>Varchar(128)</w:t>
             </w:r>
           </w:p>
         </w:tc>
@@ -42089,7 +43218,7 @@
           <w:color w:val="000000" w:themeColor="text1"/>
         </w:rPr>
       </w:pPr>
-      <w:bookmarkStart w:id="21" w:name="_Toc334194257"/>
+      <w:bookmarkStart w:id="20" w:name="_Toc334194257"/>
       <w:r>
         <w:rPr>
           <w:rFonts w:cs="Arial"/>
@@ -42097,7 +43226,7 @@
         </w:rPr>
         <w:t>Thiết kế giao diện</w:t>
       </w:r>
-      <w:bookmarkEnd w:id="21"/>
+      <w:bookmarkEnd w:id="20"/>
     </w:p>
     <w:p>
       <w:pPr>
@@ -42110,7 +43239,7 @@
           <w:lang w:val="en-US"/>
         </w:rPr>
       </w:pPr>
-      <w:bookmarkStart w:id="22" w:name="_Toc334194258"/>
+      <w:bookmarkStart w:id="21" w:name="_Toc334194258"/>
       <w:r>
         <w:rPr>
           <w:rFonts w:cs="Arial"/>
@@ -42119,7 +43248,7 @@
           <w:lang w:val="en-US"/>
         </w:rPr>
         <w:drawing>
-          <wp:anchor distT="0" distB="0" distL="114300" distR="114300" simplePos="0" relativeHeight="251658240" behindDoc="0" locked="0" layoutInCell="1" allowOverlap="1" wp14:anchorId="2904447F" wp14:editId="23C474B6">
+          <wp:anchor distT="0" distB="0" distL="114300" distR="114300" simplePos="0" relativeHeight="251657728" behindDoc="0" locked="0" layoutInCell="1" allowOverlap="1" wp14:anchorId="2904447F" wp14:editId="23C474B6">
             <wp:simplePos x="0" y="0"/>
             <wp:positionH relativeFrom="column">
               <wp:posOffset>9525</wp:posOffset>
@@ -42187,7 +43316,25 @@
         </w:rPr>
         <w:t>Sơ đồ và danh sách màn hình</w:t>
       </w:r>
-      <w:bookmarkEnd w:id="22"/>
+      <w:bookmarkEnd w:id="21"/>
+      <w:r>
+        <w:rPr>
+          <w:rFonts w:cs="Arial"/>
+          <w:b/>
+          <w:color w:val="000000" w:themeColor="text1"/>
+          <w:lang w:val="en-US"/>
+        </w:rPr>
+        <w:br/>
+      </w:r>
+      <w:r>
+        <w:rPr>
+          <w:rFonts w:cs="Arial"/>
+          <w:b/>
+          <w:color w:val="000000" w:themeColor="text1"/>
+          <w:lang w:val="en-US"/>
+        </w:rPr>
+        <w:br/>
+      </w:r>
     </w:p>
     <w:p>
       <w:pPr>
@@ -42244,6 +43391,7 @@
                 <w:b/>
                 <w:color w:val="000000" w:themeColor="text1"/>
               </w:rPr>
+              <w:lastRenderedPageBreak/>
               <w:t>STT</w:t>
             </w:r>
           </w:p>
@@ -42967,7 +44115,7 @@
           <w:lang w:val="en-US"/>
         </w:rPr>
       </w:pPr>
-      <w:bookmarkStart w:id="23" w:name="_Toc334194259"/>
+      <w:bookmarkStart w:id="22" w:name="_Toc334194259"/>
       <w:r>
         <w:rPr>
           <w:rFonts w:cs="Arial"/>
@@ -42977,16 +44125,7 @@
         </w:rPr>
         <w:t>Đặc tả các màn hình giao diện</w:t>
       </w:r>
-      <w:bookmarkEnd w:id="23"/>
-      <w:r>
-        <w:rPr>
-          <w:rFonts w:cs="Arial"/>
-          <w:b/>
-          <w:color w:val="000000" w:themeColor="text1"/>
-          <w:lang w:val="en-US"/>
-        </w:rPr>
-        <w:br/>
-      </w:r>
+      <w:bookmarkEnd w:id="22"/>
     </w:p>
     <w:p>
       <w:pPr>
@@ -43003,7 +44142,6 @@
           <w:b/>
           <w:color w:val="000000" w:themeColor="text1"/>
         </w:rPr>
-        <w:lastRenderedPageBreak/>
         <w:t>Màn hình Đăng Nhập</w:t>
       </w:r>
     </w:p>
@@ -43140,6 +44278,7 @@
           <w:color w:val="000000" w:themeColor="text1"/>
           <w:lang w:val="en-US"/>
         </w:rPr>
+        <w:lastRenderedPageBreak/>
         <w:drawing>
           <wp:inline distT="0" distB="0" distL="0" distR="0" wp14:anchorId="6EC7873B" wp14:editId="779BDD3E">
             <wp:extent cx="4791075" cy="2886075"/>
@@ -43258,54 +44397,6 @@
         </w:rPr>
         <w:br/>
       </w:r>
-      <w:r>
-        <w:rPr>
-          <w:rFonts w:ascii="Arial" w:hAnsi="Arial" w:cs="Arial"/>
-          <w:color w:val="000000" w:themeColor="text1"/>
-          <w:lang w:val="en-US"/>
-        </w:rPr>
-        <w:br/>
-      </w:r>
-      <w:r>
-        <w:rPr>
-          <w:rFonts w:ascii="Arial" w:hAnsi="Arial" w:cs="Arial"/>
-          <w:color w:val="000000" w:themeColor="text1"/>
-          <w:lang w:val="en-US"/>
-        </w:rPr>
-        <w:br/>
-      </w:r>
-      <w:r>
-        <w:rPr>
-          <w:rFonts w:ascii="Arial" w:hAnsi="Arial" w:cs="Arial"/>
-          <w:color w:val="000000" w:themeColor="text1"/>
-          <w:lang w:val="en-US"/>
-        </w:rPr>
-        <w:br/>
-      </w:r>
-      <w:r>
-        <w:rPr>
-          <w:rFonts w:ascii="Arial" w:hAnsi="Arial" w:cs="Arial"/>
-          <w:color w:val="000000" w:themeColor="text1"/>
-          <w:lang w:val="en-US"/>
-        </w:rPr>
-        <w:br/>
-      </w:r>
-      <w:r>
-        <w:rPr>
-          <w:rFonts w:ascii="Arial" w:hAnsi="Arial" w:cs="Arial"/>
-          <w:color w:val="000000" w:themeColor="text1"/>
-          <w:lang w:val="en-US"/>
-        </w:rPr>
-        <w:br/>
-      </w:r>
-      <w:r>
-        <w:rPr>
-          <w:rFonts w:ascii="Arial" w:hAnsi="Arial" w:cs="Arial"/>
-          <w:color w:val="000000" w:themeColor="text1"/>
-          <w:lang w:val="en-US"/>
-        </w:rPr>
-        <w:br/>
-      </w:r>
     </w:p>
     <w:p>
       <w:pPr>
@@ -43324,7 +44415,6 @@
           <w:color w:val="000000" w:themeColor="text1"/>
           <w:lang w:val="en-US"/>
         </w:rPr>
-        <w:lastRenderedPageBreak/>
         <w:t>Màn hình Giao Diện Chính</w:t>
       </w:r>
     </w:p>
@@ -43529,6 +44619,7 @@
           <w:color w:val="000000" w:themeColor="text1"/>
           <w:lang w:val="en-US"/>
         </w:rPr>
+        <w:lastRenderedPageBreak/>
         <w:t xml:space="preserve">Layoff Employees : để hiển thị ra màn hình sa thải nhân viên </w:t>
       </w:r>
     </w:p>
@@ -43591,94 +44682,6 @@
           <w:lang w:val="en-US"/>
         </w:rPr>
       </w:pPr>
-      <w:r>
-        <w:rPr>
-          <w:rFonts w:ascii="Arial" w:hAnsi="Arial" w:cs="Arial"/>
-          <w:color w:val="000000" w:themeColor="text1"/>
-          <w:lang w:val="en-US"/>
-        </w:rPr>
-        <w:br/>
-      </w:r>
-      <w:r>
-        <w:rPr>
-          <w:rFonts w:ascii="Arial" w:hAnsi="Arial" w:cs="Arial"/>
-          <w:color w:val="000000" w:themeColor="text1"/>
-          <w:lang w:val="en-US"/>
-        </w:rPr>
-        <w:br/>
-      </w:r>
-      <w:r>
-        <w:rPr>
-          <w:rFonts w:ascii="Arial" w:hAnsi="Arial" w:cs="Arial"/>
-          <w:color w:val="000000" w:themeColor="text1"/>
-          <w:lang w:val="en-US"/>
-        </w:rPr>
-        <w:br/>
-      </w:r>
-      <w:r>
-        <w:rPr>
-          <w:rFonts w:ascii="Arial" w:hAnsi="Arial" w:cs="Arial"/>
-          <w:color w:val="000000" w:themeColor="text1"/>
-          <w:lang w:val="en-US"/>
-        </w:rPr>
-        <w:br/>
-      </w:r>
-      <w:r>
-        <w:rPr>
-          <w:rFonts w:ascii="Arial" w:hAnsi="Arial" w:cs="Arial"/>
-          <w:color w:val="000000" w:themeColor="text1"/>
-          <w:lang w:val="en-US"/>
-        </w:rPr>
-        <w:br/>
-      </w:r>
-      <w:r>
-        <w:rPr>
-          <w:rFonts w:ascii="Arial" w:hAnsi="Arial" w:cs="Arial"/>
-          <w:color w:val="000000" w:themeColor="text1"/>
-          <w:lang w:val="en-US"/>
-        </w:rPr>
-        <w:br/>
-      </w:r>
-      <w:r>
-        <w:rPr>
-          <w:rFonts w:ascii="Arial" w:hAnsi="Arial" w:cs="Arial"/>
-          <w:color w:val="000000" w:themeColor="text1"/>
-          <w:lang w:val="en-US"/>
-        </w:rPr>
-        <w:br/>
-      </w:r>
-      <w:r>
-        <w:rPr>
-          <w:rFonts w:ascii="Arial" w:hAnsi="Arial" w:cs="Arial"/>
-          <w:color w:val="000000" w:themeColor="text1"/>
-          <w:lang w:val="en-US"/>
-        </w:rPr>
-        <w:br/>
-      </w:r>
-      <w:r>
-        <w:rPr>
-          <w:rFonts w:ascii="Arial" w:hAnsi="Arial" w:cs="Arial"/>
-          <w:color w:val="000000" w:themeColor="text1"/>
-          <w:lang w:val="en-US"/>
-        </w:rPr>
-        <w:br/>
-      </w:r>
-      <w:r>
-        <w:rPr>
-          <w:rFonts w:ascii="Arial" w:hAnsi="Arial" w:cs="Arial"/>
-          <w:color w:val="000000" w:themeColor="text1"/>
-          <w:lang w:val="en-US"/>
-        </w:rPr>
-        <w:br/>
-      </w:r>
-      <w:r>
-        <w:rPr>
-          <w:rFonts w:ascii="Arial" w:hAnsi="Arial" w:cs="Arial"/>
-          <w:color w:val="000000" w:themeColor="text1"/>
-          <w:lang w:val="en-US"/>
-        </w:rPr>
-        <w:br/>
-      </w:r>
     </w:p>
     <w:p>
       <w:pPr>
@@ -43697,7 +44700,6 @@
           <w:color w:val="000000" w:themeColor="text1"/>
           <w:lang w:val="en-US"/>
         </w:rPr>
-        <w:lastRenderedPageBreak/>
         <w:t>Màn hình Quản Lý Nhân Viên</w:t>
       </w:r>
     </w:p>
@@ -43832,6 +44834,132 @@
         </w:rPr>
         <w:t>Refresh Fields : Bấm nút này sẽ làm các ô đã điền trở lại trống</w:t>
       </w:r>
+      <w:r>
+        <w:rPr>
+          <w:rFonts w:ascii="Arial" w:hAnsi="Arial" w:cs="Arial"/>
+          <w:lang w:val="en-US"/>
+        </w:rPr>
+        <w:br/>
+      </w:r>
+      <w:r>
+        <w:rPr>
+          <w:rFonts w:ascii="Arial" w:hAnsi="Arial" w:cs="Arial"/>
+          <w:lang w:val="en-US"/>
+        </w:rPr>
+        <w:br/>
+      </w:r>
+      <w:r>
+        <w:rPr>
+          <w:rFonts w:ascii="Arial" w:hAnsi="Arial" w:cs="Arial"/>
+          <w:lang w:val="en-US"/>
+        </w:rPr>
+        <w:br/>
+      </w:r>
+      <w:r>
+        <w:rPr>
+          <w:rFonts w:ascii="Arial" w:hAnsi="Arial" w:cs="Arial"/>
+          <w:lang w:val="en-US"/>
+        </w:rPr>
+        <w:br/>
+      </w:r>
+      <w:r>
+        <w:rPr>
+          <w:rFonts w:ascii="Arial" w:hAnsi="Arial" w:cs="Arial"/>
+          <w:lang w:val="en-US"/>
+        </w:rPr>
+        <w:br/>
+      </w:r>
+      <w:r>
+        <w:rPr>
+          <w:rFonts w:ascii="Arial" w:hAnsi="Arial" w:cs="Arial"/>
+          <w:lang w:val="en-US"/>
+        </w:rPr>
+        <w:br/>
+      </w:r>
+      <w:r>
+        <w:rPr>
+          <w:rFonts w:ascii="Arial" w:hAnsi="Arial" w:cs="Arial"/>
+          <w:lang w:val="en-US"/>
+        </w:rPr>
+        <w:br/>
+      </w:r>
+      <w:r>
+        <w:rPr>
+          <w:rFonts w:ascii="Arial" w:hAnsi="Arial" w:cs="Arial"/>
+          <w:lang w:val="en-US"/>
+        </w:rPr>
+        <w:br/>
+      </w:r>
+      <w:r>
+        <w:rPr>
+          <w:rFonts w:ascii="Arial" w:hAnsi="Arial" w:cs="Arial"/>
+          <w:lang w:val="en-US"/>
+        </w:rPr>
+        <w:br/>
+      </w:r>
+      <w:r>
+        <w:rPr>
+          <w:rFonts w:ascii="Arial" w:hAnsi="Arial" w:cs="Arial"/>
+          <w:lang w:val="en-US"/>
+        </w:rPr>
+        <w:br/>
+      </w:r>
+      <w:r>
+        <w:rPr>
+          <w:rFonts w:ascii="Arial" w:hAnsi="Arial" w:cs="Arial"/>
+          <w:lang w:val="en-US"/>
+        </w:rPr>
+        <w:br/>
+      </w:r>
+      <w:r>
+        <w:rPr>
+          <w:rFonts w:ascii="Arial" w:hAnsi="Arial" w:cs="Arial"/>
+          <w:lang w:val="en-US"/>
+        </w:rPr>
+        <w:br/>
+      </w:r>
+      <w:r>
+        <w:rPr>
+          <w:rFonts w:ascii="Arial" w:hAnsi="Arial" w:cs="Arial"/>
+          <w:lang w:val="en-US"/>
+        </w:rPr>
+        <w:br/>
+      </w:r>
+      <w:r>
+        <w:rPr>
+          <w:rFonts w:ascii="Arial" w:hAnsi="Arial" w:cs="Arial"/>
+          <w:lang w:val="en-US"/>
+        </w:rPr>
+        <w:br/>
+      </w:r>
+      <w:r>
+        <w:rPr>
+          <w:rFonts w:ascii="Arial" w:hAnsi="Arial" w:cs="Arial"/>
+          <w:lang w:val="en-US"/>
+        </w:rPr>
+        <w:br/>
+      </w:r>
+      <w:r>
+        <w:rPr>
+          <w:rFonts w:ascii="Arial" w:hAnsi="Arial" w:cs="Arial"/>
+          <w:lang w:val="en-US"/>
+        </w:rPr>
+        <w:br/>
+      </w:r>
+      <w:r>
+        <w:rPr>
+          <w:rFonts w:ascii="Arial" w:hAnsi="Arial" w:cs="Arial"/>
+          <w:lang w:val="en-US"/>
+        </w:rPr>
+        <w:br/>
+      </w:r>
+      <w:r>
+        <w:rPr>
+          <w:rFonts w:ascii="Arial" w:hAnsi="Arial" w:cs="Arial"/>
+          <w:lang w:val="en-US"/>
+        </w:rPr>
+        <w:br/>
+      </w:r>
     </w:p>
     <w:p>
       <w:pPr>
@@ -43852,6 +44980,7 @@
           <w:szCs w:val="24"/>
           <w:lang w:val="en-US"/>
         </w:rPr>
+        <w:lastRenderedPageBreak/>
         <w:t>Thêm Nhiều Nhân Viên</w:t>
       </w:r>
     </w:p>
@@ -43976,7 +45105,6 @@
           <w:szCs w:val="24"/>
           <w:lang w:val="en-US"/>
         </w:rPr>
-        <w:lastRenderedPageBreak/>
         <w:t>Chỉnh Sửa Nhân Viên</w:t>
       </w:r>
     </w:p>
@@ -44101,6 +45229,7 @@
           <w:szCs w:val="24"/>
           <w:lang w:val="en-US"/>
         </w:rPr>
+        <w:lastRenderedPageBreak/>
         <w:t xml:space="preserve">Sa Thải Nhân Viên </w:t>
       </w:r>
     </w:p>
@@ -44223,7 +45352,6 @@
           <w:color w:val="000000" w:themeColor="text1"/>
           <w:lang w:val="en-US"/>
         </w:rPr>
-        <w:lastRenderedPageBreak/>
         <w:t>Màn hình Quản Lý Lương</w:t>
       </w:r>
     </w:p>
@@ -44285,6 +45413,7 @@
           <w:noProof/>
           <w:lang w:val="en-US"/>
         </w:rPr>
+        <w:lastRenderedPageBreak/>
         <w:drawing>
           <wp:inline distT="0" distB="0" distL="0" distR="0">
             <wp:extent cx="5732145" cy="3105150"/>
@@ -44339,54 +45468,6 @@
         </w:rPr>
         <w:br/>
       </w:r>
-      <w:r>
-        <w:rPr>
-          <w:lang w:val="en-US"/>
-        </w:rPr>
-        <w:br/>
-      </w:r>
-      <w:r>
-        <w:rPr>
-          <w:lang w:val="en-US"/>
-        </w:rPr>
-        <w:br/>
-      </w:r>
-      <w:r>
-        <w:rPr>
-          <w:lang w:val="en-US"/>
-        </w:rPr>
-        <w:br/>
-      </w:r>
-      <w:r>
-        <w:rPr>
-          <w:lang w:val="en-US"/>
-        </w:rPr>
-        <w:br/>
-      </w:r>
-      <w:r>
-        <w:rPr>
-          <w:lang w:val="en-US"/>
-        </w:rPr>
-        <w:br/>
-      </w:r>
-      <w:r>
-        <w:rPr>
-          <w:lang w:val="en-US"/>
-        </w:rPr>
-        <w:br/>
-      </w:r>
-      <w:r>
-        <w:rPr>
-          <w:lang w:val="en-US"/>
-        </w:rPr>
-        <w:br/>
-      </w:r>
-      <w:r>
-        <w:rPr>
-          <w:lang w:val="en-US"/>
-        </w:rPr>
-        <w:br/>
-      </w:r>
     </w:p>
     <w:p>
       <w:pPr>
@@ -44405,7 +45486,6 @@
           <w:color w:val="000000" w:themeColor="text1"/>
           <w:lang w:val="en-US"/>
         </w:rPr>
-        <w:lastRenderedPageBreak/>
         <w:t>Màn hình Báo Cáo</w:t>
       </w:r>
     </w:p>
@@ -44567,6 +45647,30 @@
           <w:lang w:val="en-US"/>
         </w:rPr>
       </w:pPr>
+      <w:r>
+        <w:rPr>
+          <w:rFonts w:ascii="Arial" w:hAnsi="Arial" w:cs="Arial"/>
+          <w:color w:val="000000" w:themeColor="text1"/>
+          <w:lang w:val="en-US"/>
+        </w:rPr>
+        <w:br/>
+      </w:r>
+      <w:r>
+        <w:rPr>
+          <w:rFonts w:ascii="Arial" w:hAnsi="Arial" w:cs="Arial"/>
+          <w:color w:val="000000" w:themeColor="text1"/>
+          <w:lang w:val="en-US"/>
+        </w:rPr>
+        <w:br/>
+      </w:r>
+      <w:r>
+        <w:rPr>
+          <w:rFonts w:ascii="Arial" w:hAnsi="Arial" w:cs="Arial"/>
+          <w:color w:val="000000" w:themeColor="text1"/>
+          <w:lang w:val="en-US"/>
+        </w:rPr>
+        <w:br/>
+      </w:r>
     </w:p>
     <w:p>
       <w:pPr>
@@ -44585,6 +45689,7 @@
           <w:color w:val="000000" w:themeColor="text1"/>
           <w:lang w:val="en-US"/>
         </w:rPr>
+        <w:lastRenderedPageBreak/>
         <w:t>Màn hình Tìm Kiếm</w:t>
       </w:r>
     </w:p>
@@ -44712,7 +45817,6 @@
           <w:color w:val="000000" w:themeColor="text1"/>
           <w:lang w:val="en-US"/>
         </w:rPr>
-        <w:lastRenderedPageBreak/>
         <w:t>Ấn nút tìm kiếm</w:t>
       </w:r>
     </w:p>
@@ -44882,6 +45986,7 @@
           <w:color w:val="000000" w:themeColor="text1"/>
           <w:lang w:val="en-US"/>
         </w:rPr>
+        <w:lastRenderedPageBreak/>
         <w:t>Chọn chủ đề muốn thay đổi</w:t>
       </w:r>
     </w:p>
@@ -44922,161 +46027,8 @@
         </w:rPr>
         <w:br/>
       </w:r>
-      <w:r>
-        <w:rPr>
-          <w:rFonts w:ascii="Arial" w:hAnsi="Arial" w:cs="Arial"/>
-          <w:color w:val="000000" w:themeColor="text1"/>
-          <w:lang w:val="en-US"/>
-        </w:rPr>
-        <w:br/>
-      </w:r>
-      <w:r>
-        <w:rPr>
-          <w:rFonts w:ascii="Arial" w:hAnsi="Arial" w:cs="Arial"/>
-          <w:color w:val="000000" w:themeColor="text1"/>
-          <w:lang w:val="en-US"/>
-        </w:rPr>
-        <w:br/>
-      </w:r>
-      <w:r>
-        <w:rPr>
-          <w:rFonts w:ascii="Arial" w:hAnsi="Arial" w:cs="Arial"/>
-          <w:color w:val="000000" w:themeColor="text1"/>
-          <w:lang w:val="en-US"/>
-        </w:rPr>
-        <w:br/>
-      </w:r>
-      <w:r>
-        <w:rPr>
-          <w:rFonts w:ascii="Arial" w:hAnsi="Arial" w:cs="Arial"/>
-          <w:color w:val="000000" w:themeColor="text1"/>
-          <w:lang w:val="en-US"/>
-        </w:rPr>
-        <w:br/>
-      </w:r>
-      <w:r>
-        <w:rPr>
-          <w:rFonts w:ascii="Arial" w:hAnsi="Arial" w:cs="Arial"/>
-          <w:color w:val="000000" w:themeColor="text1"/>
-          <w:lang w:val="en-US"/>
-        </w:rPr>
-        <w:br/>
-      </w:r>
-      <w:r>
-        <w:rPr>
-          <w:rFonts w:ascii="Arial" w:hAnsi="Arial" w:cs="Arial"/>
-          <w:color w:val="000000" w:themeColor="text1"/>
-          <w:lang w:val="en-US"/>
-        </w:rPr>
-        <w:br/>
-      </w:r>
-      <w:r>
-        <w:rPr>
-          <w:rFonts w:ascii="Arial" w:hAnsi="Arial" w:cs="Arial"/>
-          <w:color w:val="000000" w:themeColor="text1"/>
-          <w:lang w:val="en-US"/>
-        </w:rPr>
-        <w:br/>
-      </w:r>
-      <w:r>
-        <w:rPr>
-          <w:rFonts w:ascii="Arial" w:hAnsi="Arial" w:cs="Arial"/>
-          <w:color w:val="000000" w:themeColor="text1"/>
-          <w:lang w:val="en-US"/>
-        </w:rPr>
-        <w:br/>
-      </w:r>
-      <w:r>
-        <w:rPr>
-          <w:rFonts w:ascii="Arial" w:hAnsi="Arial" w:cs="Arial"/>
-          <w:color w:val="000000" w:themeColor="text1"/>
-          <w:lang w:val="en-US"/>
-        </w:rPr>
-        <w:br/>
-      </w:r>
-      <w:r>
-        <w:rPr>
-          <w:rFonts w:ascii="Arial" w:hAnsi="Arial" w:cs="Arial"/>
-          <w:color w:val="000000" w:themeColor="text1"/>
-          <w:lang w:val="en-US"/>
-        </w:rPr>
-        <w:br/>
-      </w:r>
-      <w:r>
-        <w:rPr>
-          <w:rFonts w:ascii="Arial" w:hAnsi="Arial" w:cs="Arial"/>
-          <w:color w:val="000000" w:themeColor="text1"/>
-          <w:lang w:val="en-US"/>
-        </w:rPr>
-        <w:br/>
-      </w:r>
-      <w:r>
-        <w:rPr>
-          <w:rFonts w:ascii="Arial" w:hAnsi="Arial" w:cs="Arial"/>
-          <w:color w:val="000000" w:themeColor="text1"/>
-          <w:lang w:val="en-US"/>
-        </w:rPr>
-        <w:br/>
-      </w:r>
-      <w:r>
-        <w:rPr>
-          <w:rFonts w:ascii="Arial" w:hAnsi="Arial" w:cs="Arial"/>
-          <w:color w:val="000000" w:themeColor="text1"/>
-          <w:lang w:val="en-US"/>
-        </w:rPr>
-        <w:br/>
-      </w:r>
-      <w:r>
-        <w:rPr>
-          <w:rFonts w:ascii="Arial" w:hAnsi="Arial" w:cs="Arial"/>
-          <w:color w:val="000000" w:themeColor="text1"/>
-          <w:lang w:val="en-US"/>
-        </w:rPr>
-        <w:br/>
-      </w:r>
-      <w:r>
-        <w:rPr>
-          <w:rFonts w:ascii="Arial" w:hAnsi="Arial" w:cs="Arial"/>
-          <w:color w:val="000000" w:themeColor="text1"/>
-          <w:lang w:val="en-US"/>
-        </w:rPr>
-        <w:br/>
-      </w:r>
-      <w:r>
-        <w:rPr>
-          <w:rFonts w:ascii="Arial" w:hAnsi="Arial" w:cs="Arial"/>
-          <w:color w:val="000000" w:themeColor="text1"/>
-          <w:lang w:val="en-US"/>
-        </w:rPr>
-        <w:br/>
-      </w:r>
-      <w:r>
-        <w:rPr>
-          <w:rFonts w:ascii="Arial" w:hAnsi="Arial" w:cs="Arial"/>
-          <w:color w:val="000000" w:themeColor="text1"/>
-          <w:lang w:val="en-US"/>
-        </w:rPr>
-        <w:br/>
-      </w:r>
-      <w:r>
-        <w:rPr>
-          <w:rFonts w:ascii="Arial" w:hAnsi="Arial" w:cs="Arial"/>
-          <w:color w:val="000000" w:themeColor="text1"/>
-          <w:lang w:val="en-US"/>
-        </w:rPr>
-        <w:br/>
-      </w:r>
-    </w:p>
-    <w:p>
-      <w:pPr>
-        <w:pStyle w:val="ListParagraph"/>
-        <w:ind w:left="1080"/>
-        <w:rPr>
-          <w:rFonts w:ascii="Arial" w:hAnsi="Arial" w:cs="Arial"/>
-          <w:color w:val="000000" w:themeColor="text1"/>
-          <w:lang w:val="en-US"/>
-        </w:rPr>
-      </w:pPr>
+      <w:bookmarkStart w:id="23" w:name="_GoBack"/>
+      <w:bookmarkEnd w:id="23"/>
     </w:p>
     <w:p>
       <w:pPr>
@@ -45091,7 +46043,6 @@
           <w:b/>
           <w:lang w:val="en-US"/>
         </w:rPr>
-        <w:lastRenderedPageBreak/>
         <w:t>Màn hình Cây Tổ Chức</w:t>
       </w:r>
     </w:p>
@@ -45328,6 +46279,7 @@
         <w:rPr>
           <w:lang w:val="en-US"/>
         </w:rPr>
+        <w:lastRenderedPageBreak/>
         <w:t xml:space="preserve">Nút Update trong chỉnh sửa : Cho ta chỉnh sửa sau khi đã thay đổi </w:t>
       </w:r>
     </w:p>
@@ -45380,7 +46332,6 @@
           <w:b/>
           <w:lang w:val="en-US"/>
         </w:rPr>
-        <w:lastRenderedPageBreak/>
         <w:t>Màn hình hiển thị Quản Lý Bộ Phận</w:t>
       </w:r>
     </w:p>
@@ -45762,7 +46713,7 @@
               <w:rStyle w:val="PageNumber"/>
               <w:noProof/>
             </w:rPr>
-            <w:t>18</w:t>
+            <w:t>35</w:t>
           </w:r>
           <w:r>
             <w:rPr>
@@ -45952,7 +46903,7 @@
         </mc:Choice>
         <mc:Fallback>
           <w:pict>
-            <v:shape w14:anchorId="5BE7FE60" id="Freeform 1" o:spid="_x0000_s1026" style="position:absolute;margin-left:-1.65pt;margin-top:1.35pt;width:93.15pt;height:839pt;flip:x;z-index:251659776;visibility:visible;mso-wrap-style:square;mso-width-percent:0;mso-height-percent:0;mso-wrap-distance-left:9pt;mso-wrap-distance-top:0;mso-wrap-distance-right:9pt;mso-wrap-distance-bottom:0;mso-position-horizontal:absolute;mso-position-horizontal-relative:page;mso-position-vertical:absolute;mso-position-vertical-relative:page;mso-width-percent:0;mso-height-percent:0;mso-width-relative:page;mso-height-relative:page;v-text-anchor:top" coordsize="502,3168" o:gfxdata="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" path="m502,c93,,93,,93,,146,383,323,1900,,3168v502,,502,,502,l502,xe" fillcolor="#8db3e2" stroked="f" strokecolor="#212120">
+            <v:shape w14:anchorId="069EEF07" id="Freeform 1" o:spid="_x0000_s1026" style="position:absolute;margin-left:-1.65pt;margin-top:1.35pt;width:93.15pt;height:839pt;flip:x;z-index:251659776;visibility:visible;mso-wrap-style:square;mso-width-percent:0;mso-height-percent:0;mso-wrap-distance-left:9pt;mso-wrap-distance-top:0;mso-wrap-distance-right:9pt;mso-wrap-distance-bottom:0;mso-position-horizontal:absolute;mso-position-horizontal-relative:page;mso-position-vertical:absolute;mso-position-vertical-relative:page;mso-width-percent:0;mso-height-percent:0;mso-width-relative:page;mso-height-relative:page;v-text-anchor:top" coordsize="502,3168" o:gfxdata="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" path="m502,c93,,93,,93,,146,383,323,1900,,3168v502,,502,,502,l502,xe" fillcolor="#8db3e2" stroked="f" strokecolor="#212120">
               <v:fill color2="#1f497d" rotate="t" focus="100%" type="gradient"/>
               <v:shadow color="#8c8682"/>
               <v:path arrowok="t" o:connecttype="custom" o:connectlocs="1183005,0;219162,0;0,10655300;1183005,10655300;1183005,0" o:connectangles="0,0,0,0,0"/>

</xml_diff>